<commit_message>
aggiunta un po di introduzione
</commit_message>
<xml_diff>
--- a/tesi.docx
+++ b/tesi.docx
@@ -548,6 +548,34 @@
           <w:sz w:val="24"/>
           <w:szCs w:val="24"/>
         </w:rPr>
+        <w:t xml:space="preserve">La ricerca scientifica </w:t>
+      </w:r>
+      <w:r>
+        <w:rPr>
+          <w:rFonts w:ascii="Times New Roman" w:hAnsi="Times New Roman" w:cs="Times New Roman"/>
+          <w:sz w:val="24"/>
+          <w:szCs w:val="24"/>
+        </w:rPr>
+        <w:t>viene svolta su un argomento ben preciso attorno al quale si possono individuare delle problematiche ben chiare</w:t>
+      </w:r>
+      <w:bookmarkStart w:id="0" w:name="_GoBack"/>
+      <w:bookmarkEnd w:id="0"/>
+    </w:p>
+    <w:p>
+      <w:pPr>
+        <w:spacing w:line="276" w:lineRule="auto"/>
+        <w:rPr>
+          <w:rFonts w:ascii="Times New Roman" w:hAnsi="Times New Roman" w:cs="Times New Roman"/>
+          <w:sz w:val="24"/>
+          <w:szCs w:val="24"/>
+        </w:rPr>
+      </w:pPr>
+      <w:r>
+        <w:rPr>
+          <w:rFonts w:ascii="Times New Roman" w:hAnsi="Times New Roman" w:cs="Times New Roman"/>
+          <w:sz w:val="24"/>
+          <w:szCs w:val="24"/>
+        </w:rPr>
         <w:t>Nell’ambito della ricerca (scientifica) la scrittura degli articoli ha il problema della scrittura dello “stato dell’arte”.</w:t>
       </w:r>
     </w:p>
@@ -822,8 +850,18 @@
           <w:sz w:val="24"/>
           <w:szCs w:val="24"/>
         </w:rPr>
-        <w:t>non solo quelli che compaiono più frequentemente (per quello c’è una classifica) ma la gerarchia che esiste tra loro. Per esempio</w:t>
-      </w:r>
+        <w:t xml:space="preserve">non solo quelli che compaiono più frequentemente (per quello c’è una classifica) ma la gerarchia che esiste tra loro. </w:t>
+      </w:r>
+      <w:proofErr w:type="gramStart"/>
+      <w:r>
+        <w:rPr>
+          <w:rFonts w:ascii="Times New Roman" w:hAnsi="Times New Roman" w:cs="Times New Roman"/>
+          <w:sz w:val="24"/>
+          <w:szCs w:val="24"/>
+        </w:rPr>
+        <w:t>Per esempio</w:t>
+      </w:r>
+      <w:proofErr w:type="gramEnd"/>
       <w:r>
         <w:rPr>
           <w:rFonts w:ascii="Times New Roman" w:hAnsi="Times New Roman" w:cs="Times New Roman"/>
@@ -864,7 +902,57 @@
           <w:sz w:val="24"/>
           <w:szCs w:val="24"/>
         </w:rPr>
-        <w:t>) rispetto a “</w:t>
+        <w:t>) rispetto a “compu</w:t>
+      </w:r>
+      <w:r>
+        <w:rPr>
+          <w:rFonts w:ascii="Times New Roman" w:hAnsi="Times New Roman" w:cs="Times New Roman"/>
+          <w:sz w:val="24"/>
+          <w:szCs w:val="24"/>
+        </w:rPr>
+        <w:t>t</w:t>
+      </w:r>
+      <w:r>
+        <w:rPr>
+          <w:rFonts w:ascii="Times New Roman" w:hAnsi="Times New Roman" w:cs="Times New Roman"/>
+          <w:sz w:val="24"/>
+          <w:szCs w:val="24"/>
+        </w:rPr>
+        <w:t>er security</w:t>
+      </w:r>
+      <w:r>
+        <w:rPr>
+          <w:rFonts w:ascii="Times New Roman" w:hAnsi="Times New Roman" w:cs="Times New Roman"/>
+          <w:sz w:val="24"/>
+          <w:szCs w:val="24"/>
+        </w:rPr>
+        <w:t>”</w:t>
+      </w:r>
+      <w:r>
+        <w:rPr>
+          <w:rFonts w:ascii="Times New Roman" w:hAnsi="Times New Roman" w:cs="Times New Roman"/>
+          <w:sz w:val="24"/>
+          <w:szCs w:val="24"/>
+        </w:rPr>
+        <w:t>.</w:t>
+      </w:r>
+    </w:p>
+    <w:p>
+      <w:pPr>
+        <w:spacing w:line="276" w:lineRule="auto"/>
+        <w:rPr>
+          <w:rFonts w:ascii="Times New Roman" w:hAnsi="Times New Roman" w:cs="Times New Roman"/>
+          <w:sz w:val="24"/>
+          <w:szCs w:val="24"/>
+        </w:rPr>
+      </w:pPr>
+      <w:r>
+        <w:rPr>
+          <w:rFonts w:ascii="Times New Roman" w:hAnsi="Times New Roman" w:cs="Times New Roman"/>
+          <w:sz w:val="24"/>
+          <w:szCs w:val="24"/>
+        </w:rPr>
+        <w:t xml:space="preserve">NOTA: questo tipo di grafo lo posso costruire solo quando la ricerca viene svolta sul </w:t>
       </w:r>
       <w:proofErr w:type="spellStart"/>
       <w:r>
@@ -873,7 +961,7 @@
           <w:sz w:val="24"/>
           <w:szCs w:val="24"/>
         </w:rPr>
-        <w:t>compuer</w:t>
+        <w:t>search</w:t>
       </w:r>
       <w:proofErr w:type="spellEnd"/>
       <w:r>
@@ -882,7 +970,105 @@
           <w:sz w:val="24"/>
           <w:szCs w:val="24"/>
         </w:rPr>
-        <w:t xml:space="preserve"> security.</w:t>
+        <w:t xml:space="preserve"> </w:t>
+      </w:r>
+      <w:proofErr w:type="spellStart"/>
+      <w:r>
+        <w:rPr>
+          <w:rFonts w:ascii="Times New Roman" w:hAnsi="Times New Roman" w:cs="Times New Roman"/>
+          <w:sz w:val="24"/>
+          <w:szCs w:val="24"/>
+        </w:rPr>
+        <w:t>engine</w:t>
+      </w:r>
+      <w:proofErr w:type="spellEnd"/>
+      <w:r>
+        <w:rPr>
+          <w:rFonts w:ascii="Times New Roman" w:hAnsi="Times New Roman" w:cs="Times New Roman"/>
+          <w:sz w:val="24"/>
+          <w:szCs w:val="24"/>
+        </w:rPr>
+        <w:t xml:space="preserve"> “Microsoft </w:t>
+      </w:r>
+      <w:proofErr w:type="spellStart"/>
+      <w:r>
+        <w:rPr>
+          <w:rFonts w:ascii="Times New Roman" w:hAnsi="Times New Roman" w:cs="Times New Roman"/>
+          <w:sz w:val="24"/>
+          <w:szCs w:val="24"/>
+        </w:rPr>
+        <w:t>Academic</w:t>
+      </w:r>
+      <w:proofErr w:type="spellEnd"/>
+      <w:r>
+        <w:rPr>
+          <w:rFonts w:ascii="Times New Roman" w:hAnsi="Times New Roman" w:cs="Times New Roman"/>
+          <w:sz w:val="24"/>
+          <w:szCs w:val="24"/>
+        </w:rPr>
+        <w:t xml:space="preserve">” perché qui sono presenti i </w:t>
+      </w:r>
+      <w:proofErr w:type="spellStart"/>
+      <w:r>
+        <w:rPr>
+          <w:rFonts w:ascii="Times New Roman" w:hAnsi="Times New Roman" w:cs="Times New Roman"/>
+          <w:sz w:val="24"/>
+          <w:szCs w:val="24"/>
+        </w:rPr>
+        <w:t>topic</w:t>
+      </w:r>
+      <w:proofErr w:type="spellEnd"/>
+      <w:r>
+        <w:rPr>
+          <w:rFonts w:ascii="Times New Roman" w:hAnsi="Times New Roman" w:cs="Times New Roman"/>
+          <w:sz w:val="24"/>
+          <w:szCs w:val="24"/>
+        </w:rPr>
+        <w:t xml:space="preserve"> (</w:t>
+      </w:r>
+      <w:r>
+        <w:rPr>
+          <w:rFonts w:ascii="Times New Roman" w:hAnsi="Times New Roman" w:cs="Times New Roman"/>
+          <w:sz w:val="24"/>
+          <w:szCs w:val="24"/>
+          <w:u w:val="single"/>
+        </w:rPr>
+        <w:t xml:space="preserve">più avanti dovrò spiegare come </w:t>
+      </w:r>
+      <w:r>
+        <w:rPr>
+          <w:rFonts w:ascii="Times New Roman" w:hAnsi="Times New Roman" w:cs="Times New Roman"/>
+          <w:sz w:val="24"/>
+          <w:szCs w:val="24"/>
+          <w:u w:val="single"/>
+        </w:rPr>
+        <w:t>sono strutturati gli articoli in MA e GS, magari con della documentazione</w:t>
+      </w:r>
+      <w:r>
+        <w:rPr>
+          <w:rFonts w:ascii="Times New Roman" w:hAnsi="Times New Roman" w:cs="Times New Roman"/>
+          <w:sz w:val="24"/>
+          <w:szCs w:val="24"/>
+        </w:rPr>
+        <w:t xml:space="preserve">) che sono invece assenti su Google </w:t>
+      </w:r>
+      <w:proofErr w:type="spellStart"/>
+      <w:r>
+        <w:rPr>
+          <w:rFonts w:ascii="Times New Roman" w:hAnsi="Times New Roman" w:cs="Times New Roman"/>
+          <w:sz w:val="24"/>
+          <w:szCs w:val="24"/>
+        </w:rPr>
+        <w:t>Scholar</w:t>
+      </w:r>
+      <w:proofErr w:type="spellEnd"/>
+      <w:r>
+        <w:rPr>
+          <w:rFonts w:ascii="Times New Roman" w:hAnsi="Times New Roman" w:cs="Times New Roman"/>
+          <w:sz w:val="24"/>
+          <w:szCs w:val="24"/>
+        </w:rPr>
+        <w:t>.</w:t>
       </w:r>
     </w:p>
     <w:p>
@@ -900,7 +1086,7 @@
           <w:sz w:val="24"/>
           <w:szCs w:val="24"/>
         </w:rPr>
-        <w:t xml:space="preserve">NOTA: questo tipo di grafo lo posso costruire solo quando la ricerca viene svolta sul </w:t>
+        <w:t xml:space="preserve">Per costruirlo è necessario navigare tra le pagine web di Google </w:t>
       </w:r>
       <w:proofErr w:type="spellStart"/>
       <w:r>
@@ -909,7 +1095,7 @@
           <w:sz w:val="24"/>
           <w:szCs w:val="24"/>
         </w:rPr>
-        <w:t>search</w:t>
+        <w:t>Scholar</w:t>
       </w:r>
       <w:proofErr w:type="spellEnd"/>
       <w:r>
@@ -918,7 +1104,44 @@
           <w:sz w:val="24"/>
           <w:szCs w:val="24"/>
         </w:rPr>
-        <w:t xml:space="preserve"> </w:t>
+        <w:t xml:space="preserve"> ed estrarre le poche informazioni sugli articoli </w:t>
+      </w:r>
+    </w:p>
+    <w:p>
+      <w:pPr>
+        <w:spacing w:line="276" w:lineRule="auto"/>
+        <w:rPr>
+          <w:rFonts w:ascii="Times New Roman" w:hAnsi="Times New Roman" w:cs="Times New Roman"/>
+          <w:sz w:val="24"/>
+          <w:szCs w:val="24"/>
+        </w:rPr>
+      </w:pPr>
+      <w:r>
+        <w:rPr>
+          <w:rFonts w:ascii="Times New Roman" w:hAnsi="Times New Roman" w:cs="Times New Roman"/>
+          <w:sz w:val="24"/>
+          <w:szCs w:val="24"/>
+        </w:rPr>
+        <w:t>METRICHE UTILIZZATE</w:t>
+      </w:r>
+    </w:p>
+    <w:p>
+      <w:pPr>
+        <w:spacing w:line="276" w:lineRule="auto"/>
+        <w:rPr>
+          <w:rFonts w:ascii="Times New Roman" w:hAnsi="Times New Roman" w:cs="Times New Roman"/>
+          <w:sz w:val="24"/>
+          <w:szCs w:val="24"/>
+        </w:rPr>
+      </w:pPr>
+      <w:r>
+        <w:rPr>
+          <w:rFonts w:ascii="Times New Roman" w:hAnsi="Times New Roman" w:cs="Times New Roman"/>
+          <w:sz w:val="24"/>
+          <w:szCs w:val="24"/>
+        </w:rPr>
+        <w:lastRenderedPageBreak/>
+        <w:t xml:space="preserve">Quanti articoli per </w:t>
       </w:r>
       <w:proofErr w:type="spellStart"/>
       <w:r>
@@ -927,7 +1150,7 @@
           <w:sz w:val="24"/>
           <w:szCs w:val="24"/>
         </w:rPr>
-        <w:t>engine</w:t>
+        <w:t>firstN</w:t>
       </w:r>
       <w:proofErr w:type="spellEnd"/>
       <w:r>
@@ -936,7 +1159,7 @@
           <w:sz w:val="24"/>
           <w:szCs w:val="24"/>
         </w:rPr>
-        <w:t xml:space="preserve"> “Microsoft </w:t>
+        <w:t xml:space="preserve">? OBB: anche se ne aumento il numero, non aggiungo articoli rilevanti che quindi appartengono al </w:t>
       </w:r>
       <w:proofErr w:type="spellStart"/>
       <w:r>
@@ -945,7 +1168,7 @@
           <w:sz w:val="24"/>
           <w:szCs w:val="24"/>
         </w:rPr>
-        <w:t>Academic</w:t>
+        <w:t>related</w:t>
       </w:r>
       <w:proofErr w:type="spellEnd"/>
       <w:r>
@@ -954,7 +1177,25 @@
           <w:sz w:val="24"/>
           <w:szCs w:val="24"/>
         </w:rPr>
-        <w:t xml:space="preserve">” perché qui sono presenti i </w:t>
+        <w:t xml:space="preserve"> work.</w:t>
+      </w:r>
+    </w:p>
+    <w:p>
+      <w:pPr>
+        <w:spacing w:line="276" w:lineRule="auto"/>
+        <w:rPr>
+          <w:rFonts w:ascii="Times New Roman" w:hAnsi="Times New Roman" w:cs="Times New Roman"/>
+          <w:sz w:val="24"/>
+          <w:szCs w:val="24"/>
+        </w:rPr>
+      </w:pPr>
+      <w:r>
+        <w:rPr>
+          <w:rFonts w:ascii="Times New Roman" w:hAnsi="Times New Roman" w:cs="Times New Roman"/>
+          <w:sz w:val="24"/>
+          <w:szCs w:val="24"/>
+        </w:rPr>
+        <w:t xml:space="preserve">Quanti </w:t>
       </w:r>
       <w:proofErr w:type="spellStart"/>
       <w:r>
@@ -963,7 +1204,7 @@
           <w:sz w:val="24"/>
           <w:szCs w:val="24"/>
         </w:rPr>
-        <w:t>topic</w:t>
+        <w:t>thread</w:t>
       </w:r>
       <w:proofErr w:type="spellEnd"/>
       <w:r>
@@ -972,33 +1213,7 @@
           <w:sz w:val="24"/>
           <w:szCs w:val="24"/>
         </w:rPr>
-        <w:t xml:space="preserve"> (</w:t>
-      </w:r>
-      <w:r>
-        <w:rPr>
-          <w:rFonts w:ascii="Times New Roman" w:hAnsi="Times New Roman" w:cs="Times New Roman"/>
-          <w:sz w:val="24"/>
-          <w:szCs w:val="24"/>
-          <w:u w:val="single"/>
-        </w:rPr>
-        <w:t xml:space="preserve">più avanti dovrò spiegare come </w:t>
-      </w:r>
-      <w:r>
-        <w:rPr>
-          <w:rFonts w:ascii="Times New Roman" w:hAnsi="Times New Roman" w:cs="Times New Roman"/>
-          <w:sz w:val="24"/>
-          <w:szCs w:val="24"/>
-          <w:u w:val="single"/>
-        </w:rPr>
-        <w:t>sono strutturati gli articoli in MA e GS, magari con della documentazione</w:t>
-      </w:r>
-      <w:r>
-        <w:rPr>
-          <w:rFonts w:ascii="Times New Roman" w:hAnsi="Times New Roman" w:cs="Times New Roman"/>
-          <w:sz w:val="24"/>
-          <w:szCs w:val="24"/>
-        </w:rPr>
-        <w:t xml:space="preserve">) che sono invece assenti su Google </w:t>
+        <w:t xml:space="preserve">? COME: ripeto più volte la stessa ricerca con numero di </w:t>
       </w:r>
       <w:proofErr w:type="spellStart"/>
       <w:r>
@@ -1007,7 +1222,7 @@
           <w:sz w:val="24"/>
           <w:szCs w:val="24"/>
         </w:rPr>
-        <w:t>Scholar</w:t>
+        <w:t>thread</w:t>
       </w:r>
       <w:proofErr w:type="spellEnd"/>
       <w:r>
@@ -1016,218 +1231,45 @@
           <w:sz w:val="24"/>
           <w:szCs w:val="24"/>
         </w:rPr>
+        <w:t xml:space="preserve"> diverso e trovo la massima efficienza (buttaci anche il grafo) (</w:t>
+      </w:r>
+      <w:proofErr w:type="spellStart"/>
+      <w:r>
+        <w:rPr>
+          <w:rFonts w:ascii="Times New Roman" w:hAnsi="Times New Roman" w:cs="Times New Roman"/>
+          <w:sz w:val="24"/>
+          <w:szCs w:val="24"/>
+        </w:rPr>
+        <w:t>argmax</w:t>
+      </w:r>
+      <w:proofErr w:type="spellEnd"/>
+      <w:r>
+        <w:rPr>
+          <w:rFonts w:ascii="Times New Roman" w:hAnsi="Times New Roman" w:cs="Times New Roman"/>
+          <w:sz w:val="24"/>
+          <w:szCs w:val="24"/>
+        </w:rPr>
+        <w:t xml:space="preserve">(E)), caso mai mettici anche la tabella dello </w:t>
+      </w:r>
+      <w:proofErr w:type="spellStart"/>
+      <w:r>
+        <w:rPr>
+          <w:rFonts w:ascii="Times New Roman" w:hAnsi="Times New Roman" w:cs="Times New Roman"/>
+          <w:sz w:val="24"/>
+          <w:szCs w:val="24"/>
+        </w:rPr>
+        <w:t>SpeedUp</w:t>
+      </w:r>
+      <w:proofErr w:type="spellEnd"/>
+      <w:r>
+        <w:rPr>
+          <w:rFonts w:ascii="Times New Roman" w:hAnsi="Times New Roman" w:cs="Times New Roman"/>
+          <w:sz w:val="24"/>
+          <w:szCs w:val="24"/>
+        </w:rPr>
         <w:t>.</w:t>
       </w:r>
     </w:p>
-    <w:p>
-      <w:pPr>
-        <w:spacing w:line="276" w:lineRule="auto"/>
-        <w:rPr>
-          <w:rFonts w:ascii="Times New Roman" w:hAnsi="Times New Roman" w:cs="Times New Roman"/>
-          <w:sz w:val="24"/>
-          <w:szCs w:val="24"/>
-        </w:rPr>
-      </w:pPr>
-      <w:r>
-        <w:rPr>
-          <w:rFonts w:ascii="Times New Roman" w:hAnsi="Times New Roman" w:cs="Times New Roman"/>
-          <w:sz w:val="24"/>
-          <w:szCs w:val="24"/>
-        </w:rPr>
-        <w:t xml:space="preserve">Per costruirlo è necessario navigare tra le pagine web di Google </w:t>
-      </w:r>
-      <w:proofErr w:type="spellStart"/>
-      <w:r>
-        <w:rPr>
-          <w:rFonts w:ascii="Times New Roman" w:hAnsi="Times New Roman" w:cs="Times New Roman"/>
-          <w:sz w:val="24"/>
-          <w:szCs w:val="24"/>
-        </w:rPr>
-        <w:t>Scholar</w:t>
-      </w:r>
-      <w:proofErr w:type="spellEnd"/>
-      <w:r>
-        <w:rPr>
-          <w:rFonts w:ascii="Times New Roman" w:hAnsi="Times New Roman" w:cs="Times New Roman"/>
-          <w:sz w:val="24"/>
-          <w:szCs w:val="24"/>
-        </w:rPr>
-        <w:t xml:space="preserve"> ed estrarre le poche informazioni sugli articoli </w:t>
-      </w:r>
-    </w:p>
-    <w:p>
-      <w:pPr>
-        <w:spacing w:line="276" w:lineRule="auto"/>
-        <w:rPr>
-          <w:rFonts w:ascii="Times New Roman" w:hAnsi="Times New Roman" w:cs="Times New Roman"/>
-          <w:sz w:val="24"/>
-          <w:szCs w:val="24"/>
-        </w:rPr>
-      </w:pPr>
-      <w:r>
-        <w:rPr>
-          <w:rFonts w:ascii="Times New Roman" w:hAnsi="Times New Roman" w:cs="Times New Roman"/>
-          <w:sz w:val="24"/>
-          <w:szCs w:val="24"/>
-        </w:rPr>
-        <w:t>METRICHE UTILIZZATE</w:t>
-      </w:r>
-    </w:p>
-    <w:p>
-      <w:pPr>
-        <w:spacing w:line="276" w:lineRule="auto"/>
-        <w:rPr>
-          <w:rFonts w:ascii="Times New Roman" w:hAnsi="Times New Roman" w:cs="Times New Roman"/>
-          <w:sz w:val="24"/>
-          <w:szCs w:val="24"/>
-        </w:rPr>
-      </w:pPr>
-      <w:r>
-        <w:rPr>
-          <w:rFonts w:ascii="Times New Roman" w:hAnsi="Times New Roman" w:cs="Times New Roman"/>
-          <w:sz w:val="24"/>
-          <w:szCs w:val="24"/>
-        </w:rPr>
-        <w:t xml:space="preserve">Quanti articoli per </w:t>
-      </w:r>
-      <w:proofErr w:type="spellStart"/>
-      <w:r>
-        <w:rPr>
-          <w:rFonts w:ascii="Times New Roman" w:hAnsi="Times New Roman" w:cs="Times New Roman"/>
-          <w:sz w:val="24"/>
-          <w:szCs w:val="24"/>
-        </w:rPr>
-        <w:t>firstN</w:t>
-      </w:r>
-      <w:proofErr w:type="spellEnd"/>
-      <w:r>
-        <w:rPr>
-          <w:rFonts w:ascii="Times New Roman" w:hAnsi="Times New Roman" w:cs="Times New Roman"/>
-          <w:sz w:val="24"/>
-          <w:szCs w:val="24"/>
-        </w:rPr>
-        <w:t xml:space="preserve">? OBB: anche se ne aumento il numero, non aggiungo articoli rilevanti che quindi appartengono al </w:t>
-      </w:r>
-      <w:proofErr w:type="spellStart"/>
-      <w:r>
-        <w:rPr>
-          <w:rFonts w:ascii="Times New Roman" w:hAnsi="Times New Roman" w:cs="Times New Roman"/>
-          <w:sz w:val="24"/>
-          <w:szCs w:val="24"/>
-        </w:rPr>
-        <w:t>related</w:t>
-      </w:r>
-      <w:proofErr w:type="spellEnd"/>
-      <w:r>
-        <w:rPr>
-          <w:rFonts w:ascii="Times New Roman" w:hAnsi="Times New Roman" w:cs="Times New Roman"/>
-          <w:sz w:val="24"/>
-          <w:szCs w:val="24"/>
-        </w:rPr>
-        <w:t xml:space="preserve"> work.</w:t>
-      </w:r>
-    </w:p>
-    <w:p>
-      <w:pPr>
-        <w:spacing w:line="276" w:lineRule="auto"/>
-        <w:rPr>
-          <w:rFonts w:ascii="Times New Roman" w:hAnsi="Times New Roman" w:cs="Times New Roman"/>
-          <w:sz w:val="24"/>
-          <w:szCs w:val="24"/>
-        </w:rPr>
-      </w:pPr>
-      <w:r>
-        <w:rPr>
-          <w:rFonts w:ascii="Times New Roman" w:hAnsi="Times New Roman" w:cs="Times New Roman"/>
-          <w:sz w:val="24"/>
-          <w:szCs w:val="24"/>
-        </w:rPr>
-        <w:lastRenderedPageBreak/>
-        <w:t xml:space="preserve">Quanti </w:t>
-      </w:r>
-      <w:proofErr w:type="spellStart"/>
-      <w:r>
-        <w:rPr>
-          <w:rFonts w:ascii="Times New Roman" w:hAnsi="Times New Roman" w:cs="Times New Roman"/>
-          <w:sz w:val="24"/>
-          <w:szCs w:val="24"/>
-        </w:rPr>
-        <w:t>thread</w:t>
-      </w:r>
-      <w:proofErr w:type="spellEnd"/>
-      <w:r>
-        <w:rPr>
-          <w:rFonts w:ascii="Times New Roman" w:hAnsi="Times New Roman" w:cs="Times New Roman"/>
-          <w:sz w:val="24"/>
-          <w:szCs w:val="24"/>
-        </w:rPr>
-        <w:t xml:space="preserve">? COME: ripeto più volte la stessa ricerca con numero di </w:t>
-      </w:r>
-      <w:proofErr w:type="spellStart"/>
-      <w:r>
-        <w:rPr>
-          <w:rFonts w:ascii="Times New Roman" w:hAnsi="Times New Roman" w:cs="Times New Roman"/>
-          <w:sz w:val="24"/>
-          <w:szCs w:val="24"/>
-        </w:rPr>
-        <w:t>thread</w:t>
-      </w:r>
-      <w:proofErr w:type="spellEnd"/>
-      <w:r>
-        <w:rPr>
-          <w:rFonts w:ascii="Times New Roman" w:hAnsi="Times New Roman" w:cs="Times New Roman"/>
-          <w:sz w:val="24"/>
-          <w:szCs w:val="24"/>
-        </w:rPr>
-        <w:t xml:space="preserve"> diverso e trovo la massima efficienza (buttaci anche il grafo) (</w:t>
-      </w:r>
-      <w:proofErr w:type="spellStart"/>
-      <w:r>
-        <w:rPr>
-          <w:rFonts w:ascii="Times New Roman" w:hAnsi="Times New Roman" w:cs="Times New Roman"/>
-          <w:sz w:val="24"/>
-          <w:szCs w:val="24"/>
-        </w:rPr>
-        <w:t>argmax</w:t>
-      </w:r>
-      <w:proofErr w:type="spellEnd"/>
-      <w:r>
-        <w:rPr>
-          <w:rFonts w:ascii="Times New Roman" w:hAnsi="Times New Roman" w:cs="Times New Roman"/>
-          <w:sz w:val="24"/>
-          <w:szCs w:val="24"/>
-        </w:rPr>
-        <w:t xml:space="preserve">(E)), caso </w:t>
-      </w:r>
-      <w:bookmarkStart w:id="0" w:name="_GoBack"/>
-      <w:r>
-        <w:rPr>
-          <w:rFonts w:ascii="Times New Roman" w:hAnsi="Times New Roman" w:cs="Times New Roman"/>
-          <w:sz w:val="24"/>
-          <w:szCs w:val="24"/>
-        </w:rPr>
-        <w:t xml:space="preserve">mai mettici anche la tabella dello </w:t>
-      </w:r>
-      <w:proofErr w:type="spellStart"/>
-      <w:r>
-        <w:rPr>
-          <w:rFonts w:ascii="Times New Roman" w:hAnsi="Times New Roman" w:cs="Times New Roman"/>
-          <w:sz w:val="24"/>
-          <w:szCs w:val="24"/>
-        </w:rPr>
-        <w:t>SpeedUp</w:t>
-      </w:r>
-      <w:proofErr w:type="spellEnd"/>
-      <w:r>
-        <w:rPr>
-          <w:rFonts w:ascii="Times New Roman" w:hAnsi="Times New Roman" w:cs="Times New Roman"/>
-          <w:sz w:val="24"/>
-          <w:szCs w:val="24"/>
-        </w:rPr>
-        <w:t>.</w:t>
-      </w:r>
-    </w:p>
-    <w:bookmarkEnd w:id="0"/>
     <w:p>
       <w:pPr>
         <w:spacing w:line="276" w:lineRule="auto"/>
@@ -1287,6 +1329,157 @@
           <w:szCs w:val="60"/>
         </w:rPr>
         <w:t>Capitolo 3</w:t>
+      </w:r>
+    </w:p>
+    <w:p>
+      <w:pPr>
+        <w:rPr>
+          <w:rFonts w:ascii="Times New Roman" w:hAnsi="Times New Roman" w:cs="Times New Roman"/>
+          <w:sz w:val="52"/>
+          <w:szCs w:val="52"/>
+        </w:rPr>
+      </w:pPr>
+      <w:r>
+        <w:rPr>
+          <w:rFonts w:ascii="Times New Roman" w:hAnsi="Times New Roman" w:cs="Times New Roman"/>
+          <w:sz w:val="52"/>
+          <w:szCs w:val="52"/>
+        </w:rPr>
+        <w:t>Funzionalità</w:t>
+      </w:r>
+      <w:r>
+        <w:rPr>
+          <w:rFonts w:ascii="Times New Roman" w:hAnsi="Times New Roman" w:cs="Times New Roman"/>
+          <w:sz w:val="52"/>
+          <w:szCs w:val="52"/>
+        </w:rPr>
+        <w:t xml:space="preserve"> e implementazione</w:t>
+      </w:r>
+      <w:r>
+        <w:rPr>
+          <w:rFonts w:ascii="Times New Roman" w:hAnsi="Times New Roman" w:cs="Times New Roman"/>
+          <w:sz w:val="52"/>
+          <w:szCs w:val="52"/>
+        </w:rPr>
+        <w:t xml:space="preserve"> del prototipo</w:t>
+      </w:r>
+    </w:p>
+    <w:p>
+      <w:pPr>
+        <w:spacing w:line="276" w:lineRule="auto"/>
+        <w:rPr>
+          <w:rFonts w:ascii="Times New Roman" w:hAnsi="Times New Roman" w:cs="Times New Roman"/>
+          <w:sz w:val="38"/>
+          <w:szCs w:val="38"/>
+        </w:rPr>
+      </w:pPr>
+      <w:r>
+        <w:rPr>
+          <w:rFonts w:ascii="Times New Roman" w:hAnsi="Times New Roman" w:cs="Times New Roman"/>
+          <w:sz w:val="38"/>
+          <w:szCs w:val="38"/>
+        </w:rPr>
+        <w:t>Sviluppi futuri</w:t>
+      </w:r>
+    </w:p>
+    <w:p>
+      <w:pPr>
+        <w:spacing w:line="276" w:lineRule="auto"/>
+        <w:rPr>
+          <w:rFonts w:ascii="Times New Roman" w:hAnsi="Times New Roman" w:cs="Times New Roman"/>
+          <w:sz w:val="24"/>
+          <w:szCs w:val="24"/>
+        </w:rPr>
+      </w:pPr>
+      <w:r>
+        <w:rPr>
+          <w:rFonts w:ascii="Times New Roman" w:hAnsi="Times New Roman" w:cs="Times New Roman"/>
+          <w:sz w:val="24"/>
+          <w:szCs w:val="24"/>
+        </w:rPr>
+        <w:t xml:space="preserve">Incrociare i risultati dei documenti rilevanti tra Google </w:t>
+      </w:r>
+      <w:proofErr w:type="spellStart"/>
+      <w:proofErr w:type="gramStart"/>
+      <w:r>
+        <w:rPr>
+          <w:rFonts w:ascii="Times New Roman" w:hAnsi="Times New Roman" w:cs="Times New Roman"/>
+          <w:sz w:val="24"/>
+          <w:szCs w:val="24"/>
+        </w:rPr>
+        <w:t>Scholar</w:t>
+      </w:r>
+      <w:proofErr w:type="spellEnd"/>
+      <w:r>
+        <w:rPr>
+          <w:rFonts w:ascii="Times New Roman" w:hAnsi="Times New Roman" w:cs="Times New Roman"/>
+          <w:sz w:val="24"/>
+          <w:szCs w:val="24"/>
+        </w:rPr>
+        <w:t xml:space="preserve">  e</w:t>
+      </w:r>
+      <w:proofErr w:type="gramEnd"/>
+      <w:r>
+        <w:rPr>
+          <w:rFonts w:ascii="Times New Roman" w:hAnsi="Times New Roman" w:cs="Times New Roman"/>
+          <w:sz w:val="24"/>
+          <w:szCs w:val="24"/>
+        </w:rPr>
+        <w:t xml:space="preserve"> Microsoft </w:t>
+      </w:r>
+      <w:proofErr w:type="spellStart"/>
+      <w:r>
+        <w:rPr>
+          <w:rFonts w:ascii="Times New Roman" w:hAnsi="Times New Roman" w:cs="Times New Roman"/>
+          <w:sz w:val="24"/>
+          <w:szCs w:val="24"/>
+        </w:rPr>
+        <w:t>Academic</w:t>
+      </w:r>
+      <w:proofErr w:type="spellEnd"/>
+      <w:r>
+        <w:rPr>
+          <w:rFonts w:ascii="Times New Roman" w:hAnsi="Times New Roman" w:cs="Times New Roman"/>
+          <w:sz w:val="24"/>
+          <w:szCs w:val="24"/>
+        </w:rPr>
+        <w:t xml:space="preserve">, confrontando i titoli degli articoli in modo intelligente (perché a volte i titoli differiscono tra i due motori di ricerca). Una soluzione potrebbe essere confrontare anche gli autori (che però non sono completamente presenti su </w:t>
+      </w:r>
+      <w:proofErr w:type="spellStart"/>
+      <w:r>
+        <w:rPr>
+          <w:rFonts w:ascii="Times New Roman" w:hAnsi="Times New Roman" w:cs="Times New Roman"/>
+          <w:sz w:val="24"/>
+          <w:szCs w:val="24"/>
+        </w:rPr>
+        <w:t>Scholar</w:t>
+      </w:r>
+      <w:proofErr w:type="spellEnd"/>
+      <w:r>
+        <w:rPr>
+          <w:rFonts w:ascii="Times New Roman" w:hAnsi="Times New Roman" w:cs="Times New Roman"/>
+          <w:sz w:val="24"/>
+          <w:szCs w:val="24"/>
+        </w:rPr>
+        <w:t xml:space="preserve">) e la data (che non riesco a ricavare da </w:t>
+      </w:r>
+      <w:proofErr w:type="spellStart"/>
+      <w:r>
+        <w:rPr>
+          <w:rFonts w:ascii="Times New Roman" w:hAnsi="Times New Roman" w:cs="Times New Roman"/>
+          <w:sz w:val="24"/>
+          <w:szCs w:val="24"/>
+        </w:rPr>
+        <w:t>Academic</w:t>
+      </w:r>
+      <w:proofErr w:type="spellEnd"/>
+      <w:r>
+        <w:rPr>
+          <w:rFonts w:ascii="Times New Roman" w:hAnsi="Times New Roman" w:cs="Times New Roman"/>
+          <w:sz w:val="24"/>
+          <w:szCs w:val="24"/>
+        </w:rPr>
+        <w:t>). Come ulteriore problema le date sono spesso diverse tra i due e lo stesso articolo è presente più volte con date diverse.</w:t>
       </w:r>
     </w:p>
     <w:p>
@@ -1298,30 +1491,6 @@
           <w:u w:val="single"/>
         </w:rPr>
       </w:pPr>
-      <w:r>
-        <w:rPr>
-          <w:rFonts w:ascii="Times New Roman" w:hAnsi="Times New Roman" w:cs="Times New Roman"/>
-          <w:sz w:val="52"/>
-          <w:szCs w:val="52"/>
-        </w:rPr>
-        <w:t>Funzionalità</w:t>
-      </w:r>
-      <w:r>
-        <w:rPr>
-          <w:rFonts w:ascii="Times New Roman" w:hAnsi="Times New Roman" w:cs="Times New Roman"/>
-          <w:sz w:val="52"/>
-          <w:szCs w:val="52"/>
-        </w:rPr>
-        <w:t xml:space="preserve"> e implementazione</w:t>
-      </w:r>
-      <w:r>
-        <w:rPr>
-          <w:rFonts w:ascii="Times New Roman" w:hAnsi="Times New Roman" w:cs="Times New Roman"/>
-          <w:sz w:val="52"/>
-          <w:szCs w:val="52"/>
-        </w:rPr>
-        <w:t xml:space="preserve"> del prototipo</w:t>
-      </w:r>
     </w:p>
     <w:p>
       <w:pPr>
@@ -2250,7 +2419,7 @@
 </file>
 
 <file path=customXml/itemProps1.xml><?xml version="1.0" encoding="utf-8"?>
-<ds:datastoreItem xmlns:ds="http://schemas.openxmlformats.org/officeDocument/2006/customXml" ds:itemID="{C9A4A817-9FB1-4E68-9C9E-8523D304514B}">
+<ds:datastoreItem xmlns:ds="http://schemas.openxmlformats.org/officeDocument/2006/customXml" ds:itemID="{8D1694AF-4077-4AF4-AB48-35AC08DABA53}">
   <ds:schemaRefs>
     <ds:schemaRef ds:uri="http://schemas.openxmlformats.org/officeDocument/2006/bibliography"/>
   </ds:schemaRefs>

</xml_diff>

<commit_message>
finito introduzione, iniziato scholar
</commit_message>
<xml_diff>
--- a/tesi.docx
+++ b/tesi.docx
@@ -449,10 +449,473 @@
       <w:r>
         <w:tab/>
       </w:r>
-      <w:r>
-        <w:t>sommario</w:t>
-      </w:r>
     </w:p>
+    <w:sdt>
+      <w:sdtPr>
+        <w:id w:val="-976689698"/>
+        <w:docPartObj>
+          <w:docPartGallery w:val="Table of Contents"/>
+          <w:docPartUnique/>
+        </w:docPartObj>
+      </w:sdtPr>
+      <w:sdtEndPr>
+        <w:rPr>
+          <w:rFonts w:asciiTheme="minorHAnsi" w:eastAsiaTheme="minorHAnsi" w:hAnsiTheme="minorHAnsi" w:cstheme="minorBidi"/>
+          <w:b/>
+          <w:bCs/>
+          <w:color w:val="auto"/>
+          <w:sz w:val="22"/>
+          <w:szCs w:val="22"/>
+          <w:lang w:eastAsia="en-US"/>
+        </w:rPr>
+      </w:sdtEndPr>
+      <w:sdtContent>
+        <w:p>
+          <w:pPr>
+            <w:pStyle w:val="Titolosommario"/>
+          </w:pPr>
+          <w:r>
+            <w:t>Sommario</w:t>
+          </w:r>
+        </w:p>
+        <w:p>
+          <w:pPr>
+            <w:pStyle w:val="Sommario1"/>
+            <w:tabs>
+              <w:tab w:val="right" w:leader="dot" w:pos="9854"/>
+            </w:tabs>
+            <w:rPr>
+              <w:rFonts w:eastAsiaTheme="minorEastAsia"/>
+              <w:noProof/>
+              <w:lang w:eastAsia="it-IT"/>
+            </w:rPr>
+          </w:pPr>
+          <w:r>
+            <w:rPr>
+              <w:b/>
+              <w:bCs/>
+            </w:rPr>
+            <w:fldChar w:fldCharType="begin"/>
+          </w:r>
+          <w:r>
+            <w:rPr>
+              <w:b/>
+              <w:bCs/>
+            </w:rPr>
+            <w:instrText xml:space="preserve"> TOC \o "1-3" \h \z \u </w:instrText>
+          </w:r>
+          <w:r>
+            <w:rPr>
+              <w:b/>
+              <w:bCs/>
+            </w:rPr>
+            <w:fldChar w:fldCharType="separate"/>
+          </w:r>
+          <w:hyperlink w:anchor="_Toc2529662" w:history="1">
+            <w:r>
+              <w:rPr>
+                <w:rStyle w:val="Collegamentoipertestuale"/>
+                <w:rFonts w:ascii="Times New Roman" w:hAnsi="Times New Roman" w:cs="Times New Roman"/>
+                <w:noProof/>
+              </w:rPr>
+              <w:t>1 Introduzione</w:t>
+            </w:r>
+            <w:r>
+              <w:rPr>
+                <w:noProof/>
+                <w:webHidden/>
+              </w:rPr>
+              <w:tab/>
+            </w:r>
+            <w:r>
+              <w:rPr>
+                <w:noProof/>
+                <w:webHidden/>
+              </w:rPr>
+              <w:fldChar w:fldCharType="begin"/>
+            </w:r>
+            <w:r>
+              <w:rPr>
+                <w:noProof/>
+                <w:webHidden/>
+              </w:rPr>
+              <w:instrText xml:space="preserve"> PAGEREF _Toc2529662 \h </w:instrText>
+            </w:r>
+            <w:r>
+              <w:rPr>
+                <w:noProof/>
+                <w:webHidden/>
+              </w:rPr>
+            </w:r>
+            <w:r>
+              <w:rPr>
+                <w:noProof/>
+                <w:webHidden/>
+              </w:rPr>
+              <w:fldChar w:fldCharType="separate"/>
+            </w:r>
+            <w:r>
+              <w:rPr>
+                <w:noProof/>
+                <w:webHidden/>
+              </w:rPr>
+              <w:t>2</w:t>
+            </w:r>
+            <w:r>
+              <w:rPr>
+                <w:noProof/>
+                <w:webHidden/>
+              </w:rPr>
+              <w:fldChar w:fldCharType="end"/>
+            </w:r>
+          </w:hyperlink>
+        </w:p>
+        <w:p>
+          <w:pPr>
+            <w:pStyle w:val="Sommario1"/>
+            <w:tabs>
+              <w:tab w:val="right" w:leader="dot" w:pos="9854"/>
+            </w:tabs>
+            <w:rPr>
+              <w:rFonts w:eastAsiaTheme="minorEastAsia"/>
+              <w:noProof/>
+              <w:lang w:eastAsia="it-IT"/>
+            </w:rPr>
+          </w:pPr>
+          <w:hyperlink w:anchor="_Toc2529663" w:history="1">
+            <w:r>
+              <w:rPr>
+                <w:rStyle w:val="Collegamentoipertestuale"/>
+                <w:rFonts w:ascii="Times New Roman" w:hAnsi="Times New Roman" w:cs="Times New Roman"/>
+                <w:noProof/>
+              </w:rPr>
+              <w:t>2 Strumenti e risorse del progetto</w:t>
+            </w:r>
+            <w:r>
+              <w:rPr>
+                <w:noProof/>
+                <w:webHidden/>
+              </w:rPr>
+              <w:tab/>
+            </w:r>
+            <w:r>
+              <w:rPr>
+                <w:noProof/>
+                <w:webHidden/>
+              </w:rPr>
+              <w:fldChar w:fldCharType="begin"/>
+            </w:r>
+            <w:r>
+              <w:rPr>
+                <w:noProof/>
+                <w:webHidden/>
+              </w:rPr>
+              <w:instrText xml:space="preserve"> PAGEREF _Toc2529663 \h </w:instrText>
+            </w:r>
+            <w:r>
+              <w:rPr>
+                <w:noProof/>
+                <w:webHidden/>
+              </w:rPr>
+            </w:r>
+            <w:r>
+              <w:rPr>
+                <w:noProof/>
+                <w:webHidden/>
+              </w:rPr>
+              <w:fldChar w:fldCharType="separate"/>
+            </w:r>
+            <w:r>
+              <w:rPr>
+                <w:noProof/>
+                <w:webHidden/>
+              </w:rPr>
+              <w:t>3</w:t>
+            </w:r>
+            <w:r>
+              <w:rPr>
+                <w:noProof/>
+                <w:webHidden/>
+              </w:rPr>
+              <w:fldChar w:fldCharType="end"/>
+            </w:r>
+          </w:hyperlink>
+        </w:p>
+        <w:p>
+          <w:pPr>
+            <w:pStyle w:val="Sommario2"/>
+            <w:tabs>
+              <w:tab w:val="left" w:pos="880"/>
+              <w:tab w:val="right" w:leader="dot" w:pos="9854"/>
+            </w:tabs>
+            <w:rPr>
+              <w:rFonts w:eastAsiaTheme="minorEastAsia"/>
+              <w:noProof/>
+              <w:lang w:eastAsia="it-IT"/>
+            </w:rPr>
+          </w:pPr>
+          <w:hyperlink w:anchor="_Toc2529668" w:history="1">
+            <w:r>
+              <w:rPr>
+                <w:rStyle w:val="Collegamentoipertestuale"/>
+                <w:rFonts w:ascii="Times New Roman" w:hAnsi="Times New Roman" w:cs="Times New Roman"/>
+                <w:noProof/>
+              </w:rPr>
+              <w:t>2.1</w:t>
+            </w:r>
+            <w:r>
+              <w:rPr>
+                <w:rFonts w:eastAsiaTheme="minorEastAsia"/>
+                <w:noProof/>
+                <w:lang w:eastAsia="it-IT"/>
+              </w:rPr>
+              <w:tab/>
+            </w:r>
+            <w:r>
+              <w:rPr>
+                <w:rStyle w:val="Collegamentoipertestuale"/>
+                <w:rFonts w:ascii="Times New Roman" w:hAnsi="Times New Roman" w:cs="Times New Roman"/>
+                <w:noProof/>
+              </w:rPr>
+              <w:t>Google Scholar</w:t>
+            </w:r>
+            <w:r>
+              <w:rPr>
+                <w:noProof/>
+                <w:webHidden/>
+              </w:rPr>
+              <w:tab/>
+            </w:r>
+            <w:r>
+              <w:rPr>
+                <w:noProof/>
+                <w:webHidden/>
+              </w:rPr>
+              <w:fldChar w:fldCharType="begin"/>
+            </w:r>
+            <w:r>
+              <w:rPr>
+                <w:noProof/>
+                <w:webHidden/>
+              </w:rPr>
+              <w:instrText xml:space="preserve"> PAGEREF _Toc2529668 \h </w:instrText>
+            </w:r>
+            <w:r>
+              <w:rPr>
+                <w:noProof/>
+                <w:webHidden/>
+              </w:rPr>
+            </w:r>
+            <w:r>
+              <w:rPr>
+                <w:noProof/>
+                <w:webHidden/>
+              </w:rPr>
+              <w:fldChar w:fldCharType="separate"/>
+            </w:r>
+            <w:r>
+              <w:rPr>
+                <w:noProof/>
+                <w:webHidden/>
+              </w:rPr>
+              <w:t>3</w:t>
+            </w:r>
+            <w:r>
+              <w:rPr>
+                <w:noProof/>
+                <w:webHidden/>
+              </w:rPr>
+              <w:fldChar w:fldCharType="end"/>
+            </w:r>
+          </w:hyperlink>
+        </w:p>
+        <w:p>
+          <w:pPr>
+            <w:pStyle w:val="Sommario2"/>
+            <w:tabs>
+              <w:tab w:val="left" w:pos="880"/>
+              <w:tab w:val="right" w:leader="dot" w:pos="9854"/>
+            </w:tabs>
+            <w:rPr>
+              <w:rFonts w:eastAsiaTheme="minorEastAsia"/>
+              <w:noProof/>
+              <w:lang w:eastAsia="it-IT"/>
+            </w:rPr>
+          </w:pPr>
+          <w:hyperlink w:anchor="_Toc2529669" w:history="1">
+            <w:r>
+              <w:rPr>
+                <w:rStyle w:val="Collegamentoipertestuale"/>
+                <w:rFonts w:ascii="Times New Roman" w:hAnsi="Times New Roman" w:cs="Times New Roman"/>
+                <w:noProof/>
+              </w:rPr>
+              <w:t>2.2</w:t>
+            </w:r>
+            <w:r>
+              <w:rPr>
+                <w:rFonts w:eastAsiaTheme="minorEastAsia"/>
+                <w:noProof/>
+                <w:lang w:eastAsia="it-IT"/>
+              </w:rPr>
+              <w:tab/>
+            </w:r>
+            <w:r>
+              <w:rPr>
+                <w:rStyle w:val="Collegamentoipertestuale"/>
+                <w:rFonts w:ascii="Times New Roman" w:hAnsi="Times New Roman" w:cs="Times New Roman"/>
+                <w:noProof/>
+              </w:rPr>
+              <w:t>Microsoft Academic</w:t>
+            </w:r>
+            <w:r>
+              <w:rPr>
+                <w:noProof/>
+                <w:webHidden/>
+              </w:rPr>
+              <w:tab/>
+            </w:r>
+            <w:r>
+              <w:rPr>
+                <w:noProof/>
+                <w:webHidden/>
+              </w:rPr>
+              <w:fldChar w:fldCharType="begin"/>
+            </w:r>
+            <w:r>
+              <w:rPr>
+                <w:noProof/>
+                <w:webHidden/>
+              </w:rPr>
+              <w:instrText xml:space="preserve"> PAGEREF _Toc2529669 \h </w:instrText>
+            </w:r>
+            <w:r>
+              <w:rPr>
+                <w:noProof/>
+                <w:webHidden/>
+              </w:rPr>
+            </w:r>
+            <w:r>
+              <w:rPr>
+                <w:noProof/>
+                <w:webHidden/>
+              </w:rPr>
+              <w:fldChar w:fldCharType="separate"/>
+            </w:r>
+            <w:r>
+              <w:rPr>
+                <w:noProof/>
+                <w:webHidden/>
+              </w:rPr>
+              <w:t>3</w:t>
+            </w:r>
+            <w:r>
+              <w:rPr>
+                <w:noProof/>
+                <w:webHidden/>
+              </w:rPr>
+              <w:fldChar w:fldCharType="end"/>
+            </w:r>
+          </w:hyperlink>
+        </w:p>
+        <w:p>
+          <w:pPr>
+            <w:pStyle w:val="Sommario1"/>
+            <w:tabs>
+              <w:tab w:val="left" w:pos="440"/>
+              <w:tab w:val="right" w:leader="dot" w:pos="9854"/>
+            </w:tabs>
+            <w:rPr>
+              <w:rFonts w:eastAsiaTheme="minorEastAsia"/>
+              <w:noProof/>
+              <w:lang w:eastAsia="it-IT"/>
+            </w:rPr>
+          </w:pPr>
+          <w:hyperlink w:anchor="_Toc2529670" w:history="1">
+            <w:r>
+              <w:rPr>
+                <w:rStyle w:val="Collegamentoipertestuale"/>
+                <w:noProof/>
+              </w:rPr>
+              <w:t>1</w:t>
+            </w:r>
+            <w:r>
+              <w:rPr>
+                <w:rFonts w:eastAsiaTheme="minorEastAsia"/>
+                <w:noProof/>
+                <w:lang w:eastAsia="it-IT"/>
+              </w:rPr>
+              <w:tab/>
+            </w:r>
+            <w:r>
+              <w:rPr>
+                <w:rStyle w:val="Collegamentoipertestuale"/>
+                <w:rFonts w:ascii="Times New Roman" w:hAnsi="Times New Roman" w:cs="Times New Roman"/>
+                <w:noProof/>
+              </w:rPr>
+              <w:t>Bibliografia</w:t>
+            </w:r>
+            <w:r>
+              <w:rPr>
+                <w:noProof/>
+                <w:webHidden/>
+              </w:rPr>
+              <w:tab/>
+            </w:r>
+            <w:r>
+              <w:rPr>
+                <w:noProof/>
+                <w:webHidden/>
+              </w:rPr>
+              <w:fldChar w:fldCharType="begin"/>
+            </w:r>
+            <w:r>
+              <w:rPr>
+                <w:noProof/>
+                <w:webHidden/>
+              </w:rPr>
+              <w:instrText xml:space="preserve"> PAGEREF _Toc2529670 \h </w:instrText>
+            </w:r>
+            <w:r>
+              <w:rPr>
+                <w:noProof/>
+                <w:webHidden/>
+              </w:rPr>
+            </w:r>
+            <w:r>
+              <w:rPr>
+                <w:noProof/>
+                <w:webHidden/>
+              </w:rPr>
+              <w:fldChar w:fldCharType="separate"/>
+            </w:r>
+            <w:r>
+              <w:rPr>
+                <w:noProof/>
+                <w:webHidden/>
+              </w:rPr>
+              <w:t>4</w:t>
+            </w:r>
+            <w:r>
+              <w:rPr>
+                <w:noProof/>
+                <w:webHidden/>
+              </w:rPr>
+              <w:fldChar w:fldCharType="end"/>
+            </w:r>
+          </w:hyperlink>
+        </w:p>
+        <w:p>
+          <w:r>
+            <w:rPr>
+              <w:b/>
+              <w:bCs/>
+            </w:rPr>
+            <w:fldChar w:fldCharType="end"/>
+          </w:r>
+        </w:p>
+      </w:sdtContent>
+    </w:sdt>
+    <w:p/>
     <w:p>
       <w:r>
         <w:br w:type="page"/>
@@ -474,38 +937,48 @@
     </w:p>
     <w:p>
       <w:pPr>
-        <w:rPr>
-          <w:rFonts w:ascii="Times New Roman" w:hAnsi="Times New Roman" w:cs="Times New Roman"/>
-          <w:sz w:val="60"/>
-          <w:szCs w:val="60"/>
-        </w:rPr>
-      </w:pPr>
-      <w:r>
-        <w:rPr>
-          <w:rFonts w:ascii="Times New Roman" w:hAnsi="Times New Roman" w:cs="Times New Roman"/>
-          <w:sz w:val="60"/>
-          <w:szCs w:val="60"/>
+        <w:pStyle w:val="Titolo1"/>
+        <w:numPr>
+          <w:ilvl w:val="0"/>
+          <w:numId w:val="0"/>
+        </w:numPr>
+        <w:rPr>
+          <w:rFonts w:ascii="Times New Roman" w:hAnsi="Times New Roman" w:cs="Times New Roman"/>
+          <w:sz w:val="52"/>
+          <w:szCs w:val="52"/>
+        </w:rPr>
+      </w:pPr>
+      <w:bookmarkStart w:id="0" w:name="_Toc2529662"/>
+      <w:r>
+        <w:rPr>
+          <w:rFonts w:ascii="Times New Roman" w:hAnsi="Times New Roman" w:cs="Times New Roman"/>
+          <w:color w:val="auto"/>
+          <w:sz w:val="52"/>
+          <w:szCs w:val="52"/>
         </w:rPr>
         <w:lastRenderedPageBreak/>
-        <w:t>Capitolo 1</w:t>
-      </w:r>
+        <w:t xml:space="preserve">1 </w:t>
+      </w:r>
+      <w:r>
+        <w:rPr>
+          <w:rFonts w:ascii="Times New Roman" w:hAnsi="Times New Roman" w:cs="Times New Roman"/>
+          <w:color w:val="auto"/>
+          <w:sz w:val="52"/>
+          <w:szCs w:val="52"/>
+        </w:rPr>
+        <w:t>Introduzione</w:t>
+      </w:r>
+      <w:bookmarkEnd w:id="0"/>
     </w:p>
     <w:p>
       <w:pPr>
-        <w:rPr>
-          <w:rFonts w:ascii="Times New Roman" w:hAnsi="Times New Roman" w:cs="Times New Roman"/>
-          <w:sz w:val="52"/>
-          <w:szCs w:val="52"/>
-        </w:rPr>
-      </w:pPr>
-      <w:r>
-        <w:rPr>
-          <w:rFonts w:ascii="Times New Roman" w:hAnsi="Times New Roman" w:cs="Times New Roman"/>
-          <w:sz w:val="52"/>
-          <w:szCs w:val="52"/>
-        </w:rPr>
-        <w:t>Introduzione</w:t>
-      </w:r>
+        <w:spacing w:line="276" w:lineRule="auto"/>
+        <w:rPr>
+          <w:rFonts w:ascii="Times New Roman" w:hAnsi="Times New Roman" w:cs="Times New Roman"/>
+          <w:sz w:val="24"/>
+          <w:szCs w:val="24"/>
+        </w:rPr>
+      </w:pPr>
     </w:p>
     <w:p>
       <w:pPr>
@@ -516,6 +989,90 @@
           <w:szCs w:val="24"/>
         </w:rPr>
       </w:pPr>
+      <w:r>
+        <w:rPr>
+          <w:rFonts w:ascii="Times New Roman" w:hAnsi="Times New Roman" w:cs="Times New Roman"/>
+          <w:sz w:val="24"/>
+          <w:szCs w:val="24"/>
+        </w:rPr>
+        <w:t>Quest</w:t>
+      </w:r>
+      <w:r>
+        <w:rPr>
+          <w:rFonts w:ascii="Times New Roman" w:hAnsi="Times New Roman" w:cs="Times New Roman"/>
+          <w:sz w:val="24"/>
+          <w:szCs w:val="24"/>
+        </w:rPr>
+        <w:t>o lavoro di tesi si concentra su un aspetto legato alla scrittura degli articoli scientifici: la ricerca dei “</w:t>
+      </w:r>
+      <w:proofErr w:type="spellStart"/>
+      <w:r>
+        <w:rPr>
+          <w:rFonts w:ascii="Times New Roman" w:hAnsi="Times New Roman" w:cs="Times New Roman"/>
+          <w:sz w:val="24"/>
+          <w:szCs w:val="24"/>
+        </w:rPr>
+        <w:t>related</w:t>
+      </w:r>
+      <w:proofErr w:type="spellEnd"/>
+      <w:r>
+        <w:rPr>
+          <w:rFonts w:ascii="Times New Roman" w:hAnsi="Times New Roman" w:cs="Times New Roman"/>
+          <w:sz w:val="24"/>
+          <w:szCs w:val="24"/>
+        </w:rPr>
+        <w:t xml:space="preserve"> works”, cioè di tutte quelle pubblicazioni correlate a ciò su cui si sta lavorando.</w:t>
+      </w:r>
+      <w:r>
+        <w:rPr>
+          <w:rFonts w:ascii="Times New Roman" w:hAnsi="Times New Roman" w:cs="Times New Roman"/>
+          <w:sz w:val="24"/>
+          <w:szCs w:val="24"/>
+        </w:rPr>
+        <w:t xml:space="preserve"> Lo scopo è quello di realizzare un programma che aiuti l’autore a informarsi su un dato argomento, permettendogli di individuare in modo automatico gli articoli, </w:t>
+      </w:r>
+      <w:r>
+        <w:rPr>
+          <w:rFonts w:ascii="Times New Roman" w:hAnsi="Times New Roman" w:cs="Times New Roman"/>
+          <w:sz w:val="24"/>
+          <w:szCs w:val="24"/>
+        </w:rPr>
+        <w:t xml:space="preserve">i </w:t>
+      </w:r>
+      <w:proofErr w:type="spellStart"/>
+      <w:r>
+        <w:rPr>
+          <w:rFonts w:ascii="Times New Roman" w:hAnsi="Times New Roman" w:cs="Times New Roman"/>
+          <w:sz w:val="24"/>
+          <w:szCs w:val="24"/>
+        </w:rPr>
+        <w:t>topic</w:t>
+      </w:r>
+      <w:proofErr w:type="spellEnd"/>
+      <w:r>
+        <w:rPr>
+          <w:rFonts w:ascii="Times New Roman" w:hAnsi="Times New Roman" w:cs="Times New Roman"/>
+          <w:sz w:val="24"/>
+          <w:szCs w:val="24"/>
+        </w:rPr>
+        <w:t xml:space="preserve"> e gli autori </w:t>
+      </w:r>
+      <w:r>
+        <w:rPr>
+          <w:rFonts w:ascii="Times New Roman" w:hAnsi="Times New Roman" w:cs="Times New Roman"/>
+          <w:sz w:val="24"/>
+          <w:szCs w:val="24"/>
+        </w:rPr>
+        <w:t>correlati</w:t>
+      </w:r>
+      <w:r>
+        <w:rPr>
+          <w:rFonts w:ascii="Times New Roman" w:hAnsi="Times New Roman" w:cs="Times New Roman"/>
+          <w:sz w:val="24"/>
+          <w:szCs w:val="24"/>
+        </w:rPr>
+        <w:t>.</w:t>
+      </w:r>
     </w:p>
     <w:p>
       <w:pPr>
@@ -532,25 +1089,15 @@
           <w:sz w:val="24"/>
           <w:szCs w:val="24"/>
         </w:rPr>
-        <w:t>SCENARIO</w:t>
-      </w:r>
-    </w:p>
-    <w:p>
-      <w:pPr>
-        <w:spacing w:line="276" w:lineRule="auto"/>
-        <w:rPr>
-          <w:rFonts w:ascii="Times New Roman" w:hAnsi="Times New Roman" w:cs="Times New Roman"/>
-          <w:sz w:val="24"/>
-          <w:szCs w:val="24"/>
-        </w:rPr>
-      </w:pPr>
-      <w:r>
-        <w:rPr>
-          <w:rFonts w:ascii="Times New Roman" w:hAnsi="Times New Roman" w:cs="Times New Roman"/>
-          <w:sz w:val="24"/>
-          <w:szCs w:val="24"/>
-        </w:rPr>
-        <w:t xml:space="preserve">Scrivere un articolo scientifico è complesso: è necessario definire l’obbiettivo e le tappe per raggiungerlo, </w:t>
+        <w:t>La scrittura di un articolo ha delle difficoltà</w:t>
+      </w:r>
+      <w:r>
+        <w:rPr>
+          <w:rFonts w:ascii="Times New Roman" w:hAnsi="Times New Roman" w:cs="Times New Roman"/>
+          <w:sz w:val="24"/>
+          <w:szCs w:val="24"/>
+        </w:rPr>
+        <w:t xml:space="preserve">: è necessario definire l’obbiettivo e le tappe per raggiungerlo, </w:t>
       </w:r>
       <w:r>
         <w:rPr>
@@ -578,6 +1125,7 @@
           <w:id w:val="1375963800"/>
           <w:citation/>
         </w:sdtPr>
+        <w:sdtEndPr/>
         <w:sdtContent>
           <w:r>
             <w:rPr>
@@ -639,6 +1187,78 @@
         </w:rPr>
         <w:t>.</w:t>
       </w:r>
+      <w:r>
+        <w:rPr>
+          <w:rFonts w:ascii="Times New Roman" w:hAnsi="Times New Roman" w:cs="Times New Roman"/>
+          <w:sz w:val="24"/>
+          <w:szCs w:val="24"/>
+        </w:rPr>
+        <w:t xml:space="preserve"> </w:t>
+      </w:r>
+      <w:r>
+        <w:rPr>
+          <w:rFonts w:ascii="Times New Roman" w:hAnsi="Times New Roman" w:cs="Times New Roman"/>
+          <w:sz w:val="24"/>
+          <w:szCs w:val="24"/>
+        </w:rPr>
+        <w:t xml:space="preserve">La ricerca scientifica </w:t>
+      </w:r>
+      <w:r>
+        <w:rPr>
+          <w:rFonts w:ascii="Times New Roman" w:hAnsi="Times New Roman" w:cs="Times New Roman"/>
+          <w:sz w:val="24"/>
+          <w:szCs w:val="24"/>
+        </w:rPr>
+        <w:t>viene svolta su un argomento ben preciso attorno al quale si possono individuare delle problematiche ben chiare</w:t>
+      </w:r>
+      <w:r>
+        <w:rPr>
+          <w:rFonts w:ascii="Times New Roman" w:hAnsi="Times New Roman" w:cs="Times New Roman"/>
+          <w:sz w:val="24"/>
+          <w:szCs w:val="24"/>
+        </w:rPr>
+        <w:t>, i</w:t>
+      </w:r>
+      <w:r>
+        <w:rPr>
+          <w:rFonts w:ascii="Times New Roman" w:hAnsi="Times New Roman" w:cs="Times New Roman"/>
+          <w:sz w:val="24"/>
+          <w:szCs w:val="24"/>
+        </w:rPr>
+        <w:t>noltre la ricerca deve poter aggiungere novità allo stato dell’arte</w:t>
+      </w:r>
+      <w:r>
+        <w:rPr>
+          <w:rFonts w:ascii="Times New Roman" w:hAnsi="Times New Roman" w:cs="Times New Roman"/>
+          <w:sz w:val="24"/>
+          <w:szCs w:val="24"/>
+        </w:rPr>
+        <w:t xml:space="preserve"> oppure rivedere in una diversa ottica argomenti già affrontati. Il suo scopo è </w:t>
+      </w:r>
+      <w:r>
+        <w:rPr>
+          <w:rFonts w:ascii="Times New Roman" w:hAnsi="Times New Roman" w:cs="Times New Roman"/>
+          <w:sz w:val="24"/>
+          <w:szCs w:val="24"/>
+        </w:rPr>
+        <w:t xml:space="preserve">quello di </w:t>
+      </w:r>
+      <w:r>
+        <w:rPr>
+          <w:rFonts w:ascii="Times New Roman" w:hAnsi="Times New Roman" w:cs="Times New Roman"/>
+          <w:sz w:val="24"/>
+          <w:szCs w:val="24"/>
+        </w:rPr>
+        <w:t>essere utile agli altri</w:t>
+      </w:r>
+      <w:r>
+        <w:rPr>
+          <w:rFonts w:ascii="Times New Roman" w:hAnsi="Times New Roman" w:cs="Times New Roman"/>
+          <w:sz w:val="24"/>
+          <w:szCs w:val="24"/>
+        </w:rPr>
+        <w:t xml:space="preserve"> aggiungendo qualcosa di nuovo e tutti gli altri lavori fatti sullo stesso argomento dovranno tenerne conto. La ricerca deve inoltre fornire elementi che permettano di metterla in discussione (verifica delle conclusioni raggiunte) e consentire ad altri di continuarne il lavoro.</w:t>
+      </w:r>
     </w:p>
     <w:p>
       <w:pPr>
@@ -655,80 +1275,6 @@
           <w:sz w:val="24"/>
           <w:szCs w:val="24"/>
         </w:rPr>
-        <w:t xml:space="preserve">La ricerca scientifica </w:t>
-      </w:r>
-      <w:r>
-        <w:rPr>
-          <w:rFonts w:ascii="Times New Roman" w:hAnsi="Times New Roman" w:cs="Times New Roman"/>
-          <w:sz w:val="24"/>
-          <w:szCs w:val="24"/>
-        </w:rPr>
-        <w:t>viene svolta su un argomento ben preciso attorno al quale si possono individuare delle problematiche ben chiare</w:t>
-      </w:r>
-      <w:r>
-        <w:rPr>
-          <w:rFonts w:ascii="Times New Roman" w:hAnsi="Times New Roman" w:cs="Times New Roman"/>
-          <w:sz w:val="24"/>
-          <w:szCs w:val="24"/>
-        </w:rPr>
-        <w:t>, i</w:t>
-      </w:r>
-      <w:r>
-        <w:rPr>
-          <w:rFonts w:ascii="Times New Roman" w:hAnsi="Times New Roman" w:cs="Times New Roman"/>
-          <w:sz w:val="24"/>
-          <w:szCs w:val="24"/>
-        </w:rPr>
-        <w:t>noltre la ricerca deve poter aggiungere novità allo stato dell’arte</w:t>
-      </w:r>
-      <w:r>
-        <w:rPr>
-          <w:rFonts w:ascii="Times New Roman" w:hAnsi="Times New Roman" w:cs="Times New Roman"/>
-          <w:sz w:val="24"/>
-          <w:szCs w:val="24"/>
-        </w:rPr>
-        <w:t xml:space="preserve"> oppure rivedere in una diversa ottica argomenti già affrontati. Il suo scopo è </w:t>
-      </w:r>
-      <w:r>
-        <w:rPr>
-          <w:rFonts w:ascii="Times New Roman" w:hAnsi="Times New Roman" w:cs="Times New Roman"/>
-          <w:sz w:val="24"/>
-          <w:szCs w:val="24"/>
-        </w:rPr>
-        <w:t xml:space="preserve">quello di </w:t>
-      </w:r>
-      <w:r>
-        <w:rPr>
-          <w:rFonts w:ascii="Times New Roman" w:hAnsi="Times New Roman" w:cs="Times New Roman"/>
-          <w:sz w:val="24"/>
-          <w:szCs w:val="24"/>
-        </w:rPr>
-        <w:t>essere utile agli altri</w:t>
-      </w:r>
-      <w:r>
-        <w:rPr>
-          <w:rFonts w:ascii="Times New Roman" w:hAnsi="Times New Roman" w:cs="Times New Roman"/>
-          <w:sz w:val="24"/>
-          <w:szCs w:val="24"/>
-        </w:rPr>
-        <w:t xml:space="preserve"> aggiungendo qualcosa di nuovo e tutti gli altri lavori fatti sullo stesso argomento dovranno tenerne conto. La ricerca deve inoltre fornire elementi che permettano di metterla in discussione (verifica delle conclusioni raggiunte) e consentire ad altri di continuarne il lavoro.</w:t>
-      </w:r>
-    </w:p>
-    <w:p>
-      <w:pPr>
-        <w:spacing w:line="276" w:lineRule="auto"/>
-        <w:rPr>
-          <w:rFonts w:ascii="Times New Roman" w:hAnsi="Times New Roman" w:cs="Times New Roman"/>
-          <w:sz w:val="24"/>
-          <w:szCs w:val="24"/>
-        </w:rPr>
-      </w:pPr>
-      <w:r>
-        <w:rPr>
-          <w:rFonts w:ascii="Times New Roman" w:hAnsi="Times New Roman" w:cs="Times New Roman"/>
-          <w:sz w:val="24"/>
-          <w:szCs w:val="24"/>
-        </w:rPr>
         <w:t xml:space="preserve">Per raggiungere tutti questi obbiettivi è necessario scrivere articoli di qualità </w:t>
       </w:r>
       <w:r>
@@ -737,7 +1283,31 @@
           <w:sz w:val="24"/>
           <w:szCs w:val="24"/>
         </w:rPr>
-        <w:t xml:space="preserve">ma per fare ciò è fondamentale informarsi approfonditamente sull’argomento prima di iniziare il lavoro. </w:t>
+        <w:t>ed è per cui</w:t>
+      </w:r>
+      <w:r>
+        <w:rPr>
+          <w:rFonts w:ascii="Times New Roman" w:hAnsi="Times New Roman" w:cs="Times New Roman"/>
+          <w:sz w:val="24"/>
+          <w:szCs w:val="24"/>
+        </w:rPr>
+        <w:t xml:space="preserve"> fondamentale informarsi approfonditamente sull’argomento</w:t>
+      </w:r>
+      <w:r>
+        <w:rPr>
+          <w:rFonts w:ascii="Times New Roman" w:hAnsi="Times New Roman" w:cs="Times New Roman"/>
+          <w:sz w:val="24"/>
+          <w:szCs w:val="24"/>
+        </w:rPr>
+        <w:t>,</w:t>
+      </w:r>
+      <w:r>
+        <w:rPr>
+          <w:rFonts w:ascii="Times New Roman" w:hAnsi="Times New Roman" w:cs="Times New Roman"/>
+          <w:sz w:val="24"/>
+          <w:szCs w:val="24"/>
+        </w:rPr>
+        <w:t xml:space="preserve"> prima di iniziare il lavoro. </w:t>
       </w:r>
       <w:r>
         <w:rPr>
@@ -1012,15 +1582,31 @@
           <w:sz w:val="24"/>
           <w:szCs w:val="24"/>
         </w:rPr>
-        <w:t xml:space="preserve"> </w:t>
-      </w:r>
-      <w:r>
-        <w:rPr>
-          <w:rFonts w:ascii="Times New Roman" w:hAnsi="Times New Roman" w:cs="Times New Roman"/>
-          <w:sz w:val="24"/>
-          <w:szCs w:val="24"/>
-        </w:rPr>
-        <w:t>Nell’ambito della ricerca (scientifica) la scrittura degli articoli ha il problema della scrittura dello “stato dell’arte”</w:t>
+        <w:t>Il problema principale nell</w:t>
+      </w:r>
+      <w:r>
+        <w:rPr>
+          <w:rFonts w:ascii="Times New Roman" w:hAnsi="Times New Roman" w:cs="Times New Roman"/>
+          <w:sz w:val="24"/>
+          <w:szCs w:val="24"/>
+        </w:rPr>
+        <w:t xml:space="preserve">a scrittura degli articoli </w:t>
+      </w:r>
+      <w:r>
+        <w:rPr>
+          <w:rFonts w:ascii="Times New Roman" w:hAnsi="Times New Roman" w:cs="Times New Roman"/>
+          <w:sz w:val="24"/>
+          <w:szCs w:val="24"/>
+        </w:rPr>
+        <w:t>è l</w:t>
+      </w:r>
+      <w:r>
+        <w:rPr>
+          <w:rFonts w:ascii="Times New Roman" w:hAnsi="Times New Roman" w:cs="Times New Roman"/>
+          <w:sz w:val="24"/>
+          <w:szCs w:val="24"/>
+        </w:rPr>
+        <w:t>a scrittura dello stato dell’arte</w:t>
       </w:r>
       <w:r>
         <w:rPr>
@@ -1134,7 +1720,102 @@
           <w:sz w:val="24"/>
           <w:szCs w:val="24"/>
         </w:rPr>
-        <w:t xml:space="preserve"> perché per avere una visione completa dell’argomento sarebbe necessario che l’autore fosse a conoscenza di qualsiasi pubblicazione mai uscita al riguardo. Questo spesso non è possibile in quanto …</w:t>
+        <w:t xml:space="preserve"> perché per avere una visione completa dell’argomento sarebbe necessario che l’autore fosse a conoscenza di qualsiasi pubblicazione mai uscita al riguardo. </w:t>
+      </w:r>
+      <w:r>
+        <w:rPr>
+          <w:rFonts w:ascii="Times New Roman" w:hAnsi="Times New Roman" w:cs="Times New Roman"/>
+          <w:sz w:val="24"/>
+          <w:szCs w:val="24"/>
+        </w:rPr>
+        <w:t xml:space="preserve">La soluzione proposta consiste nel cercare sui principali motori di </w:t>
+      </w:r>
+      <w:r>
+        <w:rPr>
+          <w:rFonts w:ascii="Times New Roman" w:hAnsi="Times New Roman" w:cs="Times New Roman"/>
+          <w:sz w:val="24"/>
+          <w:szCs w:val="24"/>
+        </w:rPr>
+        <w:lastRenderedPageBreak/>
+        <w:t xml:space="preserve">ricerca per le pubblicazioni, quindi Google </w:t>
+      </w:r>
+      <w:proofErr w:type="spellStart"/>
+      <w:r>
+        <w:rPr>
+          <w:rFonts w:ascii="Times New Roman" w:hAnsi="Times New Roman" w:cs="Times New Roman"/>
+          <w:sz w:val="24"/>
+          <w:szCs w:val="24"/>
+        </w:rPr>
+        <w:t>Scholar</w:t>
+      </w:r>
+      <w:proofErr w:type="spellEnd"/>
+      <w:r>
+        <w:rPr>
+          <w:rFonts w:ascii="Times New Roman" w:hAnsi="Times New Roman" w:cs="Times New Roman"/>
+          <w:sz w:val="24"/>
+          <w:szCs w:val="24"/>
+        </w:rPr>
+        <w:t xml:space="preserve"> e Microsoft </w:t>
+      </w:r>
+      <w:proofErr w:type="spellStart"/>
+      <w:r>
+        <w:rPr>
+          <w:rFonts w:ascii="Times New Roman" w:hAnsi="Times New Roman" w:cs="Times New Roman"/>
+          <w:sz w:val="24"/>
+          <w:szCs w:val="24"/>
+        </w:rPr>
+        <w:t>Academic</w:t>
+      </w:r>
+      <w:proofErr w:type="spellEnd"/>
+      <w:r>
+        <w:rPr>
+          <w:rFonts w:ascii="Times New Roman" w:hAnsi="Times New Roman" w:cs="Times New Roman"/>
+          <w:sz w:val="24"/>
+          <w:szCs w:val="24"/>
+        </w:rPr>
+        <w:t xml:space="preserve"> gli articoli correlati e costruire un grafo di ricerca. </w:t>
+      </w:r>
+      <w:r>
+        <w:rPr>
+          <w:rFonts w:ascii="Times New Roman" w:hAnsi="Times New Roman" w:cs="Times New Roman"/>
+          <w:sz w:val="24"/>
+          <w:szCs w:val="24"/>
+        </w:rPr>
+        <w:t>In questo grafo</w:t>
+      </w:r>
+      <w:r>
+        <w:rPr>
+          <w:rFonts w:ascii="Times New Roman" w:hAnsi="Times New Roman" w:cs="Times New Roman"/>
+          <w:sz w:val="24"/>
+          <w:szCs w:val="24"/>
+        </w:rPr>
+        <w:t xml:space="preserve">, i nodi sono gli articoli mentre gli archi rappresentano </w:t>
+      </w:r>
+      <w:r>
+        <w:rPr>
+          <w:rFonts w:ascii="Times New Roman" w:hAnsi="Times New Roman" w:cs="Times New Roman"/>
+          <w:sz w:val="24"/>
+          <w:szCs w:val="24"/>
+        </w:rPr>
+        <w:t xml:space="preserve">le citazioni. L’idea è quella di partire da una o più pubblicazioni, raccoglierne gli articoli correlati e costruire dei grafi da cui estrarre informazioni come gli articoli e gli autori più importanti o i </w:t>
+      </w:r>
+      <w:proofErr w:type="spellStart"/>
+      <w:r>
+        <w:rPr>
+          <w:rFonts w:ascii="Times New Roman" w:hAnsi="Times New Roman" w:cs="Times New Roman"/>
+          <w:sz w:val="24"/>
+          <w:szCs w:val="24"/>
+        </w:rPr>
+        <w:t>topic</w:t>
+      </w:r>
+      <w:proofErr w:type="spellEnd"/>
+      <w:r>
+        <w:rPr>
+          <w:rFonts w:ascii="Times New Roman" w:hAnsi="Times New Roman" w:cs="Times New Roman"/>
+          <w:sz w:val="24"/>
+          <w:szCs w:val="24"/>
+        </w:rPr>
+        <w:t xml:space="preserve"> più diffusi.</w:t>
       </w:r>
     </w:p>
     <w:p>
@@ -1152,34 +1833,44 @@
           <w:sz w:val="24"/>
           <w:szCs w:val="24"/>
         </w:rPr>
-        <w:lastRenderedPageBreak/>
         <w:t>SOLUZIONE PROPOSTA</w:t>
       </w:r>
     </w:p>
     <w:p>
       <w:pPr>
         <w:spacing w:line="276" w:lineRule="auto"/>
-        <w:rPr>
-          <w:rFonts w:ascii="Times New Roman" w:hAnsi="Times New Roman" w:cs="Times New Roman"/>
-          <w:sz w:val="24"/>
-          <w:szCs w:val="24"/>
-        </w:rPr>
-      </w:pPr>
-      <w:r>
-        <w:rPr>
-          <w:rFonts w:ascii="Times New Roman" w:hAnsi="Times New Roman" w:cs="Times New Roman"/>
-          <w:sz w:val="24"/>
-          <w:szCs w:val="24"/>
-        </w:rPr>
-        <w:t xml:space="preserve">Realizzare un grafo di ricerca, i nodi sono gli articoli mentre gli archi </w:t>
-      </w:r>
-      <w:r>
-        <w:rPr>
-          <w:rFonts w:ascii="Times New Roman" w:hAnsi="Times New Roman" w:cs="Times New Roman"/>
-          <w:sz w:val="24"/>
-          <w:szCs w:val="24"/>
-        </w:rPr>
-        <w:t xml:space="preserve">rappresentano quando un articolo ne cita un altro. Il grafo che ne risulta è diretto. </w:t>
+        <w:ind w:firstLine="708"/>
+        <w:rPr>
+          <w:rFonts w:ascii="Times New Roman" w:hAnsi="Times New Roman" w:cs="Times New Roman"/>
+          <w:sz w:val="24"/>
+          <w:szCs w:val="24"/>
+        </w:rPr>
+      </w:pPr>
+      <w:r>
+        <w:rPr>
+          <w:rFonts w:ascii="Times New Roman" w:hAnsi="Times New Roman" w:cs="Times New Roman"/>
+          <w:sz w:val="24"/>
+          <w:szCs w:val="24"/>
+        </w:rPr>
+        <w:t xml:space="preserve">Difficile scoprire nuovi </w:t>
+      </w:r>
+      <w:proofErr w:type="spellStart"/>
+      <w:r>
+        <w:rPr>
+          <w:rFonts w:ascii="Times New Roman" w:hAnsi="Times New Roman" w:cs="Times New Roman"/>
+          <w:sz w:val="24"/>
+          <w:szCs w:val="24"/>
+        </w:rPr>
+        <w:t>topic</w:t>
+      </w:r>
+      <w:proofErr w:type="spellEnd"/>
+      <w:r>
+        <w:rPr>
+          <w:rFonts w:ascii="Times New Roman" w:hAnsi="Times New Roman" w:cs="Times New Roman"/>
+          <w:sz w:val="24"/>
+          <w:szCs w:val="24"/>
+        </w:rPr>
+        <w:t xml:space="preserve"> dai vecchi?</w:t>
       </w:r>
     </w:p>
     <w:p>
@@ -1197,15 +1888,159 @@
           <w:sz w:val="24"/>
           <w:szCs w:val="24"/>
         </w:rPr>
-        <w:t>Difficile da costruire?</w:t>
-      </w:r>
-      <w:r>
-        <w:rPr>
-          <w:rFonts w:ascii="Times New Roman" w:hAnsi="Times New Roman" w:cs="Times New Roman"/>
-          <w:sz w:val="24"/>
-          <w:szCs w:val="24"/>
-        </w:rPr>
-        <w:tab/>
+        <w:t xml:space="preserve">Per capire come sono correlati tra loro i </w:t>
+      </w:r>
+      <w:proofErr w:type="spellStart"/>
+      <w:r>
+        <w:rPr>
+          <w:rFonts w:ascii="Times New Roman" w:hAnsi="Times New Roman" w:cs="Times New Roman"/>
+          <w:sz w:val="24"/>
+          <w:szCs w:val="24"/>
+        </w:rPr>
+        <w:t>topic</w:t>
+      </w:r>
+      <w:proofErr w:type="spellEnd"/>
+      <w:r>
+        <w:rPr>
+          <w:rFonts w:ascii="Times New Roman" w:hAnsi="Times New Roman" w:cs="Times New Roman"/>
+          <w:sz w:val="24"/>
+          <w:szCs w:val="24"/>
+        </w:rPr>
+        <w:t xml:space="preserve"> all’interno del </w:t>
+      </w:r>
+      <w:proofErr w:type="spellStart"/>
+      <w:r>
+        <w:rPr>
+          <w:rFonts w:ascii="Times New Roman" w:hAnsi="Times New Roman" w:cs="Times New Roman"/>
+          <w:sz w:val="24"/>
+          <w:szCs w:val="24"/>
+        </w:rPr>
+        <w:t>related</w:t>
+      </w:r>
+      <w:proofErr w:type="spellEnd"/>
+      <w:r>
+        <w:rPr>
+          <w:rFonts w:ascii="Times New Roman" w:hAnsi="Times New Roman" w:cs="Times New Roman"/>
+          <w:sz w:val="24"/>
+          <w:szCs w:val="24"/>
+        </w:rPr>
+        <w:t xml:space="preserve"> work creo un secondo grafo in cui mostro i </w:t>
+      </w:r>
+      <w:proofErr w:type="spellStart"/>
+      <w:r>
+        <w:rPr>
+          <w:rFonts w:ascii="Times New Roman" w:hAnsi="Times New Roman" w:cs="Times New Roman"/>
+          <w:sz w:val="24"/>
+          <w:szCs w:val="24"/>
+        </w:rPr>
+        <w:t>topic</w:t>
+      </w:r>
+      <w:proofErr w:type="spellEnd"/>
+      <w:r>
+        <w:rPr>
+          <w:rFonts w:ascii="Times New Roman" w:hAnsi="Times New Roman" w:cs="Times New Roman"/>
+          <w:sz w:val="24"/>
+          <w:szCs w:val="24"/>
+        </w:rPr>
+        <w:t xml:space="preserve"> collegati tra loro in modo da evidenziare </w:t>
+      </w:r>
+      <w:r>
+        <w:rPr>
+          <w:rFonts w:ascii="Times New Roman" w:hAnsi="Times New Roman" w:cs="Times New Roman"/>
+          <w:sz w:val="24"/>
+          <w:szCs w:val="24"/>
+        </w:rPr>
+        <w:t>non solo quelli che compaiono più frequentemente (per quello c’è una classifica) ma la gerarchia che esiste tra loro</w:t>
+      </w:r>
+      <w:r>
+        <w:rPr>
+          <w:rFonts w:ascii="Times New Roman" w:hAnsi="Times New Roman" w:cs="Times New Roman"/>
+          <w:sz w:val="24"/>
+          <w:szCs w:val="24"/>
+        </w:rPr>
+        <w:t>, p</w:t>
+      </w:r>
+      <w:r>
+        <w:rPr>
+          <w:rFonts w:ascii="Times New Roman" w:hAnsi="Times New Roman" w:cs="Times New Roman"/>
+          <w:sz w:val="24"/>
+          <w:szCs w:val="24"/>
+        </w:rPr>
+        <w:t>er esempio</w:t>
+      </w:r>
+      <w:r>
+        <w:rPr>
+          <w:rFonts w:ascii="Times New Roman" w:hAnsi="Times New Roman" w:cs="Times New Roman"/>
+          <w:sz w:val="24"/>
+          <w:szCs w:val="24"/>
+        </w:rPr>
+        <w:t xml:space="preserve"> il </w:t>
+      </w:r>
+      <w:proofErr w:type="spellStart"/>
+      <w:r>
+        <w:rPr>
+          <w:rFonts w:ascii="Times New Roman" w:hAnsi="Times New Roman" w:cs="Times New Roman"/>
+          <w:sz w:val="24"/>
+          <w:szCs w:val="24"/>
+        </w:rPr>
+        <w:t>topic</w:t>
+      </w:r>
+      <w:proofErr w:type="spellEnd"/>
+      <w:r>
+        <w:rPr>
+          <w:rFonts w:ascii="Times New Roman" w:hAnsi="Times New Roman" w:cs="Times New Roman"/>
+          <w:sz w:val="24"/>
+          <w:szCs w:val="24"/>
+        </w:rPr>
+        <w:t xml:space="preserve"> “rootkit” compare solo in articoli che ne citano altri di “computer security”, questo mi dice che all’interno di questo ambito di ricerca “rootkit” è (</w:t>
+      </w:r>
+      <w:r>
+        <w:rPr>
+          <w:rFonts w:ascii="Times New Roman" w:hAnsi="Times New Roman" w:cs="Times New Roman"/>
+          <w:sz w:val="24"/>
+          <w:szCs w:val="24"/>
+        </w:rPr>
+        <w:t>secondario</w:t>
+      </w:r>
+      <w:r>
+        <w:rPr>
+          <w:rFonts w:ascii="Times New Roman" w:hAnsi="Times New Roman" w:cs="Times New Roman"/>
+          <w:sz w:val="24"/>
+          <w:szCs w:val="24"/>
+        </w:rPr>
+        <w:t>) rispetto a “compu</w:t>
+      </w:r>
+      <w:r>
+        <w:rPr>
+          <w:rFonts w:ascii="Times New Roman" w:hAnsi="Times New Roman" w:cs="Times New Roman"/>
+          <w:sz w:val="24"/>
+          <w:szCs w:val="24"/>
+        </w:rPr>
+        <w:t>t</w:t>
+      </w:r>
+      <w:r>
+        <w:rPr>
+          <w:rFonts w:ascii="Times New Roman" w:hAnsi="Times New Roman" w:cs="Times New Roman"/>
+          <w:sz w:val="24"/>
+          <w:szCs w:val="24"/>
+        </w:rPr>
+        <w:t>er security</w:t>
+      </w:r>
+      <w:r>
+        <w:rPr>
+          <w:rFonts w:ascii="Times New Roman" w:hAnsi="Times New Roman" w:cs="Times New Roman"/>
+          <w:sz w:val="24"/>
+          <w:szCs w:val="24"/>
+        </w:rPr>
+        <w:t>”</w:t>
+      </w:r>
+      <w:r>
+        <w:rPr>
+          <w:rFonts w:ascii="Times New Roman" w:hAnsi="Times New Roman" w:cs="Times New Roman"/>
+          <w:sz w:val="24"/>
+          <w:szCs w:val="24"/>
+        </w:rPr>
+        <w:t>.</w:t>
       </w:r>
     </w:p>
     <w:p>
@@ -1223,7 +2058,7 @@
           <w:sz w:val="24"/>
           <w:szCs w:val="24"/>
         </w:rPr>
-        <w:t xml:space="preserve">Difficile scoprire nuovi </w:t>
+        <w:t xml:space="preserve">NOTA: questo tipo di grafo lo posso costruire solo quando la ricerca viene svolta sul </w:t>
       </w:r>
       <w:proofErr w:type="spellStart"/>
       <w:r>
@@ -1232,6 +2067,60 @@
           <w:sz w:val="24"/>
           <w:szCs w:val="24"/>
         </w:rPr>
+        <w:t>search</w:t>
+      </w:r>
+      <w:proofErr w:type="spellEnd"/>
+      <w:r>
+        <w:rPr>
+          <w:rFonts w:ascii="Times New Roman" w:hAnsi="Times New Roman" w:cs="Times New Roman"/>
+          <w:sz w:val="24"/>
+          <w:szCs w:val="24"/>
+        </w:rPr>
+        <w:t xml:space="preserve"> </w:t>
+      </w:r>
+      <w:proofErr w:type="spellStart"/>
+      <w:r>
+        <w:rPr>
+          <w:rFonts w:ascii="Times New Roman" w:hAnsi="Times New Roman" w:cs="Times New Roman"/>
+          <w:sz w:val="24"/>
+          <w:szCs w:val="24"/>
+        </w:rPr>
+        <w:t>engine</w:t>
+      </w:r>
+      <w:proofErr w:type="spellEnd"/>
+      <w:r>
+        <w:rPr>
+          <w:rFonts w:ascii="Times New Roman" w:hAnsi="Times New Roman" w:cs="Times New Roman"/>
+          <w:sz w:val="24"/>
+          <w:szCs w:val="24"/>
+        </w:rPr>
+        <w:t xml:space="preserve"> “Microsoft </w:t>
+      </w:r>
+      <w:proofErr w:type="spellStart"/>
+      <w:r>
+        <w:rPr>
+          <w:rFonts w:ascii="Times New Roman" w:hAnsi="Times New Roman" w:cs="Times New Roman"/>
+          <w:sz w:val="24"/>
+          <w:szCs w:val="24"/>
+        </w:rPr>
+        <w:t>Academic</w:t>
+      </w:r>
+      <w:proofErr w:type="spellEnd"/>
+      <w:r>
+        <w:rPr>
+          <w:rFonts w:ascii="Times New Roman" w:hAnsi="Times New Roman" w:cs="Times New Roman"/>
+          <w:sz w:val="24"/>
+          <w:szCs w:val="24"/>
+        </w:rPr>
+        <w:t xml:space="preserve">” perché qui sono presenti i </w:t>
+      </w:r>
+      <w:proofErr w:type="spellStart"/>
+      <w:r>
+        <w:rPr>
+          <w:rFonts w:ascii="Times New Roman" w:hAnsi="Times New Roman" w:cs="Times New Roman"/>
+          <w:sz w:val="24"/>
+          <w:szCs w:val="24"/>
+        </w:rPr>
         <w:t>topic</w:t>
       </w:r>
       <w:proofErr w:type="spellEnd"/>
@@ -1241,7 +2130,51 @@
           <w:sz w:val="24"/>
           <w:szCs w:val="24"/>
         </w:rPr>
-        <w:t xml:space="preserve"> dai vecchi?</w:t>
+        <w:t xml:space="preserve"> (</w:t>
+      </w:r>
+      <w:r>
+        <w:rPr>
+          <w:rFonts w:ascii="Times New Roman" w:hAnsi="Times New Roman" w:cs="Times New Roman"/>
+          <w:sz w:val="24"/>
+          <w:szCs w:val="24"/>
+          <w:u w:val="single"/>
+        </w:rPr>
+        <w:t xml:space="preserve">più avanti dovrò spiegare come </w:t>
+      </w:r>
+      <w:r>
+        <w:rPr>
+          <w:rFonts w:ascii="Times New Roman" w:hAnsi="Times New Roman" w:cs="Times New Roman"/>
+          <w:sz w:val="24"/>
+          <w:szCs w:val="24"/>
+          <w:u w:val="single"/>
+        </w:rPr>
+        <w:t>sono strutturati gli articoli in MA e GS, magari con della documentazione</w:t>
+      </w:r>
+      <w:r>
+        <w:rPr>
+          <w:rFonts w:ascii="Times New Roman" w:hAnsi="Times New Roman" w:cs="Times New Roman"/>
+          <w:sz w:val="24"/>
+          <w:szCs w:val="24"/>
+        </w:rPr>
+        <w:t xml:space="preserve">) che sono invece assenti su Google </w:t>
+      </w:r>
+      <w:proofErr w:type="spellStart"/>
+      <w:r>
+        <w:rPr>
+          <w:rFonts w:ascii="Times New Roman" w:hAnsi="Times New Roman" w:cs="Times New Roman"/>
+          <w:sz w:val="24"/>
+          <w:szCs w:val="24"/>
+        </w:rPr>
+        <w:t>Scholar</w:t>
+      </w:r>
+      <w:proofErr w:type="spellEnd"/>
+      <w:r>
+        <w:rPr>
+          <w:rFonts w:ascii="Times New Roman" w:hAnsi="Times New Roman" w:cs="Times New Roman"/>
+          <w:sz w:val="24"/>
+          <w:szCs w:val="24"/>
+        </w:rPr>
+        <w:t>.</w:t>
       </w:r>
     </w:p>
     <w:p>
@@ -1259,7 +2192,7 @@
           <w:sz w:val="24"/>
           <w:szCs w:val="24"/>
         </w:rPr>
-        <w:t xml:space="preserve">Per capire come sono correlati tra loro i </w:t>
+        <w:t xml:space="preserve">Per costruirlo è necessario navigare tra le pagine web di Google </w:t>
       </w:r>
       <w:proofErr w:type="spellStart"/>
       <w:r>
@@ -1268,7 +2201,7 @@
           <w:sz w:val="24"/>
           <w:szCs w:val="24"/>
         </w:rPr>
-        <w:t>topic</w:t>
+        <w:t>Scholar</w:t>
       </w:r>
       <w:proofErr w:type="spellEnd"/>
       <w:r>
@@ -1277,141 +2210,7 @@
           <w:sz w:val="24"/>
           <w:szCs w:val="24"/>
         </w:rPr>
-        <w:t xml:space="preserve"> all’interno del </w:t>
-      </w:r>
-      <w:proofErr w:type="spellStart"/>
-      <w:r>
-        <w:rPr>
-          <w:rFonts w:ascii="Times New Roman" w:hAnsi="Times New Roman" w:cs="Times New Roman"/>
-          <w:sz w:val="24"/>
-          <w:szCs w:val="24"/>
-        </w:rPr>
-        <w:t>related</w:t>
-      </w:r>
-      <w:proofErr w:type="spellEnd"/>
-      <w:r>
-        <w:rPr>
-          <w:rFonts w:ascii="Times New Roman" w:hAnsi="Times New Roman" w:cs="Times New Roman"/>
-          <w:sz w:val="24"/>
-          <w:szCs w:val="24"/>
-        </w:rPr>
-        <w:t xml:space="preserve"> work creo un secondo grafo in cui mostro i </w:t>
-      </w:r>
-      <w:proofErr w:type="spellStart"/>
-      <w:r>
-        <w:rPr>
-          <w:rFonts w:ascii="Times New Roman" w:hAnsi="Times New Roman" w:cs="Times New Roman"/>
-          <w:sz w:val="24"/>
-          <w:szCs w:val="24"/>
-        </w:rPr>
-        <w:t>topic</w:t>
-      </w:r>
-      <w:proofErr w:type="spellEnd"/>
-      <w:r>
-        <w:rPr>
-          <w:rFonts w:ascii="Times New Roman" w:hAnsi="Times New Roman" w:cs="Times New Roman"/>
-          <w:sz w:val="24"/>
-          <w:szCs w:val="24"/>
-        </w:rPr>
-        <w:t xml:space="preserve"> collegati tra loro in modo da evidenziare </w:t>
-      </w:r>
-      <w:r>
-        <w:rPr>
-          <w:rFonts w:ascii="Times New Roman" w:hAnsi="Times New Roman" w:cs="Times New Roman"/>
-          <w:sz w:val="24"/>
-          <w:szCs w:val="24"/>
-        </w:rPr>
-        <w:t>non solo quelli che compaiono più frequentemente (per quello c’è una classifica) ma la gerarchia che esiste tra loro</w:t>
-      </w:r>
-      <w:r>
-        <w:rPr>
-          <w:rFonts w:ascii="Times New Roman" w:hAnsi="Times New Roman" w:cs="Times New Roman"/>
-          <w:sz w:val="24"/>
-          <w:szCs w:val="24"/>
-        </w:rPr>
-        <w:t>, p</w:t>
-      </w:r>
-      <w:r>
-        <w:rPr>
-          <w:rFonts w:ascii="Times New Roman" w:hAnsi="Times New Roman" w:cs="Times New Roman"/>
-          <w:sz w:val="24"/>
-          <w:szCs w:val="24"/>
-        </w:rPr>
-        <w:t>er esempio</w:t>
-      </w:r>
-      <w:r>
-        <w:rPr>
-          <w:rFonts w:ascii="Times New Roman" w:hAnsi="Times New Roman" w:cs="Times New Roman"/>
-          <w:sz w:val="24"/>
-          <w:szCs w:val="24"/>
-        </w:rPr>
-        <w:t xml:space="preserve"> il </w:t>
-      </w:r>
-      <w:proofErr w:type="spellStart"/>
-      <w:r>
-        <w:rPr>
-          <w:rFonts w:ascii="Times New Roman" w:hAnsi="Times New Roman" w:cs="Times New Roman"/>
-          <w:sz w:val="24"/>
-          <w:szCs w:val="24"/>
-        </w:rPr>
-        <w:t>topic</w:t>
-      </w:r>
-      <w:proofErr w:type="spellEnd"/>
-      <w:r>
-        <w:rPr>
-          <w:rFonts w:ascii="Times New Roman" w:hAnsi="Times New Roman" w:cs="Times New Roman"/>
-          <w:sz w:val="24"/>
-          <w:szCs w:val="24"/>
-        </w:rPr>
-        <w:t xml:space="preserve"> “rootkit” compare solo in articoli che ne citano altri di “computer security”, questo mi dice che all’interno di questo ambito di ricerca “rootkit” è (</w:t>
-      </w:r>
-      <w:r>
-        <w:rPr>
-          <w:rFonts w:ascii="Times New Roman" w:hAnsi="Times New Roman" w:cs="Times New Roman"/>
-          <w:sz w:val="24"/>
-          <w:szCs w:val="24"/>
-        </w:rPr>
-        <w:t>secondario</w:t>
-      </w:r>
-      <w:r>
-        <w:rPr>
-          <w:rFonts w:ascii="Times New Roman" w:hAnsi="Times New Roman" w:cs="Times New Roman"/>
-          <w:sz w:val="24"/>
-          <w:szCs w:val="24"/>
-        </w:rPr>
-        <w:t>) rispetto a “compu</w:t>
-      </w:r>
-      <w:r>
-        <w:rPr>
-          <w:rFonts w:ascii="Times New Roman" w:hAnsi="Times New Roman" w:cs="Times New Roman"/>
-          <w:sz w:val="24"/>
-          <w:szCs w:val="24"/>
-        </w:rPr>
-        <w:t>t</w:t>
-      </w:r>
-      <w:r>
-        <w:rPr>
-          <w:rFonts w:ascii="Times New Roman" w:hAnsi="Times New Roman" w:cs="Times New Roman"/>
-          <w:sz w:val="24"/>
-          <w:szCs w:val="24"/>
-        </w:rPr>
-        <w:t>er security</w:t>
-      </w:r>
-      <w:r>
-        <w:rPr>
-          <w:rFonts w:ascii="Times New Roman" w:hAnsi="Times New Roman" w:cs="Times New Roman"/>
-          <w:sz w:val="24"/>
-          <w:szCs w:val="24"/>
-        </w:rPr>
-        <w:t>”</w:t>
-      </w:r>
-      <w:r>
-        <w:rPr>
-          <w:rFonts w:ascii="Times New Roman" w:hAnsi="Times New Roman" w:cs="Times New Roman"/>
-          <w:sz w:val="24"/>
-          <w:szCs w:val="24"/>
-        </w:rPr>
-        <w:t>.</w:t>
+        <w:t xml:space="preserve"> ed estrarre le poche informazioni sugli articoli </w:t>
       </w:r>
     </w:p>
     <w:p>
@@ -1429,123 +2228,7 @@
           <w:sz w:val="24"/>
           <w:szCs w:val="24"/>
         </w:rPr>
-        <w:t xml:space="preserve">NOTA: questo tipo di grafo lo posso costruire solo quando la ricerca viene svolta sul </w:t>
-      </w:r>
-      <w:proofErr w:type="spellStart"/>
-      <w:r>
-        <w:rPr>
-          <w:rFonts w:ascii="Times New Roman" w:hAnsi="Times New Roman" w:cs="Times New Roman"/>
-          <w:sz w:val="24"/>
-          <w:szCs w:val="24"/>
-        </w:rPr>
-        <w:t>search</w:t>
-      </w:r>
-      <w:proofErr w:type="spellEnd"/>
-      <w:r>
-        <w:rPr>
-          <w:rFonts w:ascii="Times New Roman" w:hAnsi="Times New Roman" w:cs="Times New Roman"/>
-          <w:sz w:val="24"/>
-          <w:szCs w:val="24"/>
-        </w:rPr>
-        <w:t xml:space="preserve"> </w:t>
-      </w:r>
-      <w:proofErr w:type="spellStart"/>
-      <w:r>
-        <w:rPr>
-          <w:rFonts w:ascii="Times New Roman" w:hAnsi="Times New Roman" w:cs="Times New Roman"/>
-          <w:sz w:val="24"/>
-          <w:szCs w:val="24"/>
-        </w:rPr>
-        <w:t>engine</w:t>
-      </w:r>
-      <w:proofErr w:type="spellEnd"/>
-      <w:r>
-        <w:rPr>
-          <w:rFonts w:ascii="Times New Roman" w:hAnsi="Times New Roman" w:cs="Times New Roman"/>
-          <w:sz w:val="24"/>
-          <w:szCs w:val="24"/>
-        </w:rPr>
-        <w:t xml:space="preserve"> “Microsoft </w:t>
-      </w:r>
-      <w:proofErr w:type="spellStart"/>
-      <w:r>
-        <w:rPr>
-          <w:rFonts w:ascii="Times New Roman" w:hAnsi="Times New Roman" w:cs="Times New Roman"/>
-          <w:sz w:val="24"/>
-          <w:szCs w:val="24"/>
-        </w:rPr>
-        <w:t>Academic</w:t>
-      </w:r>
-      <w:proofErr w:type="spellEnd"/>
-      <w:r>
-        <w:rPr>
-          <w:rFonts w:ascii="Times New Roman" w:hAnsi="Times New Roman" w:cs="Times New Roman"/>
-          <w:sz w:val="24"/>
-          <w:szCs w:val="24"/>
-        </w:rPr>
-        <w:t xml:space="preserve">” perché qui sono presenti i </w:t>
-      </w:r>
-      <w:proofErr w:type="spellStart"/>
-      <w:r>
-        <w:rPr>
-          <w:rFonts w:ascii="Times New Roman" w:hAnsi="Times New Roman" w:cs="Times New Roman"/>
-          <w:sz w:val="24"/>
-          <w:szCs w:val="24"/>
-        </w:rPr>
-        <w:t>topic</w:t>
-      </w:r>
-      <w:proofErr w:type="spellEnd"/>
-      <w:r>
-        <w:rPr>
-          <w:rFonts w:ascii="Times New Roman" w:hAnsi="Times New Roman" w:cs="Times New Roman"/>
-          <w:sz w:val="24"/>
-          <w:szCs w:val="24"/>
-        </w:rPr>
-        <w:t xml:space="preserve"> (</w:t>
-      </w:r>
-      <w:r>
-        <w:rPr>
-          <w:rFonts w:ascii="Times New Roman" w:hAnsi="Times New Roman" w:cs="Times New Roman"/>
-          <w:sz w:val="24"/>
-          <w:szCs w:val="24"/>
-          <w:u w:val="single"/>
-        </w:rPr>
-        <w:t xml:space="preserve">più avanti dovrò spiegare come </w:t>
-      </w:r>
-      <w:r>
-        <w:rPr>
-          <w:rFonts w:ascii="Times New Roman" w:hAnsi="Times New Roman" w:cs="Times New Roman"/>
-          <w:sz w:val="24"/>
-          <w:szCs w:val="24"/>
-          <w:u w:val="single"/>
-        </w:rPr>
-        <w:t>sono strutturati gli articoli in MA e GS, magari con della documentazione</w:t>
-      </w:r>
-      <w:r>
-        <w:rPr>
-          <w:rFonts w:ascii="Times New Roman" w:hAnsi="Times New Roman" w:cs="Times New Roman"/>
-          <w:sz w:val="24"/>
-          <w:szCs w:val="24"/>
-        </w:rPr>
-        <w:t xml:space="preserve">) che sono invece assenti su Google </w:t>
-      </w:r>
-      <w:proofErr w:type="spellStart"/>
-      <w:r>
-        <w:rPr>
-          <w:rFonts w:ascii="Times New Roman" w:hAnsi="Times New Roman" w:cs="Times New Roman"/>
-          <w:sz w:val="24"/>
-          <w:szCs w:val="24"/>
-        </w:rPr>
-        <w:t>Scholar</w:t>
-      </w:r>
-      <w:proofErr w:type="spellEnd"/>
-      <w:r>
-        <w:rPr>
-          <w:rFonts w:ascii="Times New Roman" w:hAnsi="Times New Roman" w:cs="Times New Roman"/>
-          <w:sz w:val="24"/>
-          <w:szCs w:val="24"/>
-        </w:rPr>
-        <w:t>.</w:t>
+        <w:t>METRICHE UTILIZZATE</w:t>
       </w:r>
     </w:p>
     <w:p>
@@ -1563,7 +2246,7 @@
           <w:sz w:val="24"/>
           <w:szCs w:val="24"/>
         </w:rPr>
-        <w:t xml:space="preserve">Per costruirlo è necessario navigare tra le pagine web di Google </w:t>
+        <w:t xml:space="preserve">Quanti articoli per </w:t>
       </w:r>
       <w:proofErr w:type="spellStart"/>
       <w:r>
@@ -1572,7 +2255,7 @@
           <w:sz w:val="24"/>
           <w:szCs w:val="24"/>
         </w:rPr>
-        <w:t>Scholar</w:t>
+        <w:t>firstN</w:t>
       </w:r>
       <w:proofErr w:type="spellEnd"/>
       <w:r>
@@ -1581,7 +2264,25 @@
           <w:sz w:val="24"/>
           <w:szCs w:val="24"/>
         </w:rPr>
-        <w:t xml:space="preserve"> ed estrarre le poche informazioni sugli articoli </w:t>
+        <w:t xml:space="preserve">? OBB: anche se ne aumento il numero, non aggiungo articoli rilevanti che quindi appartengono al </w:t>
+      </w:r>
+      <w:proofErr w:type="spellStart"/>
+      <w:r>
+        <w:rPr>
+          <w:rFonts w:ascii="Times New Roman" w:hAnsi="Times New Roman" w:cs="Times New Roman"/>
+          <w:sz w:val="24"/>
+          <w:szCs w:val="24"/>
+        </w:rPr>
+        <w:t>related</w:t>
+      </w:r>
+      <w:proofErr w:type="spellEnd"/>
+      <w:r>
+        <w:rPr>
+          <w:rFonts w:ascii="Times New Roman" w:hAnsi="Times New Roman" w:cs="Times New Roman"/>
+          <w:sz w:val="24"/>
+          <w:szCs w:val="24"/>
+        </w:rPr>
+        <w:t xml:space="preserve"> work.</w:t>
       </w:r>
     </w:p>
     <w:p>
@@ -1599,7 +2300,79 @@
           <w:sz w:val="24"/>
           <w:szCs w:val="24"/>
         </w:rPr>
-        <w:t>METRICHE UTILIZZATE</w:t>
+        <w:t xml:space="preserve">Quanti </w:t>
+      </w:r>
+      <w:proofErr w:type="spellStart"/>
+      <w:r>
+        <w:rPr>
+          <w:rFonts w:ascii="Times New Roman" w:hAnsi="Times New Roman" w:cs="Times New Roman"/>
+          <w:sz w:val="24"/>
+          <w:szCs w:val="24"/>
+        </w:rPr>
+        <w:t>thread</w:t>
+      </w:r>
+      <w:proofErr w:type="spellEnd"/>
+      <w:r>
+        <w:rPr>
+          <w:rFonts w:ascii="Times New Roman" w:hAnsi="Times New Roman" w:cs="Times New Roman"/>
+          <w:sz w:val="24"/>
+          <w:szCs w:val="24"/>
+        </w:rPr>
+        <w:t xml:space="preserve">? COME: ripeto più volte la stessa ricerca con numero di </w:t>
+      </w:r>
+      <w:proofErr w:type="spellStart"/>
+      <w:r>
+        <w:rPr>
+          <w:rFonts w:ascii="Times New Roman" w:hAnsi="Times New Roman" w:cs="Times New Roman"/>
+          <w:sz w:val="24"/>
+          <w:szCs w:val="24"/>
+        </w:rPr>
+        <w:t>thread</w:t>
+      </w:r>
+      <w:proofErr w:type="spellEnd"/>
+      <w:r>
+        <w:rPr>
+          <w:rFonts w:ascii="Times New Roman" w:hAnsi="Times New Roman" w:cs="Times New Roman"/>
+          <w:sz w:val="24"/>
+          <w:szCs w:val="24"/>
+        </w:rPr>
+        <w:t xml:space="preserve"> diverso e trovo la massima efficienza (buttaci anche il grafo) (</w:t>
+      </w:r>
+      <w:proofErr w:type="spellStart"/>
+      <w:r>
+        <w:rPr>
+          <w:rFonts w:ascii="Times New Roman" w:hAnsi="Times New Roman" w:cs="Times New Roman"/>
+          <w:sz w:val="24"/>
+          <w:szCs w:val="24"/>
+        </w:rPr>
+        <w:t>argmax</w:t>
+      </w:r>
+      <w:proofErr w:type="spellEnd"/>
+      <w:r>
+        <w:rPr>
+          <w:rFonts w:ascii="Times New Roman" w:hAnsi="Times New Roman" w:cs="Times New Roman"/>
+          <w:sz w:val="24"/>
+          <w:szCs w:val="24"/>
+        </w:rPr>
+        <w:t xml:space="preserve">(E)), caso mai mettici anche la tabella dello </w:t>
+      </w:r>
+      <w:proofErr w:type="spellStart"/>
+      <w:r>
+        <w:rPr>
+          <w:rFonts w:ascii="Times New Roman" w:hAnsi="Times New Roman" w:cs="Times New Roman"/>
+          <w:sz w:val="24"/>
+          <w:szCs w:val="24"/>
+        </w:rPr>
+        <w:t>SpeedUp</w:t>
+      </w:r>
+      <w:proofErr w:type="spellEnd"/>
+      <w:r>
+        <w:rPr>
+          <w:rFonts w:ascii="Times New Roman" w:hAnsi="Times New Roman" w:cs="Times New Roman"/>
+          <w:sz w:val="24"/>
+          <w:szCs w:val="24"/>
+        </w:rPr>
+        <w:t>.</w:t>
       </w:r>
     </w:p>
     <w:p>
@@ -1611,153 +2384,944 @@
           <w:szCs w:val="24"/>
         </w:rPr>
       </w:pPr>
-      <w:r>
-        <w:rPr>
-          <w:rFonts w:ascii="Times New Roman" w:hAnsi="Times New Roman" w:cs="Times New Roman"/>
-          <w:sz w:val="24"/>
-          <w:szCs w:val="24"/>
-        </w:rPr>
-        <w:t xml:space="preserve">Quanti articoli per </w:t>
-      </w:r>
-      <w:proofErr w:type="spellStart"/>
-      <w:r>
-        <w:rPr>
-          <w:rFonts w:ascii="Times New Roman" w:hAnsi="Times New Roman" w:cs="Times New Roman"/>
-          <w:sz w:val="24"/>
-          <w:szCs w:val="24"/>
-        </w:rPr>
-        <w:t>firstN</w:t>
-      </w:r>
-      <w:proofErr w:type="spellEnd"/>
-      <w:r>
-        <w:rPr>
-          <w:rFonts w:ascii="Times New Roman" w:hAnsi="Times New Roman" w:cs="Times New Roman"/>
-          <w:sz w:val="24"/>
-          <w:szCs w:val="24"/>
-        </w:rPr>
-        <w:t xml:space="preserve">? OBB: anche se ne aumento il numero, non aggiungo articoli rilevanti che quindi appartengono al </w:t>
-      </w:r>
-      <w:proofErr w:type="spellStart"/>
-      <w:r>
-        <w:rPr>
-          <w:rFonts w:ascii="Times New Roman" w:hAnsi="Times New Roman" w:cs="Times New Roman"/>
-          <w:sz w:val="24"/>
-          <w:szCs w:val="24"/>
-        </w:rPr>
-        <w:t>related</w:t>
-      </w:r>
-      <w:proofErr w:type="spellEnd"/>
-      <w:r>
-        <w:rPr>
-          <w:rFonts w:ascii="Times New Roman" w:hAnsi="Times New Roman" w:cs="Times New Roman"/>
-          <w:sz w:val="24"/>
-          <w:szCs w:val="24"/>
-        </w:rPr>
-        <w:t xml:space="preserve"> work.</w:t>
-      </w:r>
     </w:p>
     <w:p>
       <w:pPr>
-        <w:spacing w:line="276" w:lineRule="auto"/>
-        <w:rPr>
-          <w:rFonts w:ascii="Times New Roman" w:hAnsi="Times New Roman" w:cs="Times New Roman"/>
-          <w:sz w:val="24"/>
-          <w:szCs w:val="24"/>
-        </w:rPr>
-      </w:pPr>
-      <w:r>
-        <w:rPr>
-          <w:rFonts w:ascii="Times New Roman" w:hAnsi="Times New Roman" w:cs="Times New Roman"/>
-          <w:sz w:val="24"/>
-          <w:szCs w:val="24"/>
-        </w:rPr>
-        <w:t xml:space="preserve">Quanti </w:t>
-      </w:r>
-      <w:proofErr w:type="spellStart"/>
-      <w:r>
-        <w:rPr>
-          <w:rFonts w:ascii="Times New Roman" w:hAnsi="Times New Roman" w:cs="Times New Roman"/>
-          <w:sz w:val="24"/>
-          <w:szCs w:val="24"/>
-        </w:rPr>
-        <w:t>thread</w:t>
-      </w:r>
-      <w:proofErr w:type="spellEnd"/>
-      <w:r>
-        <w:rPr>
-          <w:rFonts w:ascii="Times New Roman" w:hAnsi="Times New Roman" w:cs="Times New Roman"/>
-          <w:sz w:val="24"/>
-          <w:szCs w:val="24"/>
-        </w:rPr>
-        <w:t xml:space="preserve">? COME: ripeto più volte la stessa ricerca con numero di </w:t>
-      </w:r>
-      <w:proofErr w:type="spellStart"/>
-      <w:r>
-        <w:rPr>
-          <w:rFonts w:ascii="Times New Roman" w:hAnsi="Times New Roman" w:cs="Times New Roman"/>
-          <w:sz w:val="24"/>
-          <w:szCs w:val="24"/>
-        </w:rPr>
-        <w:t>thread</w:t>
-      </w:r>
-      <w:proofErr w:type="spellEnd"/>
-      <w:r>
-        <w:rPr>
-          <w:rFonts w:ascii="Times New Roman" w:hAnsi="Times New Roman" w:cs="Times New Roman"/>
-          <w:sz w:val="24"/>
-          <w:szCs w:val="24"/>
-        </w:rPr>
-        <w:t xml:space="preserve"> diverso e trovo la massima efficienza (buttaci anche il grafo) (</w:t>
-      </w:r>
-      <w:proofErr w:type="spellStart"/>
-      <w:r>
-        <w:rPr>
-          <w:rFonts w:ascii="Times New Roman" w:hAnsi="Times New Roman" w:cs="Times New Roman"/>
-          <w:sz w:val="24"/>
-          <w:szCs w:val="24"/>
-        </w:rPr>
-        <w:t>argmax</w:t>
-      </w:r>
-      <w:proofErr w:type="spellEnd"/>
-      <w:r>
-        <w:rPr>
-          <w:rFonts w:ascii="Times New Roman" w:hAnsi="Times New Roman" w:cs="Times New Roman"/>
-          <w:sz w:val="24"/>
-          <w:szCs w:val="24"/>
-        </w:rPr>
-        <w:t xml:space="preserve">(E)), caso mai mettici anche la tabella dello </w:t>
-      </w:r>
-      <w:proofErr w:type="spellStart"/>
-      <w:r>
-        <w:rPr>
-          <w:rFonts w:ascii="Times New Roman" w:hAnsi="Times New Roman" w:cs="Times New Roman"/>
-          <w:sz w:val="24"/>
-          <w:szCs w:val="24"/>
-        </w:rPr>
-        <w:t>SpeedUp</w:t>
-      </w:r>
-      <w:proofErr w:type="spellEnd"/>
-      <w:r>
-        <w:rPr>
-          <w:rFonts w:ascii="Times New Roman" w:hAnsi="Times New Roman" w:cs="Times New Roman"/>
-          <w:sz w:val="24"/>
-          <w:szCs w:val="24"/>
-        </w:rPr>
-        <w:t>.</w:t>
-      </w:r>
+        <w:pStyle w:val="Titolo1"/>
+        <w:numPr>
+          <w:ilvl w:val="0"/>
+          <w:numId w:val="0"/>
+        </w:numPr>
+        <w:ind w:left="432" w:hanging="432"/>
+        <w:rPr>
+          <w:rFonts w:ascii="Times New Roman" w:hAnsi="Times New Roman" w:cs="Times New Roman"/>
+          <w:color w:val="auto"/>
+          <w:sz w:val="52"/>
+          <w:szCs w:val="52"/>
+        </w:rPr>
+      </w:pPr>
+      <w:bookmarkStart w:id="1" w:name="_Toc2529663"/>
+      <w:r>
+        <w:rPr>
+          <w:rFonts w:ascii="Times New Roman" w:hAnsi="Times New Roman" w:cs="Times New Roman"/>
+          <w:color w:val="auto"/>
+          <w:sz w:val="52"/>
+          <w:szCs w:val="52"/>
+        </w:rPr>
+        <w:t xml:space="preserve">2 </w:t>
+      </w:r>
+      <w:r>
+        <w:rPr>
+          <w:rFonts w:ascii="Times New Roman" w:hAnsi="Times New Roman" w:cs="Times New Roman"/>
+          <w:color w:val="auto"/>
+          <w:sz w:val="52"/>
+          <w:szCs w:val="52"/>
+        </w:rPr>
+        <w:t xml:space="preserve">Strumenti e </w:t>
+      </w:r>
+      <w:r>
+        <w:rPr>
+          <w:rFonts w:ascii="Times New Roman" w:hAnsi="Times New Roman" w:cs="Times New Roman"/>
+          <w:color w:val="auto"/>
+          <w:sz w:val="52"/>
+          <w:szCs w:val="52"/>
+        </w:rPr>
+        <w:t>risorse</w:t>
+      </w:r>
+      <w:r>
+        <w:rPr>
+          <w:rFonts w:ascii="Times New Roman" w:hAnsi="Times New Roman" w:cs="Times New Roman"/>
+          <w:color w:val="auto"/>
+          <w:sz w:val="52"/>
+          <w:szCs w:val="52"/>
+        </w:rPr>
+        <w:t xml:space="preserve"> del progetto</w:t>
+      </w:r>
+      <w:bookmarkEnd w:id="1"/>
     </w:p>
     <w:p>
       <w:pPr>
-        <w:spacing w:line="276" w:lineRule="auto"/>
-        <w:rPr>
-          <w:rFonts w:ascii="Times New Roman" w:hAnsi="Times New Roman" w:cs="Times New Roman"/>
-          <w:sz w:val="24"/>
-          <w:szCs w:val="24"/>
+        <w:rPr>
+          <w:lang w:eastAsia="it-IT"/>
         </w:rPr>
       </w:pPr>
     </w:p>
     <w:p>
       <w:pPr>
+        <w:pStyle w:val="Paragrafoelenco"/>
+        <w:keepNext/>
+        <w:keepLines/>
+        <w:numPr>
+          <w:ilvl w:val="0"/>
+          <w:numId w:val="2"/>
+        </w:numPr>
+        <w:spacing w:before="40" w:after="0"/>
+        <w:contextualSpacing w:val="0"/>
+        <w:outlineLvl w:val="1"/>
+        <w:rPr>
+          <w:rFonts w:ascii="Times New Roman" w:eastAsiaTheme="majorEastAsia" w:hAnsi="Times New Roman" w:cs="Times New Roman"/>
+          <w:vanish/>
+          <w:sz w:val="38"/>
+          <w:szCs w:val="38"/>
+        </w:rPr>
+      </w:pPr>
+      <w:bookmarkStart w:id="2" w:name="_Toc2529365"/>
+      <w:bookmarkStart w:id="3" w:name="_Toc2529411"/>
+      <w:bookmarkStart w:id="4" w:name="_Toc2529440"/>
+      <w:bookmarkStart w:id="5" w:name="_Toc2529582"/>
+      <w:bookmarkStart w:id="6" w:name="_Toc2529664"/>
+      <w:bookmarkEnd w:id="2"/>
+      <w:bookmarkEnd w:id="3"/>
+      <w:bookmarkEnd w:id="4"/>
+      <w:bookmarkEnd w:id="5"/>
+      <w:bookmarkEnd w:id="6"/>
+    </w:p>
+    <w:p>
+      <w:pPr>
+        <w:pStyle w:val="Paragrafoelenco"/>
+        <w:keepNext/>
+        <w:keepLines/>
+        <w:numPr>
+          <w:ilvl w:val="0"/>
+          <w:numId w:val="2"/>
+        </w:numPr>
+        <w:spacing w:before="40" w:after="0"/>
+        <w:contextualSpacing w:val="0"/>
+        <w:outlineLvl w:val="1"/>
+        <w:rPr>
+          <w:rFonts w:ascii="Times New Roman" w:eastAsiaTheme="majorEastAsia" w:hAnsi="Times New Roman" w:cs="Times New Roman"/>
+          <w:vanish/>
+          <w:sz w:val="38"/>
+          <w:szCs w:val="38"/>
+        </w:rPr>
+      </w:pPr>
+      <w:bookmarkStart w:id="7" w:name="_Toc2529366"/>
+      <w:bookmarkStart w:id="8" w:name="_Toc2529412"/>
+      <w:bookmarkStart w:id="9" w:name="_Toc2529441"/>
+      <w:bookmarkStart w:id="10" w:name="_Toc2529583"/>
+      <w:bookmarkStart w:id="11" w:name="_Toc2529665"/>
+      <w:bookmarkEnd w:id="7"/>
+      <w:bookmarkEnd w:id="8"/>
+      <w:bookmarkEnd w:id="9"/>
+      <w:bookmarkEnd w:id="10"/>
+      <w:bookmarkEnd w:id="11"/>
+    </w:p>
+    <w:p>
+      <w:pPr>
+        <w:pStyle w:val="Paragrafoelenco"/>
+        <w:keepNext/>
+        <w:keepLines/>
+        <w:numPr>
+          <w:ilvl w:val="0"/>
+          <w:numId w:val="9"/>
+        </w:numPr>
+        <w:spacing w:before="40" w:after="0"/>
+        <w:contextualSpacing w:val="0"/>
+        <w:outlineLvl w:val="1"/>
+        <w:rPr>
+          <w:vanish/>
+        </w:rPr>
+      </w:pPr>
+      <w:bookmarkStart w:id="12" w:name="_Toc2529367"/>
+      <w:bookmarkStart w:id="13" w:name="_Toc2529413"/>
+      <w:bookmarkStart w:id="14" w:name="_Toc2529442"/>
+      <w:bookmarkStart w:id="15" w:name="_Toc2529584"/>
+      <w:bookmarkStart w:id="16" w:name="_Toc2529666"/>
+      <w:bookmarkEnd w:id="12"/>
+      <w:bookmarkEnd w:id="13"/>
+      <w:bookmarkEnd w:id="14"/>
+      <w:bookmarkEnd w:id="15"/>
+      <w:bookmarkEnd w:id="16"/>
+    </w:p>
+    <w:p>
+      <w:pPr>
+        <w:pStyle w:val="Paragrafoelenco"/>
+        <w:keepNext/>
+        <w:keepLines/>
+        <w:numPr>
+          <w:ilvl w:val="0"/>
+          <w:numId w:val="9"/>
+        </w:numPr>
+        <w:spacing w:before="40" w:after="0"/>
+        <w:contextualSpacing w:val="0"/>
+        <w:outlineLvl w:val="1"/>
+        <w:rPr>
+          <w:vanish/>
+        </w:rPr>
+      </w:pPr>
+      <w:bookmarkStart w:id="17" w:name="_Toc2529368"/>
+      <w:bookmarkStart w:id="18" w:name="_Toc2529414"/>
+      <w:bookmarkStart w:id="19" w:name="_Toc2529443"/>
+      <w:bookmarkStart w:id="20" w:name="_Toc2529585"/>
+      <w:bookmarkStart w:id="21" w:name="_Toc2529667"/>
+      <w:bookmarkEnd w:id="17"/>
+      <w:bookmarkEnd w:id="18"/>
+      <w:bookmarkEnd w:id="19"/>
+      <w:bookmarkEnd w:id="20"/>
+      <w:bookmarkEnd w:id="21"/>
+    </w:p>
+    <w:p>
+      <w:pPr>
+        <w:pStyle w:val="Titolo2"/>
+        <w:rPr>
+          <w:rFonts w:ascii="Times New Roman" w:hAnsi="Times New Roman" w:cs="Times New Roman"/>
+          <w:color w:val="auto"/>
+          <w:sz w:val="38"/>
+          <w:szCs w:val="38"/>
+        </w:rPr>
+      </w:pPr>
+      <w:bookmarkStart w:id="22" w:name="_Toc2529668"/>
+      <w:r>
+        <w:rPr>
+          <w:rFonts w:ascii="Times New Roman" w:hAnsi="Times New Roman" w:cs="Times New Roman"/>
+          <w:color w:val="auto"/>
+          <w:sz w:val="38"/>
+          <w:szCs w:val="38"/>
+        </w:rPr>
+        <w:t xml:space="preserve">Google </w:t>
+      </w:r>
+      <w:proofErr w:type="spellStart"/>
+      <w:r>
+        <w:rPr>
+          <w:rFonts w:ascii="Times New Roman" w:hAnsi="Times New Roman" w:cs="Times New Roman"/>
+          <w:color w:val="auto"/>
+          <w:sz w:val="38"/>
+          <w:szCs w:val="38"/>
+        </w:rPr>
+        <w:t>Scholar</w:t>
+      </w:r>
+      <w:bookmarkEnd w:id="22"/>
+      <w:proofErr w:type="spellEnd"/>
+    </w:p>
+    <w:p/>
+    <w:p>
+      <w:pPr>
+        <w:rPr>
+          <w:rFonts w:ascii="Arial" w:hAnsi="Arial" w:cs="Arial"/>
+          <w:color w:val="222222"/>
+          <w:sz w:val="21"/>
+          <w:szCs w:val="21"/>
+          <w:shd w:val="clear" w:color="auto" w:fill="FFFFFF"/>
+        </w:rPr>
+      </w:pPr>
+      <w:r>
+        <w:rPr>
+          <w:rFonts w:ascii="Times New Roman" w:hAnsi="Times New Roman" w:cs="Times New Roman"/>
+          <w:bCs/>
+          <w:color w:val="222222"/>
+          <w:sz w:val="24"/>
+          <w:szCs w:val="24"/>
+          <w:shd w:val="clear" w:color="auto" w:fill="FFFFFF"/>
+        </w:rPr>
+        <w:t xml:space="preserve">Google </w:t>
+      </w:r>
+      <w:proofErr w:type="spellStart"/>
+      <w:r>
+        <w:rPr>
+          <w:rFonts w:ascii="Times New Roman" w:hAnsi="Times New Roman" w:cs="Times New Roman"/>
+          <w:bCs/>
+          <w:color w:val="222222"/>
+          <w:sz w:val="24"/>
+          <w:szCs w:val="24"/>
+          <w:shd w:val="clear" w:color="auto" w:fill="FFFFFF"/>
+        </w:rPr>
+        <w:t>Scholar</w:t>
+      </w:r>
+      <w:proofErr w:type="spellEnd"/>
+      <w:r>
+        <w:rPr>
+          <w:rFonts w:ascii="Times New Roman" w:hAnsi="Times New Roman" w:cs="Times New Roman"/>
+          <w:color w:val="222222"/>
+          <w:sz w:val="24"/>
+          <w:szCs w:val="24"/>
+          <w:shd w:val="clear" w:color="auto" w:fill="FFFFFF"/>
+          <w:vertAlign w:val="superscript"/>
+        </w:rPr>
+        <w:t xml:space="preserve"> </w:t>
+      </w:r>
+      <w:r>
+        <w:rPr>
+          <w:rFonts w:ascii="Times New Roman" w:hAnsi="Times New Roman" w:cs="Times New Roman"/>
+          <w:color w:val="222222"/>
+          <w:sz w:val="24"/>
+          <w:szCs w:val="24"/>
+          <w:shd w:val="clear" w:color="auto" w:fill="FFFFFF"/>
+        </w:rPr>
+        <w:t>è un </w:t>
+      </w:r>
+      <w:r>
+        <w:rPr>
+          <w:rFonts w:ascii="Times New Roman" w:hAnsi="Times New Roman" w:cs="Times New Roman"/>
+          <w:sz w:val="24"/>
+          <w:szCs w:val="24"/>
+        </w:rPr>
+        <w:t xml:space="preserve">motore di ricerca </w:t>
+      </w:r>
+      <w:r>
+        <w:rPr>
+          <w:rFonts w:ascii="Times New Roman" w:hAnsi="Times New Roman" w:cs="Times New Roman"/>
+          <w:color w:val="222222"/>
+          <w:sz w:val="24"/>
+          <w:szCs w:val="24"/>
+          <w:shd w:val="clear" w:color="auto" w:fill="FFFFFF"/>
+        </w:rPr>
+        <w:t xml:space="preserve">accessibile liberamente che tramite parole chiave specifiche consente di individuare </w:t>
+      </w:r>
+      <w:r>
+        <w:rPr>
+          <w:rFonts w:ascii="Times New Roman" w:hAnsi="Times New Roman" w:cs="Times New Roman"/>
+          <w:color w:val="222222"/>
+          <w:sz w:val="24"/>
+          <w:szCs w:val="24"/>
+          <w:shd w:val="clear" w:color="auto" w:fill="FFFFFF"/>
+        </w:rPr>
+        <w:t>vari tipi di pubblicazioni</w:t>
+      </w:r>
+      <w:r>
+        <w:rPr>
+          <w:rFonts w:ascii="Times New Roman" w:hAnsi="Times New Roman" w:cs="Times New Roman"/>
+          <w:color w:val="222222"/>
+          <w:sz w:val="24"/>
+          <w:szCs w:val="24"/>
+          <w:shd w:val="clear" w:color="auto" w:fill="FFFFFF"/>
+        </w:rPr>
+        <w:t> come articoli s</w:t>
+      </w:r>
+      <w:r>
+        <w:rPr>
+          <w:rFonts w:ascii="Times New Roman" w:hAnsi="Times New Roman" w:cs="Times New Roman"/>
+          <w:color w:val="222222"/>
+          <w:sz w:val="24"/>
+          <w:szCs w:val="24"/>
+          <w:shd w:val="clear" w:color="auto" w:fill="FFFFFF"/>
+        </w:rPr>
+        <w:t>cientifici,</w:t>
+      </w:r>
+      <w:r>
+        <w:rPr>
+          <w:rFonts w:ascii="Times New Roman" w:hAnsi="Times New Roman" w:cs="Times New Roman"/>
+          <w:sz w:val="24"/>
+          <w:szCs w:val="24"/>
+        </w:rPr>
+        <w:t xml:space="preserve"> </w:t>
+      </w:r>
+      <w:r>
+        <w:rPr>
+          <w:rFonts w:ascii="Times New Roman" w:hAnsi="Times New Roman" w:cs="Times New Roman"/>
+          <w:sz w:val="24"/>
+          <w:szCs w:val="24"/>
+        </w:rPr>
+        <w:t xml:space="preserve">tesi di laurea </w:t>
+      </w:r>
+      <w:r>
+        <w:rPr>
+          <w:rFonts w:ascii="Times New Roman" w:hAnsi="Times New Roman" w:cs="Times New Roman"/>
+          <w:color w:val="222222"/>
+          <w:sz w:val="24"/>
+          <w:szCs w:val="24"/>
+          <w:shd w:val="clear" w:color="auto" w:fill="FFFFFF"/>
+        </w:rPr>
+        <w:t>e </w:t>
+      </w:r>
+      <w:r>
+        <w:rPr>
+          <w:rFonts w:ascii="Times New Roman" w:hAnsi="Times New Roman" w:cs="Times New Roman"/>
+          <w:sz w:val="24"/>
+          <w:szCs w:val="24"/>
+        </w:rPr>
+        <w:t>libri</w:t>
+      </w:r>
+      <w:r>
+        <w:rPr>
+          <w:rFonts w:ascii="Times New Roman" w:hAnsi="Times New Roman" w:cs="Times New Roman"/>
+          <w:color w:val="222222"/>
+          <w:sz w:val="24"/>
+          <w:szCs w:val="24"/>
+          <w:shd w:val="clear" w:color="auto" w:fill="FFFFFF"/>
+        </w:rPr>
+        <w:t xml:space="preserve">. </w:t>
+      </w:r>
+      <w:r>
+        <w:rPr>
+          <w:rFonts w:ascii="Times New Roman" w:hAnsi="Times New Roman" w:cs="Times New Roman"/>
+          <w:color w:val="222222"/>
+          <w:sz w:val="24"/>
+          <w:szCs w:val="24"/>
+          <w:shd w:val="clear" w:color="auto" w:fill="FFFFFF"/>
+        </w:rPr>
+        <w:t>C</w:t>
+      </w:r>
+      <w:r>
+        <w:rPr>
+          <w:rFonts w:ascii="Times New Roman" w:hAnsi="Times New Roman" w:cs="Times New Roman"/>
+          <w:color w:val="222222"/>
+          <w:sz w:val="24"/>
+          <w:szCs w:val="24"/>
+          <w:shd w:val="clear" w:color="auto" w:fill="FFFFFF"/>
+        </w:rPr>
+        <w:t xml:space="preserve">onsente </w:t>
+      </w:r>
+      <w:r>
+        <w:rPr>
+          <w:rFonts w:ascii="Times New Roman" w:hAnsi="Times New Roman" w:cs="Times New Roman"/>
+          <w:color w:val="222222"/>
+          <w:sz w:val="24"/>
+          <w:szCs w:val="24"/>
+          <w:shd w:val="clear" w:color="auto" w:fill="FFFFFF"/>
+        </w:rPr>
+        <w:t xml:space="preserve">inoltre </w:t>
+      </w:r>
+      <w:r>
+        <w:rPr>
+          <w:rFonts w:ascii="Times New Roman" w:hAnsi="Times New Roman" w:cs="Times New Roman"/>
+          <w:color w:val="222222"/>
+          <w:sz w:val="24"/>
+          <w:szCs w:val="24"/>
+          <w:shd w:val="clear" w:color="auto" w:fill="FFFFFF"/>
+        </w:rPr>
+        <w:t xml:space="preserve">di reperire articoli da una vasta gamma di case editrici che si rivolgono al mondo dello studio e della ricerca da </w:t>
+      </w:r>
+      <w:r>
+        <w:rPr>
+          <w:rFonts w:ascii="Times New Roman" w:hAnsi="Times New Roman" w:cs="Times New Roman"/>
+          <w:color w:val="222222"/>
+          <w:sz w:val="24"/>
+          <w:szCs w:val="24"/>
+          <w:shd w:val="clear" w:color="auto" w:fill="FFFFFF"/>
+        </w:rPr>
+        <w:lastRenderedPageBreak/>
+        <w:t>associazioni scientifiche e professionali</w:t>
+      </w:r>
+      <w:r>
+        <w:rPr>
+          <w:rFonts w:ascii="Times New Roman" w:hAnsi="Times New Roman" w:cs="Times New Roman"/>
+          <w:color w:val="222222"/>
+          <w:sz w:val="24"/>
+          <w:szCs w:val="24"/>
+          <w:shd w:val="clear" w:color="auto" w:fill="FFFFFF"/>
+        </w:rPr>
+        <w:t xml:space="preserve"> e</w:t>
+      </w:r>
+      <w:r>
+        <w:rPr>
+          <w:rFonts w:ascii="Times New Roman" w:hAnsi="Times New Roman" w:cs="Times New Roman"/>
+          <w:color w:val="222222"/>
+          <w:sz w:val="24"/>
+          <w:szCs w:val="24"/>
+          <w:shd w:val="clear" w:color="auto" w:fill="FFFFFF"/>
+        </w:rPr>
+        <w:t xml:space="preserve"> </w:t>
+      </w:r>
+      <w:r>
+        <w:rPr>
+          <w:rFonts w:ascii="Times New Roman" w:hAnsi="Times New Roman" w:cs="Times New Roman"/>
+          <w:color w:val="222222"/>
+          <w:sz w:val="24"/>
+          <w:szCs w:val="24"/>
+          <w:shd w:val="clear" w:color="auto" w:fill="FFFFFF"/>
+        </w:rPr>
+        <w:t>u</w:t>
+      </w:r>
+      <w:r>
+        <w:rPr>
+          <w:rFonts w:ascii="Times New Roman" w:hAnsi="Times New Roman" w:cs="Times New Roman"/>
+          <w:color w:val="222222"/>
+          <w:sz w:val="24"/>
+          <w:szCs w:val="24"/>
+          <w:shd w:val="clear" w:color="auto" w:fill="FFFFFF"/>
+        </w:rPr>
+        <w:t>niversità</w:t>
+      </w:r>
+      <w:r>
+        <w:rPr>
+          <w:rFonts w:ascii="Times New Roman" w:hAnsi="Times New Roman" w:cs="Times New Roman"/>
+          <w:color w:val="222222"/>
+          <w:sz w:val="24"/>
+          <w:szCs w:val="24"/>
+          <w:shd w:val="clear" w:color="auto" w:fill="FFFFFF"/>
+        </w:rPr>
+        <w:t>,</w:t>
+      </w:r>
+      <w:r>
+        <w:rPr>
+          <w:rFonts w:ascii="Times New Roman" w:hAnsi="Times New Roman" w:cs="Times New Roman"/>
+          <w:color w:val="222222"/>
+          <w:sz w:val="24"/>
+          <w:szCs w:val="24"/>
+          <w:shd w:val="clear" w:color="auto" w:fill="FFFFFF"/>
+        </w:rPr>
+        <w:t xml:space="preserve"> oltre che nella galassia di </w:t>
+      </w:r>
+      <w:r>
+        <w:rPr>
+          <w:rFonts w:ascii="Times New Roman" w:hAnsi="Times New Roman" w:cs="Times New Roman"/>
+          <w:sz w:val="24"/>
+          <w:szCs w:val="24"/>
+        </w:rPr>
+        <w:t>articoli scientifici</w:t>
+      </w:r>
+      <w:r>
+        <w:rPr>
+          <w:rFonts w:ascii="Times New Roman" w:hAnsi="Times New Roman" w:cs="Times New Roman"/>
+          <w:color w:val="222222"/>
+          <w:sz w:val="24"/>
+          <w:szCs w:val="24"/>
+          <w:shd w:val="clear" w:color="auto" w:fill="FFFFFF"/>
+        </w:rPr>
+        <w:t xml:space="preserve"> e culturali distribuiti </w:t>
+      </w:r>
+      <w:r>
+        <w:rPr>
+          <w:rFonts w:ascii="Times New Roman" w:hAnsi="Times New Roman" w:cs="Times New Roman"/>
+          <w:color w:val="222222"/>
+          <w:sz w:val="24"/>
+          <w:szCs w:val="24"/>
+          <w:shd w:val="clear" w:color="auto" w:fill="FFFFFF"/>
+        </w:rPr>
+        <w:t>nel Web</w:t>
+      </w:r>
+      <w:r>
+        <w:rPr>
+          <w:rFonts w:ascii="Arial" w:hAnsi="Arial" w:cs="Arial"/>
+          <w:color w:val="222222"/>
+          <w:sz w:val="21"/>
+          <w:szCs w:val="21"/>
+          <w:shd w:val="clear" w:color="auto" w:fill="FFFFFF"/>
+        </w:rPr>
+        <w:t>.</w:t>
+      </w:r>
+    </w:p>
+    <w:p>
+      <w:pPr>
+        <w:rPr>
+          <w:rFonts w:ascii="Times New Roman" w:hAnsi="Times New Roman" w:cs="Times New Roman"/>
+          <w:color w:val="222222"/>
+          <w:sz w:val="24"/>
+          <w:szCs w:val="24"/>
+          <w:shd w:val="clear" w:color="auto" w:fill="FFFFFF"/>
+        </w:rPr>
+      </w:pPr>
+      <w:r>
+        <w:rPr>
+          <w:rFonts w:ascii="Times New Roman" w:hAnsi="Times New Roman" w:cs="Times New Roman"/>
+          <w:color w:val="222222"/>
+          <w:sz w:val="24"/>
+          <w:szCs w:val="24"/>
+          <w:shd w:val="clear" w:color="auto" w:fill="FFFFFF"/>
+        </w:rPr>
+        <w:t>Uno dei suoi pregi è quello di fornire, tramite una ricerca Web, l’accesso gratuito a una versione full text dell’articolo senza il permesso del giornale che lo ha pubblicato. Questo perché cerca copie degli articoli indicizzati anche su siti considerati non sicuri.</w:t>
+      </w:r>
+      <w:r>
+        <w:rPr>
+          <w:rFonts w:ascii="Times New Roman" w:hAnsi="Times New Roman" w:cs="Times New Roman"/>
+          <w:color w:val="222222"/>
+          <w:sz w:val="24"/>
+          <w:szCs w:val="24"/>
+          <w:shd w:val="clear" w:color="auto" w:fill="FFFFFF"/>
+        </w:rPr>
+        <w:t xml:space="preserve"> </w:t>
+      </w:r>
+      <w:proofErr w:type="spellStart"/>
+      <w:r>
+        <w:rPr>
+          <w:rFonts w:ascii="Times New Roman" w:hAnsi="Times New Roman" w:cs="Times New Roman"/>
+          <w:color w:val="222222"/>
+          <w:sz w:val="24"/>
+          <w:szCs w:val="24"/>
+          <w:shd w:val="clear" w:color="auto" w:fill="FFFFFF"/>
+        </w:rPr>
+        <w:t>Scholar</w:t>
+      </w:r>
+      <w:proofErr w:type="spellEnd"/>
+      <w:r>
+        <w:rPr>
+          <w:rFonts w:ascii="Times New Roman" w:hAnsi="Times New Roman" w:cs="Times New Roman"/>
+          <w:color w:val="222222"/>
+          <w:sz w:val="24"/>
+          <w:szCs w:val="24"/>
+          <w:shd w:val="clear" w:color="auto" w:fill="FFFFFF"/>
+        </w:rPr>
+        <w:t xml:space="preserve"> non fornisce una lista de</w:t>
+      </w:r>
+      <w:r>
+        <w:rPr>
+          <w:rFonts w:ascii="Times New Roman" w:hAnsi="Times New Roman" w:cs="Times New Roman"/>
+          <w:color w:val="222222"/>
+          <w:sz w:val="24"/>
+          <w:szCs w:val="24"/>
+          <w:shd w:val="clear" w:color="auto" w:fill="FFFFFF"/>
+        </w:rPr>
+        <w:t>i periodici da cui prende gli articoli perché si limita a fare una lista di tutte le pubblicazioni dalla sua ricerca per il Web. Oltre alla ricerca classica in cui cerca all’interno del proprio indice le parole inserite dall’utente, permette anche una Ricerca Avanzata. Qui è possibile specificare le parole che devono comparire nel titolo e/o nel corpo, gli autori, gli editori e la data di pubblicazione.</w:t>
+      </w:r>
+      <w:sdt>
+        <w:sdtPr>
+          <w:rPr>
+            <w:rFonts w:ascii="Times New Roman" w:hAnsi="Times New Roman" w:cs="Times New Roman"/>
+            <w:color w:val="222222"/>
+            <w:sz w:val="24"/>
+            <w:szCs w:val="24"/>
+            <w:shd w:val="clear" w:color="auto" w:fill="FFFFFF"/>
+          </w:rPr>
+          <w:id w:val="-1236475533"/>
+          <w:citation/>
+        </w:sdtPr>
+        <w:sdtContent>
+          <w:r>
+            <w:rPr>
+              <w:rFonts w:ascii="Times New Roman" w:hAnsi="Times New Roman" w:cs="Times New Roman"/>
+              <w:color w:val="222222"/>
+              <w:sz w:val="24"/>
+              <w:szCs w:val="24"/>
+              <w:shd w:val="clear" w:color="auto" w:fill="FFFFFF"/>
+            </w:rPr>
+            <w:fldChar w:fldCharType="begin"/>
+          </w:r>
+          <w:r>
+            <w:rPr>
+              <w:rFonts w:ascii="Times New Roman" w:hAnsi="Times New Roman" w:cs="Times New Roman"/>
+              <w:color w:val="222222"/>
+              <w:sz w:val="24"/>
+              <w:szCs w:val="24"/>
+              <w:shd w:val="clear" w:color="auto" w:fill="FFFFFF"/>
+            </w:rPr>
+            <w:instrText xml:space="preserve"> CITATION Com \l 1040 </w:instrText>
+          </w:r>
+          <w:r>
+            <w:rPr>
+              <w:rFonts w:ascii="Times New Roman" w:hAnsi="Times New Roman" w:cs="Times New Roman"/>
+              <w:color w:val="222222"/>
+              <w:sz w:val="24"/>
+              <w:szCs w:val="24"/>
+              <w:shd w:val="clear" w:color="auto" w:fill="FFFFFF"/>
+            </w:rPr>
+            <w:fldChar w:fldCharType="separate"/>
+          </w:r>
+          <w:r>
+            <w:rPr>
+              <w:rFonts w:ascii="Times New Roman" w:hAnsi="Times New Roman" w:cs="Times New Roman"/>
+              <w:noProof/>
+              <w:color w:val="222222"/>
+              <w:sz w:val="24"/>
+              <w:szCs w:val="24"/>
+              <w:shd w:val="clear" w:color="auto" w:fill="FFFFFF"/>
+            </w:rPr>
+            <w:t xml:space="preserve"> </w:t>
+          </w:r>
+          <w:r>
+            <w:rPr>
+              <w:rFonts w:ascii="Times New Roman" w:hAnsi="Times New Roman" w:cs="Times New Roman"/>
+              <w:noProof/>
+              <w:color w:val="222222"/>
+              <w:sz w:val="24"/>
+              <w:szCs w:val="24"/>
+              <w:shd w:val="clear" w:color="auto" w:fill="FFFFFF"/>
+            </w:rPr>
+            <w:t>[4]</w:t>
+          </w:r>
+          <w:r>
+            <w:rPr>
+              <w:rFonts w:ascii="Times New Roman" w:hAnsi="Times New Roman" w:cs="Times New Roman"/>
+              <w:color w:val="222222"/>
+              <w:sz w:val="24"/>
+              <w:szCs w:val="24"/>
+              <w:shd w:val="clear" w:color="auto" w:fill="FFFFFF"/>
+            </w:rPr>
+            <w:fldChar w:fldCharType="end"/>
+          </w:r>
+        </w:sdtContent>
+      </w:sdt>
+      <w:r>
+        <w:rPr>
+          <w:rFonts w:ascii="Times New Roman" w:hAnsi="Times New Roman" w:cs="Times New Roman"/>
+          <w:color w:val="222222"/>
+          <w:sz w:val="24"/>
+          <w:szCs w:val="24"/>
+          <w:shd w:val="clear" w:color="auto" w:fill="FFFFFF"/>
+        </w:rPr>
+        <w:t xml:space="preserve"> Tra le informazioni dei risultati compare il numero degli articoli che hanno citato il risultato, questi articoli possono essere recuperati dal link pertinente. </w:t>
+      </w:r>
+      <w:r>
+        <w:rPr>
+          <w:rFonts w:ascii="Times New Roman" w:hAnsi="Times New Roman" w:cs="Times New Roman"/>
+          <w:color w:val="222222"/>
+          <w:sz w:val="24"/>
+          <w:szCs w:val="24"/>
+          <w:shd w:val="clear" w:color="auto" w:fill="FFFFFF"/>
+        </w:rPr>
+        <w:t xml:space="preserve">Altro link rilevante è quello che porta agli articoli correlati cioè quelli che sono </w:t>
+      </w:r>
+    </w:p>
+    <w:p>
+      <w:pPr>
+        <w:rPr>
+          <w:rFonts w:ascii="Arial" w:hAnsi="Arial" w:cs="Arial"/>
+          <w:color w:val="222222"/>
+          <w:sz w:val="21"/>
+          <w:szCs w:val="21"/>
+          <w:shd w:val="clear" w:color="auto" w:fill="FFFFFF"/>
+        </w:rPr>
+      </w:pPr>
+      <w:r>
+        <w:rPr>
+          <w:rFonts w:ascii="Times New Roman" w:hAnsi="Times New Roman" w:cs="Times New Roman"/>
+          <w:color w:val="222222"/>
+          <w:sz w:val="24"/>
+          <w:szCs w:val="24"/>
+          <w:shd w:val="clear" w:color="auto" w:fill="FFFFFF"/>
+        </w:rPr>
+        <w:t xml:space="preserve">Come </w:t>
+      </w:r>
+      <w:proofErr w:type="spellStart"/>
+      <w:r>
+        <w:rPr>
+          <w:rFonts w:ascii="Times New Roman" w:hAnsi="Times New Roman" w:cs="Times New Roman"/>
+          <w:color w:val="222222"/>
+          <w:sz w:val="24"/>
+          <w:szCs w:val="24"/>
+          <w:shd w:val="clear" w:color="auto" w:fill="FFFFFF"/>
+        </w:rPr>
+        <w:t>Scholar</w:t>
+      </w:r>
+      <w:proofErr w:type="spellEnd"/>
+      <w:r>
+        <w:rPr>
+          <w:rFonts w:ascii="Times New Roman" w:hAnsi="Times New Roman" w:cs="Times New Roman"/>
+          <w:color w:val="222222"/>
+          <w:sz w:val="24"/>
+          <w:szCs w:val="24"/>
+          <w:shd w:val="clear" w:color="auto" w:fill="FFFFFF"/>
+        </w:rPr>
+        <w:t xml:space="preserve"> ordina i risultati</w:t>
+      </w:r>
+      <w:proofErr w:type="gramStart"/>
+      <w:r>
+        <w:rPr>
+          <w:rFonts w:ascii="Times New Roman" w:hAnsi="Times New Roman" w:cs="Times New Roman"/>
+          <w:color w:val="222222"/>
+          <w:sz w:val="24"/>
+          <w:szCs w:val="24"/>
+          <w:shd w:val="clear" w:color="auto" w:fill="FFFFFF"/>
+        </w:rPr>
+        <w:t xml:space="preserve">? </w:t>
+      </w:r>
+      <w:proofErr w:type="gramEnd"/>
+      <w:r>
+        <w:rPr>
+          <w:rFonts w:ascii="Times New Roman" w:hAnsi="Times New Roman" w:cs="Times New Roman"/>
+          <w:color w:val="222222"/>
+          <w:sz w:val="24"/>
+          <w:szCs w:val="24"/>
+          <w:shd w:val="clear" w:color="auto" w:fill="FFFFFF"/>
+        </w:rPr>
+        <w:t xml:space="preserve">Il numero di citazioni è il parametro tenuto maggiormente in considerazione nell’algoritmo di ranking di </w:t>
+      </w:r>
+      <w:proofErr w:type="spellStart"/>
+      <w:r>
+        <w:rPr>
+          <w:rFonts w:ascii="Times New Roman" w:hAnsi="Times New Roman" w:cs="Times New Roman"/>
+          <w:color w:val="222222"/>
+          <w:sz w:val="24"/>
+          <w:szCs w:val="24"/>
+          <w:shd w:val="clear" w:color="auto" w:fill="FFFFFF"/>
+        </w:rPr>
+        <w:t>Scholar</w:t>
+      </w:r>
+      <w:proofErr w:type="spellEnd"/>
+      <w:r>
+        <w:rPr>
+          <w:rFonts w:ascii="Times New Roman" w:hAnsi="Times New Roman" w:cs="Times New Roman"/>
+          <w:color w:val="222222"/>
+          <w:sz w:val="24"/>
+          <w:szCs w:val="24"/>
+          <w:shd w:val="clear" w:color="auto" w:fill="FFFFFF"/>
+        </w:rPr>
+        <w:t xml:space="preserve">; infatti articoli citati spesso compaiono con molta più frequenza tra i risultati delle ricerche. Di conseguenza </w:t>
+      </w:r>
+      <w:proofErr w:type="spellStart"/>
+      <w:r>
+        <w:rPr>
+          <w:rFonts w:ascii="Times New Roman" w:hAnsi="Times New Roman" w:cs="Times New Roman"/>
+          <w:color w:val="222222"/>
+          <w:sz w:val="24"/>
+          <w:szCs w:val="24"/>
+          <w:shd w:val="clear" w:color="auto" w:fill="FFFFFF"/>
+        </w:rPr>
+        <w:t>Scholar</w:t>
+      </w:r>
+      <w:proofErr w:type="spellEnd"/>
+      <w:r>
+        <w:rPr>
+          <w:rFonts w:ascii="Times New Roman" w:hAnsi="Times New Roman" w:cs="Times New Roman"/>
+          <w:color w:val="222222"/>
+          <w:sz w:val="24"/>
+          <w:szCs w:val="24"/>
+          <w:shd w:val="clear" w:color="auto" w:fill="FFFFFF"/>
+        </w:rPr>
+        <w:t xml:space="preserve"> sembra essere più indicato per la ricerca di articoli che </w:t>
+      </w:r>
+      <w:r>
+        <w:rPr>
+          <w:rFonts w:ascii="Times New Roman" w:hAnsi="Times New Roman" w:cs="Times New Roman"/>
+          <w:color w:val="222222"/>
+          <w:sz w:val="24"/>
+          <w:szCs w:val="24"/>
+          <w:shd w:val="clear" w:color="auto" w:fill="FFFFFF"/>
+        </w:rPr>
+        <w:t>seguono la corrente principale</w:t>
+      </w:r>
+      <w:r>
+        <w:rPr>
+          <w:rFonts w:ascii="Times New Roman" w:hAnsi="Times New Roman" w:cs="Times New Roman"/>
+          <w:color w:val="222222"/>
+          <w:sz w:val="24"/>
+          <w:szCs w:val="24"/>
+          <w:shd w:val="clear" w:color="auto" w:fill="FFFFFF"/>
+        </w:rPr>
+        <w:t xml:space="preserve"> piuttosto che quelli che propongono una visione alternativa</w:t>
+      </w:r>
+      <w:r>
+        <w:rPr>
+          <w:rFonts w:ascii="Times New Roman" w:hAnsi="Times New Roman" w:cs="Times New Roman"/>
+          <w:color w:val="222222"/>
+          <w:sz w:val="24"/>
+          <w:szCs w:val="24"/>
+          <w:shd w:val="clear" w:color="auto" w:fill="FFFFFF"/>
+        </w:rPr>
+        <w:t>.</w:t>
+      </w:r>
+      <w:bookmarkStart w:id="23" w:name="_GoBack"/>
+      <w:bookmarkEnd w:id="23"/>
+      <w:r>
+        <w:rPr>
+          <w:rFonts w:ascii="Times New Roman" w:hAnsi="Times New Roman" w:cs="Times New Roman"/>
+          <w:color w:val="222222"/>
+          <w:sz w:val="24"/>
+          <w:szCs w:val="24"/>
+          <w:shd w:val="clear" w:color="auto" w:fill="FFFFFF"/>
+        </w:rPr>
+        <w:t xml:space="preserve"> </w:t>
+      </w:r>
+      <w:sdt>
+        <w:sdtPr>
+          <w:rPr>
+            <w:rFonts w:ascii="Times New Roman" w:hAnsi="Times New Roman" w:cs="Times New Roman"/>
+            <w:color w:val="222222"/>
+            <w:sz w:val="24"/>
+            <w:szCs w:val="24"/>
+            <w:shd w:val="clear" w:color="auto" w:fill="FFFFFF"/>
+          </w:rPr>
+          <w:id w:val="1219553201"/>
+          <w:citation/>
+        </w:sdtPr>
+        <w:sdtContent>
+          <w:r>
+            <w:rPr>
+              <w:rFonts w:ascii="Times New Roman" w:hAnsi="Times New Roman" w:cs="Times New Roman"/>
+              <w:color w:val="222222"/>
+              <w:sz w:val="24"/>
+              <w:szCs w:val="24"/>
+              <w:shd w:val="clear" w:color="auto" w:fill="FFFFFF"/>
+            </w:rPr>
+            <w:fldChar w:fldCharType="begin"/>
+          </w:r>
+          <w:r>
+            <w:rPr>
+              <w:rFonts w:ascii="Times New Roman" w:hAnsi="Times New Roman" w:cs="Times New Roman"/>
+              <w:color w:val="222222"/>
+              <w:sz w:val="24"/>
+              <w:szCs w:val="24"/>
+              <w:shd w:val="clear" w:color="auto" w:fill="FFFFFF"/>
+            </w:rPr>
+            <w:instrText xml:space="preserve"> CITATION Goo \l 1040 </w:instrText>
+          </w:r>
+          <w:r>
+            <w:rPr>
+              <w:rFonts w:ascii="Times New Roman" w:hAnsi="Times New Roman" w:cs="Times New Roman"/>
+              <w:color w:val="222222"/>
+              <w:sz w:val="24"/>
+              <w:szCs w:val="24"/>
+              <w:shd w:val="clear" w:color="auto" w:fill="FFFFFF"/>
+            </w:rPr>
+            <w:fldChar w:fldCharType="separate"/>
+          </w:r>
+          <w:r>
+            <w:rPr>
+              <w:rFonts w:ascii="Times New Roman" w:hAnsi="Times New Roman" w:cs="Times New Roman"/>
+              <w:noProof/>
+              <w:color w:val="222222"/>
+              <w:sz w:val="24"/>
+              <w:szCs w:val="24"/>
+              <w:shd w:val="clear" w:color="auto" w:fill="FFFFFF"/>
+            </w:rPr>
+            <w:t xml:space="preserve"> </w:t>
+          </w:r>
+          <w:r>
+            <w:rPr>
+              <w:rFonts w:ascii="Times New Roman" w:hAnsi="Times New Roman" w:cs="Times New Roman"/>
+              <w:noProof/>
+              <w:color w:val="222222"/>
+              <w:sz w:val="24"/>
+              <w:szCs w:val="24"/>
+              <w:shd w:val="clear" w:color="auto" w:fill="FFFFFF"/>
+            </w:rPr>
+            <w:t>[5]</w:t>
+          </w:r>
+          <w:r>
+            <w:rPr>
+              <w:rFonts w:ascii="Times New Roman" w:hAnsi="Times New Roman" w:cs="Times New Roman"/>
+              <w:color w:val="222222"/>
+              <w:sz w:val="24"/>
+              <w:szCs w:val="24"/>
+              <w:shd w:val="clear" w:color="auto" w:fill="FFFFFF"/>
+            </w:rPr>
+            <w:fldChar w:fldCharType="end"/>
+          </w:r>
+        </w:sdtContent>
+      </w:sdt>
+    </w:p>
+    <w:p>
+      <w:pPr>
+        <w:pStyle w:val="Titolo2"/>
+        <w:numPr>
+          <w:ilvl w:val="1"/>
+          <w:numId w:val="12"/>
+        </w:numPr>
+        <w:rPr>
+          <w:rFonts w:ascii="Times New Roman" w:hAnsi="Times New Roman" w:cs="Times New Roman"/>
+          <w:color w:val="auto"/>
+          <w:sz w:val="38"/>
+          <w:szCs w:val="38"/>
+        </w:rPr>
+      </w:pPr>
+      <w:bookmarkStart w:id="24" w:name="_Toc2529669"/>
+      <w:r>
+        <w:rPr>
+          <w:rFonts w:ascii="Times New Roman" w:hAnsi="Times New Roman" w:cs="Times New Roman"/>
+          <w:color w:val="auto"/>
+          <w:sz w:val="38"/>
+          <w:szCs w:val="38"/>
+        </w:rPr>
+        <w:t xml:space="preserve">Microsoft </w:t>
+      </w:r>
+      <w:proofErr w:type="spellStart"/>
+      <w:r>
+        <w:rPr>
+          <w:rFonts w:ascii="Times New Roman" w:hAnsi="Times New Roman" w:cs="Times New Roman"/>
+          <w:color w:val="auto"/>
+          <w:sz w:val="38"/>
+          <w:szCs w:val="38"/>
+        </w:rPr>
+        <w:t>Academic</w:t>
+      </w:r>
+      <w:bookmarkEnd w:id="24"/>
+      <w:proofErr w:type="spellEnd"/>
+    </w:p>
+    <w:p/>
+    <w:p/>
+    <w:p/>
+    <w:p/>
+    <w:p>
+      <w:pPr>
         <w:rPr>
           <w:rFonts w:ascii="Times New Roman" w:hAnsi="Times New Roman" w:cs="Times New Roman"/>
           <w:sz w:val="60"/>
@@ -1770,7 +3334,7 @@
           <w:sz w:val="60"/>
           <w:szCs w:val="60"/>
         </w:rPr>
-        <w:t>Capitolo 2</w:t>
+        <w:t>Capitolo 3</w:t>
       </w:r>
     </w:p>
     <w:p>
@@ -1787,166 +3351,140 @@
           <w:sz w:val="52"/>
           <w:szCs w:val="52"/>
         </w:rPr>
-        <w:t>Strumenti e background del progetto</w:t>
+        <w:t>Funzionalità</w:t>
+      </w:r>
+      <w:r>
+        <w:rPr>
+          <w:rFonts w:ascii="Times New Roman" w:hAnsi="Times New Roman" w:cs="Times New Roman"/>
+          <w:sz w:val="52"/>
+          <w:szCs w:val="52"/>
+        </w:rPr>
+        <w:t xml:space="preserve"> e implementazione</w:t>
+      </w:r>
+      <w:r>
+        <w:rPr>
+          <w:rFonts w:ascii="Times New Roman" w:hAnsi="Times New Roman" w:cs="Times New Roman"/>
+          <w:sz w:val="52"/>
+          <w:szCs w:val="52"/>
+        </w:rPr>
+        <w:t xml:space="preserve"> del prototipo</w:t>
       </w:r>
     </w:p>
     <w:p>
       <w:pPr>
-        <w:rPr>
-          <w:rFonts w:ascii="Times New Roman" w:hAnsi="Times New Roman" w:cs="Times New Roman"/>
-          <w:sz w:val="60"/>
-          <w:szCs w:val="60"/>
-        </w:rPr>
-      </w:pPr>
-      <w:r>
-        <w:rPr>
-          <w:rFonts w:ascii="Times New Roman" w:hAnsi="Times New Roman" w:cs="Times New Roman"/>
-          <w:sz w:val="60"/>
-          <w:szCs w:val="60"/>
-        </w:rPr>
-        <w:t>Capitolo 3</w:t>
+        <w:spacing w:line="276" w:lineRule="auto"/>
+        <w:rPr>
+          <w:rFonts w:ascii="Times New Roman" w:hAnsi="Times New Roman" w:cs="Times New Roman"/>
+          <w:sz w:val="38"/>
+          <w:szCs w:val="38"/>
+        </w:rPr>
+      </w:pPr>
+      <w:r>
+        <w:rPr>
+          <w:rFonts w:ascii="Times New Roman" w:hAnsi="Times New Roman" w:cs="Times New Roman"/>
+          <w:sz w:val="38"/>
+          <w:szCs w:val="38"/>
+        </w:rPr>
+        <w:t>Sviluppi futuri</w:t>
       </w:r>
     </w:p>
     <w:p>
       <w:pPr>
-        <w:rPr>
-          <w:rFonts w:ascii="Times New Roman" w:hAnsi="Times New Roman" w:cs="Times New Roman"/>
-          <w:sz w:val="52"/>
-          <w:szCs w:val="52"/>
-        </w:rPr>
-      </w:pPr>
-      <w:r>
-        <w:rPr>
-          <w:rFonts w:ascii="Times New Roman" w:hAnsi="Times New Roman" w:cs="Times New Roman"/>
-          <w:sz w:val="52"/>
-          <w:szCs w:val="52"/>
-        </w:rPr>
-        <w:t>Funzionalità</w:t>
-      </w:r>
-      <w:r>
-        <w:rPr>
-          <w:rFonts w:ascii="Times New Roman" w:hAnsi="Times New Roman" w:cs="Times New Roman"/>
-          <w:sz w:val="52"/>
-          <w:szCs w:val="52"/>
-        </w:rPr>
-        <w:t xml:space="preserve"> e implementazione</w:t>
-      </w:r>
-      <w:r>
-        <w:rPr>
-          <w:rFonts w:ascii="Times New Roman" w:hAnsi="Times New Roman" w:cs="Times New Roman"/>
-          <w:sz w:val="52"/>
-          <w:szCs w:val="52"/>
-        </w:rPr>
-        <w:t xml:space="preserve"> del prototipo</w:t>
-      </w:r>
-    </w:p>
-    <w:p>
-      <w:pPr>
         <w:spacing w:line="276" w:lineRule="auto"/>
         <w:rPr>
           <w:rFonts w:ascii="Times New Roman" w:hAnsi="Times New Roman" w:cs="Times New Roman"/>
-          <w:sz w:val="38"/>
-          <w:szCs w:val="38"/>
-        </w:rPr>
-      </w:pPr>
-      <w:r>
-        <w:rPr>
-          <w:rFonts w:ascii="Times New Roman" w:hAnsi="Times New Roman" w:cs="Times New Roman"/>
-          <w:sz w:val="38"/>
-          <w:szCs w:val="38"/>
+          <w:sz w:val="24"/>
+          <w:szCs w:val="24"/>
+        </w:rPr>
+      </w:pPr>
+      <w:r>
+        <w:rPr>
+          <w:rFonts w:ascii="Times New Roman" w:hAnsi="Times New Roman" w:cs="Times New Roman"/>
+          <w:sz w:val="24"/>
+          <w:szCs w:val="24"/>
+        </w:rPr>
+        <w:t xml:space="preserve">Incrociare i risultati dei documenti rilevanti tra Google </w:t>
+      </w:r>
+      <w:proofErr w:type="spellStart"/>
+      <w:r>
+        <w:rPr>
+          <w:rFonts w:ascii="Times New Roman" w:hAnsi="Times New Roman" w:cs="Times New Roman"/>
+          <w:sz w:val="24"/>
+          <w:szCs w:val="24"/>
+        </w:rPr>
+        <w:t>Scholar</w:t>
+      </w:r>
+      <w:proofErr w:type="spellEnd"/>
+      <w:r>
+        <w:rPr>
+          <w:rFonts w:ascii="Times New Roman" w:hAnsi="Times New Roman" w:cs="Times New Roman"/>
+          <w:sz w:val="24"/>
+          <w:szCs w:val="24"/>
+        </w:rPr>
+        <w:t xml:space="preserve"> e Microsoft </w:t>
+      </w:r>
+      <w:proofErr w:type="spellStart"/>
+      <w:r>
+        <w:rPr>
+          <w:rFonts w:ascii="Times New Roman" w:hAnsi="Times New Roman" w:cs="Times New Roman"/>
+          <w:sz w:val="24"/>
+          <w:szCs w:val="24"/>
+        </w:rPr>
+        <w:t>Academic</w:t>
+      </w:r>
+      <w:proofErr w:type="spellEnd"/>
+      <w:r>
+        <w:rPr>
+          <w:rFonts w:ascii="Times New Roman" w:hAnsi="Times New Roman" w:cs="Times New Roman"/>
+          <w:sz w:val="24"/>
+          <w:szCs w:val="24"/>
+        </w:rPr>
+        <w:t xml:space="preserve">, confrontando i titoli degli articoli in modo intelligente (perché a volte i titoli differiscono tra i due motori di ricerca). Una soluzione potrebbe essere confrontare anche gli autori (che però non sono completamente presenti su </w:t>
+      </w:r>
+      <w:proofErr w:type="spellStart"/>
+      <w:r>
+        <w:rPr>
+          <w:rFonts w:ascii="Times New Roman" w:hAnsi="Times New Roman" w:cs="Times New Roman"/>
+          <w:sz w:val="24"/>
+          <w:szCs w:val="24"/>
+        </w:rPr>
+        <w:t>Scholar</w:t>
+      </w:r>
+      <w:proofErr w:type="spellEnd"/>
+      <w:r>
+        <w:rPr>
+          <w:rFonts w:ascii="Times New Roman" w:hAnsi="Times New Roman" w:cs="Times New Roman"/>
+          <w:sz w:val="24"/>
+          <w:szCs w:val="24"/>
+        </w:rPr>
+        <w:t xml:space="preserve">) e la data (che non riesco a ricavare da </w:t>
+      </w:r>
+      <w:proofErr w:type="spellStart"/>
+      <w:r>
+        <w:rPr>
+          <w:rFonts w:ascii="Times New Roman" w:hAnsi="Times New Roman" w:cs="Times New Roman"/>
+          <w:sz w:val="24"/>
+          <w:szCs w:val="24"/>
+        </w:rPr>
+        <w:t>Academic</w:t>
+      </w:r>
+      <w:proofErr w:type="spellEnd"/>
+      <w:r>
+        <w:rPr>
+          <w:rFonts w:ascii="Times New Roman" w:hAnsi="Times New Roman" w:cs="Times New Roman"/>
+          <w:sz w:val="24"/>
+          <w:szCs w:val="24"/>
+        </w:rPr>
+        <w:t xml:space="preserve">). Come ulteriore </w:t>
+      </w:r>
+      <w:r>
+        <w:rPr>
+          <w:rFonts w:ascii="Times New Roman" w:hAnsi="Times New Roman" w:cs="Times New Roman"/>
+          <w:sz w:val="24"/>
+          <w:szCs w:val="24"/>
         </w:rPr>
         <w:lastRenderedPageBreak/>
-        <w:t>Sviluppi futuri</w:t>
-      </w:r>
-    </w:p>
-    <w:p>
-      <w:pPr>
-        <w:spacing w:line="276" w:lineRule="auto"/>
-        <w:rPr>
-          <w:rFonts w:ascii="Times New Roman" w:hAnsi="Times New Roman" w:cs="Times New Roman"/>
-          <w:sz w:val="24"/>
-          <w:szCs w:val="24"/>
-        </w:rPr>
-      </w:pPr>
-      <w:r>
-        <w:rPr>
-          <w:rFonts w:ascii="Times New Roman" w:hAnsi="Times New Roman" w:cs="Times New Roman"/>
-          <w:sz w:val="24"/>
-          <w:szCs w:val="24"/>
-        </w:rPr>
-        <w:t xml:space="preserve">Incrociare i risultati dei documenti rilevanti tra Google </w:t>
-      </w:r>
-      <w:proofErr w:type="spellStart"/>
-      <w:r>
-        <w:rPr>
-          <w:rFonts w:ascii="Times New Roman" w:hAnsi="Times New Roman" w:cs="Times New Roman"/>
-          <w:sz w:val="24"/>
-          <w:szCs w:val="24"/>
-        </w:rPr>
-        <w:t>Scholar</w:t>
-      </w:r>
-      <w:proofErr w:type="spellEnd"/>
-      <w:r>
-        <w:rPr>
-          <w:rFonts w:ascii="Times New Roman" w:hAnsi="Times New Roman" w:cs="Times New Roman"/>
-          <w:sz w:val="24"/>
-          <w:szCs w:val="24"/>
-        </w:rPr>
-        <w:t xml:space="preserve"> e Microsoft </w:t>
-      </w:r>
-      <w:proofErr w:type="spellStart"/>
-      <w:r>
-        <w:rPr>
-          <w:rFonts w:ascii="Times New Roman" w:hAnsi="Times New Roman" w:cs="Times New Roman"/>
-          <w:sz w:val="24"/>
-          <w:szCs w:val="24"/>
-        </w:rPr>
-        <w:t>Academic</w:t>
-      </w:r>
-      <w:proofErr w:type="spellEnd"/>
-      <w:r>
-        <w:rPr>
-          <w:rFonts w:ascii="Times New Roman" w:hAnsi="Times New Roman" w:cs="Times New Roman"/>
-          <w:sz w:val="24"/>
-          <w:szCs w:val="24"/>
-        </w:rPr>
-        <w:t xml:space="preserve">, confrontando i titoli degli articoli in modo intelligente (perché a volte i titoli differiscono tra i due motori di ricerca). Una soluzione potrebbe essere confrontare anche gli autori (che però non sono completamente presenti su </w:t>
-      </w:r>
-      <w:proofErr w:type="spellStart"/>
-      <w:r>
-        <w:rPr>
-          <w:rFonts w:ascii="Times New Roman" w:hAnsi="Times New Roman" w:cs="Times New Roman"/>
-          <w:sz w:val="24"/>
-          <w:szCs w:val="24"/>
-        </w:rPr>
-        <w:t>Scholar</w:t>
-      </w:r>
-      <w:proofErr w:type="spellEnd"/>
-      <w:r>
-        <w:rPr>
-          <w:rFonts w:ascii="Times New Roman" w:hAnsi="Times New Roman" w:cs="Times New Roman"/>
-          <w:sz w:val="24"/>
-          <w:szCs w:val="24"/>
-        </w:rPr>
-        <w:t xml:space="preserve">) e la data (che non riesco a ricavare da </w:t>
-      </w:r>
-      <w:proofErr w:type="spellStart"/>
-      <w:r>
-        <w:rPr>
-          <w:rFonts w:ascii="Times New Roman" w:hAnsi="Times New Roman" w:cs="Times New Roman"/>
-          <w:sz w:val="24"/>
-          <w:szCs w:val="24"/>
-        </w:rPr>
-        <w:t>Academic</w:t>
-      </w:r>
-      <w:proofErr w:type="spellEnd"/>
-      <w:r>
-        <w:rPr>
-          <w:rFonts w:ascii="Times New Roman" w:hAnsi="Times New Roman" w:cs="Times New Roman"/>
-          <w:sz w:val="24"/>
-          <w:szCs w:val="24"/>
-        </w:rPr>
-        <w:t>). Come ulteriore problema le date sono spesso diverse tra i due e lo stesso articolo è presente più volte con date diverse.</w:t>
+        <w:t>problema le date sono spesso diverse tra i due e lo stesso articolo è presente più volte con date diverse.</w:t>
       </w:r>
     </w:p>
     <w:p>
@@ -1978,6 +3516,7 @@
         </w:rPr>
       </w:pPr>
     </w:p>
+    <w:bookmarkStart w:id="25" w:name="_Toc2529670" w:displacedByCustomXml="next"/>
     <w:sdt>
       <w:sdtPr>
         <w:rPr>
@@ -1998,6 +3537,10 @@
         <w:p>
           <w:pPr>
             <w:pStyle w:val="Titolo1"/>
+            <w:numPr>
+              <w:ilvl w:val="0"/>
+              <w:numId w:val="10"/>
+            </w:numPr>
             <w:rPr>
               <w:color w:val="000000" w:themeColor="text1"/>
             </w:rPr>
@@ -2009,19 +3552,9 @@
               <w:sz w:val="52"/>
               <w:szCs w:val="52"/>
             </w:rPr>
-            <w:t>Bibliogra</w:t>
+            <w:t>Bibliografia</w:t>
           </w:r>
-          <w:bookmarkStart w:id="0" w:name="_GoBack"/>
-          <w:bookmarkEnd w:id="0"/>
-          <w:r>
-            <w:rPr>
-              <w:rFonts w:ascii="Times New Roman" w:hAnsi="Times New Roman" w:cs="Times New Roman"/>
-              <w:color w:val="000000" w:themeColor="text1"/>
-              <w:sz w:val="52"/>
-              <w:szCs w:val="52"/>
-            </w:rPr>
-            <w:t>fia</w:t>
-          </w:r>
+          <w:bookmarkEnd w:id="25"/>
           <w:r>
             <w:rPr>
               <w:color w:val="000000" w:themeColor="text1"/>
@@ -2070,7 +3603,7 @@
               </w:tblGrid>
               <w:tr>
                 <w:trPr>
-                  <w:divId w:val="1027953310"/>
+                  <w:divId w:val="1836068313"/>
                   <w:tblCellSpacing w:w="15" w:type="dxa"/>
                 </w:trPr>
                 <w:tc>
@@ -2118,7 +3651,7 @@
               </w:tr>
               <w:tr>
                 <w:trPr>
-                  <w:divId w:val="1027953310"/>
+                  <w:divId w:val="1836068313"/>
                   <w:tblCellSpacing w:w="15" w:type="dxa"/>
                 </w:trPr>
                 <w:tc>
@@ -2172,7 +3705,7 @@
               </w:tr>
               <w:tr>
                 <w:trPr>
-                  <w:divId w:val="1027953310"/>
+                  <w:divId w:val="1836068313"/>
                   <w:tblCellSpacing w:w="15" w:type="dxa"/>
                 </w:trPr>
                 <w:tc>
@@ -2216,13 +3749,62 @@
                   </w:p>
                 </w:tc>
               </w:tr>
+              <w:tr>
+                <w:trPr>
+                  <w:divId w:val="1836068313"/>
+                  <w:tblCellSpacing w:w="15" w:type="dxa"/>
+                </w:trPr>
+                <w:tc>
+                  <w:tcPr>
+                    <w:tcW w:w="50" w:type="pct"/>
+                    <w:hideMark/>
+                  </w:tcPr>
+                  <w:p>
+                    <w:pPr>
+                      <w:pStyle w:val="Bibliografia"/>
+                      <w:rPr>
+                        <w:noProof/>
+                      </w:rPr>
+                    </w:pPr>
+                    <w:r>
+                      <w:rPr>
+                        <w:noProof/>
+                      </w:rPr>
+                      <w:t xml:space="preserve">[4] </w:t>
+                    </w:r>
+                  </w:p>
+                </w:tc>
+                <w:tc>
+                  <w:tcPr>
+                    <w:tcW w:w="0" w:type="auto"/>
+                    <w:hideMark/>
+                  </w:tcPr>
+                  <w:p>
+                    <w:pPr>
+                      <w:pStyle w:val="Bibliografia"/>
+                      <w:rPr>
+                        <w:noProof/>
+                        <w:lang w:val="en-GB"/>
+                      </w:rPr>
+                    </w:pPr>
+                    <w:r>
+                      <w:rPr>
+                        <w:noProof/>
+                        <w:lang w:val="en-GB"/>
+                      </w:rPr>
+                      <w:t>«Comparison Search Engine,» [Online]. Available: https://dspace3-labs.atmire.com/bitstream/handle/123456789/7634/338.pdf.</w:t>
+                    </w:r>
+                  </w:p>
+                </w:tc>
+              </w:tr>
             </w:tbl>
             <w:p>
               <w:pPr>
-                <w:divId w:val="1027953310"/>
+                <w:divId w:val="1836068313"/>
                 <w:rPr>
                   <w:rFonts w:eastAsia="Times New Roman"/>
                   <w:noProof/>
+                  <w:lang w:val="en-GB"/>
                 </w:rPr>
               </w:pPr>
             </w:p>
@@ -2288,7 +3870,7 @@
 <w:ftr xmlns:wpc="http://schemas.microsoft.com/office/word/2010/wordprocessingCanvas" xmlns:cx="http://schemas.microsoft.com/office/drawing/2014/chartex" xmlns:cx1="http://schemas.microsoft.com/office/drawing/2015/9/8/chartex" xmlns:cx2="http://schemas.microsoft.com/office/drawing/2015/10/21/chartex" xmlns:cx3="http://schemas.microsoft.com/office/drawing/2016/5/9/chartex" xmlns:cx4="http://schemas.microsoft.com/office/drawing/2016/5/10/chartex" xmlns:cx5="http://schemas.microsoft.com/office/drawing/2016/5/11/chartex" xmlns:cx6="http://schemas.microsoft.com/office/drawing/2016/5/12/chartex" xmlns:cx7="http://schemas.microsoft.com/office/drawing/2016/5/13/chartex" xmlns:cx8="http://schemas.microsoft.com/office/drawing/2016/5/14/chartex" xmlns:mc="http://schemas.openxmlformats.org/markup-compatibility/2006" xmlns:aink="http://schemas.microsoft.com/office/drawing/2016/ink" xmlns:am3d="http://schemas.microsoft.com/office/drawing/2017/model3d" xmlns:o="urn:schemas-microsoft-com:office:office" xmlns:r="http://schemas.openxmlformats.org/officeDocument/2006/relationships" xmlns:m="http://schemas.openxmlformats.org/officeDocument/2006/math" xmlns:v="urn:schemas-microsoft-com:vml" xmlns:wp14="http://schemas.microsoft.com/office/word/2010/wordprocessingDrawing" xmlns:wp="http://schemas.openxmlformats.org/drawingml/2006/wordprocessingDrawing" xmlns:w10="urn:schemas-microsoft-com:office:word" xmlns:w="http://schemas.openxmlformats.org/wordprocessingml/2006/main" xmlns:w14="http://schemas.microsoft.com/office/word/2010/wordml" xmlns:w15="http://schemas.microsoft.com/office/word/2012/wordml" xmlns:w16cid="http://schemas.microsoft.com/office/word/2016/wordml/cid" xmlns:w16se="http://schemas.microsoft.com/office/word/2015/wordml/symex" xmlns:wpg="http://schemas.microsoft.com/office/word/2010/wordprocessingGroup" xmlns:wpi="http://schemas.microsoft.com/office/word/2010/wordprocessingInk" xmlns:wne="http://schemas.microsoft.com/office/word/2006/wordml" xmlns:wps="http://schemas.microsoft.com/office/word/2010/wordprocessingShape" mc:Ignorable="w14 w15 w16se w16cid wp14">
   <w:sdt>
     <w:sdtPr>
-      <w:id w:val="405883644"/>
+      <w:id w:val="-1130080977"/>
       <w:docPartObj>
         <w:docPartGallery w:val="Page Numbers (Bottom of Page)"/>
         <w:docPartUnique/>
@@ -2371,6 +3953,738 @@
 <file path=word/numbering.xml><?xml version="1.0" encoding="utf-8"?>
 <w:numbering xmlns:wpc="http://schemas.microsoft.com/office/word/2010/wordprocessingCanvas" xmlns:cx="http://schemas.microsoft.com/office/drawing/2014/chartex" xmlns:cx1="http://schemas.microsoft.com/office/drawing/2015/9/8/chartex" xmlns:cx2="http://schemas.microsoft.com/office/drawing/2015/10/21/chartex" xmlns:cx3="http://schemas.microsoft.com/office/drawing/2016/5/9/chartex" xmlns:cx4="http://schemas.microsoft.com/office/drawing/2016/5/10/chartex" xmlns:cx5="http://schemas.microsoft.com/office/drawing/2016/5/11/chartex" xmlns:cx6="http://schemas.microsoft.com/office/drawing/2016/5/12/chartex" xmlns:cx7="http://schemas.microsoft.com/office/drawing/2016/5/13/chartex" xmlns:cx8="http://schemas.microsoft.com/office/drawing/2016/5/14/chartex" xmlns:mc="http://schemas.openxmlformats.org/markup-compatibility/2006" xmlns:aink="http://schemas.microsoft.com/office/drawing/2016/ink" xmlns:am3d="http://schemas.microsoft.com/office/drawing/2017/model3d" xmlns:o="urn:schemas-microsoft-com:office:office" xmlns:r="http://schemas.openxmlformats.org/officeDocument/2006/relationships" xmlns:m="http://schemas.openxmlformats.org/officeDocument/2006/math" xmlns:v="urn:schemas-microsoft-com:vml" xmlns:wp14="http://schemas.microsoft.com/office/word/2010/wordprocessingDrawing" xmlns:wp="http://schemas.openxmlformats.org/drawingml/2006/wordprocessingDrawing" xmlns:w10="urn:schemas-microsoft-com:office:word" xmlns:w="http://schemas.openxmlformats.org/wordprocessingml/2006/main" xmlns:w14="http://schemas.microsoft.com/office/word/2010/wordml" xmlns:w15="http://schemas.microsoft.com/office/word/2012/wordml" xmlns:w16cid="http://schemas.microsoft.com/office/word/2016/wordml/cid" xmlns:w16se="http://schemas.microsoft.com/office/word/2015/wordml/symex" xmlns:wpg="http://schemas.microsoft.com/office/word/2010/wordprocessingGroup" xmlns:wpi="http://schemas.microsoft.com/office/word/2010/wordprocessingInk" xmlns:wne="http://schemas.microsoft.com/office/word/2006/wordml" xmlns:wps="http://schemas.microsoft.com/office/word/2010/wordprocessingShape" mc:Ignorable="w14 w15 w16se w16cid wp14">
   <w:abstractNum w:abstractNumId="0" w15:restartNumberingAfterBreak="0">
+    <w:nsid w:val="25E33748"/>
+    <w:multiLevelType w:val="multilevel"/>
+    <w:tmpl w:val="EC5E8C50"/>
+    <w:lvl w:ilvl="0">
+      <w:start w:val="2"/>
+      <w:numFmt w:val="decimal"/>
+      <w:lvlText w:val="%1"/>
+      <w:lvlJc w:val="left"/>
+      <w:pPr>
+        <w:ind w:left="480" w:hanging="480"/>
+      </w:pPr>
+      <w:rPr>
+        <w:rFonts w:hint="default"/>
+      </w:rPr>
+    </w:lvl>
+    <w:lvl w:ilvl="1">
+      <w:start w:val="2"/>
+      <w:numFmt w:val="decimal"/>
+      <w:lvlText w:val="%1.%2"/>
+      <w:lvlJc w:val="left"/>
+      <w:pPr>
+        <w:ind w:left="720" w:hanging="720"/>
+      </w:pPr>
+      <w:rPr>
+        <w:rFonts w:hint="default"/>
+      </w:rPr>
+    </w:lvl>
+    <w:lvl w:ilvl="2">
+      <w:start w:val="1"/>
+      <w:numFmt w:val="decimal"/>
+      <w:lvlText w:val="%1.%2.%3"/>
+      <w:lvlJc w:val="left"/>
+      <w:pPr>
+        <w:ind w:left="1080" w:hanging="1080"/>
+      </w:pPr>
+      <w:rPr>
+        <w:rFonts w:hint="default"/>
+      </w:rPr>
+    </w:lvl>
+    <w:lvl w:ilvl="3">
+      <w:start w:val="1"/>
+      <w:numFmt w:val="decimal"/>
+      <w:lvlText w:val="%1.%2.%3.%4"/>
+      <w:lvlJc w:val="left"/>
+      <w:pPr>
+        <w:ind w:left="1080" w:hanging="1080"/>
+      </w:pPr>
+      <w:rPr>
+        <w:rFonts w:hint="default"/>
+      </w:rPr>
+    </w:lvl>
+    <w:lvl w:ilvl="4">
+      <w:start w:val="1"/>
+      <w:numFmt w:val="decimal"/>
+      <w:lvlText w:val="%1.%2.%3.%4.%5"/>
+      <w:lvlJc w:val="left"/>
+      <w:pPr>
+        <w:ind w:left="1440" w:hanging="1440"/>
+      </w:pPr>
+      <w:rPr>
+        <w:rFonts w:hint="default"/>
+      </w:rPr>
+    </w:lvl>
+    <w:lvl w:ilvl="5">
+      <w:start w:val="1"/>
+      <w:numFmt w:val="decimal"/>
+      <w:lvlText w:val="%1.%2.%3.%4.%5.%6"/>
+      <w:lvlJc w:val="left"/>
+      <w:pPr>
+        <w:ind w:left="1800" w:hanging="1800"/>
+      </w:pPr>
+      <w:rPr>
+        <w:rFonts w:hint="default"/>
+      </w:rPr>
+    </w:lvl>
+    <w:lvl w:ilvl="6">
+      <w:start w:val="1"/>
+      <w:numFmt w:val="decimal"/>
+      <w:lvlText w:val="%1.%2.%3.%4.%5.%6.%7"/>
+      <w:lvlJc w:val="left"/>
+      <w:pPr>
+        <w:ind w:left="2160" w:hanging="2160"/>
+      </w:pPr>
+      <w:rPr>
+        <w:rFonts w:hint="default"/>
+      </w:rPr>
+    </w:lvl>
+    <w:lvl w:ilvl="7">
+      <w:start w:val="1"/>
+      <w:numFmt w:val="decimal"/>
+      <w:lvlText w:val="%1.%2.%3.%4.%5.%6.%7.%8"/>
+      <w:lvlJc w:val="left"/>
+      <w:pPr>
+        <w:ind w:left="2520" w:hanging="2520"/>
+      </w:pPr>
+      <w:rPr>
+        <w:rFonts w:hint="default"/>
+      </w:rPr>
+    </w:lvl>
+    <w:lvl w:ilvl="8">
+      <w:start w:val="1"/>
+      <w:numFmt w:val="decimal"/>
+      <w:lvlText w:val="%1.%2.%3.%4.%5.%6.%7.%8.%9"/>
+      <w:lvlJc w:val="left"/>
+      <w:pPr>
+        <w:ind w:left="2520" w:hanging="2520"/>
+      </w:pPr>
+      <w:rPr>
+        <w:rFonts w:hint="default"/>
+      </w:rPr>
+    </w:lvl>
+  </w:abstractNum>
+  <w:abstractNum w:abstractNumId="1" w15:restartNumberingAfterBreak="0">
+    <w:nsid w:val="2F5B7BDC"/>
+    <w:multiLevelType w:val="multilevel"/>
+    <w:tmpl w:val="0410001D"/>
+    <w:numStyleLink w:val="tesisottocapitoli"/>
+  </w:abstractNum>
+  <w:abstractNum w:abstractNumId="2" w15:restartNumberingAfterBreak="0">
+    <w:nsid w:val="3D0075B2"/>
+    <w:multiLevelType w:val="multilevel"/>
+    <w:tmpl w:val="04100025"/>
+    <w:lvl w:ilvl="0">
+      <w:start w:val="1"/>
+      <w:numFmt w:val="decimal"/>
+      <w:lvlText w:val="%1"/>
+      <w:lvlJc w:val="left"/>
+      <w:pPr>
+        <w:ind w:left="432" w:hanging="432"/>
+      </w:pPr>
+    </w:lvl>
+    <w:lvl w:ilvl="1">
+      <w:start w:val="1"/>
+      <w:numFmt w:val="decimal"/>
+      <w:lvlText w:val="%1.%2"/>
+      <w:lvlJc w:val="left"/>
+      <w:pPr>
+        <w:ind w:left="576" w:hanging="576"/>
+      </w:pPr>
+    </w:lvl>
+    <w:lvl w:ilvl="2">
+      <w:start w:val="1"/>
+      <w:numFmt w:val="decimal"/>
+      <w:lvlText w:val="%1.%2.%3"/>
+      <w:lvlJc w:val="left"/>
+      <w:pPr>
+        <w:ind w:left="720" w:hanging="720"/>
+      </w:pPr>
+    </w:lvl>
+    <w:lvl w:ilvl="3">
+      <w:start w:val="1"/>
+      <w:numFmt w:val="decimal"/>
+      <w:lvlText w:val="%1.%2.%3.%4"/>
+      <w:lvlJc w:val="left"/>
+      <w:pPr>
+        <w:ind w:left="864" w:hanging="864"/>
+      </w:pPr>
+    </w:lvl>
+    <w:lvl w:ilvl="4">
+      <w:start w:val="1"/>
+      <w:numFmt w:val="decimal"/>
+      <w:lvlText w:val="%1.%2.%3.%4.%5"/>
+      <w:lvlJc w:val="left"/>
+      <w:pPr>
+        <w:ind w:left="1008" w:hanging="1008"/>
+      </w:pPr>
+    </w:lvl>
+    <w:lvl w:ilvl="5">
+      <w:start w:val="1"/>
+      <w:numFmt w:val="decimal"/>
+      <w:lvlText w:val="%1.%2.%3.%4.%5.%6"/>
+      <w:lvlJc w:val="left"/>
+      <w:pPr>
+        <w:ind w:left="1152" w:hanging="1152"/>
+      </w:pPr>
+    </w:lvl>
+    <w:lvl w:ilvl="6">
+      <w:start w:val="1"/>
+      <w:numFmt w:val="decimal"/>
+      <w:lvlText w:val="%1.%2.%3.%4.%5.%6.%7"/>
+      <w:lvlJc w:val="left"/>
+      <w:pPr>
+        <w:ind w:left="1296" w:hanging="1296"/>
+      </w:pPr>
+    </w:lvl>
+    <w:lvl w:ilvl="7">
+      <w:start w:val="1"/>
+      <w:numFmt w:val="decimal"/>
+      <w:lvlText w:val="%1.%2.%3.%4.%5.%6.%7.%8"/>
+      <w:lvlJc w:val="left"/>
+      <w:pPr>
+        <w:ind w:left="1440" w:hanging="1440"/>
+      </w:pPr>
+    </w:lvl>
+    <w:lvl w:ilvl="8">
+      <w:start w:val="1"/>
+      <w:numFmt w:val="decimal"/>
+      <w:lvlText w:val="%1.%2.%3.%4.%5.%6.%7.%8.%9"/>
+      <w:lvlJc w:val="left"/>
+      <w:pPr>
+        <w:ind w:left="1584" w:hanging="1584"/>
+      </w:pPr>
+    </w:lvl>
+  </w:abstractNum>
+  <w:abstractNum w:abstractNumId="3" w15:restartNumberingAfterBreak="0">
+    <w:nsid w:val="43A438D6"/>
+    <w:multiLevelType w:val="multilevel"/>
+    <w:tmpl w:val="650AC5A4"/>
+    <w:lvl w:ilvl="0">
+      <w:start w:val="1"/>
+      <w:numFmt w:val="decimal"/>
+      <w:lvlText w:val="%1"/>
+      <w:lvlJc w:val="left"/>
+      <w:pPr>
+        <w:ind w:left="432" w:hanging="432"/>
+      </w:pPr>
+      <w:rPr>
+        <w:rFonts w:hint="default"/>
+      </w:rPr>
+    </w:lvl>
+    <w:lvl w:ilvl="1">
+      <w:start w:val="1"/>
+      <w:numFmt w:val="none"/>
+      <w:lvlText w:val="2.1"/>
+      <w:lvlJc w:val="left"/>
+      <w:pPr>
+        <w:ind w:left="576" w:hanging="576"/>
+      </w:pPr>
+      <w:rPr>
+        <w:rFonts w:hint="default"/>
+      </w:rPr>
+    </w:lvl>
+    <w:lvl w:ilvl="2">
+      <w:start w:val="1"/>
+      <w:numFmt w:val="decimal"/>
+      <w:lvlText w:val="%1.%2.%3"/>
+      <w:lvlJc w:val="left"/>
+      <w:pPr>
+        <w:ind w:left="720" w:hanging="720"/>
+      </w:pPr>
+      <w:rPr>
+        <w:rFonts w:hint="default"/>
+      </w:rPr>
+    </w:lvl>
+    <w:lvl w:ilvl="3">
+      <w:start w:val="1"/>
+      <w:numFmt w:val="decimal"/>
+      <w:lvlText w:val="%1.%2.%3.%4"/>
+      <w:lvlJc w:val="left"/>
+      <w:pPr>
+        <w:ind w:left="864" w:hanging="864"/>
+      </w:pPr>
+      <w:rPr>
+        <w:rFonts w:hint="default"/>
+      </w:rPr>
+    </w:lvl>
+    <w:lvl w:ilvl="4">
+      <w:start w:val="1"/>
+      <w:numFmt w:val="decimal"/>
+      <w:lvlText w:val="%1.%2.%3.%4.%5"/>
+      <w:lvlJc w:val="left"/>
+      <w:pPr>
+        <w:ind w:left="1008" w:hanging="1008"/>
+      </w:pPr>
+      <w:rPr>
+        <w:rFonts w:hint="default"/>
+      </w:rPr>
+    </w:lvl>
+    <w:lvl w:ilvl="5">
+      <w:start w:val="1"/>
+      <w:numFmt w:val="decimal"/>
+      <w:lvlText w:val="%1.%2.%3.%4.%5.%6"/>
+      <w:lvlJc w:val="left"/>
+      <w:pPr>
+        <w:ind w:left="1152" w:hanging="1152"/>
+      </w:pPr>
+      <w:rPr>
+        <w:rFonts w:hint="default"/>
+      </w:rPr>
+    </w:lvl>
+    <w:lvl w:ilvl="6">
+      <w:start w:val="1"/>
+      <w:numFmt w:val="decimal"/>
+      <w:lvlText w:val="%1.%2.%3.%4.%5.%6.%7"/>
+      <w:lvlJc w:val="left"/>
+      <w:pPr>
+        <w:ind w:left="1296" w:hanging="1296"/>
+      </w:pPr>
+      <w:rPr>
+        <w:rFonts w:hint="default"/>
+      </w:rPr>
+    </w:lvl>
+    <w:lvl w:ilvl="7">
+      <w:start w:val="1"/>
+      <w:numFmt w:val="decimal"/>
+      <w:lvlText w:val="%1.%2.%3.%4.%5.%6.%7.%8"/>
+      <w:lvlJc w:val="left"/>
+      <w:pPr>
+        <w:ind w:left="1440" w:hanging="1440"/>
+      </w:pPr>
+      <w:rPr>
+        <w:rFonts w:hint="default"/>
+      </w:rPr>
+    </w:lvl>
+    <w:lvl w:ilvl="8">
+      <w:start w:val="1"/>
+      <w:numFmt w:val="decimal"/>
+      <w:lvlText w:val="%1.%2.%3.%4.%5.%6.%7.%8.%9"/>
+      <w:lvlJc w:val="left"/>
+      <w:pPr>
+        <w:ind w:left="1584" w:hanging="1584"/>
+      </w:pPr>
+      <w:rPr>
+        <w:rFonts w:hint="default"/>
+      </w:rPr>
+    </w:lvl>
+  </w:abstractNum>
+  <w:abstractNum w:abstractNumId="4" w15:restartNumberingAfterBreak="0">
+    <w:nsid w:val="498D59A5"/>
+    <w:multiLevelType w:val="multilevel"/>
+    <w:tmpl w:val="0410001F"/>
+    <w:lvl w:ilvl="0">
+      <w:start w:val="1"/>
+      <w:numFmt w:val="decimal"/>
+      <w:lvlText w:val="%1."/>
+      <w:lvlJc w:val="left"/>
+      <w:pPr>
+        <w:ind w:left="360" w:hanging="360"/>
+      </w:pPr>
+    </w:lvl>
+    <w:lvl w:ilvl="1">
+      <w:start w:val="1"/>
+      <w:numFmt w:val="decimal"/>
+      <w:lvlText w:val="%1.%2."/>
+      <w:lvlJc w:val="left"/>
+      <w:pPr>
+        <w:ind w:left="792" w:hanging="432"/>
+      </w:pPr>
+    </w:lvl>
+    <w:lvl w:ilvl="2">
+      <w:start w:val="1"/>
+      <w:numFmt w:val="decimal"/>
+      <w:lvlText w:val="%1.%2.%3."/>
+      <w:lvlJc w:val="left"/>
+      <w:pPr>
+        <w:ind w:left="1224" w:hanging="504"/>
+      </w:pPr>
+    </w:lvl>
+    <w:lvl w:ilvl="3">
+      <w:start w:val="1"/>
+      <w:numFmt w:val="decimal"/>
+      <w:lvlText w:val="%1.%2.%3.%4."/>
+      <w:lvlJc w:val="left"/>
+      <w:pPr>
+        <w:ind w:left="1728" w:hanging="648"/>
+      </w:pPr>
+    </w:lvl>
+    <w:lvl w:ilvl="4">
+      <w:start w:val="1"/>
+      <w:numFmt w:val="decimal"/>
+      <w:lvlText w:val="%1.%2.%3.%4.%5."/>
+      <w:lvlJc w:val="left"/>
+      <w:pPr>
+        <w:ind w:left="2232" w:hanging="792"/>
+      </w:pPr>
+    </w:lvl>
+    <w:lvl w:ilvl="5">
+      <w:start w:val="1"/>
+      <w:numFmt w:val="decimal"/>
+      <w:lvlText w:val="%1.%2.%3.%4.%5.%6."/>
+      <w:lvlJc w:val="left"/>
+      <w:pPr>
+        <w:ind w:left="2736" w:hanging="936"/>
+      </w:pPr>
+    </w:lvl>
+    <w:lvl w:ilvl="6">
+      <w:start w:val="1"/>
+      <w:numFmt w:val="decimal"/>
+      <w:lvlText w:val="%1.%2.%3.%4.%5.%6.%7."/>
+      <w:lvlJc w:val="left"/>
+      <w:pPr>
+        <w:ind w:left="3240" w:hanging="1080"/>
+      </w:pPr>
+    </w:lvl>
+    <w:lvl w:ilvl="7">
+      <w:start w:val="1"/>
+      <w:numFmt w:val="decimal"/>
+      <w:lvlText w:val="%1.%2.%3.%4.%5.%6.%7.%8."/>
+      <w:lvlJc w:val="left"/>
+      <w:pPr>
+        <w:ind w:left="3744" w:hanging="1224"/>
+      </w:pPr>
+    </w:lvl>
+    <w:lvl w:ilvl="8">
+      <w:start w:val="1"/>
+      <w:numFmt w:val="decimal"/>
+      <w:lvlText w:val="%1.%2.%3.%4.%5.%6.%7.%8.%9."/>
+      <w:lvlJc w:val="left"/>
+      <w:pPr>
+        <w:ind w:left="4320" w:hanging="1440"/>
+      </w:pPr>
+    </w:lvl>
+  </w:abstractNum>
+  <w:abstractNum w:abstractNumId="5" w15:restartNumberingAfterBreak="0">
+    <w:nsid w:val="554C19F6"/>
+    <w:multiLevelType w:val="multilevel"/>
+    <w:tmpl w:val="71D6AF06"/>
+    <w:lvl w:ilvl="0">
+      <w:start w:val="2"/>
+      <w:numFmt w:val="decimal"/>
+      <w:lvlText w:val="%1"/>
+      <w:lvlJc w:val="left"/>
+      <w:pPr>
+        <w:ind w:left="480" w:hanging="480"/>
+      </w:pPr>
+      <w:rPr>
+        <w:rFonts w:hint="default"/>
+      </w:rPr>
+    </w:lvl>
+    <w:lvl w:ilvl="1">
+      <w:start w:val="2"/>
+      <w:numFmt w:val="decimal"/>
+      <w:lvlText w:val="%1.%2"/>
+      <w:lvlJc w:val="left"/>
+      <w:pPr>
+        <w:ind w:left="720" w:hanging="720"/>
+      </w:pPr>
+      <w:rPr>
+        <w:rFonts w:hint="default"/>
+      </w:rPr>
+    </w:lvl>
+    <w:lvl w:ilvl="2">
+      <w:start w:val="1"/>
+      <w:numFmt w:val="decimal"/>
+      <w:lvlText w:val="%1.%2.%3"/>
+      <w:lvlJc w:val="left"/>
+      <w:pPr>
+        <w:ind w:left="1080" w:hanging="1080"/>
+      </w:pPr>
+      <w:rPr>
+        <w:rFonts w:hint="default"/>
+      </w:rPr>
+    </w:lvl>
+    <w:lvl w:ilvl="3">
+      <w:start w:val="1"/>
+      <w:numFmt w:val="decimal"/>
+      <w:lvlText w:val="%1.%2.%3.%4"/>
+      <w:lvlJc w:val="left"/>
+      <w:pPr>
+        <w:ind w:left="1080" w:hanging="1080"/>
+      </w:pPr>
+      <w:rPr>
+        <w:rFonts w:hint="default"/>
+      </w:rPr>
+    </w:lvl>
+    <w:lvl w:ilvl="4">
+      <w:start w:val="1"/>
+      <w:numFmt w:val="decimal"/>
+      <w:lvlText w:val="%1.%2.%3.%4.%5"/>
+      <w:lvlJc w:val="left"/>
+      <w:pPr>
+        <w:ind w:left="1440" w:hanging="1440"/>
+      </w:pPr>
+      <w:rPr>
+        <w:rFonts w:hint="default"/>
+      </w:rPr>
+    </w:lvl>
+    <w:lvl w:ilvl="5">
+      <w:start w:val="1"/>
+      <w:numFmt w:val="decimal"/>
+      <w:lvlText w:val="%1.%2.%3.%4.%5.%6"/>
+      <w:lvlJc w:val="left"/>
+      <w:pPr>
+        <w:ind w:left="1800" w:hanging="1800"/>
+      </w:pPr>
+      <w:rPr>
+        <w:rFonts w:hint="default"/>
+      </w:rPr>
+    </w:lvl>
+    <w:lvl w:ilvl="6">
+      <w:start w:val="1"/>
+      <w:numFmt w:val="decimal"/>
+      <w:lvlText w:val="%1.%2.%3.%4.%5.%6.%7"/>
+      <w:lvlJc w:val="left"/>
+      <w:pPr>
+        <w:ind w:left="2160" w:hanging="2160"/>
+      </w:pPr>
+      <w:rPr>
+        <w:rFonts w:hint="default"/>
+      </w:rPr>
+    </w:lvl>
+    <w:lvl w:ilvl="7">
+      <w:start w:val="1"/>
+      <w:numFmt w:val="decimal"/>
+      <w:lvlText w:val="%1.%2.%3.%4.%5.%6.%7.%8"/>
+      <w:lvlJc w:val="left"/>
+      <w:pPr>
+        <w:ind w:left="2520" w:hanging="2520"/>
+      </w:pPr>
+      <w:rPr>
+        <w:rFonts w:hint="default"/>
+      </w:rPr>
+    </w:lvl>
+    <w:lvl w:ilvl="8">
+      <w:start w:val="1"/>
+      <w:numFmt w:val="decimal"/>
+      <w:lvlText w:val="%1.%2.%3.%4.%5.%6.%7.%8.%9"/>
+      <w:lvlJc w:val="left"/>
+      <w:pPr>
+        <w:ind w:left="2520" w:hanging="2520"/>
+      </w:pPr>
+      <w:rPr>
+        <w:rFonts w:hint="default"/>
+      </w:rPr>
+    </w:lvl>
+  </w:abstractNum>
+  <w:abstractNum w:abstractNumId="6" w15:restartNumberingAfterBreak="0">
+    <w:nsid w:val="5715191C"/>
+    <w:multiLevelType w:val="multilevel"/>
+    <w:tmpl w:val="0410001D"/>
+    <w:styleLink w:val="tesisottocapitoli"/>
+    <w:lvl w:ilvl="0">
+      <w:start w:val="1"/>
+      <w:numFmt w:val="decimal"/>
+      <w:lvlText w:val="%1"/>
+      <w:lvlJc w:val="left"/>
+      <w:pPr>
+        <w:ind w:left="360" w:hanging="360"/>
+      </w:pPr>
+      <w:rPr>
+        <w:rFonts w:ascii="Times New Roman" w:hAnsi="Times New Roman" w:hint="default"/>
+        <w:color w:val="auto"/>
+        <w:sz w:val="38"/>
+      </w:rPr>
+    </w:lvl>
+    <w:lvl w:ilvl="1">
+      <w:start w:val="1"/>
+      <w:numFmt w:val="lowerLetter"/>
+      <w:lvlText w:val="%2)"/>
+      <w:lvlJc w:val="left"/>
+      <w:pPr>
+        <w:ind w:left="720" w:hanging="360"/>
+      </w:pPr>
+    </w:lvl>
+    <w:lvl w:ilvl="2">
+      <w:start w:val="1"/>
+      <w:numFmt w:val="lowerRoman"/>
+      <w:lvlText w:val="%3)"/>
+      <w:lvlJc w:val="left"/>
+      <w:pPr>
+        <w:ind w:left="1080" w:hanging="360"/>
+      </w:pPr>
+    </w:lvl>
+    <w:lvl w:ilvl="3">
+      <w:start w:val="1"/>
+      <w:numFmt w:val="decimal"/>
+      <w:lvlText w:val="(%4)"/>
+      <w:lvlJc w:val="left"/>
+      <w:pPr>
+        <w:ind w:left="1440" w:hanging="360"/>
+      </w:pPr>
+    </w:lvl>
+    <w:lvl w:ilvl="4">
+      <w:start w:val="1"/>
+      <w:numFmt w:val="lowerLetter"/>
+      <w:lvlText w:val="(%5)"/>
+      <w:lvlJc w:val="left"/>
+      <w:pPr>
+        <w:ind w:left="1800" w:hanging="360"/>
+      </w:pPr>
+    </w:lvl>
+    <w:lvl w:ilvl="5">
+      <w:start w:val="1"/>
+      <w:numFmt w:val="lowerRoman"/>
+      <w:lvlText w:val="(%6)"/>
+      <w:lvlJc w:val="left"/>
+      <w:pPr>
+        <w:ind w:left="2160" w:hanging="360"/>
+      </w:pPr>
+    </w:lvl>
+    <w:lvl w:ilvl="6">
+      <w:start w:val="1"/>
+      <w:numFmt w:val="decimal"/>
+      <w:lvlText w:val="%7."/>
+      <w:lvlJc w:val="left"/>
+      <w:pPr>
+        <w:ind w:left="2520" w:hanging="360"/>
+      </w:pPr>
+    </w:lvl>
+    <w:lvl w:ilvl="7">
+      <w:start w:val="1"/>
+      <w:numFmt w:val="lowerLetter"/>
+      <w:lvlText w:val="%8."/>
+      <w:lvlJc w:val="left"/>
+      <w:pPr>
+        <w:ind w:left="2880" w:hanging="360"/>
+      </w:pPr>
+    </w:lvl>
+    <w:lvl w:ilvl="8">
+      <w:start w:val="1"/>
+      <w:numFmt w:val="lowerRoman"/>
+      <w:lvlText w:val="%9."/>
+      <w:lvlJc w:val="left"/>
+      <w:pPr>
+        <w:ind w:left="3240" w:hanging="360"/>
+      </w:pPr>
+    </w:lvl>
+  </w:abstractNum>
+  <w:abstractNum w:abstractNumId="7" w15:restartNumberingAfterBreak="0">
+    <w:nsid w:val="577F590A"/>
+    <w:multiLevelType w:val="multilevel"/>
+    <w:tmpl w:val="D0FAA608"/>
+    <w:lvl w:ilvl="0">
+      <w:start w:val="1"/>
+      <w:numFmt w:val="decimal"/>
+      <w:pStyle w:val="Titolo1"/>
+      <w:lvlText w:val="%1"/>
+      <w:lvlJc w:val="left"/>
+      <w:pPr>
+        <w:ind w:left="432" w:hanging="432"/>
+      </w:pPr>
+      <w:rPr>
+        <w:rFonts w:hint="default"/>
+        <w:color w:val="auto"/>
+      </w:rPr>
+    </w:lvl>
+    <w:lvl w:ilvl="1">
+      <w:start w:val="1"/>
+      <w:numFmt w:val="none"/>
+      <w:pStyle w:val="Titolo2"/>
+      <w:lvlText w:val="2.1"/>
+      <w:lvlJc w:val="left"/>
+      <w:pPr>
+        <w:ind w:left="576" w:hanging="576"/>
+      </w:pPr>
+      <w:rPr>
+        <w:rFonts w:hint="default"/>
+      </w:rPr>
+    </w:lvl>
+    <w:lvl w:ilvl="2">
+      <w:start w:val="1"/>
+      <w:numFmt w:val="decimal"/>
+      <w:pStyle w:val="Titolo3"/>
+      <w:lvlText w:val="%1.%2.%3"/>
+      <w:lvlJc w:val="left"/>
+      <w:pPr>
+        <w:ind w:left="720" w:hanging="720"/>
+      </w:pPr>
+      <w:rPr>
+        <w:rFonts w:hint="default"/>
+      </w:rPr>
+    </w:lvl>
+    <w:lvl w:ilvl="3">
+      <w:start w:val="1"/>
+      <w:numFmt w:val="decimal"/>
+      <w:pStyle w:val="Titolo4"/>
+      <w:lvlText w:val="%1.%2.%3.%4"/>
+      <w:lvlJc w:val="left"/>
+      <w:pPr>
+        <w:ind w:left="864" w:hanging="864"/>
+      </w:pPr>
+      <w:rPr>
+        <w:rFonts w:hint="default"/>
+      </w:rPr>
+    </w:lvl>
+    <w:lvl w:ilvl="4">
+      <w:start w:val="1"/>
+      <w:numFmt w:val="decimal"/>
+      <w:pStyle w:val="Titolo5"/>
+      <w:lvlText w:val="%1.%2.%3.%4.%5"/>
+      <w:lvlJc w:val="left"/>
+      <w:pPr>
+        <w:ind w:left="1008" w:hanging="1008"/>
+      </w:pPr>
+      <w:rPr>
+        <w:rFonts w:hint="default"/>
+      </w:rPr>
+    </w:lvl>
+    <w:lvl w:ilvl="5">
+      <w:start w:val="1"/>
+      <w:numFmt w:val="decimal"/>
+      <w:pStyle w:val="Titolo6"/>
+      <w:lvlText w:val="%1.%2.%3.%4.%5.%6"/>
+      <w:lvlJc w:val="left"/>
+      <w:pPr>
+        <w:ind w:left="1152" w:hanging="1152"/>
+      </w:pPr>
+      <w:rPr>
+        <w:rFonts w:hint="default"/>
+      </w:rPr>
+    </w:lvl>
+    <w:lvl w:ilvl="6">
+      <w:start w:val="1"/>
+      <w:numFmt w:val="decimal"/>
+      <w:pStyle w:val="Titolo7"/>
+      <w:lvlText w:val="%1.%2.%3.%4.%5.%6.%7"/>
+      <w:lvlJc w:val="left"/>
+      <w:pPr>
+        <w:ind w:left="1296" w:hanging="1296"/>
+      </w:pPr>
+      <w:rPr>
+        <w:rFonts w:hint="default"/>
+      </w:rPr>
+    </w:lvl>
+    <w:lvl w:ilvl="7">
+      <w:start w:val="1"/>
+      <w:numFmt w:val="decimal"/>
+      <w:pStyle w:val="Titolo8"/>
+      <w:lvlText w:val="%1.%2.%3.%4.%5.%6.%7.%8"/>
+      <w:lvlJc w:val="left"/>
+      <w:pPr>
+        <w:ind w:left="1440" w:hanging="1440"/>
+      </w:pPr>
+      <w:rPr>
+        <w:rFonts w:hint="default"/>
+      </w:rPr>
+    </w:lvl>
+    <w:lvl w:ilvl="8">
+      <w:start w:val="1"/>
+      <w:numFmt w:val="decimal"/>
+      <w:pStyle w:val="Titolo9"/>
+      <w:lvlText w:val="%1.%2.%3.%4.%5.%6.%7.%8.%9"/>
+      <w:lvlJc w:val="left"/>
+      <w:pPr>
+        <w:ind w:left="1584" w:hanging="1584"/>
+      </w:pPr>
+      <w:rPr>
+        <w:rFonts w:hint="default"/>
+      </w:rPr>
+    </w:lvl>
+  </w:abstractNum>
+  <w:abstractNum w:abstractNumId="8" w15:restartNumberingAfterBreak="0">
     <w:nsid w:val="5BE81EEF"/>
     <w:multiLevelType w:val="hybridMultilevel"/>
     <w:tmpl w:val="FEF24B78"/>
@@ -2459,7 +4773,272 @@
       </w:pPr>
     </w:lvl>
   </w:abstractNum>
+  <w:abstractNum w:abstractNumId="9" w15:restartNumberingAfterBreak="0">
+    <w:nsid w:val="726259CF"/>
+    <w:multiLevelType w:val="multilevel"/>
+    <w:tmpl w:val="F31AB27A"/>
+    <w:lvl w:ilvl="0">
+      <w:start w:val="2"/>
+      <w:numFmt w:val="decimal"/>
+      <w:lvlText w:val="%1"/>
+      <w:lvlJc w:val="left"/>
+      <w:pPr>
+        <w:ind w:left="480" w:hanging="480"/>
+      </w:pPr>
+      <w:rPr>
+        <w:rFonts w:hint="default"/>
+      </w:rPr>
+    </w:lvl>
+    <w:lvl w:ilvl="1">
+      <w:start w:val="1"/>
+      <w:numFmt w:val="decimal"/>
+      <w:lvlText w:val="%1.%2"/>
+      <w:lvlJc w:val="left"/>
+      <w:pPr>
+        <w:ind w:left="720" w:hanging="720"/>
+      </w:pPr>
+      <w:rPr>
+        <w:rFonts w:hint="default"/>
+      </w:rPr>
+    </w:lvl>
+    <w:lvl w:ilvl="2">
+      <w:start w:val="1"/>
+      <w:numFmt w:val="decimal"/>
+      <w:lvlText w:val="%1.%2.%3"/>
+      <w:lvlJc w:val="left"/>
+      <w:pPr>
+        <w:ind w:left="1080" w:hanging="1080"/>
+      </w:pPr>
+      <w:rPr>
+        <w:rFonts w:hint="default"/>
+      </w:rPr>
+    </w:lvl>
+    <w:lvl w:ilvl="3">
+      <w:start w:val="1"/>
+      <w:numFmt w:val="decimal"/>
+      <w:lvlText w:val="%1.%2.%3.%4"/>
+      <w:lvlJc w:val="left"/>
+      <w:pPr>
+        <w:ind w:left="1080" w:hanging="1080"/>
+      </w:pPr>
+      <w:rPr>
+        <w:rFonts w:hint="default"/>
+      </w:rPr>
+    </w:lvl>
+    <w:lvl w:ilvl="4">
+      <w:start w:val="1"/>
+      <w:numFmt w:val="decimal"/>
+      <w:lvlText w:val="%1.%2.%3.%4.%5"/>
+      <w:lvlJc w:val="left"/>
+      <w:pPr>
+        <w:ind w:left="1440" w:hanging="1440"/>
+      </w:pPr>
+      <w:rPr>
+        <w:rFonts w:hint="default"/>
+      </w:rPr>
+    </w:lvl>
+    <w:lvl w:ilvl="5">
+      <w:start w:val="1"/>
+      <w:numFmt w:val="decimal"/>
+      <w:lvlText w:val="%1.%2.%3.%4.%5.%6"/>
+      <w:lvlJc w:val="left"/>
+      <w:pPr>
+        <w:ind w:left="1800" w:hanging="1800"/>
+      </w:pPr>
+      <w:rPr>
+        <w:rFonts w:hint="default"/>
+      </w:rPr>
+    </w:lvl>
+    <w:lvl w:ilvl="6">
+      <w:start w:val="1"/>
+      <w:numFmt w:val="decimal"/>
+      <w:lvlText w:val="%1.%2.%3.%4.%5.%6.%7"/>
+      <w:lvlJc w:val="left"/>
+      <w:pPr>
+        <w:ind w:left="2160" w:hanging="2160"/>
+      </w:pPr>
+      <w:rPr>
+        <w:rFonts w:hint="default"/>
+      </w:rPr>
+    </w:lvl>
+    <w:lvl w:ilvl="7">
+      <w:start w:val="1"/>
+      <w:numFmt w:val="decimal"/>
+      <w:lvlText w:val="%1.%2.%3.%4.%5.%6.%7.%8"/>
+      <w:lvlJc w:val="left"/>
+      <w:pPr>
+        <w:ind w:left="2520" w:hanging="2520"/>
+      </w:pPr>
+      <w:rPr>
+        <w:rFonts w:hint="default"/>
+      </w:rPr>
+    </w:lvl>
+    <w:lvl w:ilvl="8">
+      <w:start w:val="1"/>
+      <w:numFmt w:val="decimal"/>
+      <w:lvlText w:val="%1.%2.%3.%4.%5.%6.%7.%8.%9"/>
+      <w:lvlJc w:val="left"/>
+      <w:pPr>
+        <w:ind w:left="2520" w:hanging="2520"/>
+      </w:pPr>
+      <w:rPr>
+        <w:rFonts w:hint="default"/>
+      </w:rPr>
+    </w:lvl>
+  </w:abstractNum>
+  <w:abstractNum w:abstractNumId="10" w15:restartNumberingAfterBreak="0">
+    <w:nsid w:val="74123297"/>
+    <w:multiLevelType w:val="multilevel"/>
+    <w:tmpl w:val="F31AB27A"/>
+    <w:lvl w:ilvl="0">
+      <w:start w:val="2"/>
+      <w:numFmt w:val="decimal"/>
+      <w:lvlText w:val="%1"/>
+      <w:lvlJc w:val="left"/>
+      <w:pPr>
+        <w:ind w:left="480" w:hanging="480"/>
+      </w:pPr>
+      <w:rPr>
+        <w:rFonts w:hint="default"/>
+      </w:rPr>
+    </w:lvl>
+    <w:lvl w:ilvl="1">
+      <w:start w:val="1"/>
+      <w:numFmt w:val="decimal"/>
+      <w:lvlText w:val="%1.%2"/>
+      <w:lvlJc w:val="left"/>
+      <w:pPr>
+        <w:ind w:left="720" w:hanging="720"/>
+      </w:pPr>
+      <w:rPr>
+        <w:rFonts w:hint="default"/>
+      </w:rPr>
+    </w:lvl>
+    <w:lvl w:ilvl="2">
+      <w:start w:val="1"/>
+      <w:numFmt w:val="decimal"/>
+      <w:lvlText w:val="%1.%2.%3"/>
+      <w:lvlJc w:val="left"/>
+      <w:pPr>
+        <w:ind w:left="1080" w:hanging="1080"/>
+      </w:pPr>
+      <w:rPr>
+        <w:rFonts w:hint="default"/>
+      </w:rPr>
+    </w:lvl>
+    <w:lvl w:ilvl="3">
+      <w:start w:val="1"/>
+      <w:numFmt w:val="decimal"/>
+      <w:lvlText w:val="%1.%2.%3.%4"/>
+      <w:lvlJc w:val="left"/>
+      <w:pPr>
+        <w:ind w:left="1080" w:hanging="1080"/>
+      </w:pPr>
+      <w:rPr>
+        <w:rFonts w:hint="default"/>
+      </w:rPr>
+    </w:lvl>
+    <w:lvl w:ilvl="4">
+      <w:start w:val="1"/>
+      <w:numFmt w:val="decimal"/>
+      <w:lvlText w:val="%1.%2.%3.%4.%5"/>
+      <w:lvlJc w:val="left"/>
+      <w:pPr>
+        <w:ind w:left="1440" w:hanging="1440"/>
+      </w:pPr>
+      <w:rPr>
+        <w:rFonts w:hint="default"/>
+      </w:rPr>
+    </w:lvl>
+    <w:lvl w:ilvl="5">
+      <w:start w:val="1"/>
+      <w:numFmt w:val="decimal"/>
+      <w:lvlText w:val="%1.%2.%3.%4.%5.%6"/>
+      <w:lvlJc w:val="left"/>
+      <w:pPr>
+        <w:ind w:left="1800" w:hanging="1800"/>
+      </w:pPr>
+      <w:rPr>
+        <w:rFonts w:hint="default"/>
+      </w:rPr>
+    </w:lvl>
+    <w:lvl w:ilvl="6">
+      <w:start w:val="1"/>
+      <w:numFmt w:val="decimal"/>
+      <w:lvlText w:val="%1.%2.%3.%4.%5.%6.%7"/>
+      <w:lvlJc w:val="left"/>
+      <w:pPr>
+        <w:ind w:left="2160" w:hanging="2160"/>
+      </w:pPr>
+      <w:rPr>
+        <w:rFonts w:hint="default"/>
+      </w:rPr>
+    </w:lvl>
+    <w:lvl w:ilvl="7">
+      <w:start w:val="1"/>
+      <w:numFmt w:val="decimal"/>
+      <w:lvlText w:val="%1.%2.%3.%4.%5.%6.%7.%8"/>
+      <w:lvlJc w:val="left"/>
+      <w:pPr>
+        <w:ind w:left="2520" w:hanging="2520"/>
+      </w:pPr>
+      <w:rPr>
+        <w:rFonts w:hint="default"/>
+      </w:rPr>
+    </w:lvl>
+    <w:lvl w:ilvl="8">
+      <w:start w:val="1"/>
+      <w:numFmt w:val="decimal"/>
+      <w:lvlText w:val="%1.%2.%3.%4.%5.%6.%7.%8.%9"/>
+      <w:lvlJc w:val="left"/>
+      <w:pPr>
+        <w:ind w:left="2520" w:hanging="2520"/>
+      </w:pPr>
+      <w:rPr>
+        <w:rFonts w:hint="default"/>
+      </w:rPr>
+    </w:lvl>
+  </w:abstractNum>
   <w:num w:numId="1">
+    <w:abstractNumId w:val="8"/>
+  </w:num>
+  <w:num w:numId="2">
+    <w:abstractNumId w:val="4"/>
+  </w:num>
+  <w:num w:numId="3">
+    <w:abstractNumId w:val="4"/>
+    <w:lvlOverride w:ilvl="0">
+      <w:startOverride w:val="2"/>
+    </w:lvlOverride>
+    <w:lvlOverride w:ilvl="1">
+      <w:startOverride w:val="1"/>
+    </w:lvlOverride>
+  </w:num>
+  <w:num w:numId="4">
+    <w:abstractNumId w:val="10"/>
+  </w:num>
+  <w:num w:numId="5">
+    <w:abstractNumId w:val="7"/>
+  </w:num>
+  <w:num w:numId="6">
+    <w:abstractNumId w:val="6"/>
+  </w:num>
+  <w:num w:numId="7">
+    <w:abstractNumId w:val="1"/>
+  </w:num>
+  <w:num w:numId="8">
+    <w:abstractNumId w:val="9"/>
+  </w:num>
+  <w:num w:numId="9">
+    <w:abstractNumId w:val="2"/>
+  </w:num>
+  <w:num w:numId="10">
+    <w:abstractNumId w:val="3"/>
+  </w:num>
+  <w:num w:numId="11">
+    <w:abstractNumId w:val="5"/>
+  </w:num>
+  <w:num w:numId="12">
     <w:abstractNumId w:val="0"/>
   </w:num>
 </w:numbering>
@@ -2874,6 +5453,9 @@
     <w:pPr>
       <w:keepNext/>
       <w:keepLines/>
+      <w:numPr>
+        <w:numId w:val="5"/>
+      </w:numPr>
       <w:spacing w:before="240" w:after="0"/>
       <w:outlineLvl w:val="0"/>
     </w:pPr>
@@ -2883,6 +5465,218 @@
       <w:sz w:val="32"/>
       <w:szCs w:val="32"/>
       <w:lang w:eastAsia="it-IT"/>
+    </w:rPr>
+  </w:style>
+  <w:style w:type="paragraph" w:styleId="Titolo2">
+    <w:name w:val="heading 2"/>
+    <w:basedOn w:val="Normale"/>
+    <w:next w:val="Normale"/>
+    <w:link w:val="Titolo2Carattere"/>
+    <w:uiPriority w:val="9"/>
+    <w:unhideWhenUsed/>
+    <w:qFormat/>
+    <w:rsid w:val="00F25C56"/>
+    <w:pPr>
+      <w:keepNext/>
+      <w:keepLines/>
+      <w:numPr>
+        <w:ilvl w:val="1"/>
+        <w:numId w:val="5"/>
+      </w:numPr>
+      <w:spacing w:before="40" w:after="0"/>
+      <w:outlineLvl w:val="1"/>
+    </w:pPr>
+    <w:rPr>
+      <w:rFonts w:asciiTheme="majorHAnsi" w:eastAsiaTheme="majorEastAsia" w:hAnsiTheme="majorHAnsi" w:cstheme="majorBidi"/>
+      <w:color w:val="2F5496" w:themeColor="accent1" w:themeShade="BF"/>
+      <w:sz w:val="26"/>
+      <w:szCs w:val="26"/>
+    </w:rPr>
+  </w:style>
+  <w:style w:type="paragraph" w:styleId="Titolo3">
+    <w:name w:val="heading 3"/>
+    <w:basedOn w:val="Normale"/>
+    <w:next w:val="Normale"/>
+    <w:link w:val="Titolo3Carattere"/>
+    <w:uiPriority w:val="9"/>
+    <w:unhideWhenUsed/>
+    <w:qFormat/>
+    <w:rsid w:val="00CB0C53"/>
+    <w:pPr>
+      <w:keepNext/>
+      <w:keepLines/>
+      <w:numPr>
+        <w:ilvl w:val="2"/>
+        <w:numId w:val="5"/>
+      </w:numPr>
+      <w:spacing w:before="40" w:after="0"/>
+      <w:outlineLvl w:val="2"/>
+    </w:pPr>
+    <w:rPr>
+      <w:rFonts w:asciiTheme="majorHAnsi" w:eastAsiaTheme="majorEastAsia" w:hAnsiTheme="majorHAnsi" w:cstheme="majorBidi"/>
+      <w:color w:val="1F3763" w:themeColor="accent1" w:themeShade="7F"/>
+      <w:sz w:val="24"/>
+      <w:szCs w:val="24"/>
+    </w:rPr>
+  </w:style>
+  <w:style w:type="paragraph" w:styleId="Titolo4">
+    <w:name w:val="heading 4"/>
+    <w:basedOn w:val="Normale"/>
+    <w:next w:val="Normale"/>
+    <w:link w:val="Titolo4Carattere"/>
+    <w:uiPriority w:val="9"/>
+    <w:semiHidden/>
+    <w:unhideWhenUsed/>
+    <w:qFormat/>
+    <w:rsid w:val="00CB0C53"/>
+    <w:pPr>
+      <w:keepNext/>
+      <w:keepLines/>
+      <w:numPr>
+        <w:ilvl w:val="3"/>
+        <w:numId w:val="5"/>
+      </w:numPr>
+      <w:spacing w:before="40" w:after="0"/>
+      <w:outlineLvl w:val="3"/>
+    </w:pPr>
+    <w:rPr>
+      <w:rFonts w:asciiTheme="majorHAnsi" w:eastAsiaTheme="majorEastAsia" w:hAnsiTheme="majorHAnsi" w:cstheme="majorBidi"/>
+      <w:i/>
+      <w:iCs/>
+      <w:color w:val="2F5496" w:themeColor="accent1" w:themeShade="BF"/>
+    </w:rPr>
+  </w:style>
+  <w:style w:type="paragraph" w:styleId="Titolo5">
+    <w:name w:val="heading 5"/>
+    <w:basedOn w:val="Normale"/>
+    <w:next w:val="Normale"/>
+    <w:link w:val="Titolo5Carattere"/>
+    <w:uiPriority w:val="9"/>
+    <w:semiHidden/>
+    <w:unhideWhenUsed/>
+    <w:qFormat/>
+    <w:rsid w:val="00CB0C53"/>
+    <w:pPr>
+      <w:keepNext/>
+      <w:keepLines/>
+      <w:numPr>
+        <w:ilvl w:val="4"/>
+        <w:numId w:val="5"/>
+      </w:numPr>
+      <w:spacing w:before="40" w:after="0"/>
+      <w:outlineLvl w:val="4"/>
+    </w:pPr>
+    <w:rPr>
+      <w:rFonts w:asciiTheme="majorHAnsi" w:eastAsiaTheme="majorEastAsia" w:hAnsiTheme="majorHAnsi" w:cstheme="majorBidi"/>
+      <w:color w:val="2F5496" w:themeColor="accent1" w:themeShade="BF"/>
+    </w:rPr>
+  </w:style>
+  <w:style w:type="paragraph" w:styleId="Titolo6">
+    <w:name w:val="heading 6"/>
+    <w:basedOn w:val="Normale"/>
+    <w:next w:val="Normale"/>
+    <w:link w:val="Titolo6Carattere"/>
+    <w:uiPriority w:val="9"/>
+    <w:semiHidden/>
+    <w:unhideWhenUsed/>
+    <w:qFormat/>
+    <w:rsid w:val="00CB0C53"/>
+    <w:pPr>
+      <w:keepNext/>
+      <w:keepLines/>
+      <w:numPr>
+        <w:ilvl w:val="5"/>
+        <w:numId w:val="5"/>
+      </w:numPr>
+      <w:spacing w:before="40" w:after="0"/>
+      <w:outlineLvl w:val="5"/>
+    </w:pPr>
+    <w:rPr>
+      <w:rFonts w:asciiTheme="majorHAnsi" w:eastAsiaTheme="majorEastAsia" w:hAnsiTheme="majorHAnsi" w:cstheme="majorBidi"/>
+      <w:color w:val="1F3763" w:themeColor="accent1" w:themeShade="7F"/>
+    </w:rPr>
+  </w:style>
+  <w:style w:type="paragraph" w:styleId="Titolo7">
+    <w:name w:val="heading 7"/>
+    <w:basedOn w:val="Normale"/>
+    <w:next w:val="Normale"/>
+    <w:link w:val="Titolo7Carattere"/>
+    <w:uiPriority w:val="9"/>
+    <w:semiHidden/>
+    <w:unhideWhenUsed/>
+    <w:qFormat/>
+    <w:rsid w:val="00CB0C53"/>
+    <w:pPr>
+      <w:keepNext/>
+      <w:keepLines/>
+      <w:numPr>
+        <w:ilvl w:val="6"/>
+        <w:numId w:val="5"/>
+      </w:numPr>
+      <w:spacing w:before="40" w:after="0"/>
+      <w:outlineLvl w:val="6"/>
+    </w:pPr>
+    <w:rPr>
+      <w:rFonts w:asciiTheme="majorHAnsi" w:eastAsiaTheme="majorEastAsia" w:hAnsiTheme="majorHAnsi" w:cstheme="majorBidi"/>
+      <w:i/>
+      <w:iCs/>
+      <w:color w:val="1F3763" w:themeColor="accent1" w:themeShade="7F"/>
+    </w:rPr>
+  </w:style>
+  <w:style w:type="paragraph" w:styleId="Titolo8">
+    <w:name w:val="heading 8"/>
+    <w:basedOn w:val="Normale"/>
+    <w:next w:val="Normale"/>
+    <w:link w:val="Titolo8Carattere"/>
+    <w:uiPriority w:val="9"/>
+    <w:semiHidden/>
+    <w:unhideWhenUsed/>
+    <w:qFormat/>
+    <w:rsid w:val="00CB0C53"/>
+    <w:pPr>
+      <w:keepNext/>
+      <w:keepLines/>
+      <w:numPr>
+        <w:ilvl w:val="7"/>
+        <w:numId w:val="5"/>
+      </w:numPr>
+      <w:spacing w:before="40" w:after="0"/>
+      <w:outlineLvl w:val="7"/>
+    </w:pPr>
+    <w:rPr>
+      <w:rFonts w:asciiTheme="majorHAnsi" w:eastAsiaTheme="majorEastAsia" w:hAnsiTheme="majorHAnsi" w:cstheme="majorBidi"/>
+      <w:color w:val="272727" w:themeColor="text1" w:themeTint="D8"/>
+      <w:sz w:val="21"/>
+      <w:szCs w:val="21"/>
+    </w:rPr>
+  </w:style>
+  <w:style w:type="paragraph" w:styleId="Titolo9">
+    <w:name w:val="heading 9"/>
+    <w:basedOn w:val="Normale"/>
+    <w:next w:val="Normale"/>
+    <w:link w:val="Titolo9Carattere"/>
+    <w:uiPriority w:val="9"/>
+    <w:semiHidden/>
+    <w:unhideWhenUsed/>
+    <w:qFormat/>
+    <w:rsid w:val="00CB0C53"/>
+    <w:pPr>
+      <w:keepNext/>
+      <w:keepLines/>
+      <w:numPr>
+        <w:ilvl w:val="8"/>
+        <w:numId w:val="5"/>
+      </w:numPr>
+      <w:spacing w:before="40" w:after="0"/>
+      <w:outlineLvl w:val="8"/>
+    </w:pPr>
+    <w:rPr>
+      <w:rFonts w:asciiTheme="majorHAnsi" w:eastAsiaTheme="majorEastAsia" w:hAnsiTheme="majorHAnsi" w:cstheme="majorBidi"/>
+      <w:i/>
+      <w:iCs/>
+      <w:color w:val="272727" w:themeColor="text1" w:themeTint="D8"/>
+      <w:sz w:val="21"/>
+      <w:szCs w:val="21"/>
     </w:rPr>
   </w:style>
   <w:style w:type="character" w:default="1" w:styleId="Carpredefinitoparagrafo">
@@ -3005,6 +5799,206 @@
       <w:ind w:left="720"/>
       <w:contextualSpacing/>
     </w:pPr>
+  </w:style>
+  <w:style w:type="character" w:customStyle="1" w:styleId="Titolo2Carattere">
+    <w:name w:val="Titolo 2 Carattere"/>
+    <w:basedOn w:val="Carpredefinitoparagrafo"/>
+    <w:link w:val="Titolo2"/>
+    <w:uiPriority w:val="9"/>
+    <w:rsid w:val="00F25C56"/>
+    <w:rPr>
+      <w:rFonts w:asciiTheme="majorHAnsi" w:eastAsiaTheme="majorEastAsia" w:hAnsiTheme="majorHAnsi" w:cstheme="majorBidi"/>
+      <w:color w:val="2F5496" w:themeColor="accent1" w:themeShade="BF"/>
+      <w:sz w:val="26"/>
+      <w:szCs w:val="26"/>
+    </w:rPr>
+  </w:style>
+  <w:style w:type="character" w:customStyle="1" w:styleId="Titolo3Carattere">
+    <w:name w:val="Titolo 3 Carattere"/>
+    <w:basedOn w:val="Carpredefinitoparagrafo"/>
+    <w:link w:val="Titolo3"/>
+    <w:uiPriority w:val="9"/>
+    <w:rsid w:val="00CB0C53"/>
+    <w:rPr>
+      <w:rFonts w:asciiTheme="majorHAnsi" w:eastAsiaTheme="majorEastAsia" w:hAnsiTheme="majorHAnsi" w:cstheme="majorBidi"/>
+      <w:color w:val="1F3763" w:themeColor="accent1" w:themeShade="7F"/>
+      <w:sz w:val="24"/>
+      <w:szCs w:val="24"/>
+    </w:rPr>
+  </w:style>
+  <w:style w:type="character" w:customStyle="1" w:styleId="Titolo4Carattere">
+    <w:name w:val="Titolo 4 Carattere"/>
+    <w:basedOn w:val="Carpredefinitoparagrafo"/>
+    <w:link w:val="Titolo4"/>
+    <w:uiPriority w:val="9"/>
+    <w:semiHidden/>
+    <w:rsid w:val="00CB0C53"/>
+    <w:rPr>
+      <w:rFonts w:asciiTheme="majorHAnsi" w:eastAsiaTheme="majorEastAsia" w:hAnsiTheme="majorHAnsi" w:cstheme="majorBidi"/>
+      <w:i/>
+      <w:iCs/>
+      <w:color w:val="2F5496" w:themeColor="accent1" w:themeShade="BF"/>
+    </w:rPr>
+  </w:style>
+  <w:style w:type="character" w:customStyle="1" w:styleId="Titolo5Carattere">
+    <w:name w:val="Titolo 5 Carattere"/>
+    <w:basedOn w:val="Carpredefinitoparagrafo"/>
+    <w:link w:val="Titolo5"/>
+    <w:uiPriority w:val="9"/>
+    <w:semiHidden/>
+    <w:rsid w:val="00CB0C53"/>
+    <w:rPr>
+      <w:rFonts w:asciiTheme="majorHAnsi" w:eastAsiaTheme="majorEastAsia" w:hAnsiTheme="majorHAnsi" w:cstheme="majorBidi"/>
+      <w:color w:val="2F5496" w:themeColor="accent1" w:themeShade="BF"/>
+    </w:rPr>
+  </w:style>
+  <w:style w:type="character" w:customStyle="1" w:styleId="Titolo6Carattere">
+    <w:name w:val="Titolo 6 Carattere"/>
+    <w:basedOn w:val="Carpredefinitoparagrafo"/>
+    <w:link w:val="Titolo6"/>
+    <w:uiPriority w:val="9"/>
+    <w:semiHidden/>
+    <w:rsid w:val="00CB0C53"/>
+    <w:rPr>
+      <w:rFonts w:asciiTheme="majorHAnsi" w:eastAsiaTheme="majorEastAsia" w:hAnsiTheme="majorHAnsi" w:cstheme="majorBidi"/>
+      <w:color w:val="1F3763" w:themeColor="accent1" w:themeShade="7F"/>
+    </w:rPr>
+  </w:style>
+  <w:style w:type="character" w:customStyle="1" w:styleId="Titolo7Carattere">
+    <w:name w:val="Titolo 7 Carattere"/>
+    <w:basedOn w:val="Carpredefinitoparagrafo"/>
+    <w:link w:val="Titolo7"/>
+    <w:uiPriority w:val="9"/>
+    <w:semiHidden/>
+    <w:rsid w:val="00CB0C53"/>
+    <w:rPr>
+      <w:rFonts w:asciiTheme="majorHAnsi" w:eastAsiaTheme="majorEastAsia" w:hAnsiTheme="majorHAnsi" w:cstheme="majorBidi"/>
+      <w:i/>
+      <w:iCs/>
+      <w:color w:val="1F3763" w:themeColor="accent1" w:themeShade="7F"/>
+    </w:rPr>
+  </w:style>
+  <w:style w:type="character" w:customStyle="1" w:styleId="Titolo8Carattere">
+    <w:name w:val="Titolo 8 Carattere"/>
+    <w:basedOn w:val="Carpredefinitoparagrafo"/>
+    <w:link w:val="Titolo8"/>
+    <w:uiPriority w:val="9"/>
+    <w:semiHidden/>
+    <w:rsid w:val="00CB0C53"/>
+    <w:rPr>
+      <w:rFonts w:asciiTheme="majorHAnsi" w:eastAsiaTheme="majorEastAsia" w:hAnsiTheme="majorHAnsi" w:cstheme="majorBidi"/>
+      <w:color w:val="272727" w:themeColor="text1" w:themeTint="D8"/>
+      <w:sz w:val="21"/>
+      <w:szCs w:val="21"/>
+    </w:rPr>
+  </w:style>
+  <w:style w:type="character" w:customStyle="1" w:styleId="Titolo9Carattere">
+    <w:name w:val="Titolo 9 Carattere"/>
+    <w:basedOn w:val="Carpredefinitoparagrafo"/>
+    <w:link w:val="Titolo9"/>
+    <w:uiPriority w:val="9"/>
+    <w:semiHidden/>
+    <w:rsid w:val="00CB0C53"/>
+    <w:rPr>
+      <w:rFonts w:asciiTheme="majorHAnsi" w:eastAsiaTheme="majorEastAsia" w:hAnsiTheme="majorHAnsi" w:cstheme="majorBidi"/>
+      <w:i/>
+      <w:iCs/>
+      <w:color w:val="272727" w:themeColor="text1" w:themeTint="D8"/>
+      <w:sz w:val="21"/>
+      <w:szCs w:val="21"/>
+    </w:rPr>
+  </w:style>
+  <w:style w:type="numbering" w:customStyle="1" w:styleId="tesisottocapitoli">
+    <w:name w:val="tesi sottocapitoli"/>
+    <w:uiPriority w:val="99"/>
+    <w:rsid w:val="00CB0C53"/>
+    <w:pPr>
+      <w:numPr>
+        <w:numId w:val="6"/>
+      </w:numPr>
+    </w:pPr>
+  </w:style>
+  <w:style w:type="paragraph" w:styleId="Sottotitolo">
+    <w:name w:val="Subtitle"/>
+    <w:basedOn w:val="Normale"/>
+    <w:next w:val="Normale"/>
+    <w:link w:val="SottotitoloCarattere"/>
+    <w:uiPriority w:val="11"/>
+    <w:qFormat/>
+    <w:rsid w:val="00541B2F"/>
+    <w:pPr>
+      <w:numPr>
+        <w:ilvl w:val="1"/>
+      </w:numPr>
+    </w:pPr>
+    <w:rPr>
+      <w:rFonts w:eastAsiaTheme="minorEastAsia"/>
+      <w:color w:val="5A5A5A" w:themeColor="text1" w:themeTint="A5"/>
+      <w:spacing w:val="15"/>
+    </w:rPr>
+  </w:style>
+  <w:style w:type="character" w:customStyle="1" w:styleId="SottotitoloCarattere">
+    <w:name w:val="Sottotitolo Carattere"/>
+    <w:basedOn w:val="Carpredefinitoparagrafo"/>
+    <w:link w:val="Sottotitolo"/>
+    <w:uiPriority w:val="11"/>
+    <w:rsid w:val="00541B2F"/>
+    <w:rPr>
+      <w:rFonts w:eastAsiaTheme="minorEastAsia"/>
+      <w:color w:val="5A5A5A" w:themeColor="text1" w:themeTint="A5"/>
+      <w:spacing w:val="15"/>
+    </w:rPr>
+  </w:style>
+  <w:style w:type="paragraph" w:styleId="Titolosommario">
+    <w:name w:val="TOC Heading"/>
+    <w:basedOn w:val="Titolo1"/>
+    <w:next w:val="Normale"/>
+    <w:uiPriority w:val="39"/>
+    <w:unhideWhenUsed/>
+    <w:qFormat/>
+    <w:rsid w:val="00B87368"/>
+    <w:pPr>
+      <w:numPr>
+        <w:numId w:val="0"/>
+      </w:numPr>
+      <w:outlineLvl w:val="9"/>
+    </w:pPr>
+  </w:style>
+  <w:style w:type="paragraph" w:styleId="Sommario1">
+    <w:name w:val="toc 1"/>
+    <w:basedOn w:val="Normale"/>
+    <w:next w:val="Normale"/>
+    <w:autoRedefine/>
+    <w:uiPriority w:val="39"/>
+    <w:unhideWhenUsed/>
+    <w:rsid w:val="00B87368"/>
+    <w:pPr>
+      <w:spacing w:after="100"/>
+    </w:pPr>
+  </w:style>
+  <w:style w:type="paragraph" w:styleId="Sommario2">
+    <w:name w:val="toc 2"/>
+    <w:basedOn w:val="Normale"/>
+    <w:next w:val="Normale"/>
+    <w:autoRedefine/>
+    <w:uiPriority w:val="39"/>
+    <w:unhideWhenUsed/>
+    <w:rsid w:val="00B87368"/>
+    <w:pPr>
+      <w:spacing w:after="100"/>
+      <w:ind w:left="220"/>
+    </w:pPr>
+  </w:style>
+  <w:style w:type="character" w:styleId="Collegamentoipertestuale">
+    <w:name w:val="Hyperlink"/>
+    <w:basedOn w:val="Carpredefinitoparagrafo"/>
+    <w:uiPriority w:val="99"/>
+    <w:unhideWhenUsed/>
+    <w:rsid w:val="00B87368"/>
+    <w:rPr>
+      <w:color w:val="0563C1" w:themeColor="hyperlink"/>
+      <w:u w:val="single"/>
+    </w:rPr>
   </w:style>
 </w:styles>
 </file>
@@ -3340,11 +6334,27 @@
     <b:URL>http://www.mestierediscrivere.com/articolo/articolotecnico.html</b:URL>
     <b:RefOrder>1</b:RefOrder>
   </b:Source>
+  <b:Source>
+    <b:Tag>Com</b:Tag>
+    <b:SourceType>InternetSite</b:SourceType>
+    <b:Guid>{AAB0CC61-6BAC-4046-BB81-FCABADCF9E26}</b:Guid>
+    <b:Title>Comparison Search Engine</b:Title>
+    <b:URL>https://dspace3-labs.atmire.com/bitstream/handle/123456789/7634/338.pdf</b:URL>
+    <b:RefOrder>4</b:RefOrder>
+  </b:Source>
+  <b:Source>
+    <b:Tag>Goo</b:Tag>
+    <b:SourceType>InternetSite</b:SourceType>
+    <b:Guid>{8D724DD5-655D-4463-B375-6E67D5C4BF03}</b:Guid>
+    <b:Title>Google Scholar's Ranking Algorithm</b:Title>
+    <b:URL>https://www.gipp.com/wp-content/papercite-data/pdf/beel09.pdf</b:URL>
+    <b:RefOrder>5</b:RefOrder>
+  </b:Source>
 </b:Sources>
 </file>
 
 <file path=customXml/itemProps1.xml><?xml version="1.0" encoding="utf-8"?>
-<ds:datastoreItem xmlns:ds="http://schemas.openxmlformats.org/officeDocument/2006/customXml" ds:itemID="{2345D1DB-8481-47F8-B39C-1294310F659A}">
+<ds:datastoreItem xmlns:ds="http://schemas.openxmlformats.org/officeDocument/2006/customXml" ds:itemID="{999562B7-CF0B-4114-A9EC-F613AE0BC8EB}">
   <ds:schemaRefs>
     <ds:schemaRef ds:uri="http://schemas.openxmlformats.org/officeDocument/2006/bibliography"/>
   </ds:schemaRefs>

</xml_diff>

<commit_message>
finita intro (per davvero), quasi finito scholar
ricopiatie le due pagine di appunti mangiate dal gatto
</commit_message>
<xml_diff>
--- a/tesi.docx
+++ b/tesi.docx
@@ -452,6 +452,13 @@
     </w:p>
     <w:sdt>
       <w:sdtPr>
+        <w:rPr>
+          <w:rFonts w:asciiTheme="minorHAnsi" w:eastAsiaTheme="minorHAnsi" w:hAnsiTheme="minorHAnsi" w:cstheme="minorBidi"/>
+          <w:color w:val="auto"/>
+          <w:sz w:val="22"/>
+          <w:szCs w:val="22"/>
+          <w:lang w:eastAsia="en-US"/>
+        </w:rPr>
         <w:id w:val="-976689698"/>
         <w:docPartObj>
           <w:docPartGallery w:val="Table of Contents"/>
@@ -460,13 +467,8 @@
       </w:sdtPr>
       <w:sdtEndPr>
         <w:rPr>
-          <w:rFonts w:asciiTheme="minorHAnsi" w:eastAsiaTheme="minorHAnsi" w:hAnsiTheme="minorHAnsi" w:cstheme="minorBidi"/>
           <w:b/>
           <w:bCs/>
-          <w:color w:val="auto"/>
-          <w:sz w:val="22"/>
-          <w:szCs w:val="22"/>
-          <w:lang w:eastAsia="en-US"/>
         </w:rPr>
       </w:sdtEndPr>
       <w:sdtContent>
@@ -1003,75 +1005,15 @@
           <w:sz w:val="24"/>
           <w:szCs w:val="24"/>
         </w:rPr>
-        <w:t>o lavoro di tesi si concentra su un aspetto legato alla scrittura degli articoli scientifici: la ricerca dei “</w:t>
-      </w:r>
-      <w:proofErr w:type="spellStart"/>
-      <w:r>
-        <w:rPr>
-          <w:rFonts w:ascii="Times New Roman" w:hAnsi="Times New Roman" w:cs="Times New Roman"/>
-          <w:sz w:val="24"/>
-          <w:szCs w:val="24"/>
-        </w:rPr>
-        <w:t>related</w:t>
-      </w:r>
-      <w:proofErr w:type="spellEnd"/>
-      <w:r>
-        <w:rPr>
-          <w:rFonts w:ascii="Times New Roman" w:hAnsi="Times New Roman" w:cs="Times New Roman"/>
-          <w:sz w:val="24"/>
-          <w:szCs w:val="24"/>
-        </w:rPr>
-        <w:t xml:space="preserve"> works”, cioè di tutte quelle pubblicazioni correlate a ciò su cui si sta lavorando.</w:t>
-      </w:r>
-      <w:r>
-        <w:rPr>
-          <w:rFonts w:ascii="Times New Roman" w:hAnsi="Times New Roman" w:cs="Times New Roman"/>
-          <w:sz w:val="24"/>
-          <w:szCs w:val="24"/>
-        </w:rPr>
-        <w:t xml:space="preserve"> Lo scopo è quello di realizzare un programma che aiuti l’autore a informarsi su un dato argomento, permettendogli di individuare in modo automatico gli articoli, </w:t>
-      </w:r>
-      <w:r>
-        <w:rPr>
-          <w:rFonts w:ascii="Times New Roman" w:hAnsi="Times New Roman" w:cs="Times New Roman"/>
-          <w:sz w:val="24"/>
-          <w:szCs w:val="24"/>
-        </w:rPr>
-        <w:t xml:space="preserve">i </w:t>
-      </w:r>
-      <w:proofErr w:type="spellStart"/>
-      <w:r>
-        <w:rPr>
-          <w:rFonts w:ascii="Times New Roman" w:hAnsi="Times New Roman" w:cs="Times New Roman"/>
-          <w:sz w:val="24"/>
-          <w:szCs w:val="24"/>
-        </w:rPr>
-        <w:t>topic</w:t>
-      </w:r>
-      <w:proofErr w:type="spellEnd"/>
-      <w:r>
-        <w:rPr>
-          <w:rFonts w:ascii="Times New Roman" w:hAnsi="Times New Roman" w:cs="Times New Roman"/>
-          <w:sz w:val="24"/>
-          <w:szCs w:val="24"/>
-        </w:rPr>
-        <w:t xml:space="preserve"> e gli autori </w:t>
-      </w:r>
-      <w:r>
-        <w:rPr>
-          <w:rFonts w:ascii="Times New Roman" w:hAnsi="Times New Roman" w:cs="Times New Roman"/>
-          <w:sz w:val="24"/>
-          <w:szCs w:val="24"/>
-        </w:rPr>
-        <w:t>correlati</w:t>
-      </w:r>
-      <w:r>
-        <w:rPr>
-          <w:rFonts w:ascii="Times New Roman" w:hAnsi="Times New Roman" w:cs="Times New Roman"/>
-          <w:sz w:val="24"/>
-          <w:szCs w:val="24"/>
-        </w:rPr>
-        <w:t>.</w:t>
+        <w:t>o lavoro di tesi si concentra su un aspetto legato alla scrittura degli articoli scientifici: la ricerca dei “related works”, cioè di tutte quelle pubblicazioni correlate a ciò su cui si sta lavorando.</w:t>
+      </w:r>
+      <w:r>
+        <w:rPr>
+          <w:rFonts w:ascii="Times New Roman" w:hAnsi="Times New Roman" w:cs="Times New Roman"/>
+          <w:sz w:val="24"/>
+          <w:szCs w:val="24"/>
+        </w:rPr>
+        <w:t xml:space="preserve"> Lo scopo è quello di realizzare un programma che aiuti l’autore a informarsi su un dato argomento, permettendogli di individuare in modo automatico gli articoli, i topic e gli autori correlati.</w:t>
       </w:r>
     </w:p>
     <w:p>
@@ -1331,18 +1273,8 @@
           <w:sz w:val="24"/>
           <w:szCs w:val="24"/>
         </w:rPr>
-        <w:t xml:space="preserve"> di </w:t>
-      </w:r>
-      <w:proofErr w:type="spellStart"/>
-      <w:r>
-        <w:rPr>
-          <w:rFonts w:ascii="Times New Roman" w:hAnsi="Times New Roman" w:cs="Times New Roman"/>
-          <w:sz w:val="24"/>
-          <w:szCs w:val="24"/>
-        </w:rPr>
-        <w:t>Wittington</w:t>
-      </w:r>
-      <w:proofErr w:type="spellEnd"/>
+        <w:t xml:space="preserve"> di Wittington</w:t>
+      </w:r>
       <w:r>
         <w:rPr>
           <w:rFonts w:ascii="Times New Roman" w:hAnsi="Times New Roman" w:cs="Times New Roman"/>
@@ -1737,85 +1669,15 @@
           <w:szCs w:val="24"/>
         </w:rPr>
         <w:lastRenderedPageBreak/>
-        <w:t xml:space="preserve">ricerca per le pubblicazioni, quindi Google </w:t>
-      </w:r>
-      <w:proofErr w:type="spellStart"/>
-      <w:r>
-        <w:rPr>
-          <w:rFonts w:ascii="Times New Roman" w:hAnsi="Times New Roman" w:cs="Times New Roman"/>
-          <w:sz w:val="24"/>
-          <w:szCs w:val="24"/>
-        </w:rPr>
-        <w:t>Scholar</w:t>
-      </w:r>
-      <w:proofErr w:type="spellEnd"/>
-      <w:r>
-        <w:rPr>
-          <w:rFonts w:ascii="Times New Roman" w:hAnsi="Times New Roman" w:cs="Times New Roman"/>
-          <w:sz w:val="24"/>
-          <w:szCs w:val="24"/>
-        </w:rPr>
-        <w:t xml:space="preserve"> e Microsoft </w:t>
-      </w:r>
-      <w:proofErr w:type="spellStart"/>
-      <w:r>
-        <w:rPr>
-          <w:rFonts w:ascii="Times New Roman" w:hAnsi="Times New Roman" w:cs="Times New Roman"/>
-          <w:sz w:val="24"/>
-          <w:szCs w:val="24"/>
-        </w:rPr>
-        <w:t>Academic</w:t>
-      </w:r>
-      <w:proofErr w:type="spellEnd"/>
-      <w:r>
-        <w:rPr>
-          <w:rFonts w:ascii="Times New Roman" w:hAnsi="Times New Roman" w:cs="Times New Roman"/>
-          <w:sz w:val="24"/>
-          <w:szCs w:val="24"/>
-        </w:rPr>
-        <w:t xml:space="preserve"> gli articoli correlati e costruire un grafo di ricerca. </w:t>
-      </w:r>
-      <w:r>
-        <w:rPr>
-          <w:rFonts w:ascii="Times New Roman" w:hAnsi="Times New Roman" w:cs="Times New Roman"/>
-          <w:sz w:val="24"/>
-          <w:szCs w:val="24"/>
-        </w:rPr>
-        <w:t>In questo grafo</w:t>
-      </w:r>
-      <w:r>
-        <w:rPr>
-          <w:rFonts w:ascii="Times New Roman" w:hAnsi="Times New Roman" w:cs="Times New Roman"/>
-          <w:sz w:val="24"/>
-          <w:szCs w:val="24"/>
-        </w:rPr>
-        <w:t xml:space="preserve">, i nodi sono gli articoli mentre gli archi rappresentano </w:t>
-      </w:r>
-      <w:r>
-        <w:rPr>
-          <w:rFonts w:ascii="Times New Roman" w:hAnsi="Times New Roman" w:cs="Times New Roman"/>
-          <w:sz w:val="24"/>
-          <w:szCs w:val="24"/>
-        </w:rPr>
-        <w:t xml:space="preserve">le citazioni. L’idea è quella di partire da una o più pubblicazioni, raccoglierne gli articoli correlati e costruire dei grafi da cui estrarre informazioni come gli articoli e gli autori più importanti o i </w:t>
-      </w:r>
-      <w:proofErr w:type="spellStart"/>
-      <w:r>
-        <w:rPr>
-          <w:rFonts w:ascii="Times New Roman" w:hAnsi="Times New Roman" w:cs="Times New Roman"/>
-          <w:sz w:val="24"/>
-          <w:szCs w:val="24"/>
-        </w:rPr>
-        <w:t>topic</w:t>
-      </w:r>
-      <w:proofErr w:type="spellEnd"/>
-      <w:r>
-        <w:rPr>
-          <w:rFonts w:ascii="Times New Roman" w:hAnsi="Times New Roman" w:cs="Times New Roman"/>
-          <w:sz w:val="24"/>
-          <w:szCs w:val="24"/>
-        </w:rPr>
-        <w:t xml:space="preserve"> più diffusi.</w:t>
+        <w:t xml:space="preserve">ricerca per le pubblicazioni, quindi Google Scholar e Microsoft Academic gli articoli correlati e costruire un grafo di ricerca. </w:t>
+      </w:r>
+      <w:r>
+        <w:rPr>
+          <w:rFonts w:ascii="Times New Roman" w:hAnsi="Times New Roman" w:cs="Times New Roman"/>
+          <w:sz w:val="24"/>
+          <w:szCs w:val="24"/>
+        </w:rPr>
+        <w:t>In questo grafo, i nodi sono gli articoli mentre gli archi rappresentano le citazioni. L’idea è quella di partire da una o più pubblicazioni, raccoglierne gli articoli correlati e costruire dei grafi da cui estrarre informazioni come gli articoli e gli autori più importanti o i topic più diffusi.</w:t>
       </w:r>
     </w:p>
     <w:p>
@@ -1833,124 +1695,79 @@
           <w:sz w:val="24"/>
           <w:szCs w:val="24"/>
         </w:rPr>
-        <w:t>SOLUZIONE PROPOSTA</w:t>
-      </w:r>
-    </w:p>
-    <w:p>
-      <w:pPr>
-        <w:spacing w:line="276" w:lineRule="auto"/>
-        <w:ind w:firstLine="708"/>
-        <w:rPr>
-          <w:rFonts w:ascii="Times New Roman" w:hAnsi="Times New Roman" w:cs="Times New Roman"/>
-          <w:sz w:val="24"/>
-          <w:szCs w:val="24"/>
-        </w:rPr>
-      </w:pPr>
-      <w:r>
-        <w:rPr>
-          <w:rFonts w:ascii="Times New Roman" w:hAnsi="Times New Roman" w:cs="Times New Roman"/>
-          <w:sz w:val="24"/>
-          <w:szCs w:val="24"/>
-        </w:rPr>
-        <w:t xml:space="preserve">Difficile scoprire nuovi </w:t>
-      </w:r>
-      <w:proofErr w:type="spellStart"/>
-      <w:r>
-        <w:rPr>
-          <w:rFonts w:ascii="Times New Roman" w:hAnsi="Times New Roman" w:cs="Times New Roman"/>
-          <w:sz w:val="24"/>
-          <w:szCs w:val="24"/>
-        </w:rPr>
-        <w:t>topic</w:t>
-      </w:r>
-      <w:proofErr w:type="spellEnd"/>
-      <w:r>
-        <w:rPr>
-          <w:rFonts w:ascii="Times New Roman" w:hAnsi="Times New Roman" w:cs="Times New Roman"/>
-          <w:sz w:val="24"/>
-          <w:szCs w:val="24"/>
-        </w:rPr>
-        <w:t xml:space="preserve"> dai vecchi?</w:t>
-      </w:r>
-    </w:p>
-    <w:p>
-      <w:pPr>
-        <w:spacing w:line="276" w:lineRule="auto"/>
-        <w:rPr>
-          <w:rFonts w:ascii="Times New Roman" w:hAnsi="Times New Roman" w:cs="Times New Roman"/>
-          <w:sz w:val="24"/>
-          <w:szCs w:val="24"/>
-        </w:rPr>
-      </w:pPr>
-      <w:r>
-        <w:rPr>
-          <w:rFonts w:ascii="Times New Roman" w:hAnsi="Times New Roman" w:cs="Times New Roman"/>
-          <w:sz w:val="24"/>
-          <w:szCs w:val="24"/>
-        </w:rPr>
-        <w:t xml:space="preserve">Per capire come sono correlati tra loro i </w:t>
-      </w:r>
-      <w:proofErr w:type="spellStart"/>
-      <w:r>
-        <w:rPr>
-          <w:rFonts w:ascii="Times New Roman" w:hAnsi="Times New Roman" w:cs="Times New Roman"/>
-          <w:sz w:val="24"/>
-          <w:szCs w:val="24"/>
-        </w:rPr>
-        <w:t>topic</w:t>
-      </w:r>
-      <w:proofErr w:type="spellEnd"/>
-      <w:r>
-        <w:rPr>
-          <w:rFonts w:ascii="Times New Roman" w:hAnsi="Times New Roman" w:cs="Times New Roman"/>
-          <w:sz w:val="24"/>
-          <w:szCs w:val="24"/>
-        </w:rPr>
-        <w:t xml:space="preserve"> all’interno del </w:t>
-      </w:r>
-      <w:proofErr w:type="spellStart"/>
-      <w:r>
-        <w:rPr>
-          <w:rFonts w:ascii="Times New Roman" w:hAnsi="Times New Roman" w:cs="Times New Roman"/>
-          <w:sz w:val="24"/>
-          <w:szCs w:val="24"/>
-        </w:rPr>
-        <w:t>related</w:t>
-      </w:r>
-      <w:proofErr w:type="spellEnd"/>
-      <w:r>
-        <w:rPr>
-          <w:rFonts w:ascii="Times New Roman" w:hAnsi="Times New Roman" w:cs="Times New Roman"/>
-          <w:sz w:val="24"/>
-          <w:szCs w:val="24"/>
-        </w:rPr>
-        <w:t xml:space="preserve"> work creo un secondo grafo in cui mostro i </w:t>
-      </w:r>
-      <w:proofErr w:type="spellStart"/>
-      <w:r>
-        <w:rPr>
-          <w:rFonts w:ascii="Times New Roman" w:hAnsi="Times New Roman" w:cs="Times New Roman"/>
-          <w:sz w:val="24"/>
-          <w:szCs w:val="24"/>
-        </w:rPr>
-        <w:t>topic</w:t>
-      </w:r>
-      <w:proofErr w:type="spellEnd"/>
-      <w:r>
-        <w:rPr>
-          <w:rFonts w:ascii="Times New Roman" w:hAnsi="Times New Roman" w:cs="Times New Roman"/>
-          <w:sz w:val="24"/>
-          <w:szCs w:val="24"/>
-        </w:rPr>
-        <w:t xml:space="preserve"> collegati tra loro in modo da evidenziare </w:t>
-      </w:r>
-      <w:r>
-        <w:rPr>
-          <w:rFonts w:ascii="Times New Roman" w:hAnsi="Times New Roman" w:cs="Times New Roman"/>
-          <w:sz w:val="24"/>
-          <w:szCs w:val="24"/>
-        </w:rPr>
-        <w:t>non solo quelli che compaiono più frequentemente (per quello c’è una classifica) ma la gerarchia che esiste tra loro</w:t>
+        <w:t>Per capire come sono correlati tra loro i topic all’interno de</w:t>
+      </w:r>
+      <w:r>
+        <w:rPr>
+          <w:rFonts w:ascii="Times New Roman" w:hAnsi="Times New Roman" w:cs="Times New Roman"/>
+          <w:sz w:val="24"/>
+          <w:szCs w:val="24"/>
+        </w:rPr>
+        <w:t>i</w:t>
+      </w:r>
+      <w:r>
+        <w:rPr>
+          <w:rFonts w:ascii="Times New Roman" w:hAnsi="Times New Roman" w:cs="Times New Roman"/>
+          <w:sz w:val="24"/>
+          <w:szCs w:val="24"/>
+        </w:rPr>
+        <w:t xml:space="preserve"> related work creo un secondo grafo in cui mostro i topic</w:t>
+      </w:r>
+      <w:r>
+        <w:rPr>
+          <w:rFonts w:ascii="Times New Roman" w:hAnsi="Times New Roman" w:cs="Times New Roman"/>
+          <w:sz w:val="24"/>
+          <w:szCs w:val="24"/>
+        </w:rPr>
+        <w:t xml:space="preserve"> (nodi)</w:t>
+      </w:r>
+      <w:r>
+        <w:rPr>
+          <w:rFonts w:ascii="Times New Roman" w:hAnsi="Times New Roman" w:cs="Times New Roman"/>
+          <w:sz w:val="24"/>
+          <w:szCs w:val="24"/>
+        </w:rPr>
+        <w:t xml:space="preserve"> collegati tra loro in modo da evidenziare</w:t>
+      </w:r>
+      <w:r>
+        <w:rPr>
+          <w:rFonts w:ascii="Times New Roman" w:hAnsi="Times New Roman" w:cs="Times New Roman"/>
+          <w:sz w:val="24"/>
+          <w:szCs w:val="24"/>
+        </w:rPr>
+        <w:t>,</w:t>
+      </w:r>
+      <w:r>
+        <w:rPr>
+          <w:rFonts w:ascii="Times New Roman" w:hAnsi="Times New Roman" w:cs="Times New Roman"/>
+          <w:sz w:val="24"/>
+          <w:szCs w:val="24"/>
+        </w:rPr>
+        <w:t xml:space="preserve"> </w:t>
+      </w:r>
+      <w:r>
+        <w:rPr>
+          <w:rFonts w:ascii="Times New Roman" w:hAnsi="Times New Roman" w:cs="Times New Roman"/>
+          <w:sz w:val="24"/>
+          <w:szCs w:val="24"/>
+        </w:rPr>
+        <w:t xml:space="preserve">non solo quelli che compaiono più frequentemente (per quello c’è una classifica) ma </w:t>
+      </w:r>
+      <w:r>
+        <w:rPr>
+          <w:rFonts w:ascii="Times New Roman" w:hAnsi="Times New Roman" w:cs="Times New Roman"/>
+          <w:sz w:val="24"/>
+          <w:szCs w:val="24"/>
+        </w:rPr>
+        <w:t xml:space="preserve">soprattutto </w:t>
+      </w:r>
+      <w:r>
+        <w:rPr>
+          <w:rFonts w:ascii="Times New Roman" w:hAnsi="Times New Roman" w:cs="Times New Roman"/>
+          <w:sz w:val="24"/>
+          <w:szCs w:val="24"/>
+        </w:rPr>
+        <w:t>la gerarchia che esiste tra loro</w:t>
       </w:r>
       <w:r>
         <w:rPr>
@@ -1974,25 +1791,7 @@
           <w:sz w:val="24"/>
           <w:szCs w:val="24"/>
         </w:rPr>
-        <w:t xml:space="preserve"> il </w:t>
-      </w:r>
-      <w:proofErr w:type="spellStart"/>
-      <w:r>
-        <w:rPr>
-          <w:rFonts w:ascii="Times New Roman" w:hAnsi="Times New Roman" w:cs="Times New Roman"/>
-          <w:sz w:val="24"/>
-          <w:szCs w:val="24"/>
-        </w:rPr>
-        <w:t>topic</w:t>
-      </w:r>
-      <w:proofErr w:type="spellEnd"/>
-      <w:r>
-        <w:rPr>
-          <w:rFonts w:ascii="Times New Roman" w:hAnsi="Times New Roman" w:cs="Times New Roman"/>
-          <w:sz w:val="24"/>
-          <w:szCs w:val="24"/>
-        </w:rPr>
-        <w:t xml:space="preserve"> “rootkit” compare solo in articoli che ne citano altri di “computer security”, questo mi dice che all’interno di questo ambito di ricerca “rootkit” è (</w:t>
+        <w:t xml:space="preserve"> il topic “rootkit” compare solo in articoli che ne citano altri di “computer security”, questo mi dice che all’interno di questo ambito di ricerca “rootkit” è (</w:t>
       </w:r>
       <w:r>
         <w:rPr>
@@ -2040,36 +1839,16 @@
           <w:sz w:val="24"/>
           <w:szCs w:val="24"/>
         </w:rPr>
-        <w:t>.</w:t>
-      </w:r>
-    </w:p>
-    <w:p>
-      <w:pPr>
-        <w:spacing w:line="276" w:lineRule="auto"/>
-        <w:rPr>
-          <w:rFonts w:ascii="Times New Roman" w:hAnsi="Times New Roman" w:cs="Times New Roman"/>
-          <w:sz w:val="24"/>
-          <w:szCs w:val="24"/>
-        </w:rPr>
-      </w:pPr>
-      <w:r>
-        <w:rPr>
-          <w:rFonts w:ascii="Times New Roman" w:hAnsi="Times New Roman" w:cs="Times New Roman"/>
-          <w:sz w:val="24"/>
-          <w:szCs w:val="24"/>
-        </w:rPr>
-        <w:t xml:space="preserve">NOTA: questo tipo di grafo lo posso costruire solo quando la ricerca viene svolta sul </w:t>
-      </w:r>
-      <w:proofErr w:type="spellStart"/>
-      <w:r>
-        <w:rPr>
-          <w:rFonts w:ascii="Times New Roman" w:hAnsi="Times New Roman" w:cs="Times New Roman"/>
-          <w:sz w:val="24"/>
-          <w:szCs w:val="24"/>
-        </w:rPr>
-        <w:t>search</w:t>
-      </w:r>
-      <w:proofErr w:type="spellEnd"/>
+        <w:t xml:space="preserve"> Q</w:t>
+      </w:r>
+      <w:r>
+        <w:rPr>
+          <w:rFonts w:ascii="Times New Roman" w:hAnsi="Times New Roman" w:cs="Times New Roman"/>
+          <w:sz w:val="24"/>
+          <w:szCs w:val="24"/>
+        </w:rPr>
+        <w:t>uesto tipo di grafo lo posso costruire solo quando la ricerca viene svolta su</w:t>
+      </w:r>
       <w:r>
         <w:rPr>
           <w:rFonts w:ascii="Times New Roman" w:hAnsi="Times New Roman" w:cs="Times New Roman"/>
@@ -2078,301 +1857,37 @@
         </w:rPr>
         <w:t xml:space="preserve"> </w:t>
       </w:r>
-      <w:proofErr w:type="spellStart"/>
-      <w:r>
-        <w:rPr>
-          <w:rFonts w:ascii="Times New Roman" w:hAnsi="Times New Roman" w:cs="Times New Roman"/>
-          <w:sz w:val="24"/>
-          <w:szCs w:val="24"/>
-        </w:rPr>
-        <w:t>engine</w:t>
-      </w:r>
-      <w:proofErr w:type="spellEnd"/>
-      <w:r>
-        <w:rPr>
-          <w:rFonts w:ascii="Times New Roman" w:hAnsi="Times New Roman" w:cs="Times New Roman"/>
-          <w:sz w:val="24"/>
-          <w:szCs w:val="24"/>
-        </w:rPr>
-        <w:t xml:space="preserve"> “Microsoft </w:t>
-      </w:r>
-      <w:proofErr w:type="spellStart"/>
-      <w:r>
-        <w:rPr>
-          <w:rFonts w:ascii="Times New Roman" w:hAnsi="Times New Roman" w:cs="Times New Roman"/>
-          <w:sz w:val="24"/>
-          <w:szCs w:val="24"/>
-        </w:rPr>
-        <w:t>Academic</w:t>
-      </w:r>
-      <w:proofErr w:type="spellEnd"/>
-      <w:r>
-        <w:rPr>
-          <w:rFonts w:ascii="Times New Roman" w:hAnsi="Times New Roman" w:cs="Times New Roman"/>
-          <w:sz w:val="24"/>
-          <w:szCs w:val="24"/>
-        </w:rPr>
-        <w:t xml:space="preserve">” perché qui sono presenti i </w:t>
-      </w:r>
-      <w:proofErr w:type="spellStart"/>
-      <w:r>
-        <w:rPr>
-          <w:rFonts w:ascii="Times New Roman" w:hAnsi="Times New Roman" w:cs="Times New Roman"/>
-          <w:sz w:val="24"/>
-          <w:szCs w:val="24"/>
-        </w:rPr>
-        <w:t>topic</w:t>
-      </w:r>
-      <w:proofErr w:type="spellEnd"/>
-      <w:r>
-        <w:rPr>
-          <w:rFonts w:ascii="Times New Roman" w:hAnsi="Times New Roman" w:cs="Times New Roman"/>
-          <w:sz w:val="24"/>
-          <w:szCs w:val="24"/>
-        </w:rPr>
-        <w:t xml:space="preserve"> (</w:t>
-      </w:r>
-      <w:r>
-        <w:rPr>
-          <w:rFonts w:ascii="Times New Roman" w:hAnsi="Times New Roman" w:cs="Times New Roman"/>
-          <w:sz w:val="24"/>
-          <w:szCs w:val="24"/>
-          <w:u w:val="single"/>
-        </w:rPr>
-        <w:t xml:space="preserve">più avanti dovrò spiegare come </w:t>
-      </w:r>
-      <w:r>
-        <w:rPr>
-          <w:rFonts w:ascii="Times New Roman" w:hAnsi="Times New Roman" w:cs="Times New Roman"/>
-          <w:sz w:val="24"/>
-          <w:szCs w:val="24"/>
-          <w:u w:val="single"/>
-        </w:rPr>
-        <w:t>sono strutturati gli articoli in MA e GS, magari con della documentazione</w:t>
-      </w:r>
-      <w:r>
-        <w:rPr>
-          <w:rFonts w:ascii="Times New Roman" w:hAnsi="Times New Roman" w:cs="Times New Roman"/>
-          <w:sz w:val="24"/>
-          <w:szCs w:val="24"/>
-        </w:rPr>
-        <w:t xml:space="preserve">) che sono invece assenti su Google </w:t>
-      </w:r>
-      <w:proofErr w:type="spellStart"/>
-      <w:r>
-        <w:rPr>
-          <w:rFonts w:ascii="Times New Roman" w:hAnsi="Times New Roman" w:cs="Times New Roman"/>
-          <w:sz w:val="24"/>
-          <w:szCs w:val="24"/>
-        </w:rPr>
-        <w:t>Scholar</w:t>
-      </w:r>
-      <w:proofErr w:type="spellEnd"/>
-      <w:r>
-        <w:rPr>
-          <w:rFonts w:ascii="Times New Roman" w:hAnsi="Times New Roman" w:cs="Times New Roman"/>
-          <w:sz w:val="24"/>
-          <w:szCs w:val="24"/>
-        </w:rPr>
-        <w:t>.</w:t>
-      </w:r>
-    </w:p>
-    <w:p>
-      <w:pPr>
-        <w:spacing w:line="276" w:lineRule="auto"/>
-        <w:rPr>
-          <w:rFonts w:ascii="Times New Roman" w:hAnsi="Times New Roman" w:cs="Times New Roman"/>
-          <w:sz w:val="24"/>
-          <w:szCs w:val="24"/>
-        </w:rPr>
-      </w:pPr>
-      <w:r>
-        <w:rPr>
-          <w:rFonts w:ascii="Times New Roman" w:hAnsi="Times New Roman" w:cs="Times New Roman"/>
-          <w:sz w:val="24"/>
-          <w:szCs w:val="24"/>
-        </w:rPr>
-        <w:t xml:space="preserve">Per costruirlo è necessario navigare tra le pagine web di Google </w:t>
-      </w:r>
-      <w:proofErr w:type="spellStart"/>
-      <w:r>
-        <w:rPr>
-          <w:rFonts w:ascii="Times New Roman" w:hAnsi="Times New Roman" w:cs="Times New Roman"/>
-          <w:sz w:val="24"/>
-          <w:szCs w:val="24"/>
-        </w:rPr>
-        <w:t>Scholar</w:t>
-      </w:r>
-      <w:proofErr w:type="spellEnd"/>
-      <w:r>
-        <w:rPr>
-          <w:rFonts w:ascii="Times New Roman" w:hAnsi="Times New Roman" w:cs="Times New Roman"/>
-          <w:sz w:val="24"/>
-          <w:szCs w:val="24"/>
-        </w:rPr>
-        <w:t xml:space="preserve"> ed estrarre le poche informazioni sugli articoli </w:t>
-      </w:r>
-    </w:p>
-    <w:p>
-      <w:pPr>
-        <w:spacing w:line="276" w:lineRule="auto"/>
-        <w:rPr>
-          <w:rFonts w:ascii="Times New Roman" w:hAnsi="Times New Roman" w:cs="Times New Roman"/>
-          <w:sz w:val="24"/>
-          <w:szCs w:val="24"/>
-        </w:rPr>
-      </w:pPr>
-      <w:r>
-        <w:rPr>
-          <w:rFonts w:ascii="Times New Roman" w:hAnsi="Times New Roman" w:cs="Times New Roman"/>
-          <w:sz w:val="24"/>
-          <w:szCs w:val="24"/>
-        </w:rPr>
-        <w:t>METRICHE UTILIZZATE</w:t>
-      </w:r>
-    </w:p>
-    <w:p>
-      <w:pPr>
-        <w:spacing w:line="276" w:lineRule="auto"/>
-        <w:rPr>
-          <w:rFonts w:ascii="Times New Roman" w:hAnsi="Times New Roman" w:cs="Times New Roman"/>
-          <w:sz w:val="24"/>
-          <w:szCs w:val="24"/>
-        </w:rPr>
-      </w:pPr>
-      <w:r>
-        <w:rPr>
-          <w:rFonts w:ascii="Times New Roman" w:hAnsi="Times New Roman" w:cs="Times New Roman"/>
-          <w:sz w:val="24"/>
-          <w:szCs w:val="24"/>
-        </w:rPr>
-        <w:t xml:space="preserve">Quanti articoli per </w:t>
-      </w:r>
-      <w:proofErr w:type="spellStart"/>
-      <w:r>
-        <w:rPr>
-          <w:rFonts w:ascii="Times New Roman" w:hAnsi="Times New Roman" w:cs="Times New Roman"/>
-          <w:sz w:val="24"/>
-          <w:szCs w:val="24"/>
-        </w:rPr>
-        <w:t>firstN</w:t>
-      </w:r>
-      <w:proofErr w:type="spellEnd"/>
-      <w:r>
-        <w:rPr>
-          <w:rFonts w:ascii="Times New Roman" w:hAnsi="Times New Roman" w:cs="Times New Roman"/>
-          <w:sz w:val="24"/>
-          <w:szCs w:val="24"/>
-        </w:rPr>
-        <w:t xml:space="preserve">? OBB: anche se ne aumento il numero, non aggiungo articoli rilevanti che quindi appartengono al </w:t>
-      </w:r>
-      <w:proofErr w:type="spellStart"/>
-      <w:r>
-        <w:rPr>
-          <w:rFonts w:ascii="Times New Roman" w:hAnsi="Times New Roman" w:cs="Times New Roman"/>
-          <w:sz w:val="24"/>
-          <w:szCs w:val="24"/>
-        </w:rPr>
-        <w:t>related</w:t>
-      </w:r>
-      <w:proofErr w:type="spellEnd"/>
-      <w:r>
-        <w:rPr>
-          <w:rFonts w:ascii="Times New Roman" w:hAnsi="Times New Roman" w:cs="Times New Roman"/>
-          <w:sz w:val="24"/>
-          <w:szCs w:val="24"/>
-        </w:rPr>
-        <w:t xml:space="preserve"> work.</w:t>
-      </w:r>
-    </w:p>
-    <w:p>
-      <w:pPr>
-        <w:spacing w:line="276" w:lineRule="auto"/>
-        <w:rPr>
-          <w:rFonts w:ascii="Times New Roman" w:hAnsi="Times New Roman" w:cs="Times New Roman"/>
-          <w:sz w:val="24"/>
-          <w:szCs w:val="24"/>
-        </w:rPr>
-      </w:pPr>
-      <w:r>
-        <w:rPr>
-          <w:rFonts w:ascii="Times New Roman" w:hAnsi="Times New Roman" w:cs="Times New Roman"/>
-          <w:sz w:val="24"/>
-          <w:szCs w:val="24"/>
-        </w:rPr>
-        <w:t xml:space="preserve">Quanti </w:t>
-      </w:r>
-      <w:proofErr w:type="spellStart"/>
-      <w:r>
-        <w:rPr>
-          <w:rFonts w:ascii="Times New Roman" w:hAnsi="Times New Roman" w:cs="Times New Roman"/>
-          <w:sz w:val="24"/>
-          <w:szCs w:val="24"/>
-        </w:rPr>
-        <w:t>thread</w:t>
-      </w:r>
-      <w:proofErr w:type="spellEnd"/>
-      <w:r>
-        <w:rPr>
-          <w:rFonts w:ascii="Times New Roman" w:hAnsi="Times New Roman" w:cs="Times New Roman"/>
-          <w:sz w:val="24"/>
-          <w:szCs w:val="24"/>
-        </w:rPr>
-        <w:t xml:space="preserve">? COME: ripeto più volte la stessa ricerca con numero di </w:t>
-      </w:r>
-      <w:proofErr w:type="spellStart"/>
-      <w:r>
-        <w:rPr>
-          <w:rFonts w:ascii="Times New Roman" w:hAnsi="Times New Roman" w:cs="Times New Roman"/>
-          <w:sz w:val="24"/>
-          <w:szCs w:val="24"/>
-        </w:rPr>
-        <w:t>thread</w:t>
-      </w:r>
-      <w:proofErr w:type="spellEnd"/>
-      <w:r>
-        <w:rPr>
-          <w:rFonts w:ascii="Times New Roman" w:hAnsi="Times New Roman" w:cs="Times New Roman"/>
-          <w:sz w:val="24"/>
-          <w:szCs w:val="24"/>
-        </w:rPr>
-        <w:t xml:space="preserve"> diverso e trovo la massima efficienza (buttaci anche il grafo) (</w:t>
-      </w:r>
-      <w:proofErr w:type="spellStart"/>
-      <w:r>
-        <w:rPr>
-          <w:rFonts w:ascii="Times New Roman" w:hAnsi="Times New Roman" w:cs="Times New Roman"/>
-          <w:sz w:val="24"/>
-          <w:szCs w:val="24"/>
-        </w:rPr>
-        <w:t>argmax</w:t>
-      </w:r>
-      <w:proofErr w:type="spellEnd"/>
-      <w:r>
-        <w:rPr>
-          <w:rFonts w:ascii="Times New Roman" w:hAnsi="Times New Roman" w:cs="Times New Roman"/>
-          <w:sz w:val="24"/>
-          <w:szCs w:val="24"/>
-        </w:rPr>
-        <w:t xml:space="preserve">(E)), caso mai mettici anche la tabella dello </w:t>
-      </w:r>
-      <w:proofErr w:type="spellStart"/>
-      <w:r>
-        <w:rPr>
-          <w:rFonts w:ascii="Times New Roman" w:hAnsi="Times New Roman" w:cs="Times New Roman"/>
-          <w:sz w:val="24"/>
-          <w:szCs w:val="24"/>
-        </w:rPr>
-        <w:t>SpeedUp</w:t>
-      </w:r>
-      <w:proofErr w:type="spellEnd"/>
-      <w:r>
-        <w:rPr>
-          <w:rFonts w:ascii="Times New Roman" w:hAnsi="Times New Roman" w:cs="Times New Roman"/>
-          <w:sz w:val="24"/>
-          <w:szCs w:val="24"/>
-        </w:rPr>
-        <w:t>.</w:t>
+      <w:r>
+        <w:rPr>
+          <w:rFonts w:ascii="Times New Roman" w:hAnsi="Times New Roman" w:cs="Times New Roman"/>
+          <w:sz w:val="24"/>
+          <w:szCs w:val="24"/>
+        </w:rPr>
+        <w:t>“Microsoft Academic” perché qui sono presenti i topic</w:t>
+      </w:r>
+      <w:r>
+        <w:rPr>
+          <w:rFonts w:ascii="Times New Roman" w:hAnsi="Times New Roman" w:cs="Times New Roman"/>
+          <w:sz w:val="24"/>
+          <w:szCs w:val="24"/>
+        </w:rPr>
+        <w:t xml:space="preserve"> </w:t>
+      </w:r>
+      <w:r>
+        <w:rPr>
+          <w:rFonts w:ascii="Times New Roman" w:hAnsi="Times New Roman" w:cs="Times New Roman"/>
+          <w:sz w:val="24"/>
+          <w:szCs w:val="24"/>
+        </w:rPr>
+        <w:t>che sono invece assenti su Google Scholar.</w:t>
+      </w:r>
+      <w:r>
+        <w:rPr>
+          <w:rFonts w:ascii="Times New Roman" w:hAnsi="Times New Roman" w:cs="Times New Roman"/>
+          <w:sz w:val="24"/>
+          <w:szCs w:val="24"/>
+        </w:rPr>
+        <w:t xml:space="preserve"> </w:t>
       </w:r>
     </w:p>
     <w:p>
@@ -2578,20 +2093,9 @@
           <w:sz w:val="38"/>
           <w:szCs w:val="38"/>
         </w:rPr>
-        <w:t xml:space="preserve">Google </w:t>
-      </w:r>
-      <w:proofErr w:type="spellStart"/>
-      <w:r>
-        <w:rPr>
-          <w:rFonts w:ascii="Times New Roman" w:hAnsi="Times New Roman" w:cs="Times New Roman"/>
-          <w:color w:val="auto"/>
-          <w:sz w:val="38"/>
-          <w:szCs w:val="38"/>
-        </w:rPr>
-        <w:t>Scholar</w:t>
+        <w:t>Google Scholar</w:t>
       </w:r>
       <w:bookmarkEnd w:id="22"/>
-      <w:proofErr w:type="spellEnd"/>
     </w:p>
     <w:p/>
     <w:p>
@@ -2613,21 +2117,8 @@
           <w:szCs w:val="24"/>
           <w:shd w:val="clear" w:color="auto" w:fill="FFFFFF"/>
         </w:rPr>
-        <w:t xml:space="preserve">Google </w:t>
-      </w:r>
-      <w:proofErr w:type="spellStart"/>
-      <w:r>
-        <w:rPr>
-          <w:rFonts w:ascii="Times New Roman" w:hAnsi="Times New Roman" w:cs="Times New Roman"/>
-          <w:bCs/>
-          <w:color w:val="222222"/>
-          <w:sz w:val="24"/>
-          <w:szCs w:val="24"/>
-          <w:shd w:val="clear" w:color="auto" w:fill="FFFFFF"/>
-        </w:rPr>
-        <w:t>Scholar</w:t>
-      </w:r>
-      <w:proofErr w:type="spellEnd"/>
+        <w:t>Google Scholar</w:t>
+      </w:r>
       <w:r>
         <w:rPr>
           <w:rFonts w:ascii="Times New Roman" w:hAnsi="Times New Roman" w:cs="Times New Roman"/>
@@ -2779,18 +2270,7 @@
           <w:szCs w:val="24"/>
           <w:shd w:val="clear" w:color="auto" w:fill="FFFFFF"/>
         </w:rPr>
-        <w:t xml:space="preserve">di reperire articoli da una vasta gamma di case editrici che si rivolgono al mondo dello studio e della ricerca da </w:t>
-      </w:r>
-      <w:r>
-        <w:rPr>
-          <w:rFonts w:ascii="Times New Roman" w:hAnsi="Times New Roman" w:cs="Times New Roman"/>
-          <w:color w:val="222222"/>
-          <w:sz w:val="24"/>
-          <w:szCs w:val="24"/>
-          <w:shd w:val="clear" w:color="auto" w:fill="FFFFFF"/>
-        </w:rPr>
-        <w:lastRenderedPageBreak/>
-        <w:t>associazioni scientifiche e professionali</w:t>
+        <w:t>di reperire articoli da una vasta gamma di case editrici che si rivolgono al mondo dello studio e della ricerca da associazioni scientifiche e professionali</w:t>
       </w:r>
       <w:r>
         <w:rPr>
@@ -2921,7 +2401,6 @@
         </w:rPr>
         <w:t xml:space="preserve"> </w:t>
       </w:r>
-      <w:proofErr w:type="spellStart"/>
       <w:r>
         <w:rPr>
           <w:rFonts w:ascii="Times New Roman" w:hAnsi="Times New Roman" w:cs="Times New Roman"/>
@@ -2930,18 +2409,7 @@
           <w:szCs w:val="24"/>
           <w:shd w:val="clear" w:color="auto" w:fill="FFFFFF"/>
         </w:rPr>
-        <w:t>Scholar</w:t>
-      </w:r>
-      <w:proofErr w:type="spellEnd"/>
-      <w:r>
-        <w:rPr>
-          <w:rFonts w:ascii="Times New Roman" w:hAnsi="Times New Roman" w:cs="Times New Roman"/>
-          <w:color w:val="222222"/>
-          <w:sz w:val="24"/>
-          <w:szCs w:val="24"/>
-          <w:shd w:val="clear" w:color="auto" w:fill="FFFFFF"/>
-        </w:rPr>
-        <w:t xml:space="preserve"> non fornisce una lista de</w:t>
+        <w:t>Scholar non fornisce una lista de</w:t>
       </w:r>
       <w:r>
         <w:rPr>
@@ -2965,6 +2433,7 @@
           <w:id w:val="-1236475533"/>
           <w:citation/>
         </w:sdtPr>
+        <w:sdtEndPr/>
         <w:sdtContent>
           <w:r>
             <w:rPr>
@@ -3048,7 +2517,17 @@
           <w:szCs w:val="24"/>
           <w:shd w:val="clear" w:color="auto" w:fill="FFFFFF"/>
         </w:rPr>
-        <w:t xml:space="preserve">Altro link rilevante è quello che porta agli articoli correlati cioè quelli che sono </w:t>
+        <w:t xml:space="preserve">Altro link rilevante è quello che porta agli articoli correlati cioè quelli </w:t>
+      </w:r>
+      <w:r>
+        <w:rPr>
+          <w:rFonts w:ascii="Times New Roman" w:hAnsi="Times New Roman" w:cs="Times New Roman"/>
+          <w:color w:val="222222"/>
+          <w:sz w:val="24"/>
+          <w:szCs w:val="24"/>
+          <w:shd w:val="clear" w:color="auto" w:fill="FFFFFF"/>
+        </w:rPr>
+        <w:t>Scholar ritiene più “simili”.</w:t>
       </w:r>
     </w:p>
     <w:p>
@@ -3069,9 +2548,9 @@
           <w:szCs w:val="24"/>
           <w:shd w:val="clear" w:color="auto" w:fill="FFFFFF"/>
         </w:rPr>
-        <w:t xml:space="preserve">Come </w:t>
-      </w:r>
-      <w:proofErr w:type="spellStart"/>
+        <w:lastRenderedPageBreak/>
+        <w:t>L’algoritmo che Scholar usa per il ranking non è pubblico ma se ne conosco i parametri:</w:t>
+      </w:r>
       <w:r>
         <w:rPr>
           <w:rFonts w:ascii="Times New Roman" w:hAnsi="Times New Roman" w:cs="Times New Roman"/>
@@ -3080,9 +2559,8 @@
           <w:szCs w:val="24"/>
           <w:shd w:val="clear" w:color="auto" w:fill="FFFFFF"/>
         </w:rPr>
-        <w:t>Scholar</w:t>
-      </w:r>
-      <w:proofErr w:type="spellEnd"/>
+        <w:t xml:space="preserve"> </w:t>
+      </w:r>
       <w:r>
         <w:rPr>
           <w:rFonts w:ascii="Times New Roman" w:hAnsi="Times New Roman" w:cs="Times New Roman"/>
@@ -3091,9 +2569,8 @@
           <w:szCs w:val="24"/>
           <w:shd w:val="clear" w:color="auto" w:fill="FFFFFF"/>
         </w:rPr>
-        <w:t xml:space="preserve"> ordina i risultati</w:t>
-      </w:r>
-      <w:proofErr w:type="gramStart"/>
+        <w:t>i</w:t>
+      </w:r>
       <w:r>
         <w:rPr>
           <w:rFonts w:ascii="Times New Roman" w:hAnsi="Times New Roman" w:cs="Times New Roman"/>
@@ -3102,9 +2579,8 @@
           <w:szCs w:val="24"/>
           <w:shd w:val="clear" w:color="auto" w:fill="FFFFFF"/>
         </w:rPr>
-        <w:t xml:space="preserve">? </w:t>
-      </w:r>
-      <w:proofErr w:type="gramEnd"/>
+        <w:t xml:space="preserve">l numero di citazioni è </w:t>
+      </w:r>
       <w:r>
         <w:rPr>
           <w:rFonts w:ascii="Times New Roman" w:hAnsi="Times New Roman" w:cs="Times New Roman"/>
@@ -3113,9 +2589,8 @@
           <w:szCs w:val="24"/>
           <w:shd w:val="clear" w:color="auto" w:fill="FFFFFF"/>
         </w:rPr>
-        <w:t xml:space="preserve">Il numero di citazioni è il parametro tenuto maggiormente in considerazione nell’algoritmo di ranking di </w:t>
-      </w:r>
-      <w:proofErr w:type="spellStart"/>
+        <w:t xml:space="preserve">quello </w:t>
+      </w:r>
       <w:r>
         <w:rPr>
           <w:rFonts w:ascii="Times New Roman" w:hAnsi="Times New Roman" w:cs="Times New Roman"/>
@@ -3124,9 +2599,8 @@
           <w:szCs w:val="24"/>
           <w:shd w:val="clear" w:color="auto" w:fill="FFFFFF"/>
         </w:rPr>
-        <w:t>Scholar</w:t>
-      </w:r>
-      <w:proofErr w:type="spellEnd"/>
+        <w:t xml:space="preserve">tenuto maggiormente in considerazione; infatti articoli citati spesso compaiono con molta più frequenza tra i risultati delle ricerche. Di conseguenza Scholar sembra essere più indicato per la ricerca di articoli che </w:t>
+      </w:r>
       <w:r>
         <w:rPr>
           <w:rFonts w:ascii="Times New Roman" w:hAnsi="Times New Roman" w:cs="Times New Roman"/>
@@ -3135,9 +2609,8 @@
           <w:szCs w:val="24"/>
           <w:shd w:val="clear" w:color="auto" w:fill="FFFFFF"/>
         </w:rPr>
-        <w:t xml:space="preserve">; infatti articoli citati spesso compaiono con molta più frequenza tra i risultati delle ricerche. Di conseguenza </w:t>
-      </w:r>
-      <w:proofErr w:type="spellStart"/>
+        <w:t>seguono la corrente principale</w:t>
+      </w:r>
       <w:r>
         <w:rPr>
           <w:rFonts w:ascii="Times New Roman" w:hAnsi="Times New Roman" w:cs="Times New Roman"/>
@@ -3146,9 +2619,8 @@
           <w:szCs w:val="24"/>
           <w:shd w:val="clear" w:color="auto" w:fill="FFFFFF"/>
         </w:rPr>
-        <w:t>Scholar</w:t>
-      </w:r>
-      <w:proofErr w:type="spellEnd"/>
+        <w:t xml:space="preserve"> piuttosto che quelli che propongono una visione alternativa</w:t>
+      </w:r>
       <w:r>
         <w:rPr>
           <w:rFonts w:ascii="Times New Roman" w:hAnsi="Times New Roman" w:cs="Times New Roman"/>
@@ -3157,40 +2629,8 @@
           <w:szCs w:val="24"/>
           <w:shd w:val="clear" w:color="auto" w:fill="FFFFFF"/>
         </w:rPr>
-        <w:t xml:space="preserve"> sembra essere più indicato per la ricerca di articoli che </w:t>
-      </w:r>
-      <w:r>
-        <w:rPr>
-          <w:rFonts w:ascii="Times New Roman" w:hAnsi="Times New Roman" w:cs="Times New Roman"/>
-          <w:color w:val="222222"/>
-          <w:sz w:val="24"/>
-          <w:szCs w:val="24"/>
-          <w:shd w:val="clear" w:color="auto" w:fill="FFFFFF"/>
-        </w:rPr>
-        <w:t>seguono la corrente principale</w:t>
-      </w:r>
-      <w:r>
-        <w:rPr>
-          <w:rFonts w:ascii="Times New Roman" w:hAnsi="Times New Roman" w:cs="Times New Roman"/>
-          <w:color w:val="222222"/>
-          <w:sz w:val="24"/>
-          <w:szCs w:val="24"/>
-          <w:shd w:val="clear" w:color="auto" w:fill="FFFFFF"/>
-        </w:rPr>
-        <w:t xml:space="preserve"> piuttosto che quelli che propongono una visione alternativa</w:t>
-      </w:r>
-      <w:r>
-        <w:rPr>
-          <w:rFonts w:ascii="Times New Roman" w:hAnsi="Times New Roman" w:cs="Times New Roman"/>
-          <w:color w:val="222222"/>
-          <w:sz w:val="24"/>
-          <w:szCs w:val="24"/>
-          <w:shd w:val="clear" w:color="auto" w:fill="FFFFFF"/>
-        </w:rPr>
         <w:t>.</w:t>
       </w:r>
-      <w:bookmarkStart w:id="23" w:name="_GoBack"/>
-      <w:bookmarkEnd w:id="23"/>
       <w:r>
         <w:rPr>
           <w:rFonts w:ascii="Times New Roman" w:hAnsi="Times New Roman" w:cs="Times New Roman"/>
@@ -3213,6 +2653,7 @@
           <w:id w:val="1219553201"/>
           <w:citation/>
         </w:sdtPr>
+        <w:sdtEndPr/>
         <w:sdtContent>
           <w:r>
             <w:rPr>
@@ -3278,6 +2719,48 @@
           </w:r>
         </w:sdtContent>
       </w:sdt>
+      <w:r>
+        <w:rPr>
+          <w:rFonts w:ascii="Times New Roman" w:hAnsi="Times New Roman" w:cs="Times New Roman"/>
+          <w:color w:val="222222"/>
+          <w:sz w:val="24"/>
+          <w:szCs w:val="24"/>
+          <w:shd w:val="clear" w:color="auto" w:fill="FFFFFF"/>
+        </w:rPr>
+        <w:t xml:space="preserve"> Tiene inoltre conto del testo</w:t>
+      </w:r>
+      <w:r>
+        <w:rPr>
+          <w:rFonts w:ascii="Times New Roman" w:hAnsi="Times New Roman" w:cs="Times New Roman"/>
+          <w:color w:val="222222"/>
+          <w:sz w:val="24"/>
+          <w:szCs w:val="24"/>
+          <w:shd w:val="clear" w:color="auto" w:fill="FFFFFF"/>
+        </w:rPr>
+        <w:t xml:space="preserve"> dell’articolo</w:t>
+      </w:r>
+      <w:bookmarkStart w:id="23" w:name="_GoBack"/>
+      <w:bookmarkEnd w:id="23"/>
+      <w:r>
+        <w:rPr>
+          <w:rFonts w:ascii="Times New Roman" w:hAnsi="Times New Roman" w:cs="Times New Roman"/>
+          <w:color w:val="222222"/>
+          <w:sz w:val="24"/>
+          <w:szCs w:val="24"/>
+          <w:shd w:val="clear" w:color="auto" w:fill="FFFFFF"/>
+        </w:rPr>
+        <w:t>, dell’autore e della rivista</w:t>
+      </w:r>
+      <w:r>
+        <w:rPr>
+          <w:rFonts w:ascii="Times New Roman" w:hAnsi="Times New Roman" w:cs="Times New Roman"/>
+          <w:color w:val="222222"/>
+          <w:sz w:val="24"/>
+          <w:szCs w:val="24"/>
+          <w:shd w:val="clear" w:color="auto" w:fill="FFFFFF"/>
+        </w:rPr>
+        <w:t>.</w:t>
+      </w:r>
     </w:p>
     <w:p>
       <w:pPr>
@@ -3301,20 +2784,9 @@
           <w:sz w:val="38"/>
           <w:szCs w:val="38"/>
         </w:rPr>
-        <w:t xml:space="preserve">Microsoft </w:t>
-      </w:r>
-      <w:proofErr w:type="spellStart"/>
-      <w:r>
-        <w:rPr>
-          <w:rFonts w:ascii="Times New Roman" w:hAnsi="Times New Roman" w:cs="Times New Roman"/>
-          <w:color w:val="auto"/>
-          <w:sz w:val="38"/>
-          <w:szCs w:val="38"/>
-        </w:rPr>
-        <w:t>Academic</w:t>
+        <w:t>Microsoft Academic</w:t>
       </w:r>
       <w:bookmarkEnd w:id="24"/>
-      <w:proofErr w:type="spellEnd"/>
     </w:p>
     <w:p/>
     <w:p/>
@@ -3385,6 +2857,834 @@
           <w:sz w:val="38"/>
           <w:szCs w:val="38"/>
         </w:rPr>
+        <w:t>3.1 Fasi della ricerca</w:t>
+      </w:r>
+    </w:p>
+    <w:p>
+      <w:pPr>
+        <w:pStyle w:val="Paragrafoelenco"/>
+        <w:numPr>
+          <w:ilvl w:val="0"/>
+          <w:numId w:val="13"/>
+        </w:numPr>
+        <w:spacing w:line="276" w:lineRule="auto"/>
+        <w:rPr>
+          <w:rFonts w:ascii="Times New Roman" w:hAnsi="Times New Roman" w:cs="Times New Roman"/>
+          <w:sz w:val="24"/>
+          <w:szCs w:val="24"/>
+        </w:rPr>
+      </w:pPr>
+      <w:r>
+        <w:rPr>
+          <w:rFonts w:ascii="Times New Roman" w:hAnsi="Times New Roman" w:cs="Times New Roman"/>
+          <w:sz w:val="24"/>
+          <w:szCs w:val="24"/>
+        </w:rPr>
+        <w:t>Cerca delle parole chiave su Google Scholar.</w:t>
+      </w:r>
+    </w:p>
+    <w:p>
+      <w:pPr>
+        <w:pStyle w:val="Paragrafoelenco"/>
+        <w:numPr>
+          <w:ilvl w:val="0"/>
+          <w:numId w:val="13"/>
+        </w:numPr>
+        <w:spacing w:line="276" w:lineRule="auto"/>
+        <w:rPr>
+          <w:rFonts w:ascii="Times New Roman" w:hAnsi="Times New Roman" w:cs="Times New Roman"/>
+          <w:sz w:val="24"/>
+          <w:szCs w:val="24"/>
+        </w:rPr>
+      </w:pPr>
+      <w:r>
+        <w:rPr>
+          <w:rFonts w:ascii="Times New Roman" w:hAnsi="Times New Roman" w:cs="Times New Roman"/>
+          <w:sz w:val="24"/>
+          <w:szCs w:val="24"/>
+        </w:rPr>
+        <w:t>Top n dei risultati.</w:t>
+      </w:r>
+    </w:p>
+    <w:p>
+      <w:pPr>
+        <w:pStyle w:val="Paragrafoelenco"/>
+        <w:numPr>
+          <w:ilvl w:val="1"/>
+          <w:numId w:val="13"/>
+        </w:numPr>
+        <w:spacing w:line="276" w:lineRule="auto"/>
+        <w:rPr>
+          <w:rFonts w:ascii="Times New Roman" w:hAnsi="Times New Roman" w:cs="Times New Roman"/>
+          <w:sz w:val="24"/>
+          <w:szCs w:val="24"/>
+        </w:rPr>
+      </w:pPr>
+      <w:r>
+        <w:rPr>
+          <w:rFonts w:ascii="Times New Roman" w:hAnsi="Times New Roman" w:cs="Times New Roman"/>
+          <w:sz w:val="24"/>
+          <w:szCs w:val="24"/>
+        </w:rPr>
+        <w:t>Risultati Rilevanti: di questi articoli guardo quelli che li citano (ordinati anche questi per rilevanza) e prendo i top n (Sistema Classico). Costruisco il grafo delle citazioni da cui estrarrò quello dei related works.</w:t>
+      </w:r>
+    </w:p>
+    <w:p>
+      <w:pPr>
+        <w:pStyle w:val="Paragrafoelenco"/>
+        <w:numPr>
+          <w:ilvl w:val="1"/>
+          <w:numId w:val="13"/>
+        </w:numPr>
+        <w:spacing w:line="276" w:lineRule="auto"/>
+        <w:rPr>
+          <w:rFonts w:ascii="Times New Roman" w:hAnsi="Times New Roman" w:cs="Times New Roman"/>
+          <w:sz w:val="24"/>
+          <w:szCs w:val="24"/>
+        </w:rPr>
+      </w:pPr>
+      <w:r>
+        <w:rPr>
+          <w:rFonts w:ascii="Times New Roman" w:hAnsi="Times New Roman" w:cs="Times New Roman"/>
+          <w:sz w:val="24"/>
+          <w:szCs w:val="24"/>
+        </w:rPr>
+        <w:t>Risultati Più Recenti: prendo i più recenti e guardo chi citano, se ci sono degli articoli citati da molti allora sono importanti. Pb: GS non mi dice chi cito io mi cita ma solo chi mi cita</w:t>
+      </w:r>
+      <w:r>
+        <w:rPr>
+          <w:rFonts w:ascii="Times New Roman" w:hAnsi="Times New Roman" w:cs="Times New Roman"/>
+          <w:sz w:val="24"/>
+          <w:szCs w:val="24"/>
+        </w:rPr>
+        <w:t xml:space="preserve">. Alternativa: guardo i related di questi articoli per vedere se ce ne sono in comune, questi saranno importanti. </w:t>
+      </w:r>
+    </w:p>
+    <w:p>
+      <w:pPr>
+        <w:pStyle w:val="Paragrafoelenco"/>
+        <w:numPr>
+          <w:ilvl w:val="1"/>
+          <w:numId w:val="13"/>
+        </w:numPr>
+        <w:spacing w:line="276" w:lineRule="auto"/>
+        <w:rPr>
+          <w:rFonts w:ascii="Times New Roman" w:hAnsi="Times New Roman" w:cs="Times New Roman"/>
+          <w:sz w:val="24"/>
+          <w:szCs w:val="24"/>
+        </w:rPr>
+      </w:pPr>
+      <w:r>
+        <w:rPr>
+          <w:rFonts w:ascii="Times New Roman" w:hAnsi="Times New Roman" w:cs="Times New Roman"/>
+          <w:sz w:val="24"/>
+          <w:szCs w:val="24"/>
+        </w:rPr>
+        <w:t>Idea: potrei disporre gli elementi del grafo per data per avere un’idea di come si è evoluto l’argomento. Potrei filtrare i risultati per un certo range (es. 1980-1990) e ordinarli per rilevanza per ottenere i risultati più rilevanti per quel periodo. Quelli che compaiono anche in altre ricerche saranno quelli che hanno contribuito maggiormente allo state of art.</w:t>
+      </w:r>
+    </w:p>
+    <w:p>
+      <w:pPr>
+        <w:pStyle w:val="Paragrafoelenco"/>
+        <w:numPr>
+          <w:ilvl w:val="1"/>
+          <w:numId w:val="13"/>
+        </w:numPr>
+        <w:spacing w:line="276" w:lineRule="auto"/>
+        <w:rPr>
+          <w:rFonts w:ascii="Times New Roman" w:hAnsi="Times New Roman" w:cs="Times New Roman"/>
+          <w:sz w:val="24"/>
+          <w:szCs w:val="24"/>
+        </w:rPr>
+      </w:pPr>
+      <w:r>
+        <w:rPr>
+          <w:rFonts w:ascii="Times New Roman" w:hAnsi="Times New Roman" w:cs="Times New Roman"/>
+          <w:sz w:val="24"/>
+          <w:szCs w:val="24"/>
+        </w:rPr>
+        <w:t xml:space="preserve">Nota: gli articoli più giovani di una settimana difficilmente hanno dei lavori correlati. </w:t>
+      </w:r>
+      <w:proofErr w:type="spellStart"/>
+      <w:r>
+        <w:rPr>
+          <w:rFonts w:ascii="Times New Roman" w:hAnsi="Times New Roman" w:cs="Times New Roman"/>
+          <w:sz w:val="24"/>
+          <w:szCs w:val="24"/>
+        </w:rPr>
+        <w:t>Obb</w:t>
+      </w:r>
+      <w:proofErr w:type="spellEnd"/>
+      <w:r>
+        <w:rPr>
+          <w:rFonts w:ascii="Times New Roman" w:hAnsi="Times New Roman" w:cs="Times New Roman"/>
+          <w:sz w:val="24"/>
+          <w:szCs w:val="24"/>
+        </w:rPr>
+        <w:t>: trovare i lavori correlati a quelli più recenti.</w:t>
+      </w:r>
+    </w:p>
+    <w:p>
+      <w:pPr>
+        <w:pStyle w:val="Paragrafoelenco"/>
+        <w:numPr>
+          <w:ilvl w:val="1"/>
+          <w:numId w:val="13"/>
+        </w:numPr>
+        <w:spacing w:line="276" w:lineRule="auto"/>
+        <w:rPr>
+          <w:rFonts w:ascii="Times New Roman" w:hAnsi="Times New Roman" w:cs="Times New Roman"/>
+          <w:sz w:val="24"/>
+          <w:szCs w:val="24"/>
+        </w:rPr>
+      </w:pPr>
+      <w:r>
+        <w:rPr>
+          <w:rFonts w:ascii="Times New Roman" w:hAnsi="Times New Roman" w:cs="Times New Roman"/>
+          <w:sz w:val="24"/>
+          <w:szCs w:val="24"/>
+        </w:rPr>
+        <w:lastRenderedPageBreak/>
+        <w:t>Idea: trovare i top autori per un dato argomento. Come? Prendo gli autori degli articoli più importanti, cioè quelli che compaiono più spesso tra i risultati.</w:t>
+      </w:r>
+    </w:p>
+    <w:p>
+      <w:pPr>
+        <w:pStyle w:val="Paragrafoelenco"/>
+        <w:numPr>
+          <w:ilvl w:val="1"/>
+          <w:numId w:val="13"/>
+        </w:numPr>
+        <w:spacing w:line="276" w:lineRule="auto"/>
+        <w:rPr>
+          <w:rFonts w:ascii="Times New Roman" w:hAnsi="Times New Roman" w:cs="Times New Roman"/>
+          <w:sz w:val="24"/>
+          <w:szCs w:val="24"/>
+        </w:rPr>
+      </w:pPr>
+      <w:r>
+        <w:rPr>
+          <w:rFonts w:ascii="Times New Roman" w:hAnsi="Times New Roman" w:cs="Times New Roman"/>
+          <w:sz w:val="24"/>
+          <w:szCs w:val="24"/>
+        </w:rPr>
+        <w:t>Autori e Date potrei farlo solo per le sottocategorie che mi interessano (solo su MA).</w:t>
+      </w:r>
+    </w:p>
+    <w:p>
+      <w:pPr>
+        <w:spacing w:line="276" w:lineRule="auto"/>
+        <w:rPr>
+          <w:rFonts w:ascii="Times New Roman" w:hAnsi="Times New Roman" w:cs="Times New Roman"/>
+          <w:sz w:val="24"/>
+          <w:szCs w:val="24"/>
+        </w:rPr>
+      </w:pPr>
+      <w:r>
+        <w:rPr>
+          <w:rFonts w:ascii="Times New Roman" w:hAnsi="Times New Roman" w:cs="Times New Roman"/>
+          <w:sz w:val="24"/>
+          <w:szCs w:val="24"/>
+        </w:rPr>
+        <w:t>IL PB È CHE SU GS NON CI SONO I TOPIC E NON È NOTO COME GS FACCIA IL RANKING E TROVI I RELATED.</w:t>
+      </w:r>
+    </w:p>
+    <w:p>
+      <w:pPr>
+        <w:spacing w:line="276" w:lineRule="auto"/>
+        <w:rPr>
+          <w:rFonts w:ascii="Times New Roman" w:hAnsi="Times New Roman" w:cs="Times New Roman"/>
+          <w:sz w:val="38"/>
+          <w:szCs w:val="38"/>
+        </w:rPr>
+      </w:pPr>
+      <w:r>
+        <w:rPr>
+          <w:rFonts w:ascii="Times New Roman" w:hAnsi="Times New Roman" w:cs="Times New Roman"/>
+          <w:sz w:val="38"/>
+          <w:szCs w:val="38"/>
+        </w:rPr>
+        <w:t>3.</w:t>
+      </w:r>
+      <w:r>
+        <w:rPr>
+          <w:rFonts w:ascii="Times New Roman" w:hAnsi="Times New Roman" w:cs="Times New Roman"/>
+          <w:sz w:val="38"/>
+          <w:szCs w:val="38"/>
+        </w:rPr>
+        <w:t>2</w:t>
+      </w:r>
+      <w:r>
+        <w:rPr>
+          <w:rFonts w:ascii="Times New Roman" w:hAnsi="Times New Roman" w:cs="Times New Roman"/>
+          <w:sz w:val="38"/>
+          <w:szCs w:val="38"/>
+        </w:rPr>
+        <w:t xml:space="preserve"> </w:t>
+      </w:r>
+      <w:r>
+        <w:rPr>
+          <w:rFonts w:ascii="Times New Roman" w:hAnsi="Times New Roman" w:cs="Times New Roman"/>
+          <w:sz w:val="38"/>
+          <w:szCs w:val="38"/>
+        </w:rPr>
+        <w:t>Obbiettivo su Google Scholar</w:t>
+      </w:r>
+    </w:p>
+    <w:p>
+      <w:pPr>
+        <w:spacing w:line="276" w:lineRule="auto"/>
+        <w:rPr>
+          <w:rFonts w:ascii="Times New Roman" w:hAnsi="Times New Roman" w:cs="Times New Roman"/>
+          <w:sz w:val="24"/>
+          <w:szCs w:val="24"/>
+        </w:rPr>
+      </w:pPr>
+      <w:r>
+        <w:rPr>
+          <w:rFonts w:ascii="Times New Roman" w:hAnsi="Times New Roman" w:cs="Times New Roman"/>
+          <w:sz w:val="24"/>
+          <w:szCs w:val="24"/>
+        </w:rPr>
+        <w:t>Trovare gli articoli principali che contribuiscono allo “stato dell’arte” di un argomento di ricerca.</w:t>
+      </w:r>
+    </w:p>
+    <w:p>
+      <w:pPr>
+        <w:spacing w:line="276" w:lineRule="auto"/>
+        <w:rPr>
+          <w:rFonts w:ascii="Times New Roman" w:hAnsi="Times New Roman" w:cs="Times New Roman"/>
+          <w:sz w:val="24"/>
+          <w:szCs w:val="24"/>
+        </w:rPr>
+      </w:pPr>
+      <w:r>
+        <w:rPr>
+          <w:rFonts w:ascii="Times New Roman" w:hAnsi="Times New Roman" w:cs="Times New Roman"/>
+          <w:sz w:val="24"/>
+          <w:szCs w:val="24"/>
+        </w:rPr>
+        <w:t>Pb. Su Google Scholar non ci</w:t>
+      </w:r>
+      <w:r>
+        <w:rPr>
+          <w:rFonts w:ascii="Times New Roman" w:hAnsi="Times New Roman" w:cs="Times New Roman"/>
+          <w:sz w:val="24"/>
+          <w:szCs w:val="24"/>
+        </w:rPr>
+        <w:t xml:space="preserve"> sono gli argomenti (i topic)</w:t>
+      </w:r>
+    </w:p>
+    <w:p>
+      <w:pPr>
+        <w:spacing w:line="276" w:lineRule="auto"/>
+        <w:rPr>
+          <w:rFonts w:ascii="Times New Roman" w:hAnsi="Times New Roman" w:cs="Times New Roman"/>
+          <w:sz w:val="24"/>
+          <w:szCs w:val="24"/>
+        </w:rPr>
+      </w:pPr>
+      <w:r>
+        <w:rPr>
+          <w:rFonts w:ascii="Times New Roman" w:hAnsi="Times New Roman" w:cs="Times New Roman"/>
+          <w:sz w:val="24"/>
+          <w:szCs w:val="24"/>
+        </w:rPr>
+        <w:t>Approccio: Cerco delle parole chiave, trovo degli articoli e gli leggo, cerco sia tra quelli più rilevanti che tra quelli più recenti.</w:t>
+      </w:r>
+    </w:p>
+    <w:p>
+      <w:pPr>
+        <w:spacing w:line="276" w:lineRule="auto"/>
+        <w:rPr>
+          <w:rFonts w:ascii="Times New Roman" w:hAnsi="Times New Roman" w:cs="Times New Roman"/>
+          <w:sz w:val="24"/>
+          <w:szCs w:val="24"/>
+        </w:rPr>
+      </w:pPr>
+      <w:r>
+        <w:rPr>
+          <w:rFonts w:ascii="Times New Roman" w:hAnsi="Times New Roman" w:cs="Times New Roman"/>
+          <w:sz w:val="24"/>
+          <w:szCs w:val="24"/>
+        </w:rPr>
+        <w:t>Se ora volessi fare un lavoro più approfondito dovrei vedere: i correlati e le citazioni di tutti gli articoli che ritengo più importanti tra quelli che ho appena letto. Così potrei trovare altri articoli rilevanti.</w:t>
+      </w:r>
+    </w:p>
+    <w:p>
+      <w:pPr>
+        <w:spacing w:line="276" w:lineRule="auto"/>
+        <w:rPr>
+          <w:rFonts w:ascii="Times New Roman" w:hAnsi="Times New Roman" w:cs="Times New Roman"/>
+          <w:sz w:val="24"/>
+          <w:szCs w:val="24"/>
+        </w:rPr>
+      </w:pPr>
+      <w:r>
+        <w:rPr>
+          <w:rFonts w:ascii="Times New Roman" w:hAnsi="Times New Roman" w:cs="Times New Roman"/>
+          <w:sz w:val="24"/>
+          <w:szCs w:val="24"/>
+        </w:rPr>
+        <w:t xml:space="preserve">Idea: automatizzare questo processo: </w:t>
+      </w:r>
+      <w:r>
+        <w:rPr>
+          <w:rFonts w:ascii="Times New Roman" w:hAnsi="Times New Roman" w:cs="Times New Roman"/>
+          <w:sz w:val="24"/>
+          <w:szCs w:val="24"/>
+        </w:rPr>
+        <w:t xml:space="preserve">creo di grafi con la top degli articoli risultati da ogni ricerca (utilizzo la </w:t>
+      </w:r>
+      <w:proofErr w:type="spellStart"/>
+      <w:r>
+        <w:rPr>
+          <w:rFonts w:ascii="Times New Roman" w:hAnsi="Times New Roman" w:cs="Times New Roman"/>
+          <w:sz w:val="24"/>
+          <w:szCs w:val="24"/>
+        </w:rPr>
+        <w:t>firstN</w:t>
+      </w:r>
+      <w:proofErr w:type="spellEnd"/>
+      <w:r>
+        <w:rPr>
+          <w:rFonts w:ascii="Times New Roman" w:hAnsi="Times New Roman" w:cs="Times New Roman"/>
+          <w:sz w:val="24"/>
+          <w:szCs w:val="24"/>
+        </w:rPr>
+        <w:t>). Poi per raffinare il processo posso considerare come articoli che appartengono allo stato dell’arte quelli che compaiono più spesso tra i risultati e costruisco un grafo solo con</w:t>
+      </w:r>
+      <w:r>
+        <w:rPr>
+          <w:rFonts w:ascii="Times New Roman" w:hAnsi="Times New Roman" w:cs="Times New Roman"/>
+          <w:sz w:val="24"/>
+          <w:szCs w:val="24"/>
+        </w:rPr>
+        <w:t>21q</w:t>
+      </w:r>
+      <w:r>
+        <w:rPr>
+          <w:rFonts w:ascii="Times New Roman" w:hAnsi="Times New Roman" w:cs="Times New Roman"/>
+          <w:sz w:val="24"/>
+          <w:szCs w:val="24"/>
+        </w:rPr>
+        <w:t xml:space="preserve"> quelli.</w:t>
+      </w:r>
+    </w:p>
+    <w:p>
+      <w:pPr>
+        <w:spacing w:line="276" w:lineRule="auto"/>
+        <w:rPr>
+          <w:rFonts w:ascii="Times New Roman" w:hAnsi="Times New Roman" w:cs="Times New Roman"/>
+          <w:sz w:val="38"/>
+          <w:szCs w:val="38"/>
+        </w:rPr>
+      </w:pPr>
+      <w:r>
+        <w:rPr>
+          <w:rFonts w:ascii="Times New Roman" w:hAnsi="Times New Roman" w:cs="Times New Roman"/>
+          <w:sz w:val="38"/>
+          <w:szCs w:val="38"/>
+        </w:rPr>
+        <w:t xml:space="preserve">3.2 </w:t>
+      </w:r>
+      <w:r>
+        <w:rPr>
+          <w:rFonts w:ascii="Times New Roman" w:hAnsi="Times New Roman" w:cs="Times New Roman"/>
+          <w:sz w:val="38"/>
+          <w:szCs w:val="38"/>
+        </w:rPr>
+        <w:t>Normalizzare il numero di citazioni su MA</w:t>
+      </w:r>
+    </w:p>
+    <w:p>
+      <w:pPr>
+        <w:spacing w:line="276" w:lineRule="auto"/>
+        <w:rPr>
+          <w:rFonts w:ascii="Times New Roman" w:hAnsi="Times New Roman" w:cs="Times New Roman"/>
+          <w:sz w:val="24"/>
+          <w:szCs w:val="24"/>
+        </w:rPr>
+      </w:pPr>
+      <w:r>
+        <w:rPr>
+          <w:rFonts w:ascii="Times New Roman" w:hAnsi="Times New Roman" w:cs="Times New Roman"/>
+          <w:sz w:val="24"/>
+          <w:szCs w:val="24"/>
+        </w:rPr>
+        <w:t>Utilizzare gli articoli che hanno vinto il premio di Turing non funziona perché:</w:t>
+      </w:r>
+    </w:p>
+    <w:p>
+      <w:pPr>
+        <w:pStyle w:val="Paragrafoelenco"/>
+        <w:numPr>
+          <w:ilvl w:val="0"/>
+          <w:numId w:val="14"/>
+        </w:numPr>
+        <w:spacing w:line="276" w:lineRule="auto"/>
+        <w:rPr>
+          <w:rFonts w:ascii="Times New Roman" w:hAnsi="Times New Roman" w:cs="Times New Roman"/>
+          <w:sz w:val="24"/>
+          <w:szCs w:val="24"/>
+        </w:rPr>
+      </w:pPr>
+      <w:r>
+        <w:rPr>
+          <w:rFonts w:ascii="Times New Roman" w:hAnsi="Times New Roman" w:cs="Times New Roman"/>
+          <w:sz w:val="24"/>
+          <w:szCs w:val="24"/>
+        </w:rPr>
+        <w:t>Spesso il premio viene conferito alla carriera di un ricercatore piuttosto che alla scrittura di un articolo particolarmente influente nel suo ambito di ricerca.</w:t>
+      </w:r>
+    </w:p>
+    <w:p>
+      <w:pPr>
+        <w:pStyle w:val="Paragrafoelenco"/>
+        <w:numPr>
+          <w:ilvl w:val="0"/>
+          <w:numId w:val="14"/>
+        </w:numPr>
+        <w:spacing w:line="276" w:lineRule="auto"/>
+        <w:rPr>
+          <w:rFonts w:ascii="Times New Roman" w:hAnsi="Times New Roman" w:cs="Times New Roman"/>
+          <w:sz w:val="24"/>
+          <w:szCs w:val="24"/>
+        </w:rPr>
+      </w:pPr>
+      <w:r>
+        <w:rPr>
+          <w:rFonts w:ascii="Times New Roman" w:hAnsi="Times New Roman" w:cs="Times New Roman"/>
+          <w:sz w:val="24"/>
+          <w:szCs w:val="24"/>
+        </w:rPr>
+        <w:t>Spesso in MA (meno frequentemente anche in GS) gli articoli sono presenti più volte con date di pubblicazione diverse e tutte queste occorrenze hanno un numero di citazioni diverso. Come dovrei gestire questo problema? Considero il numero di citazioni come la somma di tutti quelli presenti, come solo quello della data di pubblicazione effettiva (che a volte non è neppure presente, in questo caso dovrei usare quello meno recente).</w:t>
+      </w:r>
+    </w:p>
+    <w:p>
+      <w:pPr>
+        <w:spacing w:line="276" w:lineRule="auto"/>
+        <w:rPr>
+          <w:rFonts w:ascii="Times New Roman" w:hAnsi="Times New Roman" w:cs="Times New Roman"/>
+          <w:sz w:val="24"/>
+          <w:szCs w:val="24"/>
+        </w:rPr>
+      </w:pPr>
+      <w:r>
+        <w:rPr>
+          <w:rFonts w:ascii="Times New Roman" w:hAnsi="Times New Roman" w:cs="Times New Roman"/>
+          <w:sz w:val="24"/>
+          <w:szCs w:val="24"/>
+        </w:rPr>
+        <w:t>L’obbiettivo è quello di normalizzare il numero di citazioni di un articolo con quello dell’articolo che nello stesso anno di pubblicazione ha massimo il numero di citazioni. Per questo inizialmente si è pensato di usare il premio di Turing, in quanto è molto importante nell’ambito dell’informatica.</w:t>
+      </w:r>
+    </w:p>
+    <w:p>
+      <w:pPr>
+        <w:spacing w:line="276" w:lineRule="auto"/>
+        <w:rPr>
+          <w:rFonts w:ascii="Times New Roman" w:hAnsi="Times New Roman" w:cs="Times New Roman"/>
+          <w:sz w:val="24"/>
+          <w:szCs w:val="24"/>
+        </w:rPr>
+      </w:pPr>
+      <w:r>
+        <w:rPr>
+          <w:rFonts w:ascii="Times New Roman" w:hAnsi="Times New Roman" w:cs="Times New Roman"/>
+          <w:sz w:val="24"/>
+          <w:szCs w:val="24"/>
+        </w:rPr>
+        <w:lastRenderedPageBreak/>
+        <w:t xml:space="preserve">Alternativa: Per ogni anno, per ogni motore di ricerca: </w:t>
+      </w:r>
+      <w:r>
+        <w:rPr>
+          <w:rFonts w:ascii="Times New Roman" w:hAnsi="Times New Roman" w:cs="Times New Roman"/>
+          <w:sz w:val="24"/>
+          <w:szCs w:val="24"/>
+        </w:rPr>
+        <w:t xml:space="preserve">trovo l’articolo con </w:t>
+      </w:r>
+      <w:proofErr w:type="spellStart"/>
+      <w:r>
+        <w:rPr>
+          <w:rFonts w:ascii="Times New Roman" w:hAnsi="Times New Roman" w:cs="Times New Roman"/>
+          <w:sz w:val="24"/>
+          <w:szCs w:val="24"/>
+        </w:rPr>
+        <w:t>max</w:t>
+      </w:r>
+      <w:proofErr w:type="spellEnd"/>
+      <w:r>
+        <w:rPr>
+          <w:rFonts w:ascii="Times New Roman" w:hAnsi="Times New Roman" w:cs="Times New Roman"/>
+          <w:sz w:val="24"/>
+          <w:szCs w:val="24"/>
+        </w:rPr>
+        <w:t xml:space="preserve"> numero di citazioni e plotto come si evolve l’andamento.</w:t>
+      </w:r>
+    </w:p>
+    <w:p>
+      <w:pPr>
+        <w:spacing w:line="276" w:lineRule="auto"/>
+        <w:rPr>
+          <w:rFonts w:ascii="Times New Roman" w:hAnsi="Times New Roman" w:cs="Times New Roman"/>
+          <w:sz w:val="24"/>
+          <w:szCs w:val="24"/>
+        </w:rPr>
+      </w:pPr>
+      <w:r>
+        <w:rPr>
+          <w:rFonts w:ascii="Times New Roman" w:hAnsi="Times New Roman" w:cs="Times New Roman"/>
+          <w:sz w:val="24"/>
+          <w:szCs w:val="24"/>
+        </w:rPr>
+        <w:t>Pb: il numero di citazioni varia molto da un argomento all’altro, è quindi necessario discriminare in base al topic (almeno in modo generale) (posso farlo solo su MA)</w:t>
+      </w:r>
+    </w:p>
+    <w:p>
+      <w:pPr>
+        <w:spacing w:line="276" w:lineRule="auto"/>
+        <w:rPr>
+          <w:rFonts w:ascii="Times New Roman" w:hAnsi="Times New Roman" w:cs="Times New Roman"/>
+          <w:sz w:val="24"/>
+          <w:szCs w:val="24"/>
+        </w:rPr>
+      </w:pPr>
+      <w:r>
+        <w:rPr>
+          <w:rFonts w:ascii="Times New Roman" w:hAnsi="Times New Roman" w:cs="Times New Roman"/>
+          <w:sz w:val="24"/>
+          <w:szCs w:val="24"/>
+        </w:rPr>
+        <w:t>Pb: MA è difficile cercare un anno specifico e non è possibile ordinare i risultati perché sono troppi. Alternativa: potrei farlo solo per una certa categoria, una delle 19 top-</w:t>
+      </w:r>
+      <w:proofErr w:type="spellStart"/>
+      <w:r>
+        <w:rPr>
+          <w:rFonts w:ascii="Times New Roman" w:hAnsi="Times New Roman" w:cs="Times New Roman"/>
+          <w:sz w:val="24"/>
+          <w:szCs w:val="24"/>
+        </w:rPr>
+        <w:t>level</w:t>
+      </w:r>
+      <w:proofErr w:type="spellEnd"/>
+      <w:r>
+        <w:rPr>
+          <w:rFonts w:ascii="Times New Roman" w:hAnsi="Times New Roman" w:cs="Times New Roman"/>
+          <w:sz w:val="24"/>
+          <w:szCs w:val="24"/>
+        </w:rPr>
+        <w:t xml:space="preserve"> (computer science) ma non riesco comunque a ordinarli.</w:t>
+      </w:r>
+    </w:p>
+    <w:p>
+      <w:pPr>
+        <w:spacing w:line="276" w:lineRule="auto"/>
+        <w:rPr>
+          <w:rFonts w:ascii="Times New Roman" w:hAnsi="Times New Roman" w:cs="Times New Roman"/>
+          <w:sz w:val="24"/>
+          <w:szCs w:val="24"/>
+        </w:rPr>
+      </w:pPr>
+      <w:r>
+        <w:rPr>
+          <w:rFonts w:ascii="Times New Roman" w:hAnsi="Times New Roman" w:cs="Times New Roman"/>
+          <w:sz w:val="24"/>
+          <w:szCs w:val="24"/>
+        </w:rPr>
+        <w:t>Pb: GS non permette di ordinare i risultati per numero di citazioni, sarebbe quindi necessario controllarli tutti per trovare il max.</w:t>
+      </w:r>
+    </w:p>
+    <w:p>
+      <w:pPr>
+        <w:spacing w:line="276" w:lineRule="auto"/>
+        <w:rPr>
+          <w:rFonts w:ascii="Times New Roman" w:hAnsi="Times New Roman" w:cs="Times New Roman"/>
+          <w:sz w:val="24"/>
+          <w:szCs w:val="24"/>
+        </w:rPr>
+      </w:pPr>
+    </w:p>
+    <w:p>
+      <w:pPr>
+        <w:spacing w:line="276" w:lineRule="auto"/>
+        <w:rPr>
+          <w:rFonts w:ascii="Times New Roman" w:hAnsi="Times New Roman" w:cs="Times New Roman"/>
+          <w:sz w:val="24"/>
+          <w:szCs w:val="24"/>
+        </w:rPr>
+      </w:pPr>
+    </w:p>
+    <w:p>
+      <w:pPr>
+        <w:spacing w:line="276" w:lineRule="auto"/>
+        <w:rPr>
+          <w:rFonts w:ascii="Times New Roman" w:hAnsi="Times New Roman" w:cs="Times New Roman"/>
+          <w:sz w:val="24"/>
+          <w:szCs w:val="24"/>
+        </w:rPr>
+      </w:pPr>
+      <w:r>
+        <w:rPr>
+          <w:rFonts w:ascii="Times New Roman" w:hAnsi="Times New Roman" w:cs="Times New Roman"/>
+          <w:sz w:val="24"/>
+          <w:szCs w:val="24"/>
+        </w:rPr>
+        <w:t>METRICHE UTILIZZATE</w:t>
+      </w:r>
+    </w:p>
+    <w:p>
+      <w:pPr>
+        <w:spacing w:line="276" w:lineRule="auto"/>
+        <w:rPr>
+          <w:rFonts w:ascii="Times New Roman" w:hAnsi="Times New Roman" w:cs="Times New Roman"/>
+          <w:sz w:val="24"/>
+          <w:szCs w:val="24"/>
+        </w:rPr>
+      </w:pPr>
+      <w:r>
+        <w:rPr>
+          <w:rFonts w:ascii="Times New Roman" w:hAnsi="Times New Roman" w:cs="Times New Roman"/>
+          <w:sz w:val="24"/>
+          <w:szCs w:val="24"/>
+        </w:rPr>
+        <w:t xml:space="preserve">Quanti articoli per </w:t>
+      </w:r>
+      <w:proofErr w:type="spellStart"/>
+      <w:r>
+        <w:rPr>
+          <w:rFonts w:ascii="Times New Roman" w:hAnsi="Times New Roman" w:cs="Times New Roman"/>
+          <w:sz w:val="24"/>
+          <w:szCs w:val="24"/>
+        </w:rPr>
+        <w:t>firstN</w:t>
+      </w:r>
+      <w:proofErr w:type="spellEnd"/>
+      <w:r>
+        <w:rPr>
+          <w:rFonts w:ascii="Times New Roman" w:hAnsi="Times New Roman" w:cs="Times New Roman"/>
+          <w:sz w:val="24"/>
+          <w:szCs w:val="24"/>
+        </w:rPr>
+        <w:t>? OBB: anche se ne aumento il numero, non aggiungo articoli rilevanti che quindi appartengono al related work.</w:t>
+      </w:r>
+    </w:p>
+    <w:p>
+      <w:pPr>
+        <w:spacing w:line="276" w:lineRule="auto"/>
+        <w:rPr>
+          <w:rFonts w:ascii="Times New Roman" w:hAnsi="Times New Roman" w:cs="Times New Roman"/>
+          <w:sz w:val="24"/>
+          <w:szCs w:val="24"/>
+        </w:rPr>
+      </w:pPr>
+      <w:r>
+        <w:rPr>
+          <w:rFonts w:ascii="Times New Roman" w:hAnsi="Times New Roman" w:cs="Times New Roman"/>
+          <w:sz w:val="24"/>
+          <w:szCs w:val="24"/>
+        </w:rPr>
+        <w:t xml:space="preserve">Quanti </w:t>
+      </w:r>
+      <w:proofErr w:type="spellStart"/>
+      <w:r>
+        <w:rPr>
+          <w:rFonts w:ascii="Times New Roman" w:hAnsi="Times New Roman" w:cs="Times New Roman"/>
+          <w:sz w:val="24"/>
+          <w:szCs w:val="24"/>
+        </w:rPr>
+        <w:t>thread</w:t>
+      </w:r>
+      <w:proofErr w:type="spellEnd"/>
+      <w:r>
+        <w:rPr>
+          <w:rFonts w:ascii="Times New Roman" w:hAnsi="Times New Roman" w:cs="Times New Roman"/>
+          <w:sz w:val="24"/>
+          <w:szCs w:val="24"/>
+        </w:rPr>
+        <w:t xml:space="preserve">? COME: ripeto più volte la stessa ricerca con numero di </w:t>
+      </w:r>
+      <w:proofErr w:type="spellStart"/>
+      <w:r>
+        <w:rPr>
+          <w:rFonts w:ascii="Times New Roman" w:hAnsi="Times New Roman" w:cs="Times New Roman"/>
+          <w:sz w:val="24"/>
+          <w:szCs w:val="24"/>
+        </w:rPr>
+        <w:t>thread</w:t>
+      </w:r>
+      <w:proofErr w:type="spellEnd"/>
+      <w:r>
+        <w:rPr>
+          <w:rFonts w:ascii="Times New Roman" w:hAnsi="Times New Roman" w:cs="Times New Roman"/>
+          <w:sz w:val="24"/>
+          <w:szCs w:val="24"/>
+        </w:rPr>
+        <w:t xml:space="preserve"> diverso e trovo la massima efficienza (buttaci anche il grafo) (</w:t>
+      </w:r>
+      <w:proofErr w:type="spellStart"/>
+      <w:r>
+        <w:rPr>
+          <w:rFonts w:ascii="Times New Roman" w:hAnsi="Times New Roman" w:cs="Times New Roman"/>
+          <w:sz w:val="24"/>
+          <w:szCs w:val="24"/>
+        </w:rPr>
+        <w:t>argmax</w:t>
+      </w:r>
+      <w:proofErr w:type="spellEnd"/>
+      <w:r>
+        <w:rPr>
+          <w:rFonts w:ascii="Times New Roman" w:hAnsi="Times New Roman" w:cs="Times New Roman"/>
+          <w:sz w:val="24"/>
+          <w:szCs w:val="24"/>
+        </w:rPr>
+        <w:t xml:space="preserve">(E)), caso mai mettici anche la tabella dello </w:t>
+      </w:r>
+      <w:proofErr w:type="spellStart"/>
+      <w:r>
+        <w:rPr>
+          <w:rFonts w:ascii="Times New Roman" w:hAnsi="Times New Roman" w:cs="Times New Roman"/>
+          <w:sz w:val="24"/>
+          <w:szCs w:val="24"/>
+        </w:rPr>
+        <w:t>SpeedUp</w:t>
+      </w:r>
+      <w:proofErr w:type="spellEnd"/>
+      <w:r>
+        <w:rPr>
+          <w:rFonts w:ascii="Times New Roman" w:hAnsi="Times New Roman" w:cs="Times New Roman"/>
+          <w:sz w:val="24"/>
+          <w:szCs w:val="24"/>
+        </w:rPr>
+        <w:t>.</w:t>
+      </w:r>
+    </w:p>
+    <w:p>
+      <w:pPr>
+        <w:spacing w:line="276" w:lineRule="auto"/>
+        <w:rPr>
+          <w:rFonts w:ascii="Times New Roman" w:hAnsi="Times New Roman" w:cs="Times New Roman"/>
+          <w:sz w:val="24"/>
+          <w:szCs w:val="24"/>
+        </w:rPr>
+      </w:pPr>
+    </w:p>
+    <w:p>
+      <w:pPr>
+        <w:spacing w:line="276" w:lineRule="auto"/>
+        <w:rPr>
+          <w:rFonts w:ascii="Times New Roman" w:hAnsi="Times New Roman" w:cs="Times New Roman"/>
+          <w:sz w:val="38"/>
+          <w:szCs w:val="38"/>
+        </w:rPr>
+      </w:pPr>
+      <w:r>
+        <w:rPr>
+          <w:rFonts w:ascii="Times New Roman" w:hAnsi="Times New Roman" w:cs="Times New Roman"/>
+          <w:sz w:val="38"/>
+          <w:szCs w:val="38"/>
+        </w:rPr>
         <w:t>Sviluppi futuri</w:t>
       </w:r>
     </w:p>
@@ -3403,88 +3703,7 @@
           <w:sz w:val="24"/>
           <w:szCs w:val="24"/>
         </w:rPr>
-        <w:t xml:space="preserve">Incrociare i risultati dei documenti rilevanti tra Google </w:t>
-      </w:r>
-      <w:proofErr w:type="spellStart"/>
-      <w:r>
-        <w:rPr>
-          <w:rFonts w:ascii="Times New Roman" w:hAnsi="Times New Roman" w:cs="Times New Roman"/>
-          <w:sz w:val="24"/>
-          <w:szCs w:val="24"/>
-        </w:rPr>
-        <w:t>Scholar</w:t>
-      </w:r>
-      <w:proofErr w:type="spellEnd"/>
-      <w:r>
-        <w:rPr>
-          <w:rFonts w:ascii="Times New Roman" w:hAnsi="Times New Roman" w:cs="Times New Roman"/>
-          <w:sz w:val="24"/>
-          <w:szCs w:val="24"/>
-        </w:rPr>
-        <w:t xml:space="preserve"> e Microsoft </w:t>
-      </w:r>
-      <w:proofErr w:type="spellStart"/>
-      <w:r>
-        <w:rPr>
-          <w:rFonts w:ascii="Times New Roman" w:hAnsi="Times New Roman" w:cs="Times New Roman"/>
-          <w:sz w:val="24"/>
-          <w:szCs w:val="24"/>
-        </w:rPr>
-        <w:t>Academic</w:t>
-      </w:r>
-      <w:proofErr w:type="spellEnd"/>
-      <w:r>
-        <w:rPr>
-          <w:rFonts w:ascii="Times New Roman" w:hAnsi="Times New Roman" w:cs="Times New Roman"/>
-          <w:sz w:val="24"/>
-          <w:szCs w:val="24"/>
-        </w:rPr>
-        <w:t xml:space="preserve">, confrontando i titoli degli articoli in modo intelligente (perché a volte i titoli differiscono tra i due motori di ricerca). Una soluzione potrebbe essere confrontare anche gli autori (che però non sono completamente presenti su </w:t>
-      </w:r>
-      <w:proofErr w:type="spellStart"/>
-      <w:r>
-        <w:rPr>
-          <w:rFonts w:ascii="Times New Roman" w:hAnsi="Times New Roman" w:cs="Times New Roman"/>
-          <w:sz w:val="24"/>
-          <w:szCs w:val="24"/>
-        </w:rPr>
-        <w:t>Scholar</w:t>
-      </w:r>
-      <w:proofErr w:type="spellEnd"/>
-      <w:r>
-        <w:rPr>
-          <w:rFonts w:ascii="Times New Roman" w:hAnsi="Times New Roman" w:cs="Times New Roman"/>
-          <w:sz w:val="24"/>
-          <w:szCs w:val="24"/>
-        </w:rPr>
-        <w:t xml:space="preserve">) e la data (che non riesco a ricavare da </w:t>
-      </w:r>
-      <w:proofErr w:type="spellStart"/>
-      <w:r>
-        <w:rPr>
-          <w:rFonts w:ascii="Times New Roman" w:hAnsi="Times New Roman" w:cs="Times New Roman"/>
-          <w:sz w:val="24"/>
-          <w:szCs w:val="24"/>
-        </w:rPr>
-        <w:t>Academic</w:t>
-      </w:r>
-      <w:proofErr w:type="spellEnd"/>
-      <w:r>
-        <w:rPr>
-          <w:rFonts w:ascii="Times New Roman" w:hAnsi="Times New Roman" w:cs="Times New Roman"/>
-          <w:sz w:val="24"/>
-          <w:szCs w:val="24"/>
-        </w:rPr>
-        <w:t xml:space="preserve">). Come ulteriore </w:t>
-      </w:r>
-      <w:r>
-        <w:rPr>
-          <w:rFonts w:ascii="Times New Roman" w:hAnsi="Times New Roman" w:cs="Times New Roman"/>
-          <w:sz w:val="24"/>
-          <w:szCs w:val="24"/>
-        </w:rPr>
-        <w:lastRenderedPageBreak/>
-        <w:t>problema le date sono spesso diverse tra i due e lo stesso articolo è presente più volte con date diverse.</w:t>
+        <w:t>Incrociare i risultati dei documenti rilevanti tra Google Scholar e Microsoft Academic, confrontando i titoli degli articoli in modo intelligente (perché a volte i titoli differiscono tra i due motori di ricerca). Una soluzione potrebbe essere confrontare anche gli autori (che però non sono completamente presenti su Scholar) e la data (che non riesco a ricavare da Academic). Come ulteriore problema le date sono spesso diverse tra i due e lo stesso articolo è presente più volte con date diverse.</w:t>
       </w:r>
     </w:p>
     <w:p>
@@ -4357,6 +4576,92 @@
     </w:lvl>
   </w:abstractNum>
   <w:abstractNum w:abstractNumId="5" w15:restartNumberingAfterBreak="0">
+    <w:nsid w:val="5287434E"/>
+    <w:multiLevelType w:val="multilevel"/>
+    <w:tmpl w:val="0410001F"/>
+    <w:lvl w:ilvl="0">
+      <w:start w:val="1"/>
+      <w:numFmt w:val="decimal"/>
+      <w:lvlText w:val="%1."/>
+      <w:lvlJc w:val="left"/>
+      <w:pPr>
+        <w:ind w:left="360" w:hanging="360"/>
+      </w:pPr>
+    </w:lvl>
+    <w:lvl w:ilvl="1">
+      <w:start w:val="1"/>
+      <w:numFmt w:val="decimal"/>
+      <w:lvlText w:val="%1.%2."/>
+      <w:lvlJc w:val="left"/>
+      <w:pPr>
+        <w:ind w:left="792" w:hanging="432"/>
+      </w:pPr>
+    </w:lvl>
+    <w:lvl w:ilvl="2">
+      <w:start w:val="1"/>
+      <w:numFmt w:val="decimal"/>
+      <w:lvlText w:val="%1.%2.%3."/>
+      <w:lvlJc w:val="left"/>
+      <w:pPr>
+        <w:ind w:left="1224" w:hanging="504"/>
+      </w:pPr>
+    </w:lvl>
+    <w:lvl w:ilvl="3">
+      <w:start w:val="1"/>
+      <w:numFmt w:val="decimal"/>
+      <w:lvlText w:val="%1.%2.%3.%4."/>
+      <w:lvlJc w:val="left"/>
+      <w:pPr>
+        <w:ind w:left="1728" w:hanging="648"/>
+      </w:pPr>
+    </w:lvl>
+    <w:lvl w:ilvl="4">
+      <w:start w:val="1"/>
+      <w:numFmt w:val="decimal"/>
+      <w:lvlText w:val="%1.%2.%3.%4.%5."/>
+      <w:lvlJc w:val="left"/>
+      <w:pPr>
+        <w:ind w:left="2232" w:hanging="792"/>
+      </w:pPr>
+    </w:lvl>
+    <w:lvl w:ilvl="5">
+      <w:start w:val="1"/>
+      <w:numFmt w:val="decimal"/>
+      <w:lvlText w:val="%1.%2.%3.%4.%5.%6."/>
+      <w:lvlJc w:val="left"/>
+      <w:pPr>
+        <w:ind w:left="2736" w:hanging="936"/>
+      </w:pPr>
+    </w:lvl>
+    <w:lvl w:ilvl="6">
+      <w:start w:val="1"/>
+      <w:numFmt w:val="decimal"/>
+      <w:lvlText w:val="%1.%2.%3.%4.%5.%6.%7."/>
+      <w:lvlJc w:val="left"/>
+      <w:pPr>
+        <w:ind w:left="3240" w:hanging="1080"/>
+      </w:pPr>
+    </w:lvl>
+    <w:lvl w:ilvl="7">
+      <w:start w:val="1"/>
+      <w:numFmt w:val="decimal"/>
+      <w:lvlText w:val="%1.%2.%3.%4.%5.%6.%7.%8."/>
+      <w:lvlJc w:val="left"/>
+      <w:pPr>
+        <w:ind w:left="3744" w:hanging="1224"/>
+      </w:pPr>
+    </w:lvl>
+    <w:lvl w:ilvl="8">
+      <w:start w:val="1"/>
+      <w:numFmt w:val="decimal"/>
+      <w:lvlText w:val="%1.%2.%3.%4.%5.%6.%7.%8.%9."/>
+      <w:lvlJc w:val="left"/>
+      <w:pPr>
+        <w:ind w:left="4320" w:hanging="1440"/>
+      </w:pPr>
+    </w:lvl>
+  </w:abstractNum>
+  <w:abstractNum w:abstractNumId="6" w15:restartNumberingAfterBreak="0">
     <w:nsid w:val="554C19F6"/>
     <w:multiLevelType w:val="multilevel"/>
     <w:tmpl w:val="71D6AF06"/>
@@ -4469,7 +4774,7 @@
       </w:rPr>
     </w:lvl>
   </w:abstractNum>
-  <w:abstractNum w:abstractNumId="6" w15:restartNumberingAfterBreak="0">
+  <w:abstractNum w:abstractNumId="7" w15:restartNumberingAfterBreak="0">
     <w:nsid w:val="5715191C"/>
     <w:multiLevelType w:val="multilevel"/>
     <w:tmpl w:val="0410001D"/>
@@ -4561,7 +4866,7 @@
       </w:pPr>
     </w:lvl>
   </w:abstractNum>
-  <w:abstractNum w:abstractNumId="7" w15:restartNumberingAfterBreak="0">
+  <w:abstractNum w:abstractNumId="8" w15:restartNumberingAfterBreak="0">
     <w:nsid w:val="577F590A"/>
     <w:multiLevelType w:val="multilevel"/>
     <w:tmpl w:val="D0FAA608"/>
@@ -4684,7 +4989,7 @@
       </w:rPr>
     </w:lvl>
   </w:abstractNum>
-  <w:abstractNum w:abstractNumId="8" w15:restartNumberingAfterBreak="0">
+  <w:abstractNum w:abstractNumId="9" w15:restartNumberingAfterBreak="0">
     <w:nsid w:val="5BE81EEF"/>
     <w:multiLevelType w:val="hybridMultilevel"/>
     <w:tmpl w:val="FEF24B78"/>
@@ -4773,7 +5078,7 @@
       </w:pPr>
     </w:lvl>
   </w:abstractNum>
-  <w:abstractNum w:abstractNumId="9" w15:restartNumberingAfterBreak="0">
+  <w:abstractNum w:abstractNumId="10" w15:restartNumberingAfterBreak="0">
     <w:nsid w:val="726259CF"/>
     <w:multiLevelType w:val="multilevel"/>
     <w:tmpl w:val="F31AB27A"/>
@@ -4886,7 +5191,7 @@
       </w:rPr>
     </w:lvl>
   </w:abstractNum>
-  <w:abstractNum w:abstractNumId="10" w15:restartNumberingAfterBreak="0">
+  <w:abstractNum w:abstractNumId="11" w15:restartNumberingAfterBreak="0">
     <w:nsid w:val="74123297"/>
     <w:multiLevelType w:val="multilevel"/>
     <w:tmpl w:val="F31AB27A"/>
@@ -4999,8 +5304,94 @@
       </w:rPr>
     </w:lvl>
   </w:abstractNum>
+  <w:abstractNum w:abstractNumId="12" w15:restartNumberingAfterBreak="0">
+    <w:nsid w:val="7C6A450A"/>
+    <w:multiLevelType w:val="hybridMultilevel"/>
+    <w:tmpl w:val="C1123F88"/>
+    <w:lvl w:ilvl="0" w:tplc="04100011">
+      <w:start w:val="1"/>
+      <w:numFmt w:val="decimal"/>
+      <w:lvlText w:val="%1)"/>
+      <w:lvlJc w:val="left"/>
+      <w:pPr>
+        <w:ind w:left="720" w:hanging="360"/>
+      </w:pPr>
+    </w:lvl>
+    <w:lvl w:ilvl="1" w:tplc="04100019" w:tentative="1">
+      <w:start w:val="1"/>
+      <w:numFmt w:val="lowerLetter"/>
+      <w:lvlText w:val="%2."/>
+      <w:lvlJc w:val="left"/>
+      <w:pPr>
+        <w:ind w:left="1440" w:hanging="360"/>
+      </w:pPr>
+    </w:lvl>
+    <w:lvl w:ilvl="2" w:tplc="0410001B" w:tentative="1">
+      <w:start w:val="1"/>
+      <w:numFmt w:val="lowerRoman"/>
+      <w:lvlText w:val="%3."/>
+      <w:lvlJc w:val="right"/>
+      <w:pPr>
+        <w:ind w:left="2160" w:hanging="180"/>
+      </w:pPr>
+    </w:lvl>
+    <w:lvl w:ilvl="3" w:tplc="0410000F" w:tentative="1">
+      <w:start w:val="1"/>
+      <w:numFmt w:val="decimal"/>
+      <w:lvlText w:val="%4."/>
+      <w:lvlJc w:val="left"/>
+      <w:pPr>
+        <w:ind w:left="2880" w:hanging="360"/>
+      </w:pPr>
+    </w:lvl>
+    <w:lvl w:ilvl="4" w:tplc="04100019" w:tentative="1">
+      <w:start w:val="1"/>
+      <w:numFmt w:val="lowerLetter"/>
+      <w:lvlText w:val="%5."/>
+      <w:lvlJc w:val="left"/>
+      <w:pPr>
+        <w:ind w:left="3600" w:hanging="360"/>
+      </w:pPr>
+    </w:lvl>
+    <w:lvl w:ilvl="5" w:tplc="0410001B" w:tentative="1">
+      <w:start w:val="1"/>
+      <w:numFmt w:val="lowerRoman"/>
+      <w:lvlText w:val="%6."/>
+      <w:lvlJc w:val="right"/>
+      <w:pPr>
+        <w:ind w:left="4320" w:hanging="180"/>
+      </w:pPr>
+    </w:lvl>
+    <w:lvl w:ilvl="6" w:tplc="0410000F" w:tentative="1">
+      <w:start w:val="1"/>
+      <w:numFmt w:val="decimal"/>
+      <w:lvlText w:val="%7."/>
+      <w:lvlJc w:val="left"/>
+      <w:pPr>
+        <w:ind w:left="5040" w:hanging="360"/>
+      </w:pPr>
+    </w:lvl>
+    <w:lvl w:ilvl="7" w:tplc="04100019" w:tentative="1">
+      <w:start w:val="1"/>
+      <w:numFmt w:val="lowerLetter"/>
+      <w:lvlText w:val="%8."/>
+      <w:lvlJc w:val="left"/>
+      <w:pPr>
+        <w:ind w:left="5760" w:hanging="360"/>
+      </w:pPr>
+    </w:lvl>
+    <w:lvl w:ilvl="8" w:tplc="0410001B" w:tentative="1">
+      <w:start w:val="1"/>
+      <w:numFmt w:val="lowerRoman"/>
+      <w:lvlText w:val="%9."/>
+      <w:lvlJc w:val="right"/>
+      <w:pPr>
+        <w:ind w:left="6480" w:hanging="180"/>
+      </w:pPr>
+    </w:lvl>
+  </w:abstractNum>
   <w:num w:numId="1">
-    <w:abstractNumId w:val="8"/>
+    <w:abstractNumId w:val="9"/>
   </w:num>
   <w:num w:numId="2">
     <w:abstractNumId w:val="4"/>
@@ -5015,19 +5406,19 @@
     </w:lvlOverride>
   </w:num>
   <w:num w:numId="4">
-    <w:abstractNumId w:val="10"/>
+    <w:abstractNumId w:val="11"/>
   </w:num>
   <w:num w:numId="5">
-    <w:abstractNumId w:val="7"/>
+    <w:abstractNumId w:val="8"/>
   </w:num>
   <w:num w:numId="6">
-    <w:abstractNumId w:val="6"/>
+    <w:abstractNumId w:val="7"/>
   </w:num>
   <w:num w:numId="7">
     <w:abstractNumId w:val="1"/>
   </w:num>
   <w:num w:numId="8">
-    <w:abstractNumId w:val="9"/>
+    <w:abstractNumId w:val="10"/>
   </w:num>
   <w:num w:numId="9">
     <w:abstractNumId w:val="2"/>
@@ -5036,10 +5427,16 @@
     <w:abstractNumId w:val="3"/>
   </w:num>
   <w:num w:numId="11">
-    <w:abstractNumId w:val="5"/>
+    <w:abstractNumId w:val="6"/>
   </w:num>
   <w:num w:numId="12">
     <w:abstractNumId w:val="0"/>
+  </w:num>
+  <w:num w:numId="13">
+    <w:abstractNumId w:val="5"/>
+  </w:num>
+  <w:num w:numId="14">
+    <w:abstractNumId w:val="12"/>
   </w:num>
 </w:numbering>
 </file>
@@ -6354,7 +6751,7 @@
 </file>
 
 <file path=customXml/itemProps1.xml><?xml version="1.0" encoding="utf-8"?>
-<ds:datastoreItem xmlns:ds="http://schemas.openxmlformats.org/officeDocument/2006/customXml" ds:itemID="{999562B7-CF0B-4114-A9EC-F613AE0BC8EB}">
+<ds:datastoreItem xmlns:ds="http://schemas.openxmlformats.org/officeDocument/2006/customXml" ds:itemID="{68C71E55-E75C-4B70-BD2B-E47082266EB1}">
   <ds:schemaRefs>
     <ds:schemaRef ds:uri="http://schemas.openxmlformats.org/officeDocument/2006/bibliography"/>
   </ds:schemaRefs>

</xml_diff>

<commit_message>
copia inviata la prof
</commit_message>
<xml_diff>
--- a/tesi.docx
+++ b/tesi.docx
@@ -2788,7 +2788,59 @@
           <w:szCs w:val="24"/>
           <w:shd w:val="clear" w:color="auto" w:fill="FFFFFF"/>
         </w:rPr>
-        <w:t xml:space="preserve">Altra pecca di </w:t>
+        <w:t xml:space="preserve">Altra pecca di Scholar è che non tutti i risultati sono articoli accademici, include anche: annunci di notizie, presentazioni in PowerPoint e materiale non pubblicato. Sarebbe quindi necessario filtrare i risultati per </w:t>
+      </w:r>
+      <w:r>
+        <w:rPr>
+          <w:rFonts w:ascii="Times New Roman" w:hAnsi="Times New Roman" w:cs="Times New Roman"/>
+          <w:color w:val="222222"/>
+          <w:sz w:val="24"/>
+          <w:szCs w:val="24"/>
+          <w:shd w:val="clear" w:color="auto" w:fill="FFFFFF"/>
+        </w:rPr>
+        <w:t>discernere</w:t>
+      </w:r>
+      <w:r>
+        <w:rPr>
+          <w:rFonts w:ascii="Times New Roman" w:hAnsi="Times New Roman" w:cs="Times New Roman"/>
+          <w:color w:val="222222"/>
+          <w:sz w:val="24"/>
+          <w:szCs w:val="24"/>
+          <w:shd w:val="clear" w:color="auto" w:fill="FFFFFF"/>
+        </w:rPr>
+        <w:t xml:space="preserve"> le pubblicazioni dal resto</w:t>
+      </w:r>
+      <w:r>
+        <w:rPr>
+          <w:rFonts w:ascii="Times New Roman" w:hAnsi="Times New Roman" w:cs="Times New Roman"/>
+          <w:color w:val="222222"/>
+          <w:sz w:val="24"/>
+          <w:szCs w:val="24"/>
+          <w:shd w:val="clear" w:color="auto" w:fill="FFFFFF"/>
+        </w:rPr>
+        <w:t>.</w:t>
+      </w:r>
+    </w:p>
+    <w:p>
+      <w:pPr>
+        <w:spacing w:line="276" w:lineRule="auto"/>
+        <w:rPr>
+          <w:rFonts w:ascii="Times New Roman" w:hAnsi="Times New Roman" w:cs="Times New Roman"/>
+          <w:color w:val="222222"/>
+          <w:sz w:val="24"/>
+          <w:szCs w:val="24"/>
+          <w:shd w:val="clear" w:color="auto" w:fill="FFFFFF"/>
+        </w:rPr>
+      </w:pPr>
+      <w:r>
+        <w:rPr>
+          <w:rFonts w:ascii="Times New Roman" w:hAnsi="Times New Roman" w:cs="Times New Roman"/>
+          <w:color w:val="222222"/>
+          <w:sz w:val="24"/>
+          <w:szCs w:val="24"/>
+          <w:shd w:val="clear" w:color="auto" w:fill="FFFFFF"/>
+        </w:rPr>
+        <w:t xml:space="preserve">Scholar attribuisce grande importanza al numero di citazioni quando calcola il ranking e per questo è stato accusato di rafforzare l’effetto </w:t>
       </w:r>
       <w:proofErr w:type="spellStart"/>
       <w:r>
@@ -2799,7 +2851,7 @@
           <w:szCs w:val="24"/>
           <w:shd w:val="clear" w:color="auto" w:fill="FFFFFF"/>
         </w:rPr>
-        <w:t>Scholar</w:t>
+        <w:t>Mathew</w:t>
       </w:r>
       <w:proofErr w:type="spellEnd"/>
       <w:r>
@@ -2810,9 +2862,12 @@
           <w:szCs w:val="24"/>
           <w:shd w:val="clear" w:color="auto" w:fill="FFFFFF"/>
         </w:rPr>
-        <w:t xml:space="preserve"> è che non tutti i risultati sono articoli accademici, include anche: annunci di notizie, </w:t>
-      </w:r>
-      <w:r>
+        <w:t>: le pubblicazioni più citate compaiono nelle prime posizioni, mentre quelli più recenti difficilmente appaiono in cima; di conseguenza ricevono meno attenzione da parte degli utenti e quindi meno citazioni.</w:t>
+      </w:r>
+    </w:p>
+    <w:p>
+      <w:pPr>
+        <w:spacing w:line="276" w:lineRule="auto"/>
         <w:rPr>
           <w:rFonts w:ascii="Times New Roman" w:hAnsi="Times New Roman" w:cs="Times New Roman"/>
           <w:color w:val="222222"/>
@@ -2820,8 +2875,7 @@
           <w:szCs w:val="24"/>
           <w:shd w:val="clear" w:color="auto" w:fill="FFFFFF"/>
         </w:rPr>
-        <w:t xml:space="preserve">presentazioni in PowerPoint e materiale non pubblicato. Sarebbe quindi necessario filtrare i risultati per </w:t>
-      </w:r>
+      </w:pPr>
       <w:r>
         <w:rPr>
           <w:rFonts w:ascii="Times New Roman" w:hAnsi="Times New Roman" w:cs="Times New Roman"/>
@@ -2830,7 +2884,7 @@
           <w:szCs w:val="24"/>
           <w:shd w:val="clear" w:color="auto" w:fill="FFFFFF"/>
         </w:rPr>
-        <w:t>discernere</w:t>
+        <w:t xml:space="preserve">Google Scholar </w:t>
       </w:r>
       <w:r>
         <w:rPr>
@@ -2840,7 +2894,7 @@
           <w:szCs w:val="24"/>
           <w:shd w:val="clear" w:color="auto" w:fill="FFFFFF"/>
         </w:rPr>
-        <w:t xml:space="preserve"> le pubblicazioni dal resto</w:t>
+        <w:t>è particolarmente vulnerabile allo spam</w:t>
       </w:r>
       <w:r>
         <w:rPr>
@@ -2850,12 +2904,10 @@
           <w:szCs w:val="24"/>
           <w:shd w:val="clear" w:color="auto" w:fill="FFFFFF"/>
         </w:rPr>
-        <w:t>.</w:t>
-      </w:r>
-    </w:p>
-    <w:p>
-      <w:pPr>
-        <w:spacing w:line="276" w:lineRule="auto"/>
+        <w:t>. Ricercatori dell’università della California, Berkley e Otto-von-</w:t>
+      </w:r>
+      <w:proofErr w:type="spellStart"/>
+      <w:r>
         <w:rPr>
           <w:rFonts w:ascii="Times New Roman" w:hAnsi="Times New Roman" w:cs="Times New Roman"/>
           <w:color w:val="222222"/>
@@ -2863,8 +2915,9 @@
           <w:szCs w:val="24"/>
           <w:shd w:val="clear" w:color="auto" w:fill="FFFFFF"/>
         </w:rPr>
-      </w:pPr>
-      <w:proofErr w:type="spellStart"/>
+        <w:t>Guericke</w:t>
+      </w:r>
+      <w:proofErr w:type="spellEnd"/>
       <w:r>
         <w:rPr>
           <w:rFonts w:ascii="Times New Roman" w:hAnsi="Times New Roman" w:cs="Times New Roman"/>
@@ -2873,9 +2926,8 @@
           <w:szCs w:val="24"/>
           <w:shd w:val="clear" w:color="auto" w:fill="FFFFFF"/>
         </w:rPr>
-        <w:t>Scholar</w:t>
-      </w:r>
-      <w:proofErr w:type="spellEnd"/>
+        <w:t xml:space="preserve"> hanno dimostrato che i conteggi delle citazioni sul motore di ricerca possono essere manipolati ed è possibile creare articoli privi di significato ma che vengono comunque indicizzati. </w:t>
+      </w:r>
       <w:r>
         <w:rPr>
           <w:rFonts w:ascii="Times New Roman" w:hAnsi="Times New Roman" w:cs="Times New Roman"/>
@@ -2884,9 +2936,8 @@
           <w:szCs w:val="24"/>
           <w:shd w:val="clear" w:color="auto" w:fill="FFFFFF"/>
         </w:rPr>
-        <w:t xml:space="preserve"> attribuisce grande importanza al numero di citazioni quando calcola il ranking e per questo è stato accusato di rafforzare l’effetto </w:t>
-      </w:r>
-      <w:proofErr w:type="spellStart"/>
+        <w:t>È</w:t>
+      </w:r>
       <w:r>
         <w:rPr>
           <w:rFonts w:ascii="Times New Roman" w:hAnsi="Times New Roman" w:cs="Times New Roman"/>
@@ -2895,158 +2946,7 @@
           <w:szCs w:val="24"/>
           <w:shd w:val="clear" w:color="auto" w:fill="FFFFFF"/>
         </w:rPr>
-        <w:t>Mathew</w:t>
-      </w:r>
-      <w:proofErr w:type="spellEnd"/>
-      <w:r>
-        <w:rPr>
-          <w:rFonts w:ascii="Times New Roman" w:hAnsi="Times New Roman" w:cs="Times New Roman"/>
-          <w:color w:val="222222"/>
-          <w:sz w:val="24"/>
-          <w:szCs w:val="24"/>
-          <w:shd w:val="clear" w:color="auto" w:fill="FFFFFF"/>
-        </w:rPr>
-        <w:t>: le pubblicazioni più citate compaiono nelle prime posizioni, mentre quelli più recenti difficilmente appaiono in cima; di conseguenza ricevono meno attenzione da parte degli utenti e quindi meno citazioni.</w:t>
-      </w:r>
-    </w:p>
-    <w:p>
-      <w:pPr>
-        <w:spacing w:line="276" w:lineRule="auto"/>
-        <w:rPr>
-          <w:rFonts w:ascii="Times New Roman" w:hAnsi="Times New Roman" w:cs="Times New Roman"/>
-          <w:color w:val="222222"/>
-          <w:sz w:val="24"/>
-          <w:szCs w:val="24"/>
-          <w:shd w:val="clear" w:color="auto" w:fill="FFFFFF"/>
-        </w:rPr>
-      </w:pPr>
-      <w:r>
-        <w:rPr>
-          <w:rFonts w:ascii="Times New Roman" w:hAnsi="Times New Roman" w:cs="Times New Roman"/>
-          <w:color w:val="222222"/>
-          <w:sz w:val="24"/>
-          <w:szCs w:val="24"/>
-          <w:shd w:val="clear" w:color="auto" w:fill="FFFFFF"/>
-        </w:rPr>
-        <w:t xml:space="preserve">Google </w:t>
-      </w:r>
-      <w:proofErr w:type="spellStart"/>
-      <w:r>
-        <w:rPr>
-          <w:rFonts w:ascii="Times New Roman" w:hAnsi="Times New Roman" w:cs="Times New Roman"/>
-          <w:color w:val="222222"/>
-          <w:sz w:val="24"/>
-          <w:szCs w:val="24"/>
-          <w:shd w:val="clear" w:color="auto" w:fill="FFFFFF"/>
-        </w:rPr>
-        <w:t>Scholar</w:t>
-      </w:r>
-      <w:proofErr w:type="spellEnd"/>
-      <w:r>
-        <w:rPr>
-          <w:rFonts w:ascii="Times New Roman" w:hAnsi="Times New Roman" w:cs="Times New Roman"/>
-          <w:color w:val="222222"/>
-          <w:sz w:val="24"/>
-          <w:szCs w:val="24"/>
-          <w:shd w:val="clear" w:color="auto" w:fill="FFFFFF"/>
-        </w:rPr>
-        <w:t xml:space="preserve"> </w:t>
-      </w:r>
-      <w:r>
-        <w:rPr>
-          <w:rFonts w:ascii="Times New Roman" w:hAnsi="Times New Roman" w:cs="Times New Roman"/>
-          <w:color w:val="222222"/>
-          <w:sz w:val="24"/>
-          <w:szCs w:val="24"/>
-          <w:shd w:val="clear" w:color="auto" w:fill="FFFFFF"/>
-        </w:rPr>
-        <w:t>è particolarmente vulnerabile allo spam</w:t>
-      </w:r>
-      <w:r>
-        <w:rPr>
-          <w:rFonts w:ascii="Times New Roman" w:hAnsi="Times New Roman" w:cs="Times New Roman"/>
-          <w:color w:val="222222"/>
-          <w:sz w:val="24"/>
-          <w:szCs w:val="24"/>
-          <w:shd w:val="clear" w:color="auto" w:fill="FFFFFF"/>
-        </w:rPr>
-        <w:t>. Ricercatori dell’università della California, Ber</w:t>
-      </w:r>
-      <w:bookmarkStart w:id="23" w:name="_GoBack"/>
-      <w:bookmarkEnd w:id="23"/>
-      <w:r>
-        <w:rPr>
-          <w:rFonts w:ascii="Times New Roman" w:hAnsi="Times New Roman" w:cs="Times New Roman"/>
-          <w:color w:val="222222"/>
-          <w:sz w:val="24"/>
-          <w:szCs w:val="24"/>
-          <w:shd w:val="clear" w:color="auto" w:fill="FFFFFF"/>
-        </w:rPr>
-        <w:t>kley e Otto-von-</w:t>
-      </w:r>
-      <w:proofErr w:type="spellStart"/>
-      <w:r>
-        <w:rPr>
-          <w:rFonts w:ascii="Times New Roman" w:hAnsi="Times New Roman" w:cs="Times New Roman"/>
-          <w:color w:val="222222"/>
-          <w:sz w:val="24"/>
-          <w:szCs w:val="24"/>
-          <w:shd w:val="clear" w:color="auto" w:fill="FFFFFF"/>
-        </w:rPr>
-        <w:t>Guericke</w:t>
-      </w:r>
-      <w:proofErr w:type="spellEnd"/>
-      <w:r>
-        <w:rPr>
-          <w:rFonts w:ascii="Times New Roman" w:hAnsi="Times New Roman" w:cs="Times New Roman"/>
-          <w:color w:val="222222"/>
-          <w:sz w:val="24"/>
-          <w:szCs w:val="24"/>
-          <w:shd w:val="clear" w:color="auto" w:fill="FFFFFF"/>
-        </w:rPr>
-        <w:t xml:space="preserve"> hanno dimostrato che i conteggi delle citazioni sul motore di ricerca possono essere manipolati ed è possibile creare articoli privi di significato ma che vengono comunque indicizzati. </w:t>
-      </w:r>
-      <w:r>
-        <w:rPr>
-          <w:rFonts w:ascii="Times New Roman" w:hAnsi="Times New Roman" w:cs="Times New Roman"/>
-          <w:color w:val="222222"/>
-          <w:sz w:val="24"/>
-          <w:szCs w:val="24"/>
-          <w:shd w:val="clear" w:color="auto" w:fill="FFFFFF"/>
-        </w:rPr>
-        <w:t>È</w:t>
-      </w:r>
-      <w:r>
-        <w:rPr>
-          <w:rFonts w:ascii="Times New Roman" w:hAnsi="Times New Roman" w:cs="Times New Roman"/>
-          <w:color w:val="222222"/>
-          <w:sz w:val="24"/>
-          <w:szCs w:val="24"/>
-          <w:shd w:val="clear" w:color="auto" w:fill="FFFFFF"/>
-        </w:rPr>
-        <w:t xml:space="preserve"> quindi possibile creare gruppi di articoli falsi che si citano a vicenda e contenenti determinate parole chiave per invalidare il contenuto dell’indice di </w:t>
-      </w:r>
-      <w:proofErr w:type="spellStart"/>
-      <w:r>
-        <w:rPr>
-          <w:rFonts w:ascii="Times New Roman" w:hAnsi="Times New Roman" w:cs="Times New Roman"/>
-          <w:color w:val="222222"/>
-          <w:sz w:val="24"/>
-          <w:szCs w:val="24"/>
-          <w:shd w:val="clear" w:color="auto" w:fill="FFFFFF"/>
-        </w:rPr>
-        <w:t>Scholar</w:t>
-      </w:r>
-      <w:proofErr w:type="spellEnd"/>
-      <w:r>
-        <w:rPr>
-          <w:rFonts w:ascii="Times New Roman" w:hAnsi="Times New Roman" w:cs="Times New Roman"/>
-          <w:color w:val="222222"/>
-          <w:sz w:val="24"/>
-          <w:szCs w:val="24"/>
-          <w:shd w:val="clear" w:color="auto" w:fill="FFFFFF"/>
-        </w:rPr>
-        <w:t xml:space="preserve">. </w:t>
+        <w:t xml:space="preserve"> quindi possibile creare gruppi di articoli falsi che si citano a vicenda e contenenti determinate parole chiave per invalidare il contenuto dell’indice di Scholar. </w:t>
       </w:r>
       <w:sdt>
         <w:sdtPr>
@@ -3060,6 +2960,7 @@
           <w:id w:val="1327547466"/>
           <w:citation/>
         </w:sdtPr>
+        <w:sdtEndPr/>
         <w:sdtContent>
           <w:r>
             <w:rPr>
@@ -3114,6 +3015,30 @@
           </w:r>
         </w:sdtContent>
       </w:sdt>
+    </w:p>
+    <w:p>
+      <w:pPr>
+        <w:spacing w:line="276" w:lineRule="auto"/>
+        <w:rPr>
+          <w:rFonts w:ascii="Times New Roman" w:hAnsi="Times New Roman" w:cs="Times New Roman"/>
+          <w:color w:val="222222"/>
+          <w:sz w:val="24"/>
+          <w:szCs w:val="24"/>
+          <w:shd w:val="clear" w:color="auto" w:fill="FFFFFF"/>
+        </w:rPr>
+      </w:pPr>
+      <w:r>
+        <w:rPr>
+          <w:rFonts w:ascii="Times New Roman" w:hAnsi="Times New Roman" w:cs="Times New Roman"/>
+          <w:color w:val="222222"/>
+          <w:sz w:val="24"/>
+          <w:szCs w:val="24"/>
+          <w:shd w:val="clear" w:color="auto" w:fill="FFFFFF"/>
+        </w:rPr>
+        <w:t>---------------------------------------------------------------------------------------------------</w:t>
+      </w:r>
+      <w:bookmarkStart w:id="23" w:name="_GoBack"/>
+      <w:bookmarkEnd w:id="23"/>
     </w:p>
     <w:p>
       <w:pPr>
@@ -7141,7 +7066,7 @@
 </file>
 
 <file path=customXml/itemProps1.xml><?xml version="1.0" encoding="utf-8"?>
-<ds:datastoreItem xmlns:ds="http://schemas.openxmlformats.org/officeDocument/2006/customXml" ds:itemID="{15AD6F06-4C78-4E9C-AF46-A2DA70ED2ABC}">
+<ds:datastoreItem xmlns:ds="http://schemas.openxmlformats.org/officeDocument/2006/customXml" ds:itemID="{D39855AA-FB2A-4A29-BEA1-440836FD4E3E}">
   <ds:schemaRefs>
     <ds:schemaRef ds:uri="http://schemas.openxmlformats.org/officeDocument/2006/bibliography"/>
   </ds:schemaRefs>

</xml_diff>

<commit_message>
Avanti com MA 2
</commit_message>
<xml_diff>
--- a/tesi.docx
+++ b/tesi.docx
@@ -3546,44 +3546,50 @@
         </w:rPr>
         <w:t>, anche se sono sempre gli argomenti a carattere scientifico a dominare le prime posizioni.</w:t>
       </w:r>
-    </w:p>
-    <w:p>
-      <w:pPr>
-        <w:spacing w:line="276" w:lineRule="auto"/>
-        <w:rPr>
-          <w:rFonts w:ascii="Times New Roman" w:hAnsi="Times New Roman" w:cs="Times New Roman"/>
-          <w:sz w:val="24"/>
-          <w:szCs w:val="24"/>
-        </w:rPr>
-      </w:pPr>
-      <w:r>
-        <w:rPr>
-          <w:rFonts w:ascii="Times New Roman" w:hAnsi="Times New Roman" w:cs="Times New Roman"/>
-          <w:sz w:val="24"/>
-          <w:szCs w:val="24"/>
-        </w:rPr>
-        <w:t xml:space="preserve">I </w:t>
-      </w:r>
-      <w:proofErr w:type="spellStart"/>
-      <w:r>
-        <w:rPr>
-          <w:rFonts w:ascii="Times New Roman" w:hAnsi="Times New Roman" w:cs="Times New Roman"/>
-          <w:sz w:val="24"/>
-          <w:szCs w:val="24"/>
-        </w:rPr>
-        <w:t>topic</w:t>
-      </w:r>
-      <w:proofErr w:type="spellEnd"/>
-      <w:r>
-        <w:rPr>
-          <w:rFonts w:ascii="Times New Roman" w:hAnsi="Times New Roman" w:cs="Times New Roman"/>
-          <w:sz w:val="24"/>
-          <w:szCs w:val="24"/>
-        </w:rPr>
-        <w:t xml:space="preserve"> nuovi vengono scoperti da sistemi che sfruttano l’intelligenza artificiale per effettuare una comprensione semantica del contenuto delle pubblicazioni.</w:t>
+      <w:r>
+        <w:rPr>
+          <w:rFonts w:ascii="Times New Roman" w:hAnsi="Times New Roman" w:cs="Times New Roman"/>
+          <w:sz w:val="24"/>
+          <w:szCs w:val="24"/>
+        </w:rPr>
+        <w:t xml:space="preserve"> </w:t>
       </w:r>
       <w:bookmarkStart w:id="24" w:name="_GoBack"/>
       <w:bookmarkEnd w:id="24"/>
+      <w:r>
+        <w:rPr>
+          <w:rFonts w:ascii="Times New Roman" w:hAnsi="Times New Roman" w:cs="Times New Roman"/>
+          <w:sz w:val="24"/>
+          <w:szCs w:val="24"/>
+        </w:rPr>
+        <w:t xml:space="preserve">I </w:t>
+      </w:r>
+      <w:r>
+        <w:rPr>
+          <w:rFonts w:ascii="Times New Roman" w:hAnsi="Times New Roman" w:cs="Times New Roman"/>
+          <w:sz w:val="24"/>
+          <w:szCs w:val="24"/>
+        </w:rPr>
+        <w:t xml:space="preserve">nuovi </w:t>
+      </w:r>
+      <w:proofErr w:type="spellStart"/>
+      <w:r>
+        <w:rPr>
+          <w:rFonts w:ascii="Times New Roman" w:hAnsi="Times New Roman" w:cs="Times New Roman"/>
+          <w:sz w:val="24"/>
+          <w:szCs w:val="24"/>
+        </w:rPr>
+        <w:t>topic</w:t>
+      </w:r>
+      <w:proofErr w:type="spellEnd"/>
+      <w:r>
+        <w:rPr>
+          <w:rFonts w:ascii="Times New Roman" w:hAnsi="Times New Roman" w:cs="Times New Roman"/>
+          <w:sz w:val="24"/>
+          <w:szCs w:val="24"/>
+        </w:rPr>
+        <w:t xml:space="preserve"> vengono scoperti da sistemi che sfruttano l’intelligenza artificiale per effettuare una comprensione semantica del contenuto delle pubblicazioni.</w:t>
+      </w:r>
     </w:p>
     <w:p>
       <w:pPr>
@@ -3602,6 +3608,69 @@
         </w:rPr>
         <w:t>Relazioni.</w:t>
       </w:r>
+      <w:sdt>
+        <w:sdtPr>
+          <w:rPr>
+            <w:rFonts w:ascii="Times New Roman" w:hAnsi="Times New Roman" w:cs="Times New Roman"/>
+            <w:sz w:val="24"/>
+            <w:szCs w:val="24"/>
+          </w:rPr>
+          <w:id w:val="-898904376"/>
+          <w:citation/>
+        </w:sdtPr>
+        <w:sdtContent>
+          <w:r>
+            <w:rPr>
+              <w:rFonts w:ascii="Times New Roman" w:hAnsi="Times New Roman" w:cs="Times New Roman"/>
+              <w:sz w:val="24"/>
+              <w:szCs w:val="24"/>
+            </w:rPr>
+            <w:fldChar w:fldCharType="begin"/>
+          </w:r>
+          <w:r>
+            <w:rPr>
+              <w:rFonts w:ascii="Times New Roman" w:hAnsi="Times New Roman" w:cs="Times New Roman"/>
+              <w:sz w:val="24"/>
+              <w:szCs w:val="24"/>
+            </w:rPr>
+            <w:instrText xml:space="preserve"> CITATION Dra \l 1040 </w:instrText>
+          </w:r>
+          <w:r>
+            <w:rPr>
+              <w:rFonts w:ascii="Times New Roman" w:hAnsi="Times New Roman" w:cs="Times New Roman"/>
+              <w:sz w:val="24"/>
+              <w:szCs w:val="24"/>
+            </w:rPr>
+            <w:fldChar w:fldCharType="separate"/>
+          </w:r>
+          <w:r>
+            <w:rPr>
+              <w:rFonts w:ascii="Times New Roman" w:hAnsi="Times New Roman" w:cs="Times New Roman"/>
+              <w:noProof/>
+              <w:sz w:val="24"/>
+              <w:szCs w:val="24"/>
+            </w:rPr>
+            <w:t xml:space="preserve"> </w:t>
+          </w:r>
+          <w:r>
+            <w:rPr>
+              <w:rFonts w:ascii="Times New Roman" w:hAnsi="Times New Roman" w:cs="Times New Roman"/>
+              <w:noProof/>
+              <w:sz w:val="24"/>
+              <w:szCs w:val="24"/>
+            </w:rPr>
+            <w:t>[8]</w:t>
+          </w:r>
+          <w:r>
+            <w:rPr>
+              <w:rFonts w:ascii="Times New Roman" w:hAnsi="Times New Roman" w:cs="Times New Roman"/>
+              <w:sz w:val="24"/>
+              <w:szCs w:val="24"/>
+            </w:rPr>
+            <w:fldChar w:fldCharType="end"/>
+          </w:r>
+        </w:sdtContent>
+      </w:sdt>
     </w:p>
     <w:p>
       <w:pPr>
@@ -3773,7 +3842,7 @@
               <w:sz w:val="24"/>
               <w:szCs w:val="24"/>
             </w:rPr>
-            <w:t>[8]</w:t>
+            <w:t>[9]</w:t>
           </w:r>
           <w:r>
             <w:rPr>
@@ -4789,7 +4858,7 @@
               </w:tblGrid>
               <w:tr>
                 <w:trPr>
-                  <w:divId w:val="450586825"/>
+                  <w:divId w:val="485167803"/>
                   <w:tblCellSpacing w:w="15" w:type="dxa"/>
                 </w:trPr>
                 <w:tc>
@@ -4837,7 +4906,7 @@
               </w:tr>
               <w:tr>
                 <w:trPr>
-                  <w:divId w:val="450586825"/>
+                  <w:divId w:val="485167803"/>
                   <w:tblCellSpacing w:w="15" w:type="dxa"/>
                 </w:trPr>
                 <w:tc>
@@ -4891,7 +4960,7 @@
               </w:tr>
               <w:tr>
                 <w:trPr>
-                  <w:divId w:val="450586825"/>
+                  <w:divId w:val="485167803"/>
                   <w:tblCellSpacing w:w="15" w:type="dxa"/>
                 </w:trPr>
                 <w:tc>
@@ -4937,7 +5006,7 @@
               </w:tr>
               <w:tr>
                 <w:trPr>
-                  <w:divId w:val="450586825"/>
+                  <w:divId w:val="485167803"/>
                   <w:tblCellSpacing w:w="15" w:type="dxa"/>
                 </w:trPr>
                 <w:tc>
@@ -4985,7 +5054,7 @@
               </w:tr>
               <w:tr>
                 <w:trPr>
-                  <w:divId w:val="450586825"/>
+                  <w:divId w:val="485167803"/>
                   <w:tblCellSpacing w:w="15" w:type="dxa"/>
                 </w:trPr>
                 <w:tc>
@@ -5033,7 +5102,7 @@
               </w:tr>
               <w:tr>
                 <w:trPr>
-                  <w:divId w:val="450586825"/>
+                  <w:divId w:val="485167803"/>
                   <w:tblCellSpacing w:w="15" w:type="dxa"/>
                 </w:trPr>
                 <w:tc>
@@ -5082,7 +5151,7 @@
               </w:tr>
               <w:tr>
                 <w:trPr>
-                  <w:divId w:val="450586825"/>
+                  <w:divId w:val="485167803"/>
                   <w:tblCellSpacing w:w="15" w:type="dxa"/>
                 </w:trPr>
                 <w:tc>
@@ -5128,10 +5197,106 @@
                   </w:p>
                 </w:tc>
               </w:tr>
+              <w:tr>
+                <w:trPr>
+                  <w:divId w:val="485167803"/>
+                  <w:tblCellSpacing w:w="15" w:type="dxa"/>
+                </w:trPr>
+                <w:tc>
+                  <w:tcPr>
+                    <w:tcW w:w="50" w:type="pct"/>
+                    <w:hideMark/>
+                  </w:tcPr>
+                  <w:p>
+                    <w:pPr>
+                      <w:pStyle w:val="Bibliografia"/>
+                      <w:rPr>
+                        <w:noProof/>
+                      </w:rPr>
+                    </w:pPr>
+                    <w:r>
+                      <w:rPr>
+                        <w:noProof/>
+                      </w:rPr>
+                      <w:t xml:space="preserve">[8] </w:t>
+                    </w:r>
+                  </w:p>
+                </w:tc>
+                <w:tc>
+                  <w:tcPr>
+                    <w:tcW w:w="0" w:type="auto"/>
+                    <w:hideMark/>
+                  </w:tcPr>
+                  <w:p>
+                    <w:pPr>
+                      <w:pStyle w:val="Bibliografia"/>
+                      <w:rPr>
+                        <w:noProof/>
+                        <w:lang w:val="en-US"/>
+                      </w:rPr>
+                    </w:pPr>
+                    <w:r>
+                      <w:rPr>
+                        <w:noProof/>
+                        <w:lang w:val="en-US"/>
+                      </w:rPr>
+                      <w:t>P. K. Drahomira Herrmannova, «An Analysis of the Microsoft Academic Graph,» [Online]. Available: http://www.dlib.org/dlib/september16/herrmannova/09herrmannova.html.</w:t>
+                    </w:r>
+                  </w:p>
+                </w:tc>
+              </w:tr>
+              <w:tr>
+                <w:trPr>
+                  <w:divId w:val="485167803"/>
+                  <w:tblCellSpacing w:w="15" w:type="dxa"/>
+                </w:trPr>
+                <w:tc>
+                  <w:tcPr>
+                    <w:tcW w:w="50" w:type="pct"/>
+                    <w:hideMark/>
+                  </w:tcPr>
+                  <w:p>
+                    <w:pPr>
+                      <w:pStyle w:val="Bibliografia"/>
+                      <w:rPr>
+                        <w:noProof/>
+                      </w:rPr>
+                    </w:pPr>
+                    <w:r>
+                      <w:rPr>
+                        <w:noProof/>
+                      </w:rPr>
+                      <w:t xml:space="preserve">[9] </w:t>
+                    </w:r>
+                  </w:p>
+                </w:tc>
+                <w:tc>
+                  <w:tcPr>
+                    <w:tcW w:w="0" w:type="auto"/>
+                    <w:hideMark/>
+                  </w:tcPr>
+                  <w:p>
+                    <w:pPr>
+                      <w:pStyle w:val="Bibliografia"/>
+                      <w:rPr>
+                        <w:noProof/>
+                        <w:lang w:val="en-US"/>
+                      </w:rPr>
+                    </w:pPr>
+                    <w:r>
+                      <w:rPr>
+                        <w:noProof/>
+                        <w:lang w:val="en-US"/>
+                      </w:rPr>
+                      <w:t>P. M. Academic. [Online]. Available: https://preview.academic.microsoft.com/publications/.</w:t>
+                    </w:r>
+                  </w:p>
+                </w:tc>
+              </w:tr>
             </w:tbl>
             <w:p>
               <w:pPr>
-                <w:divId w:val="450586825"/>
+                <w:divId w:val="485167803"/>
                 <w:rPr>
                   <w:rFonts w:eastAsia="Times New Roman"/>
                   <w:noProof/>
@@ -7906,13 +8071,32 @@
       </b:Author>
     </b:Author>
     <b:URL>https://preview.academic.microsoft.com/publications/</b:URL>
+    <b:RefOrder>9</b:RefOrder>
+  </b:Source>
+  <b:Source>
+    <b:Tag>Dra</b:Tag>
+    <b:SourceType>InternetSite</b:SourceType>
+    <b:Guid>{15830F0D-8E46-48B3-A48C-0F6CF5D4AF6C}</b:Guid>
+    <b:Author>
+      <b:Author>
+        <b:NameList>
+          <b:Person>
+            <b:Last>Drahomira Herrmannova</b:Last>
+            <b:First>Petr</b:First>
+            <b:Middle>Knoth</b:Middle>
+          </b:Person>
+        </b:NameList>
+      </b:Author>
+    </b:Author>
+    <b:Title>An Analysis of the Microsoft Academic Graph</b:Title>
+    <b:URL>http://www.dlib.org/dlib/september16/herrmannova/09herrmannova.html</b:URL>
     <b:RefOrder>8</b:RefOrder>
   </b:Source>
 </b:Sources>
 </file>
 
 <file path=customXml/itemProps1.xml><?xml version="1.0" encoding="utf-8"?>
-<ds:datastoreItem xmlns:ds="http://schemas.openxmlformats.org/officeDocument/2006/customXml" ds:itemID="{33C8A781-B0D1-49C5-8097-A8BB858920F3}">
+<ds:datastoreItem xmlns:ds="http://schemas.openxmlformats.org/officeDocument/2006/customXml" ds:itemID="{DE6E36AB-E38B-4839-90CC-0257AB7F2E7B}">
   <ds:schemaRefs>
     <ds:schemaRef ds:uri="http://schemas.openxmlformats.org/officeDocument/2006/bibliography"/>
   </ds:schemaRefs>

</xml_diff>

<commit_message>
Avanti con MA 3
</commit_message>
<xml_diff>
--- a/tesi.docx
+++ b/tesi.docx
@@ -3277,6 +3277,160 @@
       <w:r>
         <w:rPr>
           <w:rFonts w:ascii="Times New Roman" w:hAnsi="Times New Roman" w:cs="Times New Roman"/>
+          <w:noProof/>
+          <w:sz w:val="24"/>
+          <w:szCs w:val="24"/>
+        </w:rPr>
+        <mc:AlternateContent>
+          <mc:Choice Requires="wps">
+            <w:drawing>
+              <wp:anchor distT="0" distB="0" distL="114300" distR="114300" simplePos="0" relativeHeight="251665408" behindDoc="0" locked="0" layoutInCell="1" allowOverlap="1" wp14:anchorId="294F7414" wp14:editId="02E7FC9C">
+                <wp:simplePos x="0" y="0"/>
+                <wp:positionH relativeFrom="column">
+                  <wp:posOffset>2819400</wp:posOffset>
+                </wp:positionH>
+                <wp:positionV relativeFrom="paragraph">
+                  <wp:posOffset>2708910</wp:posOffset>
+                </wp:positionV>
+                <wp:extent cx="152400" cy="6350"/>
+                <wp:effectExtent l="0" t="76200" r="19050" b="88900"/>
+                <wp:wrapNone/>
+                <wp:docPr id="5" name="Connettore 2 5"/>
+                <wp:cNvGraphicFramePr/>
+                <a:graphic xmlns:a="http://schemas.openxmlformats.org/drawingml/2006/main">
+                  <a:graphicData uri="http://schemas.microsoft.com/office/word/2010/wordprocessingShape">
+                    <wps:wsp>
+                      <wps:cNvCnPr/>
+                      <wps:spPr>
+                        <a:xfrm>
+                          <a:off x="0" y="0"/>
+                          <a:ext cx="152400" cy="6350"/>
+                        </a:xfrm>
+                        <a:prstGeom prst="straightConnector1">
+                          <a:avLst/>
+                        </a:prstGeom>
+                        <a:ln>
+                          <a:solidFill>
+                            <a:schemeClr val="tx1"/>
+                          </a:solidFill>
+                          <a:tailEnd type="triangle"/>
+                        </a:ln>
+                      </wps:spPr>
+                      <wps:style>
+                        <a:lnRef idx="1">
+                          <a:schemeClr val="accent1"/>
+                        </a:lnRef>
+                        <a:fillRef idx="0">
+                          <a:schemeClr val="accent1"/>
+                        </a:fillRef>
+                        <a:effectRef idx="0">
+                          <a:schemeClr val="accent1"/>
+                        </a:effectRef>
+                        <a:fontRef idx="minor">
+                          <a:schemeClr val="tx1"/>
+                        </a:fontRef>
+                      </wps:style>
+                      <wps:bodyPr/>
+                    </wps:wsp>
+                  </a:graphicData>
+                </a:graphic>
+                <wp14:sizeRelH relativeFrom="margin">
+                  <wp14:pctWidth>0</wp14:pctWidth>
+                </wp14:sizeRelH>
+                <wp14:sizeRelV relativeFrom="margin">
+                  <wp14:pctHeight>0</wp14:pctHeight>
+                </wp14:sizeRelV>
+              </wp:anchor>
+            </w:drawing>
+          </mc:Choice>
+          <mc:Fallback>
+            <w:pict>
+              <v:shapetype w14:anchorId="0DA8D2C7" id="_x0000_t32" coordsize="21600,21600" o:spt="32" o:oned="t" path="m,l21600,21600e" filled="f">
+                <v:path arrowok="t" fillok="f" o:connecttype="none"/>
+                <o:lock v:ext="edit" shapetype="t"/>
+              </v:shapetype>
+              <v:shape id="Connettore 2 5" o:spid="_x0000_s1026" type="#_x0000_t32" style="position:absolute;margin-left:222pt;margin-top:213.3pt;width:12pt;height:.5pt;z-index:251665408;visibility:visible;mso-wrap-style:square;mso-width-percent:0;mso-height-percent:0;mso-wrap-distance-left:9pt;mso-wrap-distance-top:0;mso-wrap-distance-right:9pt;mso-wrap-distance-bottom:0;mso-position-horizontal:absolute;mso-position-horizontal-relative:text;mso-position-vertical:absolute;mso-position-vertical-relative:text;mso-width-percent:0;mso-height-percent:0;mso-width-relative:margin;mso-height-relative:margin" o:gfxdata="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" strokecolor="black [3213]" strokeweight=".5pt">
+                <v:stroke endarrow="block" joinstyle="miter"/>
+              </v:shape>
+            </w:pict>
+          </mc:Fallback>
+        </mc:AlternateContent>
+      </w:r>
+      <w:r>
+        <w:rPr>
+          <w:rFonts w:ascii="Times New Roman" w:hAnsi="Times New Roman" w:cs="Times New Roman"/>
+          <w:noProof/>
+          <w:sz w:val="24"/>
+          <w:szCs w:val="24"/>
+        </w:rPr>
+        <mc:AlternateContent>
+          <mc:Choice Requires="wps">
+            <w:drawing>
+              <wp:anchor distT="0" distB="0" distL="114300" distR="114300" simplePos="0" relativeHeight="251663360" behindDoc="0" locked="0" layoutInCell="1" allowOverlap="1" wp14:anchorId="65258AC0" wp14:editId="18D298F5">
+                <wp:simplePos x="0" y="0"/>
+                <wp:positionH relativeFrom="column">
+                  <wp:posOffset>2066925</wp:posOffset>
+                </wp:positionH>
+                <wp:positionV relativeFrom="paragraph">
+                  <wp:posOffset>2698750</wp:posOffset>
+                </wp:positionV>
+                <wp:extent cx="152400" cy="6350"/>
+                <wp:effectExtent l="0" t="76200" r="19050" b="88900"/>
+                <wp:wrapNone/>
+                <wp:docPr id="4" name="Connettore 2 4"/>
+                <wp:cNvGraphicFramePr/>
+                <a:graphic xmlns:a="http://schemas.openxmlformats.org/drawingml/2006/main">
+                  <a:graphicData uri="http://schemas.microsoft.com/office/word/2010/wordprocessingShape">
+                    <wps:wsp>
+                      <wps:cNvCnPr/>
+                      <wps:spPr>
+                        <a:xfrm>
+                          <a:off x="0" y="0"/>
+                          <a:ext cx="152400" cy="6350"/>
+                        </a:xfrm>
+                        <a:prstGeom prst="straightConnector1">
+                          <a:avLst/>
+                        </a:prstGeom>
+                        <a:ln>
+                          <a:solidFill>
+                            <a:schemeClr val="tx1"/>
+                          </a:solidFill>
+                          <a:tailEnd type="triangle"/>
+                        </a:ln>
+                      </wps:spPr>
+                      <wps:style>
+                        <a:lnRef idx="1">
+                          <a:schemeClr val="accent1"/>
+                        </a:lnRef>
+                        <a:fillRef idx="0">
+                          <a:schemeClr val="accent1"/>
+                        </a:fillRef>
+                        <a:effectRef idx="0">
+                          <a:schemeClr val="accent1"/>
+                        </a:effectRef>
+                        <a:fontRef idx="minor">
+                          <a:schemeClr val="tx1"/>
+                        </a:fontRef>
+                      </wps:style>
+                      <wps:bodyPr/>
+                    </wps:wsp>
+                  </a:graphicData>
+                </a:graphic>
+              </wp:anchor>
+            </w:drawing>
+          </mc:Choice>
+          <mc:Fallback>
+            <w:pict>
+              <v:shape w14:anchorId="06B07112" id="Connettore 2 4" o:spid="_x0000_s1026" type="#_x0000_t32" style="position:absolute;margin-left:162.75pt;margin-top:212.5pt;width:12pt;height:.5pt;z-index:251663360;visibility:visible;mso-wrap-style:square;mso-wrap-distance-left:9pt;mso-wrap-distance-top:0;mso-wrap-distance-right:9pt;mso-wrap-distance-bottom:0;mso-position-horizontal:absolute;mso-position-horizontal-relative:text;mso-position-vertical:absolute;mso-position-vertical-relative:text" o:gfxdata="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" strokecolor="black [3213]" strokeweight=".5pt">
+                <v:stroke endarrow="block" joinstyle="miter"/>
+              </v:shape>
+            </w:pict>
+          </mc:Fallback>
+        </mc:AlternateContent>
+      </w:r>
+      <w:r>
+        <w:rPr>
+          <w:rFonts w:ascii="Times New Roman" w:hAnsi="Times New Roman" w:cs="Times New Roman"/>
           <w:sz w:val="24"/>
           <w:szCs w:val="24"/>
         </w:rPr>
@@ -3357,25 +3511,7 @@
           <w:szCs w:val="24"/>
           <w:lang w:val="en-US"/>
         </w:rPr>
-        <w:t>Microsoft:” Topics</w:t>
-      </w:r>
-      <w:r>
-        <w:rPr>
-          <w:rFonts w:ascii="Times New Roman" w:hAnsi="Times New Roman" w:cs="Times New Roman"/>
-          <w:sz w:val="24"/>
-          <w:szCs w:val="24"/>
-          <w:lang w:val="en-US"/>
-        </w:rPr>
-        <w:t xml:space="preserve"> are organized in a non-mutually exclusive hierarchy with 19 top-level fields of study</w:t>
-      </w:r>
-      <w:r>
-        <w:rPr>
-          <w:rFonts w:ascii="Times New Roman" w:hAnsi="Times New Roman" w:cs="Times New Roman"/>
-          <w:sz w:val="24"/>
-          <w:szCs w:val="24"/>
-          <w:lang w:val="en-US"/>
-        </w:rPr>
-        <w:t>”</w:t>
+        <w:t>Microsoft:” Topics are organized in a non-mutually exclusive hierarchy with 19 top-level fields of study”</w:t>
       </w:r>
       <w:sdt>
         <w:sdtPr>
@@ -3388,6 +3524,7 @@
           <w:id w:val="1457683941"/>
           <w:citation/>
         </w:sdtPr>
+        <w:sdtEndPr/>
         <w:sdtContent>
           <w:r>
             <w:rPr>
@@ -3536,7 +3673,23 @@
           <w:sz w:val="24"/>
           <w:szCs w:val="24"/>
         </w:rPr>
-        <w:t>più diffusi sono (ordinati per numero di occorrenze): medicina, biologia, scienza dei materiali, chimica, ingegneria, computer science. È importante notare che il dataset viene costantemente aggiornato e con esso la classifica</w:t>
+        <w:t>più diffusi</w:t>
+      </w:r>
+      <w:r>
+        <w:rPr>
+          <w:rFonts w:ascii="Times New Roman" w:hAnsi="Times New Roman" w:cs="Times New Roman"/>
+          <w:sz w:val="24"/>
+          <w:szCs w:val="24"/>
+        </w:rPr>
+        <w:t xml:space="preserve"> (ordinati per numero di occorrenze)</w:t>
+      </w:r>
+      <w:r>
+        <w:rPr>
+          <w:rFonts w:ascii="Times New Roman" w:hAnsi="Times New Roman" w:cs="Times New Roman"/>
+          <w:sz w:val="24"/>
+          <w:szCs w:val="24"/>
+        </w:rPr>
+        <w:t xml:space="preserve"> sono: medicina, biologia, scienza dei materiali, chimica, ingegneria, computer science. È importante notare che il dataset viene costantemente aggiornato e con esso la classifica</w:t>
       </w:r>
       <w:r>
         <w:rPr>
@@ -3553,6 +3706,192 @@
           <w:szCs w:val="24"/>
         </w:rPr>
         <w:t xml:space="preserve"> </w:t>
+      </w:r>
+      <w:r>
+        <w:rPr>
+          <w:rFonts w:ascii="Times New Roman" w:hAnsi="Times New Roman" w:cs="Times New Roman"/>
+          <w:sz w:val="24"/>
+          <w:szCs w:val="24"/>
+        </w:rPr>
+        <w:t xml:space="preserve">I </w:t>
+      </w:r>
+      <w:r>
+        <w:rPr>
+          <w:rFonts w:ascii="Times New Roman" w:hAnsi="Times New Roman" w:cs="Times New Roman"/>
+          <w:sz w:val="24"/>
+          <w:szCs w:val="24"/>
+        </w:rPr>
+        <w:t xml:space="preserve">nuovi </w:t>
+      </w:r>
+      <w:proofErr w:type="spellStart"/>
+      <w:r>
+        <w:rPr>
+          <w:rFonts w:ascii="Times New Roman" w:hAnsi="Times New Roman" w:cs="Times New Roman"/>
+          <w:sz w:val="24"/>
+          <w:szCs w:val="24"/>
+        </w:rPr>
+        <w:t>topic</w:t>
+      </w:r>
+      <w:proofErr w:type="spellEnd"/>
+      <w:r>
+        <w:rPr>
+          <w:rFonts w:ascii="Times New Roman" w:hAnsi="Times New Roman" w:cs="Times New Roman"/>
+          <w:sz w:val="24"/>
+          <w:szCs w:val="24"/>
+        </w:rPr>
+        <w:t xml:space="preserve"> vengono scoperti da sistemi che sfruttano l’intelligenza artificiale per effettuare una comprensione semantica del contenuto delle pubblicazioni</w:t>
+      </w:r>
+      <w:r>
+        <w:rPr>
+          <w:rFonts w:ascii="Times New Roman" w:hAnsi="Times New Roman" w:cs="Times New Roman"/>
+          <w:sz w:val="24"/>
+          <w:szCs w:val="24"/>
+        </w:rPr>
+        <w:t xml:space="preserve">; questa analisi ha anche lo scopo di aggiornare la gerarchia in modo corretto, disponendo i </w:t>
+      </w:r>
+      <w:proofErr w:type="spellStart"/>
+      <w:r>
+        <w:rPr>
+          <w:rFonts w:ascii="Times New Roman" w:hAnsi="Times New Roman" w:cs="Times New Roman"/>
+          <w:sz w:val="24"/>
+          <w:szCs w:val="24"/>
+        </w:rPr>
+        <w:t>topic</w:t>
+      </w:r>
+      <w:proofErr w:type="spellEnd"/>
+      <w:r>
+        <w:rPr>
+          <w:rFonts w:ascii="Times New Roman" w:hAnsi="Times New Roman" w:cs="Times New Roman"/>
+          <w:sz w:val="24"/>
+          <w:szCs w:val="24"/>
+        </w:rPr>
+        <w:t xml:space="preserve"> </w:t>
+      </w:r>
+      <w:r>
+        <w:rPr>
+          <w:rFonts w:ascii="Times New Roman" w:hAnsi="Times New Roman" w:cs="Times New Roman"/>
+          <w:sz w:val="24"/>
+          <w:szCs w:val="24"/>
+        </w:rPr>
+        <w:t>secondo un ordine logico di specificità (es. biologia       botanica      coltivazione)</w:t>
+      </w:r>
+    </w:p>
+    <w:p>
+      <w:pPr>
+        <w:spacing w:line="276" w:lineRule="auto"/>
+        <w:rPr>
+          <w:rFonts w:ascii="Times New Roman" w:hAnsi="Times New Roman" w:cs="Times New Roman"/>
+          <w:sz w:val="24"/>
+          <w:szCs w:val="24"/>
+        </w:rPr>
+      </w:pPr>
+      <w:r>
+        <w:rPr>
+          <w:rFonts w:ascii="Times New Roman" w:hAnsi="Times New Roman" w:cs="Times New Roman"/>
+          <w:sz w:val="24"/>
+          <w:szCs w:val="24"/>
+        </w:rPr>
+        <w:t xml:space="preserve">Nel Microsoft </w:t>
+      </w:r>
+      <w:proofErr w:type="spellStart"/>
+      <w:r>
+        <w:rPr>
+          <w:rFonts w:ascii="Times New Roman" w:hAnsi="Times New Roman" w:cs="Times New Roman"/>
+          <w:sz w:val="24"/>
+          <w:szCs w:val="24"/>
+        </w:rPr>
+        <w:t>Academic</w:t>
+      </w:r>
+      <w:proofErr w:type="spellEnd"/>
+      <w:r>
+        <w:rPr>
+          <w:rFonts w:ascii="Times New Roman" w:hAnsi="Times New Roman" w:cs="Times New Roman"/>
+          <w:sz w:val="24"/>
+          <w:szCs w:val="24"/>
+        </w:rPr>
+        <w:t xml:space="preserve"> </w:t>
+      </w:r>
+      <w:proofErr w:type="spellStart"/>
+      <w:r>
+        <w:rPr>
+          <w:rFonts w:ascii="Times New Roman" w:hAnsi="Times New Roman" w:cs="Times New Roman"/>
+          <w:sz w:val="24"/>
+          <w:szCs w:val="24"/>
+        </w:rPr>
+        <w:t>Graph</w:t>
+      </w:r>
+      <w:proofErr w:type="spellEnd"/>
+      <w:r>
+        <w:rPr>
+          <w:rFonts w:ascii="Times New Roman" w:hAnsi="Times New Roman" w:cs="Times New Roman"/>
+          <w:sz w:val="24"/>
+          <w:szCs w:val="24"/>
+        </w:rPr>
+        <w:t xml:space="preserve"> sono presenti più di 1</w:t>
+      </w:r>
+      <w:r>
+        <w:rPr>
+          <w:rFonts w:ascii="Times New Roman" w:hAnsi="Times New Roman" w:cs="Times New Roman"/>
+          <w:sz w:val="24"/>
+          <w:szCs w:val="24"/>
+        </w:rPr>
+        <w:t>,</w:t>
+      </w:r>
+      <w:r>
+        <w:rPr>
+          <w:rFonts w:ascii="Times New Roman" w:hAnsi="Times New Roman" w:cs="Times New Roman"/>
+          <w:sz w:val="24"/>
+          <w:szCs w:val="24"/>
+        </w:rPr>
+        <w:t>9 miliardi di coppie di citazioni</w:t>
+      </w:r>
+      <w:r>
+        <w:rPr>
+          <w:rFonts w:ascii="Times New Roman" w:hAnsi="Times New Roman" w:cs="Times New Roman"/>
+          <w:sz w:val="24"/>
+          <w:szCs w:val="24"/>
+        </w:rPr>
+        <w:t xml:space="preserve"> e in media ogni entità (articoli, libri, conferenze, …) viene citata 9,33 volte</w:t>
+      </w:r>
+      <w:r>
+        <w:rPr>
+          <w:rFonts w:ascii="Times New Roman" w:hAnsi="Times New Roman" w:cs="Times New Roman"/>
+          <w:sz w:val="24"/>
+          <w:szCs w:val="24"/>
+        </w:rPr>
+        <w:t>.</w:t>
+      </w:r>
+      <w:r>
+        <w:rPr>
+          <w:rFonts w:ascii="Times New Roman" w:hAnsi="Times New Roman" w:cs="Times New Roman"/>
+          <w:sz w:val="24"/>
+          <w:szCs w:val="24"/>
+        </w:rPr>
+        <w:t xml:space="preserve"> </w:t>
+      </w:r>
+      <w:r>
+        <w:rPr>
+          <w:rFonts w:ascii="Times New Roman" w:hAnsi="Times New Roman" w:cs="Times New Roman"/>
+          <w:sz w:val="24"/>
+          <w:szCs w:val="24"/>
+        </w:rPr>
+        <w:t>Tuttavia,</w:t>
+      </w:r>
+      <w:r>
+        <w:rPr>
+          <w:rFonts w:ascii="Times New Roman" w:hAnsi="Times New Roman" w:cs="Times New Roman"/>
+          <w:sz w:val="24"/>
+          <w:szCs w:val="24"/>
+        </w:rPr>
+        <w:t xml:space="preserve"> una parte significativa del grafo è disconnessa dal resto: sono presenti molti articoli che non citano, né vengono citati; è infatti comune trovare articoli privi di citazioni anche quando si cercano argomenti molto popolari.</w:t>
+      </w:r>
+      <w:r>
+        <w:rPr>
+          <w:rFonts w:ascii="Times New Roman" w:hAnsi="Times New Roman" w:cs="Times New Roman"/>
+          <w:sz w:val="24"/>
+          <w:szCs w:val="24"/>
+        </w:rPr>
+        <w:t xml:space="preserve"> Con i vari aggiornamenti del grafo, il numero delle citazioni è aumentato notevolmente; più del numero delle pubblicazioni. Se da un lato questo suggerisce un costante miglioramento dei contenuti, può anche portare a dati non affidabili.</w:t>
       </w:r>
       <w:bookmarkStart w:id="24" w:name="_GoBack"/>
       <w:bookmarkEnd w:id="24"/>
@@ -3562,51 +3901,15 @@
           <w:sz w:val="24"/>
           <w:szCs w:val="24"/>
         </w:rPr>
-        <w:t xml:space="preserve">I </w:t>
-      </w:r>
-      <w:r>
-        <w:rPr>
-          <w:rFonts w:ascii="Times New Roman" w:hAnsi="Times New Roman" w:cs="Times New Roman"/>
-          <w:sz w:val="24"/>
-          <w:szCs w:val="24"/>
-        </w:rPr>
-        <w:t xml:space="preserve">nuovi </w:t>
-      </w:r>
-      <w:proofErr w:type="spellStart"/>
-      <w:r>
-        <w:rPr>
-          <w:rFonts w:ascii="Times New Roman" w:hAnsi="Times New Roman" w:cs="Times New Roman"/>
-          <w:sz w:val="24"/>
-          <w:szCs w:val="24"/>
-        </w:rPr>
-        <w:t>topic</w:t>
-      </w:r>
-      <w:proofErr w:type="spellEnd"/>
-      <w:r>
-        <w:rPr>
-          <w:rFonts w:ascii="Times New Roman" w:hAnsi="Times New Roman" w:cs="Times New Roman"/>
-          <w:sz w:val="24"/>
-          <w:szCs w:val="24"/>
-        </w:rPr>
-        <w:t xml:space="preserve"> vengono scoperti da sistemi che sfruttano l’intelligenza artificiale per effettuare una comprensione semantica del contenuto delle pubblicazioni.</w:t>
-      </w:r>
-    </w:p>
-    <w:p>
-      <w:pPr>
-        <w:spacing w:line="276" w:lineRule="auto"/>
-        <w:rPr>
-          <w:rFonts w:ascii="Times New Roman" w:hAnsi="Times New Roman" w:cs="Times New Roman"/>
-          <w:sz w:val="24"/>
-          <w:szCs w:val="24"/>
-        </w:rPr>
-      </w:pPr>
-      <w:r>
-        <w:rPr>
-          <w:rFonts w:ascii="Times New Roman" w:hAnsi="Times New Roman" w:cs="Times New Roman"/>
-          <w:sz w:val="24"/>
-          <w:szCs w:val="24"/>
-        </w:rPr>
-        <w:t>Relazioni.</w:t>
+        <w:t xml:space="preserve"> </w:t>
+      </w:r>
+      <w:r>
+        <w:rPr>
+          <w:rFonts w:ascii="Times New Roman" w:hAnsi="Times New Roman" w:cs="Times New Roman"/>
+          <w:sz w:val="24"/>
+          <w:szCs w:val="24"/>
+        </w:rPr>
+        <w:t xml:space="preserve"> </w:t>
       </w:r>
       <w:sdt>
         <w:sdtPr>
@@ -3618,6 +3921,7 @@
           <w:id w:val="-898904376"/>
           <w:citation/>
         </w:sdtPr>
+        <w:sdtEndPr/>
         <w:sdtContent>
           <w:r>
             <w:rPr>
@@ -3801,6 +4105,7 @@
           <w:id w:val="933865635"/>
           <w:citation/>
         </w:sdtPr>
+        <w:sdtEndPr/>
         <w:sdtContent>
           <w:r>
             <w:rPr>
@@ -3816,7 +4121,7 @@
               <w:sz w:val="24"/>
               <w:szCs w:val="24"/>
             </w:rPr>
-            <w:instrText xml:space="preserve"> CITATION Pre \l 1040 </w:instrText>
+            <w:instrText xml:space="preserve">CITATION Pre \l 1040 </w:instrText>
           </w:r>
           <w:r>
             <w:rPr>
@@ -3855,6 +4160,35 @@
         </w:sdtContent>
       </w:sdt>
     </w:p>
+    <w:p>
+      <w:pPr>
+        <w:spacing w:line="276" w:lineRule="auto"/>
+        <w:rPr>
+          <w:rFonts w:ascii="Times New Roman" w:hAnsi="Times New Roman" w:cs="Times New Roman"/>
+          <w:sz w:val="24"/>
+          <w:szCs w:val="24"/>
+        </w:rPr>
+      </w:pPr>
+      <w:r>
+        <w:rPr>
+          <w:rFonts w:ascii="Times New Roman" w:hAnsi="Times New Roman" w:cs="Times New Roman"/>
+          <w:sz w:val="24"/>
+          <w:szCs w:val="24"/>
+        </w:rPr>
+        <w:t>Qui forse dovrei inserire un’immagine della preview.</w:t>
+      </w:r>
+      <w:r>
+        <w:t xml:space="preserve"> </w:t>
+      </w:r>
+      <w:r>
+        <w:rPr>
+          <w:rFonts w:ascii="Times New Roman" w:hAnsi="Times New Roman" w:cs="Times New Roman"/>
+          <w:sz w:val="24"/>
+          <w:szCs w:val="24"/>
+        </w:rPr>
+        <w:t>https://preview.academic.microsoft.com/publications/</w:t>
+      </w:r>
+    </w:p>
     <w:p/>
     <w:p/>
     <w:p/>
@@ -3890,7 +4224,6 @@
           <w:sz w:val="52"/>
           <w:szCs w:val="52"/>
         </w:rPr>
-        <w:lastRenderedPageBreak/>
         <w:t>Funzionalità</w:t>
       </w:r>
       <w:r>
@@ -4189,6 +4522,7 @@
           <w:sz w:val="24"/>
           <w:szCs w:val="24"/>
         </w:rPr>
+        <w:lastRenderedPageBreak/>
         <w:t>Trovare gli articoli principali che contribuiscono allo “stato dell’arte” di un argomento di ricerca.</w:t>
       </w:r>
     </w:p>
@@ -4251,7 +4585,6 @@
           <w:sz w:val="24"/>
           <w:szCs w:val="24"/>
         </w:rPr>
-        <w:lastRenderedPageBreak/>
         <w:t>Se ora volessi fare un lavoro più approfondito dovrei vedere: i correlati e le citazioni di tutti gli articoli che ritengo più importanti tra quelli che ho appena letto. Così potrei trovare altri articoli rilevanti.</w:t>
       </w:r>
     </w:p>
@@ -4528,6 +4861,7 @@
           <w:sz w:val="24"/>
           <w:szCs w:val="24"/>
         </w:rPr>
+        <w:lastRenderedPageBreak/>
         <w:t>Pb: GS non permette di ordinare i risultati per numero di citazioni, sarebbe quindi necessario controllarli tutti per trovare il max.</w:t>
       </w:r>
     </w:p>
@@ -4584,7 +4918,6 @@
           <w:sz w:val="24"/>
           <w:szCs w:val="24"/>
         </w:rPr>
-        <w:lastRenderedPageBreak/>
         <w:t xml:space="preserve">Quanti articoli per </w:t>
       </w:r>
       <w:proofErr w:type="spellStart"/>
@@ -4858,7 +5191,7 @@
               </w:tblGrid>
               <w:tr>
                 <w:trPr>
-                  <w:divId w:val="485167803"/>
+                  <w:divId w:val="733625836"/>
                   <w:tblCellSpacing w:w="15" w:type="dxa"/>
                 </w:trPr>
                 <w:tc>
@@ -4906,7 +5239,7 @@
               </w:tr>
               <w:tr>
                 <w:trPr>
-                  <w:divId w:val="485167803"/>
+                  <w:divId w:val="733625836"/>
                   <w:tblCellSpacing w:w="15" w:type="dxa"/>
                 </w:trPr>
                 <w:tc>
@@ -4960,7 +5293,7 @@
               </w:tr>
               <w:tr>
                 <w:trPr>
-                  <w:divId w:val="485167803"/>
+                  <w:divId w:val="733625836"/>
                   <w:tblCellSpacing w:w="15" w:type="dxa"/>
                 </w:trPr>
                 <w:tc>
@@ -4979,6 +5312,7 @@
                       <w:rPr>
                         <w:noProof/>
                       </w:rPr>
+                      <w:lastRenderedPageBreak/>
                       <w:t xml:space="preserve">[3] </w:t>
                     </w:r>
                   </w:p>
@@ -5006,7 +5340,7 @@
               </w:tr>
               <w:tr>
                 <w:trPr>
-                  <w:divId w:val="485167803"/>
+                  <w:divId w:val="733625836"/>
                   <w:tblCellSpacing w:w="15" w:type="dxa"/>
                 </w:trPr>
                 <w:tc>
@@ -5054,7 +5388,7 @@
               </w:tr>
               <w:tr>
                 <w:trPr>
-                  <w:divId w:val="485167803"/>
+                  <w:divId w:val="733625836"/>
                   <w:tblCellSpacing w:w="15" w:type="dxa"/>
                 </w:trPr>
                 <w:tc>
@@ -5102,7 +5436,7 @@
               </w:tr>
               <w:tr>
                 <w:trPr>
-                  <w:divId w:val="485167803"/>
+                  <w:divId w:val="733625836"/>
                   <w:tblCellSpacing w:w="15" w:type="dxa"/>
                 </w:trPr>
                 <w:tc>
@@ -5121,7 +5455,6 @@
                       <w:rPr>
                         <w:noProof/>
                       </w:rPr>
-                      <w:lastRenderedPageBreak/>
                       <w:t xml:space="preserve">[6] </w:t>
                     </w:r>
                   </w:p>
@@ -5151,7 +5484,7 @@
               </w:tr>
               <w:tr>
                 <w:trPr>
-                  <w:divId w:val="485167803"/>
+                  <w:divId w:val="733625836"/>
                   <w:tblCellSpacing w:w="15" w:type="dxa"/>
                 </w:trPr>
                 <w:tc>
@@ -5199,7 +5532,7 @@
               </w:tr>
               <w:tr>
                 <w:trPr>
-                  <w:divId w:val="485167803"/>
+                  <w:divId w:val="733625836"/>
                   <w:tblCellSpacing w:w="15" w:type="dxa"/>
                 </w:trPr>
                 <w:tc>
@@ -5247,7 +5580,7 @@
               </w:tr>
               <w:tr>
                 <w:trPr>
-                  <w:divId w:val="485167803"/>
+                  <w:divId w:val="733625836"/>
                   <w:tblCellSpacing w:w="15" w:type="dxa"/>
                 </w:trPr>
                 <w:tc>
@@ -5296,7 +5629,7 @@
             </w:tbl>
             <w:p>
               <w:pPr>
-                <w:divId w:val="485167803"/>
+                <w:divId w:val="733625836"/>
                 <w:rPr>
                   <w:rFonts w:eastAsia="Times New Roman"/>
                   <w:noProof/>
@@ -8056,24 +8389,6 @@
     <b:RefOrder>7</b:RefOrder>
   </b:Source>
   <b:Source>
-    <b:Tag>Pre</b:Tag>
-    <b:SourceType>InternetSite</b:SourceType>
-    <b:Guid>{D0E68F79-6131-4629-A68D-809F1F31B5E8}</b:Guid>
-    <b:Author>
-      <b:Author>
-        <b:NameList>
-          <b:Person>
-            <b:Last>Academic</b:Last>
-            <b:First>Preview</b:First>
-            <b:Middle>Microsoft</b:Middle>
-          </b:Person>
-        </b:NameList>
-      </b:Author>
-    </b:Author>
-    <b:URL>https://preview.academic.microsoft.com/publications/</b:URL>
-    <b:RefOrder>9</b:RefOrder>
-  </b:Source>
-  <b:Source>
     <b:Tag>Dra</b:Tag>
     <b:SourceType>InternetSite</b:SourceType>
     <b:Guid>{15830F0D-8E46-48B3-A48C-0F6CF5D4AF6C}</b:Guid>
@@ -8092,11 +8407,29 @@
     <b:URL>http://www.dlib.org/dlib/september16/herrmannova/09herrmannova.html</b:URL>
     <b:RefOrder>8</b:RefOrder>
   </b:Source>
+  <b:Source>
+    <b:Tag>Pre</b:Tag>
+    <b:SourceType>InternetSite</b:SourceType>
+    <b:Guid>{ED618E1F-6C27-49F7-BE99-C0127EF68D3A}</b:Guid>
+    <b:Author>
+      <b:Author>
+        <b:NameList>
+          <b:Person>
+            <b:Last>Academic</b:Last>
+            <b:First>Preview</b:First>
+            <b:Middle>Microsoft</b:Middle>
+          </b:Person>
+        </b:NameList>
+      </b:Author>
+    </b:Author>
+    <b:URL>https://preview.academic.microsoft.com/home</b:URL>
+    <b:RefOrder>9</b:RefOrder>
+  </b:Source>
 </b:Sources>
 </file>
 
 <file path=customXml/itemProps1.xml><?xml version="1.0" encoding="utf-8"?>
-<ds:datastoreItem xmlns:ds="http://schemas.openxmlformats.org/officeDocument/2006/customXml" ds:itemID="{DE6E36AB-E38B-4839-90CC-0257AB7F2E7B}">
+<ds:datastoreItem xmlns:ds="http://schemas.openxmlformats.org/officeDocument/2006/customXml" ds:itemID="{35686F2F-8CE9-418A-9974-E6038CE14105}">
   <ds:schemaRefs>
     <ds:schemaRef ds:uri="http://schemas.openxmlformats.org/officeDocument/2006/bibliography"/>
   </ds:schemaRefs>

</xml_diff>

<commit_message>
finito neo4j e titolo
</commit_message>
<xml_diff>
--- a/tesi.docx
+++ b/tesi.docx
@@ -127,7 +127,16 @@
           <w:sz w:val="44"/>
           <w:szCs w:val="44"/>
         </w:rPr>
-        <w:t>Titolo Provvisorio</w:t>
+        <w:t xml:space="preserve">Strumenti per l’esplorazione efficiente </w:t>
+      </w:r>
+      <w:r>
+        <w:rPr>
+          <w:b/>
+          <w:bCs/>
+          <w:sz w:val="44"/>
+          <w:szCs w:val="44"/>
+        </w:rPr>
+        <w:t>della letteratura scientifica</w:t>
       </w:r>
     </w:p>
     <w:p>
@@ -472,8 +481,14 @@
         <w:p>
           <w:pPr>
             <w:pStyle w:val="Titolosommario"/>
+            <w:rPr>
+              <w:rFonts w:ascii="Times New Roman" w:hAnsi="Times New Roman" w:cs="Times New Roman"/>
+            </w:rPr>
           </w:pPr>
           <w:r>
+            <w:rPr>
+              <w:rFonts w:ascii="Times New Roman" w:hAnsi="Times New Roman" w:cs="Times New Roman"/>
+            </w:rPr>
             <w:t>Sommario</w:t>
           </w:r>
           <w:bookmarkStart w:id="0" w:name="_GoBack"/>
@@ -514,7 +529,7 @@
             </w:rPr>
             <w:fldChar w:fldCharType="separate"/>
           </w:r>
-          <w:hyperlink w:anchor="_Toc3559608" w:history="1">
+          <w:hyperlink w:anchor="_Toc3739206" w:history="1">
             <w:r>
               <w:rPr>
                 <w:rStyle w:val="Collegamentoipertestuale"/>
@@ -542,7 +557,7 @@
                 <w:noProof/>
                 <w:webHidden/>
               </w:rPr>
-              <w:instrText xml:space="preserve"> PAGEREF _Toc3559608 \h </w:instrText>
+              <w:instrText xml:space="preserve"> PAGEREF _Toc3739206 \h </w:instrText>
             </w:r>
             <w:r>
               <w:rPr>
@@ -587,7 +602,7 @@
               <w:lang w:eastAsia="it-IT"/>
             </w:rPr>
           </w:pPr>
-          <w:hyperlink w:anchor="_Toc3559609" w:history="1">
+          <w:hyperlink w:anchor="_Toc3739207" w:history="1">
             <w:r>
               <w:rPr>
                 <w:rStyle w:val="Collegamentoipertestuale"/>
@@ -615,7 +630,7 @@
                 <w:noProof/>
                 <w:webHidden/>
               </w:rPr>
-              <w:instrText xml:space="preserve"> PAGEREF _Toc3559609 \h </w:instrText>
+              <w:instrText xml:space="preserve"> PAGEREF _Toc3739207 \h </w:instrText>
             </w:r>
             <w:r>
               <w:rPr>
@@ -661,7 +676,7 @@
               <w:lang w:eastAsia="it-IT"/>
             </w:rPr>
           </w:pPr>
-          <w:hyperlink w:anchor="_Toc3559614" w:history="1">
+          <w:hyperlink w:anchor="_Toc3739212" w:history="1">
             <w:r>
               <w:rPr>
                 <w:rStyle w:val="Collegamentoipertestuale"/>
@@ -707,7 +722,7 @@
                 <w:noProof/>
                 <w:webHidden/>
               </w:rPr>
-              <w:instrText xml:space="preserve"> PAGEREF _Toc3559614 \h </w:instrText>
+              <w:instrText xml:space="preserve"> PAGEREF _Toc3739212 \h </w:instrText>
             </w:r>
             <w:r>
               <w:rPr>
@@ -752,7 +767,7 @@
               <w:lang w:eastAsia="it-IT"/>
             </w:rPr>
           </w:pPr>
-          <w:hyperlink w:anchor="_Toc3559615" w:history="1">
+          <w:hyperlink w:anchor="_Toc3739213" w:history="1">
             <w:r>
               <w:rPr>
                 <w:rStyle w:val="Collegamentoipertestuale"/>
@@ -795,7 +810,7 @@
                 <w:noProof/>
                 <w:webHidden/>
               </w:rPr>
-              <w:instrText xml:space="preserve"> PAGEREF _Toc3559615 \h </w:instrText>
+              <w:instrText xml:space="preserve"> PAGEREF _Toc3739213 \h </w:instrText>
             </w:r>
             <w:r>
               <w:rPr>
@@ -840,7 +855,7 @@
               <w:lang w:eastAsia="it-IT"/>
             </w:rPr>
           </w:pPr>
-          <w:hyperlink w:anchor="_Toc3559616" w:history="1">
+          <w:hyperlink w:anchor="_Toc3739214" w:history="1">
             <w:r>
               <w:rPr>
                 <w:rStyle w:val="Collegamentoipertestuale"/>
@@ -883,7 +898,7 @@
                 <w:noProof/>
                 <w:webHidden/>
               </w:rPr>
-              <w:instrText xml:space="preserve"> PAGEREF _Toc3559616 \h </w:instrText>
+              <w:instrText xml:space="preserve"> PAGEREF _Toc3739214 \h </w:instrText>
             </w:r>
             <w:r>
               <w:rPr>
@@ -928,7 +943,7 @@
               <w:lang w:eastAsia="it-IT"/>
             </w:rPr>
           </w:pPr>
-          <w:hyperlink w:anchor="_Toc3559617" w:history="1">
+          <w:hyperlink w:anchor="_Toc3739215" w:history="1">
             <w:r>
               <w:rPr>
                 <w:rStyle w:val="Collegamentoipertestuale"/>
@@ -955,7 +970,7 @@
                 <w:noProof/>
                 <w:webHidden/>
               </w:rPr>
-              <w:instrText xml:space="preserve"> PAGEREF _Toc3559617 \h </w:instrText>
+              <w:instrText xml:space="preserve"> PAGEREF _Toc3739215 \h </w:instrText>
             </w:r>
             <w:r>
               <w:rPr>
@@ -1000,7 +1015,7 @@
               <w:lang w:eastAsia="it-IT"/>
             </w:rPr>
           </w:pPr>
-          <w:hyperlink w:anchor="_Toc3559618" w:history="1">
+          <w:hyperlink w:anchor="_Toc3739216" w:history="1">
             <w:r>
               <w:rPr>
                 <w:rStyle w:val="Collegamentoipertestuale"/>
@@ -1027,7 +1042,7 @@
                 <w:noProof/>
                 <w:webHidden/>
               </w:rPr>
-              <w:instrText xml:space="preserve"> PAGEREF _Toc3559618 \h </w:instrText>
+              <w:instrText xml:space="preserve"> PAGEREF _Toc3739216 \h </w:instrText>
             </w:r>
             <w:r>
               <w:rPr>
@@ -1047,7 +1062,79 @@
                 <w:noProof/>
                 <w:webHidden/>
               </w:rPr>
-              <w:t>7</w:t>
+              <w:t>8</w:t>
+            </w:r>
+            <w:r>
+              <w:rPr>
+                <w:noProof/>
+                <w:webHidden/>
+              </w:rPr>
+              <w:fldChar w:fldCharType="end"/>
+            </w:r>
+          </w:hyperlink>
+        </w:p>
+        <w:p>
+          <w:pPr>
+            <w:pStyle w:val="Sommario2"/>
+            <w:tabs>
+              <w:tab w:val="right" w:leader="dot" w:pos="9854"/>
+            </w:tabs>
+            <w:rPr>
+              <w:rFonts w:asciiTheme="minorHAnsi" w:eastAsiaTheme="minorEastAsia" w:hAnsiTheme="minorHAnsi"/>
+              <w:noProof/>
+              <w:color w:val="auto"/>
+              <w:sz w:val="22"/>
+              <w:lang w:eastAsia="it-IT"/>
+            </w:rPr>
+          </w:pPr>
+          <w:hyperlink w:anchor="_Toc3739217" w:history="1">
+            <w:r>
+              <w:rPr>
+                <w:rStyle w:val="Collegamentoipertestuale"/>
+                <w:noProof/>
+              </w:rPr>
+              <w:t>2.4 Selenium</w:t>
+            </w:r>
+            <w:r>
+              <w:rPr>
+                <w:noProof/>
+                <w:webHidden/>
+              </w:rPr>
+              <w:tab/>
+            </w:r>
+            <w:r>
+              <w:rPr>
+                <w:noProof/>
+                <w:webHidden/>
+              </w:rPr>
+              <w:fldChar w:fldCharType="begin"/>
+            </w:r>
+            <w:r>
+              <w:rPr>
+                <w:noProof/>
+                <w:webHidden/>
+              </w:rPr>
+              <w:instrText xml:space="preserve"> PAGEREF _Toc3739217 \h </w:instrText>
+            </w:r>
+            <w:r>
+              <w:rPr>
+                <w:noProof/>
+                <w:webHidden/>
+              </w:rPr>
+            </w:r>
+            <w:r>
+              <w:rPr>
+                <w:noProof/>
+                <w:webHidden/>
+              </w:rPr>
+              <w:fldChar w:fldCharType="separate"/>
+            </w:r>
+            <w:r>
+              <w:rPr>
+                <w:noProof/>
+                <w:webHidden/>
+              </w:rPr>
+              <w:t>10</w:t>
             </w:r>
             <w:r>
               <w:rPr>
@@ -1073,7 +1160,7 @@
               <w:lang w:eastAsia="it-IT"/>
             </w:rPr>
           </w:pPr>
-          <w:hyperlink w:anchor="_Toc3559619" w:history="1">
+          <w:hyperlink w:anchor="_Toc3739218" w:history="1">
             <w:r>
               <w:rPr>
                 <w:rStyle w:val="Collegamentoipertestuale"/>
@@ -1118,7 +1205,7 @@
                 <w:noProof/>
                 <w:webHidden/>
               </w:rPr>
-              <w:instrText xml:space="preserve"> PAGEREF _Toc3559619 \h </w:instrText>
+              <w:instrText xml:space="preserve"> PAGEREF _Toc3739218 \h </w:instrText>
             </w:r>
             <w:r>
               <w:rPr>
@@ -1138,7 +1225,7 @@
                 <w:noProof/>
                 <w:webHidden/>
               </w:rPr>
-              <w:t>11</w:t>
+              <w:t>12</w:t>
             </w:r>
             <w:r>
               <w:rPr>
@@ -1193,7 +1280,7 @@
           <w:szCs w:val="52"/>
         </w:rPr>
       </w:pPr>
-      <w:bookmarkStart w:id="1" w:name="_Toc3559608"/>
+      <w:bookmarkStart w:id="1" w:name="_Toc3739206"/>
       <w:r>
         <w:rPr>
           <w:rFonts w:ascii="Times New Roman" w:hAnsi="Times New Roman" w:cs="Times New Roman"/>
@@ -2060,7 +2147,7 @@
           <w:szCs w:val="52"/>
         </w:rPr>
       </w:pPr>
-      <w:bookmarkStart w:id="2" w:name="_Toc3559609"/>
+      <w:bookmarkStart w:id="2" w:name="_Toc3739207"/>
       <w:r>
         <w:rPr>
           <w:rFonts w:ascii="Times New Roman" w:hAnsi="Times New Roman" w:cs="Times New Roman"/>
@@ -2150,6 +2237,8 @@
       <w:bookmarkStart w:id="25" w:name="_Toc3543133"/>
       <w:bookmarkStart w:id="26" w:name="_Toc3558351"/>
       <w:bookmarkStart w:id="27" w:name="_Toc3559610"/>
+      <w:bookmarkStart w:id="28" w:name="_Toc3739177"/>
+      <w:bookmarkStart w:id="29" w:name="_Toc3739208"/>
       <w:bookmarkEnd w:id="3"/>
       <w:bookmarkEnd w:id="4"/>
       <w:bookmarkEnd w:id="5"/>
@@ -2175,6 +2264,8 @@
       <w:bookmarkEnd w:id="25"/>
       <w:bookmarkEnd w:id="26"/>
       <w:bookmarkEnd w:id="27"/>
+      <w:bookmarkEnd w:id="28"/>
+      <w:bookmarkEnd w:id="29"/>
     </w:p>
     <w:p>
       <w:pPr>
@@ -2195,33 +2286,33 @@
           <w:szCs w:val="38"/>
         </w:rPr>
       </w:pPr>
-      <w:bookmarkStart w:id="28" w:name="_Toc2529366"/>
-      <w:bookmarkStart w:id="29" w:name="_Toc2529412"/>
-      <w:bookmarkStart w:id="30" w:name="_Toc2529441"/>
-      <w:bookmarkStart w:id="31" w:name="_Toc2529583"/>
-      <w:bookmarkStart w:id="32" w:name="_Toc2529665"/>
-      <w:bookmarkStart w:id="33" w:name="_Toc3537713"/>
-      <w:bookmarkStart w:id="34" w:name="_Toc3538154"/>
-      <w:bookmarkStart w:id="35" w:name="_Toc3538162"/>
-      <w:bookmarkStart w:id="36" w:name="_Toc3538251"/>
-      <w:bookmarkStart w:id="37" w:name="_Toc3538316"/>
-      <w:bookmarkStart w:id="38" w:name="_Toc3538350"/>
-      <w:bookmarkStart w:id="39" w:name="_Toc3538518"/>
-      <w:bookmarkStart w:id="40" w:name="_Toc3538615"/>
-      <w:bookmarkStart w:id="41" w:name="_Toc3538638"/>
-      <w:bookmarkStart w:id="42" w:name="_Toc3542630"/>
-      <w:bookmarkStart w:id="43" w:name="_Toc3542665"/>
-      <w:bookmarkStart w:id="44" w:name="_Toc3542812"/>
-      <w:bookmarkStart w:id="45" w:name="_Toc3542844"/>
-      <w:bookmarkStart w:id="46" w:name="_Toc3542881"/>
-      <w:bookmarkStart w:id="47" w:name="_Toc3542935"/>
-      <w:bookmarkStart w:id="48" w:name="_Toc3542964"/>
-      <w:bookmarkStart w:id="49" w:name="_Toc3543059"/>
-      <w:bookmarkStart w:id="50" w:name="_Toc3543134"/>
-      <w:bookmarkStart w:id="51" w:name="_Toc3558352"/>
-      <w:bookmarkStart w:id="52" w:name="_Toc3559611"/>
-      <w:bookmarkEnd w:id="28"/>
-      <w:bookmarkEnd w:id="29"/>
+      <w:bookmarkStart w:id="30" w:name="_Toc2529366"/>
+      <w:bookmarkStart w:id="31" w:name="_Toc2529412"/>
+      <w:bookmarkStart w:id="32" w:name="_Toc2529441"/>
+      <w:bookmarkStart w:id="33" w:name="_Toc2529583"/>
+      <w:bookmarkStart w:id="34" w:name="_Toc2529665"/>
+      <w:bookmarkStart w:id="35" w:name="_Toc3537713"/>
+      <w:bookmarkStart w:id="36" w:name="_Toc3538154"/>
+      <w:bookmarkStart w:id="37" w:name="_Toc3538162"/>
+      <w:bookmarkStart w:id="38" w:name="_Toc3538251"/>
+      <w:bookmarkStart w:id="39" w:name="_Toc3538316"/>
+      <w:bookmarkStart w:id="40" w:name="_Toc3538350"/>
+      <w:bookmarkStart w:id="41" w:name="_Toc3538518"/>
+      <w:bookmarkStart w:id="42" w:name="_Toc3538615"/>
+      <w:bookmarkStart w:id="43" w:name="_Toc3538638"/>
+      <w:bookmarkStart w:id="44" w:name="_Toc3542630"/>
+      <w:bookmarkStart w:id="45" w:name="_Toc3542665"/>
+      <w:bookmarkStart w:id="46" w:name="_Toc3542812"/>
+      <w:bookmarkStart w:id="47" w:name="_Toc3542844"/>
+      <w:bookmarkStart w:id="48" w:name="_Toc3542881"/>
+      <w:bookmarkStart w:id="49" w:name="_Toc3542935"/>
+      <w:bookmarkStart w:id="50" w:name="_Toc3542964"/>
+      <w:bookmarkStart w:id="51" w:name="_Toc3543059"/>
+      <w:bookmarkStart w:id="52" w:name="_Toc3543134"/>
+      <w:bookmarkStart w:id="53" w:name="_Toc3558352"/>
+      <w:bookmarkStart w:id="54" w:name="_Toc3559611"/>
+      <w:bookmarkStart w:id="55" w:name="_Toc3739178"/>
+      <w:bookmarkStart w:id="56" w:name="_Toc3739209"/>
       <w:bookmarkEnd w:id="30"/>
       <w:bookmarkEnd w:id="31"/>
       <w:bookmarkEnd w:id="32"/>
@@ -2245,6 +2336,10 @@
       <w:bookmarkEnd w:id="50"/>
       <w:bookmarkEnd w:id="51"/>
       <w:bookmarkEnd w:id="52"/>
+      <w:bookmarkEnd w:id="53"/>
+      <w:bookmarkEnd w:id="54"/>
+      <w:bookmarkEnd w:id="55"/>
+      <w:bookmarkEnd w:id="56"/>
     </w:p>
     <w:p>
       <w:pPr>
@@ -2262,35 +2357,33 @@
           <w:vanish/>
         </w:rPr>
       </w:pPr>
-      <w:bookmarkStart w:id="53" w:name="_Toc2529367"/>
-      <w:bookmarkStart w:id="54" w:name="_Toc2529413"/>
-      <w:bookmarkStart w:id="55" w:name="_Toc2529442"/>
-      <w:bookmarkStart w:id="56" w:name="_Toc2529584"/>
-      <w:bookmarkStart w:id="57" w:name="_Toc2529666"/>
-      <w:bookmarkStart w:id="58" w:name="_Toc3537714"/>
-      <w:bookmarkStart w:id="59" w:name="_Toc3538155"/>
-      <w:bookmarkStart w:id="60" w:name="_Toc3538163"/>
-      <w:bookmarkStart w:id="61" w:name="_Toc3538252"/>
-      <w:bookmarkStart w:id="62" w:name="_Toc3538317"/>
-      <w:bookmarkStart w:id="63" w:name="_Toc3538351"/>
-      <w:bookmarkStart w:id="64" w:name="_Toc3538519"/>
-      <w:bookmarkStart w:id="65" w:name="_Toc3538616"/>
-      <w:bookmarkStart w:id="66" w:name="_Toc3538639"/>
-      <w:bookmarkStart w:id="67" w:name="_Toc3542631"/>
-      <w:bookmarkStart w:id="68" w:name="_Toc3542666"/>
-      <w:bookmarkStart w:id="69" w:name="_Toc3542813"/>
-      <w:bookmarkStart w:id="70" w:name="_Toc3542845"/>
-      <w:bookmarkStart w:id="71" w:name="_Toc3542882"/>
-      <w:bookmarkStart w:id="72" w:name="_Toc3542936"/>
-      <w:bookmarkStart w:id="73" w:name="_Toc3542965"/>
-      <w:bookmarkStart w:id="74" w:name="_Toc3543060"/>
-      <w:bookmarkStart w:id="75" w:name="_Toc3543135"/>
-      <w:bookmarkStart w:id="76" w:name="_Toc3558353"/>
-      <w:bookmarkStart w:id="77" w:name="_Toc3559612"/>
-      <w:bookmarkEnd w:id="53"/>
-      <w:bookmarkEnd w:id="54"/>
-      <w:bookmarkEnd w:id="55"/>
-      <w:bookmarkEnd w:id="56"/>
+      <w:bookmarkStart w:id="57" w:name="_Toc2529367"/>
+      <w:bookmarkStart w:id="58" w:name="_Toc2529413"/>
+      <w:bookmarkStart w:id="59" w:name="_Toc2529442"/>
+      <w:bookmarkStart w:id="60" w:name="_Toc2529584"/>
+      <w:bookmarkStart w:id="61" w:name="_Toc2529666"/>
+      <w:bookmarkStart w:id="62" w:name="_Toc3537714"/>
+      <w:bookmarkStart w:id="63" w:name="_Toc3538155"/>
+      <w:bookmarkStart w:id="64" w:name="_Toc3538163"/>
+      <w:bookmarkStart w:id="65" w:name="_Toc3538252"/>
+      <w:bookmarkStart w:id="66" w:name="_Toc3538317"/>
+      <w:bookmarkStart w:id="67" w:name="_Toc3538351"/>
+      <w:bookmarkStart w:id="68" w:name="_Toc3538519"/>
+      <w:bookmarkStart w:id="69" w:name="_Toc3538616"/>
+      <w:bookmarkStart w:id="70" w:name="_Toc3538639"/>
+      <w:bookmarkStart w:id="71" w:name="_Toc3542631"/>
+      <w:bookmarkStart w:id="72" w:name="_Toc3542666"/>
+      <w:bookmarkStart w:id="73" w:name="_Toc3542813"/>
+      <w:bookmarkStart w:id="74" w:name="_Toc3542845"/>
+      <w:bookmarkStart w:id="75" w:name="_Toc3542882"/>
+      <w:bookmarkStart w:id="76" w:name="_Toc3542936"/>
+      <w:bookmarkStart w:id="77" w:name="_Toc3542965"/>
+      <w:bookmarkStart w:id="78" w:name="_Toc3543060"/>
+      <w:bookmarkStart w:id="79" w:name="_Toc3543135"/>
+      <w:bookmarkStart w:id="80" w:name="_Toc3558353"/>
+      <w:bookmarkStart w:id="81" w:name="_Toc3559612"/>
+      <w:bookmarkStart w:id="82" w:name="_Toc3739179"/>
+      <w:bookmarkStart w:id="83" w:name="_Toc3739210"/>
       <w:bookmarkEnd w:id="57"/>
       <w:bookmarkEnd w:id="58"/>
       <w:bookmarkEnd w:id="59"/>
@@ -2312,6 +2405,12 @@
       <w:bookmarkEnd w:id="75"/>
       <w:bookmarkEnd w:id="76"/>
       <w:bookmarkEnd w:id="77"/>
+      <w:bookmarkEnd w:id="78"/>
+      <w:bookmarkEnd w:id="79"/>
+      <w:bookmarkEnd w:id="80"/>
+      <w:bookmarkEnd w:id="81"/>
+      <w:bookmarkEnd w:id="82"/>
+      <w:bookmarkEnd w:id="83"/>
     </w:p>
     <w:p>
       <w:pPr>
@@ -2329,37 +2428,33 @@
           <w:vanish/>
         </w:rPr>
       </w:pPr>
-      <w:bookmarkStart w:id="78" w:name="_Toc2529368"/>
-      <w:bookmarkStart w:id="79" w:name="_Toc2529414"/>
-      <w:bookmarkStart w:id="80" w:name="_Toc2529443"/>
-      <w:bookmarkStart w:id="81" w:name="_Toc2529585"/>
-      <w:bookmarkStart w:id="82" w:name="_Toc2529667"/>
-      <w:bookmarkStart w:id="83" w:name="_Toc3537715"/>
-      <w:bookmarkStart w:id="84" w:name="_Toc3538156"/>
-      <w:bookmarkStart w:id="85" w:name="_Toc3538164"/>
-      <w:bookmarkStart w:id="86" w:name="_Toc3538253"/>
-      <w:bookmarkStart w:id="87" w:name="_Toc3538318"/>
-      <w:bookmarkStart w:id="88" w:name="_Toc3538352"/>
-      <w:bookmarkStart w:id="89" w:name="_Toc3538520"/>
-      <w:bookmarkStart w:id="90" w:name="_Toc3538617"/>
-      <w:bookmarkStart w:id="91" w:name="_Toc3538640"/>
-      <w:bookmarkStart w:id="92" w:name="_Toc3542632"/>
-      <w:bookmarkStart w:id="93" w:name="_Toc3542667"/>
-      <w:bookmarkStart w:id="94" w:name="_Toc3542814"/>
-      <w:bookmarkStart w:id="95" w:name="_Toc3542846"/>
-      <w:bookmarkStart w:id="96" w:name="_Toc3542883"/>
-      <w:bookmarkStart w:id="97" w:name="_Toc3542937"/>
-      <w:bookmarkStart w:id="98" w:name="_Toc3542966"/>
-      <w:bookmarkStart w:id="99" w:name="_Toc3543061"/>
-      <w:bookmarkStart w:id="100" w:name="_Toc3543136"/>
-      <w:bookmarkStart w:id="101" w:name="_Toc3558354"/>
-      <w:bookmarkStart w:id="102" w:name="_Toc3559613"/>
-      <w:bookmarkEnd w:id="78"/>
-      <w:bookmarkEnd w:id="79"/>
-      <w:bookmarkEnd w:id="80"/>
-      <w:bookmarkEnd w:id="81"/>
-      <w:bookmarkEnd w:id="82"/>
-      <w:bookmarkEnd w:id="83"/>
+      <w:bookmarkStart w:id="84" w:name="_Toc2529368"/>
+      <w:bookmarkStart w:id="85" w:name="_Toc2529414"/>
+      <w:bookmarkStart w:id="86" w:name="_Toc2529443"/>
+      <w:bookmarkStart w:id="87" w:name="_Toc2529585"/>
+      <w:bookmarkStart w:id="88" w:name="_Toc2529667"/>
+      <w:bookmarkStart w:id="89" w:name="_Toc3537715"/>
+      <w:bookmarkStart w:id="90" w:name="_Toc3538156"/>
+      <w:bookmarkStart w:id="91" w:name="_Toc3538164"/>
+      <w:bookmarkStart w:id="92" w:name="_Toc3538253"/>
+      <w:bookmarkStart w:id="93" w:name="_Toc3538318"/>
+      <w:bookmarkStart w:id="94" w:name="_Toc3538352"/>
+      <w:bookmarkStart w:id="95" w:name="_Toc3538520"/>
+      <w:bookmarkStart w:id="96" w:name="_Toc3538617"/>
+      <w:bookmarkStart w:id="97" w:name="_Toc3538640"/>
+      <w:bookmarkStart w:id="98" w:name="_Toc3542632"/>
+      <w:bookmarkStart w:id="99" w:name="_Toc3542667"/>
+      <w:bookmarkStart w:id="100" w:name="_Toc3542814"/>
+      <w:bookmarkStart w:id="101" w:name="_Toc3542846"/>
+      <w:bookmarkStart w:id="102" w:name="_Toc3542883"/>
+      <w:bookmarkStart w:id="103" w:name="_Toc3542937"/>
+      <w:bookmarkStart w:id="104" w:name="_Toc3542966"/>
+      <w:bookmarkStart w:id="105" w:name="_Toc3543061"/>
+      <w:bookmarkStart w:id="106" w:name="_Toc3543136"/>
+      <w:bookmarkStart w:id="107" w:name="_Toc3558354"/>
+      <w:bookmarkStart w:id="108" w:name="_Toc3559613"/>
+      <w:bookmarkStart w:id="109" w:name="_Toc3739180"/>
+      <w:bookmarkStart w:id="110" w:name="_Toc3739211"/>
       <w:bookmarkEnd w:id="84"/>
       <w:bookmarkEnd w:id="85"/>
       <w:bookmarkEnd w:id="86"/>
@@ -2379,6 +2474,14 @@
       <w:bookmarkEnd w:id="100"/>
       <w:bookmarkEnd w:id="101"/>
       <w:bookmarkEnd w:id="102"/>
+      <w:bookmarkEnd w:id="103"/>
+      <w:bookmarkEnd w:id="104"/>
+      <w:bookmarkEnd w:id="105"/>
+      <w:bookmarkEnd w:id="106"/>
+      <w:bookmarkEnd w:id="107"/>
+      <w:bookmarkEnd w:id="108"/>
+      <w:bookmarkEnd w:id="109"/>
+      <w:bookmarkEnd w:id="110"/>
     </w:p>
     <w:p>
       <w:pPr>
@@ -2389,26 +2492,16 @@
           <w:szCs w:val="38"/>
         </w:rPr>
       </w:pPr>
-      <w:bookmarkStart w:id="103" w:name="_Toc3559614"/>
+      <w:bookmarkStart w:id="111" w:name="_Toc3739212"/>
       <w:r>
         <w:rPr>
           <w:rFonts w:cs="Times New Roman"/>
           <w:color w:val="auto"/>
           <w:szCs w:val="38"/>
         </w:rPr>
-        <w:t xml:space="preserve">Google </w:t>
-      </w:r>
-      <w:proofErr w:type="spellStart"/>
-      <w:r>
-        <w:rPr>
-          <w:rFonts w:cs="Times New Roman"/>
-          <w:color w:val="auto"/>
-          <w:szCs w:val="38"/>
-        </w:rPr>
-        <w:t>Scholar</w:t>
-      </w:r>
-      <w:bookmarkEnd w:id="103"/>
-      <w:proofErr w:type="spellEnd"/>
+        <w:t>Google Scholar</w:t>
+      </w:r>
+      <w:bookmarkEnd w:id="111"/>
     </w:p>
     <w:p/>
     <w:p>
@@ -3256,7 +3349,7 @@
           <w:szCs w:val="38"/>
         </w:rPr>
       </w:pPr>
-      <w:bookmarkStart w:id="104" w:name="_Toc3559615"/>
+      <w:bookmarkStart w:id="112" w:name="_Toc3739213"/>
       <w:r>
         <w:rPr>
           <w:rStyle w:val="Titolo2Carattere"/>
@@ -3274,21 +3367,73 @@
           <w:rFonts w:cs="Times New Roman"/>
           <w:szCs w:val="38"/>
         </w:rPr>
-        <w:t xml:space="preserve">Microsoft </w:t>
+        <w:t>Microsoft Academic</w:t>
+      </w:r>
+      <w:bookmarkEnd w:id="112"/>
+    </w:p>
+    <w:p/>
+    <w:p>
+      <w:pPr>
+        <w:spacing w:line="276" w:lineRule="auto"/>
+        <w:rPr>
+          <w:rFonts w:cs="Times New Roman"/>
+          <w:szCs w:val="24"/>
+        </w:rPr>
+      </w:pPr>
+      <w:r>
+        <w:rPr>
+          <w:rFonts w:cs="Times New Roman"/>
+          <w:szCs w:val="24"/>
+        </w:rPr>
+        <w:t xml:space="preserve">Microsoft Academic è un motore di ricerca gratuito per articoli scientifici e letteratura accademica, sviluppato dalla Microsoft </w:t>
       </w:r>
       <w:proofErr w:type="spellStart"/>
       <w:r>
         <w:rPr>
-          <w:rStyle w:val="Titolo2Carattere"/>
-          <w:rFonts w:cs="Times New Roman"/>
-          <w:szCs w:val="38"/>
-        </w:rPr>
-        <w:t>Academic</w:t>
-      </w:r>
-      <w:bookmarkEnd w:id="104"/>
+          <w:rFonts w:cs="Times New Roman"/>
+          <w:szCs w:val="24"/>
+        </w:rPr>
+        <w:t>Research</w:t>
+      </w:r>
       <w:proofErr w:type="spellEnd"/>
-    </w:p>
-    <w:p/>
+      <w:r>
+        <w:rPr>
+          <w:rFonts w:cs="Times New Roman"/>
+          <w:szCs w:val="24"/>
+        </w:rPr>
+        <w:t>. La raccolta dei documenti a</w:t>
+      </w:r>
+      <w:r>
+        <w:rPr>
+          <w:rFonts w:cs="Times New Roman"/>
+          <w:szCs w:val="24"/>
+        </w:rPr>
+        <w:t>vviene tramite strumenti che sfruttano l’intelligenza artificiale per processare i documenti scoperti da Bing (</w:t>
+      </w:r>
+      <w:proofErr w:type="spellStart"/>
+      <w:r>
+        <w:rPr>
+          <w:rFonts w:cs="Times New Roman"/>
+          <w:szCs w:val="24"/>
+        </w:rPr>
+        <w:t>crawling</w:t>
+      </w:r>
+      <w:proofErr w:type="spellEnd"/>
+      <w:r>
+        <w:rPr>
+          <w:rFonts w:cs="Times New Roman"/>
+          <w:szCs w:val="24"/>
+        </w:rPr>
+        <w:t xml:space="preserve">), riconoscere quelli accademici e aggiungerli alla sua base di conoscenza. </w:t>
+      </w:r>
+      <w:r>
+        <w:rPr>
+          <w:rFonts w:cs="Times New Roman"/>
+          <w:szCs w:val="24"/>
+        </w:rPr>
+        <w:t>Le informazioni che riesce a ricavare dalle pubblicazioni sono molteplici: gli URL dei sorgenti differenziandoli tra risorse presenti come pagine Web e scaricabili come PDF, l’abstract, la data, gli autori, il giornale e le citazioni.</w:t>
+      </w:r>
+    </w:p>
     <w:p>
       <w:pPr>
         <w:spacing w:line="276" w:lineRule="auto"/>
@@ -3302,85 +3447,7 @@
           <w:rFonts w:cs="Times New Roman"/>
           <w:szCs w:val="24"/>
         </w:rPr>
-        <w:t xml:space="preserve">Microsoft Academic è un motore di ricerca gratuito per articoli scientifici e letteratura accademica, sviluppato dalla Microsoft </w:t>
-      </w:r>
-      <w:proofErr w:type="spellStart"/>
-      <w:r>
-        <w:rPr>
-          <w:rFonts w:cs="Times New Roman"/>
-          <w:szCs w:val="24"/>
-        </w:rPr>
-        <w:t>Research</w:t>
-      </w:r>
-      <w:proofErr w:type="spellEnd"/>
-      <w:r>
-        <w:rPr>
-          <w:rFonts w:cs="Times New Roman"/>
-          <w:szCs w:val="24"/>
-        </w:rPr>
-        <w:t>. La raccolta dei documenti a</w:t>
-      </w:r>
-      <w:r>
-        <w:rPr>
-          <w:rFonts w:cs="Times New Roman"/>
-          <w:szCs w:val="24"/>
-        </w:rPr>
-        <w:t>vviene tramite strumenti che sfruttano l’intelligenza artificiale per processare i documenti scoperti da Bing (</w:t>
-      </w:r>
-      <w:proofErr w:type="spellStart"/>
-      <w:r>
-        <w:rPr>
-          <w:rFonts w:cs="Times New Roman"/>
-          <w:szCs w:val="24"/>
-        </w:rPr>
-        <w:t>crawling</w:t>
-      </w:r>
-      <w:proofErr w:type="spellEnd"/>
-      <w:r>
-        <w:rPr>
-          <w:rFonts w:cs="Times New Roman"/>
-          <w:szCs w:val="24"/>
-        </w:rPr>
-        <w:t xml:space="preserve">), riconoscere quelli accademici e aggiungerli alla sua base di conoscenza. </w:t>
-      </w:r>
-      <w:r>
-        <w:rPr>
-          <w:rFonts w:cs="Times New Roman"/>
-          <w:szCs w:val="24"/>
-        </w:rPr>
-        <w:t>Le informazioni che riesce a ricavare dalle pubblicazioni sono molteplici: gli URL dei sorgenti differenziandoli tra risorse presenti come pagine Web e scaricabili come PDF, l’abstract, la data, gli autori, il giornale e le citazioni.</w:t>
-      </w:r>
-    </w:p>
-    <w:p>
-      <w:pPr>
-        <w:spacing w:line="276" w:lineRule="auto"/>
-        <w:rPr>
-          <w:rFonts w:cs="Times New Roman"/>
-          <w:szCs w:val="24"/>
-        </w:rPr>
-      </w:pPr>
-      <w:r>
-        <w:rPr>
-          <w:rFonts w:cs="Times New Roman"/>
-          <w:szCs w:val="24"/>
-        </w:rPr>
-        <w:t xml:space="preserve">È possibile effettuare diverse operazioni sui risultati della ricerca: ordinarli dal più recente, per rilevanza e per numero di citazioni. </w:t>
-      </w:r>
-      <w:proofErr w:type="spellStart"/>
-      <w:r>
-        <w:rPr>
-          <w:rFonts w:cs="Times New Roman"/>
-          <w:szCs w:val="24"/>
-        </w:rPr>
-        <w:t>Academic</w:t>
-      </w:r>
-      <w:proofErr w:type="spellEnd"/>
-      <w:r>
-        <w:rPr>
-          <w:rFonts w:cs="Times New Roman"/>
-          <w:szCs w:val="24"/>
-        </w:rPr>
-        <w:t xml:space="preserve"> fornisce ulteriori informazioni oltre ai risultati in </w:t>
+        <w:t xml:space="preserve">È possibile effettuare diverse operazioni sui risultati della ricerca: ordinarli dal più recente, per rilevanza e per numero di citazioni. Academic fornisce ulteriori informazioni oltre ai risultati in </w:t>
       </w:r>
       <w:proofErr w:type="gramStart"/>
       <w:r>
@@ -3427,7 +3494,7 @@
           <w:rFonts w:cs="Times New Roman"/>
           <w:szCs w:val="24"/>
         </w:rPr>
-        <w:t xml:space="preserve">Queste informazioni sono conservate nel Microsoft </w:t>
+        <w:t xml:space="preserve">Queste informazioni sono conservate nel Microsoft Academic </w:t>
       </w:r>
       <w:proofErr w:type="spellStart"/>
       <w:r>
@@ -3435,7 +3502,7 @@
           <w:rFonts w:cs="Times New Roman"/>
           <w:szCs w:val="24"/>
         </w:rPr>
-        <w:t>Academic</w:t>
+        <w:t>Graph</w:t>
       </w:r>
       <w:proofErr w:type="spellEnd"/>
       <w:r>
@@ -3443,22 +3510,6 @@
           <w:rFonts w:cs="Times New Roman"/>
           <w:szCs w:val="24"/>
         </w:rPr>
-        <w:t xml:space="preserve"> </w:t>
-      </w:r>
-      <w:proofErr w:type="spellStart"/>
-      <w:r>
-        <w:rPr>
-          <w:rFonts w:cs="Times New Roman"/>
-          <w:szCs w:val="24"/>
-        </w:rPr>
-        <w:t>Graph</w:t>
-      </w:r>
-      <w:proofErr w:type="spellEnd"/>
-      <w:r>
-        <w:rPr>
-          <w:rFonts w:cs="Times New Roman"/>
-          <w:szCs w:val="24"/>
-        </w:rPr>
         <w:t xml:space="preserve"> (MAG)</w:t>
       </w:r>
       <w:r>
@@ -3554,158 +3605,6 @@
           <w:szCs w:val="24"/>
         </w:rPr>
       </w:pPr>
-      <w:r>
-        <w:rPr>
-          <w:rFonts w:cs="Times New Roman"/>
-          <w:noProof/>
-          <w:szCs w:val="24"/>
-        </w:rPr>
-        <mc:AlternateContent>
-          <mc:Choice Requires="wps">
-            <w:drawing>
-              <wp:anchor distT="0" distB="0" distL="114300" distR="114300" simplePos="0" relativeHeight="251665408" behindDoc="0" locked="0" layoutInCell="1" allowOverlap="1" wp14:anchorId="294F7414" wp14:editId="02E7FC9C">
-                <wp:simplePos x="0" y="0"/>
-                <wp:positionH relativeFrom="column">
-                  <wp:posOffset>2819400</wp:posOffset>
-                </wp:positionH>
-                <wp:positionV relativeFrom="paragraph">
-                  <wp:posOffset>2708910</wp:posOffset>
-                </wp:positionV>
-                <wp:extent cx="152400" cy="6350"/>
-                <wp:effectExtent l="0" t="76200" r="19050" b="88900"/>
-                <wp:wrapNone/>
-                <wp:docPr id="5" name="Connettore 2 5"/>
-                <wp:cNvGraphicFramePr/>
-                <a:graphic xmlns:a="http://schemas.openxmlformats.org/drawingml/2006/main">
-                  <a:graphicData uri="http://schemas.microsoft.com/office/word/2010/wordprocessingShape">
-                    <wps:wsp>
-                      <wps:cNvCnPr/>
-                      <wps:spPr>
-                        <a:xfrm>
-                          <a:off x="0" y="0"/>
-                          <a:ext cx="152400" cy="6350"/>
-                        </a:xfrm>
-                        <a:prstGeom prst="straightConnector1">
-                          <a:avLst/>
-                        </a:prstGeom>
-                        <a:ln>
-                          <a:solidFill>
-                            <a:schemeClr val="tx1"/>
-                          </a:solidFill>
-                          <a:tailEnd type="triangle"/>
-                        </a:ln>
-                      </wps:spPr>
-                      <wps:style>
-                        <a:lnRef idx="1">
-                          <a:schemeClr val="accent1"/>
-                        </a:lnRef>
-                        <a:fillRef idx="0">
-                          <a:schemeClr val="accent1"/>
-                        </a:fillRef>
-                        <a:effectRef idx="0">
-                          <a:schemeClr val="accent1"/>
-                        </a:effectRef>
-                        <a:fontRef idx="minor">
-                          <a:schemeClr val="tx1"/>
-                        </a:fontRef>
-                      </wps:style>
-                      <wps:bodyPr/>
-                    </wps:wsp>
-                  </a:graphicData>
-                </a:graphic>
-                <wp14:sizeRelH relativeFrom="margin">
-                  <wp14:pctWidth>0</wp14:pctWidth>
-                </wp14:sizeRelH>
-                <wp14:sizeRelV relativeFrom="margin">
-                  <wp14:pctHeight>0</wp14:pctHeight>
-                </wp14:sizeRelV>
-              </wp:anchor>
-            </w:drawing>
-          </mc:Choice>
-          <mc:Fallback>
-            <w:pict>
-              <v:shapetype w14:anchorId="0DA8D2C7" id="_x0000_t32" coordsize="21600,21600" o:spt="32" o:oned="t" path="m,l21600,21600e" filled="f">
-                <v:path arrowok="t" fillok="f" o:connecttype="none"/>
-                <o:lock v:ext="edit" shapetype="t"/>
-              </v:shapetype>
-              <v:shape id="Connettore 2 5" o:spid="_x0000_s1026" type="#_x0000_t32" style="position:absolute;margin-left:222pt;margin-top:213.3pt;width:12pt;height:.5pt;z-index:251665408;visibility:visible;mso-wrap-style:square;mso-width-percent:0;mso-height-percent:0;mso-wrap-distance-left:9pt;mso-wrap-distance-top:0;mso-wrap-distance-right:9pt;mso-wrap-distance-bottom:0;mso-position-horizontal:absolute;mso-position-horizontal-relative:text;mso-position-vertical:absolute;mso-position-vertical-relative:text;mso-width-percent:0;mso-height-percent:0;mso-width-relative:margin;mso-height-relative:margin" o:gfxdata="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" strokecolor="black [3213]" strokeweight=".5pt">
-                <v:stroke endarrow="block" joinstyle="miter"/>
-              </v:shape>
-            </w:pict>
-          </mc:Fallback>
-        </mc:AlternateContent>
-      </w:r>
-      <w:r>
-        <w:rPr>
-          <w:rFonts w:cs="Times New Roman"/>
-          <w:noProof/>
-          <w:szCs w:val="24"/>
-        </w:rPr>
-        <mc:AlternateContent>
-          <mc:Choice Requires="wps">
-            <w:drawing>
-              <wp:anchor distT="0" distB="0" distL="114300" distR="114300" simplePos="0" relativeHeight="251663360" behindDoc="0" locked="0" layoutInCell="1" allowOverlap="1" wp14:anchorId="65258AC0" wp14:editId="18D298F5">
-                <wp:simplePos x="0" y="0"/>
-                <wp:positionH relativeFrom="column">
-                  <wp:posOffset>2066925</wp:posOffset>
-                </wp:positionH>
-                <wp:positionV relativeFrom="paragraph">
-                  <wp:posOffset>2698750</wp:posOffset>
-                </wp:positionV>
-                <wp:extent cx="152400" cy="6350"/>
-                <wp:effectExtent l="0" t="76200" r="19050" b="88900"/>
-                <wp:wrapNone/>
-                <wp:docPr id="4" name="Connettore 2 4"/>
-                <wp:cNvGraphicFramePr/>
-                <a:graphic xmlns:a="http://schemas.openxmlformats.org/drawingml/2006/main">
-                  <a:graphicData uri="http://schemas.microsoft.com/office/word/2010/wordprocessingShape">
-                    <wps:wsp>
-                      <wps:cNvCnPr/>
-                      <wps:spPr>
-                        <a:xfrm>
-                          <a:off x="0" y="0"/>
-                          <a:ext cx="152400" cy="6350"/>
-                        </a:xfrm>
-                        <a:prstGeom prst="straightConnector1">
-                          <a:avLst/>
-                        </a:prstGeom>
-                        <a:ln>
-                          <a:solidFill>
-                            <a:schemeClr val="tx1"/>
-                          </a:solidFill>
-                          <a:tailEnd type="triangle"/>
-                        </a:ln>
-                      </wps:spPr>
-                      <wps:style>
-                        <a:lnRef idx="1">
-                          <a:schemeClr val="accent1"/>
-                        </a:lnRef>
-                        <a:fillRef idx="0">
-                          <a:schemeClr val="accent1"/>
-                        </a:fillRef>
-                        <a:effectRef idx="0">
-                          <a:schemeClr val="accent1"/>
-                        </a:effectRef>
-                        <a:fontRef idx="minor">
-                          <a:schemeClr val="tx1"/>
-                        </a:fontRef>
-                      </wps:style>
-                      <wps:bodyPr/>
-                    </wps:wsp>
-                  </a:graphicData>
-                </a:graphic>
-              </wp:anchor>
-            </w:drawing>
-          </mc:Choice>
-          <mc:Fallback>
-            <w:pict>
-              <v:shape w14:anchorId="06B07112" id="Connettore 2 4" o:spid="_x0000_s1026" type="#_x0000_t32" style="position:absolute;margin-left:162.75pt;margin-top:212.5pt;width:12pt;height:.5pt;z-index:251663360;visibility:visible;mso-wrap-style:square;mso-wrap-distance-left:9pt;mso-wrap-distance-top:0;mso-wrap-distance-right:9pt;mso-wrap-distance-bottom:0;mso-position-horizontal:absolute;mso-position-horizontal-relative:text;mso-position-vertical:absolute;mso-position-vertical-relative:text" o:gfxdata="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" strokecolor="black [3213]" strokeweight=".5pt">
-                <v:stroke endarrow="block" joinstyle="miter"/>
-              </v:shape>
-            </w:pict>
-          </mc:Fallback>
-        </mc:AlternateContent>
-      </w:r>
       <w:r>
         <w:rPr>
           <w:rFonts w:cs="Times New Roman"/>
@@ -3903,15 +3802,41 @@
         </w:rPr>
         <w:t xml:space="preserve">I </w:t>
       </w:r>
-      <w:proofErr w:type="spellStart"/>
-      <w:r>
-        <w:rPr>
-          <w:rFonts w:cs="Times New Roman"/>
-          <w:szCs w:val="24"/>
-        </w:rPr>
-        <w:t>topic</w:t>
-      </w:r>
-      <w:proofErr w:type="spellEnd"/>
+      <w:r>
+        <w:rPr>
+          <w:rFonts w:cs="Times New Roman"/>
+          <w:szCs w:val="24"/>
+        </w:rPr>
+        <w:t xml:space="preserve">topic </w:t>
+      </w:r>
+      <w:r>
+        <w:rPr>
+          <w:rFonts w:cs="Times New Roman"/>
+          <w:szCs w:val="24"/>
+        </w:rPr>
+        <w:t>più diffusi</w:t>
+      </w:r>
+      <w:r>
+        <w:rPr>
+          <w:rFonts w:cs="Times New Roman"/>
+          <w:szCs w:val="24"/>
+        </w:rPr>
+        <w:t xml:space="preserve"> (ordinati per numero di occorrenze)</w:t>
+      </w:r>
+      <w:r>
+        <w:rPr>
+          <w:rFonts w:cs="Times New Roman"/>
+          <w:szCs w:val="24"/>
+        </w:rPr>
+        <w:t xml:space="preserve"> sono: medicina, biologia, scienza dei materiali, chimica, ingegneria, computer science. È importante notare che il dataset viene costantemente aggiornato e con esso la classifica</w:t>
+      </w:r>
+      <w:r>
+        <w:rPr>
+          <w:rFonts w:cs="Times New Roman"/>
+          <w:szCs w:val="24"/>
+        </w:rPr>
+        <w:t>, anche se sono sempre gli argomenti a carattere scientifico a dominare le prime posizioni.</w:t>
+      </w:r>
       <w:r>
         <w:rPr>
           <w:rFonts w:cs="Times New Roman"/>
@@ -3924,28 +3849,49 @@
           <w:rFonts w:cs="Times New Roman"/>
           <w:szCs w:val="24"/>
         </w:rPr>
-        <w:t>più diffusi</w:t>
-      </w:r>
-      <w:r>
-        <w:rPr>
-          <w:rFonts w:cs="Times New Roman"/>
-          <w:szCs w:val="24"/>
-        </w:rPr>
-        <w:t xml:space="preserve"> (ordinati per numero di occorrenze)</w:t>
-      </w:r>
-      <w:r>
-        <w:rPr>
-          <w:rFonts w:cs="Times New Roman"/>
-          <w:szCs w:val="24"/>
-        </w:rPr>
-        <w:t xml:space="preserve"> sono: medicina, biologia, scienza dei materiali, chimica, ingegneria, computer science. È importante notare che il dataset viene costantemente aggiornato e con esso la classifica</w:t>
-      </w:r>
-      <w:r>
-        <w:rPr>
-          <w:rFonts w:cs="Times New Roman"/>
-          <w:szCs w:val="24"/>
-        </w:rPr>
-        <w:t>, anche se sono sempre gli argomenti a carattere scientifico a dominare le prime posizioni.</w:t>
+        <w:t xml:space="preserve">I </w:t>
+      </w:r>
+      <w:r>
+        <w:rPr>
+          <w:rFonts w:cs="Times New Roman"/>
+          <w:szCs w:val="24"/>
+        </w:rPr>
+        <w:t xml:space="preserve">nuovi </w:t>
+      </w:r>
+      <w:r>
+        <w:rPr>
+          <w:rFonts w:cs="Times New Roman"/>
+          <w:szCs w:val="24"/>
+        </w:rPr>
+        <w:t>topic vengono scoperti da sistemi che sfruttano l’intelligenza artificiale per effettuare una comprensione semantica del contenuto delle pubblicazioni</w:t>
+      </w:r>
+      <w:r>
+        <w:rPr>
+          <w:rFonts w:cs="Times New Roman"/>
+          <w:szCs w:val="24"/>
+        </w:rPr>
+        <w:t xml:space="preserve">; questa analisi ha anche lo scopo di aggiornare la gerarchia in modo corretto, disponendo i topic </w:t>
+      </w:r>
+      <w:r>
+        <w:rPr>
+          <w:rFonts w:cs="Times New Roman"/>
+          <w:szCs w:val="24"/>
+        </w:rPr>
+        <w:t xml:space="preserve">secondo un ordine logico di specificità (es. biologia </w:t>
+      </w:r>
+      <w:r>
+        <w:rPr>
+          <w:rFonts w:cs="Times New Roman"/>
+          <w:szCs w:val="24"/>
+        </w:rPr>
+        <w:t>freccia</w:t>
+      </w:r>
+      <w:r>
+        <w:rPr>
+          <w:rFonts w:cs="Times New Roman"/>
+          <w:szCs w:val="24"/>
+        </w:rPr>
+        <w:t xml:space="preserve"> botanica</w:t>
       </w:r>
       <w:r>
         <w:rPr>
@@ -3954,65 +3900,35 @@
         </w:rPr>
         <w:t xml:space="preserve"> </w:t>
       </w:r>
-      <w:r>
-        <w:rPr>
-          <w:rFonts w:cs="Times New Roman"/>
-          <w:szCs w:val="24"/>
-        </w:rPr>
-        <w:t xml:space="preserve">I </w:t>
-      </w:r>
-      <w:r>
-        <w:rPr>
-          <w:rFonts w:cs="Times New Roman"/>
-          <w:szCs w:val="24"/>
-        </w:rPr>
-        <w:t xml:space="preserve">nuovi </w:t>
-      </w:r>
-      <w:proofErr w:type="spellStart"/>
-      <w:r>
-        <w:rPr>
-          <w:rFonts w:cs="Times New Roman"/>
-          <w:szCs w:val="24"/>
-        </w:rPr>
-        <w:t>topic</w:t>
-      </w:r>
-      <w:proofErr w:type="spellEnd"/>
-      <w:r>
-        <w:rPr>
-          <w:rFonts w:cs="Times New Roman"/>
-          <w:szCs w:val="24"/>
-        </w:rPr>
-        <w:t xml:space="preserve"> vengono scoperti da sistemi che sfruttano l’intelligenza artificiale per effettuare una comprensione semantica del contenuto delle pubblicazioni</w:t>
-      </w:r>
-      <w:r>
-        <w:rPr>
-          <w:rFonts w:cs="Times New Roman"/>
-          <w:szCs w:val="24"/>
-        </w:rPr>
-        <w:t xml:space="preserve">; questa analisi ha anche lo scopo di aggiornare la gerarchia in modo corretto, disponendo i </w:t>
-      </w:r>
-      <w:proofErr w:type="spellStart"/>
-      <w:r>
-        <w:rPr>
-          <w:rFonts w:cs="Times New Roman"/>
-          <w:szCs w:val="24"/>
-        </w:rPr>
-        <w:t>topic</w:t>
-      </w:r>
-      <w:proofErr w:type="spellEnd"/>
-      <w:r>
-        <w:rPr>
-          <w:rFonts w:cs="Times New Roman"/>
-          <w:szCs w:val="24"/>
-        </w:rPr>
-        <w:t xml:space="preserve"> </w:t>
-      </w:r>
-      <w:r>
-        <w:rPr>
-          <w:rFonts w:cs="Times New Roman"/>
-          <w:szCs w:val="24"/>
-        </w:rPr>
-        <w:t>secondo un ordine logico di specificità (es. biologia       botanica      coltivazione)</w:t>
+      <w:proofErr w:type="gramStart"/>
+      <w:r>
+        <w:rPr>
+          <w:rFonts w:cs="Times New Roman"/>
+          <w:szCs w:val="24"/>
+        </w:rPr>
+        <w:t>freccia</w:t>
+      </w:r>
+      <w:r>
+        <w:rPr>
+          <w:rFonts w:cs="Times New Roman"/>
+          <w:szCs w:val="24"/>
+        </w:rPr>
+        <w:t xml:space="preserve">  </w:t>
+      </w:r>
+      <w:r>
+        <w:rPr>
+          <w:rFonts w:cs="Times New Roman"/>
+          <w:szCs w:val="24"/>
+        </w:rPr>
+        <w:t>coltivazione</w:t>
+      </w:r>
+      <w:proofErr w:type="gramEnd"/>
+      <w:r>
+        <w:rPr>
+          <w:rFonts w:cs="Times New Roman"/>
+          <w:szCs w:val="24"/>
+        </w:rPr>
+        <w:t>)</w:t>
       </w:r>
     </w:p>
     <w:p>
@@ -4028,23 +3944,7 @@
           <w:rFonts w:cs="Times New Roman"/>
           <w:szCs w:val="24"/>
         </w:rPr>
-        <w:t xml:space="preserve">Nel Microsoft </w:t>
-      </w:r>
-      <w:proofErr w:type="spellStart"/>
-      <w:r>
-        <w:rPr>
-          <w:rFonts w:cs="Times New Roman"/>
-          <w:szCs w:val="24"/>
-        </w:rPr>
-        <w:t>Academic</w:t>
-      </w:r>
-      <w:proofErr w:type="spellEnd"/>
-      <w:r>
-        <w:rPr>
-          <w:rFonts w:cs="Times New Roman"/>
-          <w:szCs w:val="24"/>
-        </w:rPr>
-        <w:t xml:space="preserve"> </w:t>
+        <w:t xml:space="preserve">Nel Microsoft Academic </w:t>
       </w:r>
       <w:proofErr w:type="spellStart"/>
       <w:r>
@@ -4210,23 +4110,7 @@
           <w:rFonts w:cs="Times New Roman"/>
           <w:szCs w:val="24"/>
         </w:rPr>
-        <w:t xml:space="preserve">Una recente feature offerta da Microsoft </w:t>
-      </w:r>
-      <w:proofErr w:type="spellStart"/>
-      <w:r>
-        <w:rPr>
-          <w:rFonts w:cs="Times New Roman"/>
-          <w:szCs w:val="24"/>
-        </w:rPr>
-        <w:t>Academic</w:t>
-      </w:r>
-      <w:proofErr w:type="spellEnd"/>
-      <w:r>
-        <w:rPr>
-          <w:rFonts w:cs="Times New Roman"/>
-          <w:szCs w:val="24"/>
-        </w:rPr>
-        <w:t xml:space="preserve"> permette di ottenere diverse informazioni statistiche e classifiche. Nella sezione “preview” del sito, è disponibile una pagina dedicata alle pubblicazioni in cui è possibile specificare un campo di studio e ricevere delle informazioni al riguardo. Tra queste</w:t>
+        <w:t>Una recente feature offerta da Microsoft Academic permette di ottenere diverse informazioni statistiche e classifiche. Nella sezione “preview” del sito, è disponibile una pagina dedicata alle pubblicazioni in cui è possibile specificare un campo di studio e ricevere delle informazioni al riguardo. Tra queste</w:t>
       </w:r>
       <w:r>
         <w:rPr>
@@ -4247,23 +4131,7 @@
           <w:rFonts w:cs="Times New Roman"/>
           <w:szCs w:val="24"/>
         </w:rPr>
-        <w:t xml:space="preserve"> istogramma con il numero di pubblicazioni divise per anno e diverse top 10: migliori autori, riviste, istituti e conferenze in cui è stato trattato quell’argomento. Purtroppo, non è possibile specificare direttamente il </w:t>
-      </w:r>
-      <w:proofErr w:type="spellStart"/>
-      <w:r>
-        <w:rPr>
-          <w:rFonts w:cs="Times New Roman"/>
-          <w:szCs w:val="24"/>
-        </w:rPr>
-        <w:t>topic</w:t>
-      </w:r>
-      <w:proofErr w:type="spellEnd"/>
-      <w:r>
-        <w:rPr>
-          <w:rFonts w:cs="Times New Roman"/>
-          <w:szCs w:val="24"/>
-        </w:rPr>
-        <w:t xml:space="preserve"> ma, partendo da quelli </w:t>
+        <w:t xml:space="preserve"> istogramma con il numero di pubblicazioni divise per anno e diverse top 10: migliori autori, riviste, istituti e conferenze in cui è stato trattato quell’argomento. Purtroppo, non è possibile specificare direttamente il topic ma, partendo da quelli </w:t>
       </w:r>
       <w:r>
         <w:rPr>
@@ -4411,7 +4279,7 @@
           <w:szCs w:val="38"/>
         </w:rPr>
       </w:pPr>
-      <w:bookmarkStart w:id="105" w:name="_Toc3559616"/>
+      <w:bookmarkStart w:id="113" w:name="_Toc3739214"/>
       <w:r>
         <w:rPr>
           <w:rStyle w:val="Titolo2Carattere"/>
@@ -4431,7 +4299,7 @@
         </w:rPr>
         <w:t>Neo4j</w:t>
       </w:r>
-      <w:bookmarkEnd w:id="105"/>
+      <w:bookmarkEnd w:id="113"/>
     </w:p>
     <w:p>
       <w:r>
@@ -4443,15 +4311,13 @@
       </w:r>
       <w:proofErr w:type="spellEnd"/>
       <w:r>
-        <w:t xml:space="preserve"> system basato sui grafi sviluppato da Neo4j </w:t>
-      </w:r>
-      <w:proofErr w:type="spellStart"/>
-      <w:r>
-        <w:t>Inc</w:t>
-      </w:r>
-      <w:proofErr w:type="spellEnd"/>
-      <w:r>
-        <w:t>. e stando alla classifica stilata da DB-</w:t>
+        <w:t xml:space="preserve"> system basato sui grafi sviluppato da Neo4</w:t>
+      </w:r>
+      <w:r>
+        <w:t xml:space="preserve"> Technology</w:t>
+      </w:r>
+      <w:r>
+        <w:t xml:space="preserve"> e stando alla classifica stilata da DB-</w:t>
       </w:r>
       <w:proofErr w:type="spellStart"/>
       <w:r>
@@ -4466,6 +4332,7 @@
           <w:id w:val="-1180499412"/>
           <w:citation/>
         </w:sdtPr>
+        <w:sdtEndPr/>
         <w:sdtContent>
           <w:r>
             <w:fldChar w:fldCharType="begin"/>
@@ -4532,15 +4399,7 @@
       </w:r>
       <w:proofErr w:type="spellEnd"/>
       <w:r>
-        <w:t xml:space="preserve"> (7687). Tramite l’interfaccia è possibile esplorare il database tramite query scritte in </w:t>
-      </w:r>
-      <w:proofErr w:type="spellStart"/>
-      <w:r>
-        <w:t>Cypher</w:t>
-      </w:r>
-      <w:proofErr w:type="spellEnd"/>
-      <w:r>
-        <w:t xml:space="preserve">, un linguaggio che come lo </w:t>
+        <w:t xml:space="preserve"> (7687). Tramite l’interfaccia è possibile esplorare il database tramite query scritte in Cypher, un linguaggio che come lo </w:t>
       </w:r>
       <w:proofErr w:type="spellStart"/>
       <w:r>
@@ -4713,6 +4572,7 @@
           <w:id w:val="-387878971"/>
           <w:citation/>
         </w:sdtPr>
+        <w:sdtEndPr/>
         <w:sdtContent>
           <w:r>
             <w:fldChar w:fldCharType="begin"/>
@@ -4742,6 +4602,109 @@
       </w:sdt>
     </w:p>
     <w:p>
+      <w:r>
+        <w:t>Le unità fondamentali di questo modello sono:</w:t>
+      </w:r>
+    </w:p>
+    <w:p>
+      <w:pPr>
+        <w:pStyle w:val="Paragrafoelenco"/>
+        <w:numPr>
+          <w:ilvl w:val="0"/>
+          <w:numId w:val="19"/>
+        </w:numPr>
+      </w:pPr>
+      <w:r>
+        <w:t>Nodi: rappresentano le entità</w:t>
+      </w:r>
+      <w:r>
+        <w:t xml:space="preserve"> e possono possedere delle proprietà, può anche essere assegnata loro un’etichetta (label).</w:t>
+      </w:r>
+    </w:p>
+    <w:p>
+      <w:pPr>
+        <w:pStyle w:val="Paragrafoelenco"/>
+        <w:numPr>
+          <w:ilvl w:val="0"/>
+          <w:numId w:val="19"/>
+        </w:numPr>
+      </w:pPr>
+      <w:r>
+        <w:t>Relazioni: servono per indicare un qualche tipo di connessione tra due nodi, anche loro possono avere proprietà e etichette. È possibile assegnarle una direzione, se si ha bisogno di un grafo diretto; ma è importante notare che è possibile avere due relazioni dello stesso tipo (stessa label) una diretta, l’altra no. Una relazione può essere attraversata in entrambi i versi, è quindi possibile specificare prima la destinazione e poi la sorgente o anche solo una delle due.</w:t>
+      </w:r>
+    </w:p>
+    <w:p>
+      <w:pPr>
+        <w:pStyle w:val="Paragrafoelenco"/>
+        <w:numPr>
+          <w:ilvl w:val="0"/>
+          <w:numId w:val="19"/>
+        </w:numPr>
+      </w:pPr>
+      <w:r>
+        <w:t>Proprietà: sono coppie chiave valore dove la chiave è una stringa (il nome della proprietà), mentre il valore può essere di diversi tipi</w:t>
+      </w:r>
+      <w:r>
+        <w:t xml:space="preserve"> come </w:t>
+      </w:r>
+      <w:proofErr w:type="spellStart"/>
+      <w:r>
+        <w:t>string</w:t>
+      </w:r>
+      <w:proofErr w:type="spellEnd"/>
+      <w:r>
+        <w:t xml:space="preserve"> e </w:t>
+      </w:r>
+      <w:proofErr w:type="spellStart"/>
+      <w:r>
+        <w:t>int</w:t>
+      </w:r>
+      <w:proofErr w:type="spellEnd"/>
+      <w:r>
+        <w:t>. Sono supportati anche gli array di tipi primitivi.</w:t>
+      </w:r>
+    </w:p>
+    <w:p>
+      <w:pPr>
+        <w:pStyle w:val="Paragrafoelenco"/>
+        <w:numPr>
+          <w:ilvl w:val="0"/>
+          <w:numId w:val="19"/>
+        </w:numPr>
+      </w:pPr>
+      <w:r>
+        <w:t xml:space="preserve">Label: serve per raggruppare i nodi/relazioni: gli elementi con la stessa label appartengono allo stesso sottoinsieme; questo rende le interrogazioni più facili da scrivere. Le label possono essere modificate a </w:t>
+      </w:r>
+      <w:proofErr w:type="spellStart"/>
+      <w:r>
+        <w:t>runtime</w:t>
+      </w:r>
+      <w:proofErr w:type="spellEnd"/>
+      <w:r>
+        <w:t>, questo permette di segnare temporaneamente alcuni elementi, magari per indicarne lo stato.</w:t>
+      </w:r>
+    </w:p>
+    <w:p>
+      <w:pPr>
+        <w:pStyle w:val="Paragrafoelenco"/>
+        <w:numPr>
+          <w:ilvl w:val="0"/>
+          <w:numId w:val="19"/>
+        </w:numPr>
+      </w:pPr>
+      <w:proofErr w:type="spellStart"/>
+      <w:r>
+        <w:t>Path</w:t>
+      </w:r>
+      <w:proofErr w:type="spellEnd"/>
+      <w:r>
+        <w:t xml:space="preserve">: </w:t>
+      </w:r>
+      <w:r>
+        <w:t xml:space="preserve">il percorso indica il sotto grafo che separa il nodo sorgente da quella destinazione e la sua lunghezza è data dal numero di salti necessari per raggiungere la destinazione. Il percorso più corto possibile è costituito da un singolo nodo privo di relazioni e ha lunghezza 0. </w:t>
+      </w:r>
+    </w:p>
+    <w:p>
       <w:pPr>
         <w:pStyle w:val="Titolo3"/>
         <w:numPr>
@@ -4750,14 +4713,14 @@
         </w:numPr>
         <w:ind w:left="720" w:hanging="720"/>
       </w:pPr>
-      <w:bookmarkStart w:id="106" w:name="_Toc3559617"/>
+      <w:bookmarkStart w:id="114" w:name="_Toc3739215"/>
       <w:r>
         <w:t xml:space="preserve">2.3.1 </w:t>
       </w:r>
       <w:r>
         <w:t>Database basati su grafi</w:t>
       </w:r>
-      <w:bookmarkEnd w:id="106"/>
+      <w:bookmarkEnd w:id="114"/>
     </w:p>
     <w:p>
       <w:r>
@@ -4781,15 +4744,7 @@
       </w:r>
       <w:proofErr w:type="spellEnd"/>
       <w:r>
-        <w:t xml:space="preserve"> e </w:t>
-      </w:r>
-      <w:proofErr w:type="spellStart"/>
-      <w:r>
-        <w:t>Cypher</w:t>
-      </w:r>
-      <w:proofErr w:type="spellEnd"/>
-      <w:r>
-        <w:t>.</w:t>
+        <w:t xml:space="preserve"> e Cypher.</w:t>
       </w:r>
     </w:p>
     <w:p>
@@ -4814,7 +4769,13 @@
         <w:t xml:space="preserve">: ai nodi e alle relazioni vengono assegnate delle etichette così da poterli raggruppare </w:t>
       </w:r>
       <w:r>
-        <w:t>con maggiore semplicità; è il sistema più semplice ed è quello adottato da Neo4j.</w:t>
+        <w:t xml:space="preserve">con maggiore semplicità; è il sistema più </w:t>
+      </w:r>
+      <w:r>
+        <w:t xml:space="preserve">elementare </w:t>
+      </w:r>
+      <w:r>
+        <w:t>ed è quello adottato da Neo4j.</w:t>
       </w:r>
     </w:p>
     <w:p>
@@ -4826,6 +4787,7 @@
         </w:numPr>
       </w:pPr>
       <w:r>
+        <w:lastRenderedPageBreak/>
         <w:t xml:space="preserve">Resource </w:t>
       </w:r>
       <w:proofErr w:type="spellStart"/>
@@ -4873,6 +4835,105 @@
       <w:proofErr w:type="spellEnd"/>
       <w:r>
         <w:t>-like, come la ricerca del percorso minimo tra due nodi. Inoltre, non richiedono un grande lavoro a livello di progettazione del database, questo rende più semplice l’aggiunta di nuovi dati senza paura di perdere funzionalità.</w:t>
+      </w:r>
+    </w:p>
+    <w:p>
+      <w:r>
+        <w:t>Come nei</w:t>
+      </w:r>
+      <w:r>
+        <w:t xml:space="preserve"> database relazionali, per mantenere la consistenza dei dati si utilizza il modello ACID</w:t>
+      </w:r>
+      <w:r>
+        <w:t>; tuttavia la sua implementazione è molto diversa. ACID</w:t>
+      </w:r>
+      <w:r>
+        <w:t xml:space="preserve"> </w:t>
+      </w:r>
+      <w:r>
+        <w:t>garantisce al database le seguenti caratteristiche:</w:t>
+      </w:r>
+    </w:p>
+    <w:p>
+      <w:pPr>
+        <w:pStyle w:val="Paragrafoelenco"/>
+        <w:numPr>
+          <w:ilvl w:val="0"/>
+          <w:numId w:val="18"/>
+        </w:numPr>
+      </w:pPr>
+      <w:proofErr w:type="spellStart"/>
+      <w:r>
+        <w:t>Atomic</w:t>
+      </w:r>
+      <w:proofErr w:type="spellEnd"/>
+      <w:r>
+        <w:t>: tutte le operazioni in una transazione devono avere successo o il sistema torna allo stato precedente all’esecuzione della prima operazione.</w:t>
+      </w:r>
+    </w:p>
+    <w:p>
+      <w:pPr>
+        <w:pStyle w:val="Paragrafoelenco"/>
+        <w:numPr>
+          <w:ilvl w:val="0"/>
+          <w:numId w:val="18"/>
+        </w:numPr>
+      </w:pPr>
+      <w:proofErr w:type="spellStart"/>
+      <w:r>
+        <w:t>Consistent</w:t>
+      </w:r>
+      <w:proofErr w:type="spellEnd"/>
+      <w:r>
+        <w:t>: al termine di ogni transazione, il database deve trovarsi in uno stato coerente, quindi non devono esserci contraddizioni tra i dati archiviati (inconsistenza).</w:t>
+      </w:r>
+    </w:p>
+    <w:p>
+      <w:pPr>
+        <w:pStyle w:val="Paragrafoelenco"/>
+        <w:numPr>
+          <w:ilvl w:val="0"/>
+          <w:numId w:val="18"/>
+        </w:numPr>
+      </w:pPr>
+      <w:proofErr w:type="spellStart"/>
+      <w:r>
+        <w:t>Isolated</w:t>
+      </w:r>
+      <w:proofErr w:type="spellEnd"/>
+      <w:r>
+        <w:t xml:space="preserve">: </w:t>
+      </w:r>
+      <w:r>
+        <w:t>ogni transazione deve essere indipendente dalle altre, così il fallimento di una transazione non influisce sulle altre.</w:t>
+      </w:r>
+    </w:p>
+    <w:p>
+      <w:pPr>
+        <w:pStyle w:val="Paragrafoelenco"/>
+        <w:numPr>
+          <w:ilvl w:val="0"/>
+          <w:numId w:val="18"/>
+        </w:numPr>
+      </w:pPr>
+      <w:proofErr w:type="spellStart"/>
+      <w:r>
+        <w:t>Durable</w:t>
+      </w:r>
+      <w:proofErr w:type="spellEnd"/>
+      <w:r>
+        <w:t>: i cambiamenti apportati da una transazione avvenuta con successo non potranno andare persi nel tempo (persistenza).</w:t>
+      </w:r>
+    </w:p>
+    <w:p>
+      <w:r>
+        <w:t xml:space="preserve">Queste proprietà garantiscono che i dati prodotti da una transazione completata con successo siano consistenti e conservati in modo </w:t>
+      </w:r>
+      <w:r>
+        <w:t>permanente</w:t>
+      </w:r>
+      <w:r>
+        <w:t xml:space="preserve"> su disco.</w:t>
       </w:r>
     </w:p>
     <w:p>
@@ -4884,49 +4945,213 @@
         </w:numPr>
         <w:ind w:left="720" w:hanging="720"/>
       </w:pPr>
-      <w:bookmarkStart w:id="107" w:name="_Toc3559618"/>
-      <w:r>
-        <w:t xml:space="preserve">2.3.2 </w:t>
+      <w:bookmarkStart w:id="115" w:name="_Toc3739216"/>
+      <w:r>
+        <w:t>2.3.2 Cypher</w:t>
+      </w:r>
+      <w:bookmarkEnd w:id="115"/>
+    </w:p>
+    <w:p>
+      <w:r>
+        <w:t xml:space="preserve">Cypher è un linguaggio dichiarativo </w:t>
+      </w:r>
+      <w:r>
+        <w:t xml:space="preserve">creato </w:t>
+      </w:r>
+      <w:r>
+        <w:t xml:space="preserve">per </w:t>
+      </w:r>
+      <w:r>
+        <w:t>interrogare database basati su grafo</w:t>
+      </w:r>
+      <w:r>
+        <w:t xml:space="preserve">. </w:t>
+      </w:r>
+      <w:r>
+        <w:t>È</w:t>
+      </w:r>
+      <w:r>
+        <w:t xml:space="preserve"> il linguaggio nativo di neo4j</w:t>
+      </w:r>
+      <w:r>
+        <w:t xml:space="preserve"> e punta sull’espressività e sull’efficienza nell’ese</w:t>
+      </w:r>
+      <w:r>
+        <w:t>cuzione delle</w:t>
+      </w:r>
+      <w:r>
+        <w:t xml:space="preserve"> query.</w:t>
+      </w:r>
+      <w:r>
+        <w:t xml:space="preserve"> Quello che l’utente fa è chiedere al database di trovargli “tutti gli oggetti simili o che gli assomigliano” a un dato pattern</w:t>
+      </w:r>
+      <w:r>
+        <w:t>.</w:t>
+      </w:r>
+    </w:p>
+    <w:p>
+      <w:r>
+        <w:t>La sintassi di Cypher permette di descrivere con caratteri ASCII il pattern del sotto grafo che ci interessa esaminare</w:t>
+      </w:r>
+      <w:r>
+        <w:t>, per esempio:</w:t>
+      </w:r>
+    </w:p>
+    <w:p>
+      <w:pPr>
+        <w:rPr>
+          <w:lang w:val="en-GB"/>
+        </w:rPr>
+      </w:pPr>
+      <w:r>
+        <w:rPr>
+          <w:lang w:val="en-GB"/>
+        </w:rPr>
+        <w:t>(a)-</w:t>
+      </w:r>
+      <w:proofErr w:type="gramStart"/>
+      <w:r>
+        <w:rPr>
+          <w:lang w:val="en-GB"/>
+        </w:rPr>
+        <w:t>[:KNOWS</w:t>
+      </w:r>
+      <w:proofErr w:type="gramEnd"/>
+      <w:r>
+        <w:rPr>
+          <w:lang w:val="en-GB"/>
+        </w:rPr>
+        <w:t>]-&gt;(b)-[:KNOWS]-&gt;(c) , (a)-[:KNOWS]-&gt;(c)</w:t>
+      </w:r>
+    </w:p>
+    <w:p>
+      <w:r>
+        <w:t>Questa sintassi permette di i</w:t>
+      </w:r>
+      <w:r>
+        <w:t>ndividuare una struttura di questo tipo:</w:t>
+      </w:r>
+    </w:p>
+    <w:p>
+      <w:pPr>
+        <w:jc w:val="center"/>
+      </w:pPr>
+      <w:r>
+        <w:rPr>
+          <w:noProof/>
+        </w:rPr>
+        <w:lastRenderedPageBreak/>
+        <w:drawing>
+          <wp:inline distT="0" distB="0" distL="0" distR="0" wp14:anchorId="30243DCF" wp14:editId="197519AF">
+            <wp:extent cx="1885950" cy="1609725"/>
+            <wp:effectExtent l="0" t="0" r="0" b="9525"/>
+            <wp:docPr id="6" name="Immagine 6"/>
+            <wp:cNvGraphicFramePr>
+              <a:graphicFrameLocks xmlns:a="http://schemas.openxmlformats.org/drawingml/2006/main" noChangeAspect="1"/>
+            </wp:cNvGraphicFramePr>
+            <a:graphic xmlns:a="http://schemas.openxmlformats.org/drawingml/2006/main">
+              <a:graphicData uri="http://schemas.openxmlformats.org/drawingml/2006/picture">
+                <pic:pic xmlns:pic="http://schemas.openxmlformats.org/drawingml/2006/picture">
+                  <pic:nvPicPr>
+                    <pic:cNvPr id="6" name="Relazione Knows Neo4j pag 8.png"/>
+                    <pic:cNvPicPr/>
+                  </pic:nvPicPr>
+                  <pic:blipFill>
+                    <a:blip r:embed="rId11">
+                      <a:extLst>
+                        <a:ext uri="{28A0092B-C50C-407E-A947-70E740481C1C}">
+                          <a14:useLocalDpi xmlns:a14="http://schemas.microsoft.com/office/drawing/2010/main" val="0"/>
+                        </a:ext>
+                      </a:extLst>
+                    </a:blip>
+                    <a:stretch>
+                      <a:fillRect/>
+                    </a:stretch>
+                  </pic:blipFill>
+                  <pic:spPr>
+                    <a:xfrm>
+                      <a:off x="0" y="0"/>
+                      <a:ext cx="1885950" cy="1609725"/>
+                    </a:xfrm>
+                    <a:prstGeom prst="rect">
+                      <a:avLst/>
+                    </a:prstGeom>
+                  </pic:spPr>
+                </pic:pic>
+              </a:graphicData>
+            </a:graphic>
+          </wp:inline>
+        </w:drawing>
+      </w:r>
+    </w:p>
+    <w:p>
+      <w:r>
+        <w:t xml:space="preserve">In Cypher è anche possibile </w:t>
+      </w:r>
+      <w:r>
+        <w:t xml:space="preserve">dei punti da cui iniziare la ricerca, invece che controllare tutti i nodi del grafo per controllare se corrispondono al pattern. Questi nodi sono chiamati punti di ancoraggio e possono essere definiti tramite la clausola START. Tuttavia, dalla versione 3.2 questa possibilità è stata rimossa; al suo posto è possibile sfruttare gli indici per migliorare le normali prestazioni che si avrebbero con MATCH. Questo è possibile grazie alle ottimizzazioni della nuova versione del compilatore che permette 3 ambienti di </w:t>
       </w:r>
       <w:proofErr w:type="spellStart"/>
       <w:r>
-        <w:t>Cypher</w:t>
-      </w:r>
-      <w:bookmarkEnd w:id="107"/>
+        <w:t>runtime</w:t>
+      </w:r>
       <w:proofErr w:type="spellEnd"/>
-    </w:p>
-    <w:p>
+      <w:r>
+        <w:t xml:space="preserve"> (</w:t>
+      </w:r>
       <w:proofErr w:type="spellStart"/>
       <w:r>
-        <w:t>Cypher</w:t>
+        <w:t>interpreted</w:t>
       </w:r>
       <w:proofErr w:type="spellEnd"/>
       <w:r>
-        <w:t xml:space="preserve"> è un linguaggio dichiarativo per </w:t>
-      </w:r>
-      <w:r>
-        <w:t xml:space="preserve">interrogare database basati su grafo che punta sull’espressività e sull’efficienza nell’eseguire query che risulterebbero troppo onerose in </w:t>
+        <w:t xml:space="preserve">, </w:t>
       </w:r>
       <w:proofErr w:type="spellStart"/>
       <w:r>
+        <w:t>slotted</w:t>
+      </w:r>
+      <w:proofErr w:type="spellEnd"/>
+      <w:r>
+        <w:t xml:space="preserve"> e </w:t>
+      </w:r>
+      <w:proofErr w:type="spellStart"/>
+      <w:r>
+        <w:t>compiled</w:t>
+      </w:r>
+      <w:proofErr w:type="spellEnd"/>
+      <w:r>
+        <w:t xml:space="preserve">) </w:t>
+      </w:r>
+      <w:r>
+        <w:t>che sfruttano una sempre migliore gestione delle singole operazioni al fine di migliorare le performance e l’utilizzo della memoria. La modalità più performante (</w:t>
+      </w:r>
+      <w:proofErr w:type="spellStart"/>
+      <w:r>
+        <w:t>compiled</w:t>
+      </w:r>
+      <w:proofErr w:type="spellEnd"/>
+      <w:r>
+        <w:t>) permette di raggruppare in modo intelligente le operazioni così da creare un nuovo piano di esecuzione che migliora notevolmente le prestazioni e il consumo di risorse; tuttavia è ancora in fase di sviluppo e non supporta tutti gli operatori e le query. Da notare che gli ultimi due ambienti sono disponibili solo per la versione Enterprise.</w:t>
+      </w:r>
+    </w:p>
+    <w:p>
+      <w:r>
+        <w:t xml:space="preserve">Come in </w:t>
+      </w:r>
+      <w:proofErr w:type="spellStart"/>
+      <w:r>
         <w:t>sql</w:t>
       </w:r>
       <w:proofErr w:type="spellEnd"/>
       <w:r>
-        <w:t>.</w:t>
-      </w:r>
-    </w:p>
-    <w:p>
-      <w:r>
-        <w:t xml:space="preserve">Come in </w:t>
-      </w:r>
-      <w:proofErr w:type="spellStart"/>
-      <w:r>
-        <w:t>sql</w:t>
-      </w:r>
-      <w:proofErr w:type="spellEnd"/>
-      <w:r>
-        <w:t>, le query sono composte da clausole:</w:t>
+        <w:t>, le query sono composte da clausole</w:t>
+      </w:r>
+      <w:r>
+        <w:t>, alcune delle principali sono</w:t>
+      </w:r>
+      <w:r>
+        <w:t>:</w:t>
       </w:r>
     </w:p>
     <w:p>
@@ -4967,31 +5192,59 @@
     </w:p>
     <w:p>
       <w:r>
+        <w:t xml:space="preserve">Esistono anche altre clausole che permetto di creare nuovi nodi e relazioni (CREATE) e di aggiungerli se non sono già presenti (MERGE). Sono anche presenti le clausole classiche del </w:t>
+      </w:r>
+      <w:proofErr w:type="spellStart"/>
+      <w:r>
+        <w:t>sql</w:t>
+      </w:r>
+      <w:proofErr w:type="spellEnd"/>
+      <w:r>
+        <w:t xml:space="preserve"> come LIMIT per limitare il numero dei risultati restituiti e ORDER BY che permette di ordinare i risultati secondo una qualche proprietà.</w:t>
+      </w:r>
+    </w:p>
+    <w:p>
+      <w:r>
+        <w:t>Le label sono anche utilizzate per la creazione di indici</w:t>
+      </w:r>
+      <w:r>
+        <w:t>, che velocizzano di molto la ricerca, e la definizione dei vincoli. È importante notare che, in assenza di vincoli, le singole entità non sono identificate dal valore di una loro proprietà, come poteva essere per i database relazionali. Tipicamente esiste un identificatore comune a tutte le entità e relazioni (indipendente dalla label) che viene incrementato a ogni creazione</w:t>
+      </w:r>
+      <w:r>
+        <w:t>; è</w:t>
+      </w:r>
+      <w:r>
+        <w:t xml:space="preserve"> infatti possibile creare molteplici entità con gli stessi valori.</w:t>
+      </w:r>
+    </w:p>
+    <w:p>
+      <w:r>
         <w:lastRenderedPageBreak/>
-        <w:t xml:space="preserve">Esistono anche altre clausole che permetto di creare nuovi nodi e relazioni (CREATE) e di aggiungerli se non sono già presenti (MERGE). Sono anche presenti le clausole classiche del </w:t>
+        <w:t>In questo linguaggio “</w:t>
       </w:r>
       <w:proofErr w:type="spellStart"/>
       <w:r>
-        <w:t>sql</w:t>
+        <w:t>null</w:t>
       </w:r>
       <w:proofErr w:type="spellEnd"/>
       <w:r>
-        <w:t xml:space="preserve"> come LIMIT per limitare il numero dei risultati restituiti e ORDER BY che permette di ordinare i risultati secondo una qualche proprietà.</w:t>
-      </w:r>
-    </w:p>
-    <w:p>
-      <w:r>
-        <w:t>Le label sono anche utilizzate per la creazione di indici</w:t>
-      </w:r>
-      <w:r>
-        <w:t>, che velocizzano di molto la ricerca, e la definizione dei vincoli. È importante notare che, in assenza di vincoli, le singole entità non sono identificate dal valore di una loro proprietà, come poteva essere per i database relazionali. Tipicamente esiste un identificatore comune a tutte le entità e relazioni (indipendente dalla label) che viene incrementato a ogni creazione</w:t>
-      </w:r>
-      <w:r>
-        <w:t>; è</w:t>
-      </w:r>
-      <w:r>
-        <w:t xml:space="preserve"> infatti possibile creare molteplici entità con gli stessi valori.</w:t>
-      </w:r>
+        <w:t xml:space="preserve">” è usato per rappresentare un valore mancate o non definito. </w:t>
+      </w:r>
+    </w:p>
+    <w:p>
+      <w:pPr>
+        <w:pStyle w:val="Titolo2"/>
+        <w:numPr>
+          <w:ilvl w:val="0"/>
+          <w:numId w:val="0"/>
+        </w:numPr>
+        <w:ind w:left="576" w:hanging="576"/>
+      </w:pPr>
+      <w:bookmarkStart w:id="116" w:name="_Toc3739217"/>
+      <w:r>
+        <w:t>2.4 Selenium</w:t>
+      </w:r>
+      <w:bookmarkEnd w:id="116"/>
     </w:p>
     <w:p/>
     <w:p>
@@ -5229,7 +5482,6 @@
           <w:rFonts w:cs="Times New Roman"/>
           <w:szCs w:val="24"/>
         </w:rPr>
-        <w:lastRenderedPageBreak/>
         <w:t>Idea: trovare i top autori per un dato argomento. Come? Prendo gli autori degli articoli più importanti, cioè quelli che compaiono più spesso tra i risultati.</w:t>
       </w:r>
     </w:p>
@@ -5301,6 +5553,7 @@
           <w:rFonts w:cs="Times New Roman"/>
           <w:szCs w:val="24"/>
         </w:rPr>
+        <w:lastRenderedPageBreak/>
         <w:t>Trovare gli articoli principali che contribuiscono allo “stato dell’arte” di un argomento di ricerca.</w:t>
       </w:r>
     </w:p>
@@ -5517,94 +5770,94 @@
           <w:rFonts w:cs="Times New Roman"/>
           <w:szCs w:val="24"/>
         </w:rPr>
+        <w:t xml:space="preserve">Alternativa: Per ogni anno, per ogni motore di ricerca: </w:t>
+      </w:r>
+      <w:r>
+        <w:rPr>
+          <w:rFonts w:cs="Times New Roman"/>
+          <w:szCs w:val="24"/>
+        </w:rPr>
+        <w:t xml:space="preserve">trovo l’articolo con </w:t>
+      </w:r>
+      <w:proofErr w:type="spellStart"/>
+      <w:r>
+        <w:rPr>
+          <w:rFonts w:cs="Times New Roman"/>
+          <w:szCs w:val="24"/>
+        </w:rPr>
+        <w:t>max</w:t>
+      </w:r>
+      <w:proofErr w:type="spellEnd"/>
+      <w:r>
+        <w:rPr>
+          <w:rFonts w:cs="Times New Roman"/>
+          <w:szCs w:val="24"/>
+        </w:rPr>
+        <w:t xml:space="preserve"> numero di citazioni e plotto come si evolve l’andamento.</w:t>
+      </w:r>
+    </w:p>
+    <w:p>
+      <w:pPr>
+        <w:spacing w:line="276" w:lineRule="auto"/>
+        <w:rPr>
+          <w:rFonts w:cs="Times New Roman"/>
+          <w:szCs w:val="24"/>
+        </w:rPr>
+      </w:pPr>
+      <w:r>
+        <w:rPr>
+          <w:rFonts w:cs="Times New Roman"/>
+          <w:szCs w:val="24"/>
+        </w:rPr>
+        <w:t>Pb: il numero di citazioni varia molto da un argomento all’altro, è quindi necessario discriminare in base al topic (almeno in modo generale) (posso farlo solo su MA)</w:t>
+      </w:r>
+    </w:p>
+    <w:p>
+      <w:pPr>
+        <w:spacing w:line="276" w:lineRule="auto"/>
+        <w:rPr>
+          <w:rFonts w:cs="Times New Roman"/>
+          <w:szCs w:val="24"/>
+        </w:rPr>
+      </w:pPr>
+      <w:r>
+        <w:rPr>
+          <w:rFonts w:cs="Times New Roman"/>
+          <w:szCs w:val="24"/>
+        </w:rPr>
+        <w:t>Pb: MA è difficile cercare un anno specifico e non è possibile ordinare i risultati perché sono troppi. Alternativa: potrei farlo solo per una certa categoria, una delle 19 top-</w:t>
+      </w:r>
+      <w:proofErr w:type="spellStart"/>
+      <w:r>
+        <w:rPr>
+          <w:rFonts w:cs="Times New Roman"/>
+          <w:szCs w:val="24"/>
+        </w:rPr>
+        <w:t>level</w:t>
+      </w:r>
+      <w:proofErr w:type="spellEnd"/>
+      <w:r>
+        <w:rPr>
+          <w:rFonts w:cs="Times New Roman"/>
+          <w:szCs w:val="24"/>
+        </w:rPr>
+        <w:t xml:space="preserve"> (computer science) ma non riesco comunque a ordinarli.</w:t>
+      </w:r>
+    </w:p>
+    <w:p>
+      <w:pPr>
+        <w:spacing w:line="276" w:lineRule="auto"/>
+        <w:rPr>
+          <w:rFonts w:cs="Times New Roman"/>
+          <w:szCs w:val="24"/>
+        </w:rPr>
+      </w:pPr>
+      <w:r>
+        <w:rPr>
+          <w:rFonts w:cs="Times New Roman"/>
+          <w:szCs w:val="24"/>
+        </w:rPr>
         <w:lastRenderedPageBreak/>
-        <w:t xml:space="preserve">Alternativa: Per ogni anno, per ogni motore di ricerca: </w:t>
-      </w:r>
-      <w:r>
-        <w:rPr>
-          <w:rFonts w:cs="Times New Roman"/>
-          <w:szCs w:val="24"/>
-        </w:rPr>
-        <w:t xml:space="preserve">trovo l’articolo con </w:t>
-      </w:r>
-      <w:proofErr w:type="spellStart"/>
-      <w:r>
-        <w:rPr>
-          <w:rFonts w:cs="Times New Roman"/>
-          <w:szCs w:val="24"/>
-        </w:rPr>
-        <w:t>max</w:t>
-      </w:r>
-      <w:proofErr w:type="spellEnd"/>
-      <w:r>
-        <w:rPr>
-          <w:rFonts w:cs="Times New Roman"/>
-          <w:szCs w:val="24"/>
-        </w:rPr>
-        <w:t xml:space="preserve"> numero di citazioni e plotto come si evolve l’andamento.</w:t>
-      </w:r>
-    </w:p>
-    <w:p>
-      <w:pPr>
-        <w:spacing w:line="276" w:lineRule="auto"/>
-        <w:rPr>
-          <w:rFonts w:cs="Times New Roman"/>
-          <w:szCs w:val="24"/>
-        </w:rPr>
-      </w:pPr>
-      <w:r>
-        <w:rPr>
-          <w:rFonts w:cs="Times New Roman"/>
-          <w:szCs w:val="24"/>
-        </w:rPr>
-        <w:t>Pb: il numero di citazioni varia molto da un argomento all’altro, è quindi necessario discriminare in base al topic (almeno in modo generale) (posso farlo solo su MA)</w:t>
-      </w:r>
-    </w:p>
-    <w:p>
-      <w:pPr>
-        <w:spacing w:line="276" w:lineRule="auto"/>
-        <w:rPr>
-          <w:rFonts w:cs="Times New Roman"/>
-          <w:szCs w:val="24"/>
-        </w:rPr>
-      </w:pPr>
-      <w:r>
-        <w:rPr>
-          <w:rFonts w:cs="Times New Roman"/>
-          <w:szCs w:val="24"/>
-        </w:rPr>
-        <w:t>Pb: MA è difficile cercare un anno specifico e non è possibile ordinare i risultati perché sono troppi. Alternativa: potrei farlo solo per una certa categoria, una delle 19 top-</w:t>
-      </w:r>
-      <w:proofErr w:type="spellStart"/>
-      <w:r>
-        <w:rPr>
-          <w:rFonts w:cs="Times New Roman"/>
-          <w:szCs w:val="24"/>
-        </w:rPr>
-        <w:t>level</w:t>
-      </w:r>
-      <w:proofErr w:type="spellEnd"/>
-      <w:r>
-        <w:rPr>
-          <w:rFonts w:cs="Times New Roman"/>
-          <w:szCs w:val="24"/>
-        </w:rPr>
-        <w:t xml:space="preserve"> (computer science) ma non riesco comunque a ordinarli.</w:t>
-      </w:r>
-    </w:p>
-    <w:p>
-      <w:pPr>
-        <w:spacing w:line="276" w:lineRule="auto"/>
-        <w:rPr>
-          <w:rFonts w:cs="Times New Roman"/>
-          <w:szCs w:val="24"/>
-        </w:rPr>
-      </w:pPr>
-      <w:r>
-        <w:rPr>
-          <w:rFonts w:cs="Times New Roman"/>
-          <w:szCs w:val="24"/>
-        </w:rPr>
         <w:t>Pb: GS non permette di ordinare i risultati per numero di citazioni, sarebbe quindi necessario controllarli tutti per trovare il max.</w:t>
       </w:r>
     </w:p>
@@ -5826,7 +6079,7 @@
         </w:rPr>
       </w:pPr>
     </w:p>
-    <w:bookmarkStart w:id="108" w:name="_Toc3559619" w:displacedByCustomXml="next"/>
+    <w:bookmarkStart w:id="117" w:name="_Toc3739218" w:displacedByCustomXml="next"/>
     <w:sdt>
       <w:sdtPr>
         <w:rPr>
@@ -5870,7 +6123,7 @@
             </w:rPr>
             <w:t>Bibliografia</w:t>
           </w:r>
-          <w:bookmarkEnd w:id="108"/>
+          <w:bookmarkEnd w:id="117"/>
           <w:r>
             <w:rPr>
               <w:color w:val="000000" w:themeColor="text1"/>
@@ -6039,6 +6292,7 @@
                       <w:rPr>
                         <w:noProof/>
                       </w:rPr>
+                      <w:lastRenderedPageBreak/>
                       <w:t xml:space="preserve">[3] </w:t>
                     </w:r>
                   </w:p>
@@ -6620,6 +6874,232 @@
     </w:lvl>
   </w:abstractNum>
   <w:abstractNum w:abstractNumId="1" w15:restartNumberingAfterBreak="0">
+    <w:nsid w:val="19451663"/>
+    <w:multiLevelType w:val="hybridMultilevel"/>
+    <w:tmpl w:val="ECD2B64A"/>
+    <w:lvl w:ilvl="0" w:tplc="04100001">
+      <w:start w:val="1"/>
+      <w:numFmt w:val="bullet"/>
+      <w:lvlText w:val=""/>
+      <w:lvlJc w:val="left"/>
+      <w:pPr>
+        <w:ind w:left="720" w:hanging="360"/>
+      </w:pPr>
+      <w:rPr>
+        <w:rFonts w:ascii="Symbol" w:hAnsi="Symbol" w:hint="default"/>
+      </w:rPr>
+    </w:lvl>
+    <w:lvl w:ilvl="1" w:tplc="04100003" w:tentative="1">
+      <w:start w:val="1"/>
+      <w:numFmt w:val="bullet"/>
+      <w:lvlText w:val="o"/>
+      <w:lvlJc w:val="left"/>
+      <w:pPr>
+        <w:ind w:left="1440" w:hanging="360"/>
+      </w:pPr>
+      <w:rPr>
+        <w:rFonts w:ascii="Courier New" w:hAnsi="Courier New" w:cs="Courier New" w:hint="default"/>
+      </w:rPr>
+    </w:lvl>
+    <w:lvl w:ilvl="2" w:tplc="04100005" w:tentative="1">
+      <w:start w:val="1"/>
+      <w:numFmt w:val="bullet"/>
+      <w:lvlText w:val=""/>
+      <w:lvlJc w:val="left"/>
+      <w:pPr>
+        <w:ind w:left="2160" w:hanging="360"/>
+      </w:pPr>
+      <w:rPr>
+        <w:rFonts w:ascii="Wingdings" w:hAnsi="Wingdings" w:hint="default"/>
+      </w:rPr>
+    </w:lvl>
+    <w:lvl w:ilvl="3" w:tplc="04100001" w:tentative="1">
+      <w:start w:val="1"/>
+      <w:numFmt w:val="bullet"/>
+      <w:lvlText w:val=""/>
+      <w:lvlJc w:val="left"/>
+      <w:pPr>
+        <w:ind w:left="2880" w:hanging="360"/>
+      </w:pPr>
+      <w:rPr>
+        <w:rFonts w:ascii="Symbol" w:hAnsi="Symbol" w:hint="default"/>
+      </w:rPr>
+    </w:lvl>
+    <w:lvl w:ilvl="4" w:tplc="04100003" w:tentative="1">
+      <w:start w:val="1"/>
+      <w:numFmt w:val="bullet"/>
+      <w:lvlText w:val="o"/>
+      <w:lvlJc w:val="left"/>
+      <w:pPr>
+        <w:ind w:left="3600" w:hanging="360"/>
+      </w:pPr>
+      <w:rPr>
+        <w:rFonts w:ascii="Courier New" w:hAnsi="Courier New" w:cs="Courier New" w:hint="default"/>
+      </w:rPr>
+    </w:lvl>
+    <w:lvl w:ilvl="5" w:tplc="04100005" w:tentative="1">
+      <w:start w:val="1"/>
+      <w:numFmt w:val="bullet"/>
+      <w:lvlText w:val=""/>
+      <w:lvlJc w:val="left"/>
+      <w:pPr>
+        <w:ind w:left="4320" w:hanging="360"/>
+      </w:pPr>
+      <w:rPr>
+        <w:rFonts w:ascii="Wingdings" w:hAnsi="Wingdings" w:hint="default"/>
+      </w:rPr>
+    </w:lvl>
+    <w:lvl w:ilvl="6" w:tplc="04100001" w:tentative="1">
+      <w:start w:val="1"/>
+      <w:numFmt w:val="bullet"/>
+      <w:lvlText w:val=""/>
+      <w:lvlJc w:val="left"/>
+      <w:pPr>
+        <w:ind w:left="5040" w:hanging="360"/>
+      </w:pPr>
+      <w:rPr>
+        <w:rFonts w:ascii="Symbol" w:hAnsi="Symbol" w:hint="default"/>
+      </w:rPr>
+    </w:lvl>
+    <w:lvl w:ilvl="7" w:tplc="04100003" w:tentative="1">
+      <w:start w:val="1"/>
+      <w:numFmt w:val="bullet"/>
+      <w:lvlText w:val="o"/>
+      <w:lvlJc w:val="left"/>
+      <w:pPr>
+        <w:ind w:left="5760" w:hanging="360"/>
+      </w:pPr>
+      <w:rPr>
+        <w:rFonts w:ascii="Courier New" w:hAnsi="Courier New" w:cs="Courier New" w:hint="default"/>
+      </w:rPr>
+    </w:lvl>
+    <w:lvl w:ilvl="8" w:tplc="04100005" w:tentative="1">
+      <w:start w:val="1"/>
+      <w:numFmt w:val="bullet"/>
+      <w:lvlText w:val=""/>
+      <w:lvlJc w:val="left"/>
+      <w:pPr>
+        <w:ind w:left="6480" w:hanging="360"/>
+      </w:pPr>
+      <w:rPr>
+        <w:rFonts w:ascii="Wingdings" w:hAnsi="Wingdings" w:hint="default"/>
+      </w:rPr>
+    </w:lvl>
+  </w:abstractNum>
+  <w:abstractNum w:abstractNumId="2" w15:restartNumberingAfterBreak="0">
+    <w:nsid w:val="1D393FD3"/>
+    <w:multiLevelType w:val="hybridMultilevel"/>
+    <w:tmpl w:val="75EA1510"/>
+    <w:lvl w:ilvl="0" w:tplc="04100001">
+      <w:start w:val="1"/>
+      <w:numFmt w:val="bullet"/>
+      <w:lvlText w:val=""/>
+      <w:lvlJc w:val="left"/>
+      <w:pPr>
+        <w:ind w:left="720" w:hanging="360"/>
+      </w:pPr>
+      <w:rPr>
+        <w:rFonts w:ascii="Symbol" w:hAnsi="Symbol" w:hint="default"/>
+      </w:rPr>
+    </w:lvl>
+    <w:lvl w:ilvl="1" w:tplc="04100003" w:tentative="1">
+      <w:start w:val="1"/>
+      <w:numFmt w:val="bullet"/>
+      <w:lvlText w:val="o"/>
+      <w:lvlJc w:val="left"/>
+      <w:pPr>
+        <w:ind w:left="1440" w:hanging="360"/>
+      </w:pPr>
+      <w:rPr>
+        <w:rFonts w:ascii="Courier New" w:hAnsi="Courier New" w:cs="Courier New" w:hint="default"/>
+      </w:rPr>
+    </w:lvl>
+    <w:lvl w:ilvl="2" w:tplc="04100005" w:tentative="1">
+      <w:start w:val="1"/>
+      <w:numFmt w:val="bullet"/>
+      <w:lvlText w:val=""/>
+      <w:lvlJc w:val="left"/>
+      <w:pPr>
+        <w:ind w:left="2160" w:hanging="360"/>
+      </w:pPr>
+      <w:rPr>
+        <w:rFonts w:ascii="Wingdings" w:hAnsi="Wingdings" w:hint="default"/>
+      </w:rPr>
+    </w:lvl>
+    <w:lvl w:ilvl="3" w:tplc="04100001" w:tentative="1">
+      <w:start w:val="1"/>
+      <w:numFmt w:val="bullet"/>
+      <w:lvlText w:val=""/>
+      <w:lvlJc w:val="left"/>
+      <w:pPr>
+        <w:ind w:left="2880" w:hanging="360"/>
+      </w:pPr>
+      <w:rPr>
+        <w:rFonts w:ascii="Symbol" w:hAnsi="Symbol" w:hint="default"/>
+      </w:rPr>
+    </w:lvl>
+    <w:lvl w:ilvl="4" w:tplc="04100003" w:tentative="1">
+      <w:start w:val="1"/>
+      <w:numFmt w:val="bullet"/>
+      <w:lvlText w:val="o"/>
+      <w:lvlJc w:val="left"/>
+      <w:pPr>
+        <w:ind w:left="3600" w:hanging="360"/>
+      </w:pPr>
+      <w:rPr>
+        <w:rFonts w:ascii="Courier New" w:hAnsi="Courier New" w:cs="Courier New" w:hint="default"/>
+      </w:rPr>
+    </w:lvl>
+    <w:lvl w:ilvl="5" w:tplc="04100005" w:tentative="1">
+      <w:start w:val="1"/>
+      <w:numFmt w:val="bullet"/>
+      <w:lvlText w:val=""/>
+      <w:lvlJc w:val="left"/>
+      <w:pPr>
+        <w:ind w:left="4320" w:hanging="360"/>
+      </w:pPr>
+      <w:rPr>
+        <w:rFonts w:ascii="Wingdings" w:hAnsi="Wingdings" w:hint="default"/>
+      </w:rPr>
+    </w:lvl>
+    <w:lvl w:ilvl="6" w:tplc="04100001" w:tentative="1">
+      <w:start w:val="1"/>
+      <w:numFmt w:val="bullet"/>
+      <w:lvlText w:val=""/>
+      <w:lvlJc w:val="left"/>
+      <w:pPr>
+        <w:ind w:left="5040" w:hanging="360"/>
+      </w:pPr>
+      <w:rPr>
+        <w:rFonts w:ascii="Symbol" w:hAnsi="Symbol" w:hint="default"/>
+      </w:rPr>
+    </w:lvl>
+    <w:lvl w:ilvl="7" w:tplc="04100003" w:tentative="1">
+      <w:start w:val="1"/>
+      <w:numFmt w:val="bullet"/>
+      <w:lvlText w:val="o"/>
+      <w:lvlJc w:val="left"/>
+      <w:pPr>
+        <w:ind w:left="5760" w:hanging="360"/>
+      </w:pPr>
+      <w:rPr>
+        <w:rFonts w:ascii="Courier New" w:hAnsi="Courier New" w:cs="Courier New" w:hint="default"/>
+      </w:rPr>
+    </w:lvl>
+    <w:lvl w:ilvl="8" w:tplc="04100005" w:tentative="1">
+      <w:start w:val="1"/>
+      <w:numFmt w:val="bullet"/>
+      <w:lvlText w:val=""/>
+      <w:lvlJc w:val="left"/>
+      <w:pPr>
+        <w:ind w:left="6480" w:hanging="360"/>
+      </w:pPr>
+      <w:rPr>
+        <w:rFonts w:ascii="Wingdings" w:hAnsi="Wingdings" w:hint="default"/>
+      </w:rPr>
+    </w:lvl>
+  </w:abstractNum>
+  <w:abstractNum w:abstractNumId="3" w15:restartNumberingAfterBreak="0">
     <w:nsid w:val="25E33748"/>
     <w:multiLevelType w:val="multilevel"/>
     <w:tmpl w:val="EC5E8C50"/>
@@ -6732,13 +7212,13 @@
       </w:rPr>
     </w:lvl>
   </w:abstractNum>
-  <w:abstractNum w:abstractNumId="2" w15:restartNumberingAfterBreak="0">
+  <w:abstractNum w:abstractNumId="4" w15:restartNumberingAfterBreak="0">
     <w:nsid w:val="2F5B7BDC"/>
     <w:multiLevelType w:val="multilevel"/>
     <w:tmpl w:val="0410001D"/>
     <w:numStyleLink w:val="tesisottocapitoli"/>
   </w:abstractNum>
-  <w:abstractNum w:abstractNumId="3" w15:restartNumberingAfterBreak="0">
+  <w:abstractNum w:abstractNumId="5" w15:restartNumberingAfterBreak="0">
     <w:nsid w:val="3D0075B2"/>
     <w:multiLevelType w:val="multilevel"/>
     <w:tmpl w:val="04100025"/>
@@ -6824,7 +7304,7 @@
       </w:pPr>
     </w:lvl>
   </w:abstractNum>
-  <w:abstractNum w:abstractNumId="4" w15:restartNumberingAfterBreak="0">
+  <w:abstractNum w:abstractNumId="6" w15:restartNumberingAfterBreak="0">
     <w:nsid w:val="43A438D6"/>
     <w:multiLevelType w:val="multilevel"/>
     <w:tmpl w:val="650AC5A4"/>
@@ -6937,7 +7417,7 @@
       </w:rPr>
     </w:lvl>
   </w:abstractNum>
-  <w:abstractNum w:abstractNumId="5" w15:restartNumberingAfterBreak="0">
+  <w:abstractNum w:abstractNumId="7" w15:restartNumberingAfterBreak="0">
     <w:nsid w:val="498D59A5"/>
     <w:multiLevelType w:val="multilevel"/>
     <w:tmpl w:val="0410001F"/>
@@ -7023,7 +7503,7 @@
       </w:pPr>
     </w:lvl>
   </w:abstractNum>
-  <w:abstractNum w:abstractNumId="6" w15:restartNumberingAfterBreak="0">
+  <w:abstractNum w:abstractNumId="8" w15:restartNumberingAfterBreak="0">
     <w:nsid w:val="5287434E"/>
     <w:multiLevelType w:val="multilevel"/>
     <w:tmpl w:val="0410001F"/>
@@ -7109,7 +7589,7 @@
       </w:pPr>
     </w:lvl>
   </w:abstractNum>
-  <w:abstractNum w:abstractNumId="7" w15:restartNumberingAfterBreak="0">
+  <w:abstractNum w:abstractNumId="9" w15:restartNumberingAfterBreak="0">
     <w:nsid w:val="554C19F6"/>
     <w:multiLevelType w:val="multilevel"/>
     <w:tmpl w:val="71D6AF06"/>
@@ -7222,7 +7702,7 @@
       </w:rPr>
     </w:lvl>
   </w:abstractNum>
-  <w:abstractNum w:abstractNumId="8" w15:restartNumberingAfterBreak="0">
+  <w:abstractNum w:abstractNumId="10" w15:restartNumberingAfterBreak="0">
     <w:nsid w:val="5715191C"/>
     <w:multiLevelType w:val="multilevel"/>
     <w:tmpl w:val="0410001D"/>
@@ -7314,7 +7794,7 @@
       </w:pPr>
     </w:lvl>
   </w:abstractNum>
-  <w:abstractNum w:abstractNumId="9" w15:restartNumberingAfterBreak="0">
+  <w:abstractNum w:abstractNumId="11" w15:restartNumberingAfterBreak="0">
     <w:nsid w:val="577F590A"/>
     <w:multiLevelType w:val="multilevel"/>
     <w:tmpl w:val="D0FAA608"/>
@@ -7437,7 +7917,7 @@
       </w:rPr>
     </w:lvl>
   </w:abstractNum>
-  <w:abstractNum w:abstractNumId="10" w15:restartNumberingAfterBreak="0">
+  <w:abstractNum w:abstractNumId="12" w15:restartNumberingAfterBreak="0">
     <w:nsid w:val="5BE81EEF"/>
     <w:multiLevelType w:val="hybridMultilevel"/>
     <w:tmpl w:val="FEF24B78"/>
@@ -7526,7 +8006,7 @@
       </w:pPr>
     </w:lvl>
   </w:abstractNum>
-  <w:abstractNum w:abstractNumId="11" w15:restartNumberingAfterBreak="0">
+  <w:abstractNum w:abstractNumId="13" w15:restartNumberingAfterBreak="0">
     <w:nsid w:val="6C8D19E1"/>
     <w:multiLevelType w:val="hybridMultilevel"/>
     <w:tmpl w:val="1ECCEEE6"/>
@@ -7639,7 +8119,7 @@
       </w:rPr>
     </w:lvl>
   </w:abstractNum>
-  <w:abstractNum w:abstractNumId="12" w15:restartNumberingAfterBreak="0">
+  <w:abstractNum w:abstractNumId="14" w15:restartNumberingAfterBreak="0">
     <w:nsid w:val="726259CF"/>
     <w:multiLevelType w:val="multilevel"/>
     <w:tmpl w:val="F31AB27A"/>
@@ -7752,7 +8232,7 @@
       </w:rPr>
     </w:lvl>
   </w:abstractNum>
-  <w:abstractNum w:abstractNumId="13" w15:restartNumberingAfterBreak="0">
+  <w:abstractNum w:abstractNumId="15" w15:restartNumberingAfterBreak="0">
     <w:nsid w:val="74123297"/>
     <w:multiLevelType w:val="multilevel"/>
     <w:tmpl w:val="F31AB27A"/>
@@ -7865,7 +8345,7 @@
       </w:rPr>
     </w:lvl>
   </w:abstractNum>
-  <w:abstractNum w:abstractNumId="14" w15:restartNumberingAfterBreak="0">
+  <w:abstractNum w:abstractNumId="16" w15:restartNumberingAfterBreak="0">
     <w:nsid w:val="7C6A450A"/>
     <w:multiLevelType w:val="hybridMultilevel"/>
     <w:tmpl w:val="C1123F88"/>
@@ -7951,7 +8431,7 @@
       </w:pPr>
     </w:lvl>
   </w:abstractNum>
-  <w:abstractNum w:abstractNumId="15" w15:restartNumberingAfterBreak="0">
+  <w:abstractNum w:abstractNumId="17" w15:restartNumberingAfterBreak="0">
     <w:nsid w:val="7DB42603"/>
     <w:multiLevelType w:val="hybridMultilevel"/>
     <w:tmpl w:val="DF0A398C"/>
@@ -8038,13 +8518,13 @@
     </w:lvl>
   </w:abstractNum>
   <w:num w:numId="1">
-    <w:abstractNumId w:val="10"/>
+    <w:abstractNumId w:val="12"/>
   </w:num>
   <w:num w:numId="2">
-    <w:abstractNumId w:val="5"/>
+    <w:abstractNumId w:val="7"/>
   </w:num>
   <w:num w:numId="3">
-    <w:abstractNumId w:val="5"/>
+    <w:abstractNumId w:val="7"/>
     <w:lvlOverride w:ilvl="0">
       <w:startOverride w:val="2"/>
     </w:lvlOverride>
@@ -8053,46 +8533,52 @@
     </w:lvlOverride>
   </w:num>
   <w:num w:numId="4">
-    <w:abstractNumId w:val="13"/>
+    <w:abstractNumId w:val="15"/>
   </w:num>
   <w:num w:numId="5">
+    <w:abstractNumId w:val="11"/>
+  </w:num>
+  <w:num w:numId="6">
+    <w:abstractNumId w:val="10"/>
+  </w:num>
+  <w:num w:numId="7">
+    <w:abstractNumId w:val="4"/>
+  </w:num>
+  <w:num w:numId="8">
+    <w:abstractNumId w:val="14"/>
+  </w:num>
+  <w:num w:numId="9">
+    <w:abstractNumId w:val="5"/>
+  </w:num>
+  <w:num w:numId="10">
+    <w:abstractNumId w:val="6"/>
+  </w:num>
+  <w:num w:numId="11">
     <w:abstractNumId w:val="9"/>
   </w:num>
-  <w:num w:numId="6">
+  <w:num w:numId="12">
+    <w:abstractNumId w:val="3"/>
+  </w:num>
+  <w:num w:numId="13">
     <w:abstractNumId w:val="8"/>
   </w:num>
-  <w:num w:numId="7">
-    <w:abstractNumId w:val="2"/>
-  </w:num>
-  <w:num w:numId="8">
-    <w:abstractNumId w:val="12"/>
-  </w:num>
-  <w:num w:numId="9">
-    <w:abstractNumId w:val="3"/>
-  </w:num>
-  <w:num w:numId="10">
-    <w:abstractNumId w:val="4"/>
-  </w:num>
-  <w:num w:numId="11">
-    <w:abstractNumId w:val="7"/>
-  </w:num>
-  <w:num w:numId="12">
-    <w:abstractNumId w:val="1"/>
-  </w:num>
-  <w:num w:numId="13">
-    <w:abstractNumId w:val="6"/>
-  </w:num>
   <w:num w:numId="14">
-    <w:abstractNumId w:val="14"/>
+    <w:abstractNumId w:val="16"/>
   </w:num>
   <w:num w:numId="15">
-    <w:abstractNumId w:val="15"/>
+    <w:abstractNumId w:val="17"/>
   </w:num>
   <w:num w:numId="16">
     <w:abstractNumId w:val="0"/>
   </w:num>
   <w:num w:numId="17">
-    <w:abstractNumId w:val="11"/>
+    <w:abstractNumId w:val="13"/>
+  </w:num>
+  <w:num w:numId="18">
+    <w:abstractNumId w:val="2"/>
+  </w:num>
+  <w:num w:numId="19">
+    <w:abstractNumId w:val="1"/>
   </w:num>
 </w:numbering>
 </file>
@@ -8739,6 +9225,7 @@
   <w:style w:type="character" w:default="1" w:styleId="Carpredefinitoparagrafo">
     <w:name w:val="Default Paragraph Font"/>
     <w:uiPriority w:val="1"/>
+    <w:semiHidden/>
     <w:unhideWhenUsed/>
   </w:style>
   <w:style w:type="table" w:default="1" w:styleId="Tabellanormale">
@@ -9097,6 +9584,37 @@
       <w:rFonts w:ascii="Times New Roman" w:hAnsi="Times New Roman"/>
       <w:color w:val="000000" w:themeColor="text1"/>
       <w:sz w:val="24"/>
+    </w:rPr>
+  </w:style>
+  <w:style w:type="paragraph" w:styleId="Testofumetto">
+    <w:name w:val="Balloon Text"/>
+    <w:basedOn w:val="Normale"/>
+    <w:link w:val="TestofumettoCarattere"/>
+    <w:uiPriority w:val="99"/>
+    <w:semiHidden/>
+    <w:unhideWhenUsed/>
+    <w:rsid w:val="00A62D13"/>
+    <w:pPr>
+      <w:spacing w:after="0" w:line="240" w:lineRule="auto"/>
+    </w:pPr>
+    <w:rPr>
+      <w:rFonts w:ascii="Segoe UI" w:hAnsi="Segoe UI" w:cs="Segoe UI"/>
+      <w:sz w:val="18"/>
+      <w:szCs w:val="18"/>
+    </w:rPr>
+  </w:style>
+  <w:style w:type="character" w:customStyle="1" w:styleId="TestofumettoCarattere">
+    <w:name w:val="Testo fumetto Carattere"/>
+    <w:basedOn w:val="Carpredefinitoparagrafo"/>
+    <w:link w:val="Testofumetto"/>
+    <w:uiPriority w:val="99"/>
+    <w:semiHidden/>
+    <w:rsid w:val="00A62D13"/>
+    <w:rPr>
+      <w:rFonts w:ascii="Segoe UI" w:hAnsi="Segoe UI" w:cs="Segoe UI"/>
+      <w:color w:val="000000" w:themeColor="text1"/>
+      <w:sz w:val="18"/>
+      <w:szCs w:val="18"/>
     </w:rPr>
   </w:style>
 </w:styles>
@@ -9532,7 +10050,7 @@
 </file>
 
 <file path=customXml/itemProps1.xml><?xml version="1.0" encoding="utf-8"?>
-<ds:datastoreItem xmlns:ds="http://schemas.openxmlformats.org/officeDocument/2006/customXml" ds:itemID="{7897D71B-5814-4C78-9C24-2D7E8E823995}">
+<ds:datastoreItem xmlns:ds="http://schemas.openxmlformats.org/officeDocument/2006/customXml" ds:itemID="{AED1B7FC-8155-46C5-9A78-A5C5F185B20B}">
   <ds:schemaRefs>
     <ds:schemaRef ds:uri="http://schemas.openxmlformats.org/officeDocument/2006/bibliography"/>
   </ds:schemaRefs>

</xml_diff>

<commit_message>
finito: Prerequisiti; da fare: API MA, tutto il capitolo 3
</commit_message>
<xml_diff>
--- a/tesi.docx
+++ b/tesi.docx
@@ -482,12 +482,12 @@
           <w:pPr>
             <w:pStyle w:val="Titolosommario"/>
             <w:rPr>
-              <w:rFonts w:ascii="Times New Roman" w:hAnsi="Times New Roman" w:cs="Times New Roman"/>
+              <w:rFonts w:cs="Times New Roman"/>
             </w:rPr>
           </w:pPr>
           <w:r>
             <w:rPr>
-              <w:rFonts w:ascii="Times New Roman" w:hAnsi="Times New Roman" w:cs="Times New Roman"/>
+              <w:rFonts w:cs="Times New Roman"/>
             </w:rPr>
             <w:t>Sommario</w:t>
           </w:r>
@@ -527,7 +527,7 @@
             </w:rPr>
             <w:fldChar w:fldCharType="separate"/>
           </w:r>
-          <w:hyperlink w:anchor="_Toc3889735" w:history="1">
+          <w:hyperlink w:anchor="_Toc3975508" w:history="1">
             <w:r>
               <w:rPr>
                 <w:rStyle w:val="Collegamentoipertestuale"/>
@@ -555,7 +555,7 @@
                 <w:noProof/>
                 <w:webHidden/>
               </w:rPr>
-              <w:instrText xml:space="preserve"> PAGEREF _Toc3889735 \h </w:instrText>
+              <w:instrText xml:space="preserve"> PAGEREF _Toc3975508 \h </w:instrText>
             </w:r>
             <w:r>
               <w:rPr>
@@ -600,7 +600,7 @@
               <w:lang w:eastAsia="it-IT"/>
             </w:rPr>
           </w:pPr>
-          <w:hyperlink w:anchor="_Toc3889736" w:history="1">
+          <w:hyperlink w:anchor="_Toc3975509" w:history="1">
             <w:r>
               <w:rPr>
                 <w:rStyle w:val="Collegamentoipertestuale"/>
@@ -628,7 +628,7 @@
                 <w:noProof/>
                 <w:webHidden/>
               </w:rPr>
-              <w:instrText xml:space="preserve"> PAGEREF _Toc3889736 \h </w:instrText>
+              <w:instrText xml:space="preserve"> PAGEREF _Toc3975509 \h </w:instrText>
             </w:r>
             <w:r>
               <w:rPr>
@@ -674,7 +674,7 @@
               <w:lang w:eastAsia="it-IT"/>
             </w:rPr>
           </w:pPr>
-          <w:hyperlink w:anchor="_Toc3889741" w:history="1">
+          <w:hyperlink w:anchor="_Toc3975514" w:history="1">
             <w:r>
               <w:rPr>
                 <w:rStyle w:val="Collegamentoipertestuale"/>
@@ -720,7 +720,7 @@
                 <w:noProof/>
                 <w:webHidden/>
               </w:rPr>
-              <w:instrText xml:space="preserve"> PAGEREF _Toc3889741 \h </w:instrText>
+              <w:instrText xml:space="preserve"> PAGEREF _Toc3975514 \h </w:instrText>
             </w:r>
             <w:r>
               <w:rPr>
@@ -765,7 +765,7 @@
               <w:lang w:eastAsia="it-IT"/>
             </w:rPr>
           </w:pPr>
-          <w:hyperlink w:anchor="_Toc3889742" w:history="1">
+          <w:hyperlink w:anchor="_Toc3975515" w:history="1">
             <w:r>
               <w:rPr>
                 <w:rStyle w:val="Collegamentoipertestuale"/>
@@ -808,7 +808,7 @@
                 <w:noProof/>
                 <w:webHidden/>
               </w:rPr>
-              <w:instrText xml:space="preserve"> PAGEREF _Toc3889742 \h </w:instrText>
+              <w:instrText xml:space="preserve"> PAGEREF _Toc3975515 \h </w:instrText>
             </w:r>
             <w:r>
               <w:rPr>
@@ -853,7 +853,7 @@
               <w:lang w:eastAsia="it-IT"/>
             </w:rPr>
           </w:pPr>
-          <w:hyperlink w:anchor="_Toc3889743" w:history="1">
+          <w:hyperlink w:anchor="_Toc3975516" w:history="1">
             <w:r>
               <w:rPr>
                 <w:rStyle w:val="Collegamentoipertestuale"/>
@@ -896,7 +896,7 @@
                 <w:noProof/>
                 <w:webHidden/>
               </w:rPr>
-              <w:instrText xml:space="preserve"> PAGEREF _Toc3889743 \h </w:instrText>
+              <w:instrText xml:space="preserve"> PAGEREF _Toc3975516 \h </w:instrText>
             </w:r>
             <w:r>
               <w:rPr>
@@ -941,7 +941,7 @@
               <w:lang w:eastAsia="it-IT"/>
             </w:rPr>
           </w:pPr>
-          <w:hyperlink w:anchor="_Toc3889744" w:history="1">
+          <w:hyperlink w:anchor="_Toc3975517" w:history="1">
             <w:r>
               <w:rPr>
                 <w:rStyle w:val="Collegamentoipertestuale"/>
@@ -968,7 +968,7 @@
                 <w:noProof/>
                 <w:webHidden/>
               </w:rPr>
-              <w:instrText xml:space="preserve"> PAGEREF _Toc3889744 \h </w:instrText>
+              <w:instrText xml:space="preserve"> PAGEREF _Toc3975517 \h </w:instrText>
             </w:r>
             <w:r>
               <w:rPr>
@@ -1013,7 +1013,7 @@
               <w:lang w:eastAsia="it-IT"/>
             </w:rPr>
           </w:pPr>
-          <w:hyperlink w:anchor="_Toc3889745" w:history="1">
+          <w:hyperlink w:anchor="_Toc3975518" w:history="1">
             <w:r>
               <w:rPr>
                 <w:rStyle w:val="Collegamentoipertestuale"/>
@@ -1040,7 +1040,7 @@
                 <w:noProof/>
                 <w:webHidden/>
               </w:rPr>
-              <w:instrText xml:space="preserve"> PAGEREF _Toc3889745 \h </w:instrText>
+              <w:instrText xml:space="preserve"> PAGEREF _Toc3975518 \h </w:instrText>
             </w:r>
             <w:r>
               <w:rPr>
@@ -1085,7 +1085,7 @@
               <w:lang w:eastAsia="it-IT"/>
             </w:rPr>
           </w:pPr>
-          <w:hyperlink w:anchor="_Toc3889746" w:history="1">
+          <w:hyperlink w:anchor="_Toc3975519" w:history="1">
             <w:r>
               <w:rPr>
                 <w:rStyle w:val="Collegamentoipertestuale"/>
@@ -1112,7 +1112,7 @@
                 <w:noProof/>
                 <w:webHidden/>
               </w:rPr>
-              <w:instrText xml:space="preserve"> PAGEREF _Toc3889746 \h </w:instrText>
+              <w:instrText xml:space="preserve"> PAGEREF _Toc3975519 \h </w:instrText>
             </w:r>
             <w:r>
               <w:rPr>
@@ -1157,7 +1157,7 @@
               <w:lang w:eastAsia="it-IT"/>
             </w:rPr>
           </w:pPr>
-          <w:hyperlink w:anchor="_Toc3889747" w:history="1">
+          <w:hyperlink w:anchor="_Toc3975520" w:history="1">
             <w:r>
               <w:rPr>
                 <w:rStyle w:val="Collegamentoipertestuale"/>
@@ -1184,7 +1184,7 @@
                 <w:noProof/>
                 <w:webHidden/>
               </w:rPr>
-              <w:instrText xml:space="preserve"> PAGEREF _Toc3889747 \h </w:instrText>
+              <w:instrText xml:space="preserve"> PAGEREF _Toc3975520 \h </w:instrText>
             </w:r>
             <w:r>
               <w:rPr>
@@ -1229,13 +1229,13 @@
               <w:lang w:eastAsia="it-IT"/>
             </w:rPr>
           </w:pPr>
-          <w:hyperlink w:anchor="_Toc3889748" w:history="1">
+          <w:hyperlink w:anchor="_Toc3975521" w:history="1">
             <w:r>
               <w:rPr>
                 <w:rStyle w:val="Collegamentoipertestuale"/>
                 <w:noProof/>
               </w:rPr>
-              <w:t>2.4.1 Geckodriver</w:t>
+              <w:t>2.4.1 WebDriver</w:t>
             </w:r>
             <w:r>
               <w:rPr>
@@ -1256,7 +1256,7 @@
                 <w:noProof/>
                 <w:webHidden/>
               </w:rPr>
-              <w:instrText xml:space="preserve"> PAGEREF _Toc3889748 \h </w:instrText>
+              <w:instrText xml:space="preserve"> PAGEREF _Toc3975521 \h </w:instrText>
             </w:r>
             <w:r>
               <w:rPr>
@@ -1301,13 +1301,13 @@
               <w:lang w:eastAsia="it-IT"/>
             </w:rPr>
           </w:pPr>
-          <w:hyperlink w:anchor="_Toc3889749" w:history="1">
+          <w:hyperlink w:anchor="_Toc3975522" w:history="1">
             <w:r>
               <w:rPr>
                 <w:rStyle w:val="Collegamentoipertestuale"/>
                 <w:noProof/>
               </w:rPr>
-              <w:t>2.4.2 Driver Golang</w:t>
+              <w:t>2.4.2 Geckodriver</w:t>
             </w:r>
             <w:r>
               <w:rPr>
@@ -1328,7 +1328,7 @@
                 <w:noProof/>
                 <w:webHidden/>
               </w:rPr>
-              <w:instrText xml:space="preserve"> PAGEREF _Toc3889749 \h </w:instrText>
+              <w:instrText xml:space="preserve"> PAGEREF _Toc3975522 \h </w:instrText>
             </w:r>
             <w:r>
               <w:rPr>
@@ -1361,6 +1361,78 @@
         </w:p>
         <w:p>
           <w:pPr>
+            <w:pStyle w:val="Sommario3"/>
+            <w:tabs>
+              <w:tab w:val="right" w:leader="dot" w:pos="9854"/>
+            </w:tabs>
+            <w:rPr>
+              <w:rFonts w:asciiTheme="minorHAnsi" w:eastAsiaTheme="minorEastAsia" w:hAnsiTheme="minorHAnsi"/>
+              <w:noProof/>
+              <w:color w:val="auto"/>
+              <w:sz w:val="22"/>
+              <w:lang w:eastAsia="it-IT"/>
+            </w:rPr>
+          </w:pPr>
+          <w:hyperlink w:anchor="_Toc3975523" w:history="1">
+            <w:r>
+              <w:rPr>
+                <w:rStyle w:val="Collegamentoipertestuale"/>
+                <w:noProof/>
+              </w:rPr>
+              <w:t>2.4.3 Driver Golang</w:t>
+            </w:r>
+            <w:r>
+              <w:rPr>
+                <w:noProof/>
+                <w:webHidden/>
+              </w:rPr>
+              <w:tab/>
+            </w:r>
+            <w:r>
+              <w:rPr>
+                <w:noProof/>
+                <w:webHidden/>
+              </w:rPr>
+              <w:fldChar w:fldCharType="begin"/>
+            </w:r>
+            <w:r>
+              <w:rPr>
+                <w:noProof/>
+                <w:webHidden/>
+              </w:rPr>
+              <w:instrText xml:space="preserve"> PAGEREF _Toc3975523 \h </w:instrText>
+            </w:r>
+            <w:r>
+              <w:rPr>
+                <w:noProof/>
+                <w:webHidden/>
+              </w:rPr>
+            </w:r>
+            <w:r>
+              <w:rPr>
+                <w:noProof/>
+                <w:webHidden/>
+              </w:rPr>
+              <w:fldChar w:fldCharType="separate"/>
+            </w:r>
+            <w:r>
+              <w:rPr>
+                <w:noProof/>
+                <w:webHidden/>
+              </w:rPr>
+              <w:t>12</w:t>
+            </w:r>
+            <w:r>
+              <w:rPr>
+                <w:noProof/>
+                <w:webHidden/>
+              </w:rPr>
+              <w:fldChar w:fldCharType="end"/>
+            </w:r>
+          </w:hyperlink>
+        </w:p>
+        <w:p>
+          <w:pPr>
             <w:pStyle w:val="Sommario1"/>
             <w:tabs>
               <w:tab w:val="left" w:pos="440"/>
@@ -1374,7 +1446,97 @@
               <w:lang w:eastAsia="it-IT"/>
             </w:rPr>
           </w:pPr>
-          <w:hyperlink w:anchor="_Toc3889750" w:history="1">
+          <w:hyperlink w:anchor="_Toc3975524" w:history="1">
+            <w:r>
+              <w:rPr>
+                <w:rStyle w:val="Collegamentoipertestuale"/>
+                <w:noProof/>
+              </w:rPr>
+              <w:t>3</w:t>
+            </w:r>
+            <w:r>
+              <w:rPr>
+                <w:rFonts w:asciiTheme="minorHAnsi" w:eastAsiaTheme="minorEastAsia" w:hAnsiTheme="minorHAnsi"/>
+                <w:noProof/>
+                <w:color w:val="auto"/>
+                <w:sz w:val="22"/>
+                <w:lang w:eastAsia="it-IT"/>
+              </w:rPr>
+              <w:tab/>
+            </w:r>
+            <w:r>
+              <w:rPr>
+                <w:rStyle w:val="Collegamentoipertestuale"/>
+                <w:noProof/>
+              </w:rPr>
+              <w:t>Funzionalità e implementazione del prototipo</w:t>
+            </w:r>
+            <w:r>
+              <w:rPr>
+                <w:noProof/>
+                <w:webHidden/>
+              </w:rPr>
+              <w:tab/>
+            </w:r>
+            <w:r>
+              <w:rPr>
+                <w:noProof/>
+                <w:webHidden/>
+              </w:rPr>
+              <w:fldChar w:fldCharType="begin"/>
+            </w:r>
+            <w:r>
+              <w:rPr>
+                <w:noProof/>
+                <w:webHidden/>
+              </w:rPr>
+              <w:instrText xml:space="preserve"> PAGEREF _Toc3975524 \h </w:instrText>
+            </w:r>
+            <w:r>
+              <w:rPr>
+                <w:noProof/>
+                <w:webHidden/>
+              </w:rPr>
+            </w:r>
+            <w:r>
+              <w:rPr>
+                <w:noProof/>
+                <w:webHidden/>
+              </w:rPr>
+              <w:fldChar w:fldCharType="separate"/>
+            </w:r>
+            <w:r>
+              <w:rPr>
+                <w:noProof/>
+                <w:webHidden/>
+              </w:rPr>
+              <w:t>12</w:t>
+            </w:r>
+            <w:r>
+              <w:rPr>
+                <w:noProof/>
+                <w:webHidden/>
+              </w:rPr>
+              <w:fldChar w:fldCharType="end"/>
+            </w:r>
+          </w:hyperlink>
+        </w:p>
+        <w:p>
+          <w:pPr>
+            <w:pStyle w:val="Sommario1"/>
+            <w:tabs>
+              <w:tab w:val="left" w:pos="440"/>
+              <w:tab w:val="right" w:leader="dot" w:pos="9854"/>
+            </w:tabs>
+            <w:rPr>
+              <w:rFonts w:asciiTheme="minorHAnsi" w:eastAsiaTheme="minorEastAsia" w:hAnsiTheme="minorHAnsi"/>
+              <w:noProof/>
+              <w:color w:val="auto"/>
+              <w:sz w:val="22"/>
+              <w:lang w:eastAsia="it-IT"/>
+            </w:rPr>
+          </w:pPr>
+          <w:hyperlink w:anchor="_Toc3975525" w:history="1">
             <w:r>
               <w:rPr>
                 <w:rStyle w:val="Collegamentoipertestuale"/>
@@ -1419,7 +1581,7 @@
                 <w:noProof/>
                 <w:webHidden/>
               </w:rPr>
-              <w:instrText xml:space="preserve"> PAGEREF _Toc3889750 \h </w:instrText>
+              <w:instrText xml:space="preserve"> PAGEREF _Toc3975525 \h </w:instrText>
             </w:r>
             <w:r>
               <w:rPr>
@@ -1439,7 +1601,7 @@
                 <w:noProof/>
                 <w:webHidden/>
               </w:rPr>
-              <w:t>13</w:t>
+              <w:t>14</w:t>
             </w:r>
             <w:r>
               <w:rPr>
@@ -1489,17 +1651,15 @@
           <w:numId w:val="0"/>
         </w:numPr>
         <w:rPr>
-          <w:rFonts w:ascii="Times New Roman" w:hAnsi="Times New Roman" w:cs="Times New Roman"/>
-          <w:sz w:val="52"/>
+          <w:rFonts w:cs="Times New Roman"/>
           <w:szCs w:val="52"/>
         </w:rPr>
       </w:pPr>
-      <w:bookmarkStart w:id="0" w:name="_Toc3889735"/>
-      <w:r>
-        <w:rPr>
-          <w:rFonts w:ascii="Times New Roman" w:hAnsi="Times New Roman" w:cs="Times New Roman"/>
+      <w:bookmarkStart w:id="0" w:name="_Toc3975508"/>
+      <w:r>
+        <w:rPr>
+          <w:rFonts w:cs="Times New Roman"/>
           <w:color w:val="auto"/>
-          <w:sz w:val="52"/>
           <w:szCs w:val="52"/>
         </w:rPr>
         <w:lastRenderedPageBreak/>
@@ -1507,9 +1667,8 @@
       </w:r>
       <w:r>
         <w:rPr>
-          <w:rFonts w:ascii="Times New Roman" w:hAnsi="Times New Roman" w:cs="Times New Roman"/>
+          <w:rFonts w:cs="Times New Roman"/>
           <w:color w:val="auto"/>
-          <w:sz w:val="52"/>
           <w:szCs w:val="52"/>
         </w:rPr>
         <w:t>Introduzione</w:t>
@@ -1600,7 +1759,6 @@
           <w:id w:val="1375963800"/>
           <w:citation/>
         </w:sdtPr>
-        <w:sdtEndPr/>
         <w:sdtContent>
           <w:r>
             <w:rPr>
@@ -1806,7 +1964,6 @@
           <w:id w:val="-911927834"/>
           <w:citation/>
         </w:sdtPr>
-        <w:sdtEndPr/>
         <w:sdtContent>
           <w:r>
             <w:rPr>
@@ -2057,7 +2214,6 @@
           <w:id w:val="-1982371265"/>
           <w:citation/>
         </w:sdtPr>
-        <w:sdtEndPr/>
         <w:sdtContent>
           <w:r>
             <w:rPr>
@@ -2355,45 +2511,40 @@
         </w:numPr>
         <w:ind w:left="432" w:hanging="432"/>
         <w:rPr>
-          <w:rFonts w:ascii="Times New Roman" w:hAnsi="Times New Roman" w:cs="Times New Roman"/>
+          <w:rFonts w:cs="Times New Roman"/>
           <w:color w:val="auto"/>
-          <w:sz w:val="52"/>
           <w:szCs w:val="52"/>
         </w:rPr>
       </w:pPr>
-      <w:bookmarkStart w:id="1" w:name="_Toc3889736"/>
-      <w:r>
-        <w:rPr>
-          <w:rFonts w:ascii="Times New Roman" w:hAnsi="Times New Roman" w:cs="Times New Roman"/>
+      <w:bookmarkStart w:id="1" w:name="_Toc3975509"/>
+      <w:r>
+        <w:rPr>
+          <w:rFonts w:cs="Times New Roman"/>
           <w:color w:val="auto"/>
-          <w:sz w:val="52"/>
           <w:szCs w:val="52"/>
         </w:rPr>
         <w:t xml:space="preserve">2 </w:t>
       </w:r>
       <w:r>
         <w:rPr>
-          <w:rFonts w:ascii="Times New Roman" w:hAnsi="Times New Roman" w:cs="Times New Roman"/>
+          <w:rFonts w:cs="Times New Roman"/>
           <w:color w:val="auto"/>
-          <w:sz w:val="52"/>
           <w:szCs w:val="52"/>
         </w:rPr>
         <w:t xml:space="preserve">Strumenti e </w:t>
       </w:r>
       <w:r>
         <w:rPr>
-          <w:rFonts w:ascii="Times New Roman" w:hAnsi="Times New Roman" w:cs="Times New Roman"/>
+          <w:rFonts w:cs="Times New Roman"/>
           <w:color w:val="auto"/>
-          <w:sz w:val="52"/>
           <w:szCs w:val="52"/>
         </w:rPr>
         <w:t>risorse</w:t>
       </w:r>
       <w:r>
         <w:rPr>
-          <w:rFonts w:ascii="Times New Roman" w:hAnsi="Times New Roman" w:cs="Times New Roman"/>
+          <w:rFonts w:cs="Times New Roman"/>
           <w:color w:val="auto"/>
-          <w:sz w:val="52"/>
           <w:szCs w:val="52"/>
         </w:rPr>
         <w:t xml:space="preserve"> del progetto</w:t>
@@ -2454,6 +2605,7 @@
       <w:bookmarkStart w:id="27" w:name="_Toc3739177"/>
       <w:bookmarkStart w:id="28" w:name="_Toc3739208"/>
       <w:bookmarkStart w:id="29" w:name="_Toc3889737"/>
+      <w:bookmarkStart w:id="30" w:name="_Toc3975510"/>
       <w:bookmarkEnd w:id="2"/>
       <w:bookmarkEnd w:id="3"/>
       <w:bookmarkEnd w:id="4"/>
@@ -2482,6 +2634,7 @@
       <w:bookmarkEnd w:id="27"/>
       <w:bookmarkEnd w:id="28"/>
       <w:bookmarkEnd w:id="29"/>
+      <w:bookmarkEnd w:id="30"/>
     </w:p>
     <w:p>
       <w:pPr>
@@ -2502,35 +2655,35 @@
           <w:szCs w:val="38"/>
         </w:rPr>
       </w:pPr>
-      <w:bookmarkStart w:id="30" w:name="_Toc2529366"/>
-      <w:bookmarkStart w:id="31" w:name="_Toc2529412"/>
-      <w:bookmarkStart w:id="32" w:name="_Toc2529441"/>
-      <w:bookmarkStart w:id="33" w:name="_Toc2529583"/>
-      <w:bookmarkStart w:id="34" w:name="_Toc2529665"/>
-      <w:bookmarkStart w:id="35" w:name="_Toc3537713"/>
-      <w:bookmarkStart w:id="36" w:name="_Toc3538154"/>
-      <w:bookmarkStart w:id="37" w:name="_Toc3538162"/>
-      <w:bookmarkStart w:id="38" w:name="_Toc3538251"/>
-      <w:bookmarkStart w:id="39" w:name="_Toc3538316"/>
-      <w:bookmarkStart w:id="40" w:name="_Toc3538350"/>
-      <w:bookmarkStart w:id="41" w:name="_Toc3538518"/>
-      <w:bookmarkStart w:id="42" w:name="_Toc3538615"/>
-      <w:bookmarkStart w:id="43" w:name="_Toc3538638"/>
-      <w:bookmarkStart w:id="44" w:name="_Toc3542630"/>
-      <w:bookmarkStart w:id="45" w:name="_Toc3542665"/>
-      <w:bookmarkStart w:id="46" w:name="_Toc3542812"/>
-      <w:bookmarkStart w:id="47" w:name="_Toc3542844"/>
-      <w:bookmarkStart w:id="48" w:name="_Toc3542881"/>
-      <w:bookmarkStart w:id="49" w:name="_Toc3542935"/>
-      <w:bookmarkStart w:id="50" w:name="_Toc3542964"/>
-      <w:bookmarkStart w:id="51" w:name="_Toc3543059"/>
-      <w:bookmarkStart w:id="52" w:name="_Toc3543134"/>
-      <w:bookmarkStart w:id="53" w:name="_Toc3558352"/>
-      <w:bookmarkStart w:id="54" w:name="_Toc3559611"/>
-      <w:bookmarkStart w:id="55" w:name="_Toc3739178"/>
-      <w:bookmarkStart w:id="56" w:name="_Toc3739209"/>
-      <w:bookmarkStart w:id="57" w:name="_Toc3889738"/>
-      <w:bookmarkEnd w:id="30"/>
+      <w:bookmarkStart w:id="31" w:name="_Toc2529366"/>
+      <w:bookmarkStart w:id="32" w:name="_Toc2529412"/>
+      <w:bookmarkStart w:id="33" w:name="_Toc2529441"/>
+      <w:bookmarkStart w:id="34" w:name="_Toc2529583"/>
+      <w:bookmarkStart w:id="35" w:name="_Toc2529665"/>
+      <w:bookmarkStart w:id="36" w:name="_Toc3537713"/>
+      <w:bookmarkStart w:id="37" w:name="_Toc3538154"/>
+      <w:bookmarkStart w:id="38" w:name="_Toc3538162"/>
+      <w:bookmarkStart w:id="39" w:name="_Toc3538251"/>
+      <w:bookmarkStart w:id="40" w:name="_Toc3538316"/>
+      <w:bookmarkStart w:id="41" w:name="_Toc3538350"/>
+      <w:bookmarkStart w:id="42" w:name="_Toc3538518"/>
+      <w:bookmarkStart w:id="43" w:name="_Toc3538615"/>
+      <w:bookmarkStart w:id="44" w:name="_Toc3538638"/>
+      <w:bookmarkStart w:id="45" w:name="_Toc3542630"/>
+      <w:bookmarkStart w:id="46" w:name="_Toc3542665"/>
+      <w:bookmarkStart w:id="47" w:name="_Toc3542812"/>
+      <w:bookmarkStart w:id="48" w:name="_Toc3542844"/>
+      <w:bookmarkStart w:id="49" w:name="_Toc3542881"/>
+      <w:bookmarkStart w:id="50" w:name="_Toc3542935"/>
+      <w:bookmarkStart w:id="51" w:name="_Toc3542964"/>
+      <w:bookmarkStart w:id="52" w:name="_Toc3543059"/>
+      <w:bookmarkStart w:id="53" w:name="_Toc3543134"/>
+      <w:bookmarkStart w:id="54" w:name="_Toc3558352"/>
+      <w:bookmarkStart w:id="55" w:name="_Toc3559611"/>
+      <w:bookmarkStart w:id="56" w:name="_Toc3739178"/>
+      <w:bookmarkStart w:id="57" w:name="_Toc3739209"/>
+      <w:bookmarkStart w:id="58" w:name="_Toc3889738"/>
+      <w:bookmarkStart w:id="59" w:name="_Toc3975511"/>
       <w:bookmarkEnd w:id="31"/>
       <w:bookmarkEnd w:id="32"/>
       <w:bookmarkEnd w:id="33"/>
@@ -2558,6 +2711,8 @@
       <w:bookmarkEnd w:id="55"/>
       <w:bookmarkEnd w:id="56"/>
       <w:bookmarkEnd w:id="57"/>
+      <w:bookmarkEnd w:id="58"/>
+      <w:bookmarkEnd w:id="59"/>
     </w:p>
     <w:p>
       <w:pPr>
@@ -2575,36 +2730,35 @@
           <w:vanish/>
         </w:rPr>
       </w:pPr>
-      <w:bookmarkStart w:id="58" w:name="_Toc2529367"/>
-      <w:bookmarkStart w:id="59" w:name="_Toc2529413"/>
-      <w:bookmarkStart w:id="60" w:name="_Toc2529442"/>
-      <w:bookmarkStart w:id="61" w:name="_Toc2529584"/>
-      <w:bookmarkStart w:id="62" w:name="_Toc2529666"/>
-      <w:bookmarkStart w:id="63" w:name="_Toc3537714"/>
-      <w:bookmarkStart w:id="64" w:name="_Toc3538155"/>
-      <w:bookmarkStart w:id="65" w:name="_Toc3538163"/>
-      <w:bookmarkStart w:id="66" w:name="_Toc3538252"/>
-      <w:bookmarkStart w:id="67" w:name="_Toc3538317"/>
-      <w:bookmarkStart w:id="68" w:name="_Toc3538351"/>
-      <w:bookmarkStart w:id="69" w:name="_Toc3538519"/>
-      <w:bookmarkStart w:id="70" w:name="_Toc3538616"/>
-      <w:bookmarkStart w:id="71" w:name="_Toc3538639"/>
-      <w:bookmarkStart w:id="72" w:name="_Toc3542631"/>
-      <w:bookmarkStart w:id="73" w:name="_Toc3542666"/>
-      <w:bookmarkStart w:id="74" w:name="_Toc3542813"/>
-      <w:bookmarkStart w:id="75" w:name="_Toc3542845"/>
-      <w:bookmarkStart w:id="76" w:name="_Toc3542882"/>
-      <w:bookmarkStart w:id="77" w:name="_Toc3542936"/>
-      <w:bookmarkStart w:id="78" w:name="_Toc3542965"/>
-      <w:bookmarkStart w:id="79" w:name="_Toc3543060"/>
-      <w:bookmarkStart w:id="80" w:name="_Toc3543135"/>
-      <w:bookmarkStart w:id="81" w:name="_Toc3558353"/>
-      <w:bookmarkStart w:id="82" w:name="_Toc3559612"/>
-      <w:bookmarkStart w:id="83" w:name="_Toc3739179"/>
-      <w:bookmarkStart w:id="84" w:name="_Toc3739210"/>
-      <w:bookmarkStart w:id="85" w:name="_Toc3889739"/>
-      <w:bookmarkEnd w:id="58"/>
-      <w:bookmarkEnd w:id="59"/>
+      <w:bookmarkStart w:id="60" w:name="_Toc2529367"/>
+      <w:bookmarkStart w:id="61" w:name="_Toc2529413"/>
+      <w:bookmarkStart w:id="62" w:name="_Toc2529442"/>
+      <w:bookmarkStart w:id="63" w:name="_Toc2529584"/>
+      <w:bookmarkStart w:id="64" w:name="_Toc2529666"/>
+      <w:bookmarkStart w:id="65" w:name="_Toc3537714"/>
+      <w:bookmarkStart w:id="66" w:name="_Toc3538155"/>
+      <w:bookmarkStart w:id="67" w:name="_Toc3538163"/>
+      <w:bookmarkStart w:id="68" w:name="_Toc3538252"/>
+      <w:bookmarkStart w:id="69" w:name="_Toc3538317"/>
+      <w:bookmarkStart w:id="70" w:name="_Toc3538351"/>
+      <w:bookmarkStart w:id="71" w:name="_Toc3538519"/>
+      <w:bookmarkStart w:id="72" w:name="_Toc3538616"/>
+      <w:bookmarkStart w:id="73" w:name="_Toc3538639"/>
+      <w:bookmarkStart w:id="74" w:name="_Toc3542631"/>
+      <w:bookmarkStart w:id="75" w:name="_Toc3542666"/>
+      <w:bookmarkStart w:id="76" w:name="_Toc3542813"/>
+      <w:bookmarkStart w:id="77" w:name="_Toc3542845"/>
+      <w:bookmarkStart w:id="78" w:name="_Toc3542882"/>
+      <w:bookmarkStart w:id="79" w:name="_Toc3542936"/>
+      <w:bookmarkStart w:id="80" w:name="_Toc3542965"/>
+      <w:bookmarkStart w:id="81" w:name="_Toc3543060"/>
+      <w:bookmarkStart w:id="82" w:name="_Toc3543135"/>
+      <w:bookmarkStart w:id="83" w:name="_Toc3558353"/>
+      <w:bookmarkStart w:id="84" w:name="_Toc3559612"/>
+      <w:bookmarkStart w:id="85" w:name="_Toc3739179"/>
+      <w:bookmarkStart w:id="86" w:name="_Toc3739210"/>
+      <w:bookmarkStart w:id="87" w:name="_Toc3889739"/>
+      <w:bookmarkStart w:id="88" w:name="_Toc3975512"/>
       <w:bookmarkEnd w:id="60"/>
       <w:bookmarkEnd w:id="61"/>
       <w:bookmarkEnd w:id="62"/>
@@ -2631,6 +2785,9 @@
       <w:bookmarkEnd w:id="83"/>
       <w:bookmarkEnd w:id="84"/>
       <w:bookmarkEnd w:id="85"/>
+      <w:bookmarkEnd w:id="86"/>
+      <w:bookmarkEnd w:id="87"/>
+      <w:bookmarkEnd w:id="88"/>
     </w:p>
     <w:p>
       <w:pPr>
@@ -2648,37 +2805,35 @@
           <w:vanish/>
         </w:rPr>
       </w:pPr>
-      <w:bookmarkStart w:id="86" w:name="_Toc2529368"/>
-      <w:bookmarkStart w:id="87" w:name="_Toc2529414"/>
-      <w:bookmarkStart w:id="88" w:name="_Toc2529443"/>
-      <w:bookmarkStart w:id="89" w:name="_Toc2529585"/>
-      <w:bookmarkStart w:id="90" w:name="_Toc2529667"/>
-      <w:bookmarkStart w:id="91" w:name="_Toc3537715"/>
-      <w:bookmarkStart w:id="92" w:name="_Toc3538156"/>
-      <w:bookmarkStart w:id="93" w:name="_Toc3538164"/>
-      <w:bookmarkStart w:id="94" w:name="_Toc3538253"/>
-      <w:bookmarkStart w:id="95" w:name="_Toc3538318"/>
-      <w:bookmarkStart w:id="96" w:name="_Toc3538352"/>
-      <w:bookmarkStart w:id="97" w:name="_Toc3538520"/>
-      <w:bookmarkStart w:id="98" w:name="_Toc3538617"/>
-      <w:bookmarkStart w:id="99" w:name="_Toc3538640"/>
-      <w:bookmarkStart w:id="100" w:name="_Toc3542632"/>
-      <w:bookmarkStart w:id="101" w:name="_Toc3542667"/>
-      <w:bookmarkStart w:id="102" w:name="_Toc3542814"/>
-      <w:bookmarkStart w:id="103" w:name="_Toc3542846"/>
-      <w:bookmarkStart w:id="104" w:name="_Toc3542883"/>
-      <w:bookmarkStart w:id="105" w:name="_Toc3542937"/>
-      <w:bookmarkStart w:id="106" w:name="_Toc3542966"/>
-      <w:bookmarkStart w:id="107" w:name="_Toc3543061"/>
-      <w:bookmarkStart w:id="108" w:name="_Toc3543136"/>
-      <w:bookmarkStart w:id="109" w:name="_Toc3558354"/>
-      <w:bookmarkStart w:id="110" w:name="_Toc3559613"/>
-      <w:bookmarkStart w:id="111" w:name="_Toc3739180"/>
-      <w:bookmarkStart w:id="112" w:name="_Toc3739211"/>
-      <w:bookmarkStart w:id="113" w:name="_Toc3889740"/>
-      <w:bookmarkEnd w:id="86"/>
-      <w:bookmarkEnd w:id="87"/>
-      <w:bookmarkEnd w:id="88"/>
+      <w:bookmarkStart w:id="89" w:name="_Toc2529368"/>
+      <w:bookmarkStart w:id="90" w:name="_Toc2529414"/>
+      <w:bookmarkStart w:id="91" w:name="_Toc2529443"/>
+      <w:bookmarkStart w:id="92" w:name="_Toc2529585"/>
+      <w:bookmarkStart w:id="93" w:name="_Toc2529667"/>
+      <w:bookmarkStart w:id="94" w:name="_Toc3537715"/>
+      <w:bookmarkStart w:id="95" w:name="_Toc3538156"/>
+      <w:bookmarkStart w:id="96" w:name="_Toc3538164"/>
+      <w:bookmarkStart w:id="97" w:name="_Toc3538253"/>
+      <w:bookmarkStart w:id="98" w:name="_Toc3538318"/>
+      <w:bookmarkStart w:id="99" w:name="_Toc3538352"/>
+      <w:bookmarkStart w:id="100" w:name="_Toc3538520"/>
+      <w:bookmarkStart w:id="101" w:name="_Toc3538617"/>
+      <w:bookmarkStart w:id="102" w:name="_Toc3538640"/>
+      <w:bookmarkStart w:id="103" w:name="_Toc3542632"/>
+      <w:bookmarkStart w:id="104" w:name="_Toc3542667"/>
+      <w:bookmarkStart w:id="105" w:name="_Toc3542814"/>
+      <w:bookmarkStart w:id="106" w:name="_Toc3542846"/>
+      <w:bookmarkStart w:id="107" w:name="_Toc3542883"/>
+      <w:bookmarkStart w:id="108" w:name="_Toc3542937"/>
+      <w:bookmarkStart w:id="109" w:name="_Toc3542966"/>
+      <w:bookmarkStart w:id="110" w:name="_Toc3543061"/>
+      <w:bookmarkStart w:id="111" w:name="_Toc3543136"/>
+      <w:bookmarkStart w:id="112" w:name="_Toc3558354"/>
+      <w:bookmarkStart w:id="113" w:name="_Toc3559613"/>
+      <w:bookmarkStart w:id="114" w:name="_Toc3739180"/>
+      <w:bookmarkStart w:id="115" w:name="_Toc3739211"/>
+      <w:bookmarkStart w:id="116" w:name="_Toc3889740"/>
+      <w:bookmarkStart w:id="117" w:name="_Toc3975513"/>
       <w:bookmarkEnd w:id="89"/>
       <w:bookmarkEnd w:id="90"/>
       <w:bookmarkEnd w:id="91"/>
@@ -2704,6 +2859,10 @@
       <w:bookmarkEnd w:id="111"/>
       <w:bookmarkEnd w:id="112"/>
       <w:bookmarkEnd w:id="113"/>
+      <w:bookmarkEnd w:id="114"/>
+      <w:bookmarkEnd w:id="115"/>
+      <w:bookmarkEnd w:id="116"/>
+      <w:bookmarkEnd w:id="117"/>
     </w:p>
     <w:p>
       <w:pPr>
@@ -2714,7 +2873,7 @@
           <w:szCs w:val="38"/>
         </w:rPr>
       </w:pPr>
-      <w:bookmarkStart w:id="114" w:name="_Toc3889741"/>
+      <w:bookmarkStart w:id="118" w:name="_Toc3975514"/>
       <w:r>
         <w:rPr>
           <w:rFonts w:cs="Times New Roman"/>
@@ -2723,7 +2882,7 @@
         </w:rPr>
         <w:t>Google Scholar</w:t>
       </w:r>
-      <w:bookmarkEnd w:id="114"/>
+      <w:bookmarkEnd w:id="118"/>
     </w:p>
     <w:p/>
     <w:p>
@@ -3029,7 +3188,6 @@
           <w:id w:val="-1236475533"/>
           <w:citation/>
         </w:sdtPr>
-        <w:sdtEndPr/>
         <w:sdtContent>
           <w:r>
             <w:rPr>
@@ -3228,7 +3386,6 @@
           <w:id w:val="1219553201"/>
           <w:citation/>
         </w:sdtPr>
-        <w:sdtEndPr/>
         <w:sdtContent>
           <w:r>
             <w:rPr>
@@ -3506,7 +3663,6 @@
           <w:id w:val="1327547466"/>
           <w:citation/>
         </w:sdtPr>
-        <w:sdtEndPr/>
         <w:sdtContent>
           <w:r>
             <w:rPr>
@@ -3571,7 +3727,7 @@
           <w:szCs w:val="38"/>
         </w:rPr>
       </w:pPr>
-      <w:bookmarkStart w:id="115" w:name="_Toc3889742"/>
+      <w:bookmarkStart w:id="119" w:name="_Toc3975515"/>
       <w:r>
         <w:rPr>
           <w:rStyle w:val="Titolo2Carattere"/>
@@ -3591,7 +3747,7 @@
         </w:rPr>
         <w:t>Microsoft Academic</w:t>
       </w:r>
-      <w:bookmarkEnd w:id="115"/>
+      <w:bookmarkEnd w:id="119"/>
     </w:p>
     <w:p/>
     <w:p>
@@ -3716,7 +3872,23 @@
           <w:rFonts w:cs="Times New Roman"/>
           <w:szCs w:val="24"/>
         </w:rPr>
-        <w:t xml:space="preserve">Queste informazioni sono conservate nel Microsoft Academic </w:t>
+        <w:t xml:space="preserve">Queste informazioni sono conservate nel Microsoft </w:t>
+      </w:r>
+      <w:proofErr w:type="spellStart"/>
+      <w:r>
+        <w:rPr>
+          <w:rFonts w:cs="Times New Roman"/>
+          <w:szCs w:val="24"/>
+        </w:rPr>
+        <w:t>Academic</w:t>
+      </w:r>
+      <w:proofErr w:type="spellEnd"/>
+      <w:r>
+        <w:rPr>
+          <w:rFonts w:cs="Times New Roman"/>
+          <w:szCs w:val="24"/>
+        </w:rPr>
+        <w:t xml:space="preserve"> </w:t>
       </w:r>
       <w:proofErr w:type="spellStart"/>
       <w:r>
@@ -3913,7 +4085,6 @@
           <w:id w:val="1457683941"/>
           <w:citation/>
         </w:sdtPr>
-        <w:sdtEndPr/>
         <w:sdtContent>
           <w:r>
             <w:rPr>
@@ -4159,7 +4330,23 @@
           <w:rFonts w:cs="Times New Roman"/>
           <w:szCs w:val="24"/>
         </w:rPr>
-        <w:t xml:space="preserve">Nel Microsoft Academic </w:t>
+        <w:t xml:space="preserve">Nel Microsoft </w:t>
+      </w:r>
+      <w:proofErr w:type="spellStart"/>
+      <w:r>
+        <w:rPr>
+          <w:rFonts w:cs="Times New Roman"/>
+          <w:szCs w:val="24"/>
+        </w:rPr>
+        <w:t>Academic</w:t>
+      </w:r>
+      <w:proofErr w:type="spellEnd"/>
+      <w:r>
+        <w:rPr>
+          <w:rFonts w:cs="Times New Roman"/>
+          <w:szCs w:val="24"/>
+        </w:rPr>
+        <w:t xml:space="preserve"> </w:t>
       </w:r>
       <w:proofErr w:type="spellStart"/>
       <w:r>
@@ -4263,7 +4450,6 @@
           <w:id w:val="-898904376"/>
           <w:citation/>
         </w:sdtPr>
-        <w:sdtEndPr/>
         <w:sdtContent>
           <w:r>
             <w:rPr>
@@ -4307,10 +4493,6 @@
     <w:p>
       <w:pPr>
         <w:spacing w:line="276" w:lineRule="auto"/>
-        <w:rPr>
-          <w:rFonts w:cs="Times New Roman"/>
-          <w:szCs w:val="24"/>
-        </w:rPr>
       </w:pPr>
       <w:r>
         <w:rPr>
@@ -4394,7 +4576,6 @@
           <w:id w:val="933865635"/>
           <w:citation/>
         </w:sdtPr>
-        <w:sdtEndPr/>
         <w:sdtContent>
           <w:r>
             <w:rPr>
@@ -4442,33 +4623,93 @@
           </w:r>
         </w:sdtContent>
       </w:sdt>
+      <w:r>
+        <w:t xml:space="preserve"> </w:t>
+      </w:r>
     </w:p>
     <w:p>
       <w:pPr>
         <w:spacing w:line="276" w:lineRule="auto"/>
-        <w:rPr>
-          <w:rFonts w:cs="Times New Roman"/>
-          <w:szCs w:val="24"/>
-        </w:rPr>
-      </w:pPr>
-      <w:r>
-        <w:rPr>
-          <w:rFonts w:cs="Times New Roman"/>
-          <w:szCs w:val="24"/>
-        </w:rPr>
-        <w:t>Qui forse dovrei inserire un’immagine della preview.</w:t>
-      </w:r>
-      <w:r>
-        <w:t xml:space="preserve"> </w:t>
-      </w:r>
-      <w:hyperlink r:id="rId10" w:history="1">
+      </w:pPr>
+      <w:r>
+        <w:rPr>
+          <w:noProof/>
+        </w:rPr>
+        <w:drawing>
+          <wp:inline distT="0" distB="0" distL="0" distR="0" wp14:anchorId="25D53021" wp14:editId="16BE8810">
+            <wp:extent cx="5080000" cy="2825115"/>
+            <wp:effectExtent l="0" t="0" r="6350" b="0"/>
+            <wp:docPr id="4" name="Immagine 4"/>
+            <wp:cNvGraphicFramePr>
+              <a:graphicFrameLocks xmlns:a="http://schemas.openxmlformats.org/drawingml/2006/main" noChangeAspect="1"/>
+            </wp:cNvGraphicFramePr>
+            <a:graphic xmlns:a="http://schemas.openxmlformats.org/drawingml/2006/main">
+              <a:graphicData uri="http://schemas.openxmlformats.org/drawingml/2006/picture">
+                <pic:pic xmlns:pic="http://schemas.openxmlformats.org/drawingml/2006/picture">
+                  <pic:nvPicPr>
+                    <pic:cNvPr id="4" name="Publications Microsoft Academic.png"/>
+                    <pic:cNvPicPr/>
+                  </pic:nvPicPr>
+                  <pic:blipFill>
+                    <a:blip r:embed="rId10" cstate="print">
+                      <a:extLst>
+                        <a:ext uri="{28A0092B-C50C-407E-A947-70E740481C1C}">
+                          <a14:useLocalDpi xmlns:a14="http://schemas.microsoft.com/office/drawing/2010/main" val="0"/>
+                        </a:ext>
+                      </a:extLst>
+                    </a:blip>
+                    <a:stretch>
+                      <a:fillRect/>
+                    </a:stretch>
+                  </pic:blipFill>
+                  <pic:spPr>
+                    <a:xfrm>
+                      <a:off x="0" y="0"/>
+                      <a:ext cx="5094085" cy="2832948"/>
+                    </a:xfrm>
+                    <a:prstGeom prst="rect">
+                      <a:avLst/>
+                    </a:prstGeom>
+                  </pic:spPr>
+                </pic:pic>
+              </a:graphicData>
+            </a:graphic>
+          </wp:inline>
+        </w:drawing>
+      </w:r>
+    </w:p>
+    <w:p>
+      <w:pPr>
+        <w:spacing w:line="276" w:lineRule="auto"/>
+        <w:rPr>
+          <w:rFonts w:cs="Times New Roman"/>
+          <w:szCs w:val="24"/>
+        </w:rPr>
+      </w:pPr>
+      <w:hyperlink r:id="rId11" w:history="1">
         <w:r>
           <w:rPr>
             <w:rStyle w:val="Collegamentoipertestuale"/>
             <w:rFonts w:cs="Times New Roman"/>
             <w:szCs w:val="24"/>
           </w:rPr>
-          <w:t>https://preview.academic.microsoft.com/publications/</w:t>
+          <w:t>https://preview.academic.microsoft.com/publicati</w:t>
+        </w:r>
+        <w:r>
+          <w:rPr>
+            <w:rStyle w:val="Collegamentoipertestuale"/>
+            <w:rFonts w:cs="Times New Roman"/>
+            <w:szCs w:val="24"/>
+          </w:rPr>
+          <w:t>o</w:t>
+        </w:r>
+        <w:r>
+          <w:rPr>
+            <w:rStyle w:val="Collegamentoipertestuale"/>
+            <w:rFonts w:cs="Times New Roman"/>
+            <w:szCs w:val="24"/>
+          </w:rPr>
+          <w:t>ns/</w:t>
         </w:r>
       </w:hyperlink>
     </w:p>
@@ -4486,7 +4727,7 @@
           <w:szCs w:val="38"/>
         </w:rPr>
       </w:pPr>
-      <w:bookmarkStart w:id="116" w:name="_Toc3889743"/>
+      <w:bookmarkStart w:id="120" w:name="_Toc3975516"/>
       <w:r>
         <w:rPr>
           <w:rStyle w:val="Titolo2Carattere"/>
@@ -4506,7 +4747,7 @@
         </w:rPr>
         <w:t>Neo4j</w:t>
       </w:r>
-      <w:bookmarkEnd w:id="116"/>
+      <w:bookmarkEnd w:id="120"/>
     </w:p>
     <w:p>
       <w:r>
@@ -4539,7 +4780,6 @@
           <w:id w:val="-1180499412"/>
           <w:citation/>
         </w:sdtPr>
-        <w:sdtEndPr/>
         <w:sdtContent>
           <w:r>
             <w:fldChar w:fldCharType="begin"/>
@@ -4643,6 +4883,7 @@
         </w:numPr>
       </w:pPr>
       <w:r>
+        <w:lastRenderedPageBreak/>
         <w:t xml:space="preserve">Testuale: esattamente come in </w:t>
       </w:r>
       <w:proofErr w:type="spellStart"/>
@@ -4712,6 +4953,54 @@
     </w:p>
     <w:p>
       <w:r>
+        <w:rPr>
+          <w:noProof/>
+        </w:rPr>
+        <w:drawing>
+          <wp:inline distT="0" distB="0" distL="0" distR="0" wp14:anchorId="4F9546E7" wp14:editId="70F3A2D9">
+            <wp:extent cx="5376545" cy="2597150"/>
+            <wp:effectExtent l="0" t="0" r="0" b="0"/>
+            <wp:docPr id="7" name="Immagine 7"/>
+            <wp:cNvGraphicFramePr>
+              <a:graphicFrameLocks xmlns:a="http://schemas.openxmlformats.org/drawingml/2006/main" noChangeAspect="1"/>
+            </wp:cNvGraphicFramePr>
+            <a:graphic xmlns:a="http://schemas.openxmlformats.org/drawingml/2006/main">
+              <a:graphicData uri="http://schemas.openxmlformats.org/drawingml/2006/picture">
+                <pic:pic xmlns:pic="http://schemas.openxmlformats.org/drawingml/2006/picture">
+                  <pic:nvPicPr>
+                    <pic:cNvPr id="7" name="Neo4j con grafo.png"/>
+                    <pic:cNvPicPr/>
+                  </pic:nvPicPr>
+                  <pic:blipFill>
+                    <a:blip r:embed="rId12" cstate="print">
+                      <a:extLst>
+                        <a:ext uri="{28A0092B-C50C-407E-A947-70E740481C1C}">
+                          <a14:useLocalDpi xmlns:a14="http://schemas.microsoft.com/office/drawing/2010/main" val="0"/>
+                        </a:ext>
+                      </a:extLst>
+                    </a:blip>
+                    <a:stretch>
+                      <a:fillRect/>
+                    </a:stretch>
+                  </pic:blipFill>
+                  <pic:spPr>
+                    <a:xfrm>
+                      <a:off x="0" y="0"/>
+                      <a:ext cx="5380447" cy="2599035"/>
+                    </a:xfrm>
+                    <a:prstGeom prst="rect">
+                      <a:avLst/>
+                    </a:prstGeom>
+                  </pic:spPr>
+                </pic:pic>
+              </a:graphicData>
+            </a:graphic>
+          </wp:inline>
+        </w:drawing>
+      </w:r>
+    </w:p>
+    <w:p>
+      <w:r>
         <w:t xml:space="preserve">Qui dovrei inserire </w:t>
       </w:r>
       <w:r>
@@ -4731,7 +5020,6 @@
     </w:p>
     <w:p>
       <w:r>
-        <w:lastRenderedPageBreak/>
         <w:t>Consente anche di definire degli schemi per le entità e le relazioni che permettono poi di creare indici e vincoli che migliorano le prestazioni durante la ricerca.</w:t>
       </w:r>
       <w:r>
@@ -4788,7 +5076,6 @@
           <w:id w:val="-387878971"/>
           <w:citation/>
         </w:sdtPr>
-        <w:sdtEndPr/>
         <w:sdtContent>
           <w:r>
             <w:fldChar w:fldCharType="begin"/>
@@ -4846,7 +5133,11 @@
         </w:numPr>
       </w:pPr>
       <w:r>
-        <w:t>Relazioni: servono per indicare un qualche tipo di connessione tra due nodi, anche loro possono avere proprietà e etichette. È possibile assegnarle una direzione, se si ha bisogno di un grafo diretto; ma è importante notare che è possibile avere due relazioni dello stesso tipo (stessa label) una diretta, l’altra no. Una relazione può essere attraversata in entrambi i versi, è quindi possibile specificare prima la destinazione e poi la sorgente o anche solo una delle due.</w:t>
+        <w:t xml:space="preserve">Relazioni: servono per indicare un qualche tipo di connessione tra due nodi, anche loro possono avere proprietà e etichette. È possibile assegnarle una direzione, se si ha bisogno di un grafo diretto; ma è importante notare che è possibile avere due relazioni dello stesso tipo (stessa label) una diretta, l’altra no. Una relazione può essere attraversata in entrambi i versi, </w:t>
+      </w:r>
+      <w:r>
+        <w:lastRenderedPageBreak/>
+        <w:t>è quindi possibile specificare prima la destinazione e poi la sorgente o anche solo una delle due.</w:t>
       </w:r>
     </w:p>
     <w:p>
@@ -4929,14 +5220,14 @@
         </w:numPr>
         <w:ind w:left="720" w:hanging="720"/>
       </w:pPr>
-      <w:bookmarkStart w:id="117" w:name="_Toc3889744"/>
+      <w:bookmarkStart w:id="121" w:name="_Toc3975517"/>
       <w:r>
         <w:t xml:space="preserve">2.3.1 </w:t>
       </w:r>
       <w:r>
         <w:t>Database basati su grafi</w:t>
       </w:r>
-      <w:bookmarkEnd w:id="117"/>
+      <w:bookmarkEnd w:id="121"/>
     </w:p>
     <w:p>
       <w:r>
@@ -4960,7 +5251,15 @@
       </w:r>
       <w:proofErr w:type="spellEnd"/>
       <w:r>
-        <w:t xml:space="preserve"> e Cypher.</w:t>
+        <w:t xml:space="preserve"> e </w:t>
+      </w:r>
+      <w:proofErr w:type="spellStart"/>
+      <w:r>
+        <w:t>Cypher</w:t>
+      </w:r>
+      <w:proofErr w:type="spellEnd"/>
+      <w:r>
+        <w:t>.</w:t>
       </w:r>
     </w:p>
     <w:p>
@@ -5003,7 +5302,6 @@
         </w:numPr>
       </w:pPr>
       <w:r>
-        <w:lastRenderedPageBreak/>
         <w:t xml:space="preserve">Resource </w:t>
       </w:r>
       <w:proofErr w:type="spellStart"/>
@@ -5080,6 +5378,7 @@
       </w:pPr>
       <w:proofErr w:type="spellStart"/>
       <w:r>
+        <w:lastRenderedPageBreak/>
         <w:t>Atomic</w:t>
       </w:r>
       <w:proofErr w:type="spellEnd"/>
@@ -5161,11 +5460,11 @@
         </w:numPr>
         <w:ind w:left="720" w:hanging="720"/>
       </w:pPr>
-      <w:bookmarkStart w:id="118" w:name="_Toc3889745"/>
+      <w:bookmarkStart w:id="122" w:name="_Toc3975518"/>
       <w:r>
         <w:t>2.3.2 Cypher</w:t>
       </w:r>
-      <w:bookmarkEnd w:id="118"/>
+      <w:bookmarkEnd w:id="122"/>
     </w:p>
     <w:p>
       <w:r>
@@ -5256,7 +5555,6 @@
         <w:rPr>
           <w:noProof/>
         </w:rPr>
-        <w:lastRenderedPageBreak/>
         <w:drawing>
           <wp:inline distT="0" distB="0" distL="0" distR="0" wp14:anchorId="30243DCF" wp14:editId="197519AF">
             <wp:extent cx="1885950" cy="1609725"/>
@@ -5273,7 +5571,7 @@
                     <pic:cNvPicPr/>
                   </pic:nvPicPr>
                   <pic:blipFill>
-                    <a:blip r:embed="rId11">
+                    <a:blip r:embed="rId13">
                       <a:extLst>
                         <a:ext uri="{28A0092B-C50C-407E-A947-70E740481C1C}">
                           <a14:useLocalDpi xmlns:a14="http://schemas.microsoft.com/office/drawing/2010/main" val="0"/>
@@ -5348,7 +5646,11 @@
       </w:r>
       <w:proofErr w:type="spellEnd"/>
       <w:r>
-        <w:t>) permette di raggruppare in modo intelligente le operazioni così da creare un nuovo piano di esecuzione che migliora notevolmente le prestazioni e il consumo di risorse; tuttavia è ancora in fase di sviluppo e non supporta tutti gli operatori e le query. Da notare che gli ultimi due ambienti sono disponibili solo per la versione Enterprise.</w:t>
+        <w:t xml:space="preserve">) permette di raggruppare in modo intelligente le operazioni così da creare un nuovo piano di esecuzione che migliora notevolmente le prestazioni e il consumo di risorse; tuttavia è ancora in fase di </w:t>
+      </w:r>
+      <w:r>
+        <w:lastRenderedPageBreak/>
+        <w:t>sviluppo e non supporta tutti gli operatori e le query. Da notare che gli ultimi due ambienti sono disponibili solo per la versione Enterprise.</w:t>
       </w:r>
     </w:p>
     <w:p>
@@ -5435,7 +5737,6 @@
     </w:p>
     <w:p>
       <w:r>
-        <w:lastRenderedPageBreak/>
         <w:t>In questo linguaggio “</w:t>
       </w:r>
       <w:proofErr w:type="spellStart"/>
@@ -5456,7 +5757,7 @@
         </w:numPr>
         <w:ind w:left="720" w:hanging="720"/>
       </w:pPr>
-      <w:bookmarkStart w:id="119" w:name="_Toc3889746"/>
+      <w:bookmarkStart w:id="123" w:name="_Toc3975519"/>
       <w:r>
         <w:t xml:space="preserve">2.3.3 Driver </w:t>
       </w:r>
@@ -5464,7 +5765,7 @@
       <w:r>
         <w:t>Golang</w:t>
       </w:r>
-      <w:bookmarkEnd w:id="119"/>
+      <w:bookmarkEnd w:id="123"/>
       <w:proofErr w:type="spellEnd"/>
     </w:p>
     <w:p>
@@ -5525,7 +5826,6 @@
           <w:id w:val="1872720316"/>
           <w:citation/>
         </w:sdtPr>
-        <w:sdtEndPr/>
         <w:sdtContent>
           <w:r>
             <w:fldChar w:fldCharType="begin"/>
@@ -5563,7 +5863,6 @@
           <w:id w:val="1939875809"/>
           <w:citation/>
         </w:sdtPr>
-        <w:sdtEndPr/>
         <w:sdtContent>
           <w:r>
             <w:fldChar w:fldCharType="begin"/>
@@ -5601,11 +5900,11 @@
         </w:numPr>
         <w:ind w:left="576" w:hanging="576"/>
       </w:pPr>
-      <w:bookmarkStart w:id="120" w:name="_Toc3889747"/>
+      <w:bookmarkStart w:id="124" w:name="_Toc3975520"/>
       <w:r>
         <w:t>2.4 Selenium</w:t>
       </w:r>
-      <w:bookmarkEnd w:id="120"/>
+      <w:bookmarkEnd w:id="124"/>
     </w:p>
     <w:p>
       <w:r>
@@ -5615,7 +5914,11 @@
         <w:t xml:space="preserve">uno dei software per l’automazione di browser più diffusi al mondo. La sua principale funzione è svolgere dei “test”, permette quindi di inviare al browser una serie di operazioni da fargli eseguire in modo automatico. </w:t>
       </w:r>
       <w:r>
-        <w:t xml:space="preserve">Questo si rivela molto utile quando si vogliono testare le funzionalità del proprio sito web in fase di sviluppo: </w:t>
+        <w:t xml:space="preserve">Questo si </w:t>
+      </w:r>
+      <w:r>
+        <w:lastRenderedPageBreak/>
+        <w:t xml:space="preserve">rivela molto utile quando si vogliono testare le funzionalità del proprio sito web in fase di sviluppo: </w:t>
       </w:r>
       <w:r>
         <w:t>la reazione</w:t>
@@ -5640,7 +5943,6 @@
           <w:id w:val="-628098977"/>
           <w:citation/>
         </w:sdtPr>
-        <w:sdtEndPr/>
         <w:sdtContent>
           <w:r>
             <w:fldChar w:fldCharType="begin"/>
@@ -5762,11 +6064,16 @@
           <w:numId w:val="20"/>
         </w:numPr>
       </w:pPr>
-      <w:r>
-        <w:t xml:space="preserve">Selenium </w:t>
-      </w:r>
       <w:proofErr w:type="spellStart"/>
       <w:r>
+        <w:t>Selenium</w:t>
+      </w:r>
+      <w:proofErr w:type="spellEnd"/>
+      <w:r>
+        <w:t xml:space="preserve"> </w:t>
+      </w:r>
+      <w:proofErr w:type="spellStart"/>
+      <w:r>
         <w:t>Webdriver</w:t>
       </w:r>
       <w:proofErr w:type="spellEnd"/>
@@ -5787,14 +6094,18 @@
       </w:r>
       <w:proofErr w:type="spellEnd"/>
       <w:r>
-        <w:t xml:space="preserve">), questi gli permettono di tradurre le sue istruzioni generiche </w:t>
-      </w:r>
-      <w:r>
-        <w:lastRenderedPageBreak/>
-        <w:t xml:space="preserve">in una sintassi specifica per quel browser. Dalla versione </w:t>
-      </w:r>
-      <w:r>
-        <w:t xml:space="preserve">2.0, si è deciso di utilizzare funzionalità al livello del sistema operativo per interagire col browser, invece che utilizzare dei comandi in JavaScript; questo ha ridotto notevolmente il numero delle funzioni disponibili ma a favorito la creazione di versioni di Selenium ad </w:t>
+        <w:t xml:space="preserve">), questi gli permettono di tradurre le sue istruzioni generiche in una sintassi specifica per quel browser. Dalla versione </w:t>
+      </w:r>
+      <w:r>
+        <w:t xml:space="preserve">2.0, si è deciso di utilizzare funzionalità al livello del sistema operativo per interagire col browser, invece che utilizzare dei comandi in JavaScript; questo ha ridotto notevolmente il numero delle funzioni disponibili ma a favorito la creazione di versioni di </w:t>
+      </w:r>
+      <w:proofErr w:type="spellStart"/>
+      <w:r>
+        <w:t>Selenium</w:t>
+      </w:r>
+      <w:proofErr w:type="spellEnd"/>
+      <w:r>
+        <w:t xml:space="preserve"> ad </w:t>
       </w:r>
       <w:proofErr w:type="spellStart"/>
       <w:r>
@@ -5834,7 +6145,6 @@
           <w:id w:val="-1188450920"/>
           <w:citation/>
         </w:sdtPr>
-        <w:sdtEndPr/>
         <w:sdtContent>
           <w:r>
             <w:fldChar w:fldCharType="begin"/>
@@ -5871,9 +6181,11 @@
           <w:numId w:val="0"/>
         </w:numPr>
       </w:pPr>
+      <w:bookmarkStart w:id="125" w:name="_Toc3975521"/>
       <w:r>
         <w:t>2.4.1 WebDriver</w:t>
       </w:r>
+      <w:bookmarkEnd w:id="125"/>
     </w:p>
     <w:p>
       <w:r>
@@ -5940,6 +6252,7 @@
         </w:numPr>
       </w:pPr>
       <w:r>
+        <w:lastRenderedPageBreak/>
         <w:t>Local end: lato client, gestito tramite librerie che implementano le API</w:t>
       </w:r>
       <w:r>
@@ -5987,9 +6300,12 @@
       </w:r>
       <w:proofErr w:type="spellStart"/>
       <w:r>
-        <w:t>TestNG.</w:t>
+        <w:t>TestNG</w:t>
       </w:r>
       <w:proofErr w:type="spellEnd"/>
+      <w:r>
+        <w:t>.</w:t>
+      </w:r>
     </w:p>
     <w:p>
       <w:pPr>
@@ -6050,9 +6366,12 @@
       </w:r>
       <w:proofErr w:type="spellStart"/>
       <w:r>
-        <w:t>keyboard.</w:t>
+        <w:t>keyboard</w:t>
       </w:r>
       <w:proofErr w:type="spellEnd"/>
+      <w:r>
+        <w:t>.</w:t>
+      </w:r>
     </w:p>
     <w:p>
       <w:pPr>
@@ -6075,7 +6394,7 @@
         </w:numPr>
         <w:ind w:left="720" w:hanging="720"/>
       </w:pPr>
-      <w:bookmarkStart w:id="121" w:name="_Toc3889748"/>
+      <w:bookmarkStart w:id="126" w:name="_Toc3975522"/>
       <w:r>
         <w:t>2.4.</w:t>
       </w:r>
@@ -6089,7 +6408,7 @@
       <w:r>
         <w:t>Geckodriver</w:t>
       </w:r>
-      <w:bookmarkEnd w:id="121"/>
+      <w:bookmarkEnd w:id="126"/>
       <w:proofErr w:type="spellEnd"/>
     </w:p>
     <w:p>
@@ -6146,9 +6465,8 @@
         </w:numPr>
         <w:ind w:left="720" w:hanging="720"/>
       </w:pPr>
-      <w:bookmarkStart w:id="122" w:name="_Toc3889749"/>
-      <w:r>
-        <w:lastRenderedPageBreak/>
+      <w:bookmarkStart w:id="127" w:name="_Toc3975523"/>
+      <w:r>
         <w:t>2.4.</w:t>
       </w:r>
       <w:r>
@@ -6161,7 +6479,7 @@
       <w:r>
         <w:t>Golang</w:t>
       </w:r>
-      <w:bookmarkEnd w:id="122"/>
+      <w:bookmarkEnd w:id="127"/>
       <w:proofErr w:type="spellEnd"/>
     </w:p>
     <w:p>
@@ -6197,7 +6515,6 @@
           <w:id w:val="-1609034522"/>
           <w:citation/>
         </w:sdtPr>
-        <w:sdtEndPr/>
         <w:sdtContent>
           <w:r>
             <w:fldChar w:fldCharType="begin"/>
@@ -6227,11 +6544,6 @@
       </w:sdt>
     </w:p>
     <w:p>
-      <w:r>
-        <w:t>Questo package fornisce funzioni che permettono di avviare il server di Selenium (supporta sia Firefox che Chrome) e di inviargli dei comandi. Sarà quindi possibile navigare all’interno dei siti web, interagire con le pagine e gestire i cookie. Offre anche la possibilità di ridimensionare la finestra del browser e impostare un tempo massimo di attesa per il caricamento di una pagina.</w:t>
-      </w:r>
-    </w:p>
-    <w:p>
       <w:pPr>
         <w:rPr>
           <w:rFonts w:cs="Times New Roman"/>
@@ -6240,46 +6552,379 @@
         </w:rPr>
       </w:pPr>
       <w:r>
-        <w:rPr>
-          <w:rFonts w:cs="Times New Roman"/>
-          <w:sz w:val="60"/>
-          <w:szCs w:val="60"/>
-        </w:rPr>
-        <w:t>Capitolo 3</w:t>
-      </w:r>
-    </w:p>
-    <w:p>
-      <w:pPr>
-        <w:rPr>
-          <w:rFonts w:cs="Times New Roman"/>
-          <w:sz w:val="52"/>
-          <w:szCs w:val="52"/>
-        </w:rPr>
-      </w:pPr>
-      <w:r>
-        <w:rPr>
-          <w:rFonts w:cs="Times New Roman"/>
-          <w:sz w:val="52"/>
-          <w:szCs w:val="52"/>
-        </w:rPr>
+        <w:t>Questo package fornisce funzioni che permettono di avviare il server di Selenium (supporta sia Firefox che Chrome) e di inviargli dei comandi. Sarà quindi possibile navigare all’interno dei siti web, interagire con le pagine e gestire i cookie. Offre anche la possibilità di ridimensionare la finestra del browser e impostare un tempo massimo di attesa per il caricamento di una pagina.</w:t>
+      </w:r>
+    </w:p>
+    <w:p>
+      <w:pPr>
+        <w:pStyle w:val="Titolo1"/>
+        <w:numPr>
+          <w:ilvl w:val="0"/>
+          <w:numId w:val="9"/>
+        </w:numPr>
+      </w:pPr>
+      <w:bookmarkStart w:id="128" w:name="_Toc3975524"/>
+      <w:r>
         <w:t>Funzionalità</w:t>
       </w:r>
       <w:r>
-        <w:rPr>
-          <w:rFonts w:cs="Times New Roman"/>
-          <w:sz w:val="52"/>
-          <w:szCs w:val="52"/>
-        </w:rPr>
         <w:t xml:space="preserve"> e implementazione</w:t>
       </w:r>
       <w:r>
-        <w:rPr>
-          <w:rFonts w:cs="Times New Roman"/>
-          <w:sz w:val="52"/>
-          <w:szCs w:val="52"/>
-        </w:rPr>
         <w:t xml:space="preserve"> del prototipo</w:t>
       </w:r>
+      <w:bookmarkEnd w:id="128"/>
+    </w:p>
+    <w:p>
+      <w:pPr>
+        <w:rPr>
+          <w:lang w:eastAsia="it-IT"/>
+        </w:rPr>
+      </w:pPr>
+    </w:p>
+    <w:p>
+      <w:pPr>
+        <w:pStyle w:val="Titolo2"/>
+        <w:numPr>
+          <w:ilvl w:val="0"/>
+          <w:numId w:val="0"/>
+        </w:numPr>
+        <w:ind w:left="576" w:hanging="576"/>
+      </w:pPr>
+      <w:r>
+        <w:t xml:space="preserve">3.1 </w:t>
+      </w:r>
+      <w:r>
+        <w:t>Struttura Dati</w:t>
+      </w:r>
+    </w:p>
+    <w:p>
+      <w:r>
+        <w:t>Le strutture utilizzate per conservare le informazioni sugli autori e sugli articoli, sono conservate nel file “</w:t>
+      </w:r>
+      <w:proofErr w:type="spellStart"/>
+      <w:r>
+        <w:t>structures</w:t>
+      </w:r>
+      <w:proofErr w:type="spellEnd"/>
+      <w:r>
+        <w:t>/</w:t>
+      </w:r>
+      <w:proofErr w:type="spellStart"/>
+      <w:proofErr w:type="gramStart"/>
+      <w:r>
+        <w:t>structures.go</w:t>
+      </w:r>
+      <w:proofErr w:type="spellEnd"/>
+      <w:proofErr w:type="gramEnd"/>
+      <w:r>
+        <w:t>”.</w:t>
+      </w:r>
+    </w:p>
+    <w:p>
+      <w:pPr>
+        <w:pStyle w:val="Titolo2"/>
+        <w:numPr>
+          <w:ilvl w:val="0"/>
+          <w:numId w:val="0"/>
+        </w:numPr>
+        <w:ind w:left="576" w:hanging="576"/>
+      </w:pPr>
+      <w:r>
+        <w:t xml:space="preserve">3.2 Ricerca su Google </w:t>
+      </w:r>
+      <w:proofErr w:type="spellStart"/>
+      <w:r>
+        <w:t>Scholar</w:t>
+      </w:r>
+      <w:proofErr w:type="spellEnd"/>
+    </w:p>
+    <w:p/>
+    <w:p>
+      <w:pPr>
+        <w:pStyle w:val="Titolo3"/>
+        <w:numPr>
+          <w:ilvl w:val="0"/>
+          <w:numId w:val="0"/>
+        </w:numPr>
+        <w:ind w:left="720" w:hanging="720"/>
+      </w:pPr>
+      <w:r>
+        <w:lastRenderedPageBreak/>
+        <w:t>3.2.1 Esplorazione su 1 livello (</w:t>
+      </w:r>
+      <w:proofErr w:type="spellStart"/>
+      <w:r>
+        <w:t>firstN</w:t>
+      </w:r>
+      <w:proofErr w:type="spellEnd"/>
+      <w:r>
+        <w:t>)</w:t>
+      </w:r>
+    </w:p>
+    <w:p>
+      <w:pPr>
+        <w:pStyle w:val="Titolo3"/>
+        <w:numPr>
+          <w:ilvl w:val="0"/>
+          <w:numId w:val="0"/>
+        </w:numPr>
+        <w:ind w:left="720" w:hanging="720"/>
+      </w:pPr>
+      <w:r>
+        <w:t>3.2.2 Esplorazione in profondità (</w:t>
+      </w:r>
+      <w:proofErr w:type="spellStart"/>
+      <w:r>
+        <w:t>everFirst</w:t>
+      </w:r>
+      <w:proofErr w:type="spellEnd"/>
+      <w:r>
+        <w:t>)</w:t>
+      </w:r>
+    </w:p>
+    <w:p>
+      <w:pPr>
+        <w:pStyle w:val="Titolo3"/>
+        <w:numPr>
+          <w:ilvl w:val="0"/>
+          <w:numId w:val="0"/>
+        </w:numPr>
+        <w:ind w:left="720" w:hanging="720"/>
+      </w:pPr>
+      <w:r>
+        <w:t>3.2.3 Esplorazione in parallelo (</w:t>
+      </w:r>
+      <w:proofErr w:type="spellStart"/>
+      <w:r>
+        <w:t>concurency</w:t>
+      </w:r>
+      <w:proofErr w:type="spellEnd"/>
+      <w:r>
+        <w:t>)</w:t>
+      </w:r>
+    </w:p>
+    <w:p>
+      <w:pPr>
+        <w:pStyle w:val="Titolo4"/>
+        <w:numPr>
+          <w:ilvl w:val="0"/>
+          <w:numId w:val="0"/>
+        </w:numPr>
+        <w:ind w:left="864" w:hanging="864"/>
+      </w:pPr>
+      <w:r>
+        <w:t>3.2.3.1 Multitasking in Go</w:t>
+      </w:r>
+    </w:p>
+    <w:p/>
+    <w:p/>
+    <w:p>
+      <w:pPr>
+        <w:pStyle w:val="Titolo2"/>
+        <w:numPr>
+          <w:ilvl w:val="0"/>
+          <w:numId w:val="0"/>
+        </w:numPr>
+        <w:ind w:left="576" w:hanging="576"/>
+      </w:pPr>
+      <w:r>
+        <w:t xml:space="preserve">3.3 Ricerca su Microsoft </w:t>
+      </w:r>
+      <w:proofErr w:type="spellStart"/>
+      <w:r>
+        <w:t>Academic</w:t>
+      </w:r>
+      <w:proofErr w:type="spellEnd"/>
+    </w:p>
+    <w:p/>
+    <w:p>
+      <w:pPr>
+        <w:pStyle w:val="Titolo2"/>
+        <w:numPr>
+          <w:ilvl w:val="0"/>
+          <w:numId w:val="0"/>
+        </w:numPr>
+        <w:ind w:left="576" w:hanging="576"/>
+      </w:pPr>
+      <w:r>
+        <w:t xml:space="preserve">3.4 </w:t>
+      </w:r>
+      <w:r>
+        <w:t>Prer</w:t>
+      </w:r>
+      <w:r>
+        <w:t>equisiti</w:t>
+      </w:r>
+    </w:p>
+    <w:p>
+      <w:r>
+        <w:t xml:space="preserve">Il codice è stato sviluppato su </w:t>
+      </w:r>
+      <w:proofErr w:type="spellStart"/>
+      <w:r>
+        <w:t>Debian</w:t>
+      </w:r>
+      <w:proofErr w:type="spellEnd"/>
+      <w:r>
+        <w:t xml:space="preserve"> 9 ed è compatibile con tutte le distribuzioni Linux. Per poter eseguire il programma è necessario avere java 8 come default e il pacchetto “</w:t>
+      </w:r>
+      <w:proofErr w:type="spellStart"/>
+      <w:r>
+        <w:t>xvfb</w:t>
+      </w:r>
+      <w:proofErr w:type="spellEnd"/>
+      <w:r>
+        <w:t>”</w:t>
+      </w:r>
+      <w:r>
+        <w:t xml:space="preserve"> </w:t>
+      </w:r>
+      <w:sdt>
+        <w:sdtPr>
+          <w:id w:val="1087032877"/>
+          <w:citation/>
+        </w:sdtPr>
+        <w:sdtContent>
+          <w:r>
+            <w:fldChar w:fldCharType="begin"/>
+          </w:r>
+          <w:r>
+            <w:instrText xml:space="preserve"> CITATION Xvf \l 1040 </w:instrText>
+          </w:r>
+          <w:r>
+            <w:fldChar w:fldCharType="separate"/>
+          </w:r>
+          <w:r>
+            <w:rPr>
+              <w:noProof/>
+            </w:rPr>
+            <w:t>[19]</w:t>
+          </w:r>
+          <w:r>
+            <w:fldChar w:fldCharType="end"/>
+          </w:r>
+        </w:sdtContent>
+      </w:sdt>
+      <w:r>
+        <w:t xml:space="preserve"> che </w:t>
+      </w:r>
+      <w:r>
+        <w:t>fornisce un server X</w:t>
+      </w:r>
+      <w:r>
+        <w:t>,</w:t>
+      </w:r>
+      <w:r>
+        <w:t xml:space="preserve"> che può essere eseguito su sistemi senza schermo e senza dispositivi fisici di input</w:t>
+      </w:r>
+      <w:r>
+        <w:t>;</w:t>
+      </w:r>
+      <w:r>
+        <w:t xml:space="preserve"> </w:t>
+      </w:r>
+      <w:r>
+        <w:t>questo pacchetto</w:t>
+      </w:r>
+      <w:r>
+        <w:t xml:space="preserve"> emula un </w:t>
+      </w:r>
+      <w:proofErr w:type="spellStart"/>
+      <w:r>
+        <w:t>framebuffer</w:t>
+      </w:r>
+      <w:proofErr w:type="spellEnd"/>
+      <w:r>
+        <w:t xml:space="preserve"> muto usando la memoria virtuale</w:t>
+      </w:r>
+      <w:r>
+        <w:t xml:space="preserve">. </w:t>
+      </w:r>
+      <w:r>
+        <w:t xml:space="preserve">Queste due dipendenze sono necessarie a </w:t>
+      </w:r>
+      <w:proofErr w:type="spellStart"/>
+      <w:r>
+        <w:t>Selenium</w:t>
+      </w:r>
+      <w:proofErr w:type="spellEnd"/>
+      <w:r>
+        <w:t>.</w:t>
+      </w:r>
+    </w:p>
+    <w:p>
+      <w:r>
+        <w:t>È anche necessario avere l’ambiente di Go installato; con tutte le librerie base e le variabili d’ambiente settate in modo corretto (GOPATH e GOBIN).</w:t>
+      </w:r>
+      <w:sdt>
+        <w:sdtPr>
+          <w:id w:val="-1679040017"/>
+          <w:citation/>
+        </w:sdtPr>
+        <w:sdtContent>
+          <w:r>
+            <w:fldChar w:fldCharType="begin"/>
+          </w:r>
+          <w:r>
+            <w:instrText xml:space="preserve"> CITATION GoI \l 1040 </w:instrText>
+          </w:r>
+          <w:r>
+            <w:fldChar w:fldCharType="separate"/>
+          </w:r>
+          <w:r>
+            <w:rPr>
+              <w:noProof/>
+            </w:rPr>
+            <w:t xml:space="preserve"> </w:t>
+          </w:r>
+          <w:r>
+            <w:rPr>
+              <w:noProof/>
+            </w:rPr>
+            <w:t>[19]</w:t>
+          </w:r>
+          <w:r>
+            <w:fldChar w:fldCharType="end"/>
+          </w:r>
+        </w:sdtContent>
+      </w:sdt>
+    </w:p>
+    <w:p>
+      <w:r>
+        <w:t xml:space="preserve">Dal momento che il codice è disponibile solo su </w:t>
+      </w:r>
+      <w:proofErr w:type="spellStart"/>
+      <w:r>
+        <w:t>Github</w:t>
+      </w:r>
+      <w:proofErr w:type="spellEnd"/>
+      <w:r>
+        <w:t>, è necessario avere il comando sul terminale o l’applicazione desktop installata.</w:t>
+      </w:r>
+      <w:bookmarkStart w:id="129" w:name="_GoBack"/>
+      <w:bookmarkEnd w:id="129"/>
+    </w:p>
+    <w:p/>
+    <w:p/>
+    <w:p>
+      <w:pPr>
+        <w:spacing w:line="276" w:lineRule="auto"/>
+        <w:rPr>
+          <w:rFonts w:cs="Times New Roman"/>
+          <w:sz w:val="38"/>
+          <w:szCs w:val="38"/>
+        </w:rPr>
+      </w:pPr>
+    </w:p>
+    <w:p>
+      <w:pPr>
+        <w:spacing w:line="276" w:lineRule="auto"/>
+        <w:rPr>
+          <w:rFonts w:cs="Times New Roman"/>
+          <w:szCs w:val="24"/>
+        </w:rPr>
+      </w:pPr>
     </w:p>
     <w:p>
       <w:pPr>
@@ -6408,6 +7053,7 @@
           <w:rFonts w:cs="Times New Roman"/>
           <w:szCs w:val="24"/>
         </w:rPr>
+        <w:lastRenderedPageBreak/>
         <w:t>Idea: potrei disporre gli elementi del grafo per data per avere un’idea di come si è evoluto l’argomento. Potrei filtrare i risultati per un certo range (es. 1980-1990) e ordinarli per rilevanza per ottenere i risultati più rilevanti per quel periodo. Quelli che compaiono anche in altre ricerche saranno quelli che hanno contribuito maggiormente allo state of art.</w:t>
       </w:r>
     </w:p>
@@ -6521,7 +7167,6 @@
           <w:sz w:val="38"/>
           <w:szCs w:val="38"/>
         </w:rPr>
-        <w:lastRenderedPageBreak/>
         <w:t>3.2 Obbiettivo su Google Scholar</w:t>
       </w:r>
     </w:p>
@@ -6722,7 +7367,15 @@
           <w:rFonts w:cs="Times New Roman"/>
           <w:szCs w:val="24"/>
         </w:rPr>
-        <w:t>Spesso in MA (meno frequentemente anche in GS) gli articoli sono presenti più volte con date di pubblicazione diverse e tutte queste occorrenze hanno un numero di citazioni diverso. Come dovrei gestire questo problema? Considero il numero di citazioni come la somma di tutti quelli presenti, come solo quello della data di pubblicazione effettiva (che a volte non è neppure presente, in questo caso dovrei usare quello meno recente).</w:t>
+        <w:t xml:space="preserve">Spesso in MA (meno frequentemente anche in GS) gli articoli sono presenti più volte con date di pubblicazione diverse e tutte queste occorrenze hanno un numero di citazioni diverso. Come dovrei gestire questo problema? Considero il numero di citazioni come la somma di tutti </w:t>
+      </w:r>
+      <w:r>
+        <w:rPr>
+          <w:rFonts w:cs="Times New Roman"/>
+          <w:szCs w:val="24"/>
+        </w:rPr>
+        <w:lastRenderedPageBreak/>
+        <w:t>quelli presenti, come solo quello della data di pubblicazione effettiva (che a volte non è neppure presente, in questo caso dovrei usare quello meno recente).</w:t>
       </w:r>
     </w:p>
     <w:p>
@@ -6809,7 +7462,6 @@
           <w:rFonts w:cs="Times New Roman"/>
           <w:szCs w:val="24"/>
         </w:rPr>
-        <w:lastRenderedPageBreak/>
         <w:t>Pb: MA è difficile cercare un anno specifico e non è possibile ordinare i risultati perché sono troppi. Alternativa: potrei farlo solo per una certa categoria, una delle 19 top-</w:t>
       </w:r>
       <w:proofErr w:type="spellStart"/>
@@ -7032,6 +7684,46 @@
           <w:szCs w:val="24"/>
         </w:rPr>
         <w:t>Incrociare i risultati dei documenti rilevanti tra Google Scholar e Microsoft Academic, confrontando i titoli degli articoli in modo intelligente (perché a volte i titoli differiscono tra i due motori di ricerca). Una soluzione potrebbe essere confrontare anche gli autori (che però non sono completamente presenti su Scholar) e la data (che non riesco a ricavare da Academic). Come ulteriore problema le date sono spesso diverse tra i due e lo stesso articolo è presente più volte con date diverse.</w:t>
+      </w:r>
+    </w:p>
+    <w:p>
+      <w:pPr>
+        <w:spacing w:line="276" w:lineRule="auto"/>
+        <w:rPr>
+          <w:rFonts w:cs="Times New Roman"/>
+          <w:szCs w:val="24"/>
+        </w:rPr>
+      </w:pPr>
+      <w:r>
+        <w:rPr>
+          <w:rFonts w:cs="Times New Roman"/>
+          <w:szCs w:val="24"/>
+        </w:rPr>
+        <w:lastRenderedPageBreak/>
+        <w:t xml:space="preserve">Riuscire a raccogliere più informazioni dagli articoli su Microsoft </w:t>
+      </w:r>
+      <w:proofErr w:type="spellStart"/>
+      <w:r>
+        <w:rPr>
+          <w:rFonts w:cs="Times New Roman"/>
+          <w:szCs w:val="24"/>
+        </w:rPr>
+        <w:t>Academic</w:t>
+      </w:r>
+      <w:proofErr w:type="spellEnd"/>
+      <w:r>
+        <w:rPr>
+          <w:rFonts w:cs="Times New Roman"/>
+          <w:szCs w:val="24"/>
+        </w:rPr>
+        <w:t>, come la data</w:t>
+      </w:r>
+      <w:r>
+        <w:rPr>
+          <w:rFonts w:cs="Times New Roman"/>
+          <w:szCs w:val="24"/>
+        </w:rPr>
+        <w:t xml:space="preserve"> e l’abstract.</w:t>
       </w:r>
     </w:p>
     <w:p>
@@ -7063,7 +7755,7 @@
         </w:rPr>
       </w:pPr>
     </w:p>
-    <w:bookmarkStart w:id="123" w:name="_Toc3889750" w:displacedByCustomXml="next"/>
+    <w:bookmarkStart w:id="130" w:name="_Toc3975525" w:displacedByCustomXml="next"/>
     <w:sdt>
       <w:sdtPr>
         <w:rPr>
@@ -7094,24 +7786,16 @@
               <w:ilvl w:val="0"/>
               <w:numId w:val="10"/>
             </w:numPr>
-            <w:rPr>
-              <w:color w:val="000000" w:themeColor="text1"/>
-            </w:rPr>
           </w:pPr>
           <w:r>
             <w:rPr>
-              <w:rFonts w:ascii="Times New Roman" w:hAnsi="Times New Roman" w:cs="Times New Roman"/>
-              <w:color w:val="000000" w:themeColor="text1"/>
-              <w:sz w:val="52"/>
+              <w:rFonts w:cs="Times New Roman"/>
               <w:szCs w:val="52"/>
             </w:rPr>
             <w:t>Bibliografia</w:t>
           </w:r>
-          <w:bookmarkEnd w:id="123"/>
+          <w:bookmarkEnd w:id="130"/>
           <w:r>
-            <w:rPr>
-              <w:color w:val="000000" w:themeColor="text1"/>
-            </w:rPr>
             <w:t xml:space="preserve"> </w:t>
           </w:r>
         </w:p>
@@ -7120,7 +7804,6 @@
             <w:id w:val="111145805"/>
             <w:bibliography/>
           </w:sdtPr>
-          <w:sdtEndPr/>
           <w:sdtContent>
             <w:p>
               <w:pPr>
@@ -7225,7 +7908,6 @@
                       <w:rPr>
                         <w:noProof/>
                       </w:rPr>
-                      <w:lastRenderedPageBreak/>
                       <w:t xml:space="preserve">[2] </w:t>
                     </w:r>
                   </w:p>
@@ -7662,6 +8344,7 @@
                       <w:rPr>
                         <w:noProof/>
                       </w:rPr>
+                      <w:lastRenderedPageBreak/>
                       <w:t xml:space="preserve">[11] </w:t>
                     </w:r>
                   </w:p>
@@ -7996,7 +8679,6 @@
                       <w:rPr>
                         <w:noProof/>
                       </w:rPr>
-                      <w:lastRenderedPageBreak/>
                       <w:t xml:space="preserve">[18] </w:t>
                     </w:r>
                   </w:p>
@@ -8067,16 +8749,7 @@
                         <w:noProof/>
                         <w:lang w:val="en-GB"/>
                       </w:rPr>
-                      <w:t>«WebDriver Advantages,» [Online]. Available: https://ww</w:t>
-                    </w:r>
-                    <w:bookmarkStart w:id="124" w:name="_GoBack"/>
-                    <w:bookmarkEnd w:id="124"/>
-                    <w:r>
-                      <w:rPr>
-                        <w:noProof/>
-                        <w:lang w:val="en-GB"/>
-                      </w:rPr>
-                      <w:t>w.softwaretestingclass.com/what-is-selenium-webdriver-selenium-training-series/.</w:t>
+                      <w:t>«WebDriver Advantages,» [Online]. Available: https://www.softwaretestingclass.com/what-is-selenium-webdriver-selenium-training-series/.</w:t>
                     </w:r>
                   </w:p>
                 </w:tc>
@@ -8159,7 +8832,6 @@
         <w:docPartUnique/>
       </w:docPartObj>
     </w:sdtPr>
-    <w:sdtEndPr/>
     <w:sdtContent>
       <w:p>
         <w:pPr>
@@ -10817,7 +11489,7 @@
     <w:link w:val="Titolo1Carattere"/>
     <w:uiPriority w:val="9"/>
     <w:qFormat/>
-    <w:rsid w:val="00EE1710"/>
+    <w:rsid w:val="000D733D"/>
     <w:pPr>
       <w:keepNext/>
       <w:keepLines/>
@@ -10828,9 +11500,8 @@
       <w:outlineLvl w:val="0"/>
     </w:pPr>
     <w:rPr>
-      <w:rFonts w:asciiTheme="majorHAnsi" w:eastAsiaTheme="majorEastAsia" w:hAnsiTheme="majorHAnsi" w:cstheme="majorBidi"/>
-      <w:color w:val="2F5496" w:themeColor="accent1" w:themeShade="BF"/>
-      <w:sz w:val="32"/>
+      <w:rFonts w:eastAsiaTheme="majorEastAsia" w:cstheme="majorBidi"/>
+      <w:sz w:val="52"/>
       <w:szCs w:val="32"/>
       <w:lang w:eastAsia="it-IT"/>
     </w:rPr>
@@ -10891,10 +11562,9 @@
     <w:next w:val="Normale"/>
     <w:link w:val="Titolo4Carattere"/>
     <w:uiPriority w:val="9"/>
-    <w:semiHidden/>
     <w:unhideWhenUsed/>
     <w:qFormat/>
-    <w:rsid w:val="00CB0C53"/>
+    <w:rsid w:val="00415B29"/>
     <w:pPr>
       <w:keepNext/>
       <w:keepLines/>
@@ -10906,10 +11576,9 @@
       <w:outlineLvl w:val="3"/>
     </w:pPr>
     <w:rPr>
-      <w:rFonts w:asciiTheme="majorHAnsi" w:eastAsiaTheme="majorEastAsia" w:hAnsiTheme="majorHAnsi" w:cstheme="majorBidi"/>
-      <w:i/>
+      <w:rFonts w:eastAsiaTheme="majorEastAsia" w:cstheme="majorBidi"/>
       <w:iCs/>
-      <w:color w:val="2F5496" w:themeColor="accent1" w:themeShade="BF"/>
+      <w:sz w:val="38"/>
     </w:rPr>
   </w:style>
   <w:style w:type="paragraph" w:styleId="Titolo5">
@@ -11145,11 +11814,11 @@
     <w:basedOn w:val="Carpredefinitoparagrafo"/>
     <w:link w:val="Titolo1"/>
     <w:uiPriority w:val="9"/>
-    <w:rsid w:val="00EE1710"/>
+    <w:rsid w:val="000D733D"/>
     <w:rPr>
-      <w:rFonts w:asciiTheme="majorHAnsi" w:eastAsiaTheme="majorEastAsia" w:hAnsiTheme="majorHAnsi" w:cstheme="majorBidi"/>
-      <w:color w:val="2F5496" w:themeColor="accent1" w:themeShade="BF"/>
-      <w:sz w:val="32"/>
+      <w:rFonts w:ascii="Times New Roman" w:eastAsiaTheme="majorEastAsia" w:hAnsi="Times New Roman" w:cstheme="majorBidi"/>
+      <w:color w:val="000000" w:themeColor="text1"/>
+      <w:sz w:val="52"/>
       <w:szCs w:val="32"/>
       <w:lang w:eastAsia="it-IT"/>
     </w:rPr>
@@ -11196,13 +11865,12 @@
     <w:basedOn w:val="Carpredefinitoparagrafo"/>
     <w:link w:val="Titolo4"/>
     <w:uiPriority w:val="9"/>
-    <w:semiHidden/>
-    <w:rsid w:val="00CB0C53"/>
+    <w:rsid w:val="00415B29"/>
     <w:rPr>
-      <w:rFonts w:asciiTheme="majorHAnsi" w:eastAsiaTheme="majorEastAsia" w:hAnsiTheme="majorHAnsi" w:cstheme="majorBidi"/>
-      <w:i/>
+      <w:rFonts w:ascii="Times New Roman" w:eastAsiaTheme="majorEastAsia" w:hAnsi="Times New Roman" w:cstheme="majorBidi"/>
       <w:iCs/>
-      <w:color w:val="2F5496" w:themeColor="accent1" w:themeShade="BF"/>
+      <w:color w:val="000000" w:themeColor="text1"/>
+      <w:sz w:val="38"/>
     </w:rPr>
   </w:style>
   <w:style w:type="character" w:customStyle="1" w:styleId="Titolo5Carattere">
@@ -11438,6 +12106,18 @@
       <w:color w:val="000000" w:themeColor="text1"/>
       <w:sz w:val="18"/>
       <w:szCs w:val="18"/>
+    </w:rPr>
+  </w:style>
+  <w:style w:type="character" w:styleId="Collegamentovisitato">
+    <w:name w:val="FollowedHyperlink"/>
+    <w:basedOn w:val="Carpredefinitoparagrafo"/>
+    <w:uiPriority w:val="99"/>
+    <w:semiHidden/>
+    <w:unhideWhenUsed/>
+    <w:rsid w:val="000D733D"/>
+    <w:rPr>
+      <w:color w:val="954F72" w:themeColor="followedHyperlink"/>
+      <w:u w:val="single"/>
     </w:rPr>
   </w:style>
 </w:styles>
@@ -11949,13 +12629,29 @@
     <b:Guid>{5D8984A1-EDFE-4F0C-8110-651D456D041A}</b:Guid>
     <b:Title>WebDriver Advantages</b:Title>
     <b:URL>https://www.softwaretestingclass.com/what-is-selenium-webdriver-selenium-training-series/</b:URL>
+    <b:RefOrder>21</b:RefOrder>
+  </b:Source>
+  <b:Source>
+    <b:Tag>GoI</b:Tag>
+    <b:SourceType>InternetSite</b:SourceType>
+    <b:Guid>{F9057F0E-1FFE-42E9-8406-5470CB5CE390}</b:Guid>
+    <b:Title>Go Installation</b:Title>
+    <b:URL>https://golang.org/doc/install</b:URL>
+    <b:RefOrder>20</b:RefOrder>
+  </b:Source>
+  <b:Source>
+    <b:Tag>Xvf</b:Tag>
+    <b:SourceType>InternetSite</b:SourceType>
+    <b:Guid>{B3629D59-5187-4671-BD79-54927C85FC8C}</b:Guid>
+    <b:Title>Xvfb Debian</b:Title>
+    <b:URL>https://packages.debian.org/sid/xvfb</b:URL>
     <b:RefOrder>19</b:RefOrder>
   </b:Source>
 </b:Sources>
 </file>
 
 <file path=customXml/itemProps1.xml><?xml version="1.0" encoding="utf-8"?>
-<ds:datastoreItem xmlns:ds="http://schemas.openxmlformats.org/officeDocument/2006/customXml" ds:itemID="{4D8652E8-9EBC-43A8-B770-7A66DACED6F3}">
+<ds:datastoreItem xmlns:ds="http://schemas.openxmlformats.org/officeDocument/2006/customXml" ds:itemID="{84DB011E-55EA-4943-8EA2-8289D5FB8EE2}">
   <ds:schemaRefs>
     <ds:schemaRef ds:uri="http://schemas.openxmlformats.org/officeDocument/2006/bibliography"/>
   </ds:schemaRefs>

</xml_diff>

<commit_message>
finito 2.1 motori di ricerca
</commit_message>
<xml_diff>
--- a/tesi.docx
+++ b/tesi.docx
@@ -2026,23 +2026,7 @@
           <w:rFonts w:cs="Times New Roman"/>
           <w:szCs w:val="24"/>
         </w:rPr>
-        <w:t xml:space="preserve">Per raggiungere tutti questi obbiettivi è necessario scrivere articoli di qualità ed è per cui fondamentale informarsi approfonditamente sull’argomento, prima di iniziare il lavoro. La prima legge della comunicazione di </w:t>
-      </w:r>
-      <w:proofErr w:type="spellStart"/>
-      <w:r>
-        <w:rPr>
-          <w:rFonts w:cs="Times New Roman"/>
-          <w:szCs w:val="24"/>
-        </w:rPr>
-        <w:t>Wittington</w:t>
-      </w:r>
-      <w:proofErr w:type="spellEnd"/>
-      <w:r>
-        <w:rPr>
-          <w:rFonts w:cs="Times New Roman"/>
-          <w:szCs w:val="24"/>
-        </w:rPr>
-        <w:t xml:space="preserve"> dice che “quando qualcuno spiega un argomento che non ha ben capito, sarà compreso solo da chi ne sa più di lui”</w:t>
+        <w:t>Per raggiungere tutti questi obbiettivi è necessario scrivere articoli di qualità ed è per cui fondamentale informarsi approfonditamente sull’argomento, prima di iniziare il lavoro. La prima legge della comunicazione di Wittington dice che “quando qualcuno spiega un argomento che non ha ben capito, sarà compreso solo da chi ne sa più di lui”</w:t>
       </w:r>
       <w:sdt>
         <w:sdtPr>
@@ -2237,23 +2221,13 @@
         </w:rPr>
         <w:t xml:space="preserve"> denominata </w:t>
       </w:r>
-      <w:proofErr w:type="spellStart"/>
       <w:r>
         <w:rPr>
           <w:rFonts w:cs="Times New Roman"/>
           <w:i/>
           <w:szCs w:val="24"/>
         </w:rPr>
-        <w:t>related</w:t>
-      </w:r>
-      <w:proofErr w:type="spellEnd"/>
-      <w:r>
-        <w:rPr>
-          <w:rFonts w:cs="Times New Roman"/>
-          <w:i/>
-          <w:szCs w:val="24"/>
-        </w:rPr>
-        <w:t xml:space="preserve"> work</w:t>
+        <w:t>related work</w:t>
       </w:r>
       <w:r>
         <w:rPr>
@@ -2871,23 +2845,7 @@
           <w:rFonts w:cs="Times New Roman"/>
           <w:szCs w:val="24"/>
         </w:rPr>
-        <w:t xml:space="preserve"> che è il punto di riferimento per quanto riguarda la letteratura scientifica biomedica; altri invece trattano tutti i campi di studio, un esempio è Google </w:t>
-      </w:r>
-      <w:proofErr w:type="spellStart"/>
-      <w:r>
-        <w:rPr>
-          <w:rFonts w:cs="Times New Roman"/>
-          <w:szCs w:val="24"/>
-        </w:rPr>
-        <w:t>Scholar</w:t>
-      </w:r>
-      <w:proofErr w:type="spellEnd"/>
-      <w:r>
-        <w:rPr>
-          <w:rFonts w:cs="Times New Roman"/>
-          <w:szCs w:val="24"/>
-        </w:rPr>
-        <w:t xml:space="preserve"> che cerca nel Web qualsiasi tipo di articolo (anche non di carattere scientifico).</w:t>
+        <w:t xml:space="preserve"> che è il punto di riferimento per quanto riguarda la letteratura scientifica biomedica; altri invece trattano tutti i campi di studio, un esempio è Google Scholar che cerca nel Web qualsiasi tipo di articolo (anche non di carattere scientifico).</w:t>
       </w:r>
     </w:p>
     <w:p>
@@ -3075,39 +3033,7 @@
           <w:rFonts w:cs="Times New Roman"/>
           <w:szCs w:val="24"/>
         </w:rPr>
-        <w:t xml:space="preserve">le API </w:t>
-      </w:r>
-      <w:proofErr w:type="spellStart"/>
-      <w:r>
-        <w:rPr>
-          <w:rFonts w:cs="Times New Roman"/>
-          <w:szCs w:val="24"/>
-        </w:rPr>
-        <w:t>Academic</w:t>
-      </w:r>
-      <w:proofErr w:type="spellEnd"/>
-      <w:r>
-        <w:rPr>
-          <w:rFonts w:cs="Times New Roman"/>
-          <w:szCs w:val="24"/>
-        </w:rPr>
-        <w:t xml:space="preserve"> Knowledge di Microsoft </w:t>
-      </w:r>
-      <w:proofErr w:type="spellStart"/>
-      <w:r>
-        <w:rPr>
-          <w:rFonts w:cs="Times New Roman"/>
-          <w:szCs w:val="24"/>
-        </w:rPr>
-        <w:t>Academic</w:t>
-      </w:r>
-      <w:proofErr w:type="spellEnd"/>
-      <w:r>
-        <w:rPr>
-          <w:rFonts w:cs="Times New Roman"/>
-          <w:szCs w:val="24"/>
-        </w:rPr>
-        <w:t xml:space="preserve"> che offrono servizi come il completamento automatico delle query e una migliore visualizzazione dei risultati, tramite grafici e tabelle</w:t>
+        <w:t>le API Academic Knowledge di Microsoft Academic che offrono servizi come il completamento automatico delle query e una migliore visualizzazione dei risultati, tramite grafici e tabelle</w:t>
       </w:r>
       <w:r>
         <w:rPr>
@@ -3128,23 +3054,7 @@
           <w:rFonts w:cs="Times New Roman"/>
           <w:szCs w:val="24"/>
         </w:rPr>
-        <w:t xml:space="preserve"> Altri limiti possono essere la lentezza nell’eseguire le query, quindi il lasso di tempo che trascorre dal momento in cui premo invio e quando mi vengono mostrati i risultati (problema che affligge particolarmente Microsoft </w:t>
-      </w:r>
-      <w:proofErr w:type="spellStart"/>
-      <w:r>
-        <w:rPr>
-          <w:rFonts w:cs="Times New Roman"/>
-          <w:szCs w:val="24"/>
-        </w:rPr>
-        <w:t>Academic</w:t>
-      </w:r>
-      <w:proofErr w:type="spellEnd"/>
-      <w:r>
-        <w:rPr>
-          <w:rFonts w:cs="Times New Roman"/>
-          <w:szCs w:val="24"/>
-        </w:rPr>
-        <w:t>)</w:t>
+        <w:t xml:space="preserve"> Altri limiti possono essere la lentezza nell’eseguire le query, quindi il lasso di tempo che trascorre dal momento in cui premo invio e quando mi vengono mostrati i risultati (problema che affligge particolarmente Microsoft Academic)</w:t>
       </w:r>
       <w:r>
         <w:rPr>
@@ -3158,23 +3068,7 @@
           <w:rFonts w:cs="Times New Roman"/>
           <w:szCs w:val="24"/>
         </w:rPr>
-        <w:t xml:space="preserve">ppure il numero limitato di richieste che soddisfano in un certo lasso di tempo, </w:t>
-      </w:r>
-      <w:proofErr w:type="spellStart"/>
-      <w:r>
-        <w:rPr>
-          <w:rFonts w:cs="Times New Roman"/>
-          <w:szCs w:val="24"/>
-        </w:rPr>
-        <w:t>Scholar</w:t>
-      </w:r>
-      <w:proofErr w:type="spellEnd"/>
-      <w:r>
-        <w:rPr>
-          <w:rFonts w:cs="Times New Roman"/>
-          <w:szCs w:val="24"/>
-        </w:rPr>
-        <w:t xml:space="preserve"> per esempio, dopo che l’utente ha trascorso del tempo a navigare nel sito </w:t>
+        <w:t xml:space="preserve">ppure il numero limitato di richieste che soddisfano in un certo lasso di tempo, Scholar per esempio, dopo che l’utente ha trascorso del tempo a navigare nel sito </w:t>
       </w:r>
       <w:r>
         <w:rPr>
@@ -3373,23 +3267,7 @@
           <w:rFonts w:cs="Times New Roman"/>
           <w:szCs w:val="24"/>
         </w:rPr>
-        <w:t xml:space="preserve"> Microsoft </w:t>
-      </w:r>
-      <w:proofErr w:type="spellStart"/>
-      <w:r>
-        <w:rPr>
-          <w:rFonts w:cs="Times New Roman"/>
-          <w:szCs w:val="24"/>
-        </w:rPr>
-        <w:t>Academic</w:t>
-      </w:r>
-      <w:proofErr w:type="spellEnd"/>
-      <w:r>
-        <w:rPr>
-          <w:rFonts w:cs="Times New Roman"/>
-          <w:szCs w:val="24"/>
-        </w:rPr>
-        <w:t xml:space="preserve"> permette di specificare un range di date entro il quale deve </w:t>
+        <w:t xml:space="preserve"> Microsoft Academic permette di specificare un range di date entro il quale deve </w:t>
       </w:r>
       <w:r>
         <w:rPr>
@@ -3461,28 +3339,28 @@
           <w:rFonts w:cs="Times New Roman"/>
           <w:szCs w:val="24"/>
         </w:rPr>
-        <w:t xml:space="preserve">. </w:t>
-      </w:r>
-      <w:r>
-        <w:rPr>
-          <w:rFonts w:cs="Times New Roman"/>
-          <w:szCs w:val="24"/>
-        </w:rPr>
-        <w:t>In questo grafo, i nodi sono gli articoli mentre gli archi rappresentano le citazioni</w:t>
-      </w:r>
-      <w:r>
-        <w:rPr>
-          <w:rFonts w:cs="Times New Roman"/>
-          <w:szCs w:val="24"/>
-        </w:rPr>
-        <w:t>; l</w:t>
-      </w:r>
-      <w:r>
-        <w:rPr>
-          <w:rFonts w:cs="Times New Roman"/>
-          <w:szCs w:val="24"/>
-        </w:rPr>
-        <w:t>’idea è quella di partire da una o più pubblicazioni, raccoglierne gli articoli correlati e costruire dei grafi da cui estrarre informazioni</w:t>
+        <w:t>. In questo grafo, i nodi sono gli articoli mentre gli archi rappresentano le citazioni; l’idea è quella di partire da una o più pubblicazioni, raccoglierne gli articoli correlati e costruire dei grafi da cui estrarre informazioni, come gli articoli e gli autori più importanti per un certo insieme di parole chiave o i temi più diffusi.</w:t>
+      </w:r>
+      <w:r>
+        <w:rPr>
+          <w:rFonts w:cs="Times New Roman"/>
+          <w:szCs w:val="24"/>
+        </w:rPr>
+        <w:t xml:space="preserve"> </w:t>
+      </w:r>
+      <w:r>
+        <w:rPr>
+          <w:rFonts w:cs="Times New Roman"/>
+          <w:szCs w:val="24"/>
+        </w:rPr>
+        <w:t xml:space="preserve">L’obbiettivo con cui viene costruito questo grafo è quello di mettere in evidenza </w:t>
+      </w:r>
+      <w:r>
+        <w:rPr>
+          <w:rFonts w:cs="Times New Roman"/>
+          <w:szCs w:val="24"/>
+        </w:rPr>
+        <w:t>le relazioni tra articoli scientifici del passato degni di nota</w:t>
       </w:r>
       <w:r>
         <w:rPr>
@@ -3496,69 +3374,6 @@
           <w:rFonts w:cs="Times New Roman"/>
           <w:szCs w:val="24"/>
         </w:rPr>
-        <w:t xml:space="preserve"> come gli articoli e gli autori più importanti</w:t>
-      </w:r>
-      <w:r>
-        <w:rPr>
-          <w:rFonts w:cs="Times New Roman"/>
-          <w:szCs w:val="24"/>
-        </w:rPr>
-        <w:t xml:space="preserve"> per un certo insieme di parole chiave</w:t>
-      </w:r>
-      <w:r>
-        <w:rPr>
-          <w:rFonts w:cs="Times New Roman"/>
-          <w:szCs w:val="24"/>
-        </w:rPr>
-        <w:t xml:space="preserve"> </w:t>
-      </w:r>
-      <w:r>
-        <w:rPr>
-          <w:rFonts w:cs="Times New Roman"/>
-          <w:szCs w:val="24"/>
-        </w:rPr>
-        <w:t>o i temi</w:t>
-      </w:r>
-      <w:r>
-        <w:rPr>
-          <w:rFonts w:cs="Times New Roman"/>
-          <w:szCs w:val="24"/>
-        </w:rPr>
-        <w:t xml:space="preserve"> più diffusi.</w:t>
-      </w:r>
-      <w:r>
-        <w:rPr>
-          <w:rFonts w:cs="Times New Roman"/>
-          <w:szCs w:val="24"/>
-        </w:rPr>
-        <w:t xml:space="preserve"> </w:t>
-      </w:r>
-      <w:r>
-        <w:rPr>
-          <w:rFonts w:cs="Times New Roman"/>
-          <w:szCs w:val="24"/>
-        </w:rPr>
-        <w:t xml:space="preserve">L’obbiettivo con cui viene costruito questo grafo è quello di mettere in evidenza </w:t>
-      </w:r>
-      <w:r>
-        <w:rPr>
-          <w:rFonts w:cs="Times New Roman"/>
-          <w:szCs w:val="24"/>
-        </w:rPr>
-        <w:t>le relazioni tra articoli scientifici del passato degni di nota</w:t>
-      </w:r>
-      <w:r>
-        <w:rPr>
-          <w:rFonts w:cs="Times New Roman"/>
-          <w:szCs w:val="24"/>
-        </w:rPr>
-        <w:t>,</w:t>
-      </w:r>
-      <w:r>
-        <w:rPr>
-          <w:rFonts w:cs="Times New Roman"/>
-          <w:szCs w:val="24"/>
-        </w:rPr>
         <w:t xml:space="preserve"> linee di ricerca passate ed attuali </w:t>
       </w:r>
       <w:r>
@@ -3696,25 +3511,7 @@
           <w:szCs w:val="24"/>
           <w:u w:val="single"/>
         </w:rPr>
-        <w:t xml:space="preserve">, </w:t>
-      </w:r>
-      <w:proofErr w:type="spellStart"/>
-      <w:r>
-        <w:rPr>
-          <w:rFonts w:cs="Times New Roman"/>
-          <w:szCs w:val="24"/>
-          <w:u w:val="single"/>
-        </w:rPr>
-        <w:t>Selenium</w:t>
-      </w:r>
-      <w:proofErr w:type="spellEnd"/>
-      <w:r>
-        <w:rPr>
-          <w:rFonts w:cs="Times New Roman"/>
-          <w:szCs w:val="24"/>
-          <w:u w:val="single"/>
-        </w:rPr>
-        <w:t xml:space="preserve"> è rilasciato sotto licenza</w:t>
+        <w:t>, Selenium è rilasciato sotto licenza</w:t>
       </w:r>
       <w:r>
         <w:rPr>
@@ -3946,28 +3743,529 @@
           <w:lang w:eastAsia="it-IT"/>
         </w:rPr>
       </w:pPr>
+      <w:r>
+        <w:rPr>
+          <w:lang w:eastAsia="it-IT"/>
+        </w:rPr>
+        <w:t xml:space="preserve">In questa sezione presenterò un’analisi delle fasi e delle entità coinvolte nella creazione del grafo degli articoli. </w:t>
+      </w:r>
+    </w:p>
+    <w:p>
+      <w:pPr>
+        <w:pStyle w:val="Titolo2"/>
+        <w:numPr>
+          <w:ilvl w:val="0"/>
+          <w:numId w:val="0"/>
+        </w:numPr>
+        <w:ind w:left="576" w:hanging="576"/>
+        <w:rPr>
+          <w:lang w:eastAsia="it-IT"/>
+        </w:rPr>
+      </w:pPr>
+      <w:r>
+        <w:rPr>
+          <w:lang w:eastAsia="it-IT"/>
+        </w:rPr>
+        <w:t>2.1 Motori di ricerca</w:t>
+      </w:r>
+    </w:p>
+    <w:p>
+      <w:pPr>
+        <w:rPr>
+          <w:lang w:eastAsia="it-IT"/>
+        </w:rPr>
+      </w:pPr>
+      <w:r>
+        <w:rPr>
+          <w:lang w:eastAsia="it-IT"/>
+        </w:rPr>
+        <w:t xml:space="preserve">I motori di ricerca specializzati nel trattare la letteratura accademica hanno </w:t>
+      </w:r>
+      <w:r>
+        <w:rPr>
+          <w:lang w:eastAsia="it-IT"/>
+        </w:rPr>
+        <w:t xml:space="preserve">reso </w:t>
+      </w:r>
+      <w:r>
+        <w:rPr>
+          <w:lang w:eastAsia="it-IT"/>
+        </w:rPr>
+        <w:t>la ricerca delle informazioni</w:t>
+      </w:r>
+      <w:r>
+        <w:rPr>
+          <w:lang w:eastAsia="it-IT"/>
+        </w:rPr>
+        <w:t xml:space="preserve">, che si svolge solitamente durante un lavoro di ricerca, molto più semplice e veloce. Non è quindi più necessario visitare svariati siti alla ricerca di articoli che trattino l’argomento su cui si sta lavorando, con il rischio di navigare per ore su anche una decina di siti diversi per poi lasciarsi sfuggire degli articoli interessanti. I </w:t>
+      </w:r>
+      <w:proofErr w:type="spellStart"/>
+      <w:r>
+        <w:rPr>
+          <w:lang w:eastAsia="it-IT"/>
+        </w:rPr>
+        <w:t>search</w:t>
+      </w:r>
+      <w:proofErr w:type="spellEnd"/>
+      <w:r>
+        <w:rPr>
+          <w:lang w:eastAsia="it-IT"/>
+        </w:rPr>
+        <w:t xml:space="preserve"> </w:t>
+      </w:r>
+      <w:proofErr w:type="spellStart"/>
+      <w:r>
+        <w:rPr>
+          <w:lang w:eastAsia="it-IT"/>
+        </w:rPr>
+        <w:t>engine</w:t>
+      </w:r>
+      <w:proofErr w:type="spellEnd"/>
+      <w:r>
+        <w:rPr>
+          <w:lang w:eastAsia="it-IT"/>
+        </w:rPr>
+        <w:t xml:space="preserve"> scandagliano migliaia di siti web che ospitano pubblicazioni scientifiche (come</w:t>
+      </w:r>
+      <w:r>
+        <w:rPr>
+          <w:lang w:eastAsia="it-IT"/>
+        </w:rPr>
+        <w:t xml:space="preserve"> IEEE e </w:t>
+      </w:r>
+      <w:proofErr w:type="spellStart"/>
+      <w:r>
+        <w:rPr>
+          <w:lang w:eastAsia="it-IT"/>
+        </w:rPr>
+        <w:t>Elsevier</w:t>
+      </w:r>
+      <w:proofErr w:type="spellEnd"/>
+      <w:r>
+        <w:rPr>
+          <w:lang w:eastAsia="it-IT"/>
+        </w:rPr>
+        <w:t>) e grazie al lavoro di indicizzazione eseguito sulle pubblicazioni trovate, permette una ricerca ad alte prestazioni che facilita notevolmente il lavoro del ricercatore. Non tutti i motori di ricerca trattano tutta la letteratura accademica; molti infatti sono realizzati dalle stesse associazioni che raccolgono le pubblicazioni (</w:t>
+      </w:r>
+      <w:r>
+        <w:rPr>
+          <w:i/>
+          <w:lang w:eastAsia="it-IT"/>
+        </w:rPr>
+        <w:t>library</w:t>
+      </w:r>
+      <w:r>
+        <w:rPr>
+          <w:lang w:eastAsia="it-IT"/>
+        </w:rPr>
+        <w:t xml:space="preserve">) e che quindi permettono una ricerca limitata alla propria base di conoscenza. </w:t>
+      </w:r>
+      <w:r>
+        <w:rPr>
+          <w:lang w:eastAsia="it-IT"/>
+        </w:rPr>
+        <w:t xml:space="preserve">Un esempio è IEEE </w:t>
+      </w:r>
+      <w:proofErr w:type="spellStart"/>
+      <w:r>
+        <w:rPr>
+          <w:lang w:eastAsia="it-IT"/>
+        </w:rPr>
+        <w:t>Explore</w:t>
+      </w:r>
+      <w:proofErr w:type="spellEnd"/>
+      <w:r>
+        <w:rPr>
+          <w:lang w:eastAsia="it-IT"/>
+        </w:rPr>
+        <w:t xml:space="preserve"> che permette di cercare e leggere articoli, verbali di conferenze, resoconti tecnici e materiale collegato principalmente alla computer science, </w:t>
+      </w:r>
+      <w:r>
+        <w:rPr>
+          <w:lang w:eastAsia="it-IT"/>
+        </w:rPr>
+        <w:lastRenderedPageBreak/>
+        <w:t xml:space="preserve">ingegneria elettrica e meccatronica; contiene infatti materiale pubblicato principalmente da “Institute of </w:t>
+      </w:r>
+      <w:proofErr w:type="spellStart"/>
+      <w:r>
+        <w:rPr>
+          <w:lang w:eastAsia="it-IT"/>
+        </w:rPr>
+        <w:t>Electrical</w:t>
+      </w:r>
+      <w:proofErr w:type="spellEnd"/>
+      <w:r>
+        <w:rPr>
+          <w:lang w:eastAsia="it-IT"/>
+        </w:rPr>
+        <w:t xml:space="preserve"> and Electronics </w:t>
+      </w:r>
+      <w:proofErr w:type="spellStart"/>
+      <w:r>
+        <w:rPr>
+          <w:lang w:eastAsia="it-IT"/>
+        </w:rPr>
+        <w:t>Engineers</w:t>
+      </w:r>
+      <w:proofErr w:type="spellEnd"/>
+      <w:r>
+        <w:rPr>
+          <w:lang w:eastAsia="it-IT"/>
+        </w:rPr>
+        <w:t xml:space="preserve">” (IEEE) ed altri partner. Nonostante permetta di cercare solo articoli </w:t>
+      </w:r>
+      <w:r>
+        <w:rPr>
+          <w:lang w:eastAsia="it-IT"/>
+        </w:rPr>
+        <w:t xml:space="preserve">presenti nella base di dati di IEEE, questo </w:t>
+      </w:r>
+      <w:proofErr w:type="spellStart"/>
+      <w:r>
+        <w:rPr>
+          <w:lang w:eastAsia="it-IT"/>
+        </w:rPr>
+        <w:t>search</w:t>
+      </w:r>
+      <w:proofErr w:type="spellEnd"/>
+      <w:r>
+        <w:rPr>
+          <w:lang w:eastAsia="it-IT"/>
+        </w:rPr>
+        <w:t xml:space="preserve"> </w:t>
+      </w:r>
+      <w:proofErr w:type="spellStart"/>
+      <w:r>
+        <w:rPr>
+          <w:lang w:eastAsia="it-IT"/>
+        </w:rPr>
+        <w:t>engine</w:t>
+      </w:r>
+      <w:proofErr w:type="spellEnd"/>
+      <w:r>
+        <w:rPr>
+          <w:lang w:eastAsia="it-IT"/>
+        </w:rPr>
+        <w:t xml:space="preserve"> dispone di più di 4,5 milioni di documenti, copre circa 200 giornali e ha a disposizione più di 2.400 libri. In totale copre poco meno del 30% di tutta la letteratura scientifica che riguarda la computer science.</w:t>
+      </w:r>
+      <w:sdt>
+        <w:sdtPr>
+          <w:rPr>
+            <w:lang w:eastAsia="it-IT"/>
+          </w:rPr>
+          <w:id w:val="-1328360774"/>
+          <w:citation/>
+        </w:sdtPr>
+        <w:sdtContent>
+          <w:r>
+            <w:rPr>
+              <w:lang w:eastAsia="it-IT"/>
+            </w:rPr>
+            <w:fldChar w:fldCharType="begin"/>
+          </w:r>
+          <w:r>
+            <w:rPr>
+              <w:lang w:eastAsia="it-IT"/>
+            </w:rPr>
+            <w:instrText xml:space="preserve"> CITATION IEE \l 1040 </w:instrText>
+          </w:r>
+          <w:r>
+            <w:rPr>
+              <w:lang w:eastAsia="it-IT"/>
+            </w:rPr>
+            <w:fldChar w:fldCharType="separate"/>
+          </w:r>
+          <w:r>
+            <w:rPr>
+              <w:noProof/>
+              <w:lang w:eastAsia="it-IT"/>
+            </w:rPr>
+            <w:t>[5]</w:t>
+          </w:r>
+          <w:r>
+            <w:rPr>
+              <w:lang w:eastAsia="it-IT"/>
+            </w:rPr>
+            <w:fldChar w:fldCharType="end"/>
+          </w:r>
+        </w:sdtContent>
+      </w:sdt>
+      <w:r>
+        <w:rPr>
+          <w:lang w:eastAsia="it-IT"/>
+        </w:rPr>
+        <w:t xml:space="preserve"> Esistono anche altri esempi come ASCE Library che fornisce in formato full-text un database che conserva tutti gli articoli e i documenti pubblicati dalla “American Society of </w:t>
+      </w:r>
+      <w:proofErr w:type="spellStart"/>
+      <w:r>
+        <w:rPr>
+          <w:lang w:eastAsia="it-IT"/>
+        </w:rPr>
+        <w:t>Civil</w:t>
+      </w:r>
+      <w:proofErr w:type="spellEnd"/>
+      <w:r>
+        <w:rPr>
+          <w:lang w:eastAsia="it-IT"/>
+        </w:rPr>
+        <w:t xml:space="preserve"> </w:t>
+      </w:r>
+      <w:proofErr w:type="spellStart"/>
+      <w:r>
+        <w:rPr>
+          <w:lang w:eastAsia="it-IT"/>
+        </w:rPr>
+        <w:t>Engineers</w:t>
+      </w:r>
+      <w:proofErr w:type="spellEnd"/>
+      <w:r>
+        <w:rPr>
+          <w:lang w:eastAsia="it-IT"/>
+        </w:rPr>
+        <w:t xml:space="preserve">”; </w:t>
+      </w:r>
+      <w:r>
+        <w:rPr>
+          <w:lang w:eastAsia="it-IT"/>
+        </w:rPr>
+        <w:t xml:space="preserve">oppure </w:t>
+      </w:r>
+      <w:proofErr w:type="spellStart"/>
+      <w:r>
+        <w:rPr>
+          <w:lang w:eastAsia="it-IT"/>
+        </w:rPr>
+        <w:t>PubPsych</w:t>
+      </w:r>
+      <w:proofErr w:type="spellEnd"/>
+      <w:r>
+        <w:rPr>
+          <w:lang w:eastAsia="it-IT"/>
+        </w:rPr>
+        <w:t xml:space="preserve"> che offre libero accesso a articoli di carattere psicologico, sempre in formato full-text</w:t>
+      </w:r>
+      <w:r>
+        <w:rPr>
+          <w:lang w:eastAsia="it-IT"/>
+        </w:rPr>
+        <w:t>.</w:t>
+      </w:r>
+    </w:p>
+    <w:p>
+      <w:pPr>
+        <w:rPr>
+          <w:lang w:eastAsia="it-IT"/>
+        </w:rPr>
+      </w:pPr>
+      <w:r>
+        <w:rPr>
+          <w:lang w:eastAsia="it-IT"/>
+        </w:rPr>
+        <w:t>Tutti però presentano lo stesso limite</w:t>
+      </w:r>
+      <w:r>
+        <w:rPr>
+          <w:lang w:eastAsia="it-IT"/>
+        </w:rPr>
+        <w:t xml:space="preserve">: permettono di cercare solo all’interno di una cerchia molto ristretta, sia per quanto riguarda la quantità di pubblicazioni, ma soprattutto per gli argomenti che vengono trattati. IEEE Explorer possiede un discreto numero di articoli e di giornali ma è limitato a un ambito di ricerca molto ristretto, non è infatti possibile trovarci articoli di carattere medico o filosofico. Si è quindi scelto di utilizzare come strumento di ricerca per gli articoli, </w:t>
+      </w:r>
+      <w:proofErr w:type="spellStart"/>
+      <w:r>
+        <w:rPr>
+          <w:lang w:eastAsia="it-IT"/>
+        </w:rPr>
+        <w:t>search</w:t>
+      </w:r>
+      <w:proofErr w:type="spellEnd"/>
+      <w:r>
+        <w:rPr>
+          <w:lang w:eastAsia="it-IT"/>
+        </w:rPr>
+        <w:t xml:space="preserve"> </w:t>
+      </w:r>
+      <w:proofErr w:type="spellStart"/>
+      <w:r>
+        <w:rPr>
+          <w:lang w:eastAsia="it-IT"/>
+        </w:rPr>
+        <w:t>engine</w:t>
+      </w:r>
+      <w:proofErr w:type="spellEnd"/>
+      <w:r>
+        <w:rPr>
+          <w:lang w:eastAsia="it-IT"/>
+        </w:rPr>
+        <w:t xml:space="preserve"> che trattassero in modo più ampio e completo la letteratura accademica. La scelta è ricaduta su Google Scholar, sviluppato dalla Google e uno dei più usati e popolari al mondo e Microsoft Academic, più recente di Scholar ma </w:t>
+      </w:r>
+      <w:r>
+        <w:rPr>
+          <w:lang w:eastAsia="it-IT"/>
+        </w:rPr>
+        <w:t>fornisce molti metadati</w:t>
+      </w:r>
+      <w:r>
+        <w:rPr>
+          <w:lang w:eastAsia="it-IT"/>
+        </w:rPr>
+        <w:t xml:space="preserve"> sugli articoli</w:t>
+      </w:r>
+      <w:r>
+        <w:rPr>
+          <w:lang w:eastAsia="it-IT"/>
+        </w:rPr>
+        <w:t xml:space="preserve"> e dispone di una notevole base di ricerca. Altra caratteristica che ha favorito la scelta di questi due </w:t>
+      </w:r>
+      <w:proofErr w:type="spellStart"/>
+      <w:r>
+        <w:rPr>
+          <w:lang w:eastAsia="it-IT"/>
+        </w:rPr>
+        <w:t>search</w:t>
+      </w:r>
+      <w:proofErr w:type="spellEnd"/>
+      <w:r>
+        <w:rPr>
+          <w:lang w:eastAsia="it-IT"/>
+        </w:rPr>
+        <w:t xml:space="preserve"> </w:t>
+      </w:r>
+      <w:proofErr w:type="spellStart"/>
+      <w:r>
+        <w:rPr>
+          <w:lang w:eastAsia="it-IT"/>
+        </w:rPr>
+        <w:t>engines</w:t>
+      </w:r>
+      <w:proofErr w:type="spellEnd"/>
+      <w:r>
+        <w:rPr>
+          <w:lang w:eastAsia="it-IT"/>
+        </w:rPr>
+        <w:t xml:space="preserve"> è il fatto che siano gratuiti, non è quindi necessario sottoscrivere un abbonamento o essere affiliati a una particolare società. Diverso è il caso </w:t>
+      </w:r>
+      <w:proofErr w:type="spellStart"/>
+      <w:r>
+        <w:rPr>
+          <w:lang w:eastAsia="it-IT"/>
+        </w:rPr>
+        <w:t>Anthropological</w:t>
+      </w:r>
+      <w:proofErr w:type="spellEnd"/>
+      <w:r>
+        <w:rPr>
+          <w:lang w:eastAsia="it-IT"/>
+        </w:rPr>
+        <w:t xml:space="preserve"> Literature, un database che consente la consultazione online ai documenti conservati nella biblioteca di antropologia dell’università di Harvard. L’accesso a questi documenti è disponibile gratuitamente solo all’interno della facoltà di Harvard, ai membri dello staff e agli studenti; per tutti gli altri è necessaria una forma di iscrizione a questo servizio.</w:t>
+      </w:r>
+    </w:p>
+    <w:p>
+      <w:pPr>
+        <w:rPr>
+          <w:lang w:eastAsia="it-IT"/>
+        </w:rPr>
+      </w:pPr>
+      <w:r>
+        <w:rPr>
+          <w:lang w:eastAsia="it-IT"/>
+        </w:rPr>
+        <w:t xml:space="preserve">Una caratteristica che accumuna Scholar e Academic è il fatto </w:t>
+      </w:r>
+      <w:r>
+        <w:rPr>
+          <w:lang w:eastAsia="it-IT"/>
+        </w:rPr>
+        <w:t xml:space="preserve">di fornire solo la funzione di ricerca. Mentre molti altri </w:t>
+      </w:r>
+      <w:proofErr w:type="spellStart"/>
+      <w:r>
+        <w:rPr>
+          <w:lang w:eastAsia="it-IT"/>
+        </w:rPr>
+        <w:t>search</w:t>
+      </w:r>
+      <w:proofErr w:type="spellEnd"/>
+      <w:r>
+        <w:rPr>
+          <w:lang w:eastAsia="it-IT"/>
+        </w:rPr>
+        <w:t xml:space="preserve"> </w:t>
+      </w:r>
+      <w:proofErr w:type="spellStart"/>
+      <w:r>
+        <w:rPr>
+          <w:lang w:eastAsia="it-IT"/>
+        </w:rPr>
+        <w:t>engine</w:t>
+      </w:r>
+      <w:proofErr w:type="spellEnd"/>
+      <w:r>
+        <w:rPr>
+          <w:lang w:eastAsia="it-IT"/>
+        </w:rPr>
+        <w:t xml:space="preserve">, in particolare quelli legati a un editore o una società specifica, mantengono un proprio database con gli articoli (in formato full-text) e tutti i loro metadati, come le informazioni sull’autore, la data e il numero di pagine; questi due motori di ricerca si limitano ad ispezionare pagine web alla ricerca di articoli, quando ne trovano uno ne estraggono le informazioni disponibili (quelle che il gestore del sito decide di mettere a disposizione degli utenti), le memorizza nella propria base di conoscenza e le indicizza per velocizzare la fase di ricerca. Ne consegue che nei risultati che vengono restituiti all’utente ci sarà un link alla pagina che ospita l’articolo, non il suo testo; pagina che può richiedere un qualche tipo di autenticazione prima di permettere all’utente di leggere il documento. Tuttavia, entrambi i </w:t>
+      </w:r>
+      <w:proofErr w:type="spellStart"/>
+      <w:r>
+        <w:rPr>
+          <w:lang w:eastAsia="it-IT"/>
+        </w:rPr>
+        <w:t>search</w:t>
+      </w:r>
+      <w:proofErr w:type="spellEnd"/>
+      <w:r>
+        <w:rPr>
+          <w:lang w:eastAsia="it-IT"/>
+        </w:rPr>
+        <w:t xml:space="preserve"> </w:t>
+      </w:r>
+      <w:proofErr w:type="spellStart"/>
+      <w:r>
+        <w:rPr>
+          <w:lang w:eastAsia="it-IT"/>
+        </w:rPr>
+        <w:t>engines</w:t>
+      </w:r>
+      <w:proofErr w:type="spellEnd"/>
+      <w:r>
+        <w:rPr>
+          <w:lang w:eastAsia="it-IT"/>
+        </w:rPr>
+        <w:t xml:space="preserve"> sopperiscono a questo problema: quello di Google </w:t>
+      </w:r>
+      <w:r>
+        <w:rPr>
+          <w:lang w:eastAsia="it-IT"/>
+        </w:rPr>
+        <w:t xml:space="preserve">fornisce spesso, di fianco al risultato, uno o più link a pagine web in cui l’articolo è fruibile </w:t>
+      </w:r>
+      <w:r>
+        <w:rPr>
+          <w:lang w:eastAsia="it-IT"/>
+        </w:rPr>
+        <w:t>liberamente</w:t>
+      </w:r>
+      <w:r>
+        <w:rPr>
+          <w:lang w:eastAsia="it-IT"/>
+        </w:rPr>
+        <w:t xml:space="preserve">; anche in formato PDF. Dal canto suo, Academic divide tutte le fonti da cui è possibile reperire l’articolo in due gruppi: nel primo la risorsa è disponibile in formato html, </w:t>
+      </w:r>
+      <w:r>
+        <w:rPr>
+          <w:lang w:eastAsia="it-IT"/>
+        </w:rPr>
+        <w:lastRenderedPageBreak/>
+        <w:t xml:space="preserve">nel secondo in formato PDF. Per entrambi (in particolare per il motore di ricerca di Microsoft) è quasi sempre possibile risalire al contenuto dell’articolo; è bene però notare che </w:t>
+      </w:r>
+      <w:r>
+        <w:rPr>
+          <w:lang w:eastAsia="it-IT"/>
+        </w:rPr>
+        <w:t>i siti potrebbero ospitare le pubblicazioni in forma gratuita senza il permesso dell’autore o dell’editore.</w:t>
+      </w:r>
       <w:bookmarkStart w:id="2" w:name="_GoBack"/>
       <w:bookmarkEnd w:id="2"/>
-    </w:p>
-    <w:p>
-      <w:pPr>
-        <w:rPr>
-          <w:lang w:eastAsia="it-IT"/>
-        </w:rPr>
-      </w:pPr>
-      <w:r>
-        <w:rPr>
-          <w:lang w:eastAsia="it-IT"/>
-        </w:rPr>
-        <w:t>2.1 Motori di ricerca</w:t>
-      </w:r>
-    </w:p>
-    <w:p>
-      <w:pPr>
-        <w:rPr>
-          <w:lang w:eastAsia="it-IT"/>
-        </w:rPr>
-      </w:pPr>
     </w:p>
     <w:p>
       <w:pPr>
@@ -4566,17 +4864,7 @@
           <w:szCs w:val="24"/>
           <w:shd w:val="clear" w:color="auto" w:fill="FFFFFF"/>
         </w:rPr>
-        <w:t xml:space="preserve">Uno dei suoi pregi è quello di fornire, tramite una ricerca Web, l’accesso gratuito a una versione full text dell’articolo senza il permesso del giornale che lo ha </w:t>
-      </w:r>
-      <w:r>
-        <w:rPr>
-          <w:rFonts w:cs="Times New Roman"/>
-          <w:color w:val="222222"/>
-          <w:szCs w:val="24"/>
-          <w:shd w:val="clear" w:color="auto" w:fill="FFFFFF"/>
-        </w:rPr>
-        <w:lastRenderedPageBreak/>
-        <w:t>pubblicato. Questo perché cerca copie degli articoli indicizzati anche su siti considerati non sicuri.</w:t>
+        <w:t>Uno dei suoi pregi è quello di fornire, tramite una ricerca Web, l’accesso gratuito a una versione full text dell’articolo senza il permesso del giornale che lo ha pubblicato. Questo perché cerca copie degli articoli indicizzati anche su siti considerati non sicuri.</w:t>
       </w:r>
       <w:r>
         <w:rPr>
@@ -5001,7 +5289,17 @@
           <w:szCs w:val="24"/>
           <w:shd w:val="clear" w:color="auto" w:fill="FFFFFF"/>
         </w:rPr>
-        <w:t>: le pubblicazioni più citate compaiono nelle prime posizioni, mentre quelli più recenti difficilmente appaiono in cima; di conseguenza ricevono meno attenzione da parte degli utenti e quindi meno citazioni.</w:t>
+        <w:t xml:space="preserve">: le </w:t>
+      </w:r>
+      <w:r>
+        <w:rPr>
+          <w:rFonts w:cs="Times New Roman"/>
+          <w:color w:val="222222"/>
+          <w:szCs w:val="24"/>
+          <w:shd w:val="clear" w:color="auto" w:fill="FFFFFF"/>
+        </w:rPr>
+        <w:lastRenderedPageBreak/>
+        <w:t>pubblicazioni più citate compaiono nelle prime posizioni, mentre quelli più recenti difficilmente appaiono in cima; di conseguenza ricevono meno attenzione da parte degli utenti e quindi meno citazioni.</w:t>
       </w:r>
     </w:p>
     <w:p>
@@ -5206,15 +5504,7 @@
           <w:rFonts w:cs="Times New Roman"/>
           <w:szCs w:val="24"/>
         </w:rPr>
-        <w:t xml:space="preserve">. La raccolta dei </w:t>
-      </w:r>
-      <w:r>
-        <w:rPr>
-          <w:rFonts w:cs="Times New Roman"/>
-          <w:szCs w:val="24"/>
-        </w:rPr>
-        <w:lastRenderedPageBreak/>
-        <w:t>documenti a</w:t>
+        <w:t>. La raccolta dei documenti a</w:t>
       </w:r>
       <w:r>
         <w:rPr>
@@ -5299,23 +5589,7 @@
           <w:rFonts w:cs="Times New Roman"/>
           <w:szCs w:val="24"/>
         </w:rPr>
-        <w:t xml:space="preserve">Queste informazioni sono conservate nel Microsoft </w:t>
-      </w:r>
-      <w:proofErr w:type="spellStart"/>
-      <w:r>
-        <w:rPr>
-          <w:rFonts w:cs="Times New Roman"/>
-          <w:szCs w:val="24"/>
-        </w:rPr>
-        <w:t>Academic</w:t>
-      </w:r>
-      <w:proofErr w:type="spellEnd"/>
-      <w:r>
-        <w:rPr>
-          <w:rFonts w:cs="Times New Roman"/>
-          <w:szCs w:val="24"/>
-        </w:rPr>
-        <w:t xml:space="preserve"> </w:t>
+        <w:t xml:space="preserve">Queste informazioni sono conservate nel Microsoft Academic </w:t>
       </w:r>
       <w:proofErr w:type="spellStart"/>
       <w:r>
@@ -5599,7 +5873,15 @@
           <w:rFonts w:cs="Times New Roman"/>
           <w:szCs w:val="24"/>
         </w:rPr>
-        <w:t>campi sono organizzati in una gerarchia divisa su 4 livelli: in cima risiedono pochi (19) campi più generici</w:t>
+        <w:t xml:space="preserve">campi sono organizzati in una gerarchia divisa su 4 livelli: in cima </w:t>
+      </w:r>
+      <w:r>
+        <w:rPr>
+          <w:rFonts w:cs="Times New Roman"/>
+          <w:szCs w:val="24"/>
+        </w:rPr>
+        <w:lastRenderedPageBreak/>
+        <w:t>risiedono pochi (19) campi più generici</w:t>
       </w:r>
       <w:r>
         <w:rPr>
@@ -5757,7 +6039,7 @@
           <w:rFonts w:cs="Times New Roman"/>
           <w:szCs w:val="24"/>
         </w:rPr>
-        <w:t xml:space="preserve">Nel Microsoft </w:t>
+        <w:t xml:space="preserve">Nel Microsoft Academic </w:t>
       </w:r>
       <w:proofErr w:type="spellStart"/>
       <w:r>
@@ -5765,7 +6047,7 @@
           <w:rFonts w:cs="Times New Roman"/>
           <w:szCs w:val="24"/>
         </w:rPr>
-        <w:t>Academic</w:t>
+        <w:t>Graph</w:t>
       </w:r>
       <w:proofErr w:type="spellEnd"/>
       <w:r>
@@ -5773,59 +6055,43 @@
           <w:rFonts w:cs="Times New Roman"/>
           <w:szCs w:val="24"/>
         </w:rPr>
+        <w:t xml:space="preserve"> sono presenti più di 1</w:t>
+      </w:r>
+      <w:r>
+        <w:rPr>
+          <w:rFonts w:cs="Times New Roman"/>
+          <w:szCs w:val="24"/>
+        </w:rPr>
+        <w:t>,</w:t>
+      </w:r>
+      <w:r>
+        <w:rPr>
+          <w:rFonts w:cs="Times New Roman"/>
+          <w:szCs w:val="24"/>
+        </w:rPr>
+        <w:t>9 miliardi di coppie di citazioni</w:t>
+      </w:r>
+      <w:r>
+        <w:rPr>
+          <w:rFonts w:cs="Times New Roman"/>
+          <w:szCs w:val="24"/>
+        </w:rPr>
+        <w:t xml:space="preserve"> e in media ogni entità (articoli, libri, conferenze, …) viene citata 9,33 volte</w:t>
+      </w:r>
+      <w:r>
+        <w:rPr>
+          <w:rFonts w:cs="Times New Roman"/>
+          <w:szCs w:val="24"/>
+        </w:rPr>
+        <w:t>.</w:t>
+      </w:r>
+      <w:r>
+        <w:rPr>
+          <w:rFonts w:cs="Times New Roman"/>
+          <w:szCs w:val="24"/>
+        </w:rPr>
         <w:t xml:space="preserve"> </w:t>
       </w:r>
-      <w:proofErr w:type="spellStart"/>
-      <w:r>
-        <w:rPr>
-          <w:rFonts w:cs="Times New Roman"/>
-          <w:szCs w:val="24"/>
-        </w:rPr>
-        <w:t>Graph</w:t>
-      </w:r>
-      <w:proofErr w:type="spellEnd"/>
-      <w:r>
-        <w:rPr>
-          <w:rFonts w:cs="Times New Roman"/>
-          <w:szCs w:val="24"/>
-        </w:rPr>
-        <w:t xml:space="preserve"> sono presenti più di 1</w:t>
-      </w:r>
-      <w:r>
-        <w:rPr>
-          <w:rFonts w:cs="Times New Roman"/>
-          <w:szCs w:val="24"/>
-        </w:rPr>
-        <w:t>,</w:t>
-      </w:r>
-      <w:r>
-        <w:rPr>
-          <w:rFonts w:cs="Times New Roman"/>
-          <w:szCs w:val="24"/>
-        </w:rPr>
-        <w:t>9 miliardi di coppie di citazioni</w:t>
-      </w:r>
-      <w:r>
-        <w:rPr>
-          <w:rFonts w:cs="Times New Roman"/>
-          <w:szCs w:val="24"/>
-        </w:rPr>
-        <w:t xml:space="preserve"> e in media ogni entità (articoli, libri, conferenze, …) viene citata 9,33 volte</w:t>
-      </w:r>
-      <w:r>
-        <w:rPr>
-          <w:rFonts w:cs="Times New Roman"/>
-          <w:szCs w:val="24"/>
-        </w:rPr>
-        <w:t>.</w:t>
-      </w:r>
-      <w:r>
-        <w:rPr>
-          <w:rFonts w:cs="Times New Roman"/>
-          <w:szCs w:val="24"/>
-        </w:rPr>
-        <w:t xml:space="preserve"> </w:t>
-      </w:r>
       <w:r>
         <w:rPr>
           <w:rFonts w:cs="Times New Roman"/>
@@ -5845,15 +6111,7 @@
           <w:rFonts w:cs="Times New Roman"/>
           <w:szCs w:val="24"/>
         </w:rPr>
-        <w:t xml:space="preserve"> Con i vari aggiornamenti del grafo, il numero delle citazioni è aumentato notevolmente; </w:t>
-      </w:r>
-      <w:r>
-        <w:rPr>
-          <w:rFonts w:cs="Times New Roman"/>
-          <w:szCs w:val="24"/>
-        </w:rPr>
-        <w:lastRenderedPageBreak/>
-        <w:t>più del numero delle pubblicazioni. Se da un lato questo suggerisce un costante miglioramento dei contenuti, può anche portare a</w:t>
+        <w:t xml:space="preserve"> Con i vari aggiornamenti del grafo, il numero delle citazioni è aumentato notevolmente; più del numero delle pubblicazioni. Se da un lato questo suggerisce un costante miglioramento dei contenuti, può anche portare a</w:t>
       </w:r>
       <w:r>
         <w:rPr>
@@ -6062,6 +6320,7 @@
         <w:rPr>
           <w:noProof/>
         </w:rPr>
+        <w:lastRenderedPageBreak/>
         <w:drawing>
           <wp:inline distT="0" distB="0" distL="0" distR="0" wp14:anchorId="25D53021" wp14:editId="16BE8810">
             <wp:extent cx="5080000" cy="2825115"/>
@@ -6256,7 +6515,6 @@
     </w:p>
     <w:p>
       <w:r>
-        <w:lastRenderedPageBreak/>
         <w:t xml:space="preserve">Il software è completamente scritto in java ed è disponibile open-source la versione “community” tramite licenza GPL3; fornisce backup online e una vasta gamma di estensioni, sia gratuite che commerciali. La prima release è avvenuta nel 2010, mentre la </w:t>
       </w:r>
       <w:proofErr w:type="spellStart"/>
@@ -6330,6 +6588,7 @@
         </w:numPr>
       </w:pPr>
       <w:r>
+        <w:lastRenderedPageBreak/>
         <w:t xml:space="preserve">Testuale: esattamente come in </w:t>
       </w:r>
       <w:proofErr w:type="spellStart"/>
@@ -6447,7 +6706,6 @@
     </w:p>
     <w:p>
       <w:r>
-        <w:lastRenderedPageBreak/>
         <w:t xml:space="preserve">Qui dovrei inserire </w:t>
       </w:r>
       <w:r>
@@ -6580,7 +6838,11 @@
         </w:numPr>
       </w:pPr>
       <w:r>
-        <w:t>Relazioni: servono per indicare un qualche tipo di connessione tra due nodi, anche loro possono avere proprietà e etichette. È possibile assegnarle una direzione, se si ha bisogno di un grafo diretto; ma è importante notare che è possibile avere due relazioni dello stesso tipo (stessa label) una diretta, l’altra no. Una relazione può essere attraversata in entrambi i versi, è quindi possibile specificare prima la destinazione e poi la sorgente o anche solo una delle due.</w:t>
+        <w:t xml:space="preserve">Relazioni: servono per indicare un qualche tipo di connessione tra due nodi, anche loro possono avere proprietà e etichette. È possibile assegnarle una direzione, se si ha bisogno di un grafo diretto; ma è importante notare che è possibile avere due relazioni dello stesso tipo (stessa label) una diretta, l’altra no. Una relazione può essere attraversata in entrambi i versi, </w:t>
+      </w:r>
+      <w:r>
+        <w:lastRenderedPageBreak/>
+        <w:t>è quindi possibile specificare prima la destinazione e poi la sorgente o anche solo una delle due.</w:t>
       </w:r>
     </w:p>
     <w:p>
@@ -6694,15 +6956,7 @@
       </w:r>
       <w:proofErr w:type="spellEnd"/>
       <w:r>
-        <w:t xml:space="preserve"> e </w:t>
-      </w:r>
-      <w:proofErr w:type="spellStart"/>
-      <w:r>
-        <w:t>Cypher</w:t>
-      </w:r>
-      <w:proofErr w:type="spellEnd"/>
-      <w:r>
-        <w:t>.</w:t>
+        <w:t xml:space="preserve"> e Cypher.</w:t>
       </w:r>
     </w:p>
     <w:p>
@@ -6720,7 +6974,6 @@
       </w:pPr>
       <w:proofErr w:type="spellStart"/>
       <w:r>
-        <w:lastRenderedPageBreak/>
         <w:t>Labeled</w:t>
       </w:r>
       <w:proofErr w:type="spellEnd"/>
@@ -6822,6 +7075,7 @@
       </w:pPr>
       <w:proofErr w:type="spellStart"/>
       <w:r>
+        <w:lastRenderedPageBreak/>
         <w:t>Atomic</w:t>
       </w:r>
       <w:proofErr w:type="spellEnd"/>
@@ -6998,7 +7252,6 @@
         <w:rPr>
           <w:noProof/>
         </w:rPr>
-        <w:lastRenderedPageBreak/>
         <w:drawing>
           <wp:inline distT="0" distB="0" distL="0" distR="0" wp14:anchorId="30243DCF" wp14:editId="197519AF">
             <wp:extent cx="1885950" cy="1609725"/>
@@ -7090,7 +7343,11 @@
       </w:r>
       <w:proofErr w:type="spellEnd"/>
       <w:r>
-        <w:t>) permette di raggruppare in modo intelligente le operazioni così da creare un nuovo piano di esecuzione che migliora notevolmente le prestazioni e il consumo di risorse; tuttavia è ancora in fase di sviluppo e non supporta tutti gli operatori e le query. Da notare che gli ultimi due ambienti sono disponibili solo per la versione Enterprise.</w:t>
+        <w:t xml:space="preserve">) permette di raggruppare in modo intelligente le operazioni così da creare un nuovo piano di esecuzione che migliora notevolmente le prestazioni e il consumo di risorse; tuttavia è ancora in fase di </w:t>
+      </w:r>
+      <w:r>
+        <w:lastRenderedPageBreak/>
+        <w:t>sviluppo e non supporta tutti gli operatori e le query. Da notare che gli ultimi due ambienti sono disponibili solo per la versione Enterprise.</w:t>
       </w:r>
     </w:p>
     <w:p>
@@ -7177,7 +7434,6 @@
     </w:p>
     <w:p>
       <w:r>
-        <w:lastRenderedPageBreak/>
         <w:t>In questo linguaggio “</w:t>
       </w:r>
       <w:proofErr w:type="spellStart"/>
@@ -7355,7 +7611,11 @@
         <w:t xml:space="preserve">uno dei software per l’automazione di browser più diffusi al mondo. La sua principale funzione è svolgere dei “test”, permette quindi di inviare al browser una serie di operazioni da fargli eseguire in modo automatico. </w:t>
       </w:r>
       <w:r>
-        <w:t xml:space="preserve">Questo si rivela molto utile quando si vogliono testare le funzionalità del proprio sito web in fase di sviluppo: </w:t>
+        <w:t xml:space="preserve">Questo si </w:t>
+      </w:r>
+      <w:r>
+        <w:lastRenderedPageBreak/>
+        <w:t xml:space="preserve">rivela molto utile quando si vogliono testare le funzionalità del proprio sito web in fase di sviluppo: </w:t>
       </w:r>
       <w:r>
         <w:t>la reazione</w:t>
@@ -7501,52 +7761,35 @@
           <w:numId w:val="20"/>
         </w:numPr>
       </w:pPr>
+      <w:r>
+        <w:t xml:space="preserve">Selenium </w:t>
+      </w:r>
       <w:proofErr w:type="spellStart"/>
       <w:r>
-        <w:t>Selenium</w:t>
+        <w:t>Webdriver</w:t>
       </w:r>
       <w:proofErr w:type="spellEnd"/>
       <w:r>
-        <w:t xml:space="preserve"> </w:t>
+        <w:t xml:space="preserve">: è il cuore dell’applicazione, accetta comandi (inviati tramite </w:t>
       </w:r>
       <w:proofErr w:type="spellStart"/>
       <w:r>
-        <w:t>Webdriver</w:t>
+        <w:t>Selenese</w:t>
       </w:r>
       <w:proofErr w:type="spellEnd"/>
       <w:r>
-        <w:t xml:space="preserve">: è il cuore dell’applicazione, accetta comandi (inviati tramite </w:t>
+        <w:t xml:space="preserve"> o API) e li invia al browser. Per poter interagire con i vari browser ha bisogno di driver specifici (es. per Firefox e necessario </w:t>
       </w:r>
       <w:proofErr w:type="spellStart"/>
       <w:r>
-        <w:t>Selenese</w:t>
+        <w:t>geckodriver</w:t>
       </w:r>
       <w:proofErr w:type="spellEnd"/>
       <w:r>
-        <w:t xml:space="preserve"> o API) e li invia al browser. Per poter interagire con i vari browser ha bisogno di driver specifici (es. per Firefox e necessario </w:t>
-      </w:r>
-      <w:proofErr w:type="spellStart"/>
-      <w:r>
-        <w:t>geckodriver</w:t>
-      </w:r>
-      <w:proofErr w:type="spellEnd"/>
-      <w:r>
-        <w:t xml:space="preserve">), questi gli permettono di tradurre le sue istruzioni generiche </w:t>
-      </w:r>
-      <w:r>
-        <w:lastRenderedPageBreak/>
-        <w:t xml:space="preserve">in una sintassi specifica per quel browser. Dalla versione </w:t>
-      </w:r>
-      <w:r>
-        <w:t xml:space="preserve">2.0, si è deciso di utilizzare funzionalità al livello del sistema operativo per interagire col browser, invece che utilizzare dei comandi in JavaScript; questo ha ridotto notevolmente il numero delle funzioni disponibili ma a favorito la creazione di versioni di </w:t>
-      </w:r>
-      <w:proofErr w:type="spellStart"/>
-      <w:r>
-        <w:t>Selenium</w:t>
-      </w:r>
-      <w:proofErr w:type="spellEnd"/>
-      <w:r>
-        <w:t xml:space="preserve"> ad </w:t>
+        <w:t xml:space="preserve">), questi gli permettono di tradurre le sue istruzioni generiche in una sintassi specifica per quel browser. Dalla versione </w:t>
+      </w:r>
+      <w:r>
+        <w:t xml:space="preserve">2.0, si è deciso di utilizzare funzionalità al livello del sistema operativo per interagire col browser, invece che utilizzare dei comandi in JavaScript; questo ha ridotto notevolmente il numero delle funzioni disponibili ma a favorito la creazione di versioni di Selenium ad </w:t>
       </w:r>
       <w:proofErr w:type="spellStart"/>
       <w:r>
@@ -7693,6 +7936,7 @@
         </w:numPr>
       </w:pPr>
       <w:r>
+        <w:lastRenderedPageBreak/>
         <w:t>Local end: lato client, gestito tramite librerie che implementano le API</w:t>
       </w:r>
       <w:r>
@@ -7907,7 +8151,6 @@
       </w:pPr>
       <w:bookmarkStart w:id="128" w:name="_Toc3975523"/>
       <w:r>
-        <w:lastRenderedPageBreak/>
         <w:t>2.4.</w:t>
       </w:r>
       <w:r>
@@ -8072,13 +8315,8 @@
         <w:ind w:left="576" w:hanging="576"/>
       </w:pPr>
       <w:r>
-        <w:t xml:space="preserve">3.2 Ricerca su Google </w:t>
-      </w:r>
-      <w:proofErr w:type="spellStart"/>
-      <w:r>
-        <w:t>Scholar</w:t>
-      </w:r>
-      <w:proofErr w:type="spellEnd"/>
+        <w:t>3.2 Ricerca su Google Scholar</w:t>
+      </w:r>
     </w:p>
     <w:p/>
     <w:p>
@@ -8091,6 +8329,7 @@
         <w:ind w:left="720" w:hanging="720"/>
       </w:pPr>
       <w:r>
+        <w:lastRenderedPageBreak/>
         <w:t>3.2.1 Esplorazione su 1 livello (</w:t>
       </w:r>
       <w:proofErr w:type="spellStart"/>
@@ -8169,13 +8408,8 @@
         <w:ind w:left="576" w:hanging="576"/>
       </w:pPr>
       <w:r>
-        <w:t xml:space="preserve">3.3 Ricerca su Microsoft </w:t>
-      </w:r>
-      <w:proofErr w:type="spellStart"/>
-      <w:r>
-        <w:t>Academic</w:t>
-      </w:r>
-      <w:proofErr w:type="spellEnd"/>
+        <w:t>3.3 Ricerca su Microsoft Academic</w:t>
+      </w:r>
     </w:p>
     <w:p/>
     <w:p>
@@ -8258,20 +8492,11 @@
         <w:t xml:space="preserve"> muto usando la memoria virtuale. </w:t>
       </w:r>
       <w:r>
-        <w:t xml:space="preserve">Queste due dipendenze sono necessarie a </w:t>
-      </w:r>
-      <w:proofErr w:type="spellStart"/>
-      <w:r>
-        <w:t>Selenium</w:t>
-      </w:r>
-      <w:proofErr w:type="spellEnd"/>
-      <w:r>
-        <w:t>.</w:t>
-      </w:r>
-    </w:p>
-    <w:p>
-      <w:r>
-        <w:lastRenderedPageBreak/>
+        <w:t>Queste due dipendenze sono necessarie a Selenium.</w:t>
+      </w:r>
+    </w:p>
+    <w:p>
+      <w:r>
         <w:t>È anche necessario avere l’ambiente di Go installato; con tutte le librerie base e le variabili d’ambiente settate in modo corretto (GOPATH e GOBIN).</w:t>
       </w:r>
       <w:sdt>
@@ -8468,6 +8693,7 @@
           <w:rFonts w:cs="Times New Roman"/>
           <w:szCs w:val="24"/>
         </w:rPr>
+        <w:lastRenderedPageBreak/>
         <w:t>Idea: potrei disporre gli elementi del grafo per data per avere un’idea di come si è evoluto l’argomento. Potrei filtrare i risultati per un certo range (es. 1980-1990) e ordinarli per rilevanza per ottenere i risultati più rilevanti per quel periodo. Quelli che compaiono anche in altre ricerche saranno quelli che hanno contribuito maggiormente allo state of art.</w:t>
       </w:r>
     </w:p>
@@ -8613,7 +8839,6 @@
           <w:rFonts w:cs="Times New Roman"/>
           <w:szCs w:val="24"/>
         </w:rPr>
-        <w:lastRenderedPageBreak/>
         <w:t>Pb. Su Google Scholar non ci</w:t>
       </w:r>
       <w:r>
@@ -8782,7 +9007,15 @@
           <w:rFonts w:cs="Times New Roman"/>
           <w:szCs w:val="24"/>
         </w:rPr>
-        <w:t>Spesso in MA (meno frequentemente anche in GS) gli articoli sono presenti più volte con date di pubblicazione diverse e tutte queste occorrenze hanno un numero di citazioni diverso. Come dovrei gestire questo problema? Considero il numero di citazioni come la somma di tutti quelli presenti, come solo quello della data di pubblicazione effettiva (che a volte non è neppure presente, in questo caso dovrei usare quello meno recente).</w:t>
+        <w:t xml:space="preserve">Spesso in MA (meno frequentemente anche in GS) gli articoli sono presenti più volte con date di pubblicazione diverse e tutte queste occorrenze hanno un numero di citazioni diverso. Come dovrei gestire questo problema? Considero il numero di citazioni come la somma di tutti </w:t>
+      </w:r>
+      <w:r>
+        <w:rPr>
+          <w:rFonts w:cs="Times New Roman"/>
+          <w:szCs w:val="24"/>
+        </w:rPr>
+        <w:lastRenderedPageBreak/>
+        <w:t>quelli presenti, come solo quello della data di pubblicazione effettiva (che a volte non è neppure presente, in questo caso dovrei usare quello meno recente).</w:t>
       </w:r>
     </w:p>
     <w:p>
@@ -9106,23 +9339,8 @@
           <w:rFonts w:cs="Times New Roman"/>
           <w:szCs w:val="24"/>
         </w:rPr>
-        <w:t xml:space="preserve">Riuscire a raccogliere più informazioni dagli articoli su Microsoft </w:t>
-      </w:r>
-      <w:proofErr w:type="spellStart"/>
-      <w:r>
-        <w:rPr>
-          <w:rFonts w:cs="Times New Roman"/>
-          <w:szCs w:val="24"/>
-        </w:rPr>
-        <w:t>Academic</w:t>
-      </w:r>
-      <w:proofErr w:type="spellEnd"/>
-      <w:r>
-        <w:rPr>
-          <w:rFonts w:cs="Times New Roman"/>
-          <w:szCs w:val="24"/>
-        </w:rPr>
-        <w:t>, come la data</w:t>
+        <w:lastRenderedPageBreak/>
+        <w:t>Riuscire a raccogliere più informazioni dagli articoli su Microsoft Academic, come la data</w:t>
       </w:r>
       <w:r>
         <w:rPr>
@@ -9368,7 +9586,6 @@
                       <w:rPr>
                         <w:noProof/>
                       </w:rPr>
-                      <w:lastRenderedPageBreak/>
                       <w:t xml:space="preserve">[3] </w:t>
                     </w:r>
                   </w:p>
@@ -9751,6 +9968,7 @@
                       <w:rPr>
                         <w:noProof/>
                       </w:rPr>
+                      <w:lastRenderedPageBreak/>
                       <w:t xml:space="preserve">[11] </w:t>
                     </w:r>
                   </w:p>
@@ -10133,7 +10351,6 @@
                       <w:rPr>
                         <w:noProof/>
                       </w:rPr>
-                      <w:lastRenderedPageBreak/>
                       <w:t xml:space="preserve">[19] </w:t>
                     </w:r>
                   </w:p>
@@ -13833,7 +14050,7 @@
     <b:Guid>{D68ED110-8BDF-4CC7-B426-68F9CA437974}</b:Guid>
     <b:URL>https://it.wikipedia.org/wiki/Stato_dell%27arte</b:URL>
     <b:Title>Wikipedia: Stato dell'Arte</b:Title>
-    <b:RefOrder>1</b:RefOrder>
+    <b:RefOrder>3</b:RefOrder>
   </b:Source>
   <b:Source>
     <b:Tag>Uni</b:Tag>
@@ -13851,7 +14068,7 @@
       </b:Author>
     </b:Author>
     <b:URL>http://www.dcuci.univr.it/documenti/OccorrenzaIns/matdid/matdid007359.pdf</b:URL>
-    <b:RefOrder>4</b:RefOrder>
+    <b:RefOrder>2</b:RefOrder>
   </b:Source>
   <b:Source>
     <b:Tag>Mes</b:Tag>
@@ -13859,7 +14076,7 @@
     <b:Guid>{BCA2EB8D-8FE8-46CA-9556-51071A1E17C1}</b:Guid>
     <b:Title>Mestiere di Scrivere</b:Title>
     <b:URL>http://www.mestierediscrivere.com/articolo/articolotecnico.html</b:URL>
-    <b:RefOrder>3</b:RefOrder>
+    <b:RefOrder>1</b:RefOrder>
   </b:Source>
   <b:Source>
     <b:Tag>Com</b:Tag>
@@ -13867,7 +14084,7 @@
     <b:Guid>{AAB0CC61-6BAC-4046-BB81-FCABADCF9E26}</b:Guid>
     <b:Title>Comparison Search Engine</b:Title>
     <b:URL>https://dspace3-labs.atmire.com/bitstream/handle/123456789/7634/338.pdf</b:URL>
-    <b:RefOrder>5</b:RefOrder>
+    <b:RefOrder>6</b:RefOrder>
   </b:Source>
   <b:Source>
     <b:Tag>Goo</b:Tag>
@@ -13875,7 +14092,7 @@
     <b:Guid>{8D724DD5-655D-4463-B375-6E67D5C4BF03}</b:Guid>
     <b:Title>Google Scholar's Ranking Algorithm</b:Title>
     <b:URL>https://www.gipp.com/wp-content/papercite-data/pdf/beel09.pdf</b:URL>
-    <b:RefOrder>6</b:RefOrder>
+    <b:RefOrder>7</b:RefOrder>
   </b:Source>
   <b:Source>
     <b:Tag>Ike</b:Tag>
@@ -13883,7 +14100,7 @@
     <b:Guid>{1E8778DB-E48A-47BB-A636-9795711D9505}</b:Guid>
     <b:Title>Ike Antkare</b:Title>
     <b:URL>http://rr.liglab.fr/research_report/RR-LIG-008.pdf</b:URL>
-    <b:RefOrder>7</b:RefOrder>
+    <b:RefOrder>8</b:RefOrder>
   </b:Source>
   <b:Source>
     <b:Tag>Mic</b:Tag>
@@ -13901,7 +14118,7 @@
       </b:Author>
     </b:Author>
     <b:URL>https://academic.microsoft.com/#/topics/0/</b:URL>
-    <b:RefOrder>8</b:RefOrder>
+    <b:RefOrder>9</b:RefOrder>
   </b:Source>
   <b:Source>
     <b:Tag>Dra</b:Tag>
@@ -13920,7 +14137,7 @@
     </b:Author>
     <b:Title>An Analysis of the Microsoft Academic Graph</b:Title>
     <b:URL>http://www.dlib.org/dlib/september16/herrmannova/09herrmannova.html</b:URL>
-    <b:RefOrder>9</b:RefOrder>
+    <b:RefOrder>10</b:RefOrder>
   </b:Source>
   <b:Source>
     <b:Tag>Pre</b:Tag>
@@ -13938,7 +14155,7 @@
       </b:Author>
     </b:Author>
     <b:URL>https://preview.academic.microsoft.com/home</b:URL>
-    <b:RefOrder>10</b:RefOrder>
+    <b:RefOrder>11</b:RefOrder>
   </b:Source>
   <b:Source>
     <b:Tag>DBE</b:Tag>
@@ -13946,7 +14163,7 @@
     <b:Guid>{E4921260-3BD8-4E86-BDA2-08407571D0A2}</b:Guid>
     <b:Title>DB-Engines Ranking of DBMS</b:Title>
     <b:URL>https://db-engines.com/en/ranking/graph+dbms</b:URL>
-    <b:RefOrder>11</b:RefOrder>
+    <b:RefOrder>12</b:RefOrder>
   </b:Source>
   <b:Source>
     <b:Tag>Apo</b:Tag>
@@ -13954,7 +14171,7 @@
     <b:Guid>{9BE3531C-3CD6-4DCE-A9D6-E4BB8FC5A37A}</b:Guid>
     <b:Title>Apoc Documentazione GraphML</b:Title>
     <b:URL>https://neo4j-contrib.github.io/neo4j-apoc-procedures/#graphml</b:URL>
-    <b:RefOrder>12</b:RefOrder>
+    <b:RefOrder>13</b:RefOrder>
   </b:Source>
   <b:Source>
     <b:Tag>Sel</b:Tag>
@@ -13962,7 +14179,7 @@
     <b:Guid>{DE8078FF-18AE-4071-8EB2-E5887604EB2A}</b:Guid>
     <b:Title>Selenium</b:Title>
     <b:URL>https://en.wikipedia.org/wiki/Selenium_(software)</b:URL>
-    <b:RefOrder>15</b:RefOrder>
+    <b:RefOrder>16</b:RefOrder>
   </b:Source>
   <b:Source>
     <b:Tag>Sel1</b:Tag>
@@ -13970,7 +14187,7 @@
     <b:Guid>{31DF6548-37D4-42B5-B999-FB3DEAC2175B}</b:Guid>
     <b:Title>Selenium Standalone Server Download</b:Title>
     <b:URL>https://www.seleniumhq.org/download/</b:URL>
-    <b:RefOrder>16</b:RefOrder>
+    <b:RefOrder>17</b:RefOrder>
   </b:Source>
   <b:Source>
     <b:Tag>joh</b:Tag>
@@ -13987,7 +14204,7 @@
     </b:Author>
     <b:Title>Golang Neo4j Driver</b:Title>
     <b:URL>https://github.com/johnnadratowski/golang-neo4j-bolt-driver</b:URL>
-    <b:RefOrder>14</b:RefOrder>
+    <b:RefOrder>15</b:RefOrder>
   </b:Source>
   <b:Source>
     <b:Tag>Doc</b:Tag>
@@ -13995,7 +14212,7 @@
     <b:Guid>{6CF3A874-9E6F-42C1-98AE-2081DAAC5801}</b:Guid>
     <b:Title>Doc Golang Neo4j Driver</b:Title>
     <b:URL>https://godoc.org/github.com/johnnadratowski/golang-neo4j-bolt-driver</b:URL>
-    <b:RefOrder>13</b:RefOrder>
+    <b:RefOrder>14</b:RefOrder>
   </b:Source>
   <b:Source>
     <b:Tag>Dri</b:Tag>
@@ -14003,7 +14220,7 @@
     <b:Guid>{341B5CEC-3108-40B3-A0D3-BD164DBC3D48}</b:Guid>
     <b:Title>Driver Selenium Golang</b:Title>
     <b:URL>https://github.com/tebeka/selenium</b:URL>
-    <b:RefOrder>19</b:RefOrder>
+    <b:RefOrder>20</b:RefOrder>
   </b:Source>
   <b:Source>
     <b:Tag>W3C</b:Tag>
@@ -14020,7 +14237,7 @@
     </b:Author>
     <b:Title>WebDriver</b:Title>
     <b:URL>https://www.w3.org/TR/webdriver1/</b:URL>
-    <b:RefOrder>17</b:RefOrder>
+    <b:RefOrder>18</b:RefOrder>
   </b:Source>
   <b:Source>
     <b:Tag>Gec</b:Tag>
@@ -14028,7 +14245,7 @@
     <b:Guid>{D5A59885-E762-420D-A114-D9D7E7DAA05A}</b:Guid>
     <b:Title>Geckkodriver Releases</b:Title>
     <b:URL>https://github.com/mozilla/geckodriver/releases</b:URL>
-    <b:RefOrder>18</b:RefOrder>
+    <b:RefOrder>19</b:RefOrder>
   </b:Source>
   <b:Source>
     <b:Tag>Web</b:Tag>
@@ -14036,7 +14253,7 @@
     <b:Guid>{5D8984A1-EDFE-4F0C-8110-651D456D041A}</b:Guid>
     <b:Title>WebDriver Advantages</b:Title>
     <b:URL>https://www.softwaretestingclass.com/what-is-selenium-webdriver-selenium-training-series/</b:URL>
-    <b:RefOrder>22</b:RefOrder>
+    <b:RefOrder>23</b:RefOrder>
   </b:Source>
   <b:Source>
     <b:Tag>GoI</b:Tag>
@@ -14044,7 +14261,7 @@
     <b:Guid>{F9057F0E-1FFE-42E9-8406-5470CB5CE390}</b:Guid>
     <b:Title>Go Installation</b:Title>
     <b:URL>https://golang.org/doc/install</b:URL>
-    <b:RefOrder>21</b:RefOrder>
+    <b:RefOrder>22</b:RefOrder>
   </b:Source>
   <b:Source>
     <b:Tag>Xvf</b:Tag>
@@ -14052,7 +14269,7 @@
     <b:Guid>{B3629D59-5187-4671-BD79-54927C85FC8C}</b:Guid>
     <b:Title>Xvfb Debian</b:Title>
     <b:URL>https://packages.debian.org/sid/xvfb</b:URL>
-    <b:RefOrder>20</b:RefOrder>
+    <b:RefOrder>21</b:RefOrder>
   </b:Source>
   <b:Source>
     <b:Tag>Gro</b:Tag>
@@ -14060,13 +14277,21 @@
     <b:Guid>{0040BEF9-9063-4CB4-93C0-55B1BA545DF3}</b:Guid>
     <b:Title>Growth of Science Pubblications</b:Title>
     <b:URL>http://digitalcommons.unl.edu/cgi/viewcontent.cgi?article=5313&amp;context=libphilprac</b:URL>
-    <b:RefOrder>2</b:RefOrder>
+    <b:RefOrder>4</b:RefOrder>
+  </b:Source>
+  <b:Source>
+    <b:Tag>IEE</b:Tag>
+    <b:SourceType>InternetSite</b:SourceType>
+    <b:Guid>{37B48CEE-4D10-4F7E-A24F-03F04A0E644D}</b:Guid>
+    <b:Title>IEEE Explorer</b:Title>
+    <b:URL>https://en.wikipedia.org/wiki/IEEE_Xplore</b:URL>
+    <b:RefOrder>5</b:RefOrder>
   </b:Source>
 </b:Sources>
 </file>
 
 <file path=customXml/itemProps1.xml><?xml version="1.0" encoding="utf-8"?>
-<ds:datastoreItem xmlns:ds="http://schemas.openxmlformats.org/officeDocument/2006/customXml" ds:itemID="{275941E4-0847-4B94-BE3A-847724A6B6A9}">
+<ds:datastoreItem xmlns:ds="http://schemas.openxmlformats.org/officeDocument/2006/customXml" ds:itemID="{FBC1EB78-7EB6-469E-BE26-71C845E6944D}">
   <ds:schemaRefs>
     <ds:schemaRef ds:uri="http://schemas.openxmlformats.org/officeDocument/2006/bibliography"/>
   </ds:schemaRefs>

</xml_diff>

<commit_message>
finito web driver 2.2
</commit_message>
<xml_diff>
--- a/tesi.docx
+++ b/tesi.docx
@@ -527,7 +527,7 @@
             </w:rPr>
             <w:fldChar w:fldCharType="separate"/>
           </w:r>
-          <w:hyperlink w:anchor="_Toc3975508" w:history="1">
+          <w:hyperlink w:anchor="_Toc4347794" w:history="1">
             <w:r>
               <w:rPr>
                 <w:rStyle w:val="Collegamentoipertestuale"/>
@@ -555,7 +555,7 @@
                 <w:noProof/>
                 <w:webHidden/>
               </w:rPr>
-              <w:instrText xml:space="preserve"> PAGEREF _Toc3975508 \h </w:instrText>
+              <w:instrText xml:space="preserve"> PAGEREF _Toc4347794 \h </w:instrText>
             </w:r>
             <w:r>
               <w:rPr>
@@ -600,14 +600,14 @@
               <w:lang w:eastAsia="it-IT"/>
             </w:rPr>
           </w:pPr>
-          <w:hyperlink w:anchor="_Toc3975509" w:history="1">
+          <w:hyperlink w:anchor="_Toc4347795" w:history="1">
             <w:r>
               <w:rPr>
                 <w:rStyle w:val="Collegamentoipertestuale"/>
                 <w:rFonts w:cs="Times New Roman"/>
                 <w:noProof/>
               </w:rPr>
-              <w:t>2 Strumenti e risorse del progetto</w:t>
+              <w:t>2 Strumenti preliminari</w:t>
             </w:r>
             <w:r>
               <w:rPr>
@@ -628,7 +628,7 @@
                 <w:noProof/>
                 <w:webHidden/>
               </w:rPr>
-              <w:instrText xml:space="preserve"> PAGEREF _Toc3975509 \h </w:instrText>
+              <w:instrText xml:space="preserve"> PAGEREF _Toc4347795 \h </w:instrText>
             </w:r>
             <w:r>
               <w:rPr>
@@ -648,99 +648,7 @@
                 <w:noProof/>
                 <w:webHidden/>
               </w:rPr>
-              <w:t>3</w:t>
-            </w:r>
-            <w:r>
-              <w:rPr>
-                <w:noProof/>
-                <w:webHidden/>
-              </w:rPr>
-              <w:fldChar w:fldCharType="end"/>
-            </w:r>
-          </w:hyperlink>
-        </w:p>
-        <w:p>
-          <w:pPr>
-            <w:pStyle w:val="Sommario2"/>
-            <w:tabs>
-              <w:tab w:val="left" w:pos="880"/>
-              <w:tab w:val="right" w:leader="dot" w:pos="9854"/>
-            </w:tabs>
-            <w:rPr>
-              <w:rFonts w:asciiTheme="minorHAnsi" w:eastAsiaTheme="minorEastAsia" w:hAnsiTheme="minorHAnsi"/>
-              <w:noProof/>
-              <w:color w:val="auto"/>
-              <w:sz w:val="22"/>
-              <w:lang w:eastAsia="it-IT"/>
-            </w:rPr>
-          </w:pPr>
-          <w:hyperlink w:anchor="_Toc3975514" w:history="1">
-            <w:r>
-              <w:rPr>
-                <w:rStyle w:val="Collegamentoipertestuale"/>
-                <w:rFonts w:cs="Times New Roman"/>
-                <w:noProof/>
-              </w:rPr>
-              <w:t>2.1</w:t>
-            </w:r>
-            <w:r>
-              <w:rPr>
-                <w:rFonts w:asciiTheme="minorHAnsi" w:eastAsiaTheme="minorEastAsia" w:hAnsiTheme="minorHAnsi"/>
-                <w:noProof/>
-                <w:color w:val="auto"/>
-                <w:sz w:val="22"/>
-                <w:lang w:eastAsia="it-IT"/>
-              </w:rPr>
-              <w:tab/>
-            </w:r>
-            <w:r>
-              <w:rPr>
-                <w:rStyle w:val="Collegamentoipertestuale"/>
-                <w:rFonts w:cs="Times New Roman"/>
-                <w:noProof/>
-              </w:rPr>
-              <w:t>Google Scholar</w:t>
-            </w:r>
-            <w:r>
-              <w:rPr>
-                <w:noProof/>
-                <w:webHidden/>
-              </w:rPr>
-              <w:tab/>
-            </w:r>
-            <w:r>
-              <w:rPr>
-                <w:noProof/>
-                <w:webHidden/>
-              </w:rPr>
-              <w:fldChar w:fldCharType="begin"/>
-            </w:r>
-            <w:r>
-              <w:rPr>
-                <w:noProof/>
-                <w:webHidden/>
-              </w:rPr>
-              <w:instrText xml:space="preserve"> PAGEREF _Toc3975514 \h </w:instrText>
-            </w:r>
-            <w:r>
-              <w:rPr>
-                <w:noProof/>
-                <w:webHidden/>
-              </w:rPr>
-            </w:r>
-            <w:r>
-              <w:rPr>
-                <w:noProof/>
-                <w:webHidden/>
-              </w:rPr>
-              <w:fldChar w:fldCharType="separate"/>
-            </w:r>
-            <w:r>
-              <w:rPr>
-                <w:noProof/>
-                <w:webHidden/>
-              </w:rPr>
-              <w:t>3</w:t>
+              <w:t>7</w:t>
             </w:r>
             <w:r>
               <w:rPr>
@@ -765,29 +673,158 @@
               <w:lang w:eastAsia="it-IT"/>
             </w:rPr>
           </w:pPr>
-          <w:hyperlink w:anchor="_Toc3975515" w:history="1">
+          <w:hyperlink w:anchor="_Toc4347796" w:history="1">
             <w:r>
               <w:rPr>
                 <w:rStyle w:val="Collegamentoipertestuale"/>
-                <w:rFonts w:cs="Times New Roman"/>
-                <w:noProof/>
-              </w:rPr>
-              <w:t>2.2</w:t>
-            </w:r>
+                <w:noProof/>
+                <w:lang w:eastAsia="it-IT"/>
+              </w:rPr>
+              <w:t>2.1 Motori di ricerca</w:t>
+            </w:r>
+            <w:r>
+              <w:rPr>
+                <w:noProof/>
+                <w:webHidden/>
+              </w:rPr>
+              <w:tab/>
+            </w:r>
+            <w:r>
+              <w:rPr>
+                <w:noProof/>
+                <w:webHidden/>
+              </w:rPr>
+              <w:fldChar w:fldCharType="begin"/>
+            </w:r>
+            <w:r>
+              <w:rPr>
+                <w:noProof/>
+                <w:webHidden/>
+              </w:rPr>
+              <w:instrText xml:space="preserve"> PAGEREF _Toc4347796 \h </w:instrText>
+            </w:r>
+            <w:r>
+              <w:rPr>
+                <w:noProof/>
+                <w:webHidden/>
+              </w:rPr>
+            </w:r>
+            <w:r>
+              <w:rPr>
+                <w:noProof/>
+                <w:webHidden/>
+              </w:rPr>
+              <w:fldChar w:fldCharType="separate"/>
+            </w:r>
+            <w:r>
+              <w:rPr>
+                <w:noProof/>
+                <w:webHidden/>
+              </w:rPr>
+              <w:t>7</w:t>
+            </w:r>
+            <w:r>
+              <w:rPr>
+                <w:noProof/>
+                <w:webHidden/>
+              </w:rPr>
+              <w:fldChar w:fldCharType="end"/>
+            </w:r>
+          </w:hyperlink>
+        </w:p>
+        <w:p>
+          <w:pPr>
+            <w:pStyle w:val="Sommario3"/>
+            <w:tabs>
+              <w:tab w:val="right" w:leader="dot" w:pos="9854"/>
+            </w:tabs>
+            <w:rPr>
+              <w:rFonts w:asciiTheme="minorHAnsi" w:eastAsiaTheme="minorEastAsia" w:hAnsiTheme="minorHAnsi"/>
+              <w:noProof/>
+              <w:color w:val="auto"/>
+              <w:sz w:val="22"/>
+              <w:lang w:eastAsia="it-IT"/>
+            </w:rPr>
+          </w:pPr>
+          <w:hyperlink w:anchor="_Toc4347801" w:history="1">
             <w:r>
               <w:rPr>
                 <w:rStyle w:val="Collegamentoipertestuale"/>
                 <w:noProof/>
               </w:rPr>
-              <w:t xml:space="preserve"> </w:t>
-            </w:r>
+              <w:t>2.1.1Google Scholar</w:t>
+            </w:r>
+            <w:r>
+              <w:rPr>
+                <w:noProof/>
+                <w:webHidden/>
+              </w:rPr>
+              <w:tab/>
+            </w:r>
+            <w:r>
+              <w:rPr>
+                <w:noProof/>
+                <w:webHidden/>
+              </w:rPr>
+              <w:fldChar w:fldCharType="begin"/>
+            </w:r>
+            <w:r>
+              <w:rPr>
+                <w:noProof/>
+                <w:webHidden/>
+              </w:rPr>
+              <w:instrText xml:space="preserve"> PAGEREF _Toc4347801 \h </w:instrText>
+            </w:r>
+            <w:r>
+              <w:rPr>
+                <w:noProof/>
+                <w:webHidden/>
+              </w:rPr>
+            </w:r>
+            <w:r>
+              <w:rPr>
+                <w:noProof/>
+                <w:webHidden/>
+              </w:rPr>
+              <w:fldChar w:fldCharType="separate"/>
+            </w:r>
+            <w:r>
+              <w:rPr>
+                <w:noProof/>
+                <w:webHidden/>
+              </w:rPr>
+              <w:t>9</w:t>
+            </w:r>
+            <w:r>
+              <w:rPr>
+                <w:noProof/>
+                <w:webHidden/>
+              </w:rPr>
+              <w:fldChar w:fldCharType="end"/>
+            </w:r>
+          </w:hyperlink>
+        </w:p>
+        <w:p>
+          <w:pPr>
+            <w:pStyle w:val="Sommario3"/>
+            <w:tabs>
+              <w:tab w:val="right" w:leader="dot" w:pos="9854"/>
+            </w:tabs>
+            <w:rPr>
+              <w:rFonts w:asciiTheme="minorHAnsi" w:eastAsiaTheme="minorEastAsia" w:hAnsiTheme="minorHAnsi"/>
+              <w:noProof/>
+              <w:color w:val="auto"/>
+              <w:sz w:val="22"/>
+              <w:lang w:eastAsia="it-IT"/>
+            </w:rPr>
+          </w:pPr>
+          <w:hyperlink w:anchor="_Toc4347802" w:history="1">
             <w:r>
               <w:rPr>
                 <w:rStyle w:val="Collegamentoipertestuale"/>
-                <w:rFonts w:cs="Times New Roman"/>
-                <w:noProof/>
-              </w:rPr>
-              <w:t>Microsoft Academic</w:t>
+                <w:noProof/>
+              </w:rPr>
+              <w:t>2.1.2 Microsoft Academic</w:t>
             </w:r>
             <w:r>
               <w:rPr>
@@ -808,7 +845,7 @@
                 <w:noProof/>
                 <w:webHidden/>
               </w:rPr>
-              <w:instrText xml:space="preserve"> PAGEREF _Toc3975515 \h </w:instrText>
+              <w:instrText xml:space="preserve"> PAGEREF _Toc4347802 \h </w:instrText>
             </w:r>
             <w:r>
               <w:rPr>
@@ -828,7 +865,7 @@
                 <w:noProof/>
                 <w:webHidden/>
               </w:rPr>
-              <w:t>4</w:t>
+              <w:t>10</w:t>
             </w:r>
             <w:r>
               <w:rPr>
@@ -853,29 +890,13 @@
               <w:lang w:eastAsia="it-IT"/>
             </w:rPr>
           </w:pPr>
-          <w:hyperlink w:anchor="_Toc3975516" w:history="1">
+          <w:hyperlink w:anchor="_Toc4347803" w:history="1">
             <w:r>
               <w:rPr>
                 <w:rStyle w:val="Collegamentoipertestuale"/>
-                <w:rFonts w:cs="Times New Roman"/>
-                <w:noProof/>
-              </w:rPr>
-              <w:t>2.3</w:t>
-            </w:r>
-            <w:r>
-              <w:rPr>
-                <w:rStyle w:val="Collegamentoipertestuale"/>
-                <w:noProof/>
-              </w:rPr>
-              <w:t xml:space="preserve"> </w:t>
-            </w:r>
-            <w:r>
-              <w:rPr>
-                <w:rStyle w:val="Collegamentoipertestuale"/>
-                <w:rFonts w:cs="Times New Roman"/>
-                <w:noProof/>
-              </w:rPr>
-              <w:t>Neo4j</w:t>
+                <w:noProof/>
+              </w:rPr>
+              <w:t>2.2 Web Scraping</w:t>
             </w:r>
             <w:r>
               <w:rPr>
@@ -896,7 +917,7 @@
                 <w:noProof/>
                 <w:webHidden/>
               </w:rPr>
-              <w:instrText xml:space="preserve"> PAGEREF _Toc3975516 \h </w:instrText>
+              <w:instrText xml:space="preserve"> PAGEREF _Toc4347803 \h </w:instrText>
             </w:r>
             <w:r>
               <w:rPr>
@@ -916,7 +937,7 @@
                 <w:noProof/>
                 <w:webHidden/>
               </w:rPr>
-              <w:t>6</w:t>
+              <w:t>12</w:t>
             </w:r>
             <w:r>
               <w:rPr>
@@ -941,13 +962,13 @@
               <w:lang w:eastAsia="it-IT"/>
             </w:rPr>
           </w:pPr>
-          <w:hyperlink w:anchor="_Toc3975517" w:history="1">
+          <w:hyperlink w:anchor="_Toc4347804" w:history="1">
             <w:r>
               <w:rPr>
                 <w:rStyle w:val="Collegamentoipertestuale"/>
                 <w:noProof/>
               </w:rPr>
-              <w:t>2.3.1 Database basati su grafi</w:t>
+              <w:t>2.2.1 Selenium</w:t>
             </w:r>
             <w:r>
               <w:rPr>
@@ -968,7 +989,7 @@
                 <w:noProof/>
                 <w:webHidden/>
               </w:rPr>
-              <w:instrText xml:space="preserve"> PAGEREF _Toc3975517 \h </w:instrText>
+              <w:instrText xml:space="preserve"> PAGEREF _Toc4347804 \h </w:instrText>
             </w:r>
             <w:r>
               <w:rPr>
@@ -988,7 +1009,7 @@
                 <w:noProof/>
                 <w:webHidden/>
               </w:rPr>
-              <w:t>7</w:t>
+              <w:t>14</w:t>
             </w:r>
             <w:r>
               <w:rPr>
@@ -1013,13 +1034,13 @@
               <w:lang w:eastAsia="it-IT"/>
             </w:rPr>
           </w:pPr>
-          <w:hyperlink w:anchor="_Toc3975518" w:history="1">
+          <w:hyperlink w:anchor="_Toc4347805" w:history="1">
             <w:r>
               <w:rPr>
                 <w:rStyle w:val="Collegamentoipertestuale"/>
                 <w:noProof/>
               </w:rPr>
-              <w:t>2.3.2 Cypher</w:t>
+              <w:t>2.2.2 WebDriver</w:t>
             </w:r>
             <w:r>
               <w:rPr>
@@ -1040,7 +1061,7 @@
                 <w:noProof/>
                 <w:webHidden/>
               </w:rPr>
-              <w:instrText xml:space="preserve"> PAGEREF _Toc3975518 \h </w:instrText>
+              <w:instrText xml:space="preserve"> PAGEREF _Toc4347805 \h </w:instrText>
             </w:r>
             <w:r>
               <w:rPr>
@@ -1060,7 +1081,7 @@
                 <w:noProof/>
                 <w:webHidden/>
               </w:rPr>
-              <w:t>8</w:t>
+              <w:t>15</w:t>
             </w:r>
             <w:r>
               <w:rPr>
@@ -1085,13 +1106,13 @@
               <w:lang w:eastAsia="it-IT"/>
             </w:rPr>
           </w:pPr>
-          <w:hyperlink w:anchor="_Toc3975519" w:history="1">
+          <w:hyperlink w:anchor="_Toc4347806" w:history="1">
             <w:r>
               <w:rPr>
                 <w:rStyle w:val="Collegamentoipertestuale"/>
                 <w:noProof/>
               </w:rPr>
-              <w:t>2.3.3 Driver Golang</w:t>
+              <w:t>2.2.3 Geckodriver</w:t>
             </w:r>
             <w:r>
               <w:rPr>
@@ -1112,7 +1133,7 @@
                 <w:noProof/>
                 <w:webHidden/>
               </w:rPr>
-              <w:instrText xml:space="preserve"> PAGEREF _Toc3975519 \h </w:instrText>
+              <w:instrText xml:space="preserve"> PAGEREF _Toc4347806 \h </w:instrText>
             </w:r>
             <w:r>
               <w:rPr>
@@ -1132,7 +1153,79 @@
                 <w:noProof/>
                 <w:webHidden/>
               </w:rPr>
-              <w:t>10</w:t>
+              <w:t>15</w:t>
+            </w:r>
+            <w:r>
+              <w:rPr>
+                <w:noProof/>
+                <w:webHidden/>
+              </w:rPr>
+              <w:fldChar w:fldCharType="end"/>
+            </w:r>
+          </w:hyperlink>
+        </w:p>
+        <w:p>
+          <w:pPr>
+            <w:pStyle w:val="Sommario3"/>
+            <w:tabs>
+              <w:tab w:val="right" w:leader="dot" w:pos="9854"/>
+            </w:tabs>
+            <w:rPr>
+              <w:rFonts w:asciiTheme="minorHAnsi" w:eastAsiaTheme="minorEastAsia" w:hAnsiTheme="minorHAnsi"/>
+              <w:noProof/>
+              <w:color w:val="auto"/>
+              <w:sz w:val="22"/>
+              <w:lang w:eastAsia="it-IT"/>
+            </w:rPr>
+          </w:pPr>
+          <w:hyperlink w:anchor="_Toc4347807" w:history="1">
+            <w:r>
+              <w:rPr>
+                <w:rStyle w:val="Collegamentoipertestuale"/>
+                <w:noProof/>
+              </w:rPr>
+              <w:t>2.2.4 Driver Golang</w:t>
+            </w:r>
+            <w:r>
+              <w:rPr>
+                <w:noProof/>
+                <w:webHidden/>
+              </w:rPr>
+              <w:tab/>
+            </w:r>
+            <w:r>
+              <w:rPr>
+                <w:noProof/>
+                <w:webHidden/>
+              </w:rPr>
+              <w:fldChar w:fldCharType="begin"/>
+            </w:r>
+            <w:r>
+              <w:rPr>
+                <w:noProof/>
+                <w:webHidden/>
+              </w:rPr>
+              <w:instrText xml:space="preserve"> PAGEREF _Toc4347807 \h </w:instrText>
+            </w:r>
+            <w:r>
+              <w:rPr>
+                <w:noProof/>
+                <w:webHidden/>
+              </w:rPr>
+            </w:r>
+            <w:r>
+              <w:rPr>
+                <w:noProof/>
+                <w:webHidden/>
+              </w:rPr>
+              <w:fldChar w:fldCharType="separate"/>
+            </w:r>
+            <w:r>
+              <w:rPr>
+                <w:noProof/>
+                <w:webHidden/>
+              </w:rPr>
+              <w:t>15</w:t>
             </w:r>
             <w:r>
               <w:rPr>
@@ -1157,13 +1250,29 @@
               <w:lang w:eastAsia="it-IT"/>
             </w:rPr>
           </w:pPr>
-          <w:hyperlink w:anchor="_Toc3975520" w:history="1">
+          <w:hyperlink w:anchor="_Toc4347808" w:history="1">
             <w:r>
               <w:rPr>
                 <w:rStyle w:val="Collegamentoipertestuale"/>
-                <w:noProof/>
-              </w:rPr>
-              <w:t>2.4 Selenium</w:t>
+                <w:rFonts w:cs="Times New Roman"/>
+                <w:noProof/>
+              </w:rPr>
+              <w:t>2.3</w:t>
+            </w:r>
+            <w:r>
+              <w:rPr>
+                <w:rStyle w:val="Collegamentoipertestuale"/>
+                <w:noProof/>
+              </w:rPr>
+              <w:t xml:space="preserve"> </w:t>
+            </w:r>
+            <w:r>
+              <w:rPr>
+                <w:rStyle w:val="Collegamentoipertestuale"/>
+                <w:rFonts w:cs="Times New Roman"/>
+                <w:noProof/>
+              </w:rPr>
+              <w:t>Neo4j</w:t>
             </w:r>
             <w:r>
               <w:rPr>
@@ -1184,7 +1293,7 @@
                 <w:noProof/>
                 <w:webHidden/>
               </w:rPr>
-              <w:instrText xml:space="preserve"> PAGEREF _Toc3975520 \h </w:instrText>
+              <w:instrText xml:space="preserve"> PAGEREF _Toc4347808 \h </w:instrText>
             </w:r>
             <w:r>
               <w:rPr>
@@ -1204,7 +1313,7 @@
                 <w:noProof/>
                 <w:webHidden/>
               </w:rPr>
-              <w:t>10</w:t>
+              <w:t>16</w:t>
             </w:r>
             <w:r>
               <w:rPr>
@@ -1229,13 +1338,13 @@
               <w:lang w:eastAsia="it-IT"/>
             </w:rPr>
           </w:pPr>
-          <w:hyperlink w:anchor="_Toc3975521" w:history="1">
+          <w:hyperlink w:anchor="_Toc4347809" w:history="1">
             <w:r>
               <w:rPr>
                 <w:rStyle w:val="Collegamentoipertestuale"/>
                 <w:noProof/>
               </w:rPr>
-              <w:t>2.4.1 WebDriver</w:t>
+              <w:t>2.3.1 Database basati su grafi</w:t>
             </w:r>
             <w:r>
               <w:rPr>
@@ -1256,7 +1365,7 @@
                 <w:noProof/>
                 <w:webHidden/>
               </w:rPr>
-              <w:instrText xml:space="preserve"> PAGEREF _Toc3975521 \h </w:instrText>
+              <w:instrText xml:space="preserve"> PAGEREF _Toc4347809 \h </w:instrText>
             </w:r>
             <w:r>
               <w:rPr>
@@ -1276,7 +1385,7 @@
                 <w:noProof/>
                 <w:webHidden/>
               </w:rPr>
-              <w:t>11</w:t>
+              <w:t>18</w:t>
             </w:r>
             <w:r>
               <w:rPr>
@@ -1301,13 +1410,13 @@
               <w:lang w:eastAsia="it-IT"/>
             </w:rPr>
           </w:pPr>
-          <w:hyperlink w:anchor="_Toc3975522" w:history="1">
+          <w:hyperlink w:anchor="_Toc4347810" w:history="1">
             <w:r>
               <w:rPr>
                 <w:rStyle w:val="Collegamentoipertestuale"/>
                 <w:noProof/>
               </w:rPr>
-              <w:t>2.4.2 Geckodriver</w:t>
+              <w:t>2.3.2 Cypher</w:t>
             </w:r>
             <w:r>
               <w:rPr>
@@ -1328,7 +1437,7 @@
                 <w:noProof/>
                 <w:webHidden/>
               </w:rPr>
-              <w:instrText xml:space="preserve"> PAGEREF _Toc3975522 \h </w:instrText>
+              <w:instrText xml:space="preserve"> PAGEREF _Toc4347810 \h </w:instrText>
             </w:r>
             <w:r>
               <w:rPr>
@@ -1348,7 +1457,7 @@
                 <w:noProof/>
                 <w:webHidden/>
               </w:rPr>
-              <w:t>11</w:t>
+              <w:t>19</w:t>
             </w:r>
             <w:r>
               <w:rPr>
@@ -1373,13 +1482,13 @@
               <w:lang w:eastAsia="it-IT"/>
             </w:rPr>
           </w:pPr>
-          <w:hyperlink w:anchor="_Toc3975523" w:history="1">
+          <w:hyperlink w:anchor="_Toc4347811" w:history="1">
             <w:r>
               <w:rPr>
                 <w:rStyle w:val="Collegamentoipertestuale"/>
                 <w:noProof/>
               </w:rPr>
-              <w:t>2.4.3 Driver Golang</w:t>
+              <w:t>2.3.3 Driver Golang</w:t>
             </w:r>
             <w:r>
               <w:rPr>
@@ -1400,7 +1509,7 @@
                 <w:noProof/>
                 <w:webHidden/>
               </w:rPr>
-              <w:instrText xml:space="preserve"> PAGEREF _Toc3975523 \h </w:instrText>
+              <w:instrText xml:space="preserve"> PAGEREF _Toc4347811 \h </w:instrText>
             </w:r>
             <w:r>
               <w:rPr>
@@ -1420,7 +1529,7 @@
                 <w:noProof/>
                 <w:webHidden/>
               </w:rPr>
-              <w:t>12</w:t>
+              <w:t>20</w:t>
             </w:r>
             <w:r>
               <w:rPr>
@@ -1446,7 +1555,7 @@
               <w:lang w:eastAsia="it-IT"/>
             </w:rPr>
           </w:pPr>
-          <w:hyperlink w:anchor="_Toc3975524" w:history="1">
+          <w:hyperlink w:anchor="_Toc4347812" w:history="1">
             <w:r>
               <w:rPr>
                 <w:rStyle w:val="Collegamentoipertestuale"/>
@@ -1490,7 +1599,7 @@
                 <w:noProof/>
                 <w:webHidden/>
               </w:rPr>
-              <w:instrText xml:space="preserve"> PAGEREF _Toc3975524 \h </w:instrText>
+              <w:instrText xml:space="preserve"> PAGEREF _Toc4347812 \h </w:instrText>
             </w:r>
             <w:r>
               <w:rPr>
@@ -1510,7 +1619,511 @@
                 <w:noProof/>
                 <w:webHidden/>
               </w:rPr>
-              <w:t>12</w:t>
+              <w:t>20</w:t>
+            </w:r>
+            <w:r>
+              <w:rPr>
+                <w:noProof/>
+                <w:webHidden/>
+              </w:rPr>
+              <w:fldChar w:fldCharType="end"/>
+            </w:r>
+          </w:hyperlink>
+        </w:p>
+        <w:p>
+          <w:pPr>
+            <w:pStyle w:val="Sommario2"/>
+            <w:tabs>
+              <w:tab w:val="right" w:leader="dot" w:pos="9854"/>
+            </w:tabs>
+            <w:rPr>
+              <w:rFonts w:asciiTheme="minorHAnsi" w:eastAsiaTheme="minorEastAsia" w:hAnsiTheme="minorHAnsi"/>
+              <w:noProof/>
+              <w:color w:val="auto"/>
+              <w:sz w:val="22"/>
+              <w:lang w:eastAsia="it-IT"/>
+            </w:rPr>
+          </w:pPr>
+          <w:hyperlink w:anchor="_Toc4347813" w:history="1">
+            <w:r>
+              <w:rPr>
+                <w:rStyle w:val="Collegamentoipertestuale"/>
+                <w:noProof/>
+              </w:rPr>
+              <w:t>3.1 Struttura Dati</w:t>
+            </w:r>
+            <w:r>
+              <w:rPr>
+                <w:noProof/>
+                <w:webHidden/>
+              </w:rPr>
+              <w:tab/>
+            </w:r>
+            <w:r>
+              <w:rPr>
+                <w:noProof/>
+                <w:webHidden/>
+              </w:rPr>
+              <w:fldChar w:fldCharType="begin"/>
+            </w:r>
+            <w:r>
+              <w:rPr>
+                <w:noProof/>
+                <w:webHidden/>
+              </w:rPr>
+              <w:instrText xml:space="preserve"> PAGEREF _Toc4347813 \h </w:instrText>
+            </w:r>
+            <w:r>
+              <w:rPr>
+                <w:noProof/>
+                <w:webHidden/>
+              </w:rPr>
+            </w:r>
+            <w:r>
+              <w:rPr>
+                <w:noProof/>
+                <w:webHidden/>
+              </w:rPr>
+              <w:fldChar w:fldCharType="separate"/>
+            </w:r>
+            <w:r>
+              <w:rPr>
+                <w:noProof/>
+                <w:webHidden/>
+              </w:rPr>
+              <w:t>20</w:t>
+            </w:r>
+            <w:r>
+              <w:rPr>
+                <w:noProof/>
+                <w:webHidden/>
+              </w:rPr>
+              <w:fldChar w:fldCharType="end"/>
+            </w:r>
+          </w:hyperlink>
+        </w:p>
+        <w:p>
+          <w:pPr>
+            <w:pStyle w:val="Sommario2"/>
+            <w:tabs>
+              <w:tab w:val="right" w:leader="dot" w:pos="9854"/>
+            </w:tabs>
+            <w:rPr>
+              <w:rFonts w:asciiTheme="minorHAnsi" w:eastAsiaTheme="minorEastAsia" w:hAnsiTheme="minorHAnsi"/>
+              <w:noProof/>
+              <w:color w:val="auto"/>
+              <w:sz w:val="22"/>
+              <w:lang w:eastAsia="it-IT"/>
+            </w:rPr>
+          </w:pPr>
+          <w:hyperlink w:anchor="_Toc4347814" w:history="1">
+            <w:r>
+              <w:rPr>
+                <w:rStyle w:val="Collegamentoipertestuale"/>
+                <w:noProof/>
+              </w:rPr>
+              <w:t>3.2 Ricerca su Google Scholar</w:t>
+            </w:r>
+            <w:r>
+              <w:rPr>
+                <w:noProof/>
+                <w:webHidden/>
+              </w:rPr>
+              <w:tab/>
+            </w:r>
+            <w:r>
+              <w:rPr>
+                <w:noProof/>
+                <w:webHidden/>
+              </w:rPr>
+              <w:fldChar w:fldCharType="begin"/>
+            </w:r>
+            <w:r>
+              <w:rPr>
+                <w:noProof/>
+                <w:webHidden/>
+              </w:rPr>
+              <w:instrText xml:space="preserve"> PAGEREF _Toc4347814 \h </w:instrText>
+            </w:r>
+            <w:r>
+              <w:rPr>
+                <w:noProof/>
+                <w:webHidden/>
+              </w:rPr>
+            </w:r>
+            <w:r>
+              <w:rPr>
+                <w:noProof/>
+                <w:webHidden/>
+              </w:rPr>
+              <w:fldChar w:fldCharType="separate"/>
+            </w:r>
+            <w:r>
+              <w:rPr>
+                <w:noProof/>
+                <w:webHidden/>
+              </w:rPr>
+              <w:t>20</w:t>
+            </w:r>
+            <w:r>
+              <w:rPr>
+                <w:noProof/>
+                <w:webHidden/>
+              </w:rPr>
+              <w:fldChar w:fldCharType="end"/>
+            </w:r>
+          </w:hyperlink>
+        </w:p>
+        <w:p>
+          <w:pPr>
+            <w:pStyle w:val="Sommario3"/>
+            <w:tabs>
+              <w:tab w:val="right" w:leader="dot" w:pos="9854"/>
+            </w:tabs>
+            <w:rPr>
+              <w:rFonts w:asciiTheme="minorHAnsi" w:eastAsiaTheme="minorEastAsia" w:hAnsiTheme="minorHAnsi"/>
+              <w:noProof/>
+              <w:color w:val="auto"/>
+              <w:sz w:val="22"/>
+              <w:lang w:eastAsia="it-IT"/>
+            </w:rPr>
+          </w:pPr>
+          <w:hyperlink w:anchor="_Toc4347815" w:history="1">
+            <w:r>
+              <w:rPr>
+                <w:rStyle w:val="Collegamentoipertestuale"/>
+                <w:noProof/>
+              </w:rPr>
+              <w:t>3.2.1 Esplorazione su 1 livello (firstN)</w:t>
+            </w:r>
+            <w:r>
+              <w:rPr>
+                <w:noProof/>
+                <w:webHidden/>
+              </w:rPr>
+              <w:tab/>
+            </w:r>
+            <w:r>
+              <w:rPr>
+                <w:noProof/>
+                <w:webHidden/>
+              </w:rPr>
+              <w:fldChar w:fldCharType="begin"/>
+            </w:r>
+            <w:r>
+              <w:rPr>
+                <w:noProof/>
+                <w:webHidden/>
+              </w:rPr>
+              <w:instrText xml:space="preserve"> PAGEREF _Toc4347815 \h </w:instrText>
+            </w:r>
+            <w:r>
+              <w:rPr>
+                <w:noProof/>
+                <w:webHidden/>
+              </w:rPr>
+            </w:r>
+            <w:r>
+              <w:rPr>
+                <w:noProof/>
+                <w:webHidden/>
+              </w:rPr>
+              <w:fldChar w:fldCharType="separate"/>
+            </w:r>
+            <w:r>
+              <w:rPr>
+                <w:noProof/>
+                <w:webHidden/>
+              </w:rPr>
+              <w:t>21</w:t>
+            </w:r>
+            <w:r>
+              <w:rPr>
+                <w:noProof/>
+                <w:webHidden/>
+              </w:rPr>
+              <w:fldChar w:fldCharType="end"/>
+            </w:r>
+          </w:hyperlink>
+        </w:p>
+        <w:p>
+          <w:pPr>
+            <w:pStyle w:val="Sommario3"/>
+            <w:tabs>
+              <w:tab w:val="right" w:leader="dot" w:pos="9854"/>
+            </w:tabs>
+            <w:rPr>
+              <w:rFonts w:asciiTheme="minorHAnsi" w:eastAsiaTheme="minorEastAsia" w:hAnsiTheme="minorHAnsi"/>
+              <w:noProof/>
+              <w:color w:val="auto"/>
+              <w:sz w:val="22"/>
+              <w:lang w:eastAsia="it-IT"/>
+            </w:rPr>
+          </w:pPr>
+          <w:hyperlink w:anchor="_Toc4347816" w:history="1">
+            <w:r>
+              <w:rPr>
+                <w:rStyle w:val="Collegamentoipertestuale"/>
+                <w:noProof/>
+              </w:rPr>
+              <w:t>3.2.2 Esplorazione in profondità (everFirst)</w:t>
+            </w:r>
+            <w:r>
+              <w:rPr>
+                <w:noProof/>
+                <w:webHidden/>
+              </w:rPr>
+              <w:tab/>
+            </w:r>
+            <w:r>
+              <w:rPr>
+                <w:noProof/>
+                <w:webHidden/>
+              </w:rPr>
+              <w:fldChar w:fldCharType="begin"/>
+            </w:r>
+            <w:r>
+              <w:rPr>
+                <w:noProof/>
+                <w:webHidden/>
+              </w:rPr>
+              <w:instrText xml:space="preserve"> PAGEREF _Toc4347816 \h </w:instrText>
+            </w:r>
+            <w:r>
+              <w:rPr>
+                <w:noProof/>
+                <w:webHidden/>
+              </w:rPr>
+            </w:r>
+            <w:r>
+              <w:rPr>
+                <w:noProof/>
+                <w:webHidden/>
+              </w:rPr>
+              <w:fldChar w:fldCharType="separate"/>
+            </w:r>
+            <w:r>
+              <w:rPr>
+                <w:noProof/>
+                <w:webHidden/>
+              </w:rPr>
+              <w:t>21</w:t>
+            </w:r>
+            <w:r>
+              <w:rPr>
+                <w:noProof/>
+                <w:webHidden/>
+              </w:rPr>
+              <w:fldChar w:fldCharType="end"/>
+            </w:r>
+          </w:hyperlink>
+        </w:p>
+        <w:p>
+          <w:pPr>
+            <w:pStyle w:val="Sommario3"/>
+            <w:tabs>
+              <w:tab w:val="right" w:leader="dot" w:pos="9854"/>
+            </w:tabs>
+            <w:rPr>
+              <w:rFonts w:asciiTheme="minorHAnsi" w:eastAsiaTheme="minorEastAsia" w:hAnsiTheme="minorHAnsi"/>
+              <w:noProof/>
+              <w:color w:val="auto"/>
+              <w:sz w:val="22"/>
+              <w:lang w:eastAsia="it-IT"/>
+            </w:rPr>
+          </w:pPr>
+          <w:hyperlink w:anchor="_Toc4347817" w:history="1">
+            <w:r>
+              <w:rPr>
+                <w:rStyle w:val="Collegamentoipertestuale"/>
+                <w:noProof/>
+              </w:rPr>
+              <w:t>3.2.3 Esplorazione in parallelo (concurency)</w:t>
+            </w:r>
+            <w:r>
+              <w:rPr>
+                <w:noProof/>
+                <w:webHidden/>
+              </w:rPr>
+              <w:tab/>
+            </w:r>
+            <w:r>
+              <w:rPr>
+                <w:noProof/>
+                <w:webHidden/>
+              </w:rPr>
+              <w:fldChar w:fldCharType="begin"/>
+            </w:r>
+            <w:r>
+              <w:rPr>
+                <w:noProof/>
+                <w:webHidden/>
+              </w:rPr>
+              <w:instrText xml:space="preserve"> PAGEREF _Toc4347817 \h </w:instrText>
+            </w:r>
+            <w:r>
+              <w:rPr>
+                <w:noProof/>
+                <w:webHidden/>
+              </w:rPr>
+            </w:r>
+            <w:r>
+              <w:rPr>
+                <w:noProof/>
+                <w:webHidden/>
+              </w:rPr>
+              <w:fldChar w:fldCharType="separate"/>
+            </w:r>
+            <w:r>
+              <w:rPr>
+                <w:noProof/>
+                <w:webHidden/>
+              </w:rPr>
+              <w:t>21</w:t>
+            </w:r>
+            <w:r>
+              <w:rPr>
+                <w:noProof/>
+                <w:webHidden/>
+              </w:rPr>
+              <w:fldChar w:fldCharType="end"/>
+            </w:r>
+          </w:hyperlink>
+        </w:p>
+        <w:p>
+          <w:pPr>
+            <w:pStyle w:val="Sommario2"/>
+            <w:tabs>
+              <w:tab w:val="right" w:leader="dot" w:pos="9854"/>
+            </w:tabs>
+            <w:rPr>
+              <w:rFonts w:asciiTheme="minorHAnsi" w:eastAsiaTheme="minorEastAsia" w:hAnsiTheme="minorHAnsi"/>
+              <w:noProof/>
+              <w:color w:val="auto"/>
+              <w:sz w:val="22"/>
+              <w:lang w:eastAsia="it-IT"/>
+            </w:rPr>
+          </w:pPr>
+          <w:hyperlink w:anchor="_Toc4347818" w:history="1">
+            <w:r>
+              <w:rPr>
+                <w:rStyle w:val="Collegamentoipertestuale"/>
+                <w:noProof/>
+              </w:rPr>
+              <w:t>3.3 Ricerca su Microsoft Academic</w:t>
+            </w:r>
+            <w:r>
+              <w:rPr>
+                <w:noProof/>
+                <w:webHidden/>
+              </w:rPr>
+              <w:tab/>
+            </w:r>
+            <w:r>
+              <w:rPr>
+                <w:noProof/>
+                <w:webHidden/>
+              </w:rPr>
+              <w:fldChar w:fldCharType="begin"/>
+            </w:r>
+            <w:r>
+              <w:rPr>
+                <w:noProof/>
+                <w:webHidden/>
+              </w:rPr>
+              <w:instrText xml:space="preserve"> PAGEREF _Toc4347818 \h </w:instrText>
+            </w:r>
+            <w:r>
+              <w:rPr>
+                <w:noProof/>
+                <w:webHidden/>
+              </w:rPr>
+            </w:r>
+            <w:r>
+              <w:rPr>
+                <w:noProof/>
+                <w:webHidden/>
+              </w:rPr>
+              <w:fldChar w:fldCharType="separate"/>
+            </w:r>
+            <w:r>
+              <w:rPr>
+                <w:noProof/>
+                <w:webHidden/>
+              </w:rPr>
+              <w:t>21</w:t>
+            </w:r>
+            <w:r>
+              <w:rPr>
+                <w:noProof/>
+                <w:webHidden/>
+              </w:rPr>
+              <w:fldChar w:fldCharType="end"/>
+            </w:r>
+          </w:hyperlink>
+        </w:p>
+        <w:p>
+          <w:pPr>
+            <w:pStyle w:val="Sommario2"/>
+            <w:tabs>
+              <w:tab w:val="right" w:leader="dot" w:pos="9854"/>
+            </w:tabs>
+            <w:rPr>
+              <w:rFonts w:asciiTheme="minorHAnsi" w:eastAsiaTheme="minorEastAsia" w:hAnsiTheme="minorHAnsi"/>
+              <w:noProof/>
+              <w:color w:val="auto"/>
+              <w:sz w:val="22"/>
+              <w:lang w:eastAsia="it-IT"/>
+            </w:rPr>
+          </w:pPr>
+          <w:hyperlink w:anchor="_Toc4347819" w:history="1">
+            <w:r>
+              <w:rPr>
+                <w:rStyle w:val="Collegamentoipertestuale"/>
+                <w:noProof/>
+              </w:rPr>
+              <w:t>3.4 Prerequisiti</w:t>
+            </w:r>
+            <w:r>
+              <w:rPr>
+                <w:noProof/>
+                <w:webHidden/>
+              </w:rPr>
+              <w:tab/>
+            </w:r>
+            <w:r>
+              <w:rPr>
+                <w:noProof/>
+                <w:webHidden/>
+              </w:rPr>
+              <w:fldChar w:fldCharType="begin"/>
+            </w:r>
+            <w:r>
+              <w:rPr>
+                <w:noProof/>
+                <w:webHidden/>
+              </w:rPr>
+              <w:instrText xml:space="preserve"> PAGEREF _Toc4347819 \h </w:instrText>
+            </w:r>
+            <w:r>
+              <w:rPr>
+                <w:noProof/>
+                <w:webHidden/>
+              </w:rPr>
+            </w:r>
+            <w:r>
+              <w:rPr>
+                <w:noProof/>
+                <w:webHidden/>
+              </w:rPr>
+              <w:fldChar w:fldCharType="separate"/>
+            </w:r>
+            <w:r>
+              <w:rPr>
+                <w:noProof/>
+                <w:webHidden/>
+              </w:rPr>
+              <w:t>21</w:t>
             </w:r>
             <w:r>
               <w:rPr>
@@ -1536,7 +2149,7 @@
               <w:lang w:eastAsia="it-IT"/>
             </w:rPr>
           </w:pPr>
-          <w:hyperlink w:anchor="_Toc3975525" w:history="1">
+          <w:hyperlink w:anchor="_Toc4347820" w:history="1">
             <w:r>
               <w:rPr>
                 <w:rStyle w:val="Collegamentoipertestuale"/>
@@ -1581,7 +2194,7 @@
                 <w:noProof/>
                 <w:webHidden/>
               </w:rPr>
-              <w:instrText xml:space="preserve"> PAGEREF _Toc3975525 \h </w:instrText>
+              <w:instrText xml:space="preserve"> PAGEREF _Toc4347820 \h </w:instrText>
             </w:r>
             <w:r>
               <w:rPr>
@@ -1601,7 +2214,7 @@
                 <w:noProof/>
                 <w:webHidden/>
               </w:rPr>
-              <w:t>14</w:t>
+              <w:t>24</w:t>
             </w:r>
             <w:r>
               <w:rPr>
@@ -1655,7 +2268,7 @@
           <w:szCs w:val="52"/>
         </w:rPr>
       </w:pPr>
-      <w:bookmarkStart w:id="0" w:name="_Toc3975508"/>
+      <w:bookmarkStart w:id="0" w:name="_Toc4347794"/>
       <w:r>
         <w:rPr>
           <w:rFonts w:cs="Times New Roman"/>
@@ -3710,7 +4323,7 @@
           <w:szCs w:val="52"/>
         </w:rPr>
       </w:pPr>
-      <w:bookmarkStart w:id="1" w:name="_Toc3975509"/>
+      <w:bookmarkStart w:id="1" w:name="_Toc4347795"/>
       <w:r>
         <w:rPr>
           <w:rFonts w:cs="Times New Roman"/>
@@ -3727,7 +4340,6 @@
         </w:rPr>
         <w:t xml:space="preserve">Strumenti </w:t>
       </w:r>
-      <w:bookmarkEnd w:id="1"/>
       <w:r>
         <w:rPr>
           <w:rFonts w:cs="Times New Roman"/>
@@ -3736,6 +4348,7 @@
         </w:rPr>
         <w:t>preliminari</w:t>
       </w:r>
+      <w:bookmarkEnd w:id="1"/>
     </w:p>
     <w:p>
       <w:pPr>
@@ -3762,12 +4375,14 @@
           <w:lang w:eastAsia="it-IT"/>
         </w:rPr>
       </w:pPr>
+      <w:bookmarkStart w:id="2" w:name="_Toc4347796"/>
       <w:r>
         <w:rPr>
           <w:lang w:eastAsia="it-IT"/>
         </w:rPr>
         <w:t>2.1 Motori di ricerca</w:t>
       </w:r>
+      <w:bookmarkEnd w:id="2"/>
     </w:p>
     <w:p>
       <w:pPr>
@@ -4237,19 +4852,7 @@
         <w:rPr>
           <w:lang w:eastAsia="it-IT"/>
         </w:rPr>
-        <w:t xml:space="preserve">fornisce spesso, di fianco al risultato, uno o più link a pagine web in cui l’articolo è fruibile </w:t>
-      </w:r>
-      <w:r>
-        <w:rPr>
-          <w:lang w:eastAsia="it-IT"/>
-        </w:rPr>
-        <w:t>liberamente</w:t>
-      </w:r>
-      <w:r>
-        <w:rPr>
-          <w:lang w:eastAsia="it-IT"/>
-        </w:rPr>
-        <w:t xml:space="preserve">; anche in formato PDF. Dal canto suo, Academic divide tutte le fonti da cui è possibile reperire l’articolo in due gruppi: nel primo la risorsa è disponibile in formato html, </w:t>
+        <w:t xml:space="preserve">fornisce spesso, di fianco al risultato, uno o più link a pagine web in cui l’articolo è fruibile liberamente; anche in formato PDF. Dal canto suo, Academic divide tutte le fonti da cui è possibile reperire l’articolo in due gruppi: nel primo la risorsa è disponibile in formato html, </w:t>
       </w:r>
       <w:r>
         <w:rPr>
@@ -4264,8 +4867,6 @@
         </w:rPr>
         <w:t>i siti potrebbero ospitare le pubblicazioni in forma gratuita senza il permesso dell’autore o dell’editore.</w:t>
       </w:r>
-      <w:bookmarkStart w:id="2" w:name="_GoBack"/>
-      <w:bookmarkEnd w:id="2"/>
     </w:p>
     <w:p>
       <w:pPr>
@@ -4322,6 +4923,7 @@
       <w:bookmarkStart w:id="29" w:name="_Toc3739208"/>
       <w:bookmarkStart w:id="30" w:name="_Toc3889737"/>
       <w:bookmarkStart w:id="31" w:name="_Toc3975510"/>
+      <w:bookmarkStart w:id="32" w:name="_Toc4347797"/>
       <w:bookmarkEnd w:id="3"/>
       <w:bookmarkEnd w:id="4"/>
       <w:bookmarkEnd w:id="5"/>
@@ -4351,6 +4953,7 @@
       <w:bookmarkEnd w:id="29"/>
       <w:bookmarkEnd w:id="30"/>
       <w:bookmarkEnd w:id="31"/>
+      <w:bookmarkEnd w:id="32"/>
     </w:p>
     <w:p>
       <w:pPr>
@@ -4371,36 +4974,36 @@
           <w:szCs w:val="38"/>
         </w:rPr>
       </w:pPr>
-      <w:bookmarkStart w:id="32" w:name="_Toc2529366"/>
-      <w:bookmarkStart w:id="33" w:name="_Toc2529412"/>
-      <w:bookmarkStart w:id="34" w:name="_Toc2529441"/>
-      <w:bookmarkStart w:id="35" w:name="_Toc2529583"/>
-      <w:bookmarkStart w:id="36" w:name="_Toc2529665"/>
-      <w:bookmarkStart w:id="37" w:name="_Toc3537713"/>
-      <w:bookmarkStart w:id="38" w:name="_Toc3538154"/>
-      <w:bookmarkStart w:id="39" w:name="_Toc3538162"/>
-      <w:bookmarkStart w:id="40" w:name="_Toc3538251"/>
-      <w:bookmarkStart w:id="41" w:name="_Toc3538316"/>
-      <w:bookmarkStart w:id="42" w:name="_Toc3538350"/>
-      <w:bookmarkStart w:id="43" w:name="_Toc3538518"/>
-      <w:bookmarkStart w:id="44" w:name="_Toc3538615"/>
-      <w:bookmarkStart w:id="45" w:name="_Toc3538638"/>
-      <w:bookmarkStart w:id="46" w:name="_Toc3542630"/>
-      <w:bookmarkStart w:id="47" w:name="_Toc3542665"/>
-      <w:bookmarkStart w:id="48" w:name="_Toc3542812"/>
-      <w:bookmarkStart w:id="49" w:name="_Toc3542844"/>
-      <w:bookmarkStart w:id="50" w:name="_Toc3542881"/>
-      <w:bookmarkStart w:id="51" w:name="_Toc3542935"/>
-      <w:bookmarkStart w:id="52" w:name="_Toc3542964"/>
-      <w:bookmarkStart w:id="53" w:name="_Toc3543059"/>
-      <w:bookmarkStart w:id="54" w:name="_Toc3543134"/>
-      <w:bookmarkStart w:id="55" w:name="_Toc3558352"/>
-      <w:bookmarkStart w:id="56" w:name="_Toc3559611"/>
-      <w:bookmarkStart w:id="57" w:name="_Toc3739178"/>
-      <w:bookmarkStart w:id="58" w:name="_Toc3739209"/>
-      <w:bookmarkStart w:id="59" w:name="_Toc3889738"/>
-      <w:bookmarkStart w:id="60" w:name="_Toc3975511"/>
-      <w:bookmarkEnd w:id="32"/>
+      <w:bookmarkStart w:id="33" w:name="_Toc2529366"/>
+      <w:bookmarkStart w:id="34" w:name="_Toc2529412"/>
+      <w:bookmarkStart w:id="35" w:name="_Toc2529441"/>
+      <w:bookmarkStart w:id="36" w:name="_Toc2529583"/>
+      <w:bookmarkStart w:id="37" w:name="_Toc2529665"/>
+      <w:bookmarkStart w:id="38" w:name="_Toc3537713"/>
+      <w:bookmarkStart w:id="39" w:name="_Toc3538154"/>
+      <w:bookmarkStart w:id="40" w:name="_Toc3538162"/>
+      <w:bookmarkStart w:id="41" w:name="_Toc3538251"/>
+      <w:bookmarkStart w:id="42" w:name="_Toc3538316"/>
+      <w:bookmarkStart w:id="43" w:name="_Toc3538350"/>
+      <w:bookmarkStart w:id="44" w:name="_Toc3538518"/>
+      <w:bookmarkStart w:id="45" w:name="_Toc3538615"/>
+      <w:bookmarkStart w:id="46" w:name="_Toc3538638"/>
+      <w:bookmarkStart w:id="47" w:name="_Toc3542630"/>
+      <w:bookmarkStart w:id="48" w:name="_Toc3542665"/>
+      <w:bookmarkStart w:id="49" w:name="_Toc3542812"/>
+      <w:bookmarkStart w:id="50" w:name="_Toc3542844"/>
+      <w:bookmarkStart w:id="51" w:name="_Toc3542881"/>
+      <w:bookmarkStart w:id="52" w:name="_Toc3542935"/>
+      <w:bookmarkStart w:id="53" w:name="_Toc3542964"/>
+      <w:bookmarkStart w:id="54" w:name="_Toc3543059"/>
+      <w:bookmarkStart w:id="55" w:name="_Toc3543134"/>
+      <w:bookmarkStart w:id="56" w:name="_Toc3558352"/>
+      <w:bookmarkStart w:id="57" w:name="_Toc3559611"/>
+      <w:bookmarkStart w:id="58" w:name="_Toc3739178"/>
+      <w:bookmarkStart w:id="59" w:name="_Toc3739209"/>
+      <w:bookmarkStart w:id="60" w:name="_Toc3889738"/>
+      <w:bookmarkStart w:id="61" w:name="_Toc3975511"/>
+      <w:bookmarkStart w:id="62" w:name="_Toc4347798"/>
       <w:bookmarkEnd w:id="33"/>
       <w:bookmarkEnd w:id="34"/>
       <w:bookmarkEnd w:id="35"/>
@@ -4429,6 +5032,8 @@
       <w:bookmarkEnd w:id="58"/>
       <w:bookmarkEnd w:id="59"/>
       <w:bookmarkEnd w:id="60"/>
+      <w:bookmarkEnd w:id="61"/>
+      <w:bookmarkEnd w:id="62"/>
     </w:p>
     <w:p>
       <w:pPr>
@@ -4446,37 +5051,36 @@
           <w:vanish/>
         </w:rPr>
       </w:pPr>
-      <w:bookmarkStart w:id="61" w:name="_Toc2529367"/>
-      <w:bookmarkStart w:id="62" w:name="_Toc2529413"/>
-      <w:bookmarkStart w:id="63" w:name="_Toc2529442"/>
-      <w:bookmarkStart w:id="64" w:name="_Toc2529584"/>
-      <w:bookmarkStart w:id="65" w:name="_Toc2529666"/>
-      <w:bookmarkStart w:id="66" w:name="_Toc3537714"/>
-      <w:bookmarkStart w:id="67" w:name="_Toc3538155"/>
-      <w:bookmarkStart w:id="68" w:name="_Toc3538163"/>
-      <w:bookmarkStart w:id="69" w:name="_Toc3538252"/>
-      <w:bookmarkStart w:id="70" w:name="_Toc3538317"/>
-      <w:bookmarkStart w:id="71" w:name="_Toc3538351"/>
-      <w:bookmarkStart w:id="72" w:name="_Toc3538519"/>
-      <w:bookmarkStart w:id="73" w:name="_Toc3538616"/>
-      <w:bookmarkStart w:id="74" w:name="_Toc3538639"/>
-      <w:bookmarkStart w:id="75" w:name="_Toc3542631"/>
-      <w:bookmarkStart w:id="76" w:name="_Toc3542666"/>
-      <w:bookmarkStart w:id="77" w:name="_Toc3542813"/>
-      <w:bookmarkStart w:id="78" w:name="_Toc3542845"/>
-      <w:bookmarkStart w:id="79" w:name="_Toc3542882"/>
-      <w:bookmarkStart w:id="80" w:name="_Toc3542936"/>
-      <w:bookmarkStart w:id="81" w:name="_Toc3542965"/>
-      <w:bookmarkStart w:id="82" w:name="_Toc3543060"/>
-      <w:bookmarkStart w:id="83" w:name="_Toc3543135"/>
-      <w:bookmarkStart w:id="84" w:name="_Toc3558353"/>
-      <w:bookmarkStart w:id="85" w:name="_Toc3559612"/>
-      <w:bookmarkStart w:id="86" w:name="_Toc3739179"/>
-      <w:bookmarkStart w:id="87" w:name="_Toc3739210"/>
-      <w:bookmarkStart w:id="88" w:name="_Toc3889739"/>
-      <w:bookmarkStart w:id="89" w:name="_Toc3975512"/>
-      <w:bookmarkEnd w:id="61"/>
-      <w:bookmarkEnd w:id="62"/>
+      <w:bookmarkStart w:id="63" w:name="_Toc2529367"/>
+      <w:bookmarkStart w:id="64" w:name="_Toc2529413"/>
+      <w:bookmarkStart w:id="65" w:name="_Toc2529442"/>
+      <w:bookmarkStart w:id="66" w:name="_Toc2529584"/>
+      <w:bookmarkStart w:id="67" w:name="_Toc2529666"/>
+      <w:bookmarkStart w:id="68" w:name="_Toc3537714"/>
+      <w:bookmarkStart w:id="69" w:name="_Toc3538155"/>
+      <w:bookmarkStart w:id="70" w:name="_Toc3538163"/>
+      <w:bookmarkStart w:id="71" w:name="_Toc3538252"/>
+      <w:bookmarkStart w:id="72" w:name="_Toc3538317"/>
+      <w:bookmarkStart w:id="73" w:name="_Toc3538351"/>
+      <w:bookmarkStart w:id="74" w:name="_Toc3538519"/>
+      <w:bookmarkStart w:id="75" w:name="_Toc3538616"/>
+      <w:bookmarkStart w:id="76" w:name="_Toc3538639"/>
+      <w:bookmarkStart w:id="77" w:name="_Toc3542631"/>
+      <w:bookmarkStart w:id="78" w:name="_Toc3542666"/>
+      <w:bookmarkStart w:id="79" w:name="_Toc3542813"/>
+      <w:bookmarkStart w:id="80" w:name="_Toc3542845"/>
+      <w:bookmarkStart w:id="81" w:name="_Toc3542882"/>
+      <w:bookmarkStart w:id="82" w:name="_Toc3542936"/>
+      <w:bookmarkStart w:id="83" w:name="_Toc3542965"/>
+      <w:bookmarkStart w:id="84" w:name="_Toc3543060"/>
+      <w:bookmarkStart w:id="85" w:name="_Toc3543135"/>
+      <w:bookmarkStart w:id="86" w:name="_Toc3558353"/>
+      <w:bookmarkStart w:id="87" w:name="_Toc3559612"/>
+      <w:bookmarkStart w:id="88" w:name="_Toc3739179"/>
+      <w:bookmarkStart w:id="89" w:name="_Toc3739210"/>
+      <w:bookmarkStart w:id="90" w:name="_Toc3889739"/>
+      <w:bookmarkStart w:id="91" w:name="_Toc3975512"/>
+      <w:bookmarkStart w:id="92" w:name="_Toc4347799"/>
       <w:bookmarkEnd w:id="63"/>
       <w:bookmarkEnd w:id="64"/>
       <w:bookmarkEnd w:id="65"/>
@@ -4504,6 +5108,9 @@
       <w:bookmarkEnd w:id="87"/>
       <w:bookmarkEnd w:id="88"/>
       <w:bookmarkEnd w:id="89"/>
+      <w:bookmarkEnd w:id="90"/>
+      <w:bookmarkEnd w:id="91"/>
+      <w:bookmarkEnd w:id="92"/>
     </w:p>
     <w:p>
       <w:pPr>
@@ -4521,38 +5128,36 @@
           <w:vanish/>
         </w:rPr>
       </w:pPr>
-      <w:bookmarkStart w:id="90" w:name="_Toc2529368"/>
-      <w:bookmarkStart w:id="91" w:name="_Toc2529414"/>
-      <w:bookmarkStart w:id="92" w:name="_Toc2529443"/>
-      <w:bookmarkStart w:id="93" w:name="_Toc2529585"/>
-      <w:bookmarkStart w:id="94" w:name="_Toc2529667"/>
-      <w:bookmarkStart w:id="95" w:name="_Toc3537715"/>
-      <w:bookmarkStart w:id="96" w:name="_Toc3538156"/>
-      <w:bookmarkStart w:id="97" w:name="_Toc3538164"/>
-      <w:bookmarkStart w:id="98" w:name="_Toc3538253"/>
-      <w:bookmarkStart w:id="99" w:name="_Toc3538318"/>
-      <w:bookmarkStart w:id="100" w:name="_Toc3538352"/>
-      <w:bookmarkStart w:id="101" w:name="_Toc3538520"/>
-      <w:bookmarkStart w:id="102" w:name="_Toc3538617"/>
-      <w:bookmarkStart w:id="103" w:name="_Toc3538640"/>
-      <w:bookmarkStart w:id="104" w:name="_Toc3542632"/>
-      <w:bookmarkStart w:id="105" w:name="_Toc3542667"/>
-      <w:bookmarkStart w:id="106" w:name="_Toc3542814"/>
-      <w:bookmarkStart w:id="107" w:name="_Toc3542846"/>
-      <w:bookmarkStart w:id="108" w:name="_Toc3542883"/>
-      <w:bookmarkStart w:id="109" w:name="_Toc3542937"/>
-      <w:bookmarkStart w:id="110" w:name="_Toc3542966"/>
-      <w:bookmarkStart w:id="111" w:name="_Toc3543061"/>
-      <w:bookmarkStart w:id="112" w:name="_Toc3543136"/>
-      <w:bookmarkStart w:id="113" w:name="_Toc3558354"/>
-      <w:bookmarkStart w:id="114" w:name="_Toc3559613"/>
-      <w:bookmarkStart w:id="115" w:name="_Toc3739180"/>
-      <w:bookmarkStart w:id="116" w:name="_Toc3739211"/>
-      <w:bookmarkStart w:id="117" w:name="_Toc3889740"/>
-      <w:bookmarkStart w:id="118" w:name="_Toc3975513"/>
-      <w:bookmarkEnd w:id="90"/>
-      <w:bookmarkEnd w:id="91"/>
-      <w:bookmarkEnd w:id="92"/>
+      <w:bookmarkStart w:id="93" w:name="_Toc2529368"/>
+      <w:bookmarkStart w:id="94" w:name="_Toc2529414"/>
+      <w:bookmarkStart w:id="95" w:name="_Toc2529443"/>
+      <w:bookmarkStart w:id="96" w:name="_Toc2529585"/>
+      <w:bookmarkStart w:id="97" w:name="_Toc2529667"/>
+      <w:bookmarkStart w:id="98" w:name="_Toc3537715"/>
+      <w:bookmarkStart w:id="99" w:name="_Toc3538156"/>
+      <w:bookmarkStart w:id="100" w:name="_Toc3538164"/>
+      <w:bookmarkStart w:id="101" w:name="_Toc3538253"/>
+      <w:bookmarkStart w:id="102" w:name="_Toc3538318"/>
+      <w:bookmarkStart w:id="103" w:name="_Toc3538352"/>
+      <w:bookmarkStart w:id="104" w:name="_Toc3538520"/>
+      <w:bookmarkStart w:id="105" w:name="_Toc3538617"/>
+      <w:bookmarkStart w:id="106" w:name="_Toc3538640"/>
+      <w:bookmarkStart w:id="107" w:name="_Toc3542632"/>
+      <w:bookmarkStart w:id="108" w:name="_Toc3542667"/>
+      <w:bookmarkStart w:id="109" w:name="_Toc3542814"/>
+      <w:bookmarkStart w:id="110" w:name="_Toc3542846"/>
+      <w:bookmarkStart w:id="111" w:name="_Toc3542883"/>
+      <w:bookmarkStart w:id="112" w:name="_Toc3542937"/>
+      <w:bookmarkStart w:id="113" w:name="_Toc3542966"/>
+      <w:bookmarkStart w:id="114" w:name="_Toc3543061"/>
+      <w:bookmarkStart w:id="115" w:name="_Toc3543136"/>
+      <w:bookmarkStart w:id="116" w:name="_Toc3558354"/>
+      <w:bookmarkStart w:id="117" w:name="_Toc3559613"/>
+      <w:bookmarkStart w:id="118" w:name="_Toc3739180"/>
+      <w:bookmarkStart w:id="119" w:name="_Toc3739211"/>
+      <w:bookmarkStart w:id="120" w:name="_Toc3889740"/>
+      <w:bookmarkStart w:id="121" w:name="_Toc3975513"/>
+      <w:bookmarkStart w:id="122" w:name="_Toc4347800"/>
       <w:bookmarkEnd w:id="93"/>
       <w:bookmarkEnd w:id="94"/>
       <w:bookmarkEnd w:id="95"/>
@@ -4579,26 +5184,31 @@
       <w:bookmarkEnd w:id="116"/>
       <w:bookmarkEnd w:id="117"/>
       <w:bookmarkEnd w:id="118"/>
-    </w:p>
-    <w:p>
-      <w:pPr>
-        <w:pStyle w:val="Titolo2"/>
-        <w:rPr>
-          <w:rFonts w:cs="Times New Roman"/>
-          <w:color w:val="auto"/>
-          <w:szCs w:val="38"/>
-        </w:rPr>
-      </w:pPr>
-      <w:bookmarkStart w:id="119" w:name="_Toc3975514"/>
-      <w:r>
-        <w:rPr>
-          <w:rFonts w:cs="Times New Roman"/>
-          <w:color w:val="auto"/>
-          <w:szCs w:val="38"/>
-        </w:rPr>
+      <w:bookmarkEnd w:id="119"/>
+      <w:bookmarkEnd w:id="120"/>
+      <w:bookmarkEnd w:id="121"/>
+      <w:bookmarkEnd w:id="122"/>
+    </w:p>
+    <w:p>
+      <w:pPr>
+        <w:pStyle w:val="Titolo3"/>
+        <w:numPr>
+          <w:ilvl w:val="0"/>
+          <w:numId w:val="0"/>
+        </w:numPr>
+        <w:ind w:left="720" w:hanging="720"/>
+      </w:pPr>
+      <w:bookmarkStart w:id="123" w:name="_Toc4347801"/>
+      <w:r>
+        <w:t>2.1.1</w:t>
+      </w:r>
+      <w:r>
+        <w:t xml:space="preserve"> </w:t>
+      </w:r>
+      <w:r>
         <w:t>Google Scholar</w:t>
       </w:r>
-      <w:bookmarkEnd w:id="119"/>
+      <w:bookmarkEnd w:id="123"/>
     </w:p>
     <w:p/>
     <w:p>
@@ -5440,39 +6050,31 @@
     </w:p>
     <w:p>
       <w:pPr>
-        <w:pStyle w:val="Titolo2"/>
+        <w:pStyle w:val="Titolo3"/>
         <w:numPr>
           <w:ilvl w:val="0"/>
           <w:numId w:val="0"/>
         </w:numPr>
-        <w:ind w:left="576" w:hanging="576"/>
+        <w:ind w:left="720" w:hanging="720"/>
         <w:rPr>
           <w:rStyle w:val="Titolo2Carattere"/>
-          <w:rFonts w:cs="Times New Roman"/>
-          <w:szCs w:val="38"/>
-        </w:rPr>
-      </w:pPr>
-      <w:bookmarkStart w:id="120" w:name="_Toc3975515"/>
-      <w:r>
-        <w:rPr>
-          <w:rStyle w:val="Titolo2Carattere"/>
-          <w:rFonts w:cs="Times New Roman"/>
-          <w:szCs w:val="38"/>
-        </w:rPr>
-        <w:t>2.2</w:t>
-      </w:r>
-      <w:r>
-        <w:t xml:space="preserve"> </w:t>
-      </w:r>
-      <w:r>
-        <w:rPr>
-          <w:rStyle w:val="Titolo2Carattere"/>
-          <w:rFonts w:cs="Times New Roman"/>
-          <w:szCs w:val="38"/>
+          <w:szCs w:val="24"/>
+        </w:rPr>
+      </w:pPr>
+      <w:bookmarkStart w:id="124" w:name="_Toc4347802"/>
+      <w:r>
+        <w:rPr>
+          <w:rStyle w:val="Titolo3Carattere"/>
+        </w:rPr>
+        <w:t xml:space="preserve">2.1.2 </w:t>
+      </w:r>
+      <w:r>
+        <w:rPr>
+          <w:rStyle w:val="Titolo3Carattere"/>
         </w:rPr>
         <w:t>Microsoft Academic</w:t>
       </w:r>
-      <w:bookmarkEnd w:id="120"/>
+      <w:bookmarkEnd w:id="124"/>
     </w:p>
     <w:p/>
     <w:p>
@@ -5511,23 +6113,7 @@
           <w:rFonts w:cs="Times New Roman"/>
           <w:szCs w:val="24"/>
         </w:rPr>
-        <w:t>vviene tramite strumenti che sfruttano l’intelligenza artificiale per processare i documenti scoperti da Bing (</w:t>
-      </w:r>
-      <w:proofErr w:type="spellStart"/>
-      <w:r>
-        <w:rPr>
-          <w:rFonts w:cs="Times New Roman"/>
-          <w:szCs w:val="24"/>
-        </w:rPr>
-        <w:t>crawling</w:t>
-      </w:r>
-      <w:proofErr w:type="spellEnd"/>
-      <w:r>
-        <w:rPr>
-          <w:rFonts w:cs="Times New Roman"/>
-          <w:szCs w:val="24"/>
-        </w:rPr>
-        <w:t xml:space="preserve">), riconoscere quelli accademici e aggiungerli alla sua base di conoscenza. </w:t>
+        <w:t xml:space="preserve">vviene tramite strumenti che sfruttano l’intelligenza artificiale per processare i documenti scoperti da Bing (crawling), riconoscere quelli accademici e aggiungerli alla sua base di conoscenza. </w:t>
       </w:r>
       <w:r>
         <w:rPr>
@@ -5552,15 +6138,13 @@
         </w:rPr>
         <w:t xml:space="preserve">È possibile effettuare diverse operazioni sui risultati della ricerca: ordinarli dal più recente, per rilevanza e per numero di citazioni. Academic fornisce ulteriori informazioni oltre ai risultati in </w:t>
       </w:r>
-      <w:proofErr w:type="gramStart"/>
-      <w:r>
-        <w:rPr>
-          <w:rFonts w:cs="Times New Roman"/>
-          <w:szCs w:val="24"/>
-        </w:rPr>
-        <w:t>se</w:t>
-      </w:r>
-      <w:proofErr w:type="gramEnd"/>
+      <w:r>
+        <w:rPr>
+          <w:rFonts w:cs="Times New Roman"/>
+          <w:szCs w:val="24"/>
+        </w:rPr>
+        <w:t>sé</w:t>
+      </w:r>
       <w:r>
         <w:rPr>
           <w:rFonts w:cs="Times New Roman"/>
@@ -6397,12 +6981,6 @@
           <w:szCs w:val="38"/>
         </w:rPr>
       </w:pPr>
-      <w:bookmarkStart w:id="121" w:name="_Toc3975516"/>
-    </w:p>
-    <w:p>
-      <w:r>
-        <w:t>2.3 Basi di dati</w:t>
-      </w:r>
     </w:p>
     <w:p>
       <w:pPr>
@@ -6412,12 +6990,1159 @@
           <w:numId w:val="0"/>
         </w:numPr>
         <w:ind w:left="576" w:hanging="576"/>
-        <w:rPr>
-          <w:rStyle w:val="Titolo2Carattere"/>
-          <w:rFonts w:cs="Times New Roman"/>
-          <w:szCs w:val="38"/>
-        </w:rPr>
-      </w:pPr>
+      </w:pPr>
+      <w:bookmarkStart w:id="125" w:name="_Toc4347803"/>
+      <w:r>
+        <w:t xml:space="preserve">2.2 Web </w:t>
+      </w:r>
+      <w:r>
+        <w:t>Scraping</w:t>
+      </w:r>
+      <w:bookmarkEnd w:id="125"/>
+    </w:p>
+    <w:p>
+      <w:r>
+        <w:t>Una volta deci</w:t>
+      </w:r>
+      <w:r>
+        <w:t xml:space="preserve">si i motori di ricerca da cui si sarebbero ricavati gli articoli, è stato necessario decidere come recuperare le informazioni su di essi. </w:t>
+      </w:r>
+      <w:r>
+        <w:t xml:space="preserve">Questa procedura viene definita </w:t>
+      </w:r>
+      <w:r>
+        <w:rPr>
+          <w:i/>
+        </w:rPr>
+        <w:t>web sc</w:t>
+      </w:r>
+      <w:r>
+        <w:rPr>
+          <w:i/>
+        </w:rPr>
+        <w:t>r</w:t>
+      </w:r>
+      <w:r>
+        <w:rPr>
+          <w:i/>
+        </w:rPr>
+        <w:t>aping</w:t>
+      </w:r>
+      <w:r>
+        <w:rPr>
+          <w:i/>
+        </w:rPr>
+        <w:t xml:space="preserve"> </w:t>
+      </w:r>
+      <w:r>
+        <w:t xml:space="preserve">e consiste nel estrarre dati da siti web. Il software accede alle pagine tramite un browser o direttamente mediante protocollo </w:t>
+      </w:r>
+      <w:proofErr w:type="spellStart"/>
+      <w:r>
+        <w:t>Hypertext</w:t>
+      </w:r>
+      <w:proofErr w:type="spellEnd"/>
+      <w:r>
+        <w:t xml:space="preserve"> Transfer </w:t>
+      </w:r>
+      <w:proofErr w:type="spellStart"/>
+      <w:r>
+        <w:t>Protocol</w:t>
+      </w:r>
+      <w:proofErr w:type="spellEnd"/>
+      <w:r>
+        <w:t xml:space="preserve"> (http) e in modo automatico ne estrae i dati ritenuti importanti; tipicamente questi dati verranno salvati in un database per una successiva analisi. </w:t>
+      </w:r>
+      <w:r>
+        <w:t xml:space="preserve">Questo processo consta di due fasi: </w:t>
+      </w:r>
+      <w:proofErr w:type="spellStart"/>
+      <w:r>
+        <w:rPr>
+          <w:i/>
+        </w:rPr>
+        <w:t>fetching</w:t>
+      </w:r>
+      <w:proofErr w:type="spellEnd"/>
+      <w:r>
+        <w:t xml:space="preserve"> e </w:t>
+      </w:r>
+      <w:proofErr w:type="spellStart"/>
+      <w:r>
+        <w:rPr>
+          <w:i/>
+        </w:rPr>
+        <w:t>extracting</w:t>
+      </w:r>
+      <w:proofErr w:type="spellEnd"/>
+      <w:r>
+        <w:rPr>
+          <w:i/>
+        </w:rPr>
+        <w:t xml:space="preserve">. </w:t>
+      </w:r>
+      <w:r>
+        <w:t xml:space="preserve">La fase di </w:t>
+      </w:r>
+      <w:proofErr w:type="spellStart"/>
+      <w:r>
+        <w:t>fetching</w:t>
+      </w:r>
+      <w:proofErr w:type="spellEnd"/>
+      <w:r>
+        <w:t xml:space="preserve"> consiste nel download della pagina per poi procedere all’estrazione delle informazioni. Possono essere effettuate diverse operazioni sul contenuto di una pagina: </w:t>
+      </w:r>
+      <w:proofErr w:type="spellStart"/>
+      <w:r>
+        <w:rPr>
+          <w:i/>
+        </w:rPr>
+        <w:t>parsing</w:t>
+      </w:r>
+      <w:proofErr w:type="spellEnd"/>
+      <w:r>
+        <w:rPr>
+          <w:i/>
+        </w:rPr>
+        <w:t>,</w:t>
+      </w:r>
+      <w:r>
+        <w:t xml:space="preserve"> ricerca di parole chiave e la formattazione del testo; questo permette di facilitare il recupero delle informazioni. </w:t>
+      </w:r>
+      <w:r>
+        <w:t>Alcuni esempi sono</w:t>
+      </w:r>
+      <w:r>
+        <w:t xml:space="preserve"> il </w:t>
+      </w:r>
+      <w:proofErr w:type="spellStart"/>
+      <w:r>
+        <w:rPr>
+          <w:i/>
+        </w:rPr>
+        <w:t>conta</w:t>
+      </w:r>
+      <w:r>
+        <w:rPr>
+          <w:i/>
+        </w:rPr>
+        <w:t>c</w:t>
+      </w:r>
+      <w:r>
+        <w:rPr>
+          <w:i/>
+        </w:rPr>
+        <w:t>t</w:t>
+      </w:r>
+      <w:proofErr w:type="spellEnd"/>
+      <w:r>
+        <w:rPr>
+          <w:i/>
+        </w:rPr>
+        <w:t xml:space="preserve"> scraping</w:t>
+      </w:r>
+      <w:r>
+        <w:rPr>
+          <w:i/>
+        </w:rPr>
+        <w:t xml:space="preserve"> </w:t>
+      </w:r>
+      <w:r>
+        <w:t>il cui scopo è quello di trovare e copiare nomi, numeri di telefono e URL in giro per il web</w:t>
+      </w:r>
+      <w:r>
+        <w:t xml:space="preserve"> e</w:t>
+      </w:r>
+      <w:r>
+        <w:t xml:space="preserve"> </w:t>
+      </w:r>
+      <w:r>
+        <w:t xml:space="preserve">il </w:t>
+      </w:r>
+      <w:r>
+        <w:rPr>
+          <w:i/>
+        </w:rPr>
+        <w:t>product review scraping</w:t>
+      </w:r>
+      <w:r>
+        <w:rPr>
+          <w:i/>
+        </w:rPr>
+        <w:t xml:space="preserve"> </w:t>
+      </w:r>
+      <w:r>
+        <w:t>che viene utilizzato per monitorare le variazioni di prezzo su specifici prodotti, per tenere d’occhio la concorrenza nel mercato online.</w:t>
+      </w:r>
+      <w:sdt>
+        <w:sdtPr>
+          <w:id w:val="706152761"/>
+          <w:citation/>
+        </w:sdtPr>
+        <w:sdtContent>
+          <w:r>
+            <w:fldChar w:fldCharType="begin"/>
+          </w:r>
+          <w:r>
+            <w:instrText xml:space="preserve"> CITATION Web1 \l 1040 </w:instrText>
+          </w:r>
+          <w:r>
+            <w:fldChar w:fldCharType="separate"/>
+          </w:r>
+          <w:r>
+            <w:rPr>
+              <w:noProof/>
+            </w:rPr>
+            <w:t xml:space="preserve"> </w:t>
+          </w:r>
+          <w:r>
+            <w:rPr>
+              <w:noProof/>
+            </w:rPr>
+            <w:t>[12]</w:t>
+          </w:r>
+          <w:r>
+            <w:fldChar w:fldCharType="end"/>
+          </w:r>
+        </w:sdtContent>
+      </w:sdt>
+    </w:p>
+    <w:p>
+      <w:r>
+        <w:t>Fenomeno simile allo scraping è il</w:t>
+      </w:r>
+      <w:r>
+        <w:t xml:space="preserve"> </w:t>
+      </w:r>
+      <w:r>
+        <w:rPr>
+          <w:i/>
+        </w:rPr>
+        <w:t>crawling</w:t>
+      </w:r>
+      <w:r>
+        <w:rPr>
+          <w:i/>
+        </w:rPr>
+        <w:t xml:space="preserve">, </w:t>
+      </w:r>
+      <w:r>
+        <w:t xml:space="preserve">metodo usato dai motori di ricerca come Google per trovare e successivamente indicizzare le pagine web. </w:t>
+      </w:r>
+      <w:r>
+        <w:t xml:space="preserve">In questo caso, uno strumento chiamato </w:t>
+      </w:r>
+      <w:r>
+        <w:rPr>
+          <w:i/>
+        </w:rPr>
+        <w:t>crawler</w:t>
+      </w:r>
+      <w:r>
+        <w:t xml:space="preserve"> (o </w:t>
+      </w:r>
+      <w:r>
+        <w:rPr>
+          <w:i/>
+        </w:rPr>
+        <w:t>spider</w:t>
+      </w:r>
+      <w:r>
+        <w:t xml:space="preserve">) ha il compito di navigare per il web alla ricerca di nuove pagine da indicizzare; tipicamente viaggia tra i link che trova nelle pagine che visita. I siti pubblici che non desiderano essere ispezionati possono, in un file apposito (robots.txt), specificare quali zone del loro sito il crawler è libero di indicizzare; tuttavia queste sono semplici indicazioni e sta all’agente decidere se rispettarle o meno. La differenza principale tra questi due sistemi di esplorazione è il loro scopo: il crawling ha come obbiettivo </w:t>
+      </w:r>
+      <w:r>
+        <w:t xml:space="preserve">la creazione </w:t>
+      </w:r>
+      <w:r>
+        <w:lastRenderedPageBreak/>
+        <w:t>di un indice delle pagine visitate, per permettere poi la ricerca di parole chiave; lo scraping si concentra solo sulla raccolta e successiva analisi delle informazioni</w:t>
+      </w:r>
+      <w:r>
+        <w:t>.</w:t>
+      </w:r>
+      <w:r>
+        <w:t xml:space="preserve"> Altre caratteristiche tipiche dello scraping sono: ha un obbiettivo/dominio molto specifico (</w:t>
+      </w:r>
+      <w:r>
+        <w:t xml:space="preserve">per esempio </w:t>
+      </w:r>
+      <w:r>
+        <w:t xml:space="preserve">può cercare solo all’interno di un sito web), non si cura dei limiti chiesti dal proprietario del sito (robots.txt), agisce tramite un browser, può immettere dei dati nei </w:t>
+      </w:r>
+      <w:proofErr w:type="spellStart"/>
+      <w:r>
+        <w:t>form</w:t>
+      </w:r>
+      <w:proofErr w:type="spellEnd"/>
+      <w:r>
+        <w:t xml:space="preserve"> e fare il </w:t>
+      </w:r>
+      <w:proofErr w:type="spellStart"/>
+      <w:r>
+        <w:t>submit</w:t>
+      </w:r>
+      <w:proofErr w:type="spellEnd"/>
+      <w:r>
+        <w:t xml:space="preserve"> ma soprattutto eseguire codice </w:t>
+      </w:r>
+      <w:proofErr w:type="spellStart"/>
+      <w:r>
+        <w:t>Javascript</w:t>
+      </w:r>
+      <w:proofErr w:type="spellEnd"/>
+      <w:r>
+        <w:t>.</w:t>
+      </w:r>
+      <w:r>
+        <w:t xml:space="preserve"> </w:t>
+      </w:r>
+      <w:r>
+        <w:t>Lo scraping è quindi una componente del crawling, in quanto lo spider ha bisogno di analizzare il contenuto della pagina per capire quali siano i link presenti e dove spostarsi successivamente</w:t>
+      </w:r>
+      <w:r>
+        <w:t xml:space="preserve">; nonché per reperire alcune informazioni che di solito forniscono i </w:t>
+      </w:r>
+      <w:proofErr w:type="spellStart"/>
+      <w:r>
+        <w:t>search</w:t>
+      </w:r>
+      <w:proofErr w:type="spellEnd"/>
+      <w:r>
+        <w:t xml:space="preserve"> </w:t>
+      </w:r>
+      <w:proofErr w:type="spellStart"/>
+      <w:r>
+        <w:t>engine</w:t>
+      </w:r>
+      <w:proofErr w:type="spellEnd"/>
+      <w:r>
+        <w:t xml:space="preserve"> come il titolo della pagina o gli </w:t>
+      </w:r>
+      <w:proofErr w:type="spellStart"/>
+      <w:r>
+        <w:rPr>
+          <w:i/>
+        </w:rPr>
+        <w:t>snippet</w:t>
+      </w:r>
+      <w:proofErr w:type="spellEnd"/>
+      <w:r>
+        <w:t>, cioè poche righe di testo che descrivono il contenuto della pagina</w:t>
+      </w:r>
+      <w:r>
+        <w:t>.</w:t>
+      </w:r>
+      <w:sdt>
+        <w:sdtPr>
+          <w:id w:val="-652136320"/>
+          <w:citation/>
+        </w:sdtPr>
+        <w:sdtContent>
+          <w:r>
+            <w:fldChar w:fldCharType="begin"/>
+          </w:r>
+          <w:r>
+            <w:instrText xml:space="preserve"> CITATION Dif \l 1040 </w:instrText>
+          </w:r>
+          <w:r>
+            <w:fldChar w:fldCharType="separate"/>
+          </w:r>
+          <w:r>
+            <w:rPr>
+              <w:noProof/>
+            </w:rPr>
+            <w:t xml:space="preserve"> </w:t>
+          </w:r>
+          <w:r>
+            <w:rPr>
+              <w:noProof/>
+            </w:rPr>
+            <w:t>[12]</w:t>
+          </w:r>
+          <w:r>
+            <w:fldChar w:fldCharType="end"/>
+          </w:r>
+        </w:sdtContent>
+      </w:sdt>
+      <w:r>
+        <w:t xml:space="preserve"> Esistono vari strumenti che permettono di fare scraping, in generale qualsiasi strumento permetta di scaricare il contenuto html di una pagina è uno </w:t>
+      </w:r>
+      <w:proofErr w:type="spellStart"/>
+      <w:r>
+        <w:t>scraper</w:t>
+      </w:r>
+      <w:proofErr w:type="spellEnd"/>
+      <w:r>
+        <w:t xml:space="preserve">. Le pagine che contengono i risultati sono spesso complesse in quanto sono molto voluminose (molte righe di codice html da controllare) e </w:t>
+      </w:r>
+      <w:r>
+        <w:t xml:space="preserve">ricche di nomi di classi (degli elementi della pagina) non proprio intuitivi. L’analisi che meglio permette di gestire una situazione del genere è la </w:t>
+      </w:r>
+      <w:r>
+        <w:rPr>
+          <w:i/>
+        </w:rPr>
+        <w:t xml:space="preserve">DOM </w:t>
+      </w:r>
+      <w:proofErr w:type="spellStart"/>
+      <w:r>
+        <w:rPr>
+          <w:i/>
+        </w:rPr>
+        <w:t>parsing</w:t>
+      </w:r>
+      <w:proofErr w:type="spellEnd"/>
+      <w:r>
+        <w:rPr>
+          <w:i/>
+        </w:rPr>
+        <w:t xml:space="preserve"> </w:t>
+      </w:r>
+      <w:r>
+        <w:t xml:space="preserve">in cui viene fatto il </w:t>
+      </w:r>
+      <w:proofErr w:type="spellStart"/>
+      <w:r>
+        <w:t>parsing</w:t>
+      </w:r>
+      <w:proofErr w:type="spellEnd"/>
+      <w:r>
+        <w:t xml:space="preserve"> del contenuto della pagina per poi inserirlo in un albero DOM, la cui struttura dipende dall’applicazione che ha effettuato il </w:t>
+      </w:r>
+      <w:proofErr w:type="spellStart"/>
+      <w:r>
+        <w:t>parsing</w:t>
+      </w:r>
+      <w:proofErr w:type="spellEnd"/>
+      <w:r>
+        <w:t xml:space="preserve">. Questo sistema ha molteplici vantaggi: innanzi tutto permette di accedere alle informazioni con estrema facilità e velocità, in quanto è spesso l’applicativo che gestisce l’albero a fornire funzioni che ne permettono l’accesso, tipicamente specificando il percorso (lista di tag) necessario per raggiungere l’elemento o una sua qualche proprietà. Altro vantaggio è dato dal fatto che sfrutta un browser per navigare/scaricare la pagina web, questo permette al programma di ottenere il contenuto generato dinamicamente dagli script client-side. </w:t>
+      </w:r>
+    </w:p>
+    <w:p>
+      <w:r>
+        <w:t xml:space="preserve">Per </w:t>
+      </w:r>
+      <w:r>
+        <w:t xml:space="preserve">poter usufruire di tutte queste funzionalità è stato necessario appoggiarsi a un </w:t>
+      </w:r>
+      <w:r>
+        <w:rPr>
+          <w:i/>
+        </w:rPr>
+        <w:t>web driver</w:t>
+      </w:r>
+      <w:r>
+        <w:rPr>
+          <w:i/>
+        </w:rPr>
+        <w:t xml:space="preserve">, </w:t>
+      </w:r>
+      <w:r>
+        <w:t xml:space="preserve">uno strumento che permette di navigare sul web in modo automatico. Programmi come </w:t>
+      </w:r>
+      <w:proofErr w:type="spellStart"/>
+      <w:r>
+        <w:t>curl</w:t>
+      </w:r>
+      <w:proofErr w:type="spellEnd"/>
+      <w:r>
+        <w:t xml:space="preserve"> o </w:t>
+      </w:r>
+      <w:proofErr w:type="spellStart"/>
+      <w:r>
+        <w:t>wget</w:t>
+      </w:r>
+      <w:proofErr w:type="spellEnd"/>
+      <w:r>
+        <w:t xml:space="preserve"> che permettono di avere accesso e scaricare il contenuto di un sito, non offrono funzionalità quali il </w:t>
+      </w:r>
+      <w:proofErr w:type="spellStart"/>
+      <w:r>
+        <w:t>parsing</w:t>
+      </w:r>
+      <w:proofErr w:type="spellEnd"/>
+      <w:r>
+        <w:t>, che facilita notevolmente l’analisi; inoltre non permettono l’esecuzione di codice AJAX</w:t>
+      </w:r>
+      <w:r>
+        <w:t xml:space="preserve">. Con AJAX si intende una tecnica di sviluppo software che permette di realizzare applicazioni web interattive, questo è reso possibile tramite uno scambio di dati tra browser e server che permette l’aggiornamento dinamico di una pagina web, senza avere interazione con l’utente. Tipicamente realizzato in </w:t>
+      </w:r>
+      <w:proofErr w:type="spellStart"/>
+      <w:r>
+        <w:t>Javascript</w:t>
+      </w:r>
+      <w:proofErr w:type="spellEnd"/>
+      <w:r>
+        <w:t xml:space="preserve">, permette di ridurre la mole di dati scambiati, in quanto è possibile inviare richieste al server per ottenere solo i dati necessari per una situazione specifica; un esempio è l’ordinamento di dati all’interno di una tabella che può essere realizzato tramite </w:t>
+      </w:r>
+      <w:proofErr w:type="spellStart"/>
+      <w:r>
+        <w:t>Javascript</w:t>
+      </w:r>
+      <w:proofErr w:type="spellEnd"/>
+      <w:r>
+        <w:t>, invece che inviando una query al server</w:t>
+      </w:r>
+      <w:r>
+        <w:t xml:space="preserve"> che </w:t>
+      </w:r>
+      <w:r>
+        <w:t xml:space="preserve">restituirebbe una nuova tabella ordinata. Il web driver che si è deciso di utilizzare è Selenium, uno degli applicativi più diffusi nel campo della navigazione automatica. Selenium è disponibile in formato open source e dispone di driver per i linguaggi di programmazione più diffusi, come Java e </w:t>
+      </w:r>
+      <w:proofErr w:type="spellStart"/>
+      <w:r>
+        <w:t>python</w:t>
+      </w:r>
+      <w:proofErr w:type="spellEnd"/>
+      <w:r>
+        <w:t xml:space="preserve">. È inoltre compatibile con diversi browser (per questo progetto si è scelto di utilizzare Firefox) e facilmente configurabile. </w:t>
+      </w:r>
+      <w:r>
+        <w:t>E’ stato scelto di utilizzare</w:t>
+      </w:r>
+      <w:r>
+        <w:t xml:space="preserve"> </w:t>
+      </w:r>
+      <w:r>
+        <w:t>Selenium</w:t>
+      </w:r>
+      <w:r>
+        <w:t xml:space="preserve"> anche</w:t>
+      </w:r>
+      <w:r>
+        <w:t xml:space="preserve"> </w:t>
+      </w:r>
+      <w:r>
+        <w:t xml:space="preserve">perché esiste una </w:t>
+      </w:r>
+      <w:r>
+        <w:lastRenderedPageBreak/>
+        <w:t>libreria di Go</w:t>
+      </w:r>
+      <w:r>
+        <w:t xml:space="preserve"> (il linguaggio in cui è stato scritto il software)</w:t>
+      </w:r>
+      <w:r>
+        <w:t xml:space="preserve"> che permette di gestire il comportamento del </w:t>
+      </w:r>
+      <w:r>
+        <w:t xml:space="preserve">suo </w:t>
+      </w:r>
+      <w:r>
+        <w:t>web driver direttamente dal codice, in modo semplice e altamente personalizzabile: permette infatti di gestire variabili come il tempo di attesa per il caricamento di una pagina</w:t>
+      </w:r>
+      <w:r>
+        <w:t xml:space="preserve"> o di imporre delle condizioni che devono essere sodisfatte prima di procederne all’analisi; un esempio può essere aspettare il caricamento di un certo numero di elementi che appartengono a una specifica classe, come i link ad altre pagine web. </w:t>
+      </w:r>
+    </w:p>
+    <w:p/>
+    <w:p>
+      <w:pPr>
+        <w:pStyle w:val="Titolo3"/>
+        <w:numPr>
+          <w:ilvl w:val="0"/>
+          <w:numId w:val="0"/>
+        </w:numPr>
+        <w:ind w:left="720" w:hanging="720"/>
+      </w:pPr>
+      <w:bookmarkStart w:id="126" w:name="_Toc4347804"/>
+      <w:r>
+        <w:t>2.2.1</w:t>
+      </w:r>
+      <w:r>
+        <w:t xml:space="preserve"> Selenium</w:t>
+      </w:r>
+      <w:bookmarkEnd w:id="126"/>
+    </w:p>
+    <w:p>
+      <w:r>
+        <w:t>Selenium è uno dei software per l’automazione di browser più diffusi al mondo. La sua principale funzione è svolgere dei “test”, permette quindi di inviare al browser una serie di operazioni da fargli eseguire in modo automatico. Questo si rivela molto utile quando si vogliono testare le funzionalità del proprio sito web in fase di sviluppo: la reazione a diversi tipi di input, misurare i tempi di risposta e così via.</w:t>
+      </w:r>
+      <w:sdt>
+        <w:sdtPr>
+          <w:id w:val="-628098977"/>
+          <w:citation/>
+        </w:sdtPr>
+        <w:sdtContent>
+          <w:r>
+            <w:fldChar w:fldCharType="begin"/>
+          </w:r>
+          <w:r>
+            <w:instrText xml:space="preserve"> CITATION Sel \l 1040 </w:instrText>
+          </w:r>
+          <w:r>
+            <w:fldChar w:fldCharType="separate"/>
+          </w:r>
+          <w:r>
+            <w:rPr>
+              <w:noProof/>
+            </w:rPr>
+            <w:t xml:space="preserve"> </w:t>
+          </w:r>
+          <w:r>
+            <w:rPr>
+              <w:noProof/>
+            </w:rPr>
+            <w:t>[14]</w:t>
+          </w:r>
+          <w:r>
+            <w:fldChar w:fldCharType="end"/>
+          </w:r>
+        </w:sdtContent>
+      </w:sdt>
+    </w:p>
+    <w:p>
+      <w:r>
+        <w:t xml:space="preserve">Il software è disponibile per tutte le maggiori piattaforme: </w:t>
+      </w:r>
+      <w:proofErr w:type="spellStart"/>
+      <w:r>
+        <w:t>Winows</w:t>
+      </w:r>
+      <w:proofErr w:type="spellEnd"/>
+      <w:r>
+        <w:t xml:space="preserve">, Linux e </w:t>
+      </w:r>
+      <w:proofErr w:type="spellStart"/>
+      <w:r>
+        <w:t>macOS</w:t>
+      </w:r>
+      <w:proofErr w:type="spellEnd"/>
+      <w:r>
+        <w:t xml:space="preserve"> ed è disponibile in formato open-source con licenza Apache 2.0.</w:t>
+      </w:r>
+    </w:p>
+    <w:p>
+      <w:r>
+        <w:t>Selenium è un insieme di diversi componenti:</w:t>
+      </w:r>
+    </w:p>
+    <w:p>
+      <w:pPr>
+        <w:pStyle w:val="Paragrafoelenco"/>
+        <w:numPr>
+          <w:ilvl w:val="0"/>
+          <w:numId w:val="20"/>
+        </w:numPr>
+      </w:pPr>
+      <w:r>
+        <w:t xml:space="preserve">Selenium IDE: è un plugin disponibile per Firefox e Chrome e offre un’interfaccia grafica che aiuta lo sviluppatore a realizzare i test. Tra le principali funzionalità che offre ci sono: strumenti per la registrazione delle sessioni e per la scrittura/debugging dei test. Solo a partire dal 2018, Selenium IDE </w:t>
+      </w:r>
+      <w:proofErr w:type="gramStart"/>
+      <w:r>
+        <w:t>iniziò</w:t>
+      </w:r>
+      <w:proofErr w:type="gramEnd"/>
+      <w:r>
+        <w:t xml:space="preserve"> ad essere mantenuto in modo attivo dalla comunità.</w:t>
+      </w:r>
+    </w:p>
+    <w:p>
+      <w:pPr>
+        <w:pStyle w:val="Paragrafoelenco"/>
+        <w:numPr>
+          <w:ilvl w:val="0"/>
+          <w:numId w:val="20"/>
+        </w:numPr>
+      </w:pPr>
+      <w:proofErr w:type="spellStart"/>
+      <w:r>
+        <w:t>Selenese</w:t>
+      </w:r>
+      <w:proofErr w:type="spellEnd"/>
+      <w:r>
+        <w:t xml:space="preserve">: è il linguaggio in cui sono scritti i test, permette di inviare comandi al browser e esaminare il codice delle pagine. Sono disponibili svariate API per utilizzare Selenium senza utilizzare necessariamente </w:t>
+      </w:r>
+      <w:proofErr w:type="spellStart"/>
+      <w:r>
+        <w:t>Selense</w:t>
+      </w:r>
+      <w:proofErr w:type="spellEnd"/>
+      <w:r>
+        <w:t xml:space="preserve">; per i maggiori linguaggi esistono delle versioni ufficiali aggiornate periodicamente (come per il C++, Java e </w:t>
+      </w:r>
+      <w:proofErr w:type="spellStart"/>
+      <w:r>
+        <w:t>python</w:t>
+      </w:r>
+      <w:proofErr w:type="spellEnd"/>
+      <w:r>
+        <w:t>). Esistono però API non ufficiali per i linguaggi meno diffusi.</w:t>
+      </w:r>
+    </w:p>
+    <w:p>
+      <w:pPr>
+        <w:pStyle w:val="Paragrafoelenco"/>
+        <w:numPr>
+          <w:ilvl w:val="0"/>
+          <w:numId w:val="20"/>
+        </w:numPr>
+      </w:pPr>
+      <w:r>
+        <w:t xml:space="preserve">Selenium </w:t>
+      </w:r>
+      <w:proofErr w:type="spellStart"/>
+      <w:r>
+        <w:t>Webdriver</w:t>
+      </w:r>
+      <w:proofErr w:type="spellEnd"/>
+      <w:r>
+        <w:t xml:space="preserve">: è il cuore dell’applicazione, accetta comandi (inviati tramite </w:t>
+      </w:r>
+      <w:proofErr w:type="spellStart"/>
+      <w:r>
+        <w:t>Selenese</w:t>
+      </w:r>
+      <w:proofErr w:type="spellEnd"/>
+      <w:r>
+        <w:t xml:space="preserve"> o API) e li invia al browser. Per poter interagire con i vari browser ha bisogno di driver specifici (es. per Firefox e necessario </w:t>
+      </w:r>
+      <w:proofErr w:type="spellStart"/>
+      <w:r>
+        <w:t>geckodriver</w:t>
+      </w:r>
+      <w:proofErr w:type="spellEnd"/>
+      <w:r>
+        <w:t xml:space="preserve">), questi gli permettono di tradurre le sue istruzioni generiche in una sintassi specifica per quel browser. Dalla versione 2.0, si è deciso di utilizzare funzionalità al livello del sistema operativo per interagire col browser, invece che utilizzare dei comandi in JavaScript; questo ha ridotto notevolmente il numero delle funzioni disponibili ma </w:t>
+      </w:r>
+      <w:proofErr w:type="spellStart"/>
+      <w:r>
+        <w:t>a</w:t>
+      </w:r>
+      <w:proofErr w:type="spellEnd"/>
+      <w:r>
+        <w:t xml:space="preserve"> favorito la creazione di versioni di Selenium ad </w:t>
+      </w:r>
+      <w:proofErr w:type="spellStart"/>
+      <w:r>
+        <w:t>och</w:t>
+      </w:r>
+      <w:proofErr w:type="spellEnd"/>
+      <w:r>
+        <w:t xml:space="preserve"> per svolgere compiti specifici.</w:t>
+      </w:r>
+    </w:p>
+    <w:p>
+      <w:pPr>
+        <w:pStyle w:val="Paragrafoelenco"/>
+        <w:numPr>
+          <w:ilvl w:val="0"/>
+          <w:numId w:val="20"/>
+        </w:numPr>
+      </w:pPr>
+      <w:r>
+        <w:t xml:space="preserve">Selenium Remote Control (RC): è un server che </w:t>
+      </w:r>
+      <w:proofErr w:type="spellStart"/>
+      <w:r>
+        <w:t>acetta</w:t>
+      </w:r>
+      <w:proofErr w:type="spellEnd"/>
+      <w:r>
+        <w:t xml:space="preserve"> comandi via http. Scritto in Java, permette di scrivere test automatizzati per un’applicazione web in qualsiasi linguaggio di programmazione.</w:t>
+      </w:r>
+    </w:p>
+    <w:p>
+      <w:r>
+        <w:lastRenderedPageBreak/>
+        <w:t>Per lo sviluppo di questo progetto è stato sufficiente utilizzare il WebDriver, rinominato Selenium Standalone Server, che dalla versione 3.0 in poi non necessita più del Remote Control, ma è in grado svolgere tutte le operazioni in modo autonomo. Sono state utilizzate diverse versioni nel corso del tirocinio ma quella definitiva è la 3.141.59 e consiste di una singola applicazione java.</w:t>
+      </w:r>
+      <w:sdt>
+        <w:sdtPr>
+          <w:id w:val="-1188450920"/>
+          <w:citation/>
+        </w:sdtPr>
+        <w:sdtContent>
+          <w:r>
+            <w:fldChar w:fldCharType="begin"/>
+          </w:r>
+          <w:r>
+            <w:instrText xml:space="preserve"> CITATION Sel1 \l 1040 </w:instrText>
+          </w:r>
+          <w:r>
+            <w:fldChar w:fldCharType="separate"/>
+          </w:r>
+          <w:r>
+            <w:rPr>
+              <w:noProof/>
+            </w:rPr>
+            <w:t xml:space="preserve"> </w:t>
+          </w:r>
+          <w:r>
+            <w:rPr>
+              <w:noProof/>
+            </w:rPr>
+            <w:t>[15]</w:t>
+          </w:r>
+          <w:r>
+            <w:fldChar w:fldCharType="end"/>
+          </w:r>
+        </w:sdtContent>
+      </w:sdt>
+    </w:p>
+    <w:p>
+      <w:pPr>
+        <w:pStyle w:val="Titolo3"/>
+        <w:numPr>
+          <w:ilvl w:val="0"/>
+          <w:numId w:val="0"/>
+        </w:numPr>
+      </w:pPr>
+      <w:bookmarkStart w:id="127" w:name="_Toc4347805"/>
+      <w:r>
+        <w:t>2.</w:t>
+      </w:r>
+      <w:r>
+        <w:t>2.2</w:t>
+      </w:r>
+      <w:r>
+        <w:t xml:space="preserve"> WebDriver</w:t>
+      </w:r>
+      <w:bookmarkEnd w:id="127"/>
+    </w:p>
+    <w:p>
+      <w:r>
+        <w:t xml:space="preserve">Il </w:t>
+      </w:r>
+      <w:proofErr w:type="spellStart"/>
+      <w:r>
+        <w:t>webdriver</w:t>
+      </w:r>
+      <w:proofErr w:type="spellEnd"/>
+      <w:r>
+        <w:t xml:space="preserve"> è un’interfaccia di controllo remota che permette di interagire con lo user agent; fornisce una piattaforma e un linguaggio che permettono ai programmi di inviare istruzioni al browser web. Permette di interfacciarsi e modificare gli elementi della pagina web (DOM), consente così di eseguire test automatizzati e script.</w:t>
+      </w:r>
+      <w:sdt>
+        <w:sdtPr>
+          <w:id w:val="-299297764"/>
+          <w:citation/>
+        </w:sdtPr>
+        <w:sdtContent>
+          <w:r>
+            <w:fldChar w:fldCharType="begin"/>
+          </w:r>
+          <w:r>
+            <w:instrText xml:space="preserve"> CITATION W3C \l 1040 </w:instrText>
+          </w:r>
+          <w:r>
+            <w:fldChar w:fldCharType="separate"/>
+          </w:r>
+          <w:r>
+            <w:rPr>
+              <w:noProof/>
+            </w:rPr>
+            <w:t xml:space="preserve"> </w:t>
+          </w:r>
+          <w:r>
+            <w:rPr>
+              <w:noProof/>
+            </w:rPr>
+            <w:t>[16]</w:t>
+          </w:r>
+          <w:r>
+            <w:fldChar w:fldCharType="end"/>
+          </w:r>
+        </w:sdtContent>
+      </w:sdt>
+    </w:p>
+    <w:p>
+      <w:r>
+        <w:t>Implementa un protocollo che permette la comunicazione tra:</w:t>
+      </w:r>
+    </w:p>
+    <w:p>
+      <w:pPr>
+        <w:pStyle w:val="Paragrafoelenco"/>
+        <w:numPr>
+          <w:ilvl w:val="0"/>
+          <w:numId w:val="21"/>
+        </w:numPr>
+      </w:pPr>
+      <w:r>
+        <w:t>Local end: lato client, gestito tramite librerie che implementano le API.</w:t>
+      </w:r>
+    </w:p>
+    <w:p>
+      <w:pPr>
+        <w:pStyle w:val="Paragrafoelenco"/>
+        <w:numPr>
+          <w:ilvl w:val="0"/>
+          <w:numId w:val="21"/>
+        </w:numPr>
+      </w:pPr>
+      <w:r>
+        <w:t>Remote end: server side, si dividono in nodi intermedi (che agiscono come proxy) e endpoint (destinazione).</w:t>
+      </w:r>
+    </w:p>
+    <w:p>
+      <w:r>
+        <w:t>Tra le principali funzionalità ci sono:</w:t>
+      </w:r>
+    </w:p>
+    <w:p>
+      <w:pPr>
+        <w:pStyle w:val="Paragrafoelenco"/>
+        <w:numPr>
+          <w:ilvl w:val="0"/>
+          <w:numId w:val="22"/>
+        </w:numPr>
+      </w:pPr>
+      <w:r>
+        <w:t xml:space="preserve">Non essendo legato ad uno specifico framework, può essere facilmente integrato con framework per il testing come </w:t>
+      </w:r>
+      <w:proofErr w:type="spellStart"/>
+      <w:r>
+        <w:t>JUnit</w:t>
+      </w:r>
+      <w:proofErr w:type="spellEnd"/>
+      <w:r>
+        <w:t xml:space="preserve"> e </w:t>
+      </w:r>
+      <w:proofErr w:type="spellStart"/>
+      <w:r>
+        <w:t>TestNG</w:t>
+      </w:r>
+      <w:proofErr w:type="spellEnd"/>
+      <w:r>
+        <w:t>.</w:t>
+      </w:r>
+    </w:p>
+    <w:p>
+      <w:pPr>
+        <w:pStyle w:val="Paragrafoelenco"/>
+        <w:numPr>
+          <w:ilvl w:val="0"/>
+          <w:numId w:val="22"/>
+        </w:numPr>
+      </w:pPr>
+      <w:r>
+        <w:t xml:space="preserve">È in grado di gestire gli </w:t>
+      </w:r>
+      <w:proofErr w:type="spellStart"/>
+      <w:r>
+        <w:t>alert</w:t>
+      </w:r>
+      <w:proofErr w:type="spellEnd"/>
+      <w:r>
+        <w:t xml:space="preserve"> di </w:t>
+      </w:r>
+      <w:proofErr w:type="spellStart"/>
+      <w:r>
+        <w:t>Javascript</w:t>
+      </w:r>
+      <w:proofErr w:type="spellEnd"/>
+      <w:r>
+        <w:t>, più frame e più finestre contemporaneamente.</w:t>
+      </w:r>
+    </w:p>
+    <w:p>
+      <w:pPr>
+        <w:pStyle w:val="Paragrafoelenco"/>
+        <w:numPr>
+          <w:ilvl w:val="0"/>
+          <w:numId w:val="22"/>
+        </w:numPr>
+      </w:pPr>
+      <w:r>
+        <w:t>Permette di trovare le coordinate degli elementi nella pagina.</w:t>
+      </w:r>
+    </w:p>
+    <w:p>
+      <w:pPr>
+        <w:pStyle w:val="Paragrafoelenco"/>
+        <w:numPr>
+          <w:ilvl w:val="0"/>
+          <w:numId w:val="22"/>
+        </w:numPr>
+      </w:pPr>
+      <w:r>
+        <w:t xml:space="preserve">Simulare il comportamento del mouse e la pressione dei tasti della </w:t>
+      </w:r>
+      <w:proofErr w:type="spellStart"/>
+      <w:r>
+        <w:t>keyboard</w:t>
+      </w:r>
+      <w:proofErr w:type="spellEnd"/>
+      <w:r>
+        <w:t>.</w:t>
+      </w:r>
+    </w:p>
+    <w:p>
+      <w:pPr>
+        <w:pStyle w:val="Paragrafoelenco"/>
+        <w:numPr>
+          <w:ilvl w:val="0"/>
+          <w:numId w:val="22"/>
+        </w:numPr>
+      </w:pPr>
+      <w:r>
+        <w:t>Supporta il testing per l’ambiente Android e iOS, il drag-and-drop, gli elementi AJAX e la navigazione tra le pagine.</w:t>
+      </w:r>
+    </w:p>
+    <w:p>
+      <w:pPr>
+        <w:pStyle w:val="Titolo3"/>
+        <w:numPr>
+          <w:ilvl w:val="0"/>
+          <w:numId w:val="0"/>
+        </w:numPr>
+        <w:ind w:left="720" w:hanging="720"/>
+      </w:pPr>
+      <w:bookmarkStart w:id="128" w:name="_Toc4347806"/>
+      <w:r>
+        <w:t>2.2.3</w:t>
+      </w:r>
+      <w:r>
+        <w:t xml:space="preserve"> </w:t>
+      </w:r>
+      <w:proofErr w:type="spellStart"/>
+      <w:r>
+        <w:t>Geckodriver</w:t>
+      </w:r>
+      <w:bookmarkEnd w:id="128"/>
+      <w:proofErr w:type="spellEnd"/>
+    </w:p>
+    <w:p>
+      <w:r>
+        <w:t>Questo programma si comporta come un proxy: fornisce le API http descritte dallo standard W3C del protocollo dei WebDriver; il suo compito è tradurre queste chiamate in altre comprensibili a Firefox.</w:t>
+      </w:r>
+    </w:p>
+    <w:p>
+      <w:r>
+        <w:t>È possibile specificare la posizione dell’eseguibile di Firefox che si vuole usare, eventuali parametri che gli si vogliono passare e la verbosità dei file di log.</w:t>
+      </w:r>
+      <w:sdt>
+        <w:sdtPr>
+          <w:id w:val="-1152973108"/>
+          <w:citation/>
+        </w:sdtPr>
+        <w:sdtContent>
+          <w:r>
+            <w:fldChar w:fldCharType="begin"/>
+          </w:r>
+          <w:r>
+            <w:instrText xml:space="preserve"> CITATION Gec \l 1040 </w:instrText>
+          </w:r>
+          <w:r>
+            <w:fldChar w:fldCharType="separate"/>
+          </w:r>
+          <w:r>
+            <w:rPr>
+              <w:noProof/>
+            </w:rPr>
+            <w:t xml:space="preserve"> </w:t>
+          </w:r>
+          <w:r>
+            <w:rPr>
+              <w:noProof/>
+            </w:rPr>
+            <w:t>[17]</w:t>
+          </w:r>
+          <w:r>
+            <w:fldChar w:fldCharType="end"/>
+          </w:r>
+        </w:sdtContent>
+      </w:sdt>
+    </w:p>
+    <w:p>
+      <w:pPr>
+        <w:pStyle w:val="Titolo3"/>
+        <w:numPr>
+          <w:ilvl w:val="0"/>
+          <w:numId w:val="0"/>
+        </w:numPr>
+        <w:ind w:left="720" w:hanging="720"/>
+      </w:pPr>
+      <w:bookmarkStart w:id="129" w:name="_Toc4347807"/>
+      <w:r>
+        <w:t>2.2.4</w:t>
+      </w:r>
+      <w:r>
+        <w:t xml:space="preserve"> Driver Go</w:t>
+      </w:r>
+      <w:bookmarkStart w:id="130" w:name="_GoBack"/>
+      <w:bookmarkEnd w:id="129"/>
+      <w:bookmarkEnd w:id="130"/>
+    </w:p>
+    <w:p>
+      <w:r>
+        <w:t xml:space="preserve">Questo driver fornisce un client WebDriver per programmi scritti in Go; è disponibile su </w:t>
+      </w:r>
+      <w:proofErr w:type="spellStart"/>
+      <w:r>
+        <w:t>Github</w:t>
+      </w:r>
+      <w:proofErr w:type="spellEnd"/>
+      <w:r>
+        <w:t xml:space="preserve"> ed è mantenuto da “</w:t>
+      </w:r>
+      <w:proofErr w:type="spellStart"/>
+      <w:r>
+        <w:t>Miki</w:t>
+      </w:r>
+      <w:proofErr w:type="spellEnd"/>
+      <w:r>
+        <w:t xml:space="preserve"> </w:t>
+      </w:r>
+      <w:proofErr w:type="spellStart"/>
+      <w:r>
+        <w:t>Tebeka</w:t>
+      </w:r>
+      <w:proofErr w:type="spellEnd"/>
+      <w:r>
+        <w:t>”.</w:t>
+      </w:r>
+      <w:sdt>
+        <w:sdtPr>
+          <w:id w:val="-1609034522"/>
+          <w:citation/>
+        </w:sdtPr>
+        <w:sdtContent>
+          <w:r>
+            <w:fldChar w:fldCharType="begin"/>
+          </w:r>
+          <w:r>
+            <w:instrText xml:space="preserve"> CITATION Dri \l 1040 </w:instrText>
+          </w:r>
+          <w:r>
+            <w:fldChar w:fldCharType="separate"/>
+          </w:r>
+          <w:r>
+            <w:rPr>
+              <w:noProof/>
+            </w:rPr>
+            <w:t xml:space="preserve"> </w:t>
+          </w:r>
+          <w:r>
+            <w:rPr>
+              <w:noProof/>
+            </w:rPr>
+            <w:t>[18]</w:t>
+          </w:r>
+          <w:r>
+            <w:fldChar w:fldCharType="end"/>
+          </w:r>
+        </w:sdtContent>
+      </w:sdt>
+    </w:p>
+    <w:p>
+      <w:pPr>
+        <w:pBdr>
+          <w:bottom w:val="single" w:sz="6" w:space="1" w:color="auto"/>
+        </w:pBdr>
+      </w:pPr>
+      <w:r>
+        <w:t xml:space="preserve">Questo package fornisce funzioni che permettono di avviare il server di Selenium (supporta sia Firefox che Chrome) e di inviargli dei comandi. Sarà quindi possibile navigare all’interno dei siti web, interagire con le pagine e gestire i </w:t>
+      </w:r>
+      <w:r>
+        <w:lastRenderedPageBreak/>
+        <w:t>cookie. Offre anche la possibilità di ridimensionare la finestra del browser e impostare un tempo massimo di attesa per il caricamento di una pagina.</w:t>
+      </w:r>
+    </w:p>
+    <w:p>
+      <w:r>
+        <w:t>2.3 Database</w:t>
+      </w:r>
     </w:p>
     <w:p>
       <w:pPr>
@@ -6433,6 +8158,7 @@
           <w:szCs w:val="38"/>
         </w:rPr>
       </w:pPr>
+      <w:bookmarkStart w:id="131" w:name="_Toc4347808"/>
       <w:r>
         <w:rPr>
           <w:rStyle w:val="Titolo2Carattere"/>
@@ -6452,7 +8178,7 @@
         </w:rPr>
         <w:t>Neo4j</w:t>
       </w:r>
-      <w:bookmarkEnd w:id="121"/>
+      <w:bookmarkEnd w:id="131"/>
     </w:p>
     <w:p>
       <w:r>
@@ -6588,7 +8314,6 @@
         </w:numPr>
       </w:pPr>
       <w:r>
-        <w:lastRenderedPageBreak/>
         <w:t xml:space="preserve">Testuale: esattamente come in </w:t>
       </w:r>
       <w:proofErr w:type="spellStart"/>
@@ -6661,6 +8386,7 @@
         <w:rPr>
           <w:noProof/>
         </w:rPr>
+        <w:lastRenderedPageBreak/>
         <w:drawing>
           <wp:inline distT="0" distB="0" distL="0" distR="0" wp14:anchorId="4F9546E7" wp14:editId="70F3A2D9">
             <wp:extent cx="5376545" cy="2597150"/>
@@ -6838,11 +8564,7 @@
         </w:numPr>
       </w:pPr>
       <w:r>
-        <w:t xml:space="preserve">Relazioni: servono per indicare un qualche tipo di connessione tra due nodi, anche loro possono avere proprietà e etichette. È possibile assegnarle una direzione, se si ha bisogno di un grafo diretto; ma è importante notare che è possibile avere due relazioni dello stesso tipo (stessa label) una diretta, l’altra no. Una relazione può essere attraversata in entrambi i versi, </w:t>
-      </w:r>
-      <w:r>
-        <w:lastRenderedPageBreak/>
-        <w:t>è quindi possibile specificare prima la destinazione e poi la sorgente o anche solo una delle due.</w:t>
+        <w:t>Relazioni: servono per indicare un qualche tipo di connessione tra due nodi, anche loro possono avere proprietà e etichette. È possibile assegnarle una direzione, se si ha bisogno di un grafo diretto; ma è importante notare che è possibile avere due relazioni dello stesso tipo (stessa label) una diretta, l’altra no. Una relazione può essere attraversata in entrambi i versi, è quindi possibile specificare prima la destinazione e poi la sorgente o anche solo una delle due.</w:t>
       </w:r>
     </w:p>
     <w:p>
@@ -6913,7 +8635,11 @@
         <w:t xml:space="preserve">: </w:t>
       </w:r>
       <w:r>
-        <w:t xml:space="preserve">il percorso indica il sotto grafo che separa il nodo sorgente da quella destinazione e la sua lunghezza è data dal numero di salti necessari per raggiungere la destinazione. Il percorso più corto possibile è costituito da un singolo nodo privo di relazioni e ha lunghezza 0. </w:t>
+        <w:t xml:space="preserve">il percorso indica il sotto grafo che separa il nodo sorgente da quella destinazione e la sua lunghezza è data dal numero di salti necessari per </w:t>
+      </w:r>
+      <w:r>
+        <w:lastRenderedPageBreak/>
+        <w:t xml:space="preserve">raggiungere la destinazione. Il percorso più corto possibile è costituito da un singolo nodo privo di relazioni e ha lunghezza 0. </w:t>
       </w:r>
     </w:p>
     <w:p>
@@ -6925,14 +8651,14 @@
         </w:numPr>
         <w:ind w:left="720" w:hanging="720"/>
       </w:pPr>
-      <w:bookmarkStart w:id="122" w:name="_Toc3975517"/>
+      <w:bookmarkStart w:id="132" w:name="_Toc4347809"/>
       <w:r>
         <w:t xml:space="preserve">2.3.1 </w:t>
       </w:r>
       <w:r>
         <w:t>Database basati su grafi</w:t>
       </w:r>
-      <w:bookmarkEnd w:id="122"/>
+      <w:bookmarkEnd w:id="132"/>
     </w:p>
     <w:p>
       <w:r>
@@ -7075,7 +8801,6 @@
       </w:pPr>
       <w:proofErr w:type="spellStart"/>
       <w:r>
-        <w:lastRenderedPageBreak/>
         <w:t>Atomic</w:t>
       </w:r>
       <w:proofErr w:type="spellEnd"/>
@@ -7157,11 +8882,12 @@
         </w:numPr>
         <w:ind w:left="720" w:hanging="720"/>
       </w:pPr>
-      <w:bookmarkStart w:id="123" w:name="_Toc3975518"/>
-      <w:r>
+      <w:bookmarkStart w:id="133" w:name="_Toc4347810"/>
+      <w:r>
+        <w:lastRenderedPageBreak/>
         <w:t>2.3.2 Cypher</w:t>
       </w:r>
-      <w:bookmarkEnd w:id="123"/>
+      <w:bookmarkEnd w:id="133"/>
     </w:p>
     <w:p>
       <w:r>
@@ -7343,11 +9069,7 @@
       </w:r>
       <w:proofErr w:type="spellEnd"/>
       <w:r>
-        <w:t xml:space="preserve">) permette di raggruppare in modo intelligente le operazioni così da creare un nuovo piano di esecuzione che migliora notevolmente le prestazioni e il consumo di risorse; tuttavia è ancora in fase di </w:t>
-      </w:r>
-      <w:r>
-        <w:lastRenderedPageBreak/>
-        <w:t>sviluppo e non supporta tutti gli operatori e le query. Da notare che gli ultimi due ambienti sono disponibili solo per la versione Enterprise.</w:t>
+        <w:t>) permette di raggruppare in modo intelligente le operazioni così da creare un nuovo piano di esecuzione che migliora notevolmente le prestazioni e il consumo di risorse; tuttavia è ancora in fase di sviluppo e non supporta tutti gli operatori e le query. Da notare che gli ultimi due ambienti sono disponibili solo per la versione Enterprise.</w:t>
       </w:r>
     </w:p>
     <w:p>
@@ -7415,7 +9137,11 @@
       </w:r>
       <w:proofErr w:type="spellEnd"/>
       <w:r>
-        <w:t xml:space="preserve"> come LIMIT per limitare il numero dei risultati restituiti e ORDER BY che permette di ordinare i risultati secondo una qualche proprietà.</w:t>
+        <w:t xml:space="preserve"> come LIMIT per limitare il numero dei </w:t>
+      </w:r>
+      <w:r>
+        <w:lastRenderedPageBreak/>
+        <w:t>risultati restituiti e ORDER BY che permette di ordinare i risultati secondo una qualche proprietà.</w:t>
       </w:r>
     </w:p>
     <w:p>
@@ -7454,7 +9180,7 @@
         </w:numPr>
         <w:ind w:left="720" w:hanging="720"/>
       </w:pPr>
-      <w:bookmarkStart w:id="124" w:name="_Toc3975519"/>
+      <w:bookmarkStart w:id="134" w:name="_Toc4347811"/>
       <w:r>
         <w:t xml:space="preserve">2.3.3 Driver </w:t>
       </w:r>
@@ -7462,7 +9188,7 @@
       <w:r>
         <w:t>Golang</w:t>
       </w:r>
-      <w:bookmarkEnd w:id="124"/>
+      <w:bookmarkEnd w:id="134"/>
       <w:proofErr w:type="spellEnd"/>
     </w:p>
     <w:p>
@@ -7590,6 +9316,42 @@
     </w:p>
     <w:p>
       <w:pPr>
+        <w:rPr>
+          <w:rFonts w:cs="Times New Roman"/>
+          <w:sz w:val="60"/>
+          <w:szCs w:val="60"/>
+        </w:rPr>
+      </w:pPr>
+    </w:p>
+    <w:p>
+      <w:pPr>
+        <w:pStyle w:val="Titolo1"/>
+        <w:numPr>
+          <w:ilvl w:val="0"/>
+          <w:numId w:val="9"/>
+        </w:numPr>
+      </w:pPr>
+      <w:bookmarkStart w:id="135" w:name="_Toc4347812"/>
+      <w:r>
+        <w:t>Funzionalità</w:t>
+      </w:r>
+      <w:r>
+        <w:t xml:space="preserve"> e implementazione</w:t>
+      </w:r>
+      <w:r>
+        <w:t xml:space="preserve"> del prototipo</w:t>
+      </w:r>
+      <w:bookmarkEnd w:id="135"/>
+    </w:p>
+    <w:p>
+      <w:pPr>
+        <w:rPr>
+          <w:lang w:eastAsia="it-IT"/>
+        </w:rPr>
+      </w:pPr>
+    </w:p>
+    <w:p>
+      <w:pPr>
         <w:pStyle w:val="Titolo2"/>
         <w:numPr>
           <w:ilvl w:val="0"/>
@@ -7597,478 +9359,54 @@
         </w:numPr>
         <w:ind w:left="576" w:hanging="576"/>
       </w:pPr>
-      <w:bookmarkStart w:id="125" w:name="_Toc3975520"/>
-      <w:r>
-        <w:t>2.4 Selenium</w:t>
-      </w:r>
-      <w:bookmarkEnd w:id="125"/>
-    </w:p>
-    <w:p>
-      <w:r>
-        <w:t xml:space="preserve">Selenium è </w:t>
-      </w:r>
-      <w:r>
-        <w:t xml:space="preserve">uno dei software per l’automazione di browser più diffusi al mondo. La sua principale funzione è svolgere dei “test”, permette quindi di inviare al browser una serie di operazioni da fargli eseguire in modo automatico. </w:t>
-      </w:r>
-      <w:r>
-        <w:t xml:space="preserve">Questo si </w:t>
-      </w:r>
-      <w:r>
-        <w:lastRenderedPageBreak/>
-        <w:t xml:space="preserve">rivela molto utile quando si vogliono testare le funzionalità del proprio sito web in fase di sviluppo: </w:t>
-      </w:r>
-      <w:r>
-        <w:t>la reazione</w:t>
-      </w:r>
-      <w:r>
-        <w:t xml:space="preserve"> a </w:t>
-      </w:r>
-      <w:r>
-        <w:t>diversi tipi di</w:t>
-      </w:r>
-      <w:r>
-        <w:t xml:space="preserve"> input, </w:t>
-      </w:r>
-      <w:r>
-        <w:t xml:space="preserve">misurare </w:t>
-      </w:r>
-      <w:r>
-        <w:t>i tempi di risposta e così via.</w:t>
-      </w:r>
-      <w:sdt>
-        <w:sdtPr>
-          <w:id w:val="-628098977"/>
-          <w:citation/>
-        </w:sdtPr>
-        <w:sdtContent>
-          <w:r>
-            <w:fldChar w:fldCharType="begin"/>
-          </w:r>
-          <w:r>
-            <w:instrText xml:space="preserve"> CITATION Sel \l 1040 </w:instrText>
-          </w:r>
-          <w:r>
-            <w:fldChar w:fldCharType="separate"/>
-          </w:r>
-          <w:r>
-            <w:rPr>
-              <w:noProof/>
-            </w:rPr>
-            <w:t xml:space="preserve"> </w:t>
-          </w:r>
-          <w:r>
-            <w:rPr>
-              <w:noProof/>
-            </w:rPr>
-            <w:t>[14]</w:t>
-          </w:r>
-          <w:r>
-            <w:fldChar w:fldCharType="end"/>
-          </w:r>
-        </w:sdtContent>
-      </w:sdt>
-    </w:p>
-    <w:p>
-      <w:r>
-        <w:t xml:space="preserve">Il software è disponibile per tutte le maggiori piattaforme: </w:t>
+      <w:bookmarkStart w:id="136" w:name="_Toc4347813"/>
+      <w:r>
+        <w:t xml:space="preserve">3.1 </w:t>
+      </w:r>
+      <w:r>
+        <w:t>Struttura Dati</w:t>
+      </w:r>
+      <w:bookmarkEnd w:id="136"/>
+    </w:p>
+    <w:p>
+      <w:r>
+        <w:t>Le strutture utilizzate per conservare le informazioni sugli autori e sugli articoli, sono conservate nel file “</w:t>
       </w:r>
       <w:proofErr w:type="spellStart"/>
       <w:r>
-        <w:t>Winows</w:t>
+        <w:t>structures</w:t>
       </w:r>
       <w:proofErr w:type="spellEnd"/>
       <w:r>
-        <w:t xml:space="preserve">, Linux e </w:t>
+        <w:t>/</w:t>
       </w:r>
       <w:proofErr w:type="spellStart"/>
-      <w:r>
-        <w:t>macOS</w:t>
+      <w:proofErr w:type="gramStart"/>
+      <w:r>
+        <w:t>structures.go</w:t>
       </w:r>
       <w:proofErr w:type="spellEnd"/>
-      <w:r>
-        <w:t xml:space="preserve"> ed è disponibile in formato open-source con licenza Apache 2.0.</w:t>
-      </w:r>
-    </w:p>
-    <w:p>
-      <w:r>
-        <w:t>Selenium è un insieme di diversi componenti:</w:t>
-      </w:r>
-    </w:p>
-    <w:p>
-      <w:pPr>
-        <w:pStyle w:val="Paragrafoelenco"/>
-        <w:numPr>
-          <w:ilvl w:val="0"/>
-          <w:numId w:val="20"/>
-        </w:numPr>
-      </w:pPr>
-      <w:r>
-        <w:t xml:space="preserve">Selenium IDE: è un plugin disponibile per Firefox e Chrome e offre un’interfaccia grafica che aiuta lo sviluppatore a realizzare i test. Tra le principali funzionalità che offre ci sono: strumenti per la registrazione delle sessioni </w:t>
-      </w:r>
-      <w:r>
-        <w:t xml:space="preserve">e per la scrittura/debugging dei test. Solo a partire dal 2018, Selenium IDE </w:t>
-      </w:r>
-      <w:proofErr w:type="gramStart"/>
-      <w:r>
-        <w:t>iniziò</w:t>
-      </w:r>
       <w:proofErr w:type="gramEnd"/>
       <w:r>
-        <w:t xml:space="preserve"> ad essere mantenuto in modo attivo dalla comunità.</w:t>
-      </w:r>
-    </w:p>
-    <w:p>
-      <w:pPr>
-        <w:pStyle w:val="Paragrafoelenco"/>
-        <w:numPr>
-          <w:ilvl w:val="0"/>
-          <w:numId w:val="20"/>
-        </w:numPr>
-      </w:pPr>
-      <w:proofErr w:type="spellStart"/>
-      <w:r>
-        <w:t>Selenese</w:t>
-      </w:r>
-      <w:proofErr w:type="spellEnd"/>
-      <w:r>
-        <w:t xml:space="preserve">: è il linguaggio in cui sono scritti i test, permette di inviare comandi al browser e esaminare il codice delle pagine. Sono disponibili svariate API per utilizzare Selenium senza utilizzare necessariamente </w:t>
-      </w:r>
-      <w:proofErr w:type="spellStart"/>
-      <w:r>
-        <w:t>Selense</w:t>
-      </w:r>
-      <w:proofErr w:type="spellEnd"/>
-      <w:r>
-        <w:t>; per i maggiori linguaggi esistono delle versioni ufficiali</w:t>
-      </w:r>
-      <w:r>
-        <w:t xml:space="preserve"> aggiornate periodicamente (come per il C++, Java e </w:t>
-      </w:r>
-      <w:proofErr w:type="spellStart"/>
-      <w:r>
-        <w:t>python</w:t>
-      </w:r>
-      <w:proofErr w:type="spellEnd"/>
-      <w:r>
-        <w:t>). Esistono però API non ufficiali per i linguaggi meno diffusi.</w:t>
-      </w:r>
-    </w:p>
-    <w:p>
-      <w:pPr>
-        <w:pStyle w:val="Paragrafoelenco"/>
-        <w:numPr>
-          <w:ilvl w:val="0"/>
-          <w:numId w:val="20"/>
-        </w:numPr>
-      </w:pPr>
-      <w:r>
-        <w:t xml:space="preserve">Selenium </w:t>
-      </w:r>
-      <w:proofErr w:type="spellStart"/>
-      <w:r>
-        <w:t>Webdriver</w:t>
-      </w:r>
-      <w:proofErr w:type="spellEnd"/>
-      <w:r>
-        <w:t xml:space="preserve">: è il cuore dell’applicazione, accetta comandi (inviati tramite </w:t>
-      </w:r>
-      <w:proofErr w:type="spellStart"/>
-      <w:r>
-        <w:t>Selenese</w:t>
-      </w:r>
-      <w:proofErr w:type="spellEnd"/>
-      <w:r>
-        <w:t xml:space="preserve"> o API) e li invia al browser. Per poter interagire con i vari browser ha bisogno di driver specifici (es. per Firefox e necessario </w:t>
-      </w:r>
-      <w:proofErr w:type="spellStart"/>
-      <w:r>
-        <w:t>geckodriver</w:t>
-      </w:r>
-      <w:proofErr w:type="spellEnd"/>
-      <w:r>
-        <w:t xml:space="preserve">), questi gli permettono di tradurre le sue istruzioni generiche in una sintassi specifica per quel browser. Dalla versione </w:t>
-      </w:r>
-      <w:r>
-        <w:t xml:space="preserve">2.0, si è deciso di utilizzare funzionalità al livello del sistema operativo per interagire col browser, invece che utilizzare dei comandi in JavaScript; questo ha ridotto notevolmente il numero delle funzioni disponibili ma a favorito la creazione di versioni di Selenium ad </w:t>
-      </w:r>
-      <w:proofErr w:type="spellStart"/>
-      <w:r>
-        <w:t>och</w:t>
-      </w:r>
-      <w:proofErr w:type="spellEnd"/>
-      <w:r>
-        <w:t xml:space="preserve"> per svolgere compiti specifici.</w:t>
-      </w:r>
-    </w:p>
-    <w:p>
-      <w:pPr>
-        <w:pStyle w:val="Paragrafoelenco"/>
-        <w:numPr>
-          <w:ilvl w:val="0"/>
-          <w:numId w:val="20"/>
-        </w:numPr>
-      </w:pPr>
-      <w:r>
-        <w:t xml:space="preserve">Selenium Remote Control (RC): è un server che </w:t>
-      </w:r>
-      <w:proofErr w:type="spellStart"/>
-      <w:r>
-        <w:t>acetta</w:t>
-      </w:r>
-      <w:proofErr w:type="spellEnd"/>
-      <w:r>
-        <w:t xml:space="preserve"> comandi via http. Scritto in Java, permette di scrivere test automatizzati per un’applicazione web in qualsiasi linguaggio di programmazione.</w:t>
-      </w:r>
-    </w:p>
-    <w:p>
-      <w:r>
-        <w:t>Per lo sviluppo di questo progetto è stato sufficiente utilizzare il WebDriver, rinominato Selenium Standalone Server, che dalla versione 3.0 in poi non necessita più del Remote Control, ma è in grado svolgere tutte le operazioni in modo autonomo. Sono state utilizzate diverse versioni nel corso del tirocinio ma quella definitiva è la 3.141.59 e consiste di una singola applicazione java.</w:t>
-      </w:r>
-      <w:sdt>
-        <w:sdtPr>
-          <w:id w:val="-1188450920"/>
-          <w:citation/>
-        </w:sdtPr>
-        <w:sdtContent>
-          <w:r>
-            <w:fldChar w:fldCharType="begin"/>
-          </w:r>
-          <w:r>
-            <w:instrText xml:space="preserve"> CITATION Sel1 \l 1040 </w:instrText>
-          </w:r>
-          <w:r>
-            <w:fldChar w:fldCharType="separate"/>
-          </w:r>
-          <w:r>
-            <w:rPr>
-              <w:noProof/>
-            </w:rPr>
-            <w:t xml:space="preserve"> </w:t>
-          </w:r>
-          <w:r>
-            <w:rPr>
-              <w:noProof/>
-            </w:rPr>
-            <w:t>[15]</w:t>
-          </w:r>
-          <w:r>
-            <w:fldChar w:fldCharType="end"/>
-          </w:r>
-        </w:sdtContent>
-      </w:sdt>
-    </w:p>
-    <w:p>
-      <w:pPr>
-        <w:pStyle w:val="Titolo3"/>
+        <w:t>”.</w:t>
+      </w:r>
+    </w:p>
+    <w:p>
+      <w:pPr>
+        <w:pStyle w:val="Titolo2"/>
         <w:numPr>
           <w:ilvl w:val="0"/>
           <w:numId w:val="0"/>
         </w:numPr>
-      </w:pPr>
-      <w:bookmarkStart w:id="126" w:name="_Toc3975521"/>
-      <w:r>
-        <w:t>2.4.1 WebDriver</w:t>
-      </w:r>
-      <w:bookmarkEnd w:id="126"/>
-    </w:p>
-    <w:p>
-      <w:r>
-        <w:t xml:space="preserve">Il </w:t>
-      </w:r>
-      <w:proofErr w:type="spellStart"/>
-      <w:r>
-        <w:t>webdriver</w:t>
-      </w:r>
-      <w:proofErr w:type="spellEnd"/>
-      <w:r>
-        <w:t xml:space="preserve"> è un</w:t>
-      </w:r>
-      <w:r>
-        <w:t>’interfaccia di controllo remota che permette di interagire con lo user agent; fornisce una piattaforma e un linguaggio che permettono ai programmi di inviare istruzioni al browser web. Permette di interfacciarsi e modificare gli elementi della pagina web (DOM)</w:t>
-      </w:r>
-      <w:r>
-        <w:t>, consente così di eseguire test automatizzati e script.</w:t>
-      </w:r>
-      <w:sdt>
-        <w:sdtPr>
-          <w:id w:val="-299297764"/>
-          <w:citation/>
-        </w:sdtPr>
-        <w:sdtContent>
-          <w:r>
-            <w:fldChar w:fldCharType="begin"/>
-          </w:r>
-          <w:r>
-            <w:instrText xml:space="preserve"> CITATION W3C \l 1040 </w:instrText>
-          </w:r>
-          <w:r>
-            <w:fldChar w:fldCharType="separate"/>
-          </w:r>
-          <w:r>
-            <w:rPr>
-              <w:noProof/>
-            </w:rPr>
-            <w:t xml:space="preserve"> </w:t>
-          </w:r>
-          <w:r>
-            <w:rPr>
-              <w:noProof/>
-            </w:rPr>
-            <w:t>[16]</w:t>
-          </w:r>
-          <w:r>
-            <w:fldChar w:fldCharType="end"/>
-          </w:r>
-        </w:sdtContent>
-      </w:sdt>
-    </w:p>
-    <w:p>
-      <w:r>
-        <w:t>Implementa un protocollo che permette la comunicazione tra:</w:t>
-      </w:r>
-    </w:p>
-    <w:p>
-      <w:pPr>
-        <w:pStyle w:val="Paragrafoelenco"/>
-        <w:numPr>
-          <w:ilvl w:val="0"/>
-          <w:numId w:val="21"/>
-        </w:numPr>
-      </w:pPr>
-      <w:r>
-        <w:lastRenderedPageBreak/>
-        <w:t>Local end: lato client, gestito tramite librerie che implementano le API</w:t>
-      </w:r>
-      <w:r>
-        <w:t>.</w:t>
-      </w:r>
-    </w:p>
-    <w:p>
-      <w:pPr>
-        <w:pStyle w:val="Paragrafoelenco"/>
-        <w:numPr>
-          <w:ilvl w:val="0"/>
-          <w:numId w:val="21"/>
-        </w:numPr>
-      </w:pPr>
-      <w:r>
-        <w:t xml:space="preserve">Remote end: server side, si dividono in nodi intermedi </w:t>
-      </w:r>
-      <w:r>
-        <w:t>(che agiscono come proxy) e endpoint (destinazione).</w:t>
-      </w:r>
-    </w:p>
-    <w:p>
-      <w:r>
-        <w:t>Tra le principali funzionalità ci sono:</w:t>
-      </w:r>
-    </w:p>
-    <w:p>
-      <w:pPr>
-        <w:pStyle w:val="Paragrafoelenco"/>
-        <w:numPr>
-          <w:ilvl w:val="0"/>
-          <w:numId w:val="22"/>
-        </w:numPr>
-      </w:pPr>
-      <w:r>
-        <w:t xml:space="preserve">Non essendo legato ad uno specifico framework, può essere facilmente integrato con framework per il testing come </w:t>
-      </w:r>
-      <w:proofErr w:type="spellStart"/>
-      <w:r>
-        <w:t>JUnit</w:t>
-      </w:r>
-      <w:proofErr w:type="spellEnd"/>
-      <w:r>
-        <w:t xml:space="preserve"> e </w:t>
-      </w:r>
-      <w:proofErr w:type="spellStart"/>
-      <w:r>
-        <w:t>TestNG</w:t>
-      </w:r>
-      <w:proofErr w:type="spellEnd"/>
-      <w:r>
-        <w:t>.</w:t>
-      </w:r>
-    </w:p>
-    <w:p>
-      <w:pPr>
-        <w:pStyle w:val="Paragrafoelenco"/>
-        <w:numPr>
-          <w:ilvl w:val="0"/>
-          <w:numId w:val="22"/>
-        </w:numPr>
-      </w:pPr>
-      <w:r>
-        <w:t>È</w:t>
-      </w:r>
-      <w:r>
-        <w:t xml:space="preserve"> in grado di gestire gli </w:t>
-      </w:r>
-      <w:proofErr w:type="spellStart"/>
-      <w:r>
-        <w:t>alert</w:t>
-      </w:r>
-      <w:proofErr w:type="spellEnd"/>
-      <w:r>
-        <w:t xml:space="preserve"> di </w:t>
-      </w:r>
-      <w:proofErr w:type="spellStart"/>
-      <w:r>
-        <w:t>Javascript</w:t>
-      </w:r>
-      <w:proofErr w:type="spellEnd"/>
-      <w:r>
-        <w:t>, più frame e più finestre contemporaneamente.</w:t>
-      </w:r>
-    </w:p>
-    <w:p>
-      <w:pPr>
-        <w:pStyle w:val="Paragrafoelenco"/>
-        <w:numPr>
-          <w:ilvl w:val="0"/>
-          <w:numId w:val="22"/>
-        </w:numPr>
-      </w:pPr>
-      <w:r>
-        <w:t>Permette di trovare le coordinate degli elementi nella pagina.</w:t>
-      </w:r>
-    </w:p>
-    <w:p>
-      <w:pPr>
-        <w:pStyle w:val="Paragrafoelenco"/>
-        <w:numPr>
-          <w:ilvl w:val="0"/>
-          <w:numId w:val="22"/>
-        </w:numPr>
-      </w:pPr>
-      <w:r>
-        <w:t xml:space="preserve">Simulare il comportamento del mouse e </w:t>
-      </w:r>
-      <w:r>
-        <w:t xml:space="preserve">la pressione dei tasti della </w:t>
-      </w:r>
-      <w:proofErr w:type="spellStart"/>
-      <w:r>
-        <w:t>keyboard</w:t>
-      </w:r>
-      <w:proofErr w:type="spellEnd"/>
-      <w:r>
-        <w:t>.</w:t>
-      </w:r>
-    </w:p>
-    <w:p>
-      <w:pPr>
-        <w:pStyle w:val="Paragrafoelenco"/>
-        <w:numPr>
-          <w:ilvl w:val="0"/>
-          <w:numId w:val="22"/>
-        </w:numPr>
-      </w:pPr>
-      <w:r>
-        <w:t>Supporta il testing per l’ambiente Android e iOS, il drag-and-drop, gli elementi AJAX e la navigazione tra le pagine.</w:t>
-      </w:r>
-    </w:p>
+        <w:ind w:left="576" w:hanging="576"/>
+      </w:pPr>
+      <w:bookmarkStart w:id="137" w:name="_Toc4347814"/>
+      <w:r>
+        <w:t>3.2 Ricerca su Google Scholar</w:t>
+      </w:r>
+      <w:bookmarkEnd w:id="137"/>
+    </w:p>
+    <w:p/>
     <w:p>
       <w:pPr>
         <w:pStyle w:val="Titolo3"/>
@@ -8078,67 +9416,20 @@
         </w:numPr>
         <w:ind w:left="720" w:hanging="720"/>
       </w:pPr>
-      <w:bookmarkStart w:id="127" w:name="_Toc3975522"/>
-      <w:r>
-        <w:t>2.4.</w:t>
-      </w:r>
-      <w:r>
-        <w:t>2</w:t>
-      </w:r>
-      <w:r>
-        <w:t xml:space="preserve"> </w:t>
+      <w:bookmarkStart w:id="138" w:name="_Toc4347815"/>
+      <w:r>
+        <w:lastRenderedPageBreak/>
+        <w:t>3.2.1 Esplorazione su 1 livello (</w:t>
       </w:r>
       <w:proofErr w:type="spellStart"/>
       <w:r>
-        <w:t>Geckodriver</w:t>
-      </w:r>
-      <w:bookmarkEnd w:id="127"/>
+        <w:t>firstN</w:t>
+      </w:r>
       <w:proofErr w:type="spellEnd"/>
-    </w:p>
-    <w:p>
-      <w:r>
-        <w:t>Questo programma si comporta come un proxy: fornisce le API http descritte dallo standard W3C del protocollo dei WebDriver; il suo compito è tradurre queste chiamate in altre comprensibili</w:t>
-      </w:r>
-      <w:r>
-        <w:t xml:space="preserve"> a Firefox.</w:t>
-      </w:r>
-    </w:p>
-    <w:p>
-      <w:r>
-        <w:t>È possibile specificare la posizione dell’eseguibile di Firefox che si vuole usare, eventuali parametri che gli si vogliono passare e la verbosità dei file di log.</w:t>
-      </w:r>
-      <w:sdt>
-        <w:sdtPr>
-          <w:id w:val="-1152973108"/>
-          <w:citation/>
-        </w:sdtPr>
-        <w:sdtContent>
-          <w:r>
-            <w:fldChar w:fldCharType="begin"/>
-          </w:r>
-          <w:r>
-            <w:instrText xml:space="preserve"> CITATION Gec \l 1040 </w:instrText>
-          </w:r>
-          <w:r>
-            <w:fldChar w:fldCharType="separate"/>
-          </w:r>
-          <w:r>
-            <w:rPr>
-              <w:noProof/>
-            </w:rPr>
-            <w:t xml:space="preserve"> </w:t>
-          </w:r>
-          <w:r>
-            <w:rPr>
-              <w:noProof/>
-            </w:rPr>
-            <w:t>[17]</w:t>
-          </w:r>
-          <w:r>
-            <w:fldChar w:fldCharType="end"/>
-          </w:r>
-        </w:sdtContent>
-      </w:sdt>
+      <w:r>
+        <w:t>)</w:t>
+      </w:r>
+      <w:bookmarkEnd w:id="138"/>
     </w:p>
     <w:p>
       <w:pPr>
@@ -8149,123 +9440,58 @@
         </w:numPr>
         <w:ind w:left="720" w:hanging="720"/>
       </w:pPr>
-      <w:bookmarkStart w:id="128" w:name="_Toc3975523"/>
-      <w:r>
-        <w:t>2.4.</w:t>
-      </w:r>
-      <w:r>
-        <w:t>3</w:t>
-      </w:r>
-      <w:r>
-        <w:t xml:space="preserve"> Driver </w:t>
+      <w:bookmarkStart w:id="139" w:name="_Toc4347816"/>
+      <w:r>
+        <w:t>3.2.2 Esplorazione in profondità (</w:t>
       </w:r>
       <w:proofErr w:type="spellStart"/>
       <w:r>
-        <w:t>Golang</w:t>
-      </w:r>
-      <w:bookmarkEnd w:id="128"/>
+        <w:t>everFirst</w:t>
+      </w:r>
       <w:proofErr w:type="spellEnd"/>
-    </w:p>
-    <w:p>
-      <w:r>
-        <w:t xml:space="preserve">Questo driver fornisce un client WebDriver per programmi scritti in Go; è disponibile su </w:t>
-      </w:r>
-      <w:proofErr w:type="spellStart"/>
-      <w:r>
-        <w:t>Github</w:t>
-      </w:r>
-      <w:proofErr w:type="spellEnd"/>
-      <w:r>
-        <w:t xml:space="preserve"> ed è mantenuto da “</w:t>
-      </w:r>
-      <w:proofErr w:type="spellStart"/>
-      <w:r>
-        <w:t>Miki</w:t>
-      </w:r>
-      <w:proofErr w:type="spellEnd"/>
-      <w:r>
-        <w:t xml:space="preserve"> </w:t>
-      </w:r>
-      <w:proofErr w:type="spellStart"/>
-      <w:r>
-        <w:t>Tebeka</w:t>
-      </w:r>
-      <w:proofErr w:type="spellEnd"/>
-      <w:r>
-        <w:t>”.</w:t>
-      </w:r>
-      <w:sdt>
-        <w:sdtPr>
-          <w:id w:val="-1609034522"/>
-          <w:citation/>
-        </w:sdtPr>
-        <w:sdtContent>
-          <w:r>
-            <w:fldChar w:fldCharType="begin"/>
-          </w:r>
-          <w:r>
-            <w:instrText xml:space="preserve"> CITATION Dri \l 1040 </w:instrText>
-          </w:r>
-          <w:r>
-            <w:fldChar w:fldCharType="separate"/>
-          </w:r>
-          <w:r>
-            <w:rPr>
-              <w:noProof/>
-            </w:rPr>
-            <w:t xml:space="preserve"> </w:t>
-          </w:r>
-          <w:r>
-            <w:rPr>
-              <w:noProof/>
-            </w:rPr>
-            <w:t>[18]</w:t>
-          </w:r>
-          <w:r>
-            <w:fldChar w:fldCharType="end"/>
-          </w:r>
-        </w:sdtContent>
-      </w:sdt>
-    </w:p>
-    <w:p>
-      <w:pPr>
-        <w:rPr>
-          <w:rFonts w:cs="Times New Roman"/>
-          <w:sz w:val="60"/>
-          <w:szCs w:val="60"/>
-        </w:rPr>
-      </w:pPr>
-      <w:r>
-        <w:t>Questo package fornisce funzioni che permettono di avviare il server di Selenium (supporta sia Firefox che Chrome) e di inviargli dei comandi. Sarà quindi possibile navigare all’interno dei siti web, interagire con le pagine e gestire i cookie. Offre anche la possibilità di ridimensionare la finestra del browser e impostare un tempo massimo di attesa per il caricamento di una pagina.</w:t>
-      </w:r>
-    </w:p>
-    <w:p>
-      <w:pPr>
-        <w:pStyle w:val="Titolo1"/>
+      <w:r>
+        <w:t>)</w:t>
+      </w:r>
+      <w:bookmarkEnd w:id="139"/>
+    </w:p>
+    <w:p>
+      <w:pPr>
+        <w:pStyle w:val="Titolo3"/>
         <w:numPr>
           <w:ilvl w:val="0"/>
-          <w:numId w:val="9"/>
+          <w:numId w:val="0"/>
         </w:numPr>
-      </w:pPr>
-      <w:bookmarkStart w:id="129" w:name="_Toc3975524"/>
-      <w:r>
-        <w:t>Funzionalità</w:t>
-      </w:r>
-      <w:r>
-        <w:t xml:space="preserve"> e implementazione</w:t>
-      </w:r>
-      <w:r>
-        <w:t xml:space="preserve"> del prototipo</w:t>
-      </w:r>
-      <w:bookmarkEnd w:id="129"/>
-    </w:p>
-    <w:p>
-      <w:pPr>
-        <w:rPr>
-          <w:lang w:eastAsia="it-IT"/>
-        </w:rPr>
-      </w:pPr>
-    </w:p>
+        <w:ind w:left="720" w:hanging="720"/>
+      </w:pPr>
+      <w:bookmarkStart w:id="140" w:name="_Toc4347817"/>
+      <w:r>
+        <w:t>3.2.3 Esplorazione in parallelo (</w:t>
+      </w:r>
+      <w:proofErr w:type="spellStart"/>
+      <w:r>
+        <w:t>concurency</w:t>
+      </w:r>
+      <w:proofErr w:type="spellEnd"/>
+      <w:r>
+        <w:t>)</w:t>
+      </w:r>
+      <w:bookmarkEnd w:id="140"/>
+    </w:p>
+    <w:p>
+      <w:pPr>
+        <w:pStyle w:val="Titolo4"/>
+        <w:numPr>
+          <w:ilvl w:val="0"/>
+          <w:numId w:val="0"/>
+        </w:numPr>
+        <w:ind w:left="864" w:hanging="864"/>
+      </w:pPr>
+      <w:r>
+        <w:t>3.2.3.1 Multitasking in Go</w:t>
+      </w:r>
+    </w:p>
+    <w:p/>
+    <w:p/>
     <w:p>
       <w:pPr>
         <w:pStyle w:val="Titolo2"/>
@@ -8275,36 +9501,13 @@
         </w:numPr>
         <w:ind w:left="576" w:hanging="576"/>
       </w:pPr>
-      <w:r>
-        <w:t xml:space="preserve">3.1 </w:t>
-      </w:r>
-      <w:r>
-        <w:t>Struttura Dati</w:t>
-      </w:r>
-    </w:p>
-    <w:p>
-      <w:r>
-        <w:t>Le strutture utilizzate per conservare le informazioni sugli autori e sugli articoli, sono conservate nel file “</w:t>
-      </w:r>
-      <w:proofErr w:type="spellStart"/>
-      <w:r>
-        <w:t>structures</w:t>
-      </w:r>
-      <w:proofErr w:type="spellEnd"/>
-      <w:r>
-        <w:t>/</w:t>
-      </w:r>
-      <w:proofErr w:type="spellStart"/>
-      <w:proofErr w:type="gramStart"/>
-      <w:r>
-        <w:t>structures.go</w:t>
-      </w:r>
-      <w:proofErr w:type="spellEnd"/>
-      <w:proofErr w:type="gramEnd"/>
-      <w:r>
-        <w:t>”.</w:t>
-      </w:r>
-    </w:p>
+      <w:bookmarkStart w:id="141" w:name="_Toc4347818"/>
+      <w:r>
+        <w:t>3.3 Ricerca su Microsoft Academic</w:t>
+      </w:r>
+      <w:bookmarkEnd w:id="141"/>
+    </w:p>
+    <w:p/>
     <w:p>
       <w:pPr>
         <w:pStyle w:val="Titolo2"/>
@@ -8314,113 +9517,7 @@
         </w:numPr>
         <w:ind w:left="576" w:hanging="576"/>
       </w:pPr>
-      <w:r>
-        <w:t>3.2 Ricerca su Google Scholar</w:t>
-      </w:r>
-    </w:p>
-    <w:p/>
-    <w:p>
-      <w:pPr>
-        <w:pStyle w:val="Titolo3"/>
-        <w:numPr>
-          <w:ilvl w:val="0"/>
-          <w:numId w:val="0"/>
-        </w:numPr>
-        <w:ind w:left="720" w:hanging="720"/>
-      </w:pPr>
-      <w:r>
-        <w:lastRenderedPageBreak/>
-        <w:t>3.2.1 Esplorazione su 1 livello (</w:t>
-      </w:r>
-      <w:proofErr w:type="spellStart"/>
-      <w:r>
-        <w:t>firstN</w:t>
-      </w:r>
-      <w:proofErr w:type="spellEnd"/>
-      <w:r>
-        <w:t>)</w:t>
-      </w:r>
-    </w:p>
-    <w:p>
-      <w:pPr>
-        <w:pStyle w:val="Titolo3"/>
-        <w:numPr>
-          <w:ilvl w:val="0"/>
-          <w:numId w:val="0"/>
-        </w:numPr>
-        <w:ind w:left="720" w:hanging="720"/>
-      </w:pPr>
-      <w:r>
-        <w:t>3.2.2 Esplorazione in profondità (</w:t>
-      </w:r>
-      <w:proofErr w:type="spellStart"/>
-      <w:r>
-        <w:t>everFirst</w:t>
-      </w:r>
-      <w:proofErr w:type="spellEnd"/>
-      <w:r>
-        <w:t>)</w:t>
-      </w:r>
-    </w:p>
-    <w:p>
-      <w:pPr>
-        <w:pStyle w:val="Titolo3"/>
-        <w:numPr>
-          <w:ilvl w:val="0"/>
-          <w:numId w:val="0"/>
-        </w:numPr>
-        <w:ind w:left="720" w:hanging="720"/>
-      </w:pPr>
-      <w:r>
-        <w:t>3.2.3 Esplorazione in parallelo (</w:t>
-      </w:r>
-      <w:proofErr w:type="spellStart"/>
-      <w:r>
-        <w:t>concurency</w:t>
-      </w:r>
-      <w:proofErr w:type="spellEnd"/>
-      <w:r>
-        <w:t>)</w:t>
-      </w:r>
-    </w:p>
-    <w:p>
-      <w:pPr>
-        <w:pStyle w:val="Titolo4"/>
-        <w:numPr>
-          <w:ilvl w:val="0"/>
-          <w:numId w:val="0"/>
-        </w:numPr>
-        <w:ind w:left="864" w:hanging="864"/>
-      </w:pPr>
-      <w:r>
-        <w:t>3.2.3.1 Multitasking in Go</w:t>
-      </w:r>
-    </w:p>
-    <w:p/>
-    <w:p/>
-    <w:p>
-      <w:pPr>
-        <w:pStyle w:val="Titolo2"/>
-        <w:numPr>
-          <w:ilvl w:val="0"/>
-          <w:numId w:val="0"/>
-        </w:numPr>
-        <w:ind w:left="576" w:hanging="576"/>
-      </w:pPr>
-      <w:r>
-        <w:t>3.3 Ricerca su Microsoft Academic</w:t>
-      </w:r>
-    </w:p>
-    <w:p/>
-    <w:p>
-      <w:pPr>
-        <w:pStyle w:val="Titolo2"/>
-        <w:numPr>
-          <w:ilvl w:val="0"/>
-          <w:numId w:val="0"/>
-        </w:numPr>
-        <w:ind w:left="576" w:hanging="576"/>
-      </w:pPr>
+      <w:bookmarkStart w:id="142" w:name="_Toc4347819"/>
       <w:r>
         <w:t xml:space="preserve">3.4 </w:t>
       </w:r>
@@ -8430,6 +9527,7 @@
       <w:r>
         <w:t>equisiti</w:t>
       </w:r>
+      <w:bookmarkEnd w:id="142"/>
     </w:p>
     <w:p>
       <w:r>
@@ -9379,7 +10477,7 @@
         </w:rPr>
       </w:pPr>
     </w:p>
-    <w:bookmarkStart w:id="130" w:name="_Toc3975525" w:displacedByCustomXml="next"/>
+    <w:bookmarkStart w:id="143" w:name="_Toc4347820" w:displacedByCustomXml="next"/>
     <w:sdt>
       <w:sdtPr>
         <w:rPr>
@@ -9418,7 +10516,7 @@
             </w:rPr>
             <w:t>Bibliografia</w:t>
           </w:r>
-          <w:bookmarkEnd w:id="130"/>
+          <w:bookmarkEnd w:id="143"/>
           <w:r>
             <w:t xml:space="preserve"> </w:t>
           </w:r>
@@ -14163,7 +15261,7 @@
     <b:Guid>{E4921260-3BD8-4E86-BDA2-08407571D0A2}</b:Guid>
     <b:Title>DB-Engines Ranking of DBMS</b:Title>
     <b:URL>https://db-engines.com/en/ranking/graph+dbms</b:URL>
-    <b:RefOrder>12</b:RefOrder>
+    <b:RefOrder>19</b:RefOrder>
   </b:Source>
   <b:Source>
     <b:Tag>Apo</b:Tag>
@@ -14171,7 +15269,7 @@
     <b:Guid>{9BE3531C-3CD6-4DCE-A9D6-E4BB8FC5A37A}</b:Guid>
     <b:Title>Apoc Documentazione GraphML</b:Title>
     <b:URL>https://neo4j-contrib.github.io/neo4j-apoc-procedures/#graphml</b:URL>
-    <b:RefOrder>13</b:RefOrder>
+    <b:RefOrder>20</b:RefOrder>
   </b:Source>
   <b:Source>
     <b:Tag>Sel</b:Tag>
@@ -14179,7 +15277,7 @@
     <b:Guid>{DE8078FF-18AE-4071-8EB2-E5887604EB2A}</b:Guid>
     <b:Title>Selenium</b:Title>
     <b:URL>https://en.wikipedia.org/wiki/Selenium_(software)</b:URL>
-    <b:RefOrder>16</b:RefOrder>
+    <b:RefOrder>14</b:RefOrder>
   </b:Source>
   <b:Source>
     <b:Tag>Sel1</b:Tag>
@@ -14187,7 +15285,7 @@
     <b:Guid>{31DF6548-37D4-42B5-B999-FB3DEAC2175B}</b:Guid>
     <b:Title>Selenium Standalone Server Download</b:Title>
     <b:URL>https://www.seleniumhq.org/download/</b:URL>
-    <b:RefOrder>17</b:RefOrder>
+    <b:RefOrder>15</b:RefOrder>
   </b:Source>
   <b:Source>
     <b:Tag>joh</b:Tag>
@@ -14204,7 +15302,7 @@
     </b:Author>
     <b:Title>Golang Neo4j Driver</b:Title>
     <b:URL>https://github.com/johnnadratowski/golang-neo4j-bolt-driver</b:URL>
-    <b:RefOrder>15</b:RefOrder>
+    <b:RefOrder>22</b:RefOrder>
   </b:Source>
   <b:Source>
     <b:Tag>Doc</b:Tag>
@@ -14212,7 +15310,7 @@
     <b:Guid>{6CF3A874-9E6F-42C1-98AE-2081DAAC5801}</b:Guid>
     <b:Title>Doc Golang Neo4j Driver</b:Title>
     <b:URL>https://godoc.org/github.com/johnnadratowski/golang-neo4j-bolt-driver</b:URL>
-    <b:RefOrder>14</b:RefOrder>
+    <b:RefOrder>21</b:RefOrder>
   </b:Source>
   <b:Source>
     <b:Tag>Dri</b:Tag>
@@ -14220,7 +15318,7 @@
     <b:Guid>{341B5CEC-3108-40B3-A0D3-BD164DBC3D48}</b:Guid>
     <b:Title>Driver Selenium Golang</b:Title>
     <b:URL>https://github.com/tebeka/selenium</b:URL>
-    <b:RefOrder>20</b:RefOrder>
+    <b:RefOrder>18</b:RefOrder>
   </b:Source>
   <b:Source>
     <b:Tag>W3C</b:Tag>
@@ -14237,7 +15335,7 @@
     </b:Author>
     <b:Title>WebDriver</b:Title>
     <b:URL>https://www.w3.org/TR/webdriver1/</b:URL>
-    <b:RefOrder>18</b:RefOrder>
+    <b:RefOrder>16</b:RefOrder>
   </b:Source>
   <b:Source>
     <b:Tag>Gec</b:Tag>
@@ -14245,7 +15343,7 @@
     <b:Guid>{D5A59885-E762-420D-A114-D9D7E7DAA05A}</b:Guid>
     <b:Title>Geckkodriver Releases</b:Title>
     <b:URL>https://github.com/mozilla/geckodriver/releases</b:URL>
-    <b:RefOrder>19</b:RefOrder>
+    <b:RefOrder>17</b:RefOrder>
   </b:Source>
   <b:Source>
     <b:Tag>Web</b:Tag>
@@ -14253,7 +15351,7 @@
     <b:Guid>{5D8984A1-EDFE-4F0C-8110-651D456D041A}</b:Guid>
     <b:Title>WebDriver Advantages</b:Title>
     <b:URL>https://www.softwaretestingclass.com/what-is-selenium-webdriver-selenium-training-series/</b:URL>
-    <b:RefOrder>23</b:RefOrder>
+    <b:RefOrder>25</b:RefOrder>
   </b:Source>
   <b:Source>
     <b:Tag>GoI</b:Tag>
@@ -14261,7 +15359,7 @@
     <b:Guid>{F9057F0E-1FFE-42E9-8406-5470CB5CE390}</b:Guid>
     <b:Title>Go Installation</b:Title>
     <b:URL>https://golang.org/doc/install</b:URL>
-    <b:RefOrder>22</b:RefOrder>
+    <b:RefOrder>24</b:RefOrder>
   </b:Source>
   <b:Source>
     <b:Tag>Xvf</b:Tag>
@@ -14269,7 +15367,7 @@
     <b:Guid>{B3629D59-5187-4671-BD79-54927C85FC8C}</b:Guid>
     <b:Title>Xvfb Debian</b:Title>
     <b:URL>https://packages.debian.org/sid/xvfb</b:URL>
-    <b:RefOrder>21</b:RefOrder>
+    <b:RefOrder>23</b:RefOrder>
   </b:Source>
   <b:Source>
     <b:Tag>Gro</b:Tag>
@@ -14287,11 +15385,27 @@
     <b:URL>https://en.wikipedia.org/wiki/IEEE_Xplore</b:URL>
     <b:RefOrder>5</b:RefOrder>
   </b:Source>
+  <b:Source>
+    <b:Tag>Dif</b:Tag>
+    <b:SourceType>InternetSite</b:SourceType>
+    <b:Guid>{F1DB241D-90B2-4B8F-B8DF-95D1CBEF6F3A}</b:Guid>
+    <b:Title>Difference Between Scraping and Crawling</b:Title>
+    <b:URL>https://stackoverflow.com/questions/4327392/what-is-the-difference-between-web-crawling-and-web-scraping</b:URL>
+    <b:RefOrder>13</b:RefOrder>
+  </b:Source>
+  <b:Source>
+    <b:Tag>Web1</b:Tag>
+    <b:SourceType>InternetSite</b:SourceType>
+    <b:Guid>{0467EA08-8B06-432F-A0FD-FC5DD385ACE7}</b:Guid>
+    <b:Title>Web Scraping</b:Title>
+    <b:URL>https://en.wikipedia.org/wiki/Web_scraping#DOM_parsing</b:URL>
+    <b:RefOrder>12</b:RefOrder>
+  </b:Source>
 </b:Sources>
 </file>
 
 <file path=customXml/itemProps1.xml><?xml version="1.0" encoding="utf-8"?>
-<ds:datastoreItem xmlns:ds="http://schemas.openxmlformats.org/officeDocument/2006/customXml" ds:itemID="{FBC1EB78-7EB6-469E-BE26-71C845E6944D}">
+<ds:datastoreItem xmlns:ds="http://schemas.openxmlformats.org/officeDocument/2006/customXml" ds:itemID="{BE5A6161-5BAC-437B-B705-CED6B3BF7A4E}">
   <ds:schemaRefs>
     <ds:schemaRef ds:uri="http://schemas.openxmlformats.org/officeDocument/2006/bibliography"/>
   </ds:schemaRefs>

</xml_diff>

<commit_message>
iniziato 3 e struttura definitiva
</commit_message>
<xml_diff>
--- a/tesi.docx
+++ b/tesi.docx
@@ -3412,23 +3412,21 @@
           <w:rFonts w:cs="Times New Roman"/>
           <w:szCs w:val="24"/>
         </w:rPr>
-        <w:t xml:space="preserve">Altro fattore che ha favorito la crescita del numero delle pubblicazioni è stata la nascita di siti specializzati nel trovare, indicizzare e mostrare pubblicazioni; dei veri e propri motori di </w:t>
-      </w:r>
-      <w:proofErr w:type="spellStart"/>
-      <w:r>
-        <w:rPr>
-          <w:rFonts w:cs="Times New Roman"/>
-          <w:szCs w:val="24"/>
-        </w:rPr>
-        <w:t>riceca</w:t>
-      </w:r>
-      <w:proofErr w:type="spellEnd"/>
-      <w:r>
-        <w:rPr>
-          <w:rFonts w:cs="Times New Roman"/>
-          <w:szCs w:val="24"/>
-        </w:rPr>
-        <w:t xml:space="preserve"> (</w:t>
+        <w:t>Altro fattore che ha favorito la crescita del numero delle pubblicazioni è stata la nascita di siti specializzati nel trovare, indicizzare e mostrare pubblicazioni; dei veri e propri motori di rice</w:t>
+      </w:r>
+      <w:r>
+        <w:rPr>
+          <w:rFonts w:cs="Times New Roman"/>
+          <w:szCs w:val="24"/>
+        </w:rPr>
+        <w:t>r</w:t>
+      </w:r>
+      <w:r>
+        <w:rPr>
+          <w:rFonts w:cs="Times New Roman"/>
+          <w:szCs w:val="24"/>
+        </w:rPr>
+        <w:t>ca (</w:t>
       </w:r>
       <w:proofErr w:type="spellStart"/>
       <w:r>
@@ -3774,33 +3772,7 @@
           <w:rFonts w:cs="Times New Roman"/>
           <w:szCs w:val="24"/>
         </w:rPr>
-        <w:t xml:space="preserve">, per verificare che sia effettivamente un essere umano; </w:t>
-      </w:r>
-      <w:r>
-        <w:rPr>
-          <w:rFonts w:cs="Times New Roman"/>
-          <w:szCs w:val="24"/>
-          <w:u w:val="single"/>
-        </w:rPr>
-        <w:t xml:space="preserve">dal 2018 Google ha iniziato a testare un sistema invisibile di </w:t>
-      </w:r>
-      <w:proofErr w:type="spellStart"/>
-      <w:r>
-        <w:rPr>
-          <w:rFonts w:cs="Times New Roman"/>
-          <w:szCs w:val="24"/>
-          <w:u w:val="single"/>
-        </w:rPr>
-        <w:t>reCAPTCHA</w:t>
-      </w:r>
-      <w:proofErr w:type="spellEnd"/>
-      <w:r>
-        <w:rPr>
-          <w:rFonts w:cs="Times New Roman"/>
-          <w:szCs w:val="24"/>
-          <w:u w:val="single"/>
-        </w:rPr>
-        <w:t xml:space="preserve"> che non richiede nessuna verifica visuale, invece questo nuovo sistema monitora attivamente le azioni dell’utente e gli assegna un punteggio che rappresenta la probabilità che sia un robot</w:t>
+        <w:t>, per verificare che sia effettivamente un essere umano</w:t>
       </w:r>
       <w:r>
         <w:rPr>
@@ -4008,7 +3980,21 @@
           <w:rFonts w:cs="Times New Roman"/>
           <w:szCs w:val="24"/>
         </w:rPr>
-        <w:t>. In questo grafo, i nodi sono gli articoli mentre gli archi rappresentano le citazioni; l’idea è quella di partire da una o più pubblicazioni, raccoglierne gli articoli correlati e costruire dei grafi da cui estrarre informazioni, come gli articoli e gli autori più importanti per un certo insieme di parole chiave o i temi più diffusi.</w:t>
+        <w:t>. In questo grafo, i nodi sono gli articoli mentre gli archi rappresentano le citazioni; l’idea è quella di partire da una o più pubblicazioni, raccoglierne gli articoli correlati e costruire dei grafi da cui estrarre informazioni, come gli articoli e gli autori più importanti per un certo insieme di parole chiave o i</w:t>
+      </w:r>
+      <w:r>
+        <w:rPr>
+          <w:rFonts w:cs="Times New Roman"/>
+          <w:szCs w:val="24"/>
+        </w:rPr>
+        <w:t>n base ai</w:t>
+      </w:r>
+      <w:r>
+        <w:rPr>
+          <w:rFonts w:cs="Times New Roman"/>
+          <w:szCs w:val="24"/>
+        </w:rPr>
+        <w:t xml:space="preserve"> temi più diffusi.</w:t>
       </w:r>
       <w:r>
         <w:rPr>
@@ -4036,6 +4022,20 @@
           <w:rFonts w:cs="Times New Roman"/>
           <w:szCs w:val="24"/>
         </w:rPr>
+        <w:t xml:space="preserve"> e</w:t>
+      </w:r>
+      <w:r>
+        <w:rPr>
+          <w:rFonts w:cs="Times New Roman"/>
+          <w:szCs w:val="24"/>
+        </w:rPr>
+        <w:t xml:space="preserve"> linee di ricerca passate ed attuali</w:t>
+      </w:r>
+      <w:r>
+        <w:rPr>
+          <w:rFonts w:cs="Times New Roman"/>
+          <w:szCs w:val="24"/>
+        </w:rPr>
         <w:t>,</w:t>
       </w:r>
       <w:r>
@@ -4043,7 +4043,7 @@
           <w:rFonts w:cs="Times New Roman"/>
           <w:szCs w:val="24"/>
         </w:rPr>
-        <w:t xml:space="preserve"> linee di ricerca passate ed attuali </w:t>
+        <w:t xml:space="preserve"> </w:t>
       </w:r>
       <w:r>
         <w:rPr>
@@ -4108,6 +4108,207 @@
         </w:rPr>
         <w:t>, in questo caso un database basato sui grafi.</w:t>
       </w:r>
+      <w:r>
+        <w:rPr>
+          <w:rFonts w:cs="Times New Roman"/>
+          <w:szCs w:val="24"/>
+        </w:rPr>
+        <w:t xml:space="preserve"> L’insieme di questi passi costituisce una </w:t>
+      </w:r>
+      <w:r>
+        <w:rPr>
+          <w:rFonts w:cs="Times New Roman"/>
+          <w:i/>
+          <w:szCs w:val="24"/>
+        </w:rPr>
+        <w:t>ricerca</w:t>
+      </w:r>
+      <w:r>
+        <w:rPr>
+          <w:rFonts w:cs="Times New Roman"/>
+          <w:szCs w:val="24"/>
+        </w:rPr>
+        <w:t xml:space="preserve"> che quindi comprende</w:t>
+      </w:r>
+      <w:r>
+        <w:rPr>
+          <w:color w:val="FF0000"/>
+          <w:lang w:eastAsia="it-IT"/>
+        </w:rPr>
+        <w:t xml:space="preserve"> </w:t>
+      </w:r>
+      <w:r>
+        <w:rPr>
+          <w:lang w:eastAsia="it-IT"/>
+        </w:rPr>
+        <w:t>tutto il processo che, partendo da un documento iniziale, porta ad esplorare quelli che lo citano e sceglierne alcuni in base a uno specifico criterio; per ciascuno di essi si ripeterà il processo di esplorazione fino al raggiungimento di una qualche soglia</w:t>
+      </w:r>
+      <w:r>
+        <w:rPr>
+          <w:rFonts w:cs="Times New Roman"/>
+          <w:szCs w:val="24"/>
+        </w:rPr>
+        <w:t xml:space="preserve">. </w:t>
+      </w:r>
+      <w:r>
+        <w:rPr>
+          <w:rFonts w:cs="Times New Roman"/>
+          <w:szCs w:val="24"/>
+        </w:rPr>
+        <w:t xml:space="preserve">L’approccio proposto è stato implementato </w:t>
+      </w:r>
+      <w:r>
+        <w:rPr>
+          <w:rFonts w:cs="Times New Roman"/>
+          <w:szCs w:val="24"/>
+        </w:rPr>
+        <w:t>tramite</w:t>
+      </w:r>
+      <w:r>
+        <w:rPr>
+          <w:rFonts w:cs="Times New Roman"/>
+          <w:szCs w:val="24"/>
+        </w:rPr>
+        <w:t xml:space="preserve"> un sof</w:t>
+      </w:r>
+      <w:r>
+        <w:rPr>
+          <w:rFonts w:cs="Times New Roman"/>
+          <w:szCs w:val="24"/>
+        </w:rPr>
+        <w:t>t</w:t>
+      </w:r>
+      <w:r>
+        <w:rPr>
+          <w:rFonts w:cs="Times New Roman"/>
+          <w:szCs w:val="24"/>
+        </w:rPr>
+        <w:t xml:space="preserve">ware scritto nel linguaggio Go. Il software è rilasciato con licenza </w:t>
+      </w:r>
+      <w:r>
+        <w:rPr>
+          <w:rFonts w:cs="Times New Roman"/>
+          <w:szCs w:val="24"/>
+        </w:rPr>
+        <w:t>MIT</w:t>
+      </w:r>
+      <w:r>
+        <w:rPr>
+          <w:rFonts w:cs="Times New Roman"/>
+          <w:szCs w:val="24"/>
+        </w:rPr>
+        <w:t xml:space="preserve"> e </w:t>
+      </w:r>
+      <w:r>
+        <w:rPr>
+          <w:rFonts w:cs="Times New Roman"/>
+          <w:szCs w:val="24"/>
+        </w:rPr>
+        <w:t>disponibile</w:t>
+      </w:r>
+      <w:r>
+        <w:rPr>
+          <w:rFonts w:cs="Times New Roman"/>
+          <w:szCs w:val="24"/>
+        </w:rPr>
+        <w:t xml:space="preserve"> su piattaforma GitHub</w:t>
+      </w:r>
+      <w:r>
+        <w:rPr>
+          <w:rFonts w:cs="Times New Roman"/>
+          <w:szCs w:val="24"/>
+        </w:rPr>
+        <w:t xml:space="preserve"> </w:t>
+      </w:r>
+      <w:sdt>
+        <w:sdtPr>
+          <w:rPr>
+            <w:rFonts w:cs="Times New Roman"/>
+            <w:szCs w:val="24"/>
+          </w:rPr>
+          <w:id w:val="2017348423"/>
+          <w:citation/>
+        </w:sdtPr>
+        <w:sdtContent>
+          <w:r>
+            <w:rPr>
+              <w:rFonts w:cs="Times New Roman"/>
+              <w:szCs w:val="24"/>
+            </w:rPr>
+            <w:fldChar w:fldCharType="begin"/>
+          </w:r>
+          <w:r>
+            <w:rPr>
+              <w:rFonts w:cs="Times New Roman"/>
+              <w:szCs w:val="24"/>
+            </w:rPr>
+            <w:instrText xml:space="preserve"> CITATION Rep \l 1040 </w:instrText>
+          </w:r>
+          <w:r>
+            <w:rPr>
+              <w:rFonts w:cs="Times New Roman"/>
+              <w:szCs w:val="24"/>
+            </w:rPr>
+            <w:fldChar w:fldCharType="separate"/>
+          </w:r>
+          <w:r>
+            <w:rPr>
+              <w:rFonts w:cs="Times New Roman"/>
+              <w:noProof/>
+              <w:szCs w:val="24"/>
+            </w:rPr>
+            <w:t>[5]</w:t>
+          </w:r>
+          <w:r>
+            <w:rPr>
+              <w:rFonts w:cs="Times New Roman"/>
+              <w:szCs w:val="24"/>
+            </w:rPr>
+            <w:fldChar w:fldCharType="end"/>
+          </w:r>
+        </w:sdtContent>
+      </w:sdt>
+      <w:r>
+        <w:rPr>
+          <w:rFonts w:cs="Times New Roman"/>
+          <w:szCs w:val="24"/>
+        </w:rPr>
+        <w:t xml:space="preserve">, </w:t>
+      </w:r>
+      <w:proofErr w:type="spellStart"/>
+      <w:r>
+        <w:rPr>
+          <w:rFonts w:cs="Times New Roman"/>
+          <w:szCs w:val="24"/>
+        </w:rPr>
+        <w:t>Selenium</w:t>
+      </w:r>
+      <w:proofErr w:type="spellEnd"/>
+      <w:r>
+        <w:rPr>
+          <w:rFonts w:cs="Times New Roman"/>
+          <w:szCs w:val="24"/>
+        </w:rPr>
+        <w:t xml:space="preserve"> è rilasciato sotto licenza</w:t>
+      </w:r>
+      <w:r>
+        <w:t xml:space="preserve"> Apache 2.0, mentre la community </w:t>
+      </w:r>
+      <w:proofErr w:type="spellStart"/>
+      <w:r>
+        <w:t>edition</w:t>
+      </w:r>
+      <w:proofErr w:type="spellEnd"/>
+      <w:r>
+        <w:t xml:space="preserve"> di Neo4j con GLP v3</w:t>
+      </w:r>
+      <w:r>
+        <w:rPr>
+          <w:rFonts w:cs="Times New Roman"/>
+          <w:szCs w:val="24"/>
+        </w:rPr>
+        <w:t>.</w:t>
+      </w:r>
     </w:p>
     <w:p>
       <w:pPr>
@@ -4118,98 +4319,16 @@
           <w:u w:val="single"/>
         </w:rPr>
       </w:pPr>
-      <w:r>
+    </w:p>
+    <w:p>
+      <w:pPr>
+        <w:spacing w:line="276" w:lineRule="auto"/>
         <w:rPr>
           <w:rFonts w:cs="Times New Roman"/>
           <w:szCs w:val="24"/>
           <w:u w:val="single"/>
         </w:rPr>
-        <w:t xml:space="preserve">L’approccio proposto è stato implementato </w:t>
-      </w:r>
-      <w:r>
-        <w:rPr>
-          <w:rFonts w:cs="Times New Roman"/>
-          <w:szCs w:val="24"/>
-          <w:u w:val="single"/>
-        </w:rPr>
-        <w:t>tramite</w:t>
-      </w:r>
-      <w:r>
-        <w:rPr>
-          <w:rFonts w:cs="Times New Roman"/>
-          <w:szCs w:val="24"/>
-          <w:u w:val="single"/>
-        </w:rPr>
-        <w:t xml:space="preserve"> un sof</w:t>
-      </w:r>
-      <w:r>
-        <w:rPr>
-          <w:rFonts w:cs="Times New Roman"/>
-          <w:szCs w:val="24"/>
-          <w:u w:val="single"/>
-        </w:rPr>
-        <w:t>t</w:t>
-      </w:r>
-      <w:r>
-        <w:rPr>
-          <w:rFonts w:cs="Times New Roman"/>
-          <w:szCs w:val="24"/>
-          <w:u w:val="single"/>
-        </w:rPr>
-        <w:t xml:space="preserve">ware scritto nel linguaggio Go. Il software è rilasciato con licenza permissiva (VEDERE LICENZE) e </w:t>
-      </w:r>
-      <w:r>
-        <w:rPr>
-          <w:rFonts w:cs="Times New Roman"/>
-          <w:szCs w:val="24"/>
-          <w:u w:val="single"/>
-        </w:rPr>
-        <w:t>disponibile</w:t>
-      </w:r>
-      <w:r>
-        <w:rPr>
-          <w:rFonts w:cs="Times New Roman"/>
-          <w:szCs w:val="24"/>
-          <w:u w:val="single"/>
-        </w:rPr>
-        <w:t xml:space="preserve"> su piattaforma GitHub</w:t>
-      </w:r>
-      <w:r>
-        <w:rPr>
-          <w:rFonts w:cs="Times New Roman"/>
-          <w:szCs w:val="24"/>
-          <w:u w:val="single"/>
-        </w:rPr>
-        <w:t>, Selenium è rilasciato sotto licenza</w:t>
-      </w:r>
-      <w:r>
-        <w:rPr>
-          <w:u w:val="single"/>
-        </w:rPr>
-        <w:t xml:space="preserve"> Apache 2.0, mentre la community </w:t>
-      </w:r>
-      <w:proofErr w:type="spellStart"/>
-      <w:r>
-        <w:rPr>
-          <w:u w:val="single"/>
-        </w:rPr>
-        <w:t>edition</w:t>
-      </w:r>
-      <w:proofErr w:type="spellEnd"/>
-      <w:r>
-        <w:rPr>
-          <w:u w:val="single"/>
-        </w:rPr>
-        <w:t xml:space="preserve"> di Neo4j con GLP v3</w:t>
-      </w:r>
-      <w:r>
-        <w:rPr>
-          <w:rFonts w:cs="Times New Roman"/>
-          <w:szCs w:val="24"/>
-          <w:u w:val="single"/>
-        </w:rPr>
-        <w:t>.</w:t>
-      </w:r>
+      </w:pPr>
     </w:p>
     <w:p>
       <w:pPr>
@@ -4217,34 +4336,13 @@
         <w:rPr>
           <w:rFonts w:cs="Times New Roman"/>
           <w:szCs w:val="24"/>
-          <w:u w:val="single"/>
-        </w:rPr>
-      </w:pPr>
-    </w:p>
-    <w:p>
-      <w:pPr>
-        <w:spacing w:line="276" w:lineRule="auto"/>
-        <w:rPr>
-          <w:rFonts w:cs="Times New Roman"/>
-          <w:szCs w:val="24"/>
-          <w:u w:val="single"/>
-        </w:rPr>
-      </w:pPr>
-    </w:p>
-    <w:p>
-      <w:pPr>
-        <w:spacing w:line="276" w:lineRule="auto"/>
-        <w:rPr>
-          <w:rFonts w:cs="Times New Roman"/>
-          <w:szCs w:val="24"/>
-        </w:rPr>
-      </w:pPr>
-      <w:r>
-        <w:rPr>
-          <w:rFonts w:cs="Times New Roman"/>
-          <w:szCs w:val="24"/>
-        </w:rPr>
-        <w:lastRenderedPageBreak/>
+        </w:rPr>
+      </w:pPr>
+      <w:r>
+        <w:rPr>
+          <w:rFonts w:cs="Times New Roman"/>
+          <w:szCs w:val="24"/>
+        </w:rPr>
         <w:t xml:space="preserve">*** QUANTIFICAZIONE BENEFICI ***. Il software è stato collaudato con una serie di esperimenti su diversi rami della ricerca: A, B, C, … </w:t>
       </w:r>
     </w:p>
@@ -4416,7 +4514,44 @@
         <w:rPr>
           <w:lang w:eastAsia="it-IT"/>
         </w:rPr>
-        <w:t xml:space="preserve">In questa sezione presenterò un’analisi delle fasi e delle entità coinvolte nella creazione del grafo degli articoli. </w:t>
+        <w:t>In questa sezione presenterò un’analisi de</w:t>
+      </w:r>
+      <w:r>
+        <w:rPr>
+          <w:lang w:eastAsia="it-IT"/>
+        </w:rPr>
+        <w:t xml:space="preserve">gli strumenti </w:t>
+      </w:r>
+      <w:r>
+        <w:rPr>
+          <w:lang w:eastAsia="it-IT"/>
+        </w:rPr>
+        <w:t>coinvolt</w:t>
+      </w:r>
+      <w:r>
+        <w:rPr>
+          <w:lang w:eastAsia="it-IT"/>
+        </w:rPr>
+        <w:t>i</w:t>
+      </w:r>
+      <w:r>
+        <w:rPr>
+          <w:lang w:eastAsia="it-IT"/>
+        </w:rPr>
+        <w:t xml:space="preserve"> nella creazione del grafo degli articoli.</w:t>
+      </w:r>
+    </w:p>
+    <w:p>
+      <w:pPr>
+        <w:rPr>
+          <w:lang w:eastAsia="it-IT"/>
+        </w:rPr>
+      </w:pPr>
+      <w:r>
+        <w:rPr>
+          <w:lang w:eastAsia="it-IT"/>
+        </w:rPr>
+        <w:t>//// mettici un’immagine delle componenti ////</w:t>
       </w:r>
     </w:p>
     <w:p>
@@ -4516,7 +4651,14 @@
         <w:rPr>
           <w:lang w:eastAsia="it-IT"/>
         </w:rPr>
-        <w:t>) e grazie al lavoro di indicizzazione eseguito sulle pubblicazioni trovate, permette una ricerca ad alte prestazioni che facilita notevolmente il lavoro del ricercatore. Non tutti i motori di ricerca trattano tutta la letteratura accademica; molti infatti sono realizzati dalle stesse associazioni che raccolgono le pubblicazioni (</w:t>
+        <w:t xml:space="preserve">) e grazie al lavoro di indicizzazione eseguito sulle pubblicazioni trovate, permette una ricerca ad alte prestazioni che facilita notevolmente il lavoro del ricercatore. Non tutti i motori di </w:t>
+      </w:r>
+      <w:r>
+        <w:rPr>
+          <w:lang w:eastAsia="it-IT"/>
+        </w:rPr>
+        <w:lastRenderedPageBreak/>
+        <w:t>ricerca trattano tutta la letteratura accademica; molti infatti sono realizzati dalle stesse associazioni che raccolgono le pubblicazioni (</w:t>
       </w:r>
       <w:r>
         <w:rPr>
@@ -4549,14 +4691,7 @@
         <w:rPr>
           <w:lang w:eastAsia="it-IT"/>
         </w:rPr>
-        <w:t xml:space="preserve"> che permette di cercare e leggere articoli, verbali di conferenze, resoconti tecnici e materiale collegato principalmente alla computer science, </w:t>
-      </w:r>
-      <w:r>
-        <w:rPr>
-          <w:lang w:eastAsia="it-IT"/>
-        </w:rPr>
-        <w:lastRenderedPageBreak/>
-        <w:t xml:space="preserve">ingegneria elettrica e meccatronica; contiene infatti materiale pubblicato principalmente da “Institute of </w:t>
+        <w:t xml:space="preserve"> che permette di cercare e leggere articoli, verbali di conferenze, resoconti tecnici e materiale collegato principalmente alla computer science, ingegneria elettrica e meccatronica; contiene infatti materiale pubblicato principalmente da “Institute of </w:t>
       </w:r>
       <w:proofErr w:type="spellStart"/>
       <w:r>
@@ -4874,7 +5009,14 @@
         <w:rPr>
           <w:lang w:eastAsia="it-IT"/>
         </w:rPr>
-        <w:t xml:space="preserve">, in particolare quelli legati a un editore o una società specifica, mantengono un proprio database con gli articoli (in formato full-text) e tutti i loro metadati, come le informazioni sull’autore, la data e il numero di pagine; questi due motori di ricerca si limitano ad ispezionare pagine web alla ricerca di articoli, quando ne trovano uno ne estraggono le informazioni disponibili (quelle che il gestore del sito decide di mettere a disposizione degli utenti), le memorizza nella propria base di conoscenza e le indicizza per velocizzare la fase di ricerca. Ne consegue che nei risultati che vengono restituiti all’utente ci sarà un link alla pagina che ospita l’articolo, non il suo testo; pagina che può richiedere un qualche tipo di autenticazione prima di permettere all’utente di leggere il documento. Tuttavia, entrambi i </w:t>
+        <w:t xml:space="preserve">, in particolare quelli legati a un editore o una società specifica, mantengono un proprio database con gli articoli (in formato full-text) e tutti i loro metadati, come le informazioni sull’autore, la data e il numero di pagine; questi due motori di ricerca si limitano ad ispezionare pagine web alla ricerca di articoli, quando ne trovano uno ne estraggono le informazioni disponibili (quelle che il gestore del sito decide di mettere a disposizione degli utenti), le memorizza nella propria base di conoscenza e le indicizza per velocizzare la fase di ricerca. Ne consegue che nei risultati che vengono restituiti all’utente ci sarà un link alla pagina che ospita l’articolo, non il suo testo; pagina che può richiedere un qualche tipo di autenticazione prima di </w:t>
+      </w:r>
+      <w:r>
+        <w:rPr>
+          <w:lang w:eastAsia="it-IT"/>
+        </w:rPr>
+        <w:lastRenderedPageBreak/>
+        <w:t xml:space="preserve">permettere all’utente di leggere il documento. Tuttavia, entrambi i </w:t>
       </w:r>
       <w:proofErr w:type="spellStart"/>
       <w:r>
@@ -4908,14 +5050,7 @@
         <w:rPr>
           <w:lang w:eastAsia="it-IT"/>
         </w:rPr>
-        <w:t xml:space="preserve">fornisce spesso, di fianco al risultato, uno o più link a pagine web in cui l’articolo è fruibile liberamente; anche in formato PDF. Dal canto suo, Academic divide tutte le fonti da cui è possibile reperire l’articolo in due gruppi: nel primo la risorsa è disponibile in formato html, </w:t>
-      </w:r>
-      <w:r>
-        <w:rPr>
-          <w:lang w:eastAsia="it-IT"/>
-        </w:rPr>
-        <w:lastRenderedPageBreak/>
-        <w:t xml:space="preserve">nel secondo in formato PDF. Per entrambi (in particolare per il motore di ricerca di Microsoft) è quasi sempre possibile risalire al contenuto dell’articolo; è bene però notare che </w:t>
+        <w:t xml:space="preserve">fornisce spesso, di fianco al risultato, uno o più link a pagine web in cui l’articolo è fruibile liberamente; anche in formato PDF. Dal canto suo, Academic divide tutte le fonti da cui è possibile reperire l’articolo in due gruppi: nel primo la risorsa è disponibile in formato html, nel secondo in formato PDF. Per entrambi (in particolare per il motore di ricerca di Microsoft) è quasi sempre possibile risalire al contenuto dell’articolo; è bene però notare che </w:t>
       </w:r>
       <w:r>
         <w:rPr>
@@ -5904,7 +6039,7 @@
           <w:szCs w:val="24"/>
           <w:shd w:val="clear" w:color="auto" w:fill="FFFFFF"/>
         </w:rPr>
-        <w:t xml:space="preserve">Altra pecca di Scholar è che non tutti i risultati sono articoli accademici, include anche: annunci di notizie, presentazioni in PowerPoint e materiale non pubblicato. Sarebbe quindi necessario filtrare i risultati per </w:t>
+        <w:t xml:space="preserve">Altra pecca di Scholar è che non tutti i risultati sono articoli accademici, include anche: </w:t>
       </w:r>
       <w:r>
         <w:rPr>
@@ -5913,6 +6048,16 @@
           <w:szCs w:val="24"/>
           <w:shd w:val="clear" w:color="auto" w:fill="FFFFFF"/>
         </w:rPr>
+        <w:lastRenderedPageBreak/>
+        <w:t xml:space="preserve">annunci di notizie, presentazioni in PowerPoint e materiale non pubblicato. Sarebbe quindi necessario filtrare i risultati per </w:t>
+      </w:r>
+      <w:r>
+        <w:rPr>
+          <w:rFonts w:cs="Times New Roman"/>
+          <w:color w:val="222222"/>
+          <w:szCs w:val="24"/>
+          <w:shd w:val="clear" w:color="auto" w:fill="FFFFFF"/>
+        </w:rPr>
         <w:t>discernere</w:t>
       </w:r>
       <w:r>
@@ -5933,17 +6078,16 @@
         </w:rPr>
         <w:t>.</w:t>
       </w:r>
-    </w:p>
-    <w:p>
-      <w:pPr>
-        <w:spacing w:line="276" w:lineRule="auto"/>
+      <w:r>
         <w:rPr>
           <w:rFonts w:cs="Times New Roman"/>
           <w:color w:val="222222"/>
           <w:szCs w:val="24"/>
           <w:shd w:val="clear" w:color="auto" w:fill="FFFFFF"/>
         </w:rPr>
-      </w:pPr>
+        <w:t xml:space="preserve"> </w:t>
+      </w:r>
+      <w:proofErr w:type="spellStart"/>
       <w:r>
         <w:rPr>
           <w:rFonts w:cs="Times New Roman"/>
@@ -5951,9 +6095,9 @@
           <w:szCs w:val="24"/>
           <w:shd w:val="clear" w:color="auto" w:fill="FFFFFF"/>
         </w:rPr>
-        <w:t xml:space="preserve">Scholar attribuisce grande importanza al numero di citazioni quando calcola il ranking e per questo è stato accusato di rafforzare l’effetto </w:t>
-      </w:r>
-      <w:proofErr w:type="spellStart"/>
+        <w:t>Scholar</w:t>
+      </w:r>
+      <w:proofErr w:type="spellEnd"/>
       <w:r>
         <w:rPr>
           <w:rFonts w:cs="Times New Roman"/>
@@ -5961,6 +6105,16 @@
           <w:szCs w:val="24"/>
           <w:shd w:val="clear" w:color="auto" w:fill="FFFFFF"/>
         </w:rPr>
+        <w:t xml:space="preserve"> attribuisce grande importanza al numero di citazioni quando calcola il ranking e per questo è stato accusato di rafforzare l’effetto </w:t>
+      </w:r>
+      <w:proofErr w:type="spellStart"/>
+      <w:r>
+        <w:rPr>
+          <w:rFonts w:cs="Times New Roman"/>
+          <w:color w:val="222222"/>
+          <w:szCs w:val="24"/>
+          <w:shd w:val="clear" w:color="auto" w:fill="FFFFFF"/>
+        </w:rPr>
         <w:t>Mathew</w:t>
       </w:r>
       <w:proofErr w:type="spellEnd"/>
@@ -5971,7 +6125,7 @@
           <w:szCs w:val="24"/>
           <w:shd w:val="clear" w:color="auto" w:fill="FFFFFF"/>
         </w:rPr>
-        <w:t xml:space="preserve">: le </w:t>
+        <w:t>: le pubblicazioni più citate compaiono nelle prime posizioni, mentre quelli più recenti difficilmente appaiono in cima; di conseguenza ricevono meno attenzione da parte degli utenti e quindi meno citazioni.</w:t>
       </w:r>
       <w:r>
         <w:rPr>
@@ -5980,8 +6134,100 @@
           <w:szCs w:val="24"/>
           <w:shd w:val="clear" w:color="auto" w:fill="FFFFFF"/>
         </w:rPr>
-        <w:lastRenderedPageBreak/>
-        <w:t>pubblicazioni più citate compaiono nelle prime posizioni, mentre quelli più recenti difficilmente appaiono in cima; di conseguenza ricevono meno attenzione da parte degli utenti e quindi meno citazioni.</w:t>
+        <w:t xml:space="preserve"> </w:t>
+      </w:r>
+      <w:proofErr w:type="spellStart"/>
+      <w:r>
+        <w:rPr>
+          <w:rFonts w:cs="Times New Roman"/>
+          <w:color w:val="222222"/>
+          <w:szCs w:val="24"/>
+          <w:shd w:val="clear" w:color="auto" w:fill="FFFFFF"/>
+        </w:rPr>
+        <w:t>Scholar</w:t>
+      </w:r>
+      <w:proofErr w:type="spellEnd"/>
+      <w:r>
+        <w:rPr>
+          <w:rFonts w:cs="Times New Roman"/>
+          <w:color w:val="222222"/>
+          <w:szCs w:val="24"/>
+          <w:shd w:val="clear" w:color="auto" w:fill="FFFFFF"/>
+        </w:rPr>
+        <w:t xml:space="preserve"> (come molti altri motori di ricerca) tiene particolarmente ad evitare che software esterni a lui lo sfruttino per raccogliere informazioni, per questo implementa il controllo </w:t>
+      </w:r>
+      <w:proofErr w:type="spellStart"/>
+      <w:r>
+        <w:rPr>
+          <w:rFonts w:cs="Times New Roman"/>
+          <w:color w:val="222222"/>
+          <w:szCs w:val="24"/>
+          <w:shd w:val="clear" w:color="auto" w:fill="FFFFFF"/>
+        </w:rPr>
+        <w:t>reCAPTCHA</w:t>
+      </w:r>
+      <w:proofErr w:type="spellEnd"/>
+      <w:r>
+        <w:rPr>
+          <w:rFonts w:cs="Times New Roman"/>
+          <w:color w:val="222222"/>
+          <w:szCs w:val="24"/>
+          <w:shd w:val="clear" w:color="auto" w:fill="FFFFFF"/>
+        </w:rPr>
+        <w:t xml:space="preserve"> che richiede la verifica da parte dell’utente nel caso rilevi un’attività sospetta. </w:t>
+      </w:r>
+      <w:r>
+        <w:rPr>
+          <w:rFonts w:cs="Times New Roman"/>
+          <w:color w:val="222222"/>
+          <w:szCs w:val="24"/>
+          <w:shd w:val="clear" w:color="auto" w:fill="FFFFFF"/>
+        </w:rPr>
+        <w:t>D</w:t>
+      </w:r>
+      <w:r>
+        <w:rPr>
+          <w:rFonts w:cs="Times New Roman"/>
+          <w:szCs w:val="24"/>
+        </w:rPr>
+        <w:t xml:space="preserve">al 2018 Google ha iniziato a testare un sistema invisibile di </w:t>
+      </w:r>
+      <w:proofErr w:type="spellStart"/>
+      <w:r>
+        <w:rPr>
+          <w:rFonts w:cs="Times New Roman"/>
+          <w:szCs w:val="24"/>
+        </w:rPr>
+        <w:t>reCAPTCHA</w:t>
+      </w:r>
+      <w:proofErr w:type="spellEnd"/>
+      <w:r>
+        <w:rPr>
+          <w:rFonts w:cs="Times New Roman"/>
+          <w:szCs w:val="24"/>
+        </w:rPr>
+        <w:t xml:space="preserve"> che non richiede nessuna verifica visuale, </w:t>
+      </w:r>
+      <w:r>
+        <w:rPr>
+          <w:rFonts w:cs="Times New Roman"/>
+          <w:szCs w:val="24"/>
+        </w:rPr>
+        <w:t>al suo posto</w:t>
+      </w:r>
+      <w:r>
+        <w:rPr>
+          <w:rFonts w:cs="Times New Roman"/>
+          <w:szCs w:val="24"/>
+        </w:rPr>
+        <w:t xml:space="preserve"> questo nuovo sistema monitora attivamente le azioni dell’utente e gli assegna un punteggio che rappresenta la probabilità che sia un robot</w:t>
+      </w:r>
+      <w:r>
+        <w:rPr>
+          <w:rFonts w:cs="Times New Roman"/>
+          <w:szCs w:val="24"/>
+        </w:rPr>
+        <w:t>.</w:t>
       </w:r>
     </w:p>
     <w:p>
@@ -6284,7 +6530,15 @@
           <w:rFonts w:cs="Times New Roman"/>
           <w:szCs w:val="24"/>
         </w:rPr>
-        <w:t xml:space="preserve">, un grafo contenente più di 210 milioni di pubblicazioni e 256 milioni di autori. L’essere costruito in modo automatico comporta degli svantaggi come perdersi delle </w:t>
+        <w:t xml:space="preserve">, un grafo contenente più di 210 milioni di pubblicazioni e 256 milioni di autori. L’essere costruito in modo automatico comporta degli svantaggi come perdersi </w:t>
+      </w:r>
+      <w:r>
+        <w:rPr>
+          <w:rFonts w:cs="Times New Roman"/>
+          <w:szCs w:val="24"/>
+        </w:rPr>
+        <w:lastRenderedPageBreak/>
+        <w:t xml:space="preserve">delle </w:t>
       </w:r>
       <w:r>
         <w:rPr>
@@ -6545,15 +6799,7 @@
           <w:rFonts w:cs="Times New Roman"/>
           <w:szCs w:val="24"/>
         </w:rPr>
-        <w:t xml:space="preserve">campi sono organizzati in una gerarchia divisa su 4 livelli: in cima </w:t>
-      </w:r>
-      <w:r>
-        <w:rPr>
-          <w:rFonts w:cs="Times New Roman"/>
-          <w:szCs w:val="24"/>
-        </w:rPr>
-        <w:lastRenderedPageBreak/>
-        <w:t>risiedono pochi (19) campi più generici</w:t>
+        <w:t>campi sono organizzati in una gerarchia divisa su 4 livelli: in cima risiedono pochi (19) campi più generici</w:t>
       </w:r>
       <w:r>
         <w:rPr>
@@ -9361,8 +9607,6 @@
       <w:r>
         <w:t xml:space="preserve"> sarebbe stato preferibile con una grande mole di dati distribuita su più server ma ai fini del progetto è sufficiente conservare tutte le informazioni su un singolo server, data la loro piccola quantità e la disponibilità di hardware.</w:t>
       </w:r>
-      <w:bookmarkStart w:id="141" w:name="_GoBack"/>
-      <w:bookmarkEnd w:id="141"/>
     </w:p>
     <w:p>
       <w:pPr>
@@ -9373,7 +9617,7 @@
         </w:numPr>
         <w:ind w:left="720" w:hanging="720"/>
       </w:pPr>
-      <w:bookmarkStart w:id="142" w:name="_Toc4425374"/>
+      <w:bookmarkStart w:id="141" w:name="_Toc4425374"/>
       <w:r>
         <w:t>2.3.</w:t>
       </w:r>
@@ -9387,7 +9631,7 @@
       <w:r>
         <w:t>Cypher</w:t>
       </w:r>
-      <w:bookmarkEnd w:id="142"/>
+      <w:bookmarkEnd w:id="141"/>
       <w:proofErr w:type="spellEnd"/>
     </w:p>
     <w:p>
@@ -9683,7 +9927,7 @@
         </w:numPr>
         <w:ind w:left="720" w:hanging="720"/>
       </w:pPr>
-      <w:bookmarkStart w:id="143" w:name="_Toc4425375"/>
+      <w:bookmarkStart w:id="142" w:name="_Toc4425375"/>
       <w:r>
         <w:t>2.3.</w:t>
       </w:r>
@@ -9693,7 +9937,7 @@
       <w:r>
         <w:t xml:space="preserve"> Driver Go</w:t>
       </w:r>
-      <w:bookmarkEnd w:id="143"/>
+      <w:bookmarkEnd w:id="142"/>
     </w:p>
     <w:p>
       <w:r>
@@ -9939,7 +10183,15 @@
       </w:r>
       <w:proofErr w:type="spellEnd"/>
       <w:r>
-        <w:t>), comando che da anche accesso alla documentazione online. Ha una sinta</w:t>
+        <w:t xml:space="preserve">), comando che </w:t>
+      </w:r>
+      <w:proofErr w:type="spellStart"/>
+      <w:r>
+        <w:t>da</w:t>
+      </w:r>
+      <w:proofErr w:type="spellEnd"/>
+      <w:r>
+        <w:t xml:space="preserve"> anche accesso alla documentazione online. Ha una sinta</w:t>
       </w:r>
       <w:r>
         <w:t>ss</w:t>
@@ -10186,13 +10438,7 @@
     </w:p>
     <w:p>
       <w:r>
-        <w:t xml:space="preserve">Si è quindi scelto di utilizzare Go per la presenza di librerie per la gestione degli strumenti di ricerca, </w:t>
-      </w:r>
-      <w:r>
-        <w:t>per la sua crescente popolarità</w:t>
-      </w:r>
-      <w:r>
-        <w:t xml:space="preserve">, per l’ampia disponibilità di </w:t>
+        <w:t xml:space="preserve">Si è quindi scelto di utilizzare Go per la presenza di librerie per la gestione degli strumenti di ricerca, per la sua crescente popolarità, per l’ampia disponibilità di </w:t>
       </w:r>
       <w:r>
         <w:lastRenderedPageBreak/>
@@ -10221,7 +10467,7 @@
           <w:numId w:val="9"/>
         </w:numPr>
       </w:pPr>
-      <w:bookmarkStart w:id="144" w:name="_Toc4425376"/>
+      <w:bookmarkStart w:id="143" w:name="_Toc4425376"/>
       <w:r>
         <w:t>Funzionalità</w:t>
       </w:r>
@@ -10231,63 +10477,75 @@
       <w:r>
         <w:t xml:space="preserve"> del prototipo</w:t>
       </w:r>
-      <w:bookmarkEnd w:id="144"/>
-    </w:p>
-    <w:p>
-      <w:pPr>
-        <w:pStyle w:val="Paragrafoelenco"/>
-        <w:numPr>
-          <w:ilvl w:val="1"/>
-          <w:numId w:val="9"/>
-        </w:numPr>
-        <w:rPr>
-          <w:lang w:eastAsia="it-IT"/>
-        </w:rPr>
-      </w:pPr>
-      <w:r>
-        <w:rPr>
-          <w:lang w:eastAsia="it-IT"/>
-        </w:rPr>
-        <w:t>architettura generale</w:t>
-      </w:r>
-    </w:p>
-    <w:p>
-      <w:pPr>
-        <w:pStyle w:val="Paragrafoelenco"/>
-        <w:ind w:left="576"/>
-        <w:rPr>
-          <w:lang w:eastAsia="it-IT"/>
-        </w:rPr>
-      </w:pPr>
-      <w:proofErr w:type="spellStart"/>
-      <w:r>
-        <w:rPr>
-          <w:lang w:eastAsia="it-IT"/>
-        </w:rPr>
-        <w:t>funzoinalitaà</w:t>
-      </w:r>
-      <w:proofErr w:type="spellEnd"/>
-      <w:r>
-        <w:rPr>
-          <w:lang w:eastAsia="it-IT"/>
-        </w:rPr>
-        <w:t xml:space="preserve"> generali dei moduli, no dettagli, con </w:t>
-      </w:r>
-      <w:proofErr w:type="spellStart"/>
-      <w:r>
-        <w:rPr>
-          <w:lang w:eastAsia="it-IT"/>
-        </w:rPr>
-        <w:t>graw.io</w:t>
-      </w:r>
-      <w:proofErr w:type="spellEnd"/>
-    </w:p>
-    <w:p>
-      <w:pPr>
-        <w:rPr>
-          <w:lang w:eastAsia="it-IT"/>
-        </w:rPr>
-      </w:pPr>
+      <w:bookmarkEnd w:id="143"/>
+    </w:p>
+    <w:p>
+      <w:pPr>
+        <w:rPr>
+          <w:lang w:eastAsia="it-IT"/>
+        </w:rPr>
+      </w:pPr>
+      <w:r>
+        <w:rPr>
+          <w:lang w:eastAsia="it-IT"/>
+        </w:rPr>
+        <w:t>In questa sezione mostrerò come è stato diviso il software (</w:t>
+      </w:r>
+      <w:r>
+        <w:rPr>
+          <w:i/>
+          <w:lang w:eastAsia="it-IT"/>
+        </w:rPr>
+        <w:t>package</w:t>
+      </w:r>
+      <w:r>
+        <w:rPr>
+          <w:lang w:eastAsia="it-IT"/>
+        </w:rPr>
+        <w:t xml:space="preserve">) e quali funzionalità offre ciascun componente. I package </w:t>
+      </w:r>
+      <w:r>
+        <w:rPr>
+          <w:lang w:eastAsia="it-IT"/>
+        </w:rPr>
+        <w:t xml:space="preserve">che compongono l’applicazione sono divisi in base agli strumenti che gestiscono: il primo </w:t>
+      </w:r>
+      <w:r>
+        <w:rPr>
+          <w:lang w:eastAsia="it-IT"/>
+        </w:rPr>
+        <w:t>definisce la struttura dei dati, in particolare quali metadati gestisco per le varie tipologie di articoli</w:t>
+      </w:r>
+      <w:r>
+        <w:rPr>
+          <w:lang w:eastAsia="it-IT"/>
+        </w:rPr>
+        <w:t>; il secondo</w:t>
+      </w:r>
+      <w:r>
+        <w:rPr>
+          <w:lang w:eastAsia="it-IT"/>
+        </w:rPr>
+        <w:t xml:space="preserve"> </w:t>
+      </w:r>
+      <w:r>
+        <w:rPr>
+          <w:lang w:eastAsia="it-IT"/>
+        </w:rPr>
+        <w:t>gestisce l’interazione col database</w:t>
+      </w:r>
+      <w:r>
+        <w:rPr>
+          <w:lang w:eastAsia="it-IT"/>
+        </w:rPr>
+        <w:t>; il terzo comprende tutte le funzioni che interagiscono col web driver e l’ultimo comprende le funzionalità principali</w:t>
+      </w:r>
+      <w:r>
+        <w:rPr>
+          <w:lang w:eastAsia="it-IT"/>
+        </w:rPr>
+        <w:t>.</w:t>
+      </w:r>
     </w:p>
     <w:p>
       <w:pPr>
@@ -10297,37 +10555,279 @@
           <w:numId w:val="0"/>
         </w:numPr>
         <w:ind w:left="576" w:hanging="576"/>
-      </w:pPr>
-      <w:bookmarkStart w:id="145" w:name="_Toc4425377"/>
-      <w:r>
-        <w:t xml:space="preserve">3.1 </w:t>
-      </w:r>
-      <w:r>
-        <w:t>Struttura Dati</w:t>
-      </w:r>
-      <w:bookmarkEnd w:id="145"/>
-    </w:p>
-    <w:p>
-      <w:r>
-        <w:t>Le strutture utilizzate per conservare le informazioni sugli autori e sugli articoli, sono conservate nel file “</w:t>
-      </w:r>
-      <w:proofErr w:type="spellStart"/>
-      <w:r>
-        <w:t>structures</w:t>
-      </w:r>
-      <w:proofErr w:type="spellEnd"/>
-      <w:r>
-        <w:t>/</w:t>
-      </w:r>
-      <w:proofErr w:type="spellStart"/>
-      <w:proofErr w:type="gramStart"/>
-      <w:r>
-        <w:t>structures.go</w:t>
-      </w:r>
-      <w:proofErr w:type="spellEnd"/>
-      <w:proofErr w:type="gramEnd"/>
-      <w:r>
-        <w:t>”.</w:t>
+        <w:rPr>
+          <w:lang w:eastAsia="it-IT"/>
+        </w:rPr>
+      </w:pPr>
+      <w:r>
+        <w:rPr>
+          <w:lang w:eastAsia="it-IT"/>
+        </w:rPr>
+        <w:t>3.1 Struttura dei Dati</w:t>
+      </w:r>
+    </w:p>
+    <w:p>
+      <w:pPr>
+        <w:rPr>
+          <w:lang w:eastAsia="it-IT"/>
+        </w:rPr>
+      </w:pPr>
+      <w:r>
+        <w:rPr>
+          <w:lang w:eastAsia="it-IT"/>
+        </w:rPr>
+        <w:t xml:space="preserve">In questo modulo vengono definite le strutture dei dati relative alle due tipologie di articoli che si andranno a trattare: quelli provenienti da Google </w:t>
+      </w:r>
+      <w:proofErr w:type="spellStart"/>
+      <w:r>
+        <w:rPr>
+          <w:lang w:eastAsia="it-IT"/>
+        </w:rPr>
+        <w:t>Scholar</w:t>
+      </w:r>
+      <w:proofErr w:type="spellEnd"/>
+      <w:r>
+        <w:rPr>
+          <w:lang w:eastAsia="it-IT"/>
+        </w:rPr>
+        <w:t xml:space="preserve"> e quelli di Microsoft </w:t>
+      </w:r>
+      <w:proofErr w:type="spellStart"/>
+      <w:r>
+        <w:rPr>
+          <w:lang w:eastAsia="it-IT"/>
+        </w:rPr>
+        <w:t>Academic</w:t>
+      </w:r>
+      <w:proofErr w:type="spellEnd"/>
+      <w:r>
+        <w:rPr>
+          <w:lang w:eastAsia="it-IT"/>
+        </w:rPr>
+        <w:t>.</w:t>
+      </w:r>
+    </w:p>
+    <w:p>
+      <w:pPr>
+        <w:rPr>
+          <w:lang w:eastAsia="it-IT"/>
+        </w:rPr>
+      </w:pPr>
+      <w:r>
+        <w:rPr>
+          <w:noProof/>
+          <w:lang w:eastAsia="it-IT"/>
+        </w:rPr>
+        <w:drawing>
+          <wp:inline distT="0" distB="0" distL="0" distR="0" wp14:anchorId="642596E2" wp14:editId="2CBA2591">
+            <wp:extent cx="5039995" cy="2557145"/>
+            <wp:effectExtent l="0" t="0" r="8255" b="0"/>
+            <wp:docPr id="10" name="Immagine 10"/>
+            <wp:cNvGraphicFramePr>
+              <a:graphicFrameLocks xmlns:a="http://schemas.openxmlformats.org/drawingml/2006/main" noChangeAspect="1"/>
+            </wp:cNvGraphicFramePr>
+            <a:graphic xmlns:a="http://schemas.openxmlformats.org/drawingml/2006/main">
+              <a:graphicData uri="http://schemas.openxmlformats.org/drawingml/2006/picture">
+                <pic:pic xmlns:pic="http://schemas.openxmlformats.org/drawingml/2006/picture">
+                  <pic:nvPicPr>
+                    <pic:cNvPr id="10" name="Strutture(3).png"/>
+                    <pic:cNvPicPr/>
+                  </pic:nvPicPr>
+                  <pic:blipFill>
+                    <a:blip r:embed="rId16">
+                      <a:extLst>
+                        <a:ext uri="{28A0092B-C50C-407E-A947-70E740481C1C}">
+                          <a14:useLocalDpi xmlns:a14="http://schemas.microsoft.com/office/drawing/2010/main" val="0"/>
+                        </a:ext>
+                      </a:extLst>
+                    </a:blip>
+                    <a:stretch>
+                      <a:fillRect/>
+                    </a:stretch>
+                  </pic:blipFill>
+                  <pic:spPr>
+                    <a:xfrm>
+                      <a:off x="0" y="0"/>
+                      <a:ext cx="5039995" cy="2557145"/>
+                    </a:xfrm>
+                    <a:prstGeom prst="rect">
+                      <a:avLst/>
+                    </a:prstGeom>
+                  </pic:spPr>
+                </pic:pic>
+              </a:graphicData>
+            </a:graphic>
+          </wp:inline>
+        </w:drawing>
+      </w:r>
+    </w:p>
+    <w:p>
+      <w:pPr>
+        <w:rPr>
+          <w:lang w:eastAsia="it-IT"/>
+        </w:rPr>
+      </w:pPr>
+      <w:r>
+        <w:rPr>
+          <w:lang w:eastAsia="it-IT"/>
+        </w:rPr>
+        <w:t xml:space="preserve">Le pubblicazioni relative al motore di ricerca di Google sono provviste di meno metadati rispetto a quelle di Microsoft. Le informazioni che si riescono ad estrarre sono: </w:t>
+      </w:r>
+      <w:r>
+        <w:rPr>
+          <w:lang w:eastAsia="it-IT"/>
+        </w:rPr>
+        <w:t xml:space="preserve">l’URL della pagina che permette di accedere al sorgente della pubblicazione, alcuni nomi degli autori dell’articolo (con nome si intende la stringa che </w:t>
+      </w:r>
+      <w:proofErr w:type="spellStart"/>
+      <w:r>
+        <w:rPr>
+          <w:lang w:eastAsia="it-IT"/>
+        </w:rPr>
+        <w:t>Scholar</w:t>
+      </w:r>
+      <w:proofErr w:type="spellEnd"/>
+      <w:r>
+        <w:rPr>
+          <w:lang w:eastAsia="it-IT"/>
+        </w:rPr>
+        <w:t xml:space="preserve"> utilizza per identificare l’autore, che tipicamente consiste di “nome cognome”), il numero di articoli che lo citano e l’URL della pagina di </w:t>
+      </w:r>
+      <w:proofErr w:type="spellStart"/>
+      <w:r>
+        <w:rPr>
+          <w:lang w:eastAsia="it-IT"/>
+        </w:rPr>
+        <w:t>Scholar</w:t>
+      </w:r>
+      <w:proofErr w:type="spellEnd"/>
+      <w:r>
+        <w:rPr>
+          <w:lang w:eastAsia="it-IT"/>
+        </w:rPr>
+        <w:t xml:space="preserve"> permette di accedere alla lista degli articoli che lo citano.</w:t>
+      </w:r>
+    </w:p>
+    <w:p>
+      <w:pPr>
+        <w:rPr>
+          <w:lang w:eastAsia="it-IT"/>
+        </w:rPr>
+      </w:pPr>
+      <w:r>
+        <w:rPr>
+          <w:lang w:eastAsia="it-IT"/>
+        </w:rPr>
+        <w:t xml:space="preserve">Per gli articoli provenienti da </w:t>
+      </w:r>
+      <w:proofErr w:type="spellStart"/>
+      <w:r>
+        <w:rPr>
+          <w:lang w:eastAsia="it-IT"/>
+        </w:rPr>
+        <w:t>Academic</w:t>
+      </w:r>
+      <w:proofErr w:type="spellEnd"/>
+      <w:r>
+        <w:rPr>
+          <w:lang w:eastAsia="it-IT"/>
+        </w:rPr>
+        <w:t xml:space="preserve"> Microsoft si è pensato a una struttura più complessa che permettesse di gestire al meglio quante più informazioni possibili. I </w:t>
+      </w:r>
+      <w:r>
+        <w:rPr>
+          <w:lang w:eastAsia="it-IT"/>
+        </w:rPr>
+        <w:lastRenderedPageBreak/>
+        <w:t xml:space="preserve">metadati estratti sono: il titolo dell’articolo, l’URL della pagina di </w:t>
+      </w:r>
+      <w:proofErr w:type="spellStart"/>
+      <w:r>
+        <w:rPr>
+          <w:lang w:eastAsia="it-IT"/>
+        </w:rPr>
+        <w:t>Academic</w:t>
+      </w:r>
+      <w:proofErr w:type="spellEnd"/>
+      <w:r>
+        <w:rPr>
+          <w:lang w:eastAsia="it-IT"/>
+        </w:rPr>
+        <w:t xml:space="preserve"> che contiene ulteriori informazioni su di esso, una lista di tutti i sorgenti dell’articolo che il motore di ricerca è riuscito a trovare (divisi in risorse PDF e Web), la lista degli autori che oltre a contenerne il nome</w:t>
+      </w:r>
+      <w:r>
+        <w:rPr>
+          <w:lang w:eastAsia="it-IT"/>
+        </w:rPr>
+        <w:t xml:space="preserve">, indica anche l’ente </w:t>
+      </w:r>
+      <w:r>
+        <w:rPr>
+          <w:lang w:eastAsia="it-IT"/>
+        </w:rPr>
+        <w:t>nel quale</w:t>
+      </w:r>
+      <w:r>
+        <w:rPr>
+          <w:lang w:eastAsia="it-IT"/>
+        </w:rPr>
+        <w:t xml:space="preserve"> è stato svolto il lavoro di ricerca, numero e indirizzo della pagina di </w:t>
+      </w:r>
+      <w:proofErr w:type="spellStart"/>
+      <w:r>
+        <w:rPr>
+          <w:lang w:eastAsia="it-IT"/>
+        </w:rPr>
+        <w:t>Academic</w:t>
+      </w:r>
+      <w:proofErr w:type="spellEnd"/>
+      <w:r>
+        <w:rPr>
+          <w:lang w:eastAsia="it-IT"/>
+        </w:rPr>
+        <w:t xml:space="preserve"> degli articoli che lo citano (come per </w:t>
+      </w:r>
+      <w:proofErr w:type="spellStart"/>
+      <w:r>
+        <w:rPr>
+          <w:lang w:eastAsia="it-IT"/>
+        </w:rPr>
+        <w:t>Scholar</w:t>
+      </w:r>
+      <w:proofErr w:type="spellEnd"/>
+      <w:r>
+        <w:rPr>
+          <w:lang w:eastAsia="it-IT"/>
+        </w:rPr>
+        <w:t xml:space="preserve">), numero e indirizzo della pagina di </w:t>
+      </w:r>
+      <w:proofErr w:type="spellStart"/>
+      <w:r>
+        <w:rPr>
+          <w:lang w:eastAsia="it-IT"/>
+        </w:rPr>
+        <w:t>Academic</w:t>
+      </w:r>
+      <w:proofErr w:type="spellEnd"/>
+      <w:r>
+        <w:rPr>
+          <w:lang w:eastAsia="it-IT"/>
+        </w:rPr>
+        <w:t xml:space="preserve"> degli articoli che cita (non presente su </w:t>
+      </w:r>
+      <w:proofErr w:type="spellStart"/>
+      <w:r>
+        <w:rPr>
+          <w:lang w:eastAsia="it-IT"/>
+        </w:rPr>
+        <w:t>Scholar</w:t>
+      </w:r>
+      <w:proofErr w:type="spellEnd"/>
+      <w:r>
+        <w:rPr>
+          <w:lang w:eastAsia="it-IT"/>
+        </w:rPr>
+        <w:t>), l’abstract e i vari campi di studio associati a esso.</w:t>
       </w:r>
     </w:p>
     <w:p>
@@ -10338,14 +10838,23 @@
           <w:numId w:val="0"/>
         </w:numPr>
         <w:ind w:left="576" w:hanging="576"/>
-      </w:pPr>
-      <w:bookmarkStart w:id="146" w:name="_Toc4425378"/>
-      <w:r>
-        <w:t>3.2 Ricerca su Google Scholar</w:t>
-      </w:r>
-      <w:bookmarkEnd w:id="146"/>
-    </w:p>
-    <w:p/>
+        <w:rPr>
+          <w:lang w:eastAsia="it-IT"/>
+        </w:rPr>
+      </w:pPr>
+      <w:r>
+        <w:rPr>
+          <w:lang w:eastAsia="it-IT"/>
+        </w:rPr>
+        <w:t xml:space="preserve">3.2 </w:t>
+      </w:r>
+      <w:r>
+        <w:rPr>
+          <w:lang w:eastAsia="it-IT"/>
+        </w:rPr>
+        <w:t>Gestione Database</w:t>
+      </w:r>
+    </w:p>
     <w:p>
       <w:pPr>
         <w:pStyle w:val="Titolo3"/>
@@ -10354,20 +10863,148 @@
           <w:numId w:val="0"/>
         </w:numPr>
         <w:ind w:left="720" w:hanging="720"/>
-      </w:pPr>
-      <w:bookmarkStart w:id="147" w:name="_Toc4425379"/>
-      <w:r>
-        <w:t>3.2.1 Esplorazione su 1 livello (</w:t>
-      </w:r>
-      <w:proofErr w:type="spellStart"/>
-      <w:r>
-        <w:t>firstN</w:t>
-      </w:r>
-      <w:proofErr w:type="spellEnd"/>
-      <w:r>
-        <w:t>)</w:t>
-      </w:r>
-      <w:bookmarkEnd w:id="147"/>
+        <w:rPr>
+          <w:lang w:eastAsia="it-IT"/>
+        </w:rPr>
+      </w:pPr>
+      <w:r>
+        <w:rPr>
+          <w:lang w:eastAsia="it-IT"/>
+        </w:rPr>
+        <w:t>3.2.1 Struttura dei dati</w:t>
+      </w:r>
+    </w:p>
+    <w:p>
+      <w:pPr>
+        <w:rPr>
+          <w:lang w:eastAsia="it-IT"/>
+        </w:rPr>
+      </w:pPr>
+      <w:r>
+        <w:rPr>
+          <w:lang w:eastAsia="it-IT"/>
+        </w:rPr>
+        <w:t xml:space="preserve">All’interno del database sono presenti tre tipologie di nodi (ognuno identificato dalla propria label): quelli relativi agli articoli di </w:t>
+      </w:r>
+      <w:proofErr w:type="spellStart"/>
+      <w:r>
+        <w:rPr>
+          <w:lang w:eastAsia="it-IT"/>
+        </w:rPr>
+        <w:t>Scholar</w:t>
+      </w:r>
+      <w:proofErr w:type="spellEnd"/>
+      <w:r>
+        <w:rPr>
+          <w:lang w:eastAsia="it-IT"/>
+        </w:rPr>
+        <w:t xml:space="preserve">, quelli di </w:t>
+      </w:r>
+      <w:proofErr w:type="spellStart"/>
+      <w:r>
+        <w:rPr>
+          <w:lang w:eastAsia="it-IT"/>
+        </w:rPr>
+        <w:t>Academic</w:t>
+      </w:r>
+      <w:proofErr w:type="spellEnd"/>
+      <w:r>
+        <w:rPr>
+          <w:lang w:eastAsia="it-IT"/>
+        </w:rPr>
+        <w:t xml:space="preserve"> e i campi di studio. Gli articoli di </w:t>
+      </w:r>
+      <w:proofErr w:type="spellStart"/>
+      <w:r>
+        <w:rPr>
+          <w:lang w:eastAsia="it-IT"/>
+        </w:rPr>
+        <w:t>Scholar</w:t>
+      </w:r>
+      <w:proofErr w:type="spellEnd"/>
+      <w:r>
+        <w:rPr>
+          <w:lang w:eastAsia="it-IT"/>
+        </w:rPr>
+        <w:t xml:space="preserve"> sono collegati tra loro mediante </w:t>
+      </w:r>
+      <w:r>
+        <w:rPr>
+          <w:lang w:eastAsia="it-IT"/>
+        </w:rPr>
+        <w:t>un arco diretto che rappresenta la relazione di citazione</w:t>
+      </w:r>
+      <w:r>
+        <w:rPr>
+          <w:lang w:eastAsia="it-IT"/>
+        </w:rPr>
+        <w:t xml:space="preserve">; quelli di </w:t>
+      </w:r>
+      <w:proofErr w:type="spellStart"/>
+      <w:r>
+        <w:rPr>
+          <w:lang w:eastAsia="it-IT"/>
+        </w:rPr>
+        <w:t>Academic</w:t>
+      </w:r>
+      <w:proofErr w:type="spellEnd"/>
+      <w:r>
+        <w:rPr>
+          <w:lang w:eastAsia="it-IT"/>
+        </w:rPr>
+        <w:t xml:space="preserve"> possono avere due tipologie di arco diretto: la prima rappresenta sempre una relazione di citazione, la seconda invece</w:t>
+      </w:r>
+      <w:r>
+        <w:rPr>
+          <w:lang w:eastAsia="it-IT"/>
+        </w:rPr>
+        <w:t xml:space="preserve"> li collega ai relativi campi di studio (nodi).</w:t>
+      </w:r>
+      <w:r>
+        <w:rPr>
+          <w:lang w:eastAsia="it-IT"/>
+        </w:rPr>
+        <w:t xml:space="preserve"> Nelle proprietà dei nodi saranno inseriti i metadati relativi a ogni articolo, fatta eccezione per gli autori che saranno dei nodi legati agli articoli pubblicati da degli archi appositi.</w:t>
+      </w:r>
+    </w:p>
+    <w:p>
+      <w:pPr>
+        <w:rPr>
+          <w:lang w:eastAsia="it-IT"/>
+        </w:rPr>
+      </w:pPr>
+      <w:r>
+        <w:rPr>
+          <w:lang w:eastAsia="it-IT"/>
+        </w:rPr>
+        <w:t xml:space="preserve">///////// inserire immagine di 2 nodi </w:t>
+      </w:r>
+      <w:proofErr w:type="spellStart"/>
+      <w:r>
+        <w:rPr>
+          <w:lang w:eastAsia="it-IT"/>
+        </w:rPr>
+        <w:t>scholar</w:t>
+      </w:r>
+      <w:proofErr w:type="spellEnd"/>
+      <w:r>
+        <w:rPr>
+          <w:lang w:eastAsia="it-IT"/>
+        </w:rPr>
+        <w:t>, 2 nodi ma con campi</w:t>
+      </w:r>
+      <w:r>
+        <w:rPr>
+          <w:lang w:eastAsia="it-IT"/>
+        </w:rPr>
+        <w:t xml:space="preserve"> e degli autori</w:t>
+      </w:r>
+      <w:r>
+        <w:rPr>
+          <w:lang w:eastAsia="it-IT"/>
+        </w:rPr>
+        <w:t xml:space="preserve"> ///////////</w:t>
+      </w:r>
     </w:p>
     <w:p>
       <w:pPr>
@@ -10377,20 +11014,313 @@
           <w:numId w:val="0"/>
         </w:numPr>
         <w:ind w:left="720" w:hanging="720"/>
-      </w:pPr>
-      <w:bookmarkStart w:id="148" w:name="_Toc4425380"/>
-      <w:r>
-        <w:t>3.2.2 Esplorazione in profondità (</w:t>
-      </w:r>
-      <w:proofErr w:type="spellStart"/>
-      <w:r>
-        <w:t>everFirst</w:t>
-      </w:r>
-      <w:proofErr w:type="spellEnd"/>
-      <w:r>
-        <w:t>)</w:t>
-      </w:r>
-      <w:bookmarkEnd w:id="148"/>
+        <w:rPr>
+          <w:lang w:eastAsia="it-IT"/>
+        </w:rPr>
+      </w:pPr>
+      <w:r>
+        <w:rPr>
+          <w:lang w:eastAsia="it-IT"/>
+        </w:rPr>
+        <w:t>3.2.2 Funzionalità</w:t>
+      </w:r>
+    </w:p>
+    <w:p>
+      <w:pPr>
+        <w:rPr>
+          <w:lang w:eastAsia="it-IT"/>
+        </w:rPr>
+      </w:pPr>
+      <w:r>
+        <w:rPr>
+          <w:lang w:eastAsia="it-IT"/>
+        </w:rPr>
+        <w:t xml:space="preserve">Questo modulo fornisce le funzionalità necessarie per gestire, tramite query scritte in linguaggio </w:t>
+      </w:r>
+      <w:proofErr w:type="spellStart"/>
+      <w:r>
+        <w:rPr>
+          <w:lang w:eastAsia="it-IT"/>
+        </w:rPr>
+        <w:t>Cypher</w:t>
+      </w:r>
+      <w:proofErr w:type="spellEnd"/>
+      <w:r>
+        <w:rPr>
+          <w:lang w:eastAsia="it-IT"/>
+        </w:rPr>
+        <w:t>, il flusso di dati diretto e proveniente dal database. Alcune delle sue funzioni di base permettono di: aprire una connessione verso il database e successivamente di chiuderla in sicurezza, permette di cancellare tutti i dati presenti</w:t>
+      </w:r>
+      <w:r>
+        <w:rPr>
+          <w:lang w:eastAsia="it-IT"/>
+        </w:rPr>
+        <w:t xml:space="preserve"> o solo quelli relativi a una specifica ricerca dove </w:t>
+      </w:r>
+      <w:r>
+        <w:rPr>
+          <w:lang w:eastAsia="it-IT"/>
+        </w:rPr>
+        <w:t>per ricerca si intende tutto il processo che, partendo da un documento iniziale, porta ad esplorare quelli che lo citano e sceglierne alcuni in base a uno specifico criterio; per ciascuno di essi si ripeterà il processo di esplorazione fino al raggiungimento di una qualche soglia</w:t>
+      </w:r>
+      <w:r>
+        <w:rPr>
+          <w:lang w:eastAsia="it-IT"/>
+        </w:rPr>
+        <w:t>.</w:t>
+      </w:r>
+      <w:r>
+        <w:rPr>
+          <w:lang w:eastAsia="it-IT"/>
+        </w:rPr>
+        <w:t xml:space="preserve"> </w:t>
+      </w:r>
+      <w:proofErr w:type="gramStart"/>
+      <w:r>
+        <w:rPr>
+          <w:lang w:eastAsia="it-IT"/>
+        </w:rPr>
+        <w:t>E’</w:t>
+      </w:r>
+      <w:proofErr w:type="gramEnd"/>
+      <w:r>
+        <w:rPr>
+          <w:lang w:eastAsia="it-IT"/>
+        </w:rPr>
+        <w:t xml:space="preserve"> presente anche la possibilità di aprire una pool di connessioni verso il database così da poter realizzare la concorrenza.</w:t>
+      </w:r>
+    </w:p>
+    <w:p>
+      <w:pPr>
+        <w:rPr>
+          <w:lang w:eastAsia="it-IT"/>
+        </w:rPr>
+      </w:pPr>
+      <w:r>
+        <w:rPr>
+          <w:lang w:eastAsia="it-IT"/>
+        </w:rPr>
+        <w:t>Una delle funzionalità principali</w:t>
+      </w:r>
+      <w:r>
+        <w:rPr>
+          <w:lang w:eastAsia="it-IT"/>
+        </w:rPr>
+        <w:t xml:space="preserve"> permette di ricavare/stampare a video la classifica dei campi ordinata per numero di occorrenze</w:t>
+      </w:r>
+      <w:r>
+        <w:rPr>
+          <w:lang w:eastAsia="it-IT"/>
+        </w:rPr>
+        <w:t xml:space="preserve">; è possibile stampare la classifica per intero (scelta sconsigliata dal momento che in un singolo grafo di ricerca possono comparire anche 300 </w:t>
+      </w:r>
+      <w:proofErr w:type="spellStart"/>
+      <w:r>
+        <w:rPr>
+          <w:i/>
+          <w:lang w:eastAsia="it-IT"/>
+        </w:rPr>
+        <w:t>topic</w:t>
+      </w:r>
+      <w:proofErr w:type="spellEnd"/>
+      <w:r>
+        <w:rPr>
+          <w:lang w:eastAsia="it-IT"/>
+        </w:rPr>
+        <w:t xml:space="preserve">) o solo una top. Il conteggio del numero di occorrenze di un </w:t>
+      </w:r>
+      <w:proofErr w:type="spellStart"/>
+      <w:r>
+        <w:t>topic</w:t>
+      </w:r>
+      <w:proofErr w:type="spellEnd"/>
+      <w:r>
+        <w:t xml:space="preserve"> </w:t>
+      </w:r>
+      <w:r>
+        <w:t>è</w:t>
+      </w:r>
+      <w:r>
+        <w:rPr>
+          <w:lang w:eastAsia="it-IT"/>
+        </w:rPr>
+        <w:t xml:space="preserve"> dato dal numero di archi che lo collegano ogni articolo distinto, per questo motivo è possibile calcolarla solo per una singola ricerca: perché lo stesso articolo (e quindi le sue relazioni) si possono ripetere nell’arco di più esplorazioni.</w:t>
+      </w:r>
+    </w:p>
+    <w:p>
+      <w:pPr>
+        <w:rPr>
+          <w:lang w:eastAsia="it-IT"/>
+        </w:rPr>
+      </w:pPr>
+      <w:r>
+        <w:rPr>
+          <w:lang w:eastAsia="it-IT"/>
+        </w:rPr>
+        <w:t>//// immagine di una classifica da terminale /////</w:t>
+      </w:r>
+    </w:p>
+    <w:p>
+      <w:pPr>
+        <w:rPr>
+          <w:lang w:eastAsia="it-IT"/>
+        </w:rPr>
+      </w:pPr>
+      <w:r>
+        <w:rPr>
+          <w:lang w:eastAsia="it-IT"/>
+        </w:rPr>
+        <w:lastRenderedPageBreak/>
+        <w:t>L’aggiunta di una pubblicazione al database avviene in modo diverso in base al motore di ricerca da cui proviene, dal momento che i metadati raccolti sono diversi. Diverse saranno anche le relazioni che si andranno a creare tra i nodi</w:t>
+      </w:r>
+      <w:r>
+        <w:rPr>
+          <w:lang w:eastAsia="it-IT"/>
+        </w:rPr>
+        <w:t xml:space="preserve">: in entrambi i casi sarà presente un arco che rappresenta la citazione ma solo per </w:t>
+      </w:r>
+      <w:proofErr w:type="spellStart"/>
+      <w:r>
+        <w:rPr>
+          <w:lang w:eastAsia="it-IT"/>
+        </w:rPr>
+        <w:t>Academic</w:t>
+      </w:r>
+      <w:proofErr w:type="spellEnd"/>
+      <w:r>
+        <w:rPr>
+          <w:lang w:eastAsia="it-IT"/>
+        </w:rPr>
+        <w:t xml:space="preserve"> si avranno i campi di studio. In entrambi casi verranno aggiunti gli autori come nodi a sé stanti e non come proprietà; nodi che saranno collegati agli articoli tramite apposite relazioni.</w:t>
+      </w:r>
+    </w:p>
+    <w:p>
+      <w:pPr>
+        <w:pStyle w:val="Titolo2"/>
+        <w:numPr>
+          <w:ilvl w:val="0"/>
+          <w:numId w:val="0"/>
+        </w:numPr>
+        <w:ind w:left="576" w:hanging="576"/>
+      </w:pPr>
+      <w:r>
+        <w:t>3.3 Web Driver</w:t>
+      </w:r>
+    </w:p>
+    <w:p>
+      <w:r>
+        <w:t xml:space="preserve">Questo modulo fornisce principalmente due funzionalità: avviare il web driver in modo corretto e raccogliere i metadati dai siti web. Nella fase di avvio, oltre </w:t>
+      </w:r>
+      <w:r>
+        <w:t>al browser (Firefox) e ai driver necessari (</w:t>
+      </w:r>
+      <w:proofErr w:type="spellStart"/>
+      <w:r>
+        <w:t>geckodriver</w:t>
+      </w:r>
+      <w:proofErr w:type="spellEnd"/>
+      <w:r>
+        <w:t>), sono stati impostati dei valori di default di attesa per il caricamento di una pagina; questi valori indicano quanto tempo aspettare al massimo prima che tutti gli elementi della pagina si siano caricati. Nel prossimo capitolo verranno discussi più nel dettaglio.</w:t>
+      </w:r>
+    </w:p>
+    <w:p>
+      <w:r>
+        <w:t xml:space="preserve">La raccolta delle informazioni su una singola pubblicazione avverrà in modo diverso, in quanto cambiano i metadati presenti sul </w:t>
+      </w:r>
+      <w:proofErr w:type="spellStart"/>
+      <w:r>
+        <w:t>search</w:t>
+      </w:r>
+      <w:proofErr w:type="spellEnd"/>
+      <w:r>
+        <w:t xml:space="preserve"> </w:t>
+      </w:r>
+      <w:proofErr w:type="spellStart"/>
+      <w:r>
+        <w:t>engine</w:t>
+      </w:r>
+      <w:proofErr w:type="spellEnd"/>
+      <w:r>
+        <w:t xml:space="preserve">; in particolare su </w:t>
+      </w:r>
+      <w:proofErr w:type="spellStart"/>
+      <w:r>
+        <w:t>Academic</w:t>
+      </w:r>
+      <w:proofErr w:type="spellEnd"/>
+      <w:r>
+        <w:t xml:space="preserve"> questa collezione sarà molto più lenta in quanto le informazioni sono contenute nelle singole pagine degli articoli</w:t>
+      </w:r>
+      <w:r>
+        <w:t xml:space="preserve"> che è quindi necessario visitare singolarmente (</w:t>
+      </w:r>
+      <w:r>
+        <w:rPr>
+          <w:color w:val="FF0000"/>
+        </w:rPr>
+        <w:t>questo più alto numero di richieste tende ad aumentare i tempi di risposta da parte di Microsoft e porta ad intervalli di attesa più lunghi</w:t>
+      </w:r>
+      <w:r>
+        <w:rPr>
+          <w:color w:val="FF0000"/>
+        </w:rPr>
+        <w:t xml:space="preserve"> (4) ricorda anche di parlare delle funzioni di attesa all’inizio di </w:t>
+      </w:r>
+      <w:proofErr w:type="spellStart"/>
+      <w:r>
+        <w:rPr>
+          <w:color w:val="FF0000"/>
+        </w:rPr>
+        <w:t>info_docMA</w:t>
+      </w:r>
+      <w:proofErr w:type="spellEnd"/>
+      <w:r>
+        <w:t xml:space="preserve">). Invece su </w:t>
+      </w:r>
+      <w:proofErr w:type="spellStart"/>
+      <w:r>
+        <w:t>Scholar</w:t>
+      </w:r>
+      <w:proofErr w:type="spellEnd"/>
+      <w:r>
+        <w:t xml:space="preserve"> tutti i metadati sono già presenti nella pagina dei risultati. Sono disponibili diversi modelli di comportamento per la raccolta dei documenti citanti, di base tutti iniziano dalla pagina del motore di ricerca che contiene questi documenti</w:t>
+      </w:r>
+      <w:r>
+        <w:t xml:space="preserve">, ciò che li differenzia è la condizione di stop. Condizione che dipende dalle funzionalità descritte nel capitolo 3.4 ma che si possono riassumere in: raggiungere un numero massimo di documenti collezionabili oppure tramite due tipi di soglie. Entrambe le soglie lavorano sul numero di citazioni: la più semplice imposta un </w:t>
+      </w:r>
+      <w:proofErr w:type="spellStart"/>
+      <w:r>
+        <w:t>threshold</w:t>
+      </w:r>
+      <w:proofErr w:type="spellEnd"/>
+      <w:r>
+        <w:t xml:space="preserve"> minimo così che la ricerca si ferma quando incontro un articolo che scende sotto la soglia; nel secondo caso viene preso il numero di citazioni massimo tra gli articoli recenti e si </w:t>
+      </w:r>
+      <w:r>
+        <w:t>imposta una soglia minima basta su una percentuale di questo valore (sono presenti delle osservazioni su questi parametri nel capitolo successivo)</w:t>
+      </w:r>
+      <w:r>
+        <w:t>. In entrambi i casi i documenti vengono ordinati per numero di citazioni decrescente così da ottimizzare la ricerca.</w:t>
+      </w:r>
+    </w:p>
+    <w:p>
+      <w:r>
+        <w:t>Ultima funzionalità di rilievo è la ricerca del documento da cui far partire la ricerca; che può avvenire in due modi: l’utente può decidere il documento passando l’indirizzo della sua pagina (Microsoft) o l’indirizzo della pagina di articoli che citano quello che gli interessa (Google, in questo caso le informazioni sull’articolo iniziale dovranno essere inserite manualmente). In alternativa è possibile impostare delle parole chiave che verranno cercate sul motore di ricerca specificato, il primo articolo a comparire tra i risultati sarà quello iniziale.</w:t>
+      </w:r>
+    </w:p>
+    <w:p>
+      <w:pPr>
+        <w:pStyle w:val="Titolo2"/>
+        <w:numPr>
+          <w:ilvl w:val="0"/>
+          <w:numId w:val="0"/>
+        </w:numPr>
+        <w:ind w:left="576" w:hanging="576"/>
+      </w:pPr>
+      <w:r>
+        <w:lastRenderedPageBreak/>
+        <w:t>3.4 Funzionalità Principali</w:t>
+      </w:r>
     </w:p>
     <w:p>
       <w:pPr>
@@ -10401,7 +11331,7 @@
         </w:numPr>
         <w:ind w:left="720" w:hanging="720"/>
       </w:pPr>
-      <w:bookmarkStart w:id="149" w:name="_Toc4425381"/>
+      <w:bookmarkStart w:id="144" w:name="_Toc4425381"/>
       <w:r>
         <w:t>3.2.3 Esplorazione in parallelo (</w:t>
       </w:r>
@@ -10413,7 +11343,7 @@
       <w:r>
         <w:t>)</w:t>
       </w:r>
-      <w:bookmarkEnd w:id="149"/>
+      <w:bookmarkEnd w:id="144"/>
     </w:p>
     <w:p>
       <w:pPr>
@@ -10428,161 +11358,16 @@
         <w:t>3.2.3.1 Multitasking in Go</w:t>
       </w:r>
     </w:p>
-    <w:p/>
-    <w:p/>
-    <w:p>
-      <w:pPr>
-        <w:pStyle w:val="Titolo2"/>
-        <w:numPr>
-          <w:ilvl w:val="0"/>
-          <w:numId w:val="0"/>
-        </w:numPr>
-        <w:ind w:left="576" w:hanging="576"/>
-      </w:pPr>
-      <w:bookmarkStart w:id="150" w:name="_Toc4425382"/>
-      <w:r>
-        <w:t>3.3 Ricerca su Microsoft Academic</w:t>
-      </w:r>
-      <w:bookmarkEnd w:id="150"/>
-    </w:p>
-    <w:p/>
-    <w:p>
-      <w:pPr>
-        <w:pStyle w:val="Titolo2"/>
-        <w:numPr>
-          <w:ilvl w:val="0"/>
-          <w:numId w:val="0"/>
-        </w:numPr>
-        <w:ind w:left="576" w:hanging="576"/>
-      </w:pPr>
-      <w:bookmarkStart w:id="151" w:name="_Toc4425383"/>
-      <w:r>
-        <w:t xml:space="preserve">3.4 </w:t>
-      </w:r>
-      <w:r>
-        <w:t>Prer</w:t>
-      </w:r>
-      <w:r>
-        <w:t>equisiti</w:t>
-      </w:r>
-      <w:bookmarkEnd w:id="151"/>
-    </w:p>
-    <w:p>
-      <w:r>
-        <w:t xml:space="preserve">Il codice è stato sviluppato su </w:t>
-      </w:r>
-      <w:proofErr w:type="spellStart"/>
-      <w:r>
-        <w:t>Debian</w:t>
-      </w:r>
-      <w:proofErr w:type="spellEnd"/>
-      <w:r>
-        <w:t xml:space="preserve"> 9 ed è compatibile con tutte le distribuzioni Linux. Per poter eseguire il programma è necessario avere java 8 come default e il pacchetto “</w:t>
-      </w:r>
-      <w:proofErr w:type="spellStart"/>
-      <w:r>
-        <w:t>xvfb</w:t>
-      </w:r>
-      <w:proofErr w:type="spellEnd"/>
-      <w:r>
-        <w:t>”</w:t>
-      </w:r>
-      <w:r>
-        <w:t xml:space="preserve"> </w:t>
-      </w:r>
-      <w:sdt>
-        <w:sdtPr>
-          <w:id w:val="1087032877"/>
-          <w:citation/>
-        </w:sdtPr>
-        <w:sdtContent>
-          <w:r>
-            <w:fldChar w:fldCharType="begin"/>
-          </w:r>
-          <w:r>
-            <w:instrText xml:space="preserve"> CITATION Xvf \l 1040 </w:instrText>
-          </w:r>
-          <w:r>
-            <w:fldChar w:fldCharType="separate"/>
-          </w:r>
-          <w:r>
-            <w:rPr>
-              <w:noProof/>
-            </w:rPr>
-            <w:t>[19]</w:t>
-          </w:r>
-          <w:r>
-            <w:fldChar w:fldCharType="end"/>
-          </w:r>
-        </w:sdtContent>
-      </w:sdt>
-      <w:r>
-        <w:t xml:space="preserve"> che fornisce un server X, che può essere eseguito su sistemi senza schermo e senza dispositivi fisici di input; questo pacchetto emula un </w:t>
-      </w:r>
-      <w:proofErr w:type="spellStart"/>
-      <w:r>
-        <w:t>framebuffer</w:t>
-      </w:r>
-      <w:proofErr w:type="spellEnd"/>
-      <w:r>
-        <w:t xml:space="preserve"> muto usando la memoria virtuale. </w:t>
-      </w:r>
-      <w:r>
-        <w:t>Queste due dipendenze sono necessarie a Selenium.</w:t>
-      </w:r>
-    </w:p>
-    <w:p>
-      <w:r>
-        <w:t>È anche necessario avere l’ambiente di Go installato; con tutte le librerie base e le variabili d’ambiente settate in modo corretto (GOPATH e GOBIN).</w:t>
-      </w:r>
-      <w:sdt>
-        <w:sdtPr>
-          <w:id w:val="-1679040017"/>
-          <w:citation/>
-        </w:sdtPr>
-        <w:sdtContent>
-          <w:r>
-            <w:fldChar w:fldCharType="begin"/>
-          </w:r>
-          <w:r>
-            <w:instrText xml:space="preserve"> CITATION GoI \l 1040 </w:instrText>
-          </w:r>
-          <w:r>
-            <w:fldChar w:fldCharType="separate"/>
-          </w:r>
-          <w:r>
-            <w:rPr>
-              <w:noProof/>
-            </w:rPr>
-            <w:t xml:space="preserve"> </w:t>
-          </w:r>
-          <w:r>
-            <w:rPr>
-              <w:noProof/>
-            </w:rPr>
-            <w:t>[19]</w:t>
-          </w:r>
-          <w:r>
-            <w:fldChar w:fldCharType="end"/>
-          </w:r>
-        </w:sdtContent>
-      </w:sdt>
-    </w:p>
-    <w:p>
-      <w:r>
-        <w:lastRenderedPageBreak/>
-        <w:t xml:space="preserve">Dal momento che il codice è disponibile solo su </w:t>
-      </w:r>
-      <w:proofErr w:type="spellStart"/>
-      <w:r>
-        <w:t>Github</w:t>
-      </w:r>
-      <w:proofErr w:type="spellEnd"/>
-      <w:r>
-        <w:t>, è necessario avere il comando sul terminale o l’applicazione desktop installata.</w:t>
-      </w:r>
-    </w:p>
-    <w:p/>
+    <w:p>
+      <w:r>
+        <w:t>3.4. grafo temporale</w:t>
+      </w:r>
+    </w:p>
+    <w:p>
+      <w:r>
+        <w:t>3.5 lista autori</w:t>
+      </w:r>
+    </w:p>
     <w:p/>
     <w:p>
       <w:pPr>
@@ -10859,6 +11644,7 @@
           <w:rFonts w:cs="Times New Roman"/>
           <w:szCs w:val="24"/>
         </w:rPr>
+        <w:lastRenderedPageBreak/>
         <w:t>Trovare gli articoli principali che contribuiscono allo “stato dell’arte” di un argomento di ricerca.</w:t>
       </w:r>
     </w:p>
@@ -10898,7 +11684,6 @@
           <w:rFonts w:cs="Times New Roman"/>
           <w:szCs w:val="24"/>
         </w:rPr>
-        <w:lastRenderedPageBreak/>
         <w:t>Approccio: Cerco delle parole chiave, trovo degli articoli e gli leggo, cerco sia tra quelli più rilevanti che tra quelli più recenti.</w:t>
       </w:r>
     </w:p>
@@ -11163,6 +11948,7 @@
           <w:rFonts w:cs="Times New Roman"/>
           <w:szCs w:val="24"/>
         </w:rPr>
+        <w:lastRenderedPageBreak/>
         <w:t>Pb: GS non permette di ordinare i risultati per numero di citazioni, sarebbe quindi necessario controllarli tutti per trovare il max.</w:t>
       </w:r>
     </w:p>
@@ -11314,52 +12100,93 @@
     </w:p>
     <w:p>
       <w:pPr>
+        <w:pStyle w:val="Titolo1"/>
+        <w:numPr>
+          <w:ilvl w:val="0"/>
+          <w:numId w:val="9"/>
+        </w:numPr>
+      </w:pPr>
+      <w:r>
+        <w:t>Risultati Sperimentali</w:t>
+      </w:r>
+    </w:p>
+    <w:p>
+      <w:pPr>
+        <w:rPr>
+          <w:lang w:eastAsia="it-IT"/>
+        </w:rPr>
+      </w:pPr>
+      <w:r>
+        <w:rPr>
+          <w:lang w:eastAsia="it-IT"/>
+        </w:rPr>
+        <w:t xml:space="preserve">Parla dei tempi di attesa per il caricamento di una pagina: valori impostati come default, osservazioni sperimentali, elementi di casualità per fregare </w:t>
+      </w:r>
+      <w:proofErr w:type="spellStart"/>
+      <w:r>
+        <w:rPr>
+          <w:lang w:eastAsia="it-IT"/>
+        </w:rPr>
+        <w:t>google</w:t>
+      </w:r>
+      <w:proofErr w:type="spellEnd"/>
+      <w:r>
+        <w:rPr>
+          <w:lang w:eastAsia="it-IT"/>
+        </w:rPr>
+        <w:t xml:space="preserve"> (ma rallenta ma non blocca, non ho ancora capito come evitarlo)</w:t>
+      </w:r>
+      <w:r>
+        <w:rPr>
+          <w:lang w:eastAsia="it-IT"/>
+        </w:rPr>
+        <w:t>. Su ma non mi blocca ma rallenta molto</w:t>
+      </w:r>
+    </w:p>
+    <w:p>
+      <w:pPr>
+        <w:rPr>
+          <w:lang w:eastAsia="it-IT"/>
+        </w:rPr>
+      </w:pPr>
+    </w:p>
+    <w:p>
+      <w:pPr>
+        <w:pStyle w:val="Titolo1"/>
+        <w:numPr>
+          <w:ilvl w:val="0"/>
+          <w:numId w:val="0"/>
+        </w:numPr>
+        <w:ind w:left="432" w:hanging="432"/>
+      </w:pPr>
+      <w:r>
+        <w:t xml:space="preserve">5 </w:t>
+      </w:r>
+      <w:r>
+        <w:t>Sviluppi futuri</w:t>
+      </w:r>
+    </w:p>
+    <w:p>
+      <w:pPr>
         <w:spacing w:line="276" w:lineRule="auto"/>
         <w:rPr>
           <w:rFonts w:cs="Times New Roman"/>
           <w:szCs w:val="24"/>
         </w:rPr>
       </w:pPr>
+      <w:r>
+        <w:rPr>
+          <w:rFonts w:cs="Times New Roman"/>
+          <w:szCs w:val="24"/>
+        </w:rPr>
+        <w:t>Incrociare i risultati dei documenti rilevanti tra Google Scholar e Microsoft Academic, confrontando i titoli degli articoli in modo intelligente (perché a volte i titoli differiscono tra i due motori di ricerca). Una soluzione potrebbe essere confrontare anche gli autori (che però non sono completamente presenti su Scholar) e la data (che non riesco a ricavare da Academic). Come ulteriore problema le date sono spesso diverse tra i due e lo stesso articolo è presente più volte con date diverse.</w:t>
+      </w:r>
     </w:p>
     <w:p>
       <w:pPr>
         <w:spacing w:line="276" w:lineRule="auto"/>
         <w:rPr>
           <w:rFonts w:cs="Times New Roman"/>
-          <w:sz w:val="38"/>
-          <w:szCs w:val="38"/>
-        </w:rPr>
-      </w:pPr>
-      <w:r>
-        <w:rPr>
-          <w:rFonts w:cs="Times New Roman"/>
-          <w:sz w:val="38"/>
-          <w:szCs w:val="38"/>
-        </w:rPr>
-        <w:t>Sviluppi futuri</w:t>
-      </w:r>
-    </w:p>
-    <w:p>
-      <w:pPr>
-        <w:spacing w:line="276" w:lineRule="auto"/>
-        <w:rPr>
-          <w:rFonts w:cs="Times New Roman"/>
-          <w:szCs w:val="24"/>
-        </w:rPr>
-      </w:pPr>
-      <w:r>
-        <w:rPr>
-          <w:rFonts w:cs="Times New Roman"/>
-          <w:szCs w:val="24"/>
-        </w:rPr>
-        <w:t>Incrociare i risultati dei documenti rilevanti tra Google Scholar e Microsoft Academic, confrontando i titoli degli articoli in modo intelligente (perché a volte i titoli differiscono tra i due motori di ricerca). Una soluzione potrebbe essere confrontare anche gli autori (che però non sono completamente presenti su Scholar) e la data (che non riesco a ricavare da Academic). Come ulteriore problema le date sono spesso diverse tra i due e lo stesso articolo è presente più volte con date diverse.</w:t>
-      </w:r>
-    </w:p>
-    <w:p>
-      <w:pPr>
-        <w:spacing w:line="276" w:lineRule="auto"/>
-        <w:rPr>
-          <w:rFonts w:cs="Times New Roman"/>
           <w:szCs w:val="24"/>
         </w:rPr>
       </w:pPr>
@@ -11376,6 +12203,19 @@
           <w:szCs w:val="24"/>
         </w:rPr>
         <w:t xml:space="preserve"> e l’abstract.</w:t>
+      </w:r>
+    </w:p>
+    <w:p>
+      <w:pPr>
+        <w:pStyle w:val="Titolo1"/>
+        <w:numPr>
+          <w:ilvl w:val="0"/>
+          <w:numId w:val="0"/>
+        </w:numPr>
+        <w:ind w:left="432" w:hanging="432"/>
+      </w:pPr>
+      <w:r>
+        <w:t>6 Conclusioni</w:t>
       </w:r>
     </w:p>
     <w:p>
@@ -11384,12 +12224,12 @@
           <w:rFonts w:cs="Times New Roman"/>
           <w:sz w:val="52"/>
           <w:szCs w:val="52"/>
-          <w:u w:val="single"/>
-        </w:rPr>
-      </w:pPr>
-    </w:p>
-    <w:p>
-      <w:pPr>
+        </w:rPr>
+      </w:pPr>
+    </w:p>
+    <w:p>
+      <w:pPr>
+        <w:spacing w:line="276" w:lineRule="auto"/>
         <w:rPr>
           <w:rFonts w:cs="Times New Roman"/>
           <w:sz w:val="52"/>
@@ -11397,17 +12237,7 @@
         </w:rPr>
       </w:pPr>
     </w:p>
-    <w:p>
-      <w:pPr>
-        <w:spacing w:line="276" w:lineRule="auto"/>
-        <w:rPr>
-          <w:rFonts w:cs="Times New Roman"/>
-          <w:sz w:val="52"/>
-          <w:szCs w:val="52"/>
-        </w:rPr>
-      </w:pPr>
-    </w:p>
-    <w:bookmarkStart w:id="152" w:name="_Toc4425384" w:displacedByCustomXml="next"/>
+    <w:bookmarkStart w:id="145" w:name="_Toc4425384" w:displacedByCustomXml="next"/>
     <w:sdt>
       <w:sdtPr>
         <w:rPr>
@@ -11431,13 +12261,16 @@
         </w:rPr>
       </w:sdtEndPr>
       <w:sdtContent>
+        <w:bookmarkStart w:id="146" w:name="_GoBack" w:displacedByCustomXml="prev"/>
+        <w:bookmarkEnd w:id="146" w:displacedByCustomXml="prev"/>
         <w:p>
           <w:pPr>
             <w:pStyle w:val="Titolo1"/>
             <w:numPr>
               <w:ilvl w:val="0"/>
-              <w:numId w:val="10"/>
+              <w:numId w:val="0"/>
             </w:numPr>
+            <w:ind w:left="432" w:hanging="432"/>
           </w:pPr>
           <w:r>
             <w:rPr>
@@ -11446,7 +12279,7 @@
             </w:rPr>
             <w:t>Bibliografia</w:t>
           </w:r>
-          <w:bookmarkEnd w:id="152"/>
+          <w:bookmarkEnd w:id="145"/>
           <w:r>
             <w:t xml:space="preserve"> </w:t>
           </w:r>
@@ -11660,7 +12493,6 @@
                       <w:rPr>
                         <w:noProof/>
                       </w:rPr>
-                      <w:lastRenderedPageBreak/>
                       <w:t xml:space="preserve">[4] </w:t>
                     </w:r>
                   </w:p>
@@ -12187,6 +13019,7 @@
                       <w:rPr>
                         <w:noProof/>
                       </w:rPr>
+                      <w:lastRenderedPageBreak/>
                       <w:t xml:space="preserve">[15] </w:t>
                     </w:r>
                   </w:p>
@@ -12786,6 +13619,119 @@
     </w:lvl>
   </w:abstractNum>
   <w:abstractNum w:abstractNumId="2" w15:restartNumberingAfterBreak="0">
+    <w:nsid w:val="1C7F6FC4"/>
+    <w:multiLevelType w:val="multilevel"/>
+    <w:tmpl w:val="F01E6C18"/>
+    <w:lvl w:ilvl="0">
+      <w:start w:val="3"/>
+      <w:numFmt w:val="decimal"/>
+      <w:lvlText w:val="%1"/>
+      <w:lvlJc w:val="left"/>
+      <w:pPr>
+        <w:ind w:left="480" w:hanging="480"/>
+      </w:pPr>
+      <w:rPr>
+        <w:rFonts w:hint="default"/>
+      </w:rPr>
+    </w:lvl>
+    <w:lvl w:ilvl="1">
+      <w:start w:val="2"/>
+      <w:numFmt w:val="decimal"/>
+      <w:lvlText w:val="%1.%2"/>
+      <w:lvlJc w:val="left"/>
+      <w:pPr>
+        <w:ind w:left="720" w:hanging="720"/>
+      </w:pPr>
+      <w:rPr>
+        <w:rFonts w:hint="default"/>
+      </w:rPr>
+    </w:lvl>
+    <w:lvl w:ilvl="2">
+      <w:start w:val="1"/>
+      <w:numFmt w:val="decimal"/>
+      <w:lvlText w:val="%1.%2.%3"/>
+      <w:lvlJc w:val="left"/>
+      <w:pPr>
+        <w:ind w:left="1080" w:hanging="1080"/>
+      </w:pPr>
+      <w:rPr>
+        <w:rFonts w:hint="default"/>
+      </w:rPr>
+    </w:lvl>
+    <w:lvl w:ilvl="3">
+      <w:start w:val="1"/>
+      <w:numFmt w:val="decimal"/>
+      <w:lvlText w:val="%1.%2.%3.%4"/>
+      <w:lvlJc w:val="left"/>
+      <w:pPr>
+        <w:ind w:left="1080" w:hanging="1080"/>
+      </w:pPr>
+      <w:rPr>
+        <w:rFonts w:hint="default"/>
+      </w:rPr>
+    </w:lvl>
+    <w:lvl w:ilvl="4">
+      <w:start w:val="1"/>
+      <w:numFmt w:val="decimal"/>
+      <w:lvlText w:val="%1.%2.%3.%4.%5"/>
+      <w:lvlJc w:val="left"/>
+      <w:pPr>
+        <w:ind w:left="1440" w:hanging="1440"/>
+      </w:pPr>
+      <w:rPr>
+        <w:rFonts w:hint="default"/>
+      </w:rPr>
+    </w:lvl>
+    <w:lvl w:ilvl="5">
+      <w:start w:val="1"/>
+      <w:numFmt w:val="decimal"/>
+      <w:lvlText w:val="%1.%2.%3.%4.%5.%6"/>
+      <w:lvlJc w:val="left"/>
+      <w:pPr>
+        <w:ind w:left="1800" w:hanging="1800"/>
+      </w:pPr>
+      <w:rPr>
+        <w:rFonts w:hint="default"/>
+      </w:rPr>
+    </w:lvl>
+    <w:lvl w:ilvl="6">
+      <w:start w:val="1"/>
+      <w:numFmt w:val="decimal"/>
+      <w:lvlText w:val="%1.%2.%3.%4.%5.%6.%7"/>
+      <w:lvlJc w:val="left"/>
+      <w:pPr>
+        <w:ind w:left="2160" w:hanging="2160"/>
+      </w:pPr>
+      <w:rPr>
+        <w:rFonts w:hint="default"/>
+      </w:rPr>
+    </w:lvl>
+    <w:lvl w:ilvl="7">
+      <w:start w:val="1"/>
+      <w:numFmt w:val="decimal"/>
+      <w:lvlText w:val="%1.%2.%3.%4.%5.%6.%7.%8"/>
+      <w:lvlJc w:val="left"/>
+      <w:pPr>
+        <w:ind w:left="2520" w:hanging="2520"/>
+      </w:pPr>
+      <w:rPr>
+        <w:rFonts w:hint="default"/>
+      </w:rPr>
+    </w:lvl>
+    <w:lvl w:ilvl="8">
+      <w:start w:val="1"/>
+      <w:numFmt w:val="decimal"/>
+      <w:lvlText w:val="%1.%2.%3.%4.%5.%6.%7.%8.%9"/>
+      <w:lvlJc w:val="left"/>
+      <w:pPr>
+        <w:ind w:left="2520" w:hanging="2520"/>
+      </w:pPr>
+      <w:rPr>
+        <w:rFonts w:hint="default"/>
+      </w:rPr>
+    </w:lvl>
+  </w:abstractNum>
+  <w:abstractNum w:abstractNumId="3" w15:restartNumberingAfterBreak="0">
     <w:nsid w:val="1D393FD3"/>
     <w:multiLevelType w:val="hybridMultilevel"/>
     <w:tmpl w:val="75EA1510"/>
@@ -12898,7 +13844,7 @@
       </w:rPr>
     </w:lvl>
   </w:abstractNum>
-  <w:abstractNum w:abstractNumId="3" w15:restartNumberingAfterBreak="0">
+  <w:abstractNum w:abstractNumId="4" w15:restartNumberingAfterBreak="0">
     <w:nsid w:val="25E33748"/>
     <w:multiLevelType w:val="multilevel"/>
     <w:tmpl w:val="EC5E8C50"/>
@@ -13011,13 +13957,13 @@
       </w:rPr>
     </w:lvl>
   </w:abstractNum>
-  <w:abstractNum w:abstractNumId="4" w15:restartNumberingAfterBreak="0">
+  <w:abstractNum w:abstractNumId="5" w15:restartNumberingAfterBreak="0">
     <w:nsid w:val="2F5B7BDC"/>
     <w:multiLevelType w:val="multilevel"/>
     <w:tmpl w:val="0410001D"/>
     <w:numStyleLink w:val="tesisottocapitoli"/>
   </w:abstractNum>
-  <w:abstractNum w:abstractNumId="5" w15:restartNumberingAfterBreak="0">
+  <w:abstractNum w:abstractNumId="6" w15:restartNumberingAfterBreak="0">
     <w:nsid w:val="352C180B"/>
     <w:multiLevelType w:val="hybridMultilevel"/>
     <w:tmpl w:val="0E88FA16"/>
@@ -13130,7 +14076,7 @@
       </w:rPr>
     </w:lvl>
   </w:abstractNum>
-  <w:abstractNum w:abstractNumId="6" w15:restartNumberingAfterBreak="0">
+  <w:abstractNum w:abstractNumId="7" w15:restartNumberingAfterBreak="0">
     <w:nsid w:val="3D0075B2"/>
     <w:multiLevelType w:val="multilevel"/>
     <w:tmpl w:val="04100025"/>
@@ -13216,7 +14162,7 @@
       </w:pPr>
     </w:lvl>
   </w:abstractNum>
-  <w:abstractNum w:abstractNumId="7" w15:restartNumberingAfterBreak="0">
+  <w:abstractNum w:abstractNumId="8" w15:restartNumberingAfterBreak="0">
     <w:nsid w:val="43A438D6"/>
     <w:multiLevelType w:val="multilevel"/>
     <w:tmpl w:val="650AC5A4"/>
@@ -13329,7 +14275,7 @@
       </w:rPr>
     </w:lvl>
   </w:abstractNum>
-  <w:abstractNum w:abstractNumId="8" w15:restartNumberingAfterBreak="0">
+  <w:abstractNum w:abstractNumId="9" w15:restartNumberingAfterBreak="0">
     <w:nsid w:val="498D59A5"/>
     <w:multiLevelType w:val="multilevel"/>
     <w:tmpl w:val="0410001F"/>
@@ -13415,7 +14361,120 @@
       </w:pPr>
     </w:lvl>
   </w:abstractNum>
-  <w:abstractNum w:abstractNumId="9" w15:restartNumberingAfterBreak="0">
+  <w:abstractNum w:abstractNumId="10" w15:restartNumberingAfterBreak="0">
+    <w:nsid w:val="4D517414"/>
+    <w:multiLevelType w:val="multilevel"/>
+    <w:tmpl w:val="C5A61AC8"/>
+    <w:lvl w:ilvl="0">
+      <w:start w:val="3"/>
+      <w:numFmt w:val="decimal"/>
+      <w:lvlText w:val="%1"/>
+      <w:lvlJc w:val="left"/>
+      <w:pPr>
+        <w:ind w:left="480" w:hanging="480"/>
+      </w:pPr>
+      <w:rPr>
+        <w:rFonts w:hint="default"/>
+      </w:rPr>
+    </w:lvl>
+    <w:lvl w:ilvl="1">
+      <w:start w:val="2"/>
+      <w:numFmt w:val="decimal"/>
+      <w:lvlText w:val="%1.%2"/>
+      <w:lvlJc w:val="left"/>
+      <w:pPr>
+        <w:ind w:left="1296" w:hanging="720"/>
+      </w:pPr>
+      <w:rPr>
+        <w:rFonts w:hint="default"/>
+      </w:rPr>
+    </w:lvl>
+    <w:lvl w:ilvl="2">
+      <w:start w:val="1"/>
+      <w:numFmt w:val="decimal"/>
+      <w:lvlText w:val="%1.%2.%3"/>
+      <w:lvlJc w:val="left"/>
+      <w:pPr>
+        <w:ind w:left="2232" w:hanging="1080"/>
+      </w:pPr>
+      <w:rPr>
+        <w:rFonts w:hint="default"/>
+      </w:rPr>
+    </w:lvl>
+    <w:lvl w:ilvl="3">
+      <w:start w:val="1"/>
+      <w:numFmt w:val="decimal"/>
+      <w:lvlText w:val="%1.%2.%3.%4"/>
+      <w:lvlJc w:val="left"/>
+      <w:pPr>
+        <w:ind w:left="2808" w:hanging="1080"/>
+      </w:pPr>
+      <w:rPr>
+        <w:rFonts w:hint="default"/>
+      </w:rPr>
+    </w:lvl>
+    <w:lvl w:ilvl="4">
+      <w:start w:val="1"/>
+      <w:numFmt w:val="decimal"/>
+      <w:lvlText w:val="%1.%2.%3.%4.%5"/>
+      <w:lvlJc w:val="left"/>
+      <w:pPr>
+        <w:ind w:left="3744" w:hanging="1440"/>
+      </w:pPr>
+      <w:rPr>
+        <w:rFonts w:hint="default"/>
+      </w:rPr>
+    </w:lvl>
+    <w:lvl w:ilvl="5">
+      <w:start w:val="1"/>
+      <w:numFmt w:val="decimal"/>
+      <w:lvlText w:val="%1.%2.%3.%4.%5.%6"/>
+      <w:lvlJc w:val="left"/>
+      <w:pPr>
+        <w:ind w:left="4680" w:hanging="1800"/>
+      </w:pPr>
+      <w:rPr>
+        <w:rFonts w:hint="default"/>
+      </w:rPr>
+    </w:lvl>
+    <w:lvl w:ilvl="6">
+      <w:start w:val="1"/>
+      <w:numFmt w:val="decimal"/>
+      <w:lvlText w:val="%1.%2.%3.%4.%5.%6.%7"/>
+      <w:lvlJc w:val="left"/>
+      <w:pPr>
+        <w:ind w:left="5616" w:hanging="2160"/>
+      </w:pPr>
+      <w:rPr>
+        <w:rFonts w:hint="default"/>
+      </w:rPr>
+    </w:lvl>
+    <w:lvl w:ilvl="7">
+      <w:start w:val="1"/>
+      <w:numFmt w:val="decimal"/>
+      <w:lvlText w:val="%1.%2.%3.%4.%5.%6.%7.%8"/>
+      <w:lvlJc w:val="left"/>
+      <w:pPr>
+        <w:ind w:left="6552" w:hanging="2520"/>
+      </w:pPr>
+      <w:rPr>
+        <w:rFonts w:hint="default"/>
+      </w:rPr>
+    </w:lvl>
+    <w:lvl w:ilvl="8">
+      <w:start w:val="1"/>
+      <w:numFmt w:val="decimal"/>
+      <w:lvlText w:val="%1.%2.%3.%4.%5.%6.%7.%8.%9"/>
+      <w:lvlJc w:val="left"/>
+      <w:pPr>
+        <w:ind w:left="7128" w:hanging="2520"/>
+      </w:pPr>
+      <w:rPr>
+        <w:rFonts w:hint="default"/>
+      </w:rPr>
+    </w:lvl>
+  </w:abstractNum>
+  <w:abstractNum w:abstractNumId="11" w15:restartNumberingAfterBreak="0">
     <w:nsid w:val="4D631229"/>
     <w:multiLevelType w:val="hybridMultilevel"/>
     <w:tmpl w:val="C310BF74"/>
@@ -13528,7 +14587,7 @@
       </w:rPr>
     </w:lvl>
   </w:abstractNum>
-  <w:abstractNum w:abstractNumId="10" w15:restartNumberingAfterBreak="0">
+  <w:abstractNum w:abstractNumId="12" w15:restartNumberingAfterBreak="0">
     <w:nsid w:val="501B614B"/>
     <w:multiLevelType w:val="hybridMultilevel"/>
     <w:tmpl w:val="8A3C8D74"/>
@@ -13641,7 +14700,7 @@
       </w:rPr>
     </w:lvl>
   </w:abstractNum>
-  <w:abstractNum w:abstractNumId="11" w15:restartNumberingAfterBreak="0">
+  <w:abstractNum w:abstractNumId="13" w15:restartNumberingAfterBreak="0">
     <w:nsid w:val="5287434E"/>
     <w:multiLevelType w:val="multilevel"/>
     <w:tmpl w:val="0410001F"/>
@@ -13727,7 +14786,7 @@
       </w:pPr>
     </w:lvl>
   </w:abstractNum>
-  <w:abstractNum w:abstractNumId="12" w15:restartNumberingAfterBreak="0">
+  <w:abstractNum w:abstractNumId="14" w15:restartNumberingAfterBreak="0">
     <w:nsid w:val="554C19F6"/>
     <w:multiLevelType w:val="multilevel"/>
     <w:tmpl w:val="71D6AF06"/>
@@ -13840,7 +14899,7 @@
       </w:rPr>
     </w:lvl>
   </w:abstractNum>
-  <w:abstractNum w:abstractNumId="13" w15:restartNumberingAfterBreak="0">
+  <w:abstractNum w:abstractNumId="15" w15:restartNumberingAfterBreak="0">
     <w:nsid w:val="5715191C"/>
     <w:multiLevelType w:val="multilevel"/>
     <w:tmpl w:val="0410001D"/>
@@ -13932,7 +14991,7 @@
       </w:pPr>
     </w:lvl>
   </w:abstractNum>
-  <w:abstractNum w:abstractNumId="14" w15:restartNumberingAfterBreak="0">
+  <w:abstractNum w:abstractNumId="16" w15:restartNumberingAfterBreak="0">
     <w:nsid w:val="577F590A"/>
     <w:multiLevelType w:val="multilevel"/>
     <w:tmpl w:val="D0FAA608"/>
@@ -14055,7 +15114,7 @@
       </w:rPr>
     </w:lvl>
   </w:abstractNum>
-  <w:abstractNum w:abstractNumId="15" w15:restartNumberingAfterBreak="0">
+  <w:abstractNum w:abstractNumId="17" w15:restartNumberingAfterBreak="0">
     <w:nsid w:val="5BE81EEF"/>
     <w:multiLevelType w:val="hybridMultilevel"/>
     <w:tmpl w:val="FEF24B78"/>
@@ -14144,7 +15203,7 @@
       </w:pPr>
     </w:lvl>
   </w:abstractNum>
-  <w:abstractNum w:abstractNumId="16" w15:restartNumberingAfterBreak="0">
+  <w:abstractNum w:abstractNumId="18" w15:restartNumberingAfterBreak="0">
     <w:nsid w:val="6C8D19E1"/>
     <w:multiLevelType w:val="hybridMultilevel"/>
     <w:tmpl w:val="1ECCEEE6"/>
@@ -14257,7 +15316,120 @@
       </w:rPr>
     </w:lvl>
   </w:abstractNum>
-  <w:abstractNum w:abstractNumId="17" w15:restartNumberingAfterBreak="0">
+  <w:abstractNum w:abstractNumId="19" w15:restartNumberingAfterBreak="0">
+    <w:nsid w:val="6F487234"/>
+    <w:multiLevelType w:val="multilevel"/>
+    <w:tmpl w:val="2AA67640"/>
+    <w:lvl w:ilvl="0">
+      <w:start w:val="3"/>
+      <w:numFmt w:val="decimal"/>
+      <w:lvlText w:val="%1"/>
+      <w:lvlJc w:val="left"/>
+      <w:pPr>
+        <w:ind w:left="480" w:hanging="480"/>
+      </w:pPr>
+      <w:rPr>
+        <w:rFonts w:hint="default"/>
+      </w:rPr>
+    </w:lvl>
+    <w:lvl w:ilvl="1">
+      <w:start w:val="2"/>
+      <w:numFmt w:val="decimal"/>
+      <w:lvlText w:val="%1.%2"/>
+      <w:lvlJc w:val="left"/>
+      <w:pPr>
+        <w:ind w:left="2016" w:hanging="720"/>
+      </w:pPr>
+      <w:rPr>
+        <w:rFonts w:hint="default"/>
+      </w:rPr>
+    </w:lvl>
+    <w:lvl w:ilvl="2">
+      <w:start w:val="1"/>
+      <w:numFmt w:val="decimal"/>
+      <w:lvlText w:val="%1.%2.%3"/>
+      <w:lvlJc w:val="left"/>
+      <w:pPr>
+        <w:ind w:left="3672" w:hanging="1080"/>
+      </w:pPr>
+      <w:rPr>
+        <w:rFonts w:hint="default"/>
+      </w:rPr>
+    </w:lvl>
+    <w:lvl w:ilvl="3">
+      <w:start w:val="1"/>
+      <w:numFmt w:val="decimal"/>
+      <w:lvlText w:val="%1.%2.%3.%4"/>
+      <w:lvlJc w:val="left"/>
+      <w:pPr>
+        <w:ind w:left="4968" w:hanging="1080"/>
+      </w:pPr>
+      <w:rPr>
+        <w:rFonts w:hint="default"/>
+      </w:rPr>
+    </w:lvl>
+    <w:lvl w:ilvl="4">
+      <w:start w:val="1"/>
+      <w:numFmt w:val="decimal"/>
+      <w:lvlText w:val="%1.%2.%3.%4.%5"/>
+      <w:lvlJc w:val="left"/>
+      <w:pPr>
+        <w:ind w:left="6624" w:hanging="1440"/>
+      </w:pPr>
+      <w:rPr>
+        <w:rFonts w:hint="default"/>
+      </w:rPr>
+    </w:lvl>
+    <w:lvl w:ilvl="5">
+      <w:start w:val="1"/>
+      <w:numFmt w:val="decimal"/>
+      <w:lvlText w:val="%1.%2.%3.%4.%5.%6"/>
+      <w:lvlJc w:val="left"/>
+      <w:pPr>
+        <w:ind w:left="8280" w:hanging="1800"/>
+      </w:pPr>
+      <w:rPr>
+        <w:rFonts w:hint="default"/>
+      </w:rPr>
+    </w:lvl>
+    <w:lvl w:ilvl="6">
+      <w:start w:val="1"/>
+      <w:numFmt w:val="decimal"/>
+      <w:lvlText w:val="%1.%2.%3.%4.%5.%6.%7"/>
+      <w:lvlJc w:val="left"/>
+      <w:pPr>
+        <w:ind w:left="9936" w:hanging="2160"/>
+      </w:pPr>
+      <w:rPr>
+        <w:rFonts w:hint="default"/>
+      </w:rPr>
+    </w:lvl>
+    <w:lvl w:ilvl="7">
+      <w:start w:val="1"/>
+      <w:numFmt w:val="decimal"/>
+      <w:lvlText w:val="%1.%2.%3.%4.%5.%6.%7.%8"/>
+      <w:lvlJc w:val="left"/>
+      <w:pPr>
+        <w:ind w:left="11592" w:hanging="2520"/>
+      </w:pPr>
+      <w:rPr>
+        <w:rFonts w:hint="default"/>
+      </w:rPr>
+    </w:lvl>
+    <w:lvl w:ilvl="8">
+      <w:start w:val="1"/>
+      <w:numFmt w:val="decimal"/>
+      <w:lvlText w:val="%1.%2.%3.%4.%5.%6.%7.%8.%9"/>
+      <w:lvlJc w:val="left"/>
+      <w:pPr>
+        <w:ind w:left="12888" w:hanging="2520"/>
+      </w:pPr>
+      <w:rPr>
+        <w:rFonts w:hint="default"/>
+      </w:rPr>
+    </w:lvl>
+  </w:abstractNum>
+  <w:abstractNum w:abstractNumId="20" w15:restartNumberingAfterBreak="0">
     <w:nsid w:val="726259CF"/>
     <w:multiLevelType w:val="multilevel"/>
     <w:tmpl w:val="F31AB27A"/>
@@ -14370,7 +15542,7 @@
       </w:rPr>
     </w:lvl>
   </w:abstractNum>
-  <w:abstractNum w:abstractNumId="18" w15:restartNumberingAfterBreak="0">
+  <w:abstractNum w:abstractNumId="21" w15:restartNumberingAfterBreak="0">
     <w:nsid w:val="739F6E13"/>
     <w:multiLevelType w:val="hybridMultilevel"/>
     <w:tmpl w:val="4D80A9BE"/>
@@ -14483,7 +15655,7 @@
       </w:rPr>
     </w:lvl>
   </w:abstractNum>
-  <w:abstractNum w:abstractNumId="19" w15:restartNumberingAfterBreak="0">
+  <w:abstractNum w:abstractNumId="22" w15:restartNumberingAfterBreak="0">
     <w:nsid w:val="74123297"/>
     <w:multiLevelType w:val="multilevel"/>
     <w:tmpl w:val="F31AB27A"/>
@@ -14596,7 +15768,7 @@
       </w:rPr>
     </w:lvl>
   </w:abstractNum>
-  <w:abstractNum w:abstractNumId="20" w15:restartNumberingAfterBreak="0">
+  <w:abstractNum w:abstractNumId="23" w15:restartNumberingAfterBreak="0">
     <w:nsid w:val="7C6A450A"/>
     <w:multiLevelType w:val="hybridMultilevel"/>
     <w:tmpl w:val="C1123F88"/>
@@ -14682,7 +15854,7 @@
       </w:pPr>
     </w:lvl>
   </w:abstractNum>
-  <w:abstractNum w:abstractNumId="21" w15:restartNumberingAfterBreak="0">
+  <w:abstractNum w:abstractNumId="24" w15:restartNumberingAfterBreak="0">
     <w:nsid w:val="7DB42603"/>
     <w:multiLevelType w:val="hybridMultilevel"/>
     <w:tmpl w:val="DF0A398C"/>
@@ -14769,13 +15941,13 @@
     </w:lvl>
   </w:abstractNum>
   <w:num w:numId="1">
-    <w:abstractNumId w:val="15"/>
+    <w:abstractNumId w:val="17"/>
   </w:num>
   <w:num w:numId="2">
-    <w:abstractNumId w:val="8"/>
+    <w:abstractNumId w:val="9"/>
   </w:num>
   <w:num w:numId="3">
-    <w:abstractNumId w:val="8"/>
+    <w:abstractNumId w:val="9"/>
     <w:lvlOverride w:ilvl="0">
       <w:startOverride w:val="2"/>
     </w:lvlOverride>
@@ -14784,64 +15956,73 @@
     </w:lvlOverride>
   </w:num>
   <w:num w:numId="4">
-    <w:abstractNumId w:val="19"/>
+    <w:abstractNumId w:val="22"/>
   </w:num>
   <w:num w:numId="5">
+    <w:abstractNumId w:val="16"/>
+  </w:num>
+  <w:num w:numId="6">
+    <w:abstractNumId w:val="15"/>
+  </w:num>
+  <w:num w:numId="7">
+    <w:abstractNumId w:val="5"/>
+  </w:num>
+  <w:num w:numId="8">
+    <w:abstractNumId w:val="20"/>
+  </w:num>
+  <w:num w:numId="9">
+    <w:abstractNumId w:val="7"/>
+  </w:num>
+  <w:num w:numId="10">
+    <w:abstractNumId w:val="8"/>
+  </w:num>
+  <w:num w:numId="11">
     <w:abstractNumId w:val="14"/>
   </w:num>
-  <w:num w:numId="6">
+  <w:num w:numId="12">
+    <w:abstractNumId w:val="4"/>
+  </w:num>
+  <w:num w:numId="13">
     <w:abstractNumId w:val="13"/>
   </w:num>
-  <w:num w:numId="7">
-    <w:abstractNumId w:val="4"/>
-  </w:num>
-  <w:num w:numId="8">
-    <w:abstractNumId w:val="17"/>
-  </w:num>
-  <w:num w:numId="9">
-    <w:abstractNumId w:val="6"/>
-  </w:num>
-  <w:num w:numId="10">
-    <w:abstractNumId w:val="7"/>
-  </w:num>
-  <w:num w:numId="11">
-    <w:abstractNumId w:val="12"/>
-  </w:num>
-  <w:num w:numId="12">
-    <w:abstractNumId w:val="3"/>
-  </w:num>
-  <w:num w:numId="13">
-    <w:abstractNumId w:val="11"/>
-  </w:num>
   <w:num w:numId="14">
-    <w:abstractNumId w:val="20"/>
+    <w:abstractNumId w:val="23"/>
   </w:num>
   <w:num w:numId="15">
-    <w:abstractNumId w:val="21"/>
+    <w:abstractNumId w:val="24"/>
   </w:num>
   <w:num w:numId="16">
     <w:abstractNumId w:val="0"/>
   </w:num>
   <w:num w:numId="17">
-    <w:abstractNumId w:val="16"/>
+    <w:abstractNumId w:val="18"/>
   </w:num>
   <w:num w:numId="18">
-    <w:abstractNumId w:val="2"/>
+    <w:abstractNumId w:val="3"/>
   </w:num>
   <w:num w:numId="19">
     <w:abstractNumId w:val="1"/>
   </w:num>
   <w:num w:numId="20">
-    <w:abstractNumId w:val="5"/>
+    <w:abstractNumId w:val="6"/>
   </w:num>
   <w:num w:numId="21">
-    <w:abstractNumId w:val="9"/>
+    <w:abstractNumId w:val="11"/>
   </w:num>
   <w:num w:numId="22">
+    <w:abstractNumId w:val="12"/>
+  </w:num>
+  <w:num w:numId="23">
+    <w:abstractNumId w:val="21"/>
+  </w:num>
+  <w:num w:numId="24">
     <w:abstractNumId w:val="10"/>
   </w:num>
-  <w:num w:numId="23">
-    <w:abstractNumId w:val="18"/>
+  <w:num w:numId="25">
+    <w:abstractNumId w:val="19"/>
+  </w:num>
+  <w:num w:numId="26">
+    <w:abstractNumId w:val="2"/>
   </w:num>
 </w:numbering>
 </file>
@@ -15485,7 +16666,6 @@
   <w:style w:type="character" w:default="1" w:styleId="Carpredefinitoparagrafo">
     <w:name w:val="Default Paragraph Font"/>
     <w:uiPriority w:val="1"/>
-    <w:semiHidden/>
     <w:unhideWhenUsed/>
   </w:style>
   <w:style w:type="table" w:default="1" w:styleId="Tabellanormale">
@@ -16228,7 +17408,7 @@
     <b:Guid>{AAB0CC61-6BAC-4046-BB81-FCABADCF9E26}</b:Guid>
     <b:Title>Comparison Search Engine</b:Title>
     <b:URL>https://dspace3-labs.atmire.com/bitstream/handle/123456789/7634/338.pdf</b:URL>
-    <b:RefOrder>6</b:RefOrder>
+    <b:RefOrder>7</b:RefOrder>
   </b:Source>
   <b:Source>
     <b:Tag>Goo</b:Tag>
@@ -16236,7 +17416,7 @@
     <b:Guid>{8D724DD5-655D-4463-B375-6E67D5C4BF03}</b:Guid>
     <b:Title>Google Scholar's Ranking Algorithm</b:Title>
     <b:URL>https://www.gipp.com/wp-content/papercite-data/pdf/beel09.pdf</b:URL>
-    <b:RefOrder>7</b:RefOrder>
+    <b:RefOrder>8</b:RefOrder>
   </b:Source>
   <b:Source>
     <b:Tag>Ike</b:Tag>
@@ -16244,7 +17424,7 @@
     <b:Guid>{1E8778DB-E48A-47BB-A636-9795711D9505}</b:Guid>
     <b:Title>Ike Antkare</b:Title>
     <b:URL>http://rr.liglab.fr/research_report/RR-LIG-008.pdf</b:URL>
-    <b:RefOrder>8</b:RefOrder>
+    <b:RefOrder>9</b:RefOrder>
   </b:Source>
   <b:Source>
     <b:Tag>Mic</b:Tag>
@@ -16262,7 +17442,7 @@
       </b:Author>
     </b:Author>
     <b:URL>https://academic.microsoft.com/#/topics/0/</b:URL>
-    <b:RefOrder>9</b:RefOrder>
+    <b:RefOrder>10</b:RefOrder>
   </b:Source>
   <b:Source>
     <b:Tag>Dra</b:Tag>
@@ -16281,7 +17461,7 @@
     </b:Author>
     <b:Title>An Analysis of the Microsoft Academic Graph</b:Title>
     <b:URL>http://www.dlib.org/dlib/september16/herrmannova/09herrmannova.html</b:URL>
-    <b:RefOrder>10</b:RefOrder>
+    <b:RefOrder>11</b:RefOrder>
   </b:Source>
   <b:Source>
     <b:Tag>Pre</b:Tag>
@@ -16299,7 +17479,7 @@
       </b:Author>
     </b:Author>
     <b:URL>https://preview.academic.microsoft.com/home</b:URL>
-    <b:RefOrder>11</b:RefOrder>
+    <b:RefOrder>12</b:RefOrder>
   </b:Source>
   <b:Source>
     <b:Tag>DBE</b:Tag>
@@ -16307,7 +17487,7 @@
     <b:Guid>{E4921260-3BD8-4E86-BDA2-08407571D0A2}</b:Guid>
     <b:Title>DB-Engines Ranking of DBMS</b:Title>
     <b:URL>https://db-engines.com/en/ranking/graph+dbms</b:URL>
-    <b:RefOrder>19</b:RefOrder>
+    <b:RefOrder>20</b:RefOrder>
   </b:Source>
   <b:Source>
     <b:Tag>Apo</b:Tag>
@@ -16315,7 +17495,7 @@
     <b:Guid>{9BE3531C-3CD6-4DCE-A9D6-E4BB8FC5A37A}</b:Guid>
     <b:Title>Apoc Documentazione GraphML</b:Title>
     <b:URL>https://neo4j-contrib.github.io/neo4j-apoc-procedures/#graphml</b:URL>
-    <b:RefOrder>20</b:RefOrder>
+    <b:RefOrder>21</b:RefOrder>
   </b:Source>
   <b:Source>
     <b:Tag>Sel</b:Tag>
@@ -16323,7 +17503,7 @@
     <b:Guid>{DE8078FF-18AE-4071-8EB2-E5887604EB2A}</b:Guid>
     <b:Title>Selenium</b:Title>
     <b:URL>https://en.wikipedia.org/wiki/Selenium_(software)</b:URL>
-    <b:RefOrder>14</b:RefOrder>
+    <b:RefOrder>15</b:RefOrder>
   </b:Source>
   <b:Source>
     <b:Tag>Sel1</b:Tag>
@@ -16331,7 +17511,7 @@
     <b:Guid>{31DF6548-37D4-42B5-B999-FB3DEAC2175B}</b:Guid>
     <b:Title>Selenium Standalone Server Download</b:Title>
     <b:URL>https://www.seleniumhq.org/download/</b:URL>
-    <b:RefOrder>15</b:RefOrder>
+    <b:RefOrder>16</b:RefOrder>
   </b:Source>
   <b:Source>
     <b:Tag>joh</b:Tag>
@@ -16348,7 +17528,7 @@
     </b:Author>
     <b:Title>Golang Neo4j Driver</b:Title>
     <b:URL>https://github.com/johnnadratowski/golang-neo4j-bolt-driver</b:URL>
-    <b:RefOrder>23</b:RefOrder>
+    <b:RefOrder>24</b:RefOrder>
   </b:Source>
   <b:Source>
     <b:Tag>Doc</b:Tag>
@@ -16356,7 +17536,7 @@
     <b:Guid>{6CF3A874-9E6F-42C1-98AE-2081DAAC5801}</b:Guid>
     <b:Title>Doc Golang Neo4j Driver</b:Title>
     <b:URL>https://godoc.org/github.com/johnnadratowski/golang-neo4j-bolt-driver</b:URL>
-    <b:RefOrder>22</b:RefOrder>
+    <b:RefOrder>23</b:RefOrder>
   </b:Source>
   <b:Source>
     <b:Tag>Dri</b:Tag>
@@ -16364,7 +17544,7 @@
     <b:Guid>{341B5CEC-3108-40B3-A0D3-BD164DBC3D48}</b:Guid>
     <b:Title>Driver Selenium Golang</b:Title>
     <b:URL>https://github.com/tebeka/selenium</b:URL>
-    <b:RefOrder>18</b:RefOrder>
+    <b:RefOrder>19</b:RefOrder>
   </b:Source>
   <b:Source>
     <b:Tag>W3C</b:Tag>
@@ -16381,7 +17561,7 @@
     </b:Author>
     <b:Title>WebDriver</b:Title>
     <b:URL>https://www.w3.org/TR/webdriver1/</b:URL>
-    <b:RefOrder>16</b:RefOrder>
+    <b:RefOrder>17</b:RefOrder>
   </b:Source>
   <b:Source>
     <b:Tag>Gec</b:Tag>
@@ -16389,7 +17569,7 @@
     <b:Guid>{D5A59885-E762-420D-A114-D9D7E7DAA05A}</b:Guid>
     <b:Title>Geckkodriver Releases</b:Title>
     <b:URL>https://github.com/mozilla/geckodriver/releases</b:URL>
-    <b:RefOrder>17</b:RefOrder>
+    <b:RefOrder>18</b:RefOrder>
   </b:Source>
   <b:Source>
     <b:Tag>Web</b:Tag>
@@ -16397,7 +17577,7 @@
     <b:Guid>{5D8984A1-EDFE-4F0C-8110-651D456D041A}</b:Guid>
     <b:Title>WebDriver Advantages</b:Title>
     <b:URL>https://www.softwaretestingclass.com/what-is-selenium-webdriver-selenium-training-series/</b:URL>
-    <b:RefOrder>28</b:RefOrder>
+    <b:RefOrder>29</b:RefOrder>
   </b:Source>
   <b:Source>
     <b:Tag>GoI</b:Tag>
@@ -16405,7 +17585,7 @@
     <b:Guid>{F9057F0E-1FFE-42E9-8406-5470CB5CE390}</b:Guid>
     <b:Title>Go Installation</b:Title>
     <b:URL>https://golang.org/doc/install</b:URL>
-    <b:RefOrder>27</b:RefOrder>
+    <b:RefOrder>28</b:RefOrder>
   </b:Source>
   <b:Source>
     <b:Tag>Xvf</b:Tag>
@@ -16413,7 +17593,7 @@
     <b:Guid>{B3629D59-5187-4671-BD79-54927C85FC8C}</b:Guid>
     <b:Title>Xvfb Debian</b:Title>
     <b:URL>https://packages.debian.org/sid/xvfb</b:URL>
-    <b:RefOrder>26</b:RefOrder>
+    <b:RefOrder>27</b:RefOrder>
   </b:Source>
   <b:Source>
     <b:Tag>Gro</b:Tag>
@@ -16429,7 +17609,7 @@
     <b:Guid>{37B48CEE-4D10-4F7E-A24F-03F04A0E644D}</b:Guid>
     <b:Title>IEEE Explorer</b:Title>
     <b:URL>https://en.wikipedia.org/wiki/IEEE_Xplore</b:URL>
-    <b:RefOrder>5</b:RefOrder>
+    <b:RefOrder>6</b:RefOrder>
   </b:Source>
   <b:Source>
     <b:Tag>Dif</b:Tag>
@@ -16437,7 +17617,7 @@
     <b:Guid>{F1DB241D-90B2-4B8F-B8DF-95D1CBEF6F3A}</b:Guid>
     <b:Title>Difference Between Scraping and Crawling</b:Title>
     <b:URL>https://stackoverflow.com/questions/4327392/what-is-the-difference-between-web-crawling-and-web-scraping</b:URL>
-    <b:RefOrder>13</b:RefOrder>
+    <b:RefOrder>14</b:RefOrder>
   </b:Source>
   <b:Source>
     <b:Tag>Web1</b:Tag>
@@ -16445,7 +17625,7 @@
     <b:Guid>{0467EA08-8B06-432F-A0FD-FC5DD385ACE7}</b:Guid>
     <b:Title>Web Scraping</b:Title>
     <b:URL>https://en.wikipedia.org/wiki/Web_scraping#DOM_parsing</b:URL>
-    <b:RefOrder>12</b:RefOrder>
+    <b:RefOrder>13</b:RefOrder>
   </b:Source>
   <b:Source>
     <b:Tag>GoD</b:Tag>
@@ -16453,7 +17633,7 @@
     <b:Guid>{83A254CA-299A-4E3C-9332-0A2FA395CEC6}</b:Guid>
     <b:Title>Go Documentazione</b:Title>
     <b:URL>https://golang.org/doc/</b:URL>
-    <b:RefOrder>24</b:RefOrder>
+    <b:RefOrder>25</b:RefOrder>
   </b:Source>
   <b:Source>
     <b:Tag>GoW</b:Tag>
@@ -16461,7 +17641,7 @@
     <b:Guid>{E6A4BDF6-49D1-4DAD-815D-A5C2F08E8B30}</b:Guid>
     <b:Title>Go Wikipedia</b:Title>
     <b:URL>https://en.wikipedia.org/wiki/Go_(programming_language)</b:URL>
-    <b:RefOrder>25</b:RefOrder>
+    <b:RefOrder>26</b:RefOrder>
   </b:Source>
   <b:Source>
     <b:Tag>DGr</b:Tag>
@@ -16469,13 +17649,21 @@
     <b:Guid>{C88147DD-EE9A-4162-9A5A-5638ECD56E1E}</b:Guid>
     <b:Title>DGraph Github</b:Title>
     <b:URL>https://github.com/dgraph-io/dgraph</b:URL>
-    <b:RefOrder>21</b:RefOrder>
+    <b:RefOrder>22</b:RefOrder>
+  </b:Source>
+  <b:Source>
+    <b:Tag>Rep</b:Tag>
+    <b:SourceType>InternetSite</b:SourceType>
+    <b:Guid>{ED9E533F-0F60-4E84-B6B8-7B0069C44D86}</b:Guid>
+    <b:Title>Repository Applicazione</b:Title>
+    <b:URL>https://github.com/return55/tirocinio</b:URL>
+    <b:RefOrder>5</b:RefOrder>
   </b:Source>
 </b:Sources>
 </file>
 
 <file path=customXml/itemProps1.xml><?xml version="1.0" encoding="utf-8"?>
-<ds:datastoreItem xmlns:ds="http://schemas.openxmlformats.org/officeDocument/2006/customXml" ds:itemID="{16E2394A-F16C-402C-B234-B2B1B134F10A}">
+<ds:datastoreItem xmlns:ds="http://schemas.openxmlformats.org/officeDocument/2006/customXml" ds:itemID="{4C489213-BF6D-4196-850B-027BE36DF0AB}">
   <ds:schemaRefs>
     <ds:schemaRef ds:uri="http://schemas.openxmlformats.org/officeDocument/2006/bibliography"/>
   </ds:schemaRefs>

</xml_diff>

<commit_message>
inizio conclusione: mi cospargo il capo di cenere
</commit_message>
<xml_diff>
--- a/tesi.docx
+++ b/tesi.docx
@@ -12179,7 +12179,220 @@
           <w:rFonts w:cs="Times New Roman"/>
           <w:szCs w:val="24"/>
         </w:rPr>
-        <w:t>Incrociare i risultati dei documenti rilevanti tra Google Scholar e Microsoft Academic, confrontando i titoli degli articoli in modo intelligente (perché a volte i titoli differiscono tra i due motori di ricerca). Una soluzione potrebbe essere confrontare anche gli autori (che però non sono completamente presenti su Scholar) e la data (che non riesco a ricavare da Academic). Come ulteriore problema le date sono spesso diverse tra i due e lo stesso articolo è presente più volte con date diverse.</w:t>
+        <w:t xml:space="preserve">Pensando a un possibile sviluppo futuro di questa applicazione, la possibilità di confrontare gli articoli </w:t>
+      </w:r>
+      <w:r>
+        <w:rPr>
+          <w:rFonts w:cs="Times New Roman"/>
+          <w:szCs w:val="24"/>
+        </w:rPr>
+        <w:t xml:space="preserve">ricavati </w:t>
+      </w:r>
+      <w:r>
+        <w:rPr>
+          <w:rFonts w:cs="Times New Roman"/>
+          <w:szCs w:val="24"/>
+        </w:rPr>
+        <w:t>d</w:t>
+      </w:r>
+      <w:r>
+        <w:rPr>
+          <w:rFonts w:cs="Times New Roman"/>
+          <w:szCs w:val="24"/>
+        </w:rPr>
+        <w:t>a</w:t>
+      </w:r>
+      <w:r>
+        <w:rPr>
+          <w:rFonts w:cs="Times New Roman"/>
+          <w:szCs w:val="24"/>
+        </w:rPr>
+        <w:t xml:space="preserve"> Google e d</w:t>
+      </w:r>
+      <w:r>
+        <w:rPr>
+          <w:rFonts w:cs="Times New Roman"/>
+          <w:szCs w:val="24"/>
+        </w:rPr>
+        <w:t>a</w:t>
+      </w:r>
+      <w:r>
+        <w:rPr>
+          <w:rFonts w:cs="Times New Roman"/>
+          <w:szCs w:val="24"/>
+        </w:rPr>
+        <w:t xml:space="preserve"> Microsoft; </w:t>
+      </w:r>
+      <w:r>
+        <w:rPr>
+          <w:rFonts w:cs="Times New Roman"/>
+          <w:szCs w:val="24"/>
+        </w:rPr>
+        <w:t xml:space="preserve">infatti al momento non è possibile capire se due entità che provengono da fonti diverse siano effettivamente lo stesso articolo. </w:t>
+      </w:r>
+      <w:r>
+        <w:rPr>
+          <w:rFonts w:cs="Times New Roman"/>
+          <w:szCs w:val="24"/>
+        </w:rPr>
+        <w:t xml:space="preserve">Incrociare i risultati dei documenti rilevanti tra Google </w:t>
+      </w:r>
+      <w:proofErr w:type="spellStart"/>
+      <w:r>
+        <w:rPr>
+          <w:rFonts w:cs="Times New Roman"/>
+          <w:szCs w:val="24"/>
+        </w:rPr>
+        <w:t>Scholar</w:t>
+      </w:r>
+      <w:proofErr w:type="spellEnd"/>
+      <w:r>
+        <w:rPr>
+          <w:rFonts w:cs="Times New Roman"/>
+          <w:szCs w:val="24"/>
+        </w:rPr>
+        <w:t xml:space="preserve"> e Microsoft </w:t>
+      </w:r>
+      <w:proofErr w:type="spellStart"/>
+      <w:r>
+        <w:rPr>
+          <w:rFonts w:cs="Times New Roman"/>
+          <w:szCs w:val="24"/>
+        </w:rPr>
+        <w:t>Academic</w:t>
+      </w:r>
+      <w:proofErr w:type="spellEnd"/>
+      <w:r>
+        <w:rPr>
+          <w:rFonts w:cs="Times New Roman"/>
+          <w:szCs w:val="24"/>
+        </w:rPr>
+        <w:t>, permetterebbe di migliorare la qualità e l’esattezza del grafo finale (quello contenente gli articoli che compongono lo stato dell’arte) in quanto si potrebbero confrontare i grafi di ricerca così da trovare articoli presenti in un motore di ricerca e non nell’altro</w:t>
+      </w:r>
+      <w:r>
+        <w:rPr>
+          <w:rFonts w:cs="Times New Roman"/>
+          <w:szCs w:val="24"/>
+        </w:rPr>
+        <w:t>.</w:t>
+      </w:r>
+      <w:r>
+        <w:rPr>
+          <w:rFonts w:cs="Times New Roman"/>
+          <w:szCs w:val="24"/>
+        </w:rPr>
+        <w:t xml:space="preserve"> Il semplice confronto dei titoli degli articoli non è sufficiente in quanto sono capitati articoli con lo stesso titolo ma con diverso contenuto (anche all’interno dello stesso </w:t>
+      </w:r>
+      <w:proofErr w:type="spellStart"/>
+      <w:r>
+        <w:rPr>
+          <w:rFonts w:cs="Times New Roman"/>
+          <w:szCs w:val="24"/>
+        </w:rPr>
+        <w:t>search</w:t>
+      </w:r>
+      <w:proofErr w:type="spellEnd"/>
+      <w:r>
+        <w:rPr>
+          <w:rFonts w:cs="Times New Roman"/>
+          <w:szCs w:val="24"/>
+        </w:rPr>
+        <w:t xml:space="preserve"> </w:t>
+      </w:r>
+      <w:proofErr w:type="spellStart"/>
+      <w:r>
+        <w:rPr>
+          <w:rFonts w:cs="Times New Roman"/>
+          <w:szCs w:val="24"/>
+        </w:rPr>
+        <w:t>engine</w:t>
+      </w:r>
+      <w:proofErr w:type="spellEnd"/>
+      <w:r>
+        <w:rPr>
+          <w:rFonts w:cs="Times New Roman"/>
+          <w:szCs w:val="24"/>
+        </w:rPr>
+        <w:t>) e articoli con titoli diversi ma che di fatto corrispondevano alla stessa pubblicazione.</w:t>
+      </w:r>
+      <w:r>
+        <w:rPr>
+          <w:rFonts w:cs="Times New Roman"/>
+          <w:szCs w:val="24"/>
+        </w:rPr>
+        <w:t xml:space="preserve"> Una soluzione potrebbe essere confrontare anche gli autori (che però non sono completamente presenti su </w:t>
+      </w:r>
+      <w:proofErr w:type="spellStart"/>
+      <w:r>
+        <w:rPr>
+          <w:rFonts w:cs="Times New Roman"/>
+          <w:szCs w:val="24"/>
+        </w:rPr>
+        <w:t>Scholar</w:t>
+      </w:r>
+      <w:proofErr w:type="spellEnd"/>
+      <w:r>
+        <w:rPr>
+          <w:rFonts w:cs="Times New Roman"/>
+          <w:szCs w:val="24"/>
+        </w:rPr>
+        <w:t xml:space="preserve">) e la </w:t>
+      </w:r>
+      <w:r>
+        <w:rPr>
+          <w:rFonts w:cs="Times New Roman"/>
+          <w:szCs w:val="24"/>
+        </w:rPr>
+        <w:t>data</w:t>
+      </w:r>
+      <w:r>
+        <w:rPr>
+          <w:rFonts w:cs="Times New Roman"/>
+          <w:szCs w:val="24"/>
+        </w:rPr>
+        <w:t xml:space="preserve">, così da avere più elementi per </w:t>
+      </w:r>
+      <w:r>
+        <w:rPr>
+          <w:rFonts w:cs="Times New Roman"/>
+          <w:szCs w:val="24"/>
+        </w:rPr>
+        <w:t>paragonare due articoli</w:t>
+      </w:r>
+      <w:r>
+        <w:rPr>
+          <w:rFonts w:cs="Times New Roman"/>
+          <w:szCs w:val="24"/>
+        </w:rPr>
+        <w:t xml:space="preserve">. </w:t>
+      </w:r>
+      <w:r>
+        <w:rPr>
+          <w:rFonts w:cs="Times New Roman"/>
+          <w:szCs w:val="24"/>
+        </w:rPr>
+        <w:t>Purtroppo, c</w:t>
+      </w:r>
+      <w:r>
+        <w:rPr>
+          <w:rFonts w:cs="Times New Roman"/>
+          <w:szCs w:val="24"/>
+        </w:rPr>
+        <w:t>ome ulteriore problema le date sono spesso diverse tra i due</w:t>
+      </w:r>
+      <w:r>
+        <w:rPr>
+          <w:rFonts w:cs="Times New Roman"/>
+          <w:szCs w:val="24"/>
+        </w:rPr>
+        <w:t xml:space="preserve"> motori di ricerca</w:t>
+      </w:r>
+      <w:r>
+        <w:rPr>
+          <w:rFonts w:cs="Times New Roman"/>
+          <w:szCs w:val="24"/>
+        </w:rPr>
+        <w:t xml:space="preserve"> e lo stesso articolo è presente più volte con date diverse.</w:t>
       </w:r>
     </w:p>
     <w:p>
@@ -12195,14 +12408,70 @@
           <w:rFonts w:cs="Times New Roman"/>
           <w:szCs w:val="24"/>
         </w:rPr>
-        <w:t>Riuscire a raccogliere più informazioni dagli articoli su Microsoft Academic, come la data</w:t>
-      </w:r>
-      <w:r>
-        <w:rPr>
-          <w:rFonts w:cs="Times New Roman"/>
-          <w:szCs w:val="24"/>
-        </w:rPr>
-        <w:t xml:space="preserve"> e l’abstract.</w:t>
+        <w:t xml:space="preserve">Per velocizzare la ricerca sarebbe utile studiare il comportamento dei motori di ricerca al fine di capire quale comportamento è meglio adottare per evitare rallentamenti da parte di Microsoft </w:t>
+      </w:r>
+      <w:proofErr w:type="spellStart"/>
+      <w:r>
+        <w:rPr>
+          <w:rFonts w:cs="Times New Roman"/>
+          <w:szCs w:val="24"/>
+        </w:rPr>
+        <w:t>Academic</w:t>
+      </w:r>
+      <w:proofErr w:type="spellEnd"/>
+      <w:r>
+        <w:rPr>
+          <w:rFonts w:cs="Times New Roman"/>
+          <w:szCs w:val="24"/>
+        </w:rPr>
+        <w:t xml:space="preserve">, la cui lunghezza a volte provoca il </w:t>
+      </w:r>
+      <w:r>
+        <w:rPr>
+          <w:rFonts w:cs="Times New Roman"/>
+          <w:szCs w:val="24"/>
+        </w:rPr>
+        <w:lastRenderedPageBreak/>
+        <w:t xml:space="preserve">fallimento della ricerca, in quanto non si caricano gli elementi della pagina da cui vengono estratte le informazioni. Nonostante per </w:t>
+      </w:r>
+      <w:proofErr w:type="spellStart"/>
+      <w:r>
+        <w:rPr>
+          <w:rFonts w:cs="Times New Roman"/>
+          <w:szCs w:val="24"/>
+        </w:rPr>
+        <w:t>Scholar</w:t>
+      </w:r>
+      <w:proofErr w:type="spellEnd"/>
+      <w:r>
+        <w:rPr>
+          <w:rFonts w:cs="Times New Roman"/>
+          <w:szCs w:val="24"/>
+        </w:rPr>
+        <w:t xml:space="preserve"> si sia riuscito a “ingannare” il meccanismo che aziona il </w:t>
+      </w:r>
+      <w:proofErr w:type="spellStart"/>
+      <w:r>
+        <w:rPr>
+          <w:rFonts w:cs="Times New Roman"/>
+          <w:szCs w:val="24"/>
+        </w:rPr>
+        <w:t>reCAPTCHA</w:t>
+      </w:r>
+      <w:proofErr w:type="spellEnd"/>
+      <w:r>
+        <w:rPr>
+          <w:rFonts w:cs="Times New Roman"/>
+          <w:szCs w:val="24"/>
+        </w:rPr>
+        <w:t xml:space="preserve"> introducendo elementi di casualità, rimane il problema del numero massimo di richieste effettuabili da un utente. Questo limita di molto la quantità di articoli che si riescono ad estrarre, comunque sufficiente per scopi didattici ma non più adeguata </w:t>
+      </w:r>
+      <w:r>
+        <w:rPr>
+          <w:rFonts w:cs="Times New Roman"/>
+          <w:szCs w:val="24"/>
+        </w:rPr>
+        <w:t>quando l’ambito di ricerca è particolarmente vasto o si desidera una migliore precisione nella scelta degli articoli che andranno a comporre lo stato dell’arte (una migliore precisione è data da un numero maggiore di ricerche). Come ultima nota, non è da escludere che, data la velocità con cui Google migliora i propri sistemi, il piccolo elemento di casualità potrebbe non essere sufficiente per evitare di far scattare il controllo.</w:t>
       </w:r>
     </w:p>
     <w:p>
@@ -12219,7 +12488,76 @@
       </w:r>
     </w:p>
     <w:p>
-      <w:pPr>
+      <w:r>
+        <w:t>In conclusione,</w:t>
+      </w:r>
+      <w:r>
+        <w:t xml:space="preserve"> </w:t>
+      </w:r>
+      <w:bookmarkStart w:id="145" w:name="_GoBack"/>
+      <w:bookmarkEnd w:id="145"/>
+      <w:r>
+        <w:t xml:space="preserve">mi sembrava giusto inserire un ultimo commento sulle funzionalità che riguardano la creazione delle classifiche (sui </w:t>
+      </w:r>
+      <w:proofErr w:type="spellStart"/>
+      <w:r>
+        <w:t>topic</w:t>
+      </w:r>
+      <w:proofErr w:type="spellEnd"/>
+      <w:r>
+        <w:t xml:space="preserve"> e sugli autori) e in parte anche sul grafo dei campi di studio. Qualche settimana prima della consegna della tesi Microsoft ha rinnovato completamente il look del proprio motore di ricerca e ha introdotto nuove funzionalità. Ora fornisce molte più informazioni sui </w:t>
+      </w:r>
+      <w:proofErr w:type="spellStart"/>
+      <w:r>
+        <w:t>topic</w:t>
+      </w:r>
+      <w:proofErr w:type="spellEnd"/>
+      <w:r>
+        <w:t xml:space="preserve"> come la classifica degli autori e giornali più influenti, anche gli articoli sono stati arricchiti di metadati; il tutto presentato con grafici che rendono le informazioni molto intuitive e fruibili. Se da un lato ciò mi ha permesso di valutare con maggiore precisione la qualità del lavoro svolto, dall’altro lo ha reso molto meno utile; in quanto per avere le stesse informazioni (spesso più precise) è sufficiente andare sul sito del motore di ricerca. </w:t>
+      </w:r>
+      <w:proofErr w:type="gramStart"/>
+      <w:r>
+        <w:t>Tuttavia</w:t>
+      </w:r>
+      <w:proofErr w:type="gramEnd"/>
+      <w:r>
+        <w:t xml:space="preserve"> non fornisce ancora la possibilità di costruire uno stato dell’arte</w:t>
+      </w:r>
+      <w:r>
+        <w:t xml:space="preserve"> di un dato argomento e, nonostante mostri il </w:t>
+      </w:r>
+      <w:proofErr w:type="spellStart"/>
+      <w:r>
+        <w:t>topic</w:t>
+      </w:r>
+      <w:proofErr w:type="spellEnd"/>
+      <w:r>
+        <w:t xml:space="preserve"> padre e quelli figli (di un dato </w:t>
+      </w:r>
+      <w:proofErr w:type="spellStart"/>
+      <w:r>
+        <w:t>topic</w:t>
+      </w:r>
+      <w:proofErr w:type="spellEnd"/>
+      <w:r>
+        <w:t xml:space="preserve">), questi vengono mostrati solo come una lista </w:t>
+      </w:r>
+      <w:r>
+        <w:t xml:space="preserve">di valori </w:t>
+      </w:r>
+      <w:r>
+        <w:t>invece che in un grafo che ne mostr</w:t>
+      </w:r>
+      <w:r>
+        <w:t>i</w:t>
+      </w:r>
+      <w:r>
+        <w:t xml:space="preserve"> le relazioni reciproche.</w:t>
+      </w:r>
+    </w:p>
+    <w:p>
+      <w:pPr>
+        <w:spacing w:line="276" w:lineRule="auto"/>
         <w:rPr>
           <w:rFonts w:cs="Times New Roman"/>
           <w:sz w:val="52"/>
@@ -12227,17 +12565,7 @@
         </w:rPr>
       </w:pPr>
     </w:p>
-    <w:p>
-      <w:pPr>
-        <w:spacing w:line="276" w:lineRule="auto"/>
-        <w:rPr>
-          <w:rFonts w:cs="Times New Roman"/>
-          <w:sz w:val="52"/>
-          <w:szCs w:val="52"/>
-        </w:rPr>
-      </w:pPr>
-    </w:p>
-    <w:bookmarkStart w:id="145" w:name="_Toc4425384" w:displacedByCustomXml="next"/>
+    <w:bookmarkStart w:id="146" w:name="_Toc4425384" w:displacedByCustomXml="next"/>
     <w:sdt>
       <w:sdtPr>
         <w:rPr>
@@ -12261,8 +12589,6 @@
         </w:rPr>
       </w:sdtEndPr>
       <w:sdtContent>
-        <w:bookmarkStart w:id="146" w:name="_GoBack" w:displacedByCustomXml="prev"/>
-        <w:bookmarkEnd w:id="146" w:displacedByCustomXml="prev"/>
         <w:p>
           <w:pPr>
             <w:pStyle w:val="Titolo1"/>
@@ -12279,7 +12605,7 @@
             </w:rPr>
             <w:t>Bibliografia</w:t>
           </w:r>
-          <w:bookmarkEnd w:id="145"/>
+          <w:bookmarkEnd w:id="146"/>
           <w:r>
             <w:t xml:space="preserve"> </w:t>
           </w:r>
@@ -12447,6 +12773,7 @@
                       <w:rPr>
                         <w:noProof/>
                       </w:rPr>
+                      <w:lastRenderedPageBreak/>
                       <w:t xml:space="preserve">[3] </w:t>
                     </w:r>
                   </w:p>
@@ -13019,7 +13346,6 @@
                       <w:rPr>
                         <w:noProof/>
                       </w:rPr>
-                      <w:lastRenderedPageBreak/>
                       <w:t xml:space="preserve">[15] </w:t>
                     </w:r>
                   </w:p>
@@ -13212,6 +13538,7 @@
                       <w:rPr>
                         <w:noProof/>
                       </w:rPr>
+                      <w:lastRenderedPageBreak/>
                       <w:t xml:space="preserve">[19] </w:t>
                     </w:r>
                   </w:p>
@@ -16666,6 +16993,7 @@
   <w:style w:type="character" w:default="1" w:styleId="Carpredefinitoparagrafo">
     <w:name w:val="Default Paragraph Font"/>
     <w:uiPriority w:val="1"/>
+    <w:semiHidden/>
     <w:unhideWhenUsed/>
   </w:style>
   <w:style w:type="table" w:default="1" w:styleId="Tabellanormale">
@@ -17663,7 +17991,7 @@
 </file>
 
 <file path=customXml/itemProps1.xml><?xml version="1.0" encoding="utf-8"?>
-<ds:datastoreItem xmlns:ds="http://schemas.openxmlformats.org/officeDocument/2006/customXml" ds:itemID="{4C489213-BF6D-4196-850B-027BE36DF0AB}">
+<ds:datastoreItem xmlns:ds="http://schemas.openxmlformats.org/officeDocument/2006/customXml" ds:itemID="{555329C7-6714-4C44-8C8A-EDD48EE432A9}">
   <ds:schemaRefs>
     <ds:schemaRef ds:uri="http://schemas.openxmlformats.org/officeDocument/2006/bibliography"/>
   </ds:schemaRefs>

</xml_diff>

<commit_message>
altra roba ma poi basta
</commit_message>
<xml_diff>
--- a/tesi.docx
+++ b/tesi.docx
@@ -12846,10 +12846,15 @@
       </w:r>
     </w:p>
     <w:p>
-      <w:r>
+      <w:pPr>
         <w:rPr>
           <w:noProof/>
         </w:rPr>
+      </w:pPr>
+      <w:r>
+        <w:rPr>
+          <w:noProof/>
+        </w:rPr>
         <w:t>Sono stati realizzati sostanzialmente sue metodi di ricerca secondari. Il primo</w:t>
       </w:r>
       <w:r>
@@ -12875,6 +12880,189 @@
           <w:noProof/>
         </w:rPr>
         <w:t>a certa quantità di articoli. Il secondo colleziona articoli fino a raggiungere una certa quantità e il sistema di esplorazione è sempre lo stesso ma per ogni articolo raccoglie, tra quelli che lo citano, solo il primo risultato. Il grafo risultante avrà l’aspetto di una lunga catena e verrà approfondito nel capitolo successivo.</w:t>
+      </w:r>
+    </w:p>
+    <w:p>
+      <w:pPr>
+        <w:rPr>
+          <w:noProof/>
+        </w:rPr>
+      </w:pPr>
+      <w:r>
+        <w:rPr>
+          <w:noProof/>
+        </w:rPr>
+        <w:t xml:space="preserve">Viene data anche la possibilità di evidenziare con dei colori, i nodi che trattano un particolare topic. All’interno del grafo di ricerca, l’utente può selezioanre un colore per ogni topic così da vedere quali articoli lo trattano </w:t>
+      </w:r>
+      <w:r>
+        <w:rPr>
+          <w:noProof/>
+        </w:rPr>
+        <w:t>e</w:t>
+      </w:r>
+      <w:r>
+        <w:rPr>
+          <w:noProof/>
+        </w:rPr>
+        <w:t xml:space="preserve"> capir</w:t>
+      </w:r>
+      <w:r>
+        <w:rPr>
+          <w:noProof/>
+        </w:rPr>
+        <w:t>ne</w:t>
+      </w:r>
+      <w:r>
+        <w:rPr>
+          <w:noProof/>
+        </w:rPr>
+        <w:t xml:space="preserve"> in modo più intuitivo </w:t>
+      </w:r>
+      <w:r>
+        <w:rPr>
+          <w:noProof/>
+        </w:rPr>
+        <w:t>la distribuzione all’interno del grafo. Inizialmente si era pensato di colorare gli articoli per una seie di topic tutti contemporaneamente ma il risultato si è rivelato essere torppo confuso e non evidenziava in modo lampante le aree del grafo che trattano un particolare campo di studio.</w:t>
+      </w:r>
+    </w:p>
+    <w:p>
+      <w:pPr>
+        <w:keepNext/>
+      </w:pPr>
+      <w:r>
+        <w:rPr>
+          <w:noProof/>
+        </w:rPr>
+        <w:lastRenderedPageBreak/>
+        <w:drawing>
+          <wp:inline distT="0" distB="0" distL="0" distR="0" wp14:anchorId="27F77DD2" wp14:editId="2B3BF85C">
+            <wp:extent cx="5039003" cy="1125416"/>
+            <wp:effectExtent l="0" t="0" r="0" b="0"/>
+            <wp:docPr id="5" name="Immagine 5"/>
+            <wp:cNvGraphicFramePr>
+              <a:graphicFrameLocks xmlns:a="http://schemas.openxmlformats.org/drawingml/2006/main" noChangeAspect="1"/>
+            </wp:cNvGraphicFramePr>
+            <a:graphic xmlns:a="http://schemas.openxmlformats.org/drawingml/2006/main">
+              <a:graphicData uri="http://schemas.openxmlformats.org/drawingml/2006/picture">
+                <pic:pic xmlns:pic="http://schemas.openxmlformats.org/drawingml/2006/picture">
+                  <pic:nvPicPr>
+                    <pic:cNvPr id="5" name="5.4.1 Computer security color.png"/>
+                    <pic:cNvPicPr/>
+                  </pic:nvPicPr>
+                  <pic:blipFill>
+                    <a:blip r:embed="rId20"/>
+                    <a:stretch>
+                      <a:fillRect/>
+                    </a:stretch>
+                  </pic:blipFill>
+                  <pic:spPr>
+                    <a:xfrm>
+                      <a:off x="0" y="0"/>
+                      <a:ext cx="5080910" cy="1134776"/>
+                    </a:xfrm>
+                    <a:prstGeom prst="rect">
+                      <a:avLst/>
+                    </a:prstGeom>
+                  </pic:spPr>
+                </pic:pic>
+              </a:graphicData>
+            </a:graphic>
+          </wp:inline>
+        </w:drawing>
+      </w:r>
+    </w:p>
+    <w:p>
+      <w:pPr>
+        <w:pStyle w:val="Didascalia"/>
+        <w:jc w:val="center"/>
+        <w:rPr>
+          <w:i w:val="0"/>
+          <w:color w:val="000000" w:themeColor="text1"/>
+          <w:sz w:val="22"/>
+          <w:szCs w:val="22"/>
+        </w:rPr>
+      </w:pPr>
+      <w:r>
+        <w:rPr>
+          <w:i w:val="0"/>
+          <w:color w:val="000000" w:themeColor="text1"/>
+          <w:sz w:val="22"/>
+          <w:szCs w:val="22"/>
+        </w:rPr>
+        <w:t>F</w:t>
+      </w:r>
+      <w:r>
+        <w:rPr>
+          <w:i w:val="0"/>
+          <w:color w:val="000000" w:themeColor="text1"/>
+          <w:sz w:val="22"/>
+          <w:szCs w:val="22"/>
+        </w:rPr>
+        <w:t>IG.</w:t>
+      </w:r>
+      <w:r>
+        <w:rPr>
+          <w:i w:val="0"/>
+          <w:color w:val="000000" w:themeColor="text1"/>
+          <w:sz w:val="22"/>
+          <w:szCs w:val="22"/>
+        </w:rPr>
+        <w:t xml:space="preserve"> </w:t>
+      </w:r>
+      <w:r>
+        <w:rPr>
+          <w:i w:val="0"/>
+          <w:color w:val="000000" w:themeColor="text1"/>
+          <w:sz w:val="22"/>
+          <w:szCs w:val="22"/>
+        </w:rPr>
+        <w:fldChar w:fldCharType="begin"/>
+      </w:r>
+      <w:r>
+        <w:rPr>
+          <w:i w:val="0"/>
+          <w:color w:val="000000" w:themeColor="text1"/>
+          <w:sz w:val="22"/>
+          <w:szCs w:val="22"/>
+        </w:rPr>
+        <w:instrText xml:space="preserve"> SEQ Figura \* ARABIC </w:instrText>
+      </w:r>
+      <w:r>
+        <w:rPr>
+          <w:i w:val="0"/>
+          <w:color w:val="000000" w:themeColor="text1"/>
+          <w:sz w:val="22"/>
+          <w:szCs w:val="22"/>
+        </w:rPr>
+        <w:fldChar w:fldCharType="separate"/>
+      </w:r>
+      <w:r>
+        <w:rPr>
+          <w:i w:val="0"/>
+          <w:noProof/>
+          <w:color w:val="000000" w:themeColor="text1"/>
+          <w:sz w:val="22"/>
+          <w:szCs w:val="22"/>
+        </w:rPr>
+        <w:t>10</w:t>
+      </w:r>
+      <w:r>
+        <w:rPr>
+          <w:i w:val="0"/>
+          <w:color w:val="000000" w:themeColor="text1"/>
+          <w:sz w:val="22"/>
+          <w:szCs w:val="22"/>
+        </w:rPr>
+        <w:fldChar w:fldCharType="end"/>
+      </w:r>
+      <w:r>
+        <w:rPr>
+          <w:i w:val="0"/>
+          <w:color w:val="000000" w:themeColor="text1"/>
+          <w:sz w:val="22"/>
+          <w:szCs w:val="22"/>
+        </w:rPr>
+        <w:t>: in blu sono evidenziati gli articoli del topic "Computer security"</w:t>
       </w:r>
     </w:p>
     <w:p>
@@ -12908,11 +13096,7 @@
         <w:t xml:space="preserve"> Prima di iniziare, l’utente dovrà specificare le informazioni relative ad alcuni articoli su cui verrà effettuata una ricerca; </w:t>
       </w:r>
       <w:r>
-        <w:t xml:space="preserve">per migliorare la qualità del risultato finale è consigliabile utilizzare sia articoli con un alto numero di citazioni che </w:t>
-      </w:r>
-      <w:r>
-        <w:lastRenderedPageBreak/>
-        <w:t xml:space="preserve">articoli recenti </w:t>
+        <w:t xml:space="preserve">per migliorare la qualità del risultato finale è consigliabile utilizzare sia articoli con un alto numero di citazioni che articoli recenti </w:t>
       </w:r>
       <w:r>
         <w:t xml:space="preserve">non molto citati ma </w:t>
@@ -12921,6 +13105,9 @@
         <w:t>che si considerano rilevanti</w:t>
       </w:r>
       <w:r>
+        <w:t>, questo permetterà di dare maggiore rilievo agli articoli più recenti</w:t>
+      </w:r>
+      <w:r>
         <w:t xml:space="preserve">. </w:t>
       </w:r>
       <w:r>
@@ -12947,15 +13134,210 @@
     </w:p>
     <w:p>
       <w:pPr>
-        <w:rPr>
+        <w:keepNext/>
+      </w:pPr>
+      <w:r>
+        <w:rPr>
+          <w:noProof/>
           <w:color w:val="auto"/>
         </w:rPr>
-      </w:pPr>
-      <w:r>
+        <w:drawing>
+          <wp:inline distT="0" distB="0" distL="0" distR="0" wp14:anchorId="420B8FBC" wp14:editId="6BC4FE4C">
+            <wp:extent cx="5039995" cy="1510030"/>
+            <wp:effectExtent l="0" t="0" r="8255" b="0"/>
+            <wp:docPr id="32" name="Immagine 32"/>
+            <wp:cNvGraphicFramePr>
+              <a:graphicFrameLocks xmlns:a="http://schemas.openxmlformats.org/drawingml/2006/main" noChangeAspect="1"/>
+            </wp:cNvGraphicFramePr>
+            <a:graphic xmlns:a="http://schemas.openxmlformats.org/drawingml/2006/main">
+              <a:graphicData uri="http://schemas.openxmlformats.org/drawingml/2006/picture">
+                <pic:pic xmlns:pic="http://schemas.openxmlformats.org/drawingml/2006/picture">
+                  <pic:nvPicPr>
+                    <pic:cNvPr id="32" name="5.4.2 classifica parziale.png"/>
+                    <pic:cNvPicPr/>
+                  </pic:nvPicPr>
+                  <pic:blipFill>
+                    <a:blip r:embed="rId21"/>
+                    <a:stretch>
+                      <a:fillRect/>
+                    </a:stretch>
+                  </pic:blipFill>
+                  <pic:spPr>
+                    <a:xfrm>
+                      <a:off x="0" y="0"/>
+                      <a:ext cx="5039995" cy="1510030"/>
+                    </a:xfrm>
+                    <a:prstGeom prst="rect">
+                      <a:avLst/>
+                    </a:prstGeom>
+                  </pic:spPr>
+                </pic:pic>
+              </a:graphicData>
+            </a:graphic>
+          </wp:inline>
+        </w:drawing>
+      </w:r>
+    </w:p>
+    <w:p>
+      <w:pPr>
+        <w:pStyle w:val="Didascalia"/>
+        <w:jc w:val="center"/>
+        <w:rPr>
+          <w:i w:val="0"/>
+          <w:color w:val="000000" w:themeColor="text1"/>
+          <w:sz w:val="22"/>
+          <w:szCs w:val="22"/>
+        </w:rPr>
+      </w:pPr>
+      <w:r>
+        <w:rPr>
+          <w:i w:val="0"/>
+          <w:color w:val="000000" w:themeColor="text1"/>
+          <w:sz w:val="22"/>
+          <w:szCs w:val="22"/>
+        </w:rPr>
+        <w:t>F</w:t>
+      </w:r>
+      <w:r>
+        <w:rPr>
+          <w:i w:val="0"/>
+          <w:color w:val="000000" w:themeColor="text1"/>
+          <w:sz w:val="22"/>
+          <w:szCs w:val="22"/>
+        </w:rPr>
+        <w:t>IG.</w:t>
+      </w:r>
+      <w:r>
+        <w:rPr>
+          <w:i w:val="0"/>
+          <w:color w:val="000000" w:themeColor="text1"/>
+          <w:sz w:val="22"/>
+          <w:szCs w:val="22"/>
+        </w:rPr>
+        <w:t xml:space="preserve"> </w:t>
+      </w:r>
+      <w:r>
+        <w:rPr>
+          <w:i w:val="0"/>
+          <w:color w:val="000000" w:themeColor="text1"/>
+          <w:sz w:val="22"/>
+          <w:szCs w:val="22"/>
+        </w:rPr>
+        <w:fldChar w:fldCharType="begin"/>
+      </w:r>
+      <w:r>
+        <w:rPr>
+          <w:i w:val="0"/>
+          <w:color w:val="000000" w:themeColor="text1"/>
+          <w:sz w:val="22"/>
+          <w:szCs w:val="22"/>
+        </w:rPr>
+        <w:instrText xml:space="preserve"> SEQ Figura \* ARABIC </w:instrText>
+      </w:r>
+      <w:r>
+        <w:rPr>
+          <w:i w:val="0"/>
+          <w:color w:val="000000" w:themeColor="text1"/>
+          <w:sz w:val="22"/>
+          <w:szCs w:val="22"/>
+        </w:rPr>
+        <w:fldChar w:fldCharType="separate"/>
+      </w:r>
+      <w:r>
+        <w:rPr>
+          <w:i w:val="0"/>
+          <w:noProof/>
+          <w:color w:val="000000" w:themeColor="text1"/>
+          <w:sz w:val="22"/>
+          <w:szCs w:val="22"/>
+        </w:rPr>
+        <w:t>11</w:t>
+      </w:r>
+      <w:r>
+        <w:rPr>
+          <w:i w:val="0"/>
+          <w:color w:val="000000" w:themeColor="text1"/>
+          <w:sz w:val="22"/>
+          <w:szCs w:val="22"/>
+        </w:rPr>
+        <w:fldChar w:fldCharType="end"/>
+      </w:r>
+      <w:r>
+        <w:rPr>
+          <w:i w:val="0"/>
+          <w:color w:val="000000" w:themeColor="text1"/>
+          <w:sz w:val="22"/>
+          <w:szCs w:val="22"/>
+        </w:rPr>
+        <w:t>: Articoli appartenenti allo stato dell'arte</w:t>
+      </w:r>
+    </w:p>
+    <w:p>
+      <w:pPr>
         <w:rPr>
           <w:color w:val="auto"/>
         </w:rPr>
-        <w:t>Dal momento che il grafo dell’arte risulta spesso essere fortemente connesso, quasi completo, è stata aggiunta la possibilità di stampare una lista contenente i paper appartenenti allo stato dell’arte. In questo formato il contenuto è più fruibile per l’utente, in quanto i titoli degli articoli sono più facilmente leggibili da terminale che dentro i nodi del grafo.</w:t>
+      </w:pPr>
+    </w:p>
+    <w:p>
+      <w:pPr>
+        <w:rPr>
+          <w:color w:val="auto"/>
+        </w:rPr>
+      </w:pPr>
+      <w:r>
+        <w:rPr>
+          <w:color w:val="auto"/>
+        </w:rPr>
+        <w:t xml:space="preserve">Dal momento che il grafo dell’arte risulta spesso essere </w:t>
+      </w:r>
+      <w:r>
+        <w:rPr>
+          <w:color w:val="auto"/>
+        </w:rPr>
+        <w:t>debolmente</w:t>
+      </w:r>
+      <w:r>
+        <w:rPr>
+          <w:color w:val="auto"/>
+        </w:rPr>
+        <w:t xml:space="preserve"> connesso, </w:t>
+      </w:r>
+      <w:r>
+        <w:rPr>
+          <w:color w:val="auto"/>
+        </w:rPr>
+        <w:t>principalmente è un insieme di sotto-grafi di dimensione molto variabile (da 1 a una decina di nodi)</w:t>
+      </w:r>
+      <w:r>
+        <w:rPr>
+          <w:color w:val="auto"/>
+        </w:rPr>
+        <w:t>, è stata aggiunta la possibilità di stampare una lista contenente i paper appartenenti allo stato dell’arte.</w:t>
+      </w:r>
+      <w:r>
+        <w:rPr>
+          <w:color w:val="auto"/>
+        </w:rPr>
+        <w:t xml:space="preserve"> Per ogni articolo vengono mostrati: il titolo e l’indirizzo della pagina del motore di ricerca </w:t>
+      </w:r>
+      <w:r>
+        <w:rPr>
+          <w:color w:val="auto"/>
+        </w:rPr>
+        <w:t>con tutte le informazioni (solo per Microsoft Academic); gli articoli sono ordinati per numero di citazioni decrescente.</w:t>
+      </w:r>
+      <w:r>
+        <w:rPr>
+          <w:color w:val="auto"/>
+        </w:rPr>
+        <w:t xml:space="preserve"> In questo formato il contenuto è più fruibile per l’utente, in quanto i titoli degli articoli sono più facilmente leggibili da terminale che dentro i nodi del grafo.</w:t>
+      </w:r>
+      <w:r>
+        <w:rPr>
+          <w:color w:val="auto"/>
+        </w:rPr>
+        <w:t xml:space="preserve"> Un’immagine esemplificativa è disponibile nella sezione 6.1 dei risultati sperimentali.</w:t>
       </w:r>
     </w:p>
     <w:p>
@@ -13031,7 +13413,6 @@
         <w:rPr>
           <w:noProof/>
         </w:rPr>
-        <w:lastRenderedPageBreak/>
         <w:drawing>
           <wp:inline distT="0" distB="0" distL="0" distR="0" wp14:anchorId="05E21A6B" wp14:editId="247C813D">
             <wp:extent cx="5039995" cy="924560"/>
@@ -13048,7 +13429,7 @@
                     <pic:cNvPicPr/>
                   </pic:nvPicPr>
                   <pic:blipFill>
-                    <a:blip r:embed="rId20" cstate="print">
+                    <a:blip r:embed="rId22" cstate="print">
                       <a:extLst>
                         <a:ext uri="{28A0092B-C50C-407E-A947-70E740481C1C}">
                           <a14:useLocalDpi xmlns:a14="http://schemas.microsoft.com/office/drawing/2010/main" val="0"/>
@@ -13148,7 +13529,7 @@
           <w:sz w:val="24"/>
           <w:szCs w:val="24"/>
         </w:rPr>
-        <w:t>10</w:t>
+        <w:t>12</w:t>
       </w:r>
       <w:r>
         <w:rPr>
@@ -13171,6 +13552,7 @@
     </w:p>
     <w:p>
       <w:r>
+        <w:lastRenderedPageBreak/>
         <w:t xml:space="preserve">Questa porzione di grafo ne rappresenta tutto il contenuto, </w:t>
       </w:r>
       <w:r>
@@ -13277,6 +13659,25 @@
         <w:t>Risultati Sperimentali</w:t>
       </w:r>
       <w:bookmarkEnd w:id="181"/>
+    </w:p>
+    <w:p>
+      <w:pPr>
+        <w:pStyle w:val="Titolo2"/>
+        <w:numPr>
+          <w:ilvl w:val="0"/>
+          <w:numId w:val="0"/>
+        </w:numPr>
+        <w:ind w:left="576" w:hanging="576"/>
+        <w:rPr>
+          <w:lang w:eastAsia="it-IT"/>
+        </w:rPr>
+      </w:pPr>
+      <w:r>
+        <w:rPr>
+          <w:lang w:eastAsia="it-IT"/>
+        </w:rPr>
+        <w:t>6.1 Funzionalità</w:t>
+      </w:r>
     </w:p>
     <w:p>
       <w:pPr>
@@ -13317,7 +13718,7 @@
                     <pic:cNvPicPr/>
                   </pic:nvPicPr>
                   <pic:blipFill>
-                    <a:blip r:embed="rId21">
+                    <a:blip r:embed="rId23">
                       <a:extLst>
                         <a:ext uri="{28A0092B-C50C-407E-A947-70E740481C1C}">
                           <a14:useLocalDpi xmlns:a14="http://schemas.microsoft.com/office/drawing/2010/main" val="0"/>
@@ -13418,7 +13819,7 @@
           <w:sz w:val="22"/>
           <w:szCs w:val="22"/>
         </w:rPr>
-        <w:t>11</w:t>
+        <w:t>13</w:t>
       </w:r>
       <w:r>
         <w:rPr>
@@ -13519,7 +13920,7 @@
                     <pic:cNvPicPr/>
                   </pic:nvPicPr>
                   <pic:blipFill>
-                    <a:blip r:embed="rId22" cstate="print">
+                    <a:blip r:embed="rId24" cstate="print">
                       <a:extLst>
                         <a:ext uri="{28A0092B-C50C-407E-A947-70E740481C1C}">
                           <a14:useLocalDpi xmlns:a14="http://schemas.microsoft.com/office/drawing/2010/main" val="0"/>
@@ -13620,7 +14021,7 @@
           <w:sz w:val="22"/>
           <w:szCs w:val="22"/>
         </w:rPr>
-        <w:t>12</w:t>
+        <w:t>14</w:t>
       </w:r>
       <w:r>
         <w:rPr>
@@ -13825,7 +14226,7 @@
                     <pic:cNvPicPr/>
                   </pic:nvPicPr>
                   <pic:blipFill>
-                    <a:blip r:embed="rId23"/>
+                    <a:blip r:embed="rId25"/>
                     <a:stretch>
                       <a:fillRect/>
                     </a:stretch>
@@ -13999,7 +14400,7 @@
           <w:sz w:val="22"/>
           <w:szCs w:val="22"/>
         </w:rPr>
-        <w:t>13</w:t>
+        <w:t>15</w:t>
       </w:r>
       <w:r>
         <w:rPr>
@@ -14045,7 +14446,7 @@
                     <pic:cNvPicPr/>
                   </pic:nvPicPr>
                   <pic:blipFill>
-                    <a:blip r:embed="rId24"/>
+                    <a:blip r:embed="rId26"/>
                     <a:stretch>
                       <a:fillRect/>
                     </a:stretch>
@@ -14139,7 +14540,7 @@
           <w:sz w:val="22"/>
           <w:szCs w:val="22"/>
         </w:rPr>
-        <w:t>14</w:t>
+        <w:t>16</w:t>
       </w:r>
       <w:r>
         <w:rPr>
@@ -14211,7 +14612,7 @@
                     <pic:cNvPicPr/>
                   </pic:nvPicPr>
                   <pic:blipFill>
-                    <a:blip r:embed="rId25"/>
+                    <a:blip r:embed="rId27"/>
                     <a:stretch>
                       <a:fillRect/>
                     </a:stretch>
@@ -14264,7 +14665,7 @@
                     <pic:cNvPicPr/>
                   </pic:nvPicPr>
                   <pic:blipFill>
-                    <a:blip r:embed="rId26"/>
+                    <a:blip r:embed="rId28"/>
                     <a:stretch>
                       <a:fillRect/>
                     </a:stretch>
@@ -14317,7 +14718,7 @@
                     <pic:cNvPicPr/>
                   </pic:nvPicPr>
                   <pic:blipFill>
-                    <a:blip r:embed="rId27"/>
+                    <a:blip r:embed="rId29"/>
                     <a:stretch>
                       <a:fillRect/>
                     </a:stretch>
@@ -14412,7 +14813,7 @@
           <w:sz w:val="22"/>
           <w:szCs w:val="22"/>
         </w:rPr>
-        <w:t>15</w:t>
+        <w:t>17</w:t>
       </w:r>
       <w:r>
         <w:rPr>
@@ -14516,7 +14917,7 @@
                     <pic:cNvPicPr/>
                   </pic:nvPicPr>
                   <pic:blipFill>
-                    <a:blip r:embed="rId28"/>
+                    <a:blip r:embed="rId30"/>
                     <a:stretch>
                       <a:fillRect/>
                     </a:stretch>
@@ -14610,7 +15011,7 @@
           <w:sz w:val="22"/>
           <w:szCs w:val="22"/>
         </w:rPr>
-        <w:t>16</w:t>
+        <w:t>18</w:t>
       </w:r>
       <w:r>
         <w:rPr>
@@ -14899,6 +15300,207 @@
       </w:r>
     </w:p>
     <w:p>
+      <w:pPr>
+        <w:rPr>
+          <w:lang w:eastAsia="it-IT"/>
+        </w:rPr>
+      </w:pPr>
+      <w:r>
+        <w:rPr>
+          <w:lang w:eastAsia="it-IT"/>
+        </w:rPr>
+        <w:t>Per la visualizzazione dei grafi si è scelto di creare dei file .dot con le informazioni ricavate dal database; ricavare da questi, altri file in formato .</w:t>
+      </w:r>
+      <w:proofErr w:type="spellStart"/>
+      <w:r>
+        <w:rPr>
+          <w:lang w:eastAsia="it-IT"/>
+        </w:rPr>
+        <w:t>svg</w:t>
+      </w:r>
+      <w:proofErr w:type="spellEnd"/>
+      <w:r>
+        <w:rPr>
+          <w:lang w:eastAsia="it-IT"/>
+        </w:rPr>
+        <w:t xml:space="preserve"> per poi visualizzarne il contenuto con </w:t>
+      </w:r>
+      <w:proofErr w:type="spellStart"/>
+      <w:r>
+        <w:rPr>
+          <w:b/>
+          <w:lang w:eastAsia="it-IT"/>
+        </w:rPr>
+        <w:t>Inkscape</w:t>
+      </w:r>
+      <w:proofErr w:type="spellEnd"/>
+      <w:r>
+        <w:rPr>
+          <w:lang w:eastAsia="it-IT"/>
+        </w:rPr>
+        <w:t>. Questo ha permesso di migliorare la disposizione dei nodi all’interno del grafo, evidenziandone la gerarchia (rendere i livelli ben distinguibili) e colorare i nodi. Non si è purtroppo</w:t>
+      </w:r>
+      <w:bookmarkStart w:id="182" w:name="_GoBack"/>
+      <w:bookmarkEnd w:id="182"/>
+      <w:r>
+        <w:rPr>
+          <w:lang w:eastAsia="it-IT"/>
+        </w:rPr>
+        <w:t xml:space="preserve"> riusciti a disporre (in modo automatico) i sotto-grafi in modo che stessero più compatti</w:t>
+      </w:r>
+      <w:r>
+        <w:rPr>
+          <w:lang w:eastAsia="it-IT"/>
+        </w:rPr>
+        <w:t>, per questo l’immagine del grafo dello stato dell’arte risulta essere molto dilatata in lunghezza e quindi poco leggibile.</w:t>
+      </w:r>
+    </w:p>
+    <w:p>
+      <w:pPr>
+        <w:keepNext/>
+      </w:pPr>
+      <w:r>
+        <w:rPr>
+          <w:noProof/>
+          <w:lang w:eastAsia="it-IT"/>
+        </w:rPr>
+        <w:lastRenderedPageBreak/>
+        <w:drawing>
+          <wp:inline distT="0" distB="0" distL="0" distR="0" wp14:anchorId="77A20F75" wp14:editId="0AF11270">
+            <wp:extent cx="5039995" cy="409575"/>
+            <wp:effectExtent l="0" t="0" r="8255" b="9525"/>
+            <wp:docPr id="8" name="Immagine 8"/>
+            <wp:cNvGraphicFramePr>
+              <a:graphicFrameLocks xmlns:a="http://schemas.openxmlformats.org/drawingml/2006/main" noChangeAspect="1"/>
+            </wp:cNvGraphicFramePr>
+            <a:graphic xmlns:a="http://schemas.openxmlformats.org/drawingml/2006/main">
+              <a:graphicData uri="http://schemas.openxmlformats.org/drawingml/2006/picture">
+                <pic:pic xmlns:pic="http://schemas.openxmlformats.org/drawingml/2006/picture">
+                  <pic:nvPicPr>
+                    <pic:cNvPr id="8" name="6.1 stato dell'arte.png"/>
+                    <pic:cNvPicPr/>
+                  </pic:nvPicPr>
+                  <pic:blipFill>
+                    <a:blip r:embed="rId31"/>
+                    <a:stretch>
+                      <a:fillRect/>
+                    </a:stretch>
+                  </pic:blipFill>
+                  <pic:spPr>
+                    <a:xfrm>
+                      <a:off x="0" y="0"/>
+                      <a:ext cx="5039995" cy="409575"/>
+                    </a:xfrm>
+                    <a:prstGeom prst="rect">
+                      <a:avLst/>
+                    </a:prstGeom>
+                  </pic:spPr>
+                </pic:pic>
+              </a:graphicData>
+            </a:graphic>
+          </wp:inline>
+        </w:drawing>
+      </w:r>
+    </w:p>
+    <w:p>
+      <w:pPr>
+        <w:pStyle w:val="Didascalia"/>
+        <w:jc w:val="center"/>
+        <w:rPr>
+          <w:i w:val="0"/>
+          <w:color w:val="000000" w:themeColor="text1"/>
+          <w:sz w:val="22"/>
+          <w:szCs w:val="22"/>
+        </w:rPr>
+      </w:pPr>
+      <w:r>
+        <w:rPr>
+          <w:i w:val="0"/>
+          <w:color w:val="000000" w:themeColor="text1"/>
+          <w:sz w:val="22"/>
+          <w:szCs w:val="22"/>
+        </w:rPr>
+        <w:t>F</w:t>
+      </w:r>
+      <w:r>
+        <w:rPr>
+          <w:i w:val="0"/>
+          <w:color w:val="000000" w:themeColor="text1"/>
+          <w:sz w:val="22"/>
+          <w:szCs w:val="22"/>
+        </w:rPr>
+        <w:t xml:space="preserve">IG. </w:t>
+      </w:r>
+      <w:r>
+        <w:rPr>
+          <w:i w:val="0"/>
+          <w:color w:val="000000" w:themeColor="text1"/>
+          <w:sz w:val="22"/>
+          <w:szCs w:val="22"/>
+        </w:rPr>
+        <w:fldChar w:fldCharType="begin"/>
+      </w:r>
+      <w:r>
+        <w:rPr>
+          <w:i w:val="0"/>
+          <w:color w:val="000000" w:themeColor="text1"/>
+          <w:sz w:val="22"/>
+          <w:szCs w:val="22"/>
+        </w:rPr>
+        <w:instrText xml:space="preserve"> SEQ Figura \* ARABIC </w:instrText>
+      </w:r>
+      <w:r>
+        <w:rPr>
+          <w:i w:val="0"/>
+          <w:color w:val="000000" w:themeColor="text1"/>
+          <w:sz w:val="22"/>
+          <w:szCs w:val="22"/>
+        </w:rPr>
+        <w:fldChar w:fldCharType="separate"/>
+      </w:r>
+      <w:r>
+        <w:rPr>
+          <w:i w:val="0"/>
+          <w:noProof/>
+          <w:color w:val="000000" w:themeColor="text1"/>
+          <w:sz w:val="22"/>
+          <w:szCs w:val="22"/>
+        </w:rPr>
+        <w:t>19</w:t>
+      </w:r>
+      <w:r>
+        <w:rPr>
+          <w:i w:val="0"/>
+          <w:color w:val="000000" w:themeColor="text1"/>
+          <w:sz w:val="22"/>
+          <w:szCs w:val="22"/>
+        </w:rPr>
+        <w:fldChar w:fldCharType="end"/>
+      </w:r>
+      <w:r>
+        <w:rPr>
+          <w:i w:val="0"/>
+          <w:color w:val="000000" w:themeColor="text1"/>
+          <w:sz w:val="22"/>
+          <w:szCs w:val="22"/>
+        </w:rPr>
+        <w:t>: Estratto di un grafo dello stato dell'arte</w:t>
+      </w:r>
+    </w:p>
+    <w:p>
+      <w:pPr>
+        <w:rPr>
+          <w:lang w:eastAsia="it-IT"/>
+        </w:rPr>
+      </w:pPr>
+      <w:r>
+        <w:rPr>
+          <w:lang w:eastAsia="it-IT"/>
+        </w:rPr>
+        <w:t xml:space="preserve"> </w:t>
+      </w:r>
+    </w:p>
+    <w:p>
       <w:r>
         <w:t xml:space="preserve">I topic che compaiono all’interno di una ricerca possono raggiungere numeri elevati (anche 300) e durante la fase di creazione del grafo si è scelto di escludere tutti quei campi che non avrebbero avuto né archi uscenti, né archi entranti così da </w:t>
       </w:r>
@@ -14909,31 +15511,238 @@
         <w:t>aumentare la chiarezza del grafo dei campi di studio</w:t>
       </w:r>
       <w:r>
-        <w:t xml:space="preserve">. Si è osservato che tipicamente i topic che si trovano sotto la top 30 dei campi che compaiono più frequentemente hanno 0 archi e non presentano quindi relazioni di rilievo con gli altri campi della ricerca. Spesso questo è dovuto al fatto che vengano utilizzati campi del livello più basso della gerarchia di Microsoft Academic e di fatto troppo specifici per comparire un numero rilevante di volte. A supporto delle metriche utilizzate per il filtraggio dei campi, si è osservato che i topic con un numero maggiore di archi entranti appartenessero spesso al secondo livello della gerarchia </w:t>
-      </w:r>
-      <w:r>
+        <w:t>. Si è osservato che tipicamente i topic che si trovano sotto la top 30 dei campi che compaiono più frequentemente hanno 0 archi e non presentano quindi relazioni di rilievo con gli altri campi della ricerca. Spesso questo è dovuto al fatto che vengano utilizzati campi del livello più basso della gerarchia di Microsoft Academic e di fatto troppo specifici per comparire un numero rilevante di volte. A supporto delle metriche utilizzate per il filtraggio dei campi, si è osservato che i topic con un numero maggiore di archi entranti appartenessero spesso al secondo livello della gerarchia di Microsoft, quindi fossero quelli più generici e ampi; i topic con pochi archi entranti o solo archi uscenti appartenessero al terzo livello; mentre quelli esclusi fossero del quarto, cioè quello più specifico in assoluto e meno utilizzato. La gerarchia mostrata dal grafo rispecchia quindi quella di Academic ma con il vantaggio di mostrare in modo più intuitivo le relazioni di parentela tra i campi.</w:t>
+      </w:r>
+    </w:p>
+    <w:p>
+      <w:pPr>
+        <w:pStyle w:val="Titolo2"/>
+        <w:numPr>
+          <w:ilvl w:val="0"/>
+          <w:numId w:val="0"/>
+        </w:numPr>
+        <w:ind w:left="576" w:hanging="576"/>
+        <w:rPr>
+          <w:lang w:eastAsia="it-IT"/>
+        </w:rPr>
+      </w:pPr>
+      <w:r>
+        <w:rPr>
+          <w:lang w:eastAsia="it-IT"/>
+        </w:rPr>
+        <w:t>6.2 Osservazioni sui motori di ricerca</w:t>
+      </w:r>
+    </w:p>
+    <w:p>
+      <w:pPr>
+        <w:rPr>
+          <w:lang w:eastAsia="it-IT"/>
+        </w:rPr>
+      </w:pPr>
+      <w:r>
+        <w:rPr>
+          <w:lang w:eastAsia="it-IT"/>
+        </w:rPr>
+        <w:t xml:space="preserve">Nel motore di ricerca di Google è presente la possibilità di vedere gli </w:t>
+      </w:r>
+      <w:r>
+        <w:rPr>
+          <w:b/>
+          <w:lang w:eastAsia="it-IT"/>
+        </w:rPr>
+        <w:t>articoli</w:t>
+      </w:r>
+      <w:r>
+        <w:rPr>
+          <w:lang w:eastAsia="it-IT"/>
+        </w:rPr>
+        <w:t xml:space="preserve"> </w:t>
+      </w:r>
+      <w:r>
+        <w:rPr>
+          <w:b/>
+          <w:lang w:eastAsia="it-IT"/>
+        </w:rPr>
+        <w:t>correlati</w:t>
+      </w:r>
+      <w:r>
+        <w:rPr>
+          <w:lang w:eastAsia="it-IT"/>
+        </w:rPr>
+        <w:t xml:space="preserve">, oltre a quelli che citano. Sarebbe stato interessante studiare anche questa caratteristica del </w:t>
+      </w:r>
+      <w:proofErr w:type="spellStart"/>
+      <w:r>
+        <w:rPr>
+          <w:lang w:eastAsia="it-IT"/>
+        </w:rPr>
+        <w:t>search</w:t>
+      </w:r>
+      <w:proofErr w:type="spellEnd"/>
+      <w:r>
+        <w:rPr>
+          <w:lang w:eastAsia="it-IT"/>
+        </w:rPr>
+        <w:t xml:space="preserve"> </w:t>
+      </w:r>
+      <w:proofErr w:type="spellStart"/>
+      <w:r>
+        <w:rPr>
+          <w:lang w:eastAsia="it-IT"/>
+        </w:rPr>
+        <w:t>engine</w:t>
+      </w:r>
+      <w:proofErr w:type="spellEnd"/>
+      <w:r>
+        <w:rPr>
+          <w:lang w:eastAsia="it-IT"/>
+        </w:rPr>
+        <w:t xml:space="preserve"> in quanto poteva essere utile per la costruzione del grafo dello stato dell’arte. Tuttavia,</w:t>
+      </w:r>
+      <w:r>
+        <w:rPr>
+          <w:lang w:eastAsia="it-IT"/>
+        </w:rPr>
+        <w:t xml:space="preserve"> è stato deciso di non considerarla perché Google non fornisce alcuna spiegazione </w:t>
+      </w:r>
+      <w:r>
+        <w:rPr>
+          <w:lang w:eastAsia="it-IT"/>
+        </w:rPr>
+        <w:t>dei criteri che utilizza per decidere se due articoli siano o meno correlati. L’unica spiegazione riguardo questa funzionalità spiega che permette di trovare articoli correlati con i risultati della ricerca.</w:t>
+      </w:r>
+    </w:p>
+    <w:p>
+      <w:pPr>
+        <w:rPr>
+          <w:lang w:eastAsia="it-IT"/>
+        </w:rPr>
+      </w:pPr>
+      <w:r>
+        <w:rPr>
+          <w:lang w:eastAsia="it-IT"/>
+        </w:rPr>
         <w:lastRenderedPageBreak/>
-        <w:t>di Microsoft, quindi fossero quelli più generici e ampi; i topic con pochi archi entranti o solo archi uscenti appartenessero al terzo livello; mentre quelli esclusi fossero del quarto, cioè quello più specifico in assoluto e meno utilizzato. La gerarchia mostrata dal grafo rispecchia quindi quella di Academic ma con il vantaggio di mostrare in modo più intuitivo le relazioni di parentela tra i campi.</w:t>
-      </w:r>
-    </w:p>
-    <w:p>
-      <w:pPr>
-        <w:rPr>
-          <w:lang w:eastAsia="it-IT"/>
-        </w:rPr>
-      </w:pPr>
-      <w:r>
-        <w:rPr>
-          <w:lang w:eastAsia="it-IT"/>
-        </w:rPr>
-        <w:t xml:space="preserve">Nel motore di ricerca di Google è presente la possibilità di vedere gli </w:t>
+        <w:t xml:space="preserve">Gli articoli da cui iniziare la ricerca dovrebbero essere </w:t>
+      </w:r>
+      <w:r>
+        <w:rPr>
+          <w:lang w:eastAsia="it-IT"/>
+        </w:rPr>
+        <w:t xml:space="preserve">sia popolari (alto numero di citazioni) che </w:t>
       </w:r>
       <w:r>
         <w:rPr>
           <w:b/>
           <w:lang w:eastAsia="it-IT"/>
         </w:rPr>
-        <w:t>articoli</w:t>
+        <w:t>recenti</w:t>
+      </w:r>
+      <w:r>
+        <w:rPr>
+          <w:lang w:eastAsia="it-IT"/>
+        </w:rPr>
+        <w:t xml:space="preserve"> così da avere una visione globale dell’ambito di ricerca</w:t>
+      </w:r>
+      <w:r>
+        <w:rPr>
+          <w:lang w:eastAsia="it-IT"/>
+        </w:rPr>
+        <w:t xml:space="preserve">. Gli </w:t>
+      </w:r>
+      <w:r>
+        <w:rPr>
+          <w:lang w:eastAsia="it-IT"/>
+        </w:rPr>
+        <w:t xml:space="preserve">articoli popolari portano alla scoperta di altri </w:t>
+      </w:r>
+      <w:r>
+        <w:rPr>
+          <w:lang w:eastAsia="it-IT"/>
+        </w:rPr>
+        <w:t xml:space="preserve">popolari più o meno quanto loro </w:t>
+      </w:r>
+      <w:r>
+        <w:rPr>
+          <w:lang w:eastAsia="it-IT"/>
+        </w:rPr>
+        <w:t xml:space="preserve">ma spesso si tratta di articoli datati, che </w:t>
+      </w:r>
+      <w:r>
+        <w:rPr>
+          <w:lang w:eastAsia="it-IT"/>
+        </w:rPr>
+        <w:t>noti e riconosciuti</w:t>
+      </w:r>
+      <w:r>
+        <w:rPr>
+          <w:lang w:eastAsia="it-IT"/>
+        </w:rPr>
+        <w:t xml:space="preserve"> da tutta la comunità scientifica</w:t>
+      </w:r>
+      <w:r>
+        <w:rPr>
+          <w:lang w:eastAsia="it-IT"/>
+        </w:rPr>
+        <w:t>;</w:t>
+      </w:r>
+      <w:r>
+        <w:rPr>
+          <w:lang w:eastAsia="it-IT"/>
+        </w:rPr>
+        <w:t xml:space="preserve"> tornerebbe utile </w:t>
+      </w:r>
+      <w:r>
+        <w:rPr>
+          <w:lang w:eastAsia="it-IT"/>
+        </w:rPr>
+        <w:t>utilizzare</w:t>
+      </w:r>
+      <w:r>
+        <w:rPr>
+          <w:lang w:eastAsia="it-IT"/>
+        </w:rPr>
+        <w:t xml:space="preserve"> articoli più recenti</w:t>
+      </w:r>
+      <w:r>
+        <w:rPr>
+          <w:lang w:eastAsia="it-IT"/>
+        </w:rPr>
+        <w:t>, anche con basso numero di citazioni, ma che si ritiene siano rilevanti per l’argomento in questione. L’utilizzo di tali pubblicazioni permetterà di trovare un maggior numero di articoli recenti così da avere una visione migliore della letteratura scientifica.</w:t>
+      </w:r>
+    </w:p>
+    <w:p>
+      <w:pPr>
+        <w:rPr>
+          <w:lang w:eastAsia="it-IT"/>
+        </w:rPr>
+      </w:pPr>
+      <w:r>
+        <w:rPr>
+          <w:lang w:eastAsia="it-IT"/>
+        </w:rPr>
+        <w:t xml:space="preserve">Durante la realizzazione del software necessario ad incrociare i risultati delle varie ricerche, è stata esplorata la possibilità di </w:t>
+      </w:r>
+      <w:r>
+        <w:rPr>
+          <w:b/>
+          <w:lang w:eastAsia="it-IT"/>
+        </w:rPr>
+        <w:t>n</w:t>
+      </w:r>
+      <w:r>
+        <w:rPr>
+          <w:b/>
+          <w:lang w:eastAsia="it-IT"/>
+        </w:rPr>
+        <w:t>ormalizzare</w:t>
+      </w:r>
+      <w:r>
+        <w:rPr>
+          <w:b/>
+          <w:lang w:eastAsia="it-IT"/>
+        </w:rPr>
+        <w:t xml:space="preserve"> il numero di pubblicazioni</w:t>
       </w:r>
       <w:r>
         <w:rPr>
@@ -14943,261 +15752,70 @@
       </w:r>
       <w:r>
         <w:rPr>
-          <w:b/>
-          <w:lang w:eastAsia="it-IT"/>
-        </w:rPr>
-        <w:t>correlati</w:t>
-      </w:r>
-      <w:r>
-        <w:rPr>
-          <w:lang w:eastAsia="it-IT"/>
-        </w:rPr>
-        <w:t xml:space="preserve">, oltre a quelli che citano. Sarebbe stato interessante studiare anche questa caratteristica del </w:t>
-      </w:r>
-      <w:proofErr w:type="spellStart"/>
-      <w:r>
-        <w:rPr>
-          <w:lang w:eastAsia="it-IT"/>
-        </w:rPr>
-        <w:t>search</w:t>
-      </w:r>
-      <w:proofErr w:type="spellEnd"/>
+          <w:lang w:eastAsia="it-IT"/>
+        </w:rPr>
+        <w:t>così da</w:t>
+      </w:r>
+      <w:r>
+        <w:rPr>
+          <w:lang w:eastAsia="it-IT"/>
+        </w:rPr>
+        <w:t xml:space="preserve"> permettere di confrontare in modo equo due articoli pubblicati a grande distanza di tempo uno dall’altro</w:t>
+      </w:r>
+      <w:r>
+        <w:rPr>
+          <w:lang w:eastAsia="it-IT"/>
+        </w:rPr>
+        <w:t xml:space="preserve">: l’dea è che </w:t>
+      </w:r>
+      <w:r>
+        <w:rPr>
+          <w:lang w:eastAsia="it-IT"/>
+        </w:rPr>
+        <w:t xml:space="preserve">a parità di citazioni, un articolo più recente dovrebbe essere considerato con </w:t>
+      </w:r>
+      <w:r>
+        <w:rPr>
+          <w:lang w:eastAsia="it-IT"/>
+        </w:rPr>
+        <w:t>maggiore</w:t>
+      </w:r>
+      <w:r>
+        <w:rPr>
+          <w:lang w:eastAsia="it-IT"/>
+        </w:rPr>
+        <w:t xml:space="preserve"> importanza</w:t>
+      </w:r>
+      <w:r>
+        <w:rPr>
+          <w:lang w:eastAsia="it-IT"/>
+        </w:rPr>
+        <w:t>. Durante lo sviluppo sono state fatte alcune considerazioni</w:t>
+      </w:r>
+      <w:r>
+        <w:rPr>
+          <w:lang w:eastAsia="it-IT"/>
+        </w:rPr>
+        <w:t xml:space="preserve">: il numero di citazioni cambia enormemente da un campo all’altro e non si riesce a trovare un </w:t>
+      </w:r>
+      <w:r>
+        <w:rPr>
+          <w:lang w:eastAsia="it-IT"/>
+        </w:rPr>
+        <w:t>metro</w:t>
+      </w:r>
+      <w:r>
+        <w:rPr>
+          <w:lang w:eastAsia="it-IT"/>
+        </w:rPr>
+        <w:t xml:space="preserve"> di paragone unico.</w:t>
+      </w:r>
       <w:r>
         <w:rPr>
           <w:lang w:eastAsia="it-IT"/>
         </w:rPr>
         <w:t xml:space="preserve"> </w:t>
       </w:r>
-      <w:proofErr w:type="spellStart"/>
-      <w:r>
-        <w:rPr>
-          <w:lang w:eastAsia="it-IT"/>
-        </w:rPr>
-        <w:t>engine</w:t>
-      </w:r>
-      <w:proofErr w:type="spellEnd"/>
-      <w:r>
-        <w:rPr>
-          <w:lang w:eastAsia="it-IT"/>
-        </w:rPr>
-        <w:t xml:space="preserve"> in quanto poteva essere utile per la costruzione del grafo dello stato dell’arte. Tuttavia,</w:t>
-      </w:r>
-      <w:r>
-        <w:rPr>
-          <w:lang w:eastAsia="it-IT"/>
-        </w:rPr>
-        <w:t xml:space="preserve"> è stato deciso di non considerarla perché Google non fornisce alcuna spiegazione </w:t>
-      </w:r>
-      <w:r>
-        <w:rPr>
-          <w:lang w:eastAsia="it-IT"/>
-        </w:rPr>
-        <w:t>dei criteri che utilizza per decidere se due articoli siano o meno correlati. L’unica spiegazione riguardo questa funzionalità spiega che permette di trovare articoli correlati con i risultati della ricerca.</w:t>
-      </w:r>
-    </w:p>
-    <w:p>
-      <w:pPr>
-        <w:rPr>
-          <w:lang w:eastAsia="it-IT"/>
-        </w:rPr>
-      </w:pPr>
-      <w:r>
-        <w:rPr>
-          <w:lang w:eastAsia="it-IT"/>
-        </w:rPr>
-        <w:t xml:space="preserve">Gli articoli da cui iniziare la ricerca dovrebbero essere </w:t>
-      </w:r>
-      <w:r>
-        <w:rPr>
-          <w:lang w:eastAsia="it-IT"/>
-        </w:rPr>
-        <w:t xml:space="preserve">sia popolari (alto numero di citazioni) che </w:t>
-      </w:r>
-      <w:r>
-        <w:rPr>
-          <w:b/>
-          <w:lang w:eastAsia="it-IT"/>
-        </w:rPr>
-        <w:t>recenti</w:t>
-      </w:r>
-      <w:r>
-        <w:rPr>
-          <w:lang w:eastAsia="it-IT"/>
-        </w:rPr>
-        <w:t xml:space="preserve"> così da avere una visione globale dell’ambito di ricerca</w:t>
-      </w:r>
-      <w:r>
-        <w:rPr>
-          <w:lang w:eastAsia="it-IT"/>
-        </w:rPr>
-        <w:t xml:space="preserve">. Gli </w:t>
-      </w:r>
-      <w:r>
-        <w:rPr>
-          <w:lang w:eastAsia="it-IT"/>
-        </w:rPr>
-        <w:t xml:space="preserve">articoli popolari portano alla scoperta di altri </w:t>
-      </w:r>
-      <w:r>
-        <w:rPr>
-          <w:lang w:eastAsia="it-IT"/>
-        </w:rPr>
-        <w:t xml:space="preserve">popolari più o meno quanto loro </w:t>
-      </w:r>
-      <w:r>
-        <w:rPr>
-          <w:lang w:eastAsia="it-IT"/>
-        </w:rPr>
-        <w:t xml:space="preserve">ma spesso si tratta di articoli datati, che </w:t>
-      </w:r>
-      <w:r>
-        <w:rPr>
-          <w:lang w:eastAsia="it-IT"/>
-        </w:rPr>
-        <w:t>noti e riconosciuti</w:t>
-      </w:r>
-      <w:r>
-        <w:rPr>
-          <w:lang w:eastAsia="it-IT"/>
-        </w:rPr>
-        <w:t xml:space="preserve"> da tutta la comunità scientifica</w:t>
-      </w:r>
-      <w:r>
-        <w:rPr>
-          <w:lang w:eastAsia="it-IT"/>
-        </w:rPr>
-        <w:t>;</w:t>
-      </w:r>
-      <w:r>
-        <w:rPr>
-          <w:lang w:eastAsia="it-IT"/>
-        </w:rPr>
-        <w:t xml:space="preserve"> tornerebbe utile </w:t>
-      </w:r>
-      <w:r>
-        <w:rPr>
-          <w:lang w:eastAsia="it-IT"/>
-        </w:rPr>
-        <w:t>utilizzare</w:t>
-      </w:r>
-      <w:r>
-        <w:rPr>
-          <w:lang w:eastAsia="it-IT"/>
-        </w:rPr>
-        <w:t xml:space="preserve"> articoli più recenti</w:t>
-      </w:r>
-      <w:r>
-        <w:rPr>
-          <w:lang w:eastAsia="it-IT"/>
-        </w:rPr>
-        <w:t>, anche con basso numero di citazioni, ma che si ritiene siano rilevanti per l’argomento in questione. L’utilizzo di tali pubblicazioni permetterà di trovare un maggior numero di articoli recenti così da avere una visione migliore della letteratura scientifica.</w:t>
-      </w:r>
-    </w:p>
-    <w:p>
-      <w:pPr>
-        <w:rPr>
-          <w:lang w:eastAsia="it-IT"/>
-        </w:rPr>
-      </w:pPr>
-      <w:r>
-        <w:rPr>
-          <w:lang w:eastAsia="it-IT"/>
-        </w:rPr>
-        <w:t xml:space="preserve">Durante la realizzazione del software necessario ad incrociare i risultati delle varie ricerche, è stata esplorata la possibilità di </w:t>
-      </w:r>
-      <w:r>
-        <w:rPr>
-          <w:b/>
-          <w:lang w:eastAsia="it-IT"/>
-        </w:rPr>
-        <w:t>n</w:t>
-      </w:r>
-      <w:r>
-        <w:rPr>
-          <w:b/>
-          <w:lang w:eastAsia="it-IT"/>
-        </w:rPr>
-        <w:t>ormalizzare</w:t>
-      </w:r>
-      <w:r>
-        <w:rPr>
-          <w:b/>
-          <w:lang w:eastAsia="it-IT"/>
-        </w:rPr>
-        <w:t xml:space="preserve"> il numero di pubblicazioni</w:t>
-      </w:r>
-      <w:r>
-        <w:rPr>
-          <w:lang w:eastAsia="it-IT"/>
-        </w:rPr>
-        <w:t xml:space="preserve"> </w:t>
-      </w:r>
-      <w:r>
-        <w:rPr>
-          <w:lang w:eastAsia="it-IT"/>
-        </w:rPr>
-        <w:t>così da</w:t>
-      </w:r>
-      <w:r>
-        <w:rPr>
-          <w:lang w:eastAsia="it-IT"/>
-        </w:rPr>
-        <w:t xml:space="preserve"> permettere di confrontare in modo equo due articoli pubblicati a grande distanza di tempo uno dall’altro</w:t>
-      </w:r>
-      <w:r>
-        <w:rPr>
-          <w:lang w:eastAsia="it-IT"/>
-        </w:rPr>
-        <w:t xml:space="preserve">: l’dea è che </w:t>
-      </w:r>
-      <w:r>
-        <w:rPr>
-          <w:lang w:eastAsia="it-IT"/>
-        </w:rPr>
-        <w:t xml:space="preserve">a parità di citazioni, un articolo più recente dovrebbe essere considerato con </w:t>
-      </w:r>
-      <w:r>
-        <w:rPr>
-          <w:lang w:eastAsia="it-IT"/>
-        </w:rPr>
-        <w:t>maggiore</w:t>
-      </w:r>
-      <w:r>
-        <w:rPr>
-          <w:lang w:eastAsia="it-IT"/>
-        </w:rPr>
-        <w:t xml:space="preserve"> importanza</w:t>
-      </w:r>
-      <w:r>
-        <w:rPr>
-          <w:lang w:eastAsia="it-IT"/>
-        </w:rPr>
-        <w:t>. Durante lo sviluppo sono state fatte alcune considerazioni</w:t>
-      </w:r>
-      <w:r>
-        <w:rPr>
-          <w:lang w:eastAsia="it-IT"/>
-        </w:rPr>
-        <w:t xml:space="preserve">: il numero di citazioni cambia enormemente da un campo all’altro e non si riesce a trovare un </w:t>
-      </w:r>
-      <w:r>
-        <w:rPr>
-          <w:lang w:eastAsia="it-IT"/>
-        </w:rPr>
-        <w:t>metro</w:t>
-      </w:r>
-      <w:r>
-        <w:rPr>
-          <w:lang w:eastAsia="it-IT"/>
-        </w:rPr>
-        <w:t xml:space="preserve"> di paragone unico.</w:t>
-      </w:r>
-      <w:r>
-        <w:rPr>
-          <w:lang w:eastAsia="it-IT"/>
-        </w:rPr>
-        <w:t xml:space="preserve"> </w:t>
-      </w:r>
       <w:r>
         <w:rPr>
           <w:lang w:eastAsia="it-IT"/>
@@ -15232,80 +15850,80 @@
         <w:rPr>
           <w:lang w:eastAsia="it-IT"/>
         </w:rPr>
-        <w:t xml:space="preserve">su Scholar non è </w:t>
+        <w:t>su Scholar non è presente un metadato che indichi l’argomento/i tratta</w:t>
+      </w:r>
+      <w:r>
+        <w:rPr>
+          <w:lang w:eastAsia="it-IT"/>
+        </w:rPr>
+        <w:t>t</w:t>
+      </w:r>
+      <w:r>
+        <w:rPr>
+          <w:lang w:eastAsia="it-IT"/>
+        </w:rPr>
+        <w:t>o dalla pubblicazione</w:t>
+      </w:r>
+      <w:r>
+        <w:rPr>
+          <w:lang w:eastAsia="it-IT"/>
+        </w:rPr>
+        <w:t xml:space="preserve"> e</w:t>
+      </w:r>
+      <w:r>
+        <w:rPr>
+          <w:lang w:eastAsia="it-IT"/>
+        </w:rPr>
+        <w:t xml:space="preserve"> non è quindi possibile alcuna normalizzazione</w:t>
+      </w:r>
+      <w:r>
+        <w:rPr>
+          <w:lang w:eastAsia="it-IT"/>
+        </w:rPr>
+        <w:t xml:space="preserve">. </w:t>
+      </w:r>
+      <w:r>
+        <w:rPr>
+          <w:lang w:eastAsia="it-IT"/>
+        </w:rPr>
+        <w:t>Anche supponendo che tutti gli articoli trovati appartengano allo stesso campo di ricerca</w:t>
+      </w:r>
+      <w:r>
+        <w:rPr>
+          <w:lang w:eastAsia="it-IT"/>
+        </w:rPr>
+        <w:t xml:space="preserve"> o che sia possibile stabilire il “topic dominante” di un articolo in modo automatico, non sono stati trovati metodi efficaci di valutazione. </w:t>
+      </w:r>
+      <w:r>
+        <w:rPr>
+          <w:lang w:eastAsia="it-IT"/>
+        </w:rPr>
+        <w:t xml:space="preserve">L’idea era quella di trovare per i topic più rilevanti di una ricerca (tipicamente la top 5 della classifica) e per alcuni anni l’articolo con più citazioni, così da avere un metro di paragone. Le difficoltà insorte hanno riguardato la fase di ricerca per anno, che su Academic si è rilevata molto tediosa in quanto la selezione della data non è semplice da gestire </w:t>
+      </w:r>
+      <w:r>
+        <w:rPr>
+          <w:lang w:eastAsia="it-IT"/>
+        </w:rPr>
+        <w:t>tramite il</w:t>
+      </w:r>
+      <w:r>
+        <w:rPr>
+          <w:lang w:eastAsia="it-IT"/>
+        </w:rPr>
+        <w:t xml:space="preserve"> web driver</w:t>
+      </w:r>
+      <w:r>
+        <w:rPr>
+          <w:lang w:eastAsia="it-IT"/>
+        </w:rPr>
+        <w:t xml:space="preserve">. Altro problema era dato dalla quantità di dati necessari per completare una ricerca, infatti dopo aver raccolto gli articoli era necessario effettuare una seconda esplorazione per raccogliere le informazioni sui topic; come effetto collaterale questa fase aumenta </w:t>
       </w:r>
       <w:r>
         <w:rPr>
           <w:lang w:eastAsia="it-IT"/>
         </w:rPr>
         <w:lastRenderedPageBreak/>
-        <w:t>presente un metadato che indichi l’argomento/i tratta</w:t>
-      </w:r>
-      <w:r>
-        <w:rPr>
-          <w:lang w:eastAsia="it-IT"/>
-        </w:rPr>
-        <w:t>t</w:t>
-      </w:r>
-      <w:r>
-        <w:rPr>
-          <w:lang w:eastAsia="it-IT"/>
-        </w:rPr>
-        <w:t>o dalla pubblicazione</w:t>
-      </w:r>
-      <w:r>
-        <w:rPr>
-          <w:lang w:eastAsia="it-IT"/>
-        </w:rPr>
-        <w:t xml:space="preserve"> e</w:t>
-      </w:r>
-      <w:r>
-        <w:rPr>
-          <w:lang w:eastAsia="it-IT"/>
-        </w:rPr>
-        <w:t xml:space="preserve"> non è quindi possibile alcuna normalizzazione</w:t>
-      </w:r>
-      <w:r>
-        <w:rPr>
-          <w:lang w:eastAsia="it-IT"/>
-        </w:rPr>
-        <w:t xml:space="preserve">. </w:t>
-      </w:r>
-      <w:r>
-        <w:rPr>
-          <w:lang w:eastAsia="it-IT"/>
-        </w:rPr>
-        <w:t>Anche supponendo che tutti gli articoli trovati appartengano allo stesso campo di ricerca</w:t>
-      </w:r>
-      <w:r>
-        <w:rPr>
-          <w:lang w:eastAsia="it-IT"/>
-        </w:rPr>
-        <w:t xml:space="preserve"> o che sia possibile stabilire il “topic dominante” di un articolo in modo automatico, non sono stati trovati metodi efficaci di valutazione. </w:t>
-      </w:r>
-      <w:r>
-        <w:rPr>
-          <w:lang w:eastAsia="it-IT"/>
-        </w:rPr>
-        <w:t xml:space="preserve">L’idea era quella di trovare per i topic più rilevanti di una ricerca (tipicamente la top 5 della classifica) e per alcuni anni l’articolo con più citazioni, così da avere un metro di paragone. Le difficoltà insorte hanno riguardato la fase di ricerca per anno, che su Academic si è rilevata molto tediosa in quanto la selezione della data non è semplice da gestire </w:t>
-      </w:r>
-      <w:r>
-        <w:rPr>
-          <w:lang w:eastAsia="it-IT"/>
-        </w:rPr>
-        <w:t>tramite il</w:t>
-      </w:r>
-      <w:r>
-        <w:rPr>
-          <w:lang w:eastAsia="it-IT"/>
-        </w:rPr>
-        <w:t xml:space="preserve"> web driver</w:t>
-      </w:r>
-      <w:r>
-        <w:rPr>
-          <w:lang w:eastAsia="it-IT"/>
-        </w:rPr>
-        <w:t xml:space="preserve">. Altro problema era dato dalla quantità di dati necessari per completare una ricerca, infatti dopo aver raccolto gli articoli era necessario effettuare una seconda esplorazione per raccogliere le informazioni sui topic; come effetto collaterale questa fase aumenta di molto il numero di richieste che devono essere effettuate al sito web, ciò si traduce in tempi di attesa molto lunghi (anche diversi minuti per il caricamento di una pagina) che possono portare il web driver a chiudere la </w:t>
+        <w:t xml:space="preserve">di molto il numero di richieste che devono essere effettuate al sito web, ciò si traduce in tempi di attesa molto lunghi (anche diversi minuti per il caricamento di una pagina) che possono portare il web driver a chiudere la </w:t>
       </w:r>
       <w:r>
         <w:rPr>
@@ -15447,14 +16065,7 @@
         <w:rPr>
           <w:lang w:eastAsia="it-IT"/>
         </w:rPr>
-        <w:t xml:space="preserve"> che non si </w:t>
-      </w:r>
-      <w:r>
-        <w:rPr>
-          <w:lang w:eastAsia="it-IT"/>
-        </w:rPr>
-        <w:lastRenderedPageBreak/>
-        <w:t xml:space="preserve">è riuscito a ingannare e che consente un numero molto limitato di richieste per </w:t>
+        <w:t xml:space="preserve"> che non si è riuscito a ingannare e che consente un numero molto limitato di richieste per </w:t>
       </w:r>
       <w:proofErr w:type="spellStart"/>
       <w:r>
@@ -15521,7 +16132,7 @@
         </w:numPr>
         <w:ind w:left="432" w:hanging="432"/>
       </w:pPr>
-      <w:bookmarkStart w:id="182" w:name="_Toc5262819"/>
+      <w:bookmarkStart w:id="183" w:name="_Toc5262819"/>
       <w:r>
         <w:lastRenderedPageBreak/>
         <w:t>7</w:t>
@@ -15532,7 +16143,7 @@
       <w:r>
         <w:t>Conclusioni</w:t>
       </w:r>
-      <w:bookmarkEnd w:id="182"/>
+      <w:bookmarkEnd w:id="183"/>
     </w:p>
     <w:p>
       <w:pPr>
@@ -15568,15 +16179,7 @@
         <w:rPr>
           <w:lang w:eastAsia="it-IT"/>
         </w:rPr>
-        <w:t xml:space="preserve"> </w:t>
-      </w:r>
-      <w:bookmarkStart w:id="183" w:name="_GoBack"/>
-      <w:bookmarkEnd w:id="183"/>
-      <w:r>
-        <w:rPr>
-          <w:lang w:eastAsia="it-IT"/>
-        </w:rPr>
-        <w:t>stato inoltre possibile studiare il comportamento e le operazioni offerte dai motori di ricerca, nonché dei database basati sui grafi.</w:t>
+        <w:t xml:space="preserve"> stato inoltre possibile studiare il comportamento e le operazioni offerte dai motori di ricerca, nonché dei database basati sui grafi.</w:t>
       </w:r>
     </w:p>
     <w:p>
@@ -21662,7 +22265,7 @@
 </file>
 
 <file path=customXml/itemProps1.xml><?xml version="1.0" encoding="utf-8"?>
-<ds:datastoreItem xmlns:ds="http://schemas.openxmlformats.org/officeDocument/2006/customXml" ds:itemID="{7FC9F4C3-C62A-4CFF-93B8-8C8876141928}">
+<ds:datastoreItem xmlns:ds="http://schemas.openxmlformats.org/officeDocument/2006/customXml" ds:itemID="{237B9C06-1CE9-461C-A9D6-D57E5F4051C2}">
   <ds:schemaRefs>
     <ds:schemaRef ds:uri="http://schemas.openxmlformats.org/officeDocument/2006/bibliography"/>
   </ds:schemaRefs>

</xml_diff>

<commit_message>
mi ero dimentticato il pdf
</commit_message>
<xml_diff>
--- a/tesi.docx
+++ b/tesi.docx
@@ -615,7 +615,7 @@
             </w:rPr>
             <w:fldChar w:fldCharType="separate"/>
           </w:r>
-          <w:hyperlink w:anchor="_Toc5262779" w:history="1">
+          <w:hyperlink w:anchor="_Toc5355486" w:history="1">
             <w:r>
               <w:rPr>
                 <w:rStyle w:val="Collegamentoipertestuale"/>
@@ -643,7 +643,7 @@
                 <w:noProof/>
                 <w:webHidden/>
               </w:rPr>
-              <w:instrText xml:space="preserve"> PAGEREF _Toc5262779 \h </w:instrText>
+              <w:instrText xml:space="preserve"> PAGEREF _Toc5355486 \h </w:instrText>
             </w:r>
             <w:r>
               <w:rPr>
@@ -685,7 +685,7 @@
               <w:lang w:eastAsia="it-IT"/>
             </w:rPr>
           </w:pPr>
-          <w:hyperlink w:anchor="_Toc5262780" w:history="1">
+          <w:hyperlink w:anchor="_Toc5355487" w:history="1">
             <w:r>
               <w:rPr>
                 <w:rStyle w:val="Collegamentoipertestuale"/>
@@ -713,7 +713,7 @@
                 <w:noProof/>
                 <w:webHidden/>
               </w:rPr>
-              <w:instrText xml:space="preserve"> PAGEREF _Toc5262780 \h </w:instrText>
+              <w:instrText xml:space="preserve"> PAGEREF _Toc5355487 \h </w:instrText>
             </w:r>
             <w:r>
               <w:rPr>
@@ -758,7 +758,7 @@
               <w:lang w:eastAsia="it-IT"/>
             </w:rPr>
           </w:pPr>
-          <w:hyperlink w:anchor="_Toc5262781" w:history="1">
+          <w:hyperlink w:anchor="_Toc5355488" w:history="1">
             <w:r>
               <w:rPr>
                 <w:rStyle w:val="Collegamentoipertestuale"/>
@@ -786,7 +786,7 @@
                 <w:noProof/>
                 <w:webHidden/>
               </w:rPr>
-              <w:instrText xml:space="preserve"> PAGEREF _Toc5262781 \h </w:instrText>
+              <w:instrText xml:space="preserve"> PAGEREF _Toc5355488 \h </w:instrText>
             </w:r>
             <w:r>
               <w:rPr>
@@ -831,7 +831,7 @@
               <w:lang w:eastAsia="it-IT"/>
             </w:rPr>
           </w:pPr>
-          <w:hyperlink w:anchor="_Toc5262782" w:history="1">
+          <w:hyperlink w:anchor="_Toc5355489" w:history="1">
             <w:r>
               <w:rPr>
                 <w:rStyle w:val="Collegamentoipertestuale"/>
@@ -859,7 +859,7 @@
                 <w:noProof/>
                 <w:webHidden/>
               </w:rPr>
-              <w:instrText xml:space="preserve"> PAGEREF _Toc5262782 \h </w:instrText>
+              <w:instrText xml:space="preserve"> PAGEREF _Toc5355489 \h </w:instrText>
             </w:r>
             <w:r>
               <w:rPr>
@@ -901,7 +901,7 @@
               <w:lang w:eastAsia="it-IT"/>
             </w:rPr>
           </w:pPr>
-          <w:hyperlink w:anchor="_Toc5262783" w:history="1">
+          <w:hyperlink w:anchor="_Toc5355490" w:history="1">
             <w:r>
               <w:rPr>
                 <w:rStyle w:val="Collegamentoipertestuale"/>
@@ -929,7 +929,7 @@
                 <w:noProof/>
                 <w:webHidden/>
               </w:rPr>
-              <w:instrText xml:space="preserve"> PAGEREF _Toc5262783 \h </w:instrText>
+              <w:instrText xml:space="preserve"> PAGEREF _Toc5355490 \h </w:instrText>
             </w:r>
             <w:r>
               <w:rPr>
@@ -974,7 +974,7 @@
               <w:lang w:eastAsia="it-IT"/>
             </w:rPr>
           </w:pPr>
-          <w:hyperlink w:anchor="_Toc5262784" w:history="1">
+          <w:hyperlink w:anchor="_Toc5355491" w:history="1">
             <w:r>
               <w:rPr>
                 <w:rStyle w:val="Collegamentoipertestuale"/>
@@ -1002,7 +1002,7 @@
                 <w:noProof/>
                 <w:webHidden/>
               </w:rPr>
-              <w:instrText xml:space="preserve"> PAGEREF _Toc5262784 \h </w:instrText>
+              <w:instrText xml:space="preserve"> PAGEREF _Toc5355491 \h </w:instrText>
             </w:r>
             <w:r>
               <w:rPr>
@@ -1047,7 +1047,7 @@
               <w:lang w:eastAsia="it-IT"/>
             </w:rPr>
           </w:pPr>
-          <w:hyperlink w:anchor="_Toc5262787" w:history="1">
+          <w:hyperlink w:anchor="_Toc5355494" w:history="1">
             <w:r>
               <w:rPr>
                 <w:rStyle w:val="Collegamentoipertestuale"/>
@@ -1074,7 +1074,7 @@
                 <w:noProof/>
                 <w:webHidden/>
               </w:rPr>
-              <w:instrText xml:space="preserve"> PAGEREF _Toc5262787 \h </w:instrText>
+              <w:instrText xml:space="preserve"> PAGEREF _Toc5355494 \h </w:instrText>
             </w:r>
             <w:r>
               <w:rPr>
@@ -1119,7 +1119,7 @@
               <w:lang w:eastAsia="it-IT"/>
             </w:rPr>
           </w:pPr>
-          <w:hyperlink w:anchor="_Toc5262788" w:history="1">
+          <w:hyperlink w:anchor="_Toc5355495" w:history="1">
             <w:r>
               <w:rPr>
                 <w:rStyle w:val="Collegamentoipertestuale"/>
@@ -1146,7 +1146,7 @@
                 <w:noProof/>
                 <w:webHidden/>
               </w:rPr>
-              <w:instrText xml:space="preserve"> PAGEREF _Toc5262788 \h </w:instrText>
+              <w:instrText xml:space="preserve"> PAGEREF _Toc5355495 \h </w:instrText>
             </w:r>
             <w:r>
               <w:rPr>
@@ -1191,7 +1191,7 @@
               <w:lang w:eastAsia="it-IT"/>
             </w:rPr>
           </w:pPr>
-          <w:hyperlink w:anchor="_Toc5262789" w:history="1">
+          <w:hyperlink w:anchor="_Toc5355496" w:history="1">
             <w:r>
               <w:rPr>
                 <w:rStyle w:val="Collegamentoipertestuale"/>
@@ -1218,7 +1218,7 @@
                 <w:noProof/>
                 <w:webHidden/>
               </w:rPr>
-              <w:instrText xml:space="preserve"> PAGEREF _Toc5262789 \h </w:instrText>
+              <w:instrText xml:space="preserve"> PAGEREF _Toc5355496 \h </w:instrText>
             </w:r>
             <w:r>
               <w:rPr>
@@ -1263,7 +1263,7 @@
               <w:lang w:eastAsia="it-IT"/>
             </w:rPr>
           </w:pPr>
-          <w:hyperlink w:anchor="_Toc5262790" w:history="1">
+          <w:hyperlink w:anchor="_Toc5355497" w:history="1">
             <w:r>
               <w:rPr>
                 <w:rStyle w:val="Collegamentoipertestuale"/>
@@ -1290,7 +1290,7 @@
                 <w:noProof/>
                 <w:webHidden/>
               </w:rPr>
-              <w:instrText xml:space="preserve"> PAGEREF _Toc5262790 \h </w:instrText>
+              <w:instrText xml:space="preserve"> PAGEREF _Toc5355497 \h </w:instrText>
             </w:r>
             <w:r>
               <w:rPr>
@@ -1332,7 +1332,7 @@
               <w:lang w:eastAsia="it-IT"/>
             </w:rPr>
           </w:pPr>
-          <w:hyperlink w:anchor="_Toc5262791" w:history="1">
+          <w:hyperlink w:anchor="_Toc5355498" w:history="1">
             <w:r>
               <w:rPr>
                 <w:rStyle w:val="Collegamentoipertestuale"/>
@@ -1359,7 +1359,7 @@
                 <w:noProof/>
                 <w:webHidden/>
               </w:rPr>
-              <w:instrText xml:space="preserve"> PAGEREF _Toc5262791 \h </w:instrText>
+              <w:instrText xml:space="preserve"> PAGEREF _Toc5355498 \h </w:instrText>
             </w:r>
             <w:r>
               <w:rPr>
@@ -1404,7 +1404,7 @@
               <w:lang w:eastAsia="it-IT"/>
             </w:rPr>
           </w:pPr>
-          <w:hyperlink w:anchor="_Toc5262792" w:history="1">
+          <w:hyperlink w:anchor="_Toc5355499" w:history="1">
             <w:r>
               <w:rPr>
                 <w:rStyle w:val="Collegamentoipertestuale"/>
@@ -1432,7 +1432,7 @@
                 <w:noProof/>
                 <w:webHidden/>
               </w:rPr>
-              <w:instrText xml:space="preserve"> PAGEREF _Toc5262792 \h </w:instrText>
+              <w:instrText xml:space="preserve"> PAGEREF _Toc5355499 \h </w:instrText>
             </w:r>
             <w:r>
               <w:rPr>
@@ -1477,7 +1477,7 @@
               <w:lang w:eastAsia="it-IT"/>
             </w:rPr>
           </w:pPr>
-          <w:hyperlink w:anchor="_Toc5262793" w:history="1">
+          <w:hyperlink w:anchor="_Toc5355500" w:history="1">
             <w:r>
               <w:rPr>
                 <w:rStyle w:val="Collegamentoipertestuale"/>
@@ -1504,7 +1504,7 @@
                 <w:noProof/>
                 <w:webHidden/>
               </w:rPr>
-              <w:instrText xml:space="preserve"> PAGEREF _Toc5262793 \h </w:instrText>
+              <w:instrText xml:space="preserve"> PAGEREF _Toc5355500 \h </w:instrText>
             </w:r>
             <w:r>
               <w:rPr>
@@ -1549,7 +1549,7 @@
               <w:lang w:eastAsia="it-IT"/>
             </w:rPr>
           </w:pPr>
-          <w:hyperlink w:anchor="_Toc5262794" w:history="1">
+          <w:hyperlink w:anchor="_Toc5355501" w:history="1">
             <w:r>
               <w:rPr>
                 <w:rStyle w:val="Collegamentoipertestuale"/>
@@ -1576,7 +1576,7 @@
                 <w:noProof/>
                 <w:webHidden/>
               </w:rPr>
-              <w:instrText xml:space="preserve"> PAGEREF _Toc5262794 \h </w:instrText>
+              <w:instrText xml:space="preserve"> PAGEREF _Toc5355501 \h </w:instrText>
             </w:r>
             <w:r>
               <w:rPr>
@@ -1621,7 +1621,7 @@
               <w:lang w:eastAsia="it-IT"/>
             </w:rPr>
           </w:pPr>
-          <w:hyperlink w:anchor="_Toc5262795" w:history="1">
+          <w:hyperlink w:anchor="_Toc5355502" w:history="1">
             <w:r>
               <w:rPr>
                 <w:rStyle w:val="Collegamentoipertestuale"/>
@@ -1649,7 +1649,7 @@
                 <w:noProof/>
                 <w:webHidden/>
               </w:rPr>
-              <w:instrText xml:space="preserve"> PAGEREF _Toc5262795 \h </w:instrText>
+              <w:instrText xml:space="preserve"> PAGEREF _Toc5355502 \h </w:instrText>
             </w:r>
             <w:r>
               <w:rPr>
@@ -1694,7 +1694,7 @@
               <w:lang w:eastAsia="it-IT"/>
             </w:rPr>
           </w:pPr>
-          <w:hyperlink w:anchor="_Toc5262796" w:history="1">
+          <w:hyperlink w:anchor="_Toc5355503" w:history="1">
             <w:r>
               <w:rPr>
                 <w:rStyle w:val="Collegamentoipertestuale"/>
@@ -1721,7 +1721,7 @@
                 <w:noProof/>
                 <w:webHidden/>
               </w:rPr>
-              <w:instrText xml:space="preserve"> PAGEREF _Toc5262796 \h </w:instrText>
+              <w:instrText xml:space="preserve"> PAGEREF _Toc5355503 \h </w:instrText>
             </w:r>
             <w:r>
               <w:rPr>
@@ -1766,7 +1766,7 @@
               <w:lang w:eastAsia="it-IT"/>
             </w:rPr>
           </w:pPr>
-          <w:hyperlink w:anchor="_Toc5262797" w:history="1">
+          <w:hyperlink w:anchor="_Toc5355504" w:history="1">
             <w:r>
               <w:rPr>
                 <w:rStyle w:val="Collegamentoipertestuale"/>
@@ -1793,7 +1793,7 @@
                 <w:noProof/>
                 <w:webHidden/>
               </w:rPr>
-              <w:instrText xml:space="preserve"> PAGEREF _Toc5262797 \h </w:instrText>
+              <w:instrText xml:space="preserve"> PAGEREF _Toc5355504 \h </w:instrText>
             </w:r>
             <w:r>
               <w:rPr>
@@ -1838,7 +1838,7 @@
               <w:lang w:eastAsia="it-IT"/>
             </w:rPr>
           </w:pPr>
-          <w:hyperlink w:anchor="_Toc5262798" w:history="1">
+          <w:hyperlink w:anchor="_Toc5355505" w:history="1">
             <w:r>
               <w:rPr>
                 <w:rStyle w:val="Collegamentoipertestuale"/>
@@ -1865,7 +1865,7 @@
                 <w:noProof/>
                 <w:webHidden/>
               </w:rPr>
-              <w:instrText xml:space="preserve"> PAGEREF _Toc5262798 \h </w:instrText>
+              <w:instrText xml:space="preserve"> PAGEREF _Toc5355505 \h </w:instrText>
             </w:r>
             <w:r>
               <w:rPr>
@@ -1910,7 +1910,7 @@
               <w:lang w:eastAsia="it-IT"/>
             </w:rPr>
           </w:pPr>
-          <w:hyperlink w:anchor="_Toc5262799" w:history="1">
+          <w:hyperlink w:anchor="_Toc5355506" w:history="1">
             <w:r>
               <w:rPr>
                 <w:rStyle w:val="Collegamentoipertestuale"/>
@@ -1937,7 +1937,7 @@
                 <w:noProof/>
                 <w:webHidden/>
               </w:rPr>
-              <w:instrText xml:space="preserve"> PAGEREF _Toc5262799 \h </w:instrText>
+              <w:instrText xml:space="preserve"> PAGEREF _Toc5355506 \h </w:instrText>
             </w:r>
             <w:r>
               <w:rPr>
@@ -1982,7 +1982,7 @@
               <w:lang w:eastAsia="it-IT"/>
             </w:rPr>
           </w:pPr>
-          <w:hyperlink w:anchor="_Toc5262800" w:history="1">
+          <w:hyperlink w:anchor="_Toc5355507" w:history="1">
             <w:r>
               <w:rPr>
                 <w:rStyle w:val="Collegamentoipertestuale"/>
@@ -2010,7 +2010,7 @@
                 <w:noProof/>
                 <w:webHidden/>
               </w:rPr>
-              <w:instrText xml:space="preserve"> PAGEREF _Toc5262800 \h </w:instrText>
+              <w:instrText xml:space="preserve"> PAGEREF _Toc5355507 \h </w:instrText>
             </w:r>
             <w:r>
               <w:rPr>
@@ -2055,7 +2055,7 @@
               <w:lang w:eastAsia="it-IT"/>
             </w:rPr>
           </w:pPr>
-          <w:hyperlink w:anchor="_Toc5262801" w:history="1">
+          <w:hyperlink w:anchor="_Toc5355508" w:history="1">
             <w:r>
               <w:rPr>
                 <w:rStyle w:val="Collegamentoipertestuale"/>
@@ -2082,7 +2082,7 @@
                 <w:noProof/>
                 <w:webHidden/>
               </w:rPr>
-              <w:instrText xml:space="preserve"> PAGEREF _Toc5262801 \h </w:instrText>
+              <w:instrText xml:space="preserve"> PAGEREF _Toc5355508 \h </w:instrText>
             </w:r>
             <w:r>
               <w:rPr>
@@ -2127,7 +2127,7 @@
               <w:lang w:eastAsia="it-IT"/>
             </w:rPr>
           </w:pPr>
-          <w:hyperlink w:anchor="_Toc5262802" w:history="1">
+          <w:hyperlink w:anchor="_Toc5355509" w:history="1">
             <w:r>
               <w:rPr>
                 <w:rStyle w:val="Collegamentoipertestuale"/>
@@ -2154,7 +2154,7 @@
                 <w:noProof/>
                 <w:webHidden/>
               </w:rPr>
-              <w:instrText xml:space="preserve"> PAGEREF _Toc5262802 \h </w:instrText>
+              <w:instrText xml:space="preserve"> PAGEREF _Toc5355509 \h </w:instrText>
             </w:r>
             <w:r>
               <w:rPr>
@@ -2199,7 +2199,7 @@
               <w:lang w:eastAsia="it-IT"/>
             </w:rPr>
           </w:pPr>
-          <w:hyperlink w:anchor="_Toc5262803" w:history="1">
+          <w:hyperlink w:anchor="_Toc5355510" w:history="1">
             <w:r>
               <w:rPr>
                 <w:rStyle w:val="Collegamentoipertestuale"/>
@@ -2226,7 +2226,7 @@
                 <w:noProof/>
                 <w:webHidden/>
               </w:rPr>
-              <w:instrText xml:space="preserve"> PAGEREF _Toc5262803 \h </w:instrText>
+              <w:instrText xml:space="preserve"> PAGEREF _Toc5355510 \h </w:instrText>
             </w:r>
             <w:r>
               <w:rPr>
@@ -2271,7 +2271,7 @@
               <w:lang w:eastAsia="it-IT"/>
             </w:rPr>
           </w:pPr>
-          <w:hyperlink w:anchor="_Toc5262804" w:history="1">
+          <w:hyperlink w:anchor="_Toc5355511" w:history="1">
             <w:r>
               <w:rPr>
                 <w:rStyle w:val="Collegamentoipertestuale"/>
@@ -2298,7 +2298,7 @@
                 <w:noProof/>
                 <w:webHidden/>
               </w:rPr>
-              <w:instrText xml:space="preserve"> PAGEREF _Toc5262804 \h </w:instrText>
+              <w:instrText xml:space="preserve"> PAGEREF _Toc5355511 \h </w:instrText>
             </w:r>
             <w:r>
               <w:rPr>
@@ -2343,7 +2343,7 @@
               <w:lang w:eastAsia="it-IT"/>
             </w:rPr>
           </w:pPr>
-          <w:hyperlink w:anchor="_Toc5262805" w:history="1">
+          <w:hyperlink w:anchor="_Toc5355512" w:history="1">
             <w:r>
               <w:rPr>
                 <w:rStyle w:val="Collegamentoipertestuale"/>
@@ -2371,7 +2371,7 @@
                 <w:noProof/>
                 <w:webHidden/>
               </w:rPr>
-              <w:instrText xml:space="preserve"> PAGEREF _Toc5262805 \h </w:instrText>
+              <w:instrText xml:space="preserve"> PAGEREF _Toc5355512 \h </w:instrText>
             </w:r>
             <w:r>
               <w:rPr>
@@ -2416,7 +2416,7 @@
               <w:lang w:eastAsia="it-IT"/>
             </w:rPr>
           </w:pPr>
-          <w:hyperlink w:anchor="_Toc5262806" w:history="1">
+          <w:hyperlink w:anchor="_Toc5355513" w:history="1">
             <w:r>
               <w:rPr>
                 <w:rStyle w:val="Collegamentoipertestuale"/>
@@ -2443,7 +2443,7 @@
                 <w:noProof/>
                 <w:webHidden/>
               </w:rPr>
-              <w:instrText xml:space="preserve"> PAGEREF _Toc5262806 \h </w:instrText>
+              <w:instrText xml:space="preserve"> PAGEREF _Toc5355513 \h </w:instrText>
             </w:r>
             <w:r>
               <w:rPr>
@@ -2488,7 +2488,7 @@
               <w:lang w:eastAsia="it-IT"/>
             </w:rPr>
           </w:pPr>
-          <w:hyperlink w:anchor="_Toc5262807" w:history="1">
+          <w:hyperlink w:anchor="_Toc5355514" w:history="1">
             <w:r>
               <w:rPr>
                 <w:rStyle w:val="Collegamentoipertestuale"/>
@@ -2515,7 +2515,7 @@
                 <w:noProof/>
                 <w:webHidden/>
               </w:rPr>
-              <w:instrText xml:space="preserve"> PAGEREF _Toc5262807 \h </w:instrText>
+              <w:instrText xml:space="preserve"> PAGEREF _Toc5355514 \h </w:instrText>
             </w:r>
             <w:r>
               <w:rPr>
@@ -2557,7 +2557,7 @@
               <w:lang w:eastAsia="it-IT"/>
             </w:rPr>
           </w:pPr>
-          <w:hyperlink w:anchor="_Toc5262808" w:history="1">
+          <w:hyperlink w:anchor="_Toc5355515" w:history="1">
             <w:r>
               <w:rPr>
                 <w:rStyle w:val="Collegamentoipertestuale"/>
@@ -2584,7 +2584,7 @@
                 <w:noProof/>
                 <w:webHidden/>
               </w:rPr>
-              <w:instrText xml:space="preserve"> PAGEREF _Toc5262808 \h </w:instrText>
+              <w:instrText xml:space="preserve"> PAGEREF _Toc5355515 \h </w:instrText>
             </w:r>
             <w:r>
               <w:rPr>
@@ -2629,7 +2629,7 @@
               <w:lang w:eastAsia="it-IT"/>
             </w:rPr>
           </w:pPr>
-          <w:hyperlink w:anchor="_Toc5262809" w:history="1">
+          <w:hyperlink w:anchor="_Toc5355516" w:history="1">
             <w:r>
               <w:rPr>
                 <w:rStyle w:val="Collegamentoipertestuale"/>
@@ -2657,7 +2657,7 @@
                 <w:noProof/>
                 <w:webHidden/>
               </w:rPr>
-              <w:instrText xml:space="preserve"> PAGEREF _Toc5262809 \h </w:instrText>
+              <w:instrText xml:space="preserve"> PAGEREF _Toc5355516 \h </w:instrText>
             </w:r>
             <w:r>
               <w:rPr>
@@ -2702,7 +2702,7 @@
               <w:lang w:eastAsia="it-IT"/>
             </w:rPr>
           </w:pPr>
-          <w:hyperlink w:anchor="_Toc5262810" w:history="1">
+          <w:hyperlink w:anchor="_Toc5355517" w:history="1">
             <w:r>
               <w:rPr>
                 <w:rStyle w:val="Collegamentoipertestuale"/>
@@ -2730,7 +2730,7 @@
                 <w:noProof/>
                 <w:webHidden/>
               </w:rPr>
-              <w:instrText xml:space="preserve"> PAGEREF _Toc5262810 \h </w:instrText>
+              <w:instrText xml:space="preserve"> PAGEREF _Toc5355517 \h </w:instrText>
             </w:r>
             <w:r>
               <w:rPr>
@@ -2775,7 +2775,7 @@
               <w:lang w:eastAsia="it-IT"/>
             </w:rPr>
           </w:pPr>
-          <w:hyperlink w:anchor="_Toc5262811" w:history="1">
+          <w:hyperlink w:anchor="_Toc5355518" w:history="1">
             <w:r>
               <w:rPr>
                 <w:rStyle w:val="Collegamentoipertestuale"/>
@@ -2803,7 +2803,7 @@
                 <w:noProof/>
                 <w:webHidden/>
               </w:rPr>
-              <w:instrText xml:space="preserve"> PAGEREF _Toc5262811 \h </w:instrText>
+              <w:instrText xml:space="preserve"> PAGEREF _Toc5355518 \h </w:instrText>
             </w:r>
             <w:r>
               <w:rPr>
@@ -2848,7 +2848,7 @@
               <w:lang w:eastAsia="it-IT"/>
             </w:rPr>
           </w:pPr>
-          <w:hyperlink w:anchor="_Toc5262812" w:history="1">
+          <w:hyperlink w:anchor="_Toc5355519" w:history="1">
             <w:r>
               <w:rPr>
                 <w:rStyle w:val="Collegamentoipertestuale"/>
@@ -2876,7 +2876,7 @@
                 <w:noProof/>
                 <w:webHidden/>
               </w:rPr>
-              <w:instrText xml:space="preserve"> PAGEREF _Toc5262812 \h </w:instrText>
+              <w:instrText xml:space="preserve"> PAGEREF _Toc5355519 \h </w:instrText>
             </w:r>
             <w:r>
               <w:rPr>
@@ -2921,7 +2921,7 @@
               <w:lang w:eastAsia="it-IT"/>
             </w:rPr>
           </w:pPr>
-          <w:hyperlink w:anchor="_Toc5262813" w:history="1">
+          <w:hyperlink w:anchor="_Toc5355520" w:history="1">
             <w:r>
               <w:rPr>
                 <w:rStyle w:val="Collegamentoipertestuale"/>
@@ -2948,7 +2948,7 @@
                 <w:noProof/>
                 <w:webHidden/>
               </w:rPr>
-              <w:instrText xml:space="preserve"> PAGEREF _Toc5262813 \h </w:instrText>
+              <w:instrText xml:space="preserve"> PAGEREF _Toc5355520 \h </w:instrText>
             </w:r>
             <w:r>
               <w:rPr>
@@ -2993,7 +2993,7 @@
               <w:lang w:eastAsia="it-IT"/>
             </w:rPr>
           </w:pPr>
-          <w:hyperlink w:anchor="_Toc5262814" w:history="1">
+          <w:hyperlink w:anchor="_Toc5355521" w:history="1">
             <w:r>
               <w:rPr>
                 <w:rStyle w:val="Collegamentoipertestuale"/>
@@ -3020,7 +3020,7 @@
                 <w:noProof/>
                 <w:webHidden/>
               </w:rPr>
-              <w:instrText xml:space="preserve"> PAGEREF _Toc5262814 \h </w:instrText>
+              <w:instrText xml:space="preserve"> PAGEREF _Toc5355521 \h </w:instrText>
             </w:r>
             <w:r>
               <w:rPr>
@@ -3065,7 +3065,7 @@
               <w:lang w:eastAsia="it-IT"/>
             </w:rPr>
           </w:pPr>
-          <w:hyperlink w:anchor="_Toc5262815" w:history="1">
+          <w:hyperlink w:anchor="_Toc5355522" w:history="1">
             <w:r>
               <w:rPr>
                 <w:rStyle w:val="Collegamentoipertestuale"/>
@@ -3092,7 +3092,7 @@
                 <w:noProof/>
                 <w:webHidden/>
               </w:rPr>
-              <w:instrText xml:space="preserve"> PAGEREF _Toc5262815 \h </w:instrText>
+              <w:instrText xml:space="preserve"> PAGEREF _Toc5355522 \h </w:instrText>
             </w:r>
             <w:r>
               <w:rPr>
@@ -3137,7 +3137,7 @@
               <w:lang w:eastAsia="it-IT"/>
             </w:rPr>
           </w:pPr>
-          <w:hyperlink w:anchor="_Toc5262816" w:history="1">
+          <w:hyperlink w:anchor="_Toc5355523" w:history="1">
             <w:r>
               <w:rPr>
                 <w:rStyle w:val="Collegamentoipertestuale"/>
@@ -3164,7 +3164,7 @@
                 <w:noProof/>
                 <w:webHidden/>
               </w:rPr>
-              <w:instrText xml:space="preserve"> PAGEREF _Toc5262816 \h </w:instrText>
+              <w:instrText xml:space="preserve"> PAGEREF _Toc5355523 \h </w:instrText>
             </w:r>
             <w:r>
               <w:rPr>
@@ -3184,7 +3184,7 @@
                 <w:noProof/>
                 <w:webHidden/>
               </w:rPr>
-              <w:t>43</w:t>
+              <w:t>44</w:t>
             </w:r>
             <w:r>
               <w:rPr>
@@ -3209,7 +3209,7 @@
               <w:lang w:eastAsia="it-IT"/>
             </w:rPr>
           </w:pPr>
-          <w:hyperlink w:anchor="_Toc5262817" w:history="1">
+          <w:hyperlink w:anchor="_Toc5355524" w:history="1">
             <w:r>
               <w:rPr>
                 <w:rStyle w:val="Collegamentoipertestuale"/>
@@ -3236,7 +3236,7 @@
                 <w:noProof/>
                 <w:webHidden/>
               </w:rPr>
-              <w:instrText xml:space="preserve"> PAGEREF _Toc5262817 \h </w:instrText>
+              <w:instrText xml:space="preserve"> PAGEREF _Toc5355524 \h </w:instrText>
             </w:r>
             <w:r>
               <w:rPr>
@@ -3256,7 +3256,7 @@
                 <w:noProof/>
                 <w:webHidden/>
               </w:rPr>
-              <w:t>44</w:t>
+              <w:t>45</w:t>
             </w:r>
             <w:r>
               <w:rPr>
@@ -3278,7 +3278,7 @@
               <w:lang w:eastAsia="it-IT"/>
             </w:rPr>
           </w:pPr>
-          <w:hyperlink w:anchor="_Toc5262818" w:history="1">
+          <w:hyperlink w:anchor="_Toc5355525" w:history="1">
             <w:r>
               <w:rPr>
                 <w:rStyle w:val="Collegamentoipertestuale"/>
@@ -3305,7 +3305,7 @@
                 <w:noProof/>
                 <w:webHidden/>
               </w:rPr>
-              <w:instrText xml:space="preserve"> PAGEREF _Toc5262818 \h </w:instrText>
+              <w:instrText xml:space="preserve"> PAGEREF _Toc5355525 \h </w:instrText>
             </w:r>
             <w:r>
               <w:rPr>
@@ -3325,7 +3325,153 @@
                 <w:noProof/>
                 <w:webHidden/>
               </w:rPr>
-              <w:t>46</w:t>
+              <w:t>47</w:t>
+            </w:r>
+            <w:r>
+              <w:rPr>
+                <w:noProof/>
+                <w:webHidden/>
+              </w:rPr>
+              <w:fldChar w:fldCharType="end"/>
+            </w:r>
+          </w:hyperlink>
+        </w:p>
+        <w:p>
+          <w:pPr>
+            <w:pStyle w:val="Sommario2"/>
+            <w:tabs>
+              <w:tab w:val="right" w:leader="dot" w:pos="9854"/>
+            </w:tabs>
+            <w:rPr>
+              <w:rFonts w:asciiTheme="minorHAnsi" w:eastAsiaTheme="minorEastAsia" w:hAnsiTheme="minorHAnsi"/>
+              <w:noProof/>
+              <w:color w:val="auto"/>
+              <w:sz w:val="22"/>
+              <w:lang w:eastAsia="it-IT"/>
+            </w:rPr>
+          </w:pPr>
+          <w:hyperlink w:anchor="_Toc5355526" w:history="1">
+            <w:r>
+              <w:rPr>
+                <w:rStyle w:val="Collegamentoipertestuale"/>
+                <w:noProof/>
+                <w:lang w:eastAsia="it-IT"/>
+              </w:rPr>
+              <w:t>6.1 Funzionalità</w:t>
+            </w:r>
+            <w:r>
+              <w:rPr>
+                <w:noProof/>
+                <w:webHidden/>
+              </w:rPr>
+              <w:tab/>
+            </w:r>
+            <w:r>
+              <w:rPr>
+                <w:noProof/>
+                <w:webHidden/>
+              </w:rPr>
+              <w:fldChar w:fldCharType="begin"/>
+            </w:r>
+            <w:r>
+              <w:rPr>
+                <w:noProof/>
+                <w:webHidden/>
+              </w:rPr>
+              <w:instrText xml:space="preserve"> PAGEREF _Toc5355526 \h </w:instrText>
+            </w:r>
+            <w:r>
+              <w:rPr>
+                <w:noProof/>
+                <w:webHidden/>
+              </w:rPr>
+            </w:r>
+            <w:r>
+              <w:rPr>
+                <w:noProof/>
+                <w:webHidden/>
+              </w:rPr>
+              <w:fldChar w:fldCharType="separate"/>
+            </w:r>
+            <w:r>
+              <w:rPr>
+                <w:noProof/>
+                <w:webHidden/>
+              </w:rPr>
+              <w:t>47</w:t>
+            </w:r>
+            <w:r>
+              <w:rPr>
+                <w:noProof/>
+                <w:webHidden/>
+              </w:rPr>
+              <w:fldChar w:fldCharType="end"/>
+            </w:r>
+          </w:hyperlink>
+        </w:p>
+        <w:p>
+          <w:pPr>
+            <w:pStyle w:val="Sommario2"/>
+            <w:tabs>
+              <w:tab w:val="right" w:leader="dot" w:pos="9854"/>
+            </w:tabs>
+            <w:rPr>
+              <w:rFonts w:asciiTheme="minorHAnsi" w:eastAsiaTheme="minorEastAsia" w:hAnsiTheme="minorHAnsi"/>
+              <w:noProof/>
+              <w:color w:val="auto"/>
+              <w:sz w:val="22"/>
+              <w:lang w:eastAsia="it-IT"/>
+            </w:rPr>
+          </w:pPr>
+          <w:hyperlink w:anchor="_Toc5355527" w:history="1">
+            <w:r>
+              <w:rPr>
+                <w:rStyle w:val="Collegamentoipertestuale"/>
+                <w:noProof/>
+                <w:lang w:eastAsia="it-IT"/>
+              </w:rPr>
+              <w:t>6.2 Osservazioni sui motori di ricerca</w:t>
+            </w:r>
+            <w:r>
+              <w:rPr>
+                <w:noProof/>
+                <w:webHidden/>
+              </w:rPr>
+              <w:tab/>
+            </w:r>
+            <w:r>
+              <w:rPr>
+                <w:noProof/>
+                <w:webHidden/>
+              </w:rPr>
+              <w:fldChar w:fldCharType="begin"/>
+            </w:r>
+            <w:r>
+              <w:rPr>
+                <w:noProof/>
+                <w:webHidden/>
+              </w:rPr>
+              <w:instrText xml:space="preserve"> PAGEREF _Toc5355527 \h </w:instrText>
+            </w:r>
+            <w:r>
+              <w:rPr>
+                <w:noProof/>
+                <w:webHidden/>
+              </w:rPr>
+            </w:r>
+            <w:r>
+              <w:rPr>
+                <w:noProof/>
+                <w:webHidden/>
+              </w:rPr>
+              <w:fldChar w:fldCharType="separate"/>
+            </w:r>
+            <w:r>
+              <w:rPr>
+                <w:noProof/>
+                <w:webHidden/>
+              </w:rPr>
+              <w:t>51</w:t>
             </w:r>
             <w:r>
               <w:rPr>
@@ -3347,7 +3493,7 @@
               <w:lang w:eastAsia="it-IT"/>
             </w:rPr>
           </w:pPr>
-          <w:hyperlink w:anchor="_Toc5262819" w:history="1">
+          <w:hyperlink w:anchor="_Toc5355528" w:history="1">
             <w:r>
               <w:rPr>
                 <w:rStyle w:val="Collegamentoipertestuale"/>
@@ -3374,7 +3520,7 @@
                 <w:noProof/>
                 <w:webHidden/>
               </w:rPr>
-              <w:instrText xml:space="preserve"> PAGEREF _Toc5262819 \h </w:instrText>
+              <w:instrText xml:space="preserve"> PAGEREF _Toc5355528 \h </w:instrText>
             </w:r>
             <w:r>
               <w:rPr>
@@ -3394,7 +3540,7 @@
                 <w:noProof/>
                 <w:webHidden/>
               </w:rPr>
-              <w:t>53</w:t>
+              <w:t>54</w:t>
             </w:r>
             <w:r>
               <w:rPr>
@@ -3416,7 +3562,7 @@
               <w:lang w:eastAsia="it-IT"/>
             </w:rPr>
           </w:pPr>
-          <w:hyperlink w:anchor="_Toc5262820" w:history="1">
+          <w:hyperlink w:anchor="_Toc5355529" w:history="1">
             <w:r>
               <w:rPr>
                 <w:rStyle w:val="Collegamentoipertestuale"/>
@@ -3444,7 +3590,7 @@
                 <w:noProof/>
                 <w:webHidden/>
               </w:rPr>
-              <w:instrText xml:space="preserve"> PAGEREF _Toc5262820 \h </w:instrText>
+              <w:instrText xml:space="preserve"> PAGEREF _Toc5355529 \h </w:instrText>
             </w:r>
             <w:r>
               <w:rPr>
@@ -3464,7 +3610,7 @@
                 <w:noProof/>
                 <w:webHidden/>
               </w:rPr>
-              <w:t>55</w:t>
+              <w:t>56</w:t>
             </w:r>
             <w:r>
               <w:rPr>
@@ -3514,7 +3660,7 @@
           <w:numId w:val="0"/>
         </w:numPr>
       </w:pPr>
-      <w:bookmarkStart w:id="0" w:name="_Toc5262779"/>
+      <w:bookmarkStart w:id="0" w:name="_Toc5355486"/>
       <w:r>
         <w:rPr>
           <w:rFonts w:cs="Times New Roman"/>
@@ -3823,6 +3969,7 @@
           <w:id w:val="1375963800"/>
           <w:citation/>
         </w:sdtPr>
+        <w:sdtEndPr/>
         <w:sdtContent>
           <w:r>
             <w:rPr>
@@ -3923,6 +4070,7 @@
           <w:id w:val="-911927834"/>
           <w:citation/>
         </w:sdtPr>
+        <w:sdtEndPr/>
         <w:sdtContent>
           <w:r>
             <w:rPr>
@@ -4191,6 +4339,7 @@
           <w:id w:val="-1982371265"/>
           <w:citation/>
         </w:sdtPr>
+        <w:sdtEndPr/>
         <w:sdtContent>
           <w:r>
             <w:rPr>
@@ -4648,6 +4797,7 @@
           <w:id w:val="2017348423"/>
           <w:citation/>
         </w:sdtPr>
+        <w:sdtEndPr/>
         <w:sdtContent>
           <w:r>
             <w:rPr>
@@ -4942,7 +5092,7 @@
           <w:szCs w:val="52"/>
         </w:rPr>
       </w:pPr>
-      <w:bookmarkStart w:id="1" w:name="_Toc5262780"/>
+      <w:bookmarkStart w:id="1" w:name="_Toc5355487"/>
       <w:r>
         <w:rPr>
           <w:rFonts w:cs="Times New Roman"/>
@@ -4987,7 +5137,7 @@
           <w:lang w:eastAsia="it-IT"/>
         </w:rPr>
       </w:pPr>
-      <w:bookmarkStart w:id="2" w:name="_Toc5262781"/>
+      <w:bookmarkStart w:id="2" w:name="_Toc5355488"/>
       <w:r>
         <w:rPr>
           <w:lang w:eastAsia="it-IT"/>
@@ -5019,6 +5169,7 @@
           <w:id w:val="-519397690"/>
           <w:citation/>
         </w:sdtPr>
+        <w:sdtEndPr/>
         <w:sdtContent>
           <w:r>
             <w:rPr>
@@ -5617,7 +5768,7 @@
           <w:lang w:eastAsia="it-IT"/>
         </w:rPr>
       </w:pPr>
-      <w:bookmarkStart w:id="3" w:name="_Toc5262782"/>
+      <w:bookmarkStart w:id="3" w:name="_Toc5355489"/>
       <w:r>
         <w:rPr>
           <w:lang w:eastAsia="it-IT"/>
@@ -5902,7 +6053,7 @@
           <w:szCs w:val="52"/>
         </w:rPr>
       </w:pPr>
-      <w:bookmarkStart w:id="4" w:name="_Toc5262783"/>
+      <w:bookmarkStart w:id="4" w:name="_Toc5355490"/>
       <w:r>
         <w:rPr>
           <w:rFonts w:cs="Times New Roman"/>
@@ -6143,7 +6294,7 @@
           <w:lang w:eastAsia="it-IT"/>
         </w:rPr>
       </w:pPr>
-      <w:bookmarkStart w:id="5" w:name="_Toc5262784"/>
+      <w:bookmarkStart w:id="5" w:name="_Toc5355491"/>
       <w:r>
         <w:rPr>
           <w:lang w:eastAsia="it-IT"/>
@@ -6346,6 +6497,7 @@
           <w:id w:val="-1328360774"/>
           <w:citation/>
         </w:sdtPr>
+        <w:sdtEndPr/>
         <w:sdtContent>
           <w:r>
             <w:rPr>
@@ -6832,6 +6984,7 @@
       <w:bookmarkStart w:id="108" w:name="_Toc5201330"/>
       <w:bookmarkStart w:id="109" w:name="_Toc5229044"/>
       <w:bookmarkStart w:id="110" w:name="_Toc5262785"/>
+      <w:bookmarkStart w:id="111" w:name="_Toc5355492"/>
       <w:bookmarkEnd w:id="72"/>
       <w:bookmarkEnd w:id="73"/>
       <w:bookmarkEnd w:id="74"/>
@@ -6871,6 +7024,7 @@
       <w:bookmarkEnd w:id="108"/>
       <w:bookmarkEnd w:id="109"/>
       <w:bookmarkEnd w:id="110"/>
+      <w:bookmarkEnd w:id="111"/>
     </w:p>
     <w:p>
       <w:pPr>
@@ -6888,46 +7042,46 @@
           <w:vanish/>
         </w:rPr>
       </w:pPr>
-      <w:bookmarkStart w:id="111" w:name="_Toc2529368"/>
-      <w:bookmarkStart w:id="112" w:name="_Toc2529414"/>
-      <w:bookmarkStart w:id="113" w:name="_Toc2529443"/>
-      <w:bookmarkStart w:id="114" w:name="_Toc2529585"/>
-      <w:bookmarkStart w:id="115" w:name="_Toc2529667"/>
-      <w:bookmarkStart w:id="116" w:name="_Toc3537715"/>
-      <w:bookmarkStart w:id="117" w:name="_Toc3538156"/>
-      <w:bookmarkStart w:id="118" w:name="_Toc3538164"/>
-      <w:bookmarkStart w:id="119" w:name="_Toc3538253"/>
-      <w:bookmarkStart w:id="120" w:name="_Toc3538318"/>
-      <w:bookmarkStart w:id="121" w:name="_Toc3538352"/>
-      <w:bookmarkStart w:id="122" w:name="_Toc3538520"/>
-      <w:bookmarkStart w:id="123" w:name="_Toc3538617"/>
-      <w:bookmarkStart w:id="124" w:name="_Toc3538640"/>
-      <w:bookmarkStart w:id="125" w:name="_Toc3542632"/>
-      <w:bookmarkStart w:id="126" w:name="_Toc3542667"/>
-      <w:bookmarkStart w:id="127" w:name="_Toc3542814"/>
-      <w:bookmarkStart w:id="128" w:name="_Toc3542846"/>
-      <w:bookmarkStart w:id="129" w:name="_Toc3542883"/>
-      <w:bookmarkStart w:id="130" w:name="_Toc3542937"/>
-      <w:bookmarkStart w:id="131" w:name="_Toc3542966"/>
-      <w:bookmarkStart w:id="132" w:name="_Toc3543061"/>
-      <w:bookmarkStart w:id="133" w:name="_Toc3543136"/>
-      <w:bookmarkStart w:id="134" w:name="_Toc3558354"/>
-      <w:bookmarkStart w:id="135" w:name="_Toc3559613"/>
-      <w:bookmarkStart w:id="136" w:name="_Toc3739180"/>
-      <w:bookmarkStart w:id="137" w:name="_Toc3739211"/>
-      <w:bookmarkStart w:id="138" w:name="_Toc3889740"/>
-      <w:bookmarkStart w:id="139" w:name="_Toc3975513"/>
-      <w:bookmarkStart w:id="140" w:name="_Toc4347800"/>
-      <w:bookmarkStart w:id="141" w:name="_Toc4425335"/>
-      <w:bookmarkStart w:id="142" w:name="_Toc4425363"/>
-      <w:bookmarkStart w:id="143" w:name="_Toc5028705"/>
-      <w:bookmarkStart w:id="144" w:name="_Toc5028919"/>
-      <w:bookmarkStart w:id="145" w:name="_Toc5184697"/>
-      <w:bookmarkStart w:id="146" w:name="_Toc5184737"/>
-      <w:bookmarkStart w:id="147" w:name="_Toc5201331"/>
-      <w:bookmarkStart w:id="148" w:name="_Toc5229045"/>
-      <w:bookmarkStart w:id="149" w:name="_Toc5262786"/>
-      <w:bookmarkEnd w:id="111"/>
+      <w:bookmarkStart w:id="112" w:name="_Toc2529368"/>
+      <w:bookmarkStart w:id="113" w:name="_Toc2529414"/>
+      <w:bookmarkStart w:id="114" w:name="_Toc2529443"/>
+      <w:bookmarkStart w:id="115" w:name="_Toc2529585"/>
+      <w:bookmarkStart w:id="116" w:name="_Toc2529667"/>
+      <w:bookmarkStart w:id="117" w:name="_Toc3537715"/>
+      <w:bookmarkStart w:id="118" w:name="_Toc3538156"/>
+      <w:bookmarkStart w:id="119" w:name="_Toc3538164"/>
+      <w:bookmarkStart w:id="120" w:name="_Toc3538253"/>
+      <w:bookmarkStart w:id="121" w:name="_Toc3538318"/>
+      <w:bookmarkStart w:id="122" w:name="_Toc3538352"/>
+      <w:bookmarkStart w:id="123" w:name="_Toc3538520"/>
+      <w:bookmarkStart w:id="124" w:name="_Toc3538617"/>
+      <w:bookmarkStart w:id="125" w:name="_Toc3538640"/>
+      <w:bookmarkStart w:id="126" w:name="_Toc3542632"/>
+      <w:bookmarkStart w:id="127" w:name="_Toc3542667"/>
+      <w:bookmarkStart w:id="128" w:name="_Toc3542814"/>
+      <w:bookmarkStart w:id="129" w:name="_Toc3542846"/>
+      <w:bookmarkStart w:id="130" w:name="_Toc3542883"/>
+      <w:bookmarkStart w:id="131" w:name="_Toc3542937"/>
+      <w:bookmarkStart w:id="132" w:name="_Toc3542966"/>
+      <w:bookmarkStart w:id="133" w:name="_Toc3543061"/>
+      <w:bookmarkStart w:id="134" w:name="_Toc3543136"/>
+      <w:bookmarkStart w:id="135" w:name="_Toc3558354"/>
+      <w:bookmarkStart w:id="136" w:name="_Toc3559613"/>
+      <w:bookmarkStart w:id="137" w:name="_Toc3739180"/>
+      <w:bookmarkStart w:id="138" w:name="_Toc3739211"/>
+      <w:bookmarkStart w:id="139" w:name="_Toc3889740"/>
+      <w:bookmarkStart w:id="140" w:name="_Toc3975513"/>
+      <w:bookmarkStart w:id="141" w:name="_Toc4347800"/>
+      <w:bookmarkStart w:id="142" w:name="_Toc4425335"/>
+      <w:bookmarkStart w:id="143" w:name="_Toc4425363"/>
+      <w:bookmarkStart w:id="144" w:name="_Toc5028705"/>
+      <w:bookmarkStart w:id="145" w:name="_Toc5028919"/>
+      <w:bookmarkStart w:id="146" w:name="_Toc5184697"/>
+      <w:bookmarkStart w:id="147" w:name="_Toc5184737"/>
+      <w:bookmarkStart w:id="148" w:name="_Toc5201331"/>
+      <w:bookmarkStart w:id="149" w:name="_Toc5229045"/>
+      <w:bookmarkStart w:id="150" w:name="_Toc5262786"/>
+      <w:bookmarkStart w:id="151" w:name="_Toc5355493"/>
       <w:bookmarkEnd w:id="112"/>
       <w:bookmarkEnd w:id="113"/>
       <w:bookmarkEnd w:id="114"/>
@@ -6966,6 +7120,8 @@
       <w:bookmarkEnd w:id="147"/>
       <w:bookmarkEnd w:id="148"/>
       <w:bookmarkEnd w:id="149"/>
+      <w:bookmarkEnd w:id="150"/>
+      <w:bookmarkEnd w:id="151"/>
     </w:p>
     <w:p>
       <w:pPr>
@@ -6989,7 +7145,7 @@
         </w:numPr>
         <w:ind w:left="576" w:hanging="576"/>
       </w:pPr>
-      <w:bookmarkStart w:id="150" w:name="_Toc5262787"/>
+      <w:bookmarkStart w:id="152" w:name="_Toc5355494"/>
       <w:r>
         <w:t>3.</w:t>
       </w:r>
@@ -6999,7 +7155,7 @@
       <w:r>
         <w:t>Scraping</w:t>
       </w:r>
-      <w:bookmarkEnd w:id="150"/>
+      <w:bookmarkEnd w:id="152"/>
     </w:p>
     <w:p>
       <w:r>
@@ -7140,8 +7296,16 @@
         <w:rPr>
           <w:i/>
         </w:rPr>
-        <w:t xml:space="preserve"> scraping</w:t>
-      </w:r>
+        <w:t xml:space="preserve"> </w:t>
+      </w:r>
+      <w:proofErr w:type="spellStart"/>
+      <w:r>
+        <w:rPr>
+          <w:i/>
+        </w:rPr>
+        <w:t>scraping</w:t>
+      </w:r>
+      <w:proofErr w:type="spellEnd"/>
       <w:r>
         <w:rPr>
           <w:i/>
@@ -7184,6 +7348,7 @@
           <w:id w:val="706152761"/>
           <w:citation/>
         </w:sdtPr>
+        <w:sdtEndPr/>
         <w:sdtContent>
           <w:r>
             <w:fldChar w:fldCharType="begin"/>
@@ -7326,6 +7491,7 @@
           <w:id w:val="-652136320"/>
           <w:citation/>
         </w:sdtPr>
+        <w:sdtEndPr/>
         <w:sdtContent>
           <w:r>
             <w:fldChar w:fldCharType="begin"/>
@@ -7532,7 +7698,7 @@
         </w:numPr>
         <w:ind w:left="576" w:hanging="576"/>
       </w:pPr>
-      <w:bookmarkStart w:id="151" w:name="_Toc5262788"/>
+      <w:bookmarkStart w:id="153" w:name="_Toc5355495"/>
       <w:r>
         <w:lastRenderedPageBreak/>
         <w:t>3.</w:t>
@@ -7540,7 +7706,7 @@
       <w:r>
         <w:t>3 Database</w:t>
       </w:r>
-      <w:bookmarkEnd w:id="151"/>
+      <w:bookmarkEnd w:id="153"/>
     </w:p>
     <w:p>
       <w:r>
@@ -7759,14 +7925,14 @@
         </w:numPr>
         <w:ind w:left="720" w:hanging="720"/>
       </w:pPr>
-      <w:bookmarkStart w:id="152" w:name="_Toc5262789"/>
+      <w:bookmarkStart w:id="154" w:name="_Toc5355496"/>
       <w:r>
         <w:t>3.</w:t>
       </w:r>
       <w:r>
         <w:t>3.1 Database basati su grafi</w:t>
       </w:r>
-      <w:bookmarkEnd w:id="152"/>
+      <w:bookmarkEnd w:id="154"/>
     </w:p>
     <w:p>
       <w:r>
@@ -7778,7 +7944,15 @@
       </w:r>
       <w:proofErr w:type="spellEnd"/>
       <w:r>
-        <w:t xml:space="preserve"> e Cypher.</w:t>
+        <w:t xml:space="preserve"> e </w:t>
+      </w:r>
+      <w:proofErr w:type="spellStart"/>
+      <w:r>
+        <w:t>Cypher</w:t>
+      </w:r>
+      <w:proofErr w:type="spellEnd"/>
+      <w:r>
+        <w:t>.</w:t>
       </w:r>
     </w:p>
     <w:p/>
@@ -7950,7 +8124,7 @@
         </w:numPr>
         <w:ind w:left="576" w:hanging="576"/>
       </w:pPr>
-      <w:bookmarkStart w:id="153" w:name="_Toc5262790"/>
+      <w:bookmarkStart w:id="155" w:name="_Toc5355497"/>
       <w:r>
         <w:lastRenderedPageBreak/>
         <w:t>3.</w:t>
@@ -7958,7 +8132,7 @@
       <w:r>
         <w:t>4 Linguaggio di programmazione</w:t>
       </w:r>
-      <w:bookmarkEnd w:id="153"/>
+      <w:bookmarkEnd w:id="155"/>
     </w:p>
     <w:p>
       <w:r>
@@ -7972,8 +8146,13 @@
       <w:r>
         <w:t xml:space="preserve"> e </w:t>
       </w:r>
-      <w:r>
-        <w:t>dbms) e deve implementare una qualche forma di multi-</w:t>
+      <w:proofErr w:type="spellStart"/>
+      <w:r>
+        <w:t>dbms</w:t>
+      </w:r>
+      <w:proofErr w:type="spellEnd"/>
+      <w:r>
+        <w:t>) e deve implementare una qualche forma di multi-</w:t>
       </w:r>
       <w:proofErr w:type="spellStart"/>
       <w:r>
@@ -8022,7 +8201,7 @@
         </w:numPr>
         <w:ind w:left="432" w:hanging="432"/>
       </w:pPr>
-      <w:bookmarkStart w:id="154" w:name="_Toc5262791"/>
+      <w:bookmarkStart w:id="156" w:name="_Toc5355498"/>
       <w:r>
         <w:lastRenderedPageBreak/>
         <w:t>4</w:t>
@@ -8033,7 +8212,7 @@
       <w:r>
         <w:t>Scelte implementative</w:t>
       </w:r>
-      <w:bookmarkEnd w:id="154"/>
+      <w:bookmarkEnd w:id="156"/>
     </w:p>
     <w:p>
       <w:pPr>
@@ -8090,7 +8269,7 @@
           <w:lang w:eastAsia="it-IT"/>
         </w:rPr>
       </w:pPr>
-      <w:bookmarkStart w:id="155" w:name="_Toc5262792"/>
+      <w:bookmarkStart w:id="157" w:name="_Toc5355499"/>
       <w:r>
         <w:rPr>
           <w:lang w:eastAsia="it-IT"/>
@@ -8103,7 +8282,7 @@
         </w:rPr>
         <w:t>1 Motori di ricerca</w:t>
       </w:r>
-      <w:bookmarkEnd w:id="155"/>
+      <w:bookmarkEnd w:id="157"/>
     </w:p>
     <w:p>
       <w:pPr>
@@ -8133,7 +8312,7 @@
         </w:numPr>
         <w:ind w:left="720" w:hanging="720"/>
       </w:pPr>
-      <w:bookmarkStart w:id="156" w:name="_Toc5262793"/>
+      <w:bookmarkStart w:id="158" w:name="_Toc5355500"/>
       <w:r>
         <w:t>4.</w:t>
       </w:r>
@@ -8143,7 +8322,7 @@
       <w:r>
         <w:t>Google Scholar</w:t>
       </w:r>
-      <w:bookmarkEnd w:id="156"/>
+      <w:bookmarkEnd w:id="158"/>
     </w:p>
     <w:p>
       <w:pPr>
@@ -8421,6 +8600,7 @@
           <w:id w:val="-1236475533"/>
           <w:citation/>
         </w:sdtPr>
+        <w:sdtEndPr/>
         <w:sdtContent>
           <w:r>
             <w:rPr>
@@ -8520,6 +8700,7 @@
           <w:id w:val="1219553201"/>
           <w:citation/>
         </w:sdtPr>
+        <w:sdtEndPr/>
         <w:sdtContent>
           <w:r>
             <w:rPr>
@@ -8740,6 +8921,7 @@
           <w:id w:val="1327547466"/>
           <w:citation/>
         </w:sdtPr>
+        <w:sdtEndPr/>
         <w:sdtContent>
           <w:r>
             <w:rPr>
@@ -8799,7 +8981,7 @@
         </w:numPr>
         <w:ind w:left="720" w:hanging="720"/>
       </w:pPr>
-      <w:bookmarkStart w:id="157" w:name="_Toc5262794"/>
+      <w:bookmarkStart w:id="159" w:name="_Toc5355501"/>
       <w:r>
         <w:rPr>
           <w:rStyle w:val="Titolo3Carattere"/>
@@ -8819,7 +9001,7 @@
         </w:rPr>
         <w:t>Microsoft Academic</w:t>
       </w:r>
-      <w:bookmarkEnd w:id="157"/>
+      <w:bookmarkEnd w:id="159"/>
     </w:p>
     <w:p>
       <w:pPr>
@@ -8879,7 +9061,23 @@
           <w:rFonts w:cs="Times New Roman"/>
           <w:szCs w:val="24"/>
         </w:rPr>
-        <w:t xml:space="preserve">Queste informazioni sono conservate nel Microsoft Academic </w:t>
+        <w:t xml:space="preserve">Queste informazioni sono conservate nel Microsoft </w:t>
+      </w:r>
+      <w:proofErr w:type="spellStart"/>
+      <w:r>
+        <w:rPr>
+          <w:rFonts w:cs="Times New Roman"/>
+          <w:szCs w:val="24"/>
+        </w:rPr>
+        <w:t>Academic</w:t>
+      </w:r>
+      <w:proofErr w:type="spellEnd"/>
+      <w:r>
+        <w:rPr>
+          <w:rFonts w:cs="Times New Roman"/>
+          <w:szCs w:val="24"/>
+        </w:rPr>
+        <w:t xml:space="preserve"> </w:t>
       </w:r>
       <w:proofErr w:type="spellStart"/>
       <w:r>
@@ -8976,6 +9174,7 @@
           <w:id w:val="1457683941"/>
           <w:citation/>
         </w:sdtPr>
+        <w:sdtEndPr/>
         <w:sdtContent>
           <w:r>
             <w:rPr>
@@ -9269,7 +9468,23 @@
           <w:rFonts w:cs="Times New Roman"/>
           <w:szCs w:val="24"/>
         </w:rPr>
-        <w:t xml:space="preserve">Nel Microsoft Academic </w:t>
+        <w:t xml:space="preserve">Nel Microsoft </w:t>
+      </w:r>
+      <w:proofErr w:type="spellStart"/>
+      <w:r>
+        <w:rPr>
+          <w:rFonts w:cs="Times New Roman"/>
+          <w:szCs w:val="24"/>
+        </w:rPr>
+        <w:t>Academic</w:t>
+      </w:r>
+      <w:proofErr w:type="spellEnd"/>
+      <w:r>
+        <w:rPr>
+          <w:rFonts w:cs="Times New Roman"/>
+          <w:szCs w:val="24"/>
+        </w:rPr>
+        <w:t xml:space="preserve"> </w:t>
       </w:r>
       <w:proofErr w:type="spellStart"/>
       <w:r>
@@ -9352,6 +9567,7 @@
           <w:id w:val="-898904376"/>
           <w:citation/>
         </w:sdtPr>
+        <w:sdtEndPr/>
         <w:sdtContent>
           <w:r>
             <w:rPr>
@@ -9425,6 +9641,7 @@
           <w:id w:val="933865635"/>
           <w:citation/>
         </w:sdtPr>
+        <w:sdtEndPr/>
         <w:sdtContent>
           <w:r>
             <w:rPr>
@@ -9618,7 +9835,7 @@
           <w:lang w:eastAsia="it-IT"/>
         </w:rPr>
       </w:pPr>
-      <w:bookmarkStart w:id="158" w:name="_Toc5262795"/>
+      <w:bookmarkStart w:id="160" w:name="_Toc5355502"/>
       <w:r>
         <w:rPr>
           <w:lang w:eastAsia="it-IT"/>
@@ -9631,7 +9848,7 @@
         </w:rPr>
         <w:t>2 Web scraping</w:t>
       </w:r>
-      <w:bookmarkEnd w:id="158"/>
+      <w:bookmarkEnd w:id="160"/>
     </w:p>
     <w:p>
       <w:pPr>
@@ -9655,14 +9872,14 @@
         </w:numPr>
         <w:ind w:left="720" w:hanging="720"/>
       </w:pPr>
-      <w:bookmarkStart w:id="159" w:name="_Toc5262796"/>
+      <w:bookmarkStart w:id="161" w:name="_Toc5355503"/>
       <w:r>
         <w:t>4.</w:t>
       </w:r>
       <w:r>
         <w:t>2.1 Selenium</w:t>
       </w:r>
-      <w:bookmarkEnd w:id="159"/>
+      <w:bookmarkEnd w:id="161"/>
     </w:p>
     <w:p>
       <w:r>
@@ -9691,6 +9908,7 @@
           <w:id w:val="-628098977"/>
           <w:citation/>
         </w:sdtPr>
+        <w:sdtEndPr/>
         <w:sdtContent>
           <w:r>
             <w:fldChar w:fldCharType="begin"/>
@@ -9804,11 +10022,16 @@
           <w:numId w:val="20"/>
         </w:numPr>
       </w:pPr>
-      <w:r>
-        <w:t xml:space="preserve">Selenium </w:t>
-      </w:r>
       <w:proofErr w:type="spellStart"/>
       <w:r>
+        <w:t>Selenium</w:t>
+      </w:r>
+      <w:proofErr w:type="spellEnd"/>
+      <w:r>
+        <w:t xml:space="preserve"> </w:t>
+      </w:r>
+      <w:proofErr w:type="spellStart"/>
+      <w:r>
         <w:t>Webdriver</w:t>
       </w:r>
       <w:proofErr w:type="spellEnd"/>
@@ -9837,7 +10060,15 @@
       </w:r>
       <w:proofErr w:type="spellEnd"/>
       <w:r>
-        <w:t xml:space="preserve"> favorito la creazione di versioni di Selenium ad </w:t>
+        <w:t xml:space="preserve"> favorito la creazione di versioni di </w:t>
+      </w:r>
+      <w:proofErr w:type="spellStart"/>
+      <w:r>
+        <w:t>Selenium</w:t>
+      </w:r>
+      <w:proofErr w:type="spellEnd"/>
+      <w:r>
+        <w:t xml:space="preserve"> ad </w:t>
       </w:r>
       <w:proofErr w:type="spellStart"/>
       <w:r>
@@ -9883,6 +10114,7 @@
           <w:id w:val="-1188450920"/>
           <w:citation/>
         </w:sdtPr>
+        <w:sdtEndPr/>
         <w:sdtContent>
           <w:r>
             <w:fldChar w:fldCharType="begin"/>
@@ -9913,14 +10145,14 @@
           <w:numId w:val="0"/>
         </w:numPr>
       </w:pPr>
-      <w:bookmarkStart w:id="160" w:name="_Toc5262797"/>
+      <w:bookmarkStart w:id="162" w:name="_Toc5355504"/>
       <w:r>
         <w:t>4.</w:t>
       </w:r>
       <w:r>
         <w:t>2.2 WebDriver</w:t>
       </w:r>
-      <w:bookmarkEnd w:id="160"/>
+      <w:bookmarkEnd w:id="162"/>
     </w:p>
     <w:p>
       <w:r>
@@ -9943,6 +10175,7 @@
           <w:id w:val="-299297764"/>
           <w:citation/>
         </w:sdtPr>
+        <w:sdtEndPr/>
         <w:sdtContent>
           <w:r>
             <w:fldChar w:fldCharType="begin"/>
@@ -10113,7 +10346,7 @@
         </w:numPr>
         <w:ind w:left="720" w:hanging="720"/>
       </w:pPr>
-      <w:bookmarkStart w:id="161" w:name="_Toc5262798"/>
+      <w:bookmarkStart w:id="163" w:name="_Toc5355505"/>
       <w:r>
         <w:t>4.</w:t>
       </w:r>
@@ -10124,7 +10357,7 @@
       <w:r>
         <w:t>Geckodriver</w:t>
       </w:r>
-      <w:bookmarkEnd w:id="161"/>
+      <w:bookmarkEnd w:id="163"/>
       <w:proofErr w:type="spellEnd"/>
     </w:p>
     <w:p>
@@ -10141,6 +10374,7 @@
           <w:id w:val="-1152973108"/>
           <w:citation/>
         </w:sdtPr>
+        <w:sdtEndPr/>
         <w:sdtContent>
           <w:r>
             <w:fldChar w:fldCharType="begin"/>
@@ -10172,7 +10406,7 @@
         </w:numPr>
         <w:ind w:left="720" w:hanging="720"/>
       </w:pPr>
-      <w:bookmarkStart w:id="162" w:name="_Toc5262799"/>
+      <w:bookmarkStart w:id="164" w:name="_Toc5355506"/>
       <w:r>
         <w:lastRenderedPageBreak/>
         <w:t>4.</w:t>
@@ -10180,7 +10414,7 @@
       <w:r>
         <w:t>2.4 Driver Go</w:t>
       </w:r>
-      <w:bookmarkEnd w:id="162"/>
+      <w:bookmarkEnd w:id="164"/>
     </w:p>
     <w:p>
       <w:r>
@@ -10215,6 +10449,7 @@
           <w:id w:val="-1609034522"/>
           <w:citation/>
         </w:sdtPr>
+        <w:sdtEndPr/>
         <w:sdtContent>
           <w:r>
             <w:fldChar w:fldCharType="begin"/>
@@ -10254,7 +10489,7 @@
           <w:lang w:eastAsia="it-IT"/>
         </w:rPr>
       </w:pPr>
-      <w:bookmarkStart w:id="163" w:name="_Toc5262800"/>
+      <w:bookmarkStart w:id="165" w:name="_Toc5355507"/>
       <w:r>
         <w:rPr>
           <w:lang w:eastAsia="it-IT"/>
@@ -10267,7 +10502,7 @@
         </w:rPr>
         <w:t>3 Database</w:t>
       </w:r>
-      <w:bookmarkEnd w:id="163"/>
+      <w:bookmarkEnd w:id="165"/>
     </w:p>
     <w:p>
       <w:r>
@@ -10299,7 +10534,7 @@
         </w:numPr>
         <w:ind w:left="720" w:hanging="720"/>
       </w:pPr>
-      <w:bookmarkStart w:id="164" w:name="_Toc5262801"/>
+      <w:bookmarkStart w:id="166" w:name="_Toc5355508"/>
       <w:r>
         <w:t>4.</w:t>
       </w:r>
@@ -10310,7 +10545,7 @@
       <w:r>
         <w:t>DGraph</w:t>
       </w:r>
-      <w:bookmarkEnd w:id="164"/>
+      <w:bookmarkEnd w:id="166"/>
       <w:proofErr w:type="spellEnd"/>
     </w:p>
     <w:p>
@@ -10335,6 +10570,7 @@
           <w:id w:val="-1891725466"/>
           <w:citation/>
         </w:sdtPr>
+        <w:sdtEndPr/>
         <w:sdtContent>
           <w:r>
             <w:fldChar w:fldCharType="begin"/>
@@ -10439,14 +10675,14 @@
         </w:numPr>
         <w:ind w:left="720" w:hanging="720"/>
       </w:pPr>
-      <w:bookmarkStart w:id="165" w:name="_Toc5262802"/>
+      <w:bookmarkStart w:id="167" w:name="_Toc5355509"/>
       <w:r>
         <w:t>4.</w:t>
       </w:r>
       <w:r>
         <w:t>3.2 Neo4j</w:t>
       </w:r>
-      <w:bookmarkEnd w:id="165"/>
+      <w:bookmarkEnd w:id="167"/>
     </w:p>
     <w:p>
       <w:r>
@@ -10479,6 +10715,7 @@
           <w:id w:val="-1180499412"/>
           <w:citation/>
         </w:sdtPr>
+        <w:sdtEndPr/>
         <w:sdtContent>
           <w:r>
             <w:fldChar w:fldCharType="begin"/>
@@ -10516,7 +10753,15 @@
     </w:p>
     <w:p>
       <w:r>
-        <w:t xml:space="preserve">Una volta lanciato il programma, è possibile accedere alle funzionalità del dbms tramite un qualsiasi browser web collegandosi a localhost sulla porta del protocollo scelto: http (7474), https (7473) oppure </w:t>
+        <w:t xml:space="preserve">Una volta lanciato il programma, è possibile accedere alle funzionalità del dbms tramite un qualsiasi browser web collegandosi a localhost sulla porta del protocollo scelto: http (7474), </w:t>
+      </w:r>
+      <w:proofErr w:type="spellStart"/>
+      <w:r>
+        <w:t>https</w:t>
+      </w:r>
+      <w:proofErr w:type="spellEnd"/>
+      <w:r>
+        <w:t xml:space="preserve"> (7473) oppure </w:t>
       </w:r>
       <w:proofErr w:type="spellStart"/>
       <w:r>
@@ -10782,6 +11027,7 @@
           <w:id w:val="-387878971"/>
           <w:citation/>
         </w:sdtPr>
+        <w:sdtEndPr/>
         <w:sdtContent>
           <w:r>
             <w:fldChar w:fldCharType="begin"/>
@@ -10899,7 +11145,7 @@
         </w:numPr>
         <w:ind w:left="720" w:hanging="720"/>
       </w:pPr>
-      <w:bookmarkStart w:id="166" w:name="_Toc5262803"/>
+      <w:bookmarkStart w:id="168" w:name="_Toc5355510"/>
       <w:r>
         <w:lastRenderedPageBreak/>
         <w:t>4.</w:t>
@@ -10907,7 +11153,7 @@
       <w:r>
         <w:t>3.3 Cypher</w:t>
       </w:r>
-      <w:bookmarkEnd w:id="166"/>
+      <w:bookmarkEnd w:id="168"/>
     </w:p>
     <w:p>
       <w:r>
@@ -11008,7 +11254,15 @@
     </w:p>
     <w:p>
       <w:r>
-        <w:t>In Cypher è anche possibile dei punti da cui iniziare la ricerca, invece che controllare tutti i nodi del grafo per controllare se corrispondono al pattern. Questi nodi sono chiamati punti di ancoraggio e possono essere definiti tramite la clausola START. Tuttavia, dalla versione 3.2 questa possibilità è stata rimossa; al suo posto è possibile sfruttare gli indici per migliorare le normali prestazioni che si avrebbero con MATCH. Questo è possibile grazie alle ottimizzazioni della nuova versione del compilatore che permette 3 ambienti di runtime (</w:t>
+        <w:t xml:space="preserve">In Cypher è anche possibile dei punti da cui iniziare la ricerca, invece che controllare tutti i nodi del grafo per controllare se corrispondono al pattern. Questi nodi sono chiamati punti di ancoraggio e possono essere definiti tramite la clausola START. Tuttavia, dalla versione 3.2 questa possibilità è stata rimossa; al suo posto è possibile sfruttare gli indici per migliorare le normali prestazioni che si avrebbero con MATCH. Questo è possibile grazie alle ottimizzazioni della nuova versione del compilatore che permette 3 ambienti di </w:t>
+      </w:r>
+      <w:proofErr w:type="spellStart"/>
+      <w:r>
+        <w:t>runtime</w:t>
+      </w:r>
+      <w:proofErr w:type="spellEnd"/>
+      <w:r>
+        <w:t xml:space="preserve"> (</w:t>
       </w:r>
       <w:proofErr w:type="spellStart"/>
       <w:r>
@@ -11128,14 +11382,14 @@
         </w:numPr>
         <w:ind w:left="720" w:hanging="720"/>
       </w:pPr>
-      <w:bookmarkStart w:id="167" w:name="_Toc5262804"/>
+      <w:bookmarkStart w:id="169" w:name="_Toc5355511"/>
       <w:r>
         <w:t>4.</w:t>
       </w:r>
       <w:r>
         <w:t>3.4 Driver Go</w:t>
       </w:r>
-      <w:bookmarkEnd w:id="167"/>
+      <w:bookmarkEnd w:id="169"/>
     </w:p>
     <w:p>
       <w:r>
@@ -11175,6 +11429,7 @@
           <w:id w:val="1872720316"/>
           <w:citation/>
         </w:sdtPr>
+        <w:sdtEndPr/>
         <w:sdtContent>
           <w:r>
             <w:fldChar w:fldCharType="begin"/>
@@ -11207,6 +11462,7 @@
           <w:id w:val="1939875809"/>
           <w:citation/>
         </w:sdtPr>
+        <w:sdtEndPr/>
         <w:sdtContent>
           <w:r>
             <w:fldChar w:fldCharType="begin"/>
@@ -11241,7 +11497,7 @@
           <w:lang w:eastAsia="it-IT"/>
         </w:rPr>
       </w:pPr>
-      <w:bookmarkStart w:id="168" w:name="_Toc5262805"/>
+      <w:bookmarkStart w:id="170" w:name="_Toc5355512"/>
       <w:r>
         <w:rPr>
           <w:lang w:eastAsia="it-IT"/>
@@ -11254,7 +11510,7 @@
         </w:rPr>
         <w:t>4 Linguaggio di programmazione</w:t>
       </w:r>
-      <w:bookmarkEnd w:id="168"/>
+      <w:bookmarkEnd w:id="170"/>
     </w:p>
     <w:p>
       <w:pPr>
@@ -11275,14 +11531,14 @@
         </w:numPr>
         <w:ind w:left="720" w:hanging="720"/>
       </w:pPr>
-      <w:bookmarkStart w:id="169" w:name="_Toc5262806"/>
+      <w:bookmarkStart w:id="171" w:name="_Toc5355513"/>
       <w:r>
         <w:t>4.</w:t>
       </w:r>
       <w:r>
         <w:t>4.1 Go</w:t>
       </w:r>
-      <w:bookmarkEnd w:id="169"/>
+      <w:bookmarkEnd w:id="171"/>
     </w:p>
     <w:p>
       <w:r>
@@ -11293,6 +11549,7 @@
           <w:id w:val="206298844"/>
           <w:citation/>
         </w:sdtPr>
+        <w:sdtEndPr/>
         <w:sdtContent>
           <w:r>
             <w:fldChar w:fldCharType="begin"/>
@@ -11452,6 +11709,7 @@
           <w:id w:val="-1514596992"/>
           <w:citation/>
         </w:sdtPr>
+        <w:sdtEndPr/>
         <w:sdtContent>
           <w:r>
             <w:fldChar w:fldCharType="begin"/>
@@ -11494,7 +11752,7 @@
         </w:numPr>
         <w:ind w:left="720" w:hanging="720"/>
       </w:pPr>
-      <w:bookmarkStart w:id="170" w:name="_Toc5262807"/>
+      <w:bookmarkStart w:id="172" w:name="_Toc5355514"/>
       <w:r>
         <w:lastRenderedPageBreak/>
         <w:t>4.</w:t>
@@ -11502,7 +11760,7 @@
       <w:r>
         <w:t>4.2 Concorrenza in Go</w:t>
       </w:r>
-      <w:bookmarkEnd w:id="170"/>
+      <w:bookmarkEnd w:id="172"/>
     </w:p>
     <w:p>
       <w:r>
@@ -11634,7 +11892,7 @@
         </w:numPr>
         <w:ind w:left="432" w:hanging="432"/>
       </w:pPr>
-      <w:bookmarkStart w:id="171" w:name="_Toc5262808"/>
+      <w:bookmarkStart w:id="173" w:name="_Toc5355515"/>
       <w:r>
         <w:lastRenderedPageBreak/>
         <w:t>5</w:t>
@@ -11645,7 +11903,7 @@
       <w:r>
         <w:t>Dettagli implementativi</w:t>
       </w:r>
-      <w:bookmarkEnd w:id="171"/>
+      <w:bookmarkEnd w:id="173"/>
     </w:p>
     <w:p>
       <w:pPr>
@@ -11727,7 +11985,7 @@
           <w:lang w:eastAsia="it-IT"/>
         </w:rPr>
       </w:pPr>
-      <w:bookmarkStart w:id="172" w:name="_Toc5262809"/>
+      <w:bookmarkStart w:id="174" w:name="_Toc5355516"/>
       <w:r>
         <w:rPr>
           <w:lang w:eastAsia="it-IT"/>
@@ -11740,7 +11998,7 @@
         </w:rPr>
         <w:t>1 Struttura Dati</w:t>
       </w:r>
-      <w:bookmarkEnd w:id="172"/>
+      <w:bookmarkEnd w:id="174"/>
     </w:p>
     <w:p>
       <w:pPr>
@@ -11976,7 +12234,7 @@
           <w:lang w:eastAsia="it-IT"/>
         </w:rPr>
       </w:pPr>
-      <w:bookmarkStart w:id="173" w:name="_Toc5262810"/>
+      <w:bookmarkStart w:id="175" w:name="_Toc5355517"/>
       <w:r>
         <w:rPr>
           <w:lang w:eastAsia="it-IT"/>
@@ -11995,7 +12253,7 @@
         </w:rPr>
         <w:t>Gestione Database</w:t>
       </w:r>
-      <w:bookmarkEnd w:id="173"/>
+      <w:bookmarkEnd w:id="175"/>
     </w:p>
     <w:p>
       <w:pPr>
@@ -12010,7 +12268,7 @@
           <w:lang w:eastAsia="it-IT"/>
         </w:rPr>
       </w:pPr>
-      <w:bookmarkStart w:id="174" w:name="_Toc5262811"/>
+      <w:bookmarkStart w:id="176" w:name="_Toc5355518"/>
       <w:r>
         <w:rPr>
           <w:lang w:eastAsia="it-IT"/>
@@ -12023,7 +12281,7 @@
         </w:rPr>
         <w:t>2.1 Struttura dati</w:t>
       </w:r>
-      <w:bookmarkEnd w:id="174"/>
+      <w:bookmarkEnd w:id="176"/>
     </w:p>
     <w:p>
       <w:pPr>
@@ -12251,7 +12509,7 @@
           <w:lang w:eastAsia="it-IT"/>
         </w:rPr>
       </w:pPr>
-      <w:bookmarkStart w:id="175" w:name="_Toc5262812"/>
+      <w:bookmarkStart w:id="177" w:name="_Toc5355519"/>
       <w:r>
         <w:rPr>
           <w:lang w:eastAsia="it-IT"/>
@@ -12264,7 +12522,7 @@
         </w:rPr>
         <w:t>2.2 Funzionalità</w:t>
       </w:r>
-      <w:bookmarkEnd w:id="175"/>
+      <w:bookmarkEnd w:id="177"/>
     </w:p>
     <w:p>
       <w:pPr>
@@ -12557,14 +12815,14 @@
         </w:numPr>
         <w:ind w:left="576" w:hanging="576"/>
       </w:pPr>
-      <w:bookmarkStart w:id="176" w:name="_Toc5262813"/>
+      <w:bookmarkStart w:id="178" w:name="_Toc5355520"/>
       <w:r>
         <w:t>5.</w:t>
       </w:r>
       <w:r>
         <w:t>3 Web Driver</w:t>
       </w:r>
-      <w:bookmarkEnd w:id="176"/>
+      <w:bookmarkEnd w:id="178"/>
     </w:p>
     <w:p>
       <w:r>
@@ -12650,7 +12908,7 @@
         </w:numPr>
         <w:spacing w:line="240" w:lineRule="auto"/>
       </w:pPr>
-      <w:bookmarkStart w:id="177" w:name="_Toc5262814"/>
+      <w:bookmarkStart w:id="179" w:name="_Toc5355521"/>
       <w:r>
         <w:lastRenderedPageBreak/>
         <w:t>5.</w:t>
@@ -12658,7 +12916,7 @@
       <w:r>
         <w:t>4 Funzionalità Principali</w:t>
       </w:r>
-      <w:bookmarkEnd w:id="177"/>
+      <w:bookmarkEnd w:id="179"/>
     </w:p>
     <w:p>
       <w:pPr>
@@ -12670,7 +12928,7 @@
         <w:spacing w:line="240" w:lineRule="auto"/>
         <w:ind w:left="720" w:hanging="720"/>
       </w:pPr>
-      <w:bookmarkStart w:id="178" w:name="_Toc5262815"/>
+      <w:bookmarkStart w:id="180" w:name="_Toc5355522"/>
       <w:r>
         <w:t>5.</w:t>
       </w:r>
@@ -12680,7 +12938,7 @@
       <w:r>
         <w:t>di ricerca</w:t>
       </w:r>
-      <w:bookmarkEnd w:id="178"/>
+      <w:bookmarkEnd w:id="180"/>
     </w:p>
     <w:p>
       <w:r>
@@ -13074,14 +13332,14 @@
         </w:numPr>
         <w:ind w:left="720" w:hanging="720"/>
       </w:pPr>
-      <w:bookmarkStart w:id="179" w:name="_Toc5262816"/>
+      <w:bookmarkStart w:id="181" w:name="_Toc5355523"/>
       <w:r>
         <w:t>5.</w:t>
       </w:r>
       <w:r>
         <w:t>4.2 Produzione del grafo dello stato dell’arte</w:t>
       </w:r>
-      <w:bookmarkEnd w:id="179"/>
+      <w:bookmarkEnd w:id="181"/>
     </w:p>
     <w:p>
       <w:pPr>
@@ -13349,14 +13607,14 @@
         </w:numPr>
         <w:ind w:left="720" w:hanging="720"/>
       </w:pPr>
-      <w:bookmarkStart w:id="180" w:name="_Toc5262817"/>
+      <w:bookmarkStart w:id="182" w:name="_Toc5355524"/>
       <w:r>
         <w:t>5.</w:t>
       </w:r>
       <w:r>
         <w:t>4.3 Produzione del grafo dei topic</w:t>
       </w:r>
-      <w:bookmarkEnd w:id="180"/>
+      <w:bookmarkEnd w:id="182"/>
     </w:p>
     <w:p>
       <w:r>
@@ -13647,7 +13905,7 @@
           <w:numId w:val="0"/>
         </w:numPr>
       </w:pPr>
-      <w:bookmarkStart w:id="181" w:name="_Toc5262818"/>
+      <w:bookmarkStart w:id="183" w:name="_Toc5355525"/>
       <w:r>
         <w:lastRenderedPageBreak/>
         <w:t>6</w:t>
@@ -13658,7 +13916,7 @@
       <w:r>
         <w:t>Risultati Sperimentali</w:t>
       </w:r>
-      <w:bookmarkEnd w:id="181"/>
+      <w:bookmarkEnd w:id="183"/>
     </w:p>
     <w:p>
       <w:pPr>
@@ -13672,12 +13930,14 @@
           <w:lang w:eastAsia="it-IT"/>
         </w:rPr>
       </w:pPr>
+      <w:bookmarkStart w:id="184" w:name="_Toc5355526"/>
       <w:r>
         <w:rPr>
           <w:lang w:eastAsia="it-IT"/>
         </w:rPr>
         <w:t>6.1 Funzionalità</w:t>
       </w:r>
+      <w:bookmarkEnd w:id="184"/>
     </w:p>
     <w:p>
       <w:pPr>
@@ -15258,6 +15518,7 @@
           <w:id w:val="1339044990"/>
           <w:citation/>
         </w:sdtPr>
+        <w:sdtEndPr/>
         <w:sdtContent>
           <w:r>
             <w:rPr>
@@ -15338,15 +15599,7 @@
         <w:rPr>
           <w:lang w:eastAsia="it-IT"/>
         </w:rPr>
-        <w:t>. Questo ha permesso di migliorare la disposizione dei nodi all’interno del grafo, evidenziandone la gerarchia (rendere i livelli ben distinguibili) e colorare i nodi. Non si è purtroppo</w:t>
-      </w:r>
-      <w:bookmarkStart w:id="182" w:name="_GoBack"/>
-      <w:bookmarkEnd w:id="182"/>
-      <w:r>
-        <w:rPr>
-          <w:lang w:eastAsia="it-IT"/>
-        </w:rPr>
-        <w:t xml:space="preserve"> riusciti a disporre (in modo automatico) i sotto-grafi in modo che stessero più compatti</w:t>
+        <w:t>. Questo ha permesso di migliorare la disposizione dei nodi all’interno del grafo, evidenziandone la gerarchia (rendere i livelli ben distinguibili) e colorare i nodi. Non si è purtroppo riusciti a disporre (in modo automatico) i sotto-grafi in modo che stessero più compatti</w:t>
       </w:r>
       <w:r>
         <w:rPr>
@@ -15359,6 +15612,7 @@
       <w:pPr>
         <w:keepNext/>
       </w:pPr>
+      <w:bookmarkStart w:id="185" w:name="_GoBack"/>
       <w:r>
         <w:rPr>
           <w:noProof/>
@@ -15401,6 +15655,7 @@
           </wp:inline>
         </w:drawing>
       </w:r>
+      <w:bookmarkEnd w:id="185"/>
     </w:p>
     <w:p>
       <w:pPr>
@@ -15526,12 +15781,14 @@
           <w:lang w:eastAsia="it-IT"/>
         </w:rPr>
       </w:pPr>
+      <w:bookmarkStart w:id="186" w:name="_Toc5355527"/>
       <w:r>
         <w:rPr>
           <w:lang w:eastAsia="it-IT"/>
         </w:rPr>
         <w:t>6.2 Osservazioni sui motori di ricerca</w:t>
       </w:r>
+      <w:bookmarkEnd w:id="186"/>
     </w:p>
     <w:p>
       <w:pPr>
@@ -16027,6 +16284,7 @@
           <w:id w:val="1676072757"/>
           <w:citation/>
         </w:sdtPr>
+        <w:sdtEndPr/>
         <w:sdtContent>
           <w:r>
             <w:rPr>
@@ -16132,7 +16390,7 @@
         </w:numPr>
         <w:ind w:left="432" w:hanging="432"/>
       </w:pPr>
-      <w:bookmarkStart w:id="183" w:name="_Toc5262819"/>
+      <w:bookmarkStart w:id="187" w:name="_Toc5355528"/>
       <w:r>
         <w:lastRenderedPageBreak/>
         <w:t>7</w:t>
@@ -16143,7 +16401,7 @@
       <w:r>
         <w:t>Conclusioni</w:t>
       </w:r>
-      <w:bookmarkEnd w:id="183"/>
+      <w:bookmarkEnd w:id="187"/>
     </w:p>
     <w:p>
       <w:pPr>
@@ -16304,7 +16562,7 @@
         <w:br w:type="page"/>
       </w:r>
     </w:p>
-    <w:bookmarkStart w:id="184" w:name="_Toc5262820" w:displacedByCustomXml="next"/>
+    <w:bookmarkStart w:id="188" w:name="_Toc5355529" w:displacedByCustomXml="next"/>
     <w:sdt>
       <w:sdtPr>
         <w:rPr>
@@ -16345,7 +16603,7 @@
             </w:rPr>
             <w:t>Bibliografia</w:t>
           </w:r>
-          <w:bookmarkEnd w:id="184"/>
+          <w:bookmarkEnd w:id="188"/>
           <w:r>
             <w:t xml:space="preserve"> </w:t>
           </w:r>
@@ -16355,6 +16613,7 @@
             <w:id w:val="111145805"/>
             <w:bibliography/>
           </w:sdtPr>
+          <w:sdtEndPr/>
           <w:sdtContent>
             <w:p>
               <w:pPr>
@@ -17381,6 +17640,7 @@
         <w:docPartUnique/>
       </w:docPartObj>
     </w:sdtPr>
+    <w:sdtEndPr/>
     <w:sdtContent>
       <w:p>
         <w:pPr>
@@ -22265,7 +22525,7 @@
 </file>
 
 <file path=customXml/itemProps1.xml><?xml version="1.0" encoding="utf-8"?>
-<ds:datastoreItem xmlns:ds="http://schemas.openxmlformats.org/officeDocument/2006/customXml" ds:itemID="{237B9C06-1CE9-461C-A9D6-D57E5F4051C2}">
+<ds:datastoreItem xmlns:ds="http://schemas.openxmlformats.org/officeDocument/2006/customXml" ds:itemID="{D4803823-B7A6-4016-A6F7-F1EEF4006AEC}">
   <ds:schemaRefs>
     <ds:schemaRef ds:uri="http://schemas.openxmlformats.org/officeDocument/2006/bibliography"/>
   </ds:schemaRefs>

</xml_diff>